<commit_message>
update: migrate status "transmise" to "signée" + Fiche CAF
</commit_message>
<xml_diff>
--- a/documents/FicheCAF-template.docx
+++ b/documents/FicheCAF-template.docx
@@ -28,7 +28,6 @@
         <w:t xml:space="preserve">{% if </w:t>
       </w:r>
       <w:proofErr w:type="spellStart"/>
-      <w:proofErr w:type="gramStart"/>
       <w:r>
         <w:rPr>
           <w:b/>
@@ -38,7 +37,6 @@
         <w:t>convention.numero</w:t>
       </w:r>
       <w:proofErr w:type="spellEnd"/>
-      <w:proofErr w:type="gramEnd"/>
       <w:r>
         <w:rPr>
           <w:b/>
@@ -131,14 +129,6 @@
     <w:p>
       <w:pPr>
         <w:rPr>
-          <w:rFonts w:ascii="TimesNewRomanPS-BoldMT" w:hAnsi="TimesNewRomanPS-BoldMT" w:cs="TimesNewRomanPS-BoldMT"/>
-          <w:b/>
-        </w:rPr>
-      </w:pPr>
-    </w:p>
-    <w:p>
-      <w:pPr>
-        <w:rPr>
           <w:rFonts w:ascii="TimesNewRomanPSMT" w:hAnsi="TimesNewRomanPSMT" w:cs="TimesNewRomanPSMT"/>
         </w:rPr>
       </w:pPr>
@@ -163,14 +153,7 @@
         <w:rPr>
           <w:rFonts w:ascii="TimesNewRomanPSMT" w:hAnsi="TimesNewRomanPSMT" w:cs="TimesNewRomanPSMT"/>
         </w:rPr>
-        <w:t xml:space="preserve"> </w:t>
-      </w:r>
-      <w:proofErr w:type="gramStart"/>
-      <w:r>
-        <w:rPr>
-          <w:rFonts w:ascii="TimesNewRomanPSMT" w:hAnsi="TimesNewRomanPSMT" w:cs="TimesNewRomanPSMT"/>
-        </w:rPr>
-        <w:t xml:space="preserve">{{ </w:t>
+        <w:t xml:space="preserve"> {{ </w:t>
       </w:r>
       <w:proofErr w:type="spellStart"/>
       <w:r>
@@ -180,7 +163,6 @@
         <w:t>programme.nom</w:t>
       </w:r>
       <w:proofErr w:type="spellEnd"/>
-      <w:proofErr w:type="gramEnd"/>
       <w:r>
         <w:rPr>
           <w:rFonts w:ascii="TimesNewRomanPSMT" w:hAnsi="TimesNewRomanPSMT" w:cs="TimesNewRomanPSMT"/>
@@ -217,7 +199,6 @@
         </w:rPr>
         <w:t xml:space="preserve"> </w:t>
       </w:r>
-      <w:proofErr w:type="gramStart"/>
       <w:r>
         <w:rPr>
           <w:rFonts w:ascii="TimesNewRomanPSMT" w:hAnsi="TimesNewRomanPSMT" w:cs="TimesNewRomanPSMT"/>
@@ -229,14 +210,7 @@
         <w:rPr>
           <w:rFonts w:ascii="TimesNewRomanPSMT" w:hAnsi="TimesNewRomanPSMT" w:cs="TimesNewRomanPSMT"/>
         </w:rPr>
-        <w:t>programme</w:t>
-      </w:r>
-      <w:proofErr w:type="gramEnd"/>
-      <w:r>
-        <w:rPr>
-          <w:rFonts w:ascii="TimesNewRomanPSMT" w:hAnsi="TimesNewRomanPSMT" w:cs="TimesNewRomanPSMT"/>
-        </w:rPr>
-        <w:t>.adresse|inline_text_multiline</w:t>
+        <w:t>programme.adresse|inline_text_multiline</w:t>
       </w:r>
       <w:proofErr w:type="spellEnd"/>
       <w:r>
@@ -315,28 +289,14 @@
         <w:rPr>
           <w:rFonts w:ascii="TimesNewRomanPSMT" w:hAnsi="TimesNewRomanPSMT" w:cs="TimesNewRomanPSMT"/>
         </w:rPr>
-        <w:t xml:space="preserve"> </w:t>
-      </w:r>
-      <w:proofErr w:type="gramStart"/>
-      <w:r>
-        <w:rPr>
-          <w:rFonts w:ascii="TimesNewRomanPSMT" w:hAnsi="TimesNewRomanPSMT" w:cs="TimesNewRomanPSMT"/>
-        </w:rPr>
-        <w:t xml:space="preserve">{{ </w:t>
+        <w:t xml:space="preserve"> {{ </w:t>
       </w:r>
       <w:proofErr w:type="spellStart"/>
       <w:r>
         <w:rPr>
           <w:rFonts w:ascii="TimesNewRomanPSMT" w:hAnsi="TimesNewRomanPSMT" w:cs="TimesNewRomanPSMT"/>
         </w:rPr>
-        <w:t>lot</w:t>
-      </w:r>
-      <w:proofErr w:type="gramEnd"/>
-      <w:r>
-        <w:rPr>
-          <w:rFonts w:ascii="TimesNewRomanPSMT" w:hAnsi="TimesNewRomanPSMT" w:cs="TimesNewRomanPSMT"/>
-        </w:rPr>
-        <w:t>.financement</w:t>
+        <w:t>lot.financement</w:t>
       </w:r>
       <w:proofErr w:type="spellEnd"/>
       <w:r>
@@ -407,7 +367,6 @@
         </w:rPr>
         <w:t xml:space="preserve"> </w:t>
       </w:r>
-      <w:proofErr w:type="gramStart"/>
       <w:r>
         <w:rPr>
           <w:rFonts w:ascii="TimesNewRomanPSMT" w:hAnsi="TimesNewRomanPSMT" w:cs="TimesNewRomanPSMT"/>
@@ -419,14 +378,7 @@
         <w:rPr>
           <w:rFonts w:ascii="TimesNewRomanPSMT" w:hAnsi="TimesNewRomanPSMT" w:cs="TimesNewRomanPSMT"/>
         </w:rPr>
-        <w:t>convention</w:t>
-      </w:r>
-      <w:proofErr w:type="gramEnd"/>
-      <w:r>
-        <w:rPr>
-          <w:rFonts w:ascii="TimesNewRomanPSMT" w:hAnsi="TimesNewRomanPSMT" w:cs="TimesNewRomanPSMT"/>
-        </w:rPr>
-        <w:t>.date_fin_conventionnement|d</w:t>
+        <w:t>convention.date_fin_conventionnement|d</w:t>
       </w:r>
       <w:proofErr w:type="spellEnd"/>
       <w:r>
@@ -465,7 +417,6 @@
         </w:rPr>
         <w:t xml:space="preserve"> : </w:t>
       </w:r>
-      <w:proofErr w:type="gramStart"/>
       <w:r>
         <w:rPr>
           <w:rFonts w:ascii="TimesNewRomanPSMT" w:hAnsi="TimesNewRomanPSMT" w:cs="TimesNewRomanPSMT"/>
@@ -477,14 +428,7 @@
         <w:rPr>
           <w:rFonts w:ascii="TimesNewRomanPSMT" w:hAnsi="TimesNewRomanPSMT" w:cs="TimesNewRomanPSMT"/>
         </w:rPr>
-        <w:t>bailleur.nom</w:t>
-      </w:r>
-      <w:proofErr w:type="gramEnd"/>
-      <w:r>
-        <w:rPr>
-          <w:rFonts w:ascii="TimesNewRomanPSMT" w:hAnsi="TimesNewRomanPSMT" w:cs="TimesNewRomanPSMT"/>
-        </w:rPr>
-        <w:t>|upper</w:t>
+        <w:t>bailleur.nom|upper</w:t>
       </w:r>
       <w:proofErr w:type="spellEnd"/>
       <w:r>
@@ -557,6 +501,100 @@
           <w:rFonts w:ascii="TimesNewRomanPSMT" w:hAnsi="TimesNewRomanPSMT" w:cs="TimesNewRomanPSMT"/>
         </w:rPr>
       </w:pPr>
+      <w:r>
+        <w:rPr>
+          <w:rFonts w:ascii="TimesNewRomanPSMT" w:hAnsi="TimesNewRomanPSMT" w:cs="TimesNewRomanPSMT"/>
+          <w:b/>
+          <w:bCs/>
+        </w:rPr>
+        <w:t xml:space="preserve">Coordonnées du </w:t>
+      </w:r>
+      <w:r>
+        <w:rPr>
+          <w:rFonts w:ascii="TimesNewRomanPSMT" w:hAnsi="TimesNewRomanPSMT" w:cs="TimesNewRomanPSMT"/>
+          <w:b/>
+          <w:bCs/>
+        </w:rPr>
+        <w:t>gestionnaire</w:t>
+      </w:r>
+      <w:r>
+        <w:rPr>
+          <w:rFonts w:ascii="TimesNewRomanPSMT" w:hAnsi="TimesNewRomanPSMT" w:cs="TimesNewRomanPSMT"/>
+          <w:b/>
+          <w:bCs/>
+        </w:rPr>
+        <w:t> :</w:t>
+      </w:r>
+      <w:r>
+        <w:rPr>
+          <w:rFonts w:ascii="TimesNewRomanPSMT" w:hAnsi="TimesNewRomanPSMT" w:cs="TimesNewRomanPSMT"/>
+          <w:b/>
+          <w:bCs/>
+        </w:rPr>
+        <w:t xml:space="preserve"> </w:t>
+      </w:r>
+      <w:r>
+        <w:rPr>
+          <w:rFonts w:ascii="TimesNewRomanPSMT" w:hAnsi="TimesNewRomanPSMT" w:cs="TimesNewRomanPSMT"/>
+        </w:rPr>
+        <w:t xml:space="preserve">{{ </w:t>
+      </w:r>
+      <w:proofErr w:type="spellStart"/>
+      <w:r>
+        <w:rPr>
+          <w:rFonts w:ascii="TimesNewRomanPSMT" w:hAnsi="TimesNewRomanPSMT" w:cs="TimesNewRomanPSMT"/>
+        </w:rPr>
+        <w:t>bailleur.nom|upper</w:t>
+      </w:r>
+      <w:proofErr w:type="spellEnd"/>
+      <w:r>
+        <w:rPr>
+          <w:rFonts w:ascii="TimesNewRomanPSMT" w:hAnsi="TimesNewRomanPSMT" w:cs="TimesNewRomanPSMT"/>
+        </w:rPr>
+        <w:t xml:space="preserve"> }}, {{ </w:t>
+      </w:r>
+      <w:proofErr w:type="spellStart"/>
+      <w:r>
+        <w:rPr>
+          <w:rFonts w:ascii="TimesNewRomanPSMT" w:hAnsi="TimesNewRomanPSMT" w:cs="TimesNewRomanPSMT"/>
+        </w:rPr>
+        <w:t>bailleur.adresse</w:t>
+      </w:r>
+      <w:proofErr w:type="spellEnd"/>
+      <w:r>
+        <w:rPr>
+          <w:rFonts w:ascii="TimesNewRomanPSMT" w:hAnsi="TimesNewRomanPSMT" w:cs="TimesNewRomanPSMT"/>
+        </w:rPr>
+        <w:t xml:space="preserve"> }}, {{ </w:t>
+      </w:r>
+      <w:proofErr w:type="spellStart"/>
+      <w:r>
+        <w:rPr>
+          <w:rFonts w:ascii="TimesNewRomanPSMT" w:hAnsi="TimesNewRomanPSMT" w:cs="TimesNewRomanPSMT"/>
+        </w:rPr>
+        <w:t>bailleur.code_postal</w:t>
+      </w:r>
+      <w:proofErr w:type="spellEnd"/>
+      <w:r>
+        <w:rPr>
+          <w:rFonts w:ascii="TimesNewRomanPSMT" w:hAnsi="TimesNewRomanPSMT" w:cs="TimesNewRomanPSMT"/>
+        </w:rPr>
+        <w:t xml:space="preserve"> }} {{ </w:t>
+      </w:r>
+      <w:proofErr w:type="spellStart"/>
+      <w:r>
+        <w:rPr>
+          <w:rFonts w:ascii="TimesNewRomanPSMT" w:hAnsi="TimesNewRomanPSMT" w:cs="TimesNewRomanPSMT"/>
+        </w:rPr>
+        <w:t>bailleur.ville</w:t>
+      </w:r>
+      <w:proofErr w:type="spellEnd"/>
+      <w:r>
+        <w:rPr>
+          <w:rFonts w:ascii="TimesNewRomanPSMT" w:hAnsi="TimesNewRomanPSMT" w:cs="TimesNewRomanPSMT"/>
+        </w:rPr>
+        <w:t xml:space="preserve"> }}</w:t>
+      </w:r>
     </w:p>
     <w:p>
       <w:pPr>
@@ -564,145 +602,31 @@
           <w:rFonts w:ascii="TimesNewRomanPSMT" w:hAnsi="TimesNewRomanPSMT" w:cs="TimesNewRomanPSMT"/>
         </w:rPr>
       </w:pPr>
-      <w:r>
-        <w:rPr>
-          <w:rFonts w:ascii="TimesNewRomanPSMT" w:hAnsi="TimesNewRomanPSMT" w:cs="TimesNewRomanPSMT"/>
+    </w:p>
+    <w:p>
+      <w:r>
+        <w:rPr>
           <w:b/>
           <w:bCs/>
         </w:rPr>
-        <w:t xml:space="preserve">Coordonnées du </w:t>
-      </w:r>
-      <w:r>
-        <w:rPr>
-          <w:rFonts w:ascii="TimesNewRomanPSMT" w:hAnsi="TimesNewRomanPSMT" w:cs="TimesNewRomanPSMT"/>
+        <w:t>Nature de programme de logements :</w:t>
+      </w:r>
+      <w:r>
+        <w:rPr>
           <w:b/>
           <w:bCs/>
         </w:rPr>
-        <w:t>gestionnaire</w:t>
-      </w:r>
-      <w:r>
-        <w:rPr>
-          <w:rFonts w:ascii="TimesNewRomanPSMT" w:hAnsi="TimesNewRomanPSMT" w:cs="TimesNewRomanPSMT"/>
-          <w:b/>
-          <w:bCs/>
-        </w:rPr>
-        <w:t> :</w:t>
-      </w:r>
-      <w:r>
-        <w:rPr>
-          <w:rFonts w:ascii="TimesNewRomanPSMT" w:hAnsi="TimesNewRomanPSMT" w:cs="TimesNewRomanPSMT"/>
-          <w:b/>
-          <w:bCs/>
-        </w:rPr>
         <w:t xml:space="preserve"> </w:t>
       </w:r>
-      <w:proofErr w:type="gramStart"/>
-      <w:r>
-        <w:rPr>
-          <w:rFonts w:ascii="TimesNewRomanPSMT" w:hAnsi="TimesNewRomanPSMT" w:cs="TimesNewRomanPSMT"/>
-        </w:rPr>
+      <w:r>
         <w:t xml:space="preserve">{{ </w:t>
       </w:r>
       <w:proofErr w:type="spellStart"/>
       <w:r>
-        <w:rPr>
-          <w:rFonts w:ascii="TimesNewRomanPSMT" w:hAnsi="TimesNewRomanPSMT" w:cs="TimesNewRomanPSMT"/>
-        </w:rPr>
-        <w:t>bailleur.nom</w:t>
-      </w:r>
-      <w:proofErr w:type="gramEnd"/>
-      <w:r>
-        <w:rPr>
-          <w:rFonts w:ascii="TimesNewRomanPSMT" w:hAnsi="TimesNewRomanPSMT" w:cs="TimesNewRomanPSMT"/>
-        </w:rPr>
-        <w:t>|upper</w:t>
-      </w:r>
-      <w:proofErr w:type="spellEnd"/>
-      <w:r>
-        <w:rPr>
-          <w:rFonts w:ascii="TimesNewRomanPSMT" w:hAnsi="TimesNewRomanPSMT" w:cs="TimesNewRomanPSMT"/>
-        </w:rPr>
-        <w:t xml:space="preserve"> }}, {{ </w:t>
-      </w:r>
-      <w:proofErr w:type="spellStart"/>
-      <w:r>
-        <w:rPr>
-          <w:rFonts w:ascii="TimesNewRomanPSMT" w:hAnsi="TimesNewRomanPSMT" w:cs="TimesNewRomanPSMT"/>
-        </w:rPr>
-        <w:t>bailleur.adresse</w:t>
-      </w:r>
-      <w:proofErr w:type="spellEnd"/>
-      <w:r>
-        <w:rPr>
-          <w:rFonts w:ascii="TimesNewRomanPSMT" w:hAnsi="TimesNewRomanPSMT" w:cs="TimesNewRomanPSMT"/>
-        </w:rPr>
-        <w:t xml:space="preserve"> }}, {{ </w:t>
-      </w:r>
-      <w:proofErr w:type="spellStart"/>
-      <w:r>
-        <w:rPr>
-          <w:rFonts w:ascii="TimesNewRomanPSMT" w:hAnsi="TimesNewRomanPSMT" w:cs="TimesNewRomanPSMT"/>
-        </w:rPr>
-        <w:t>bailleur.code_postal</w:t>
-      </w:r>
-      <w:proofErr w:type="spellEnd"/>
-      <w:r>
-        <w:rPr>
-          <w:rFonts w:ascii="TimesNewRomanPSMT" w:hAnsi="TimesNewRomanPSMT" w:cs="TimesNewRomanPSMT"/>
-        </w:rPr>
-        <w:t xml:space="preserve"> }} {{ </w:t>
-      </w:r>
-      <w:proofErr w:type="spellStart"/>
-      <w:r>
-        <w:rPr>
-          <w:rFonts w:ascii="TimesNewRomanPSMT" w:hAnsi="TimesNewRomanPSMT" w:cs="TimesNewRomanPSMT"/>
-        </w:rPr>
-        <w:t>bailleur.ville</w:t>
-      </w:r>
-      <w:proofErr w:type="spellEnd"/>
-      <w:r>
-        <w:rPr>
-          <w:rFonts w:ascii="TimesNewRomanPSMT" w:hAnsi="TimesNewRomanPSMT" w:cs="TimesNewRomanPSMT"/>
-        </w:rPr>
-        <w:t xml:space="preserve"> }}</w:t>
-      </w:r>
-    </w:p>
-    <w:p>
-      <w:pPr>
-        <w:rPr>
-          <w:rFonts w:ascii="TimesNewRomanPSMT" w:hAnsi="TimesNewRomanPSMT" w:cs="TimesNewRomanPSMT"/>
-        </w:rPr>
-      </w:pPr>
-    </w:p>
-    <w:p>
-      <w:r>
-        <w:rPr>
-          <w:b/>
-          <w:bCs/>
-        </w:rPr>
-        <w:t>Nature de programme de logements :</w:t>
-      </w:r>
-      <w:r>
-        <w:rPr>
-          <w:b/>
-          <w:bCs/>
-        </w:rPr>
-        <w:t xml:space="preserve"> </w:t>
-      </w:r>
-      <w:proofErr w:type="gramStart"/>
-      <w:r>
-        <w:t xml:space="preserve">{{ </w:t>
-      </w:r>
-      <w:proofErr w:type="spellStart"/>
-      <w:r>
         <w:t>lot</w:t>
       </w:r>
       <w:r>
-        <w:t>.get</w:t>
-      </w:r>
-      <w:proofErr w:type="gramEnd"/>
-      <w:r>
-        <w:t>_type_habitat_advanced_display</w:t>
+        <w:t>.get_type_habitat_advanced_display</w:t>
       </w:r>
       <w:proofErr w:type="spellEnd"/>
       <w:r>
@@ -753,43 +677,39 @@
       </w:r>
     </w:p>
     <w:p>
-      <w:r>
+      <w:pPr>
         <w:rPr>
           <w:b/>
           <w:bCs/>
         </w:rPr>
-        <w:t>Nombre de logements :</w:t>
-      </w:r>
+      </w:pPr>
+    </w:p>
+    <w:p>
       <w:r>
         <w:rPr>
           <w:b/>
           <w:bCs/>
         </w:rPr>
+        <w:t>Nombre de logements :</w:t>
+      </w:r>
+      <w:r>
+        <w:rPr>
+          <w:b/>
+          <w:bCs/>
+        </w:rPr>
         <w:t xml:space="preserve"> </w:t>
       </w:r>
-      <w:proofErr w:type="gramStart"/>
       <w:r>
         <w:t xml:space="preserve">{{ </w:t>
       </w:r>
       <w:proofErr w:type="spellStart"/>
       <w:r>
-        <w:t>lot</w:t>
-      </w:r>
-      <w:proofErr w:type="gramEnd"/>
-      <w:r>
-        <w:t>.nb_logements</w:t>
+        <w:t>lot.nb_logements</w:t>
       </w:r>
       <w:proofErr w:type="spellEnd"/>
       <w:r>
         <w:t xml:space="preserve"> }}</w:t>
       </w:r>
-    </w:p>
-    <w:p>
-      <w:pPr>
-        <w:rPr>
-          <w:rFonts w:ascii="TimesNewRomanPSMT" w:hAnsi="TimesNewRomanPSMT" w:cs="TimesNewRomanPSMT"/>
-        </w:rPr>
-      </w:pPr>
     </w:p>
     <w:p/>
     <w:p>
@@ -811,21 +731,12 @@
         </w:rPr>
         <w:t xml:space="preserve"> </w:t>
       </w:r>
-      <w:proofErr w:type="gramStart"/>
       <w:r>
         <w:rPr>
           <w:rFonts w:ascii="TimesNewRomanPSMT" w:hAnsi="TimesNewRomanPSMT" w:cs="TimesNewRomanPSMT"/>
           <w:bCs/>
         </w:rPr>
-        <w:t>{{ loyer</w:t>
-      </w:r>
-      <w:proofErr w:type="gramEnd"/>
-      <w:r>
-        <w:rPr>
-          <w:rFonts w:ascii="TimesNewRomanPSMT" w:hAnsi="TimesNewRomanPSMT" w:cs="TimesNewRomanPSMT"/>
-          <w:bCs/>
-        </w:rPr>
-        <w:t>_m2</w:t>
+        <w:t>{{ loyer_m2</w:t>
       </w:r>
       <w:r>
         <w:rPr>
@@ -885,16 +796,9 @@
         </w:rPr>
       </w:pPr>
     </w:p>
-    <w:p>
-      <w:pPr>
-        <w:rPr>
-          <w:rFonts w:ascii="TimesNewRomanPSMT" w:hAnsi="TimesNewRomanPSMT" w:cs="TimesNewRomanPSMT"/>
-        </w:rPr>
-      </w:pPr>
-    </w:p>
     <w:tbl>
       <w:tblPr>
-        <w:tblStyle w:val="TableGrid"/>
+        <w:tblStyle w:val="Grilledutableau"/>
         <w:tblW w:w="0" w:type="auto"/>
         <w:tblLook w:val="04A0" w:firstRow="1" w:lastRow="0" w:firstColumn="1" w:lastColumn="0" w:noHBand="0" w:noVBand="1"/>
       </w:tblPr>
@@ -971,7 +875,6 @@
               <w:t xml:space="preserve">{%tr for </w:t>
             </w:r>
             <w:proofErr w:type="spellStart"/>
-            <w:proofErr w:type="gramStart"/>
             <w:r>
               <w:rPr>
                 <w:lang w:val="en-US"/>
@@ -979,7 +882,6 @@
               <w:t>k,v</w:t>
             </w:r>
             <w:proofErr w:type="spellEnd"/>
-            <w:proofErr w:type="gramEnd"/>
             <w:r>
               <w:rPr>
                 <w:lang w:val="en-US"/>
@@ -1127,7 +1029,7 @@
 <w:ftr xmlns:wpc="http://schemas.microsoft.com/office/word/2010/wordprocessingCanvas" xmlns:cx="http://schemas.microsoft.com/office/drawing/2014/chartex" xmlns:cx1="http://schemas.microsoft.com/office/drawing/2015/9/8/chartex" xmlns:cx2="http://schemas.microsoft.com/office/drawing/2015/10/21/chartex" xmlns:cx3="http://schemas.microsoft.com/office/drawing/2016/5/9/chartex" xmlns:cx4="http://schemas.microsoft.com/office/drawing/2016/5/10/chartex" xmlns:cx5="http://schemas.microsoft.com/office/drawing/2016/5/11/chartex" xmlns:cx6="http://schemas.microsoft.com/office/drawing/2016/5/12/chartex" xmlns:cx7="http://schemas.microsoft.com/office/drawing/2016/5/13/chartex" xmlns:cx8="http://schemas.microsoft.com/office/drawing/2016/5/14/chartex" xmlns:mc="http://schemas.openxmlformats.org/markup-compatibility/2006" xmlns:aink="http://schemas.microsoft.com/office/drawing/2016/ink" xmlns:am3d="http://schemas.microsoft.com/office/drawing/2017/model3d" xmlns:o="urn:schemas-microsoft-com:office:office" xmlns:oel="http://schemas.microsoft.com/office/2019/extlst" xmlns:r="http://schemas.openxmlformats.org/officeDocument/2006/relationships" xmlns:m="http://schemas.openxmlformats.org/officeDocument/2006/math" xmlns:v="urn:schemas-microsoft-com:vml" xmlns:wp14="http://schemas.microsoft.com/office/word/2010/wordprocessingDrawing" xmlns:wp="http://schemas.openxmlformats.org/drawingml/2006/wordprocessingDrawing" xmlns:w10="urn:schemas-microsoft-com:office:word" xmlns:w="http://schemas.openxmlformats.org/wordprocessingml/2006/main" xmlns:w14="http://schemas.microsoft.com/office/word/2010/wordml" xmlns:w15="http://schemas.microsoft.com/office/word/2012/wordml" xmlns:w16cex="http://schemas.microsoft.com/office/word/2018/wordml/cex" xmlns:w16cid="http://schemas.microsoft.com/office/word/2016/wordml/cid" xmlns:w16="http://schemas.microsoft.com/office/word/2018/wordml" xmlns:w16sdtdh="http://schemas.microsoft.com/office/word/2020/wordml/sdtdatahash" xmlns:w16se="http://schemas.microsoft.com/office/word/2015/wordml/symex" xmlns:wpg="http://schemas.microsoft.com/office/word/2010/wordprocessingGroup" xmlns:wpi="http://schemas.microsoft.com/office/word/2010/wordprocessingInk" xmlns:wne="http://schemas.microsoft.com/office/word/2006/wordml" xmlns:wps="http://schemas.microsoft.com/office/word/2010/wordprocessingShape" mc:Ignorable="w14 w15 w16se w16cid w16 w16cex w16sdtdh wp14">
   <w:p>
     <w:pPr>
-      <w:pStyle w:val="Footer"/>
+      <w:pStyle w:val="Pieddepage"/>
     </w:pPr>
     <w:r>
       <w:t xml:space="preserve"> </w:t>
@@ -1140,7 +1042,7 @@
 <w:ftr xmlns:wpc="http://schemas.microsoft.com/office/word/2010/wordprocessingCanvas" xmlns:cx="http://schemas.microsoft.com/office/drawing/2014/chartex" xmlns:cx1="http://schemas.microsoft.com/office/drawing/2015/9/8/chartex" xmlns:cx2="http://schemas.microsoft.com/office/drawing/2015/10/21/chartex" xmlns:cx3="http://schemas.microsoft.com/office/drawing/2016/5/9/chartex" xmlns:cx4="http://schemas.microsoft.com/office/drawing/2016/5/10/chartex" xmlns:cx5="http://schemas.microsoft.com/office/drawing/2016/5/11/chartex" xmlns:cx6="http://schemas.microsoft.com/office/drawing/2016/5/12/chartex" xmlns:cx7="http://schemas.microsoft.com/office/drawing/2016/5/13/chartex" xmlns:cx8="http://schemas.microsoft.com/office/drawing/2016/5/14/chartex" xmlns:mc="http://schemas.openxmlformats.org/markup-compatibility/2006" xmlns:aink="http://schemas.microsoft.com/office/drawing/2016/ink" xmlns:am3d="http://schemas.microsoft.com/office/drawing/2017/model3d" xmlns:o="urn:schemas-microsoft-com:office:office" xmlns:oel="http://schemas.microsoft.com/office/2019/extlst" xmlns:r="http://schemas.openxmlformats.org/officeDocument/2006/relationships" xmlns:m="http://schemas.openxmlformats.org/officeDocument/2006/math" xmlns:v="urn:schemas-microsoft-com:vml" xmlns:wp14="http://schemas.microsoft.com/office/word/2010/wordprocessingDrawing" xmlns:wp="http://schemas.openxmlformats.org/drawingml/2006/wordprocessingDrawing" xmlns:w10="urn:schemas-microsoft-com:office:word" xmlns:w="http://schemas.openxmlformats.org/wordprocessingml/2006/main" xmlns:w14="http://schemas.microsoft.com/office/word/2010/wordml" xmlns:w15="http://schemas.microsoft.com/office/word/2012/wordml" xmlns:w16cex="http://schemas.microsoft.com/office/word/2018/wordml/cex" xmlns:w16cid="http://schemas.microsoft.com/office/word/2016/wordml/cid" xmlns:w16="http://schemas.microsoft.com/office/word/2018/wordml" xmlns:w16sdtdh="http://schemas.microsoft.com/office/word/2020/wordml/sdtdatahash" xmlns:w16se="http://schemas.microsoft.com/office/word/2015/wordml/symex" xmlns:wpg="http://schemas.microsoft.com/office/word/2010/wordprocessingGroup" xmlns:wpi="http://schemas.microsoft.com/office/word/2010/wordprocessingInk" xmlns:wne="http://schemas.microsoft.com/office/word/2006/wordml" xmlns:wps="http://schemas.microsoft.com/office/word/2010/wordprocessingShape" mc:Ignorable="w14 w15 w16se w16cid w16 w16cex w16sdtdh wp14">
   <w:p>
     <w:pPr>
-      <w:pStyle w:val="Footer"/>
+      <w:pStyle w:val="Pieddepage"/>
     </w:pPr>
     <w:r>
       <w:t xml:space="preserve"> </w:t>
@@ -1153,7 +1055,7 @@
 <w:ftr xmlns:wpc="http://schemas.microsoft.com/office/word/2010/wordprocessingCanvas" xmlns:cx="http://schemas.microsoft.com/office/drawing/2014/chartex" xmlns:cx1="http://schemas.microsoft.com/office/drawing/2015/9/8/chartex" xmlns:cx2="http://schemas.microsoft.com/office/drawing/2015/10/21/chartex" xmlns:cx3="http://schemas.microsoft.com/office/drawing/2016/5/9/chartex" xmlns:cx4="http://schemas.microsoft.com/office/drawing/2016/5/10/chartex" xmlns:cx5="http://schemas.microsoft.com/office/drawing/2016/5/11/chartex" xmlns:cx6="http://schemas.microsoft.com/office/drawing/2016/5/12/chartex" xmlns:cx7="http://schemas.microsoft.com/office/drawing/2016/5/13/chartex" xmlns:cx8="http://schemas.microsoft.com/office/drawing/2016/5/14/chartex" xmlns:mc="http://schemas.openxmlformats.org/markup-compatibility/2006" xmlns:aink="http://schemas.microsoft.com/office/drawing/2016/ink" xmlns:am3d="http://schemas.microsoft.com/office/drawing/2017/model3d" xmlns:o="urn:schemas-microsoft-com:office:office" xmlns:oel="http://schemas.microsoft.com/office/2019/extlst" xmlns:r="http://schemas.openxmlformats.org/officeDocument/2006/relationships" xmlns:m="http://schemas.openxmlformats.org/officeDocument/2006/math" xmlns:v="urn:schemas-microsoft-com:vml" xmlns:wp14="http://schemas.microsoft.com/office/word/2010/wordprocessingDrawing" xmlns:wp="http://schemas.openxmlformats.org/drawingml/2006/wordprocessingDrawing" xmlns:w10="urn:schemas-microsoft-com:office:word" xmlns:w="http://schemas.openxmlformats.org/wordprocessingml/2006/main" xmlns:w14="http://schemas.microsoft.com/office/word/2010/wordml" xmlns:w15="http://schemas.microsoft.com/office/word/2012/wordml" xmlns:w16cex="http://schemas.microsoft.com/office/word/2018/wordml/cex" xmlns:w16cid="http://schemas.microsoft.com/office/word/2016/wordml/cid" xmlns:w16="http://schemas.microsoft.com/office/word/2018/wordml" xmlns:w16sdtdh="http://schemas.microsoft.com/office/word/2020/wordml/sdtdatahash" xmlns:w16se="http://schemas.microsoft.com/office/word/2015/wordml/symex" xmlns:wpg="http://schemas.microsoft.com/office/word/2010/wordprocessingGroup" xmlns:wpi="http://schemas.microsoft.com/office/word/2010/wordprocessingInk" xmlns:wne="http://schemas.microsoft.com/office/word/2006/wordml" xmlns:wps="http://schemas.microsoft.com/office/word/2010/wordprocessingShape" mc:Ignorable="w14 w15 w16se w16cid w16 w16cex w16sdtdh wp14">
   <w:p>
     <w:pPr>
-      <w:pStyle w:val="Footer"/>
+      <w:pStyle w:val="Pieddepage"/>
     </w:pPr>
     <w:r>
       <w:t xml:space="preserve"> </w:t>
@@ -1185,7 +1087,7 @@
 <w:hdr xmlns:wpc="http://schemas.microsoft.com/office/word/2010/wordprocessingCanvas" xmlns:cx="http://schemas.microsoft.com/office/drawing/2014/chartex" xmlns:cx1="http://schemas.microsoft.com/office/drawing/2015/9/8/chartex" xmlns:cx2="http://schemas.microsoft.com/office/drawing/2015/10/21/chartex" xmlns:cx3="http://schemas.microsoft.com/office/drawing/2016/5/9/chartex" xmlns:cx4="http://schemas.microsoft.com/office/drawing/2016/5/10/chartex" xmlns:cx5="http://schemas.microsoft.com/office/drawing/2016/5/11/chartex" xmlns:cx6="http://schemas.microsoft.com/office/drawing/2016/5/12/chartex" xmlns:cx7="http://schemas.microsoft.com/office/drawing/2016/5/13/chartex" xmlns:cx8="http://schemas.microsoft.com/office/drawing/2016/5/14/chartex" xmlns:mc="http://schemas.openxmlformats.org/markup-compatibility/2006" xmlns:aink="http://schemas.microsoft.com/office/drawing/2016/ink" xmlns:am3d="http://schemas.microsoft.com/office/drawing/2017/model3d" xmlns:o="urn:schemas-microsoft-com:office:office" xmlns:oel="http://schemas.microsoft.com/office/2019/extlst" xmlns:r="http://schemas.openxmlformats.org/officeDocument/2006/relationships" xmlns:m="http://schemas.openxmlformats.org/officeDocument/2006/math" xmlns:v="urn:schemas-microsoft-com:vml" xmlns:wp14="http://schemas.microsoft.com/office/word/2010/wordprocessingDrawing" xmlns:wp="http://schemas.openxmlformats.org/drawingml/2006/wordprocessingDrawing" xmlns:w10="urn:schemas-microsoft-com:office:word" xmlns:w="http://schemas.openxmlformats.org/wordprocessingml/2006/main" xmlns:w14="http://schemas.microsoft.com/office/word/2010/wordml" xmlns:w15="http://schemas.microsoft.com/office/word/2012/wordml" xmlns:w16cex="http://schemas.microsoft.com/office/word/2018/wordml/cex" xmlns:w16cid="http://schemas.microsoft.com/office/word/2016/wordml/cid" xmlns:w16="http://schemas.microsoft.com/office/word/2018/wordml" xmlns:w16sdtdh="http://schemas.microsoft.com/office/word/2020/wordml/sdtdatahash" xmlns:w16se="http://schemas.microsoft.com/office/word/2015/wordml/symex" xmlns:wpg="http://schemas.microsoft.com/office/word/2010/wordprocessingGroup" xmlns:wpi="http://schemas.microsoft.com/office/word/2010/wordprocessingInk" xmlns:wne="http://schemas.microsoft.com/office/word/2006/wordml" xmlns:wps="http://schemas.microsoft.com/office/word/2010/wordprocessingShape" mc:Ignorable="w14 w15 w16se w16cid w16 w16cex w16sdtdh wp14">
   <w:p>
     <w:pPr>
-      <w:pStyle w:val="Header"/>
+      <w:pStyle w:val="En-tte"/>
     </w:pPr>
     <w:r>
       <w:rPr>
@@ -1249,7 +1151,7 @@
                         <w:p>
                           <w:r>
                             <w:rPr>
-                              <w:rStyle w:val="PageNumber"/>
+                              <w:rStyle w:val="Numrodepage"/>
                               <w:sz w:val="22"/>
                               <w:szCs w:val="22"/>
                             </w:rPr>
@@ -1257,7 +1159,7 @@
                           </w:r>
                           <w:r>
                             <w:rPr>
-                              <w:rStyle w:val="PageNumber"/>
+                              <w:rStyle w:val="Numrodepage"/>
                               <w:sz w:val="22"/>
                               <w:szCs w:val="22"/>
                             </w:rPr>
@@ -1265,7 +1167,7 @@
                           </w:r>
                           <w:r>
                             <w:rPr>
-                              <w:rStyle w:val="PageNumber"/>
+                              <w:rStyle w:val="Numrodepage"/>
                               <w:sz w:val="22"/>
                               <w:szCs w:val="22"/>
                             </w:rPr>
@@ -1273,7 +1175,7 @@
                           </w:r>
                           <w:r>
                             <w:rPr>
-                              <w:rStyle w:val="PageNumber"/>
+                              <w:rStyle w:val="Numrodepage"/>
                               <w:sz w:val="22"/>
                               <w:szCs w:val="22"/>
                             </w:rPr>
@@ -1281,7 +1183,7 @@
                           </w:r>
                           <w:r>
                             <w:rPr>
-                              <w:rStyle w:val="PageNumber"/>
+                              <w:rStyle w:val="Numrodepage"/>
                               <w:noProof/>
                               <w:sz w:val="22"/>
                               <w:szCs w:val="22"/>
@@ -1290,7 +1192,7 @@
                           </w:r>
                           <w:r>
                             <w:rPr>
-                              <w:rStyle w:val="PageNumber"/>
+                              <w:rStyle w:val="Numrodepage"/>
                               <w:sz w:val="22"/>
                               <w:szCs w:val="22"/>
                             </w:rPr>
@@ -1298,45 +1200,45 @@
                           </w:r>
                           <w:r>
                             <w:rPr>
-                              <w:rStyle w:val="PageNumber"/>
+                              <w:rStyle w:val="Numrodepage"/>
                             </w:rPr>
                             <w:tab/>
                             <w:t xml:space="preserve">- </w:t>
                           </w:r>
                           <w:r>
                             <w:rPr>
-                              <w:rStyle w:val="PageNumber"/>
+                              <w:rStyle w:val="Numrodepage"/>
                             </w:rPr>
                             <w:fldChar w:fldCharType="begin"/>
                           </w:r>
                           <w:r>
                             <w:rPr>
-                              <w:rStyle w:val="PageNumber"/>
+                              <w:rStyle w:val="Numrodepage"/>
                             </w:rPr>
                             <w:instrText xml:space="preserve"> PAGE </w:instrText>
                           </w:r>
                           <w:r>
                             <w:rPr>
-                              <w:rStyle w:val="PageNumber"/>
+                              <w:rStyle w:val="Numrodepage"/>
                             </w:rPr>
                             <w:fldChar w:fldCharType="separate"/>
                           </w:r>
                           <w:r>
                             <w:rPr>
-                              <w:rStyle w:val="PageNumber"/>
+                              <w:rStyle w:val="Numrodepage"/>
                               <w:noProof/>
                             </w:rPr>
                             <w:t>16</w:t>
                           </w:r>
                           <w:r>
                             <w:rPr>
-                              <w:rStyle w:val="PageNumber"/>
+                              <w:rStyle w:val="Numrodepage"/>
                             </w:rPr>
                             <w:fldChar w:fldCharType="end"/>
                           </w:r>
                           <w:r>
                             <w:rPr>
-                              <w:rStyle w:val="PageNumber"/>
+                              <w:rStyle w:val="Numrodepage"/>
                             </w:rPr>
                             <w:t xml:space="preserve"> -101010 878</w:t>
                           </w:r>
@@ -1358,13 +1260,13 @@
             </wp:anchor>
           </w:drawing>
         </mc:Choice>
-        <mc:Fallback xmlns="">
+        <mc:Fallback>
           <w:pict>
             <v:shapetype w14:anchorId="1C468005" id="_x0000_t202" coordsize="21600,21600" o:spt="202" path="m,l,21600r21600,l21600,xe">
               <v:stroke joinstyle="miter"/>
               <v:path gradientshapeok="t" o:connecttype="rect"/>
             </v:shapetype>
-            <v:shape id="Text Box 2" o:spid="_x0000_s1028" type="#_x0000_t202" style="position:absolute;left:0;text-align:left;margin-left:427.1pt;margin-top:18.9pt;width:20.8pt;height:12.85pt;z-index:251665408;visibility:visible;mso-wrap-style:square;mso-width-percent:0;mso-height-percent:0;mso-wrap-distance-left:0;mso-wrap-distance-top:0;mso-wrap-distance-right:0;mso-wrap-distance-bottom:0;mso-position-horizontal:absolute;mso-position-horizontal-relative:page;mso-position-vertical:absolute;mso-position-vertical-relative:page;mso-width-percent:0;mso-height-percent:0;mso-width-relative:page;mso-height-relative:page;v-text-anchor:top" o:gfxdata="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" stroked="f">
+            <v:shape id="Text Box 2" o:spid="_x0000_s1026" type="#_x0000_t202" style="position:absolute;left:0;text-align:left;margin-left:427.1pt;margin-top:18.9pt;width:20.8pt;height:12.85pt;z-index:251665408;visibility:visible;mso-wrap-style:square;mso-width-percent:0;mso-height-percent:0;mso-wrap-distance-left:0;mso-wrap-distance-top:0;mso-wrap-distance-right:0;mso-wrap-distance-bottom:0;mso-position-horizontal:absolute;mso-position-horizontal-relative:page;mso-position-vertical:absolute;mso-position-vertical-relative:page;mso-width-percent:0;mso-height-percent:0;mso-width-relative:page;mso-height-relative:page;v-text-anchor:top" o:gfxdata="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" stroked="f">
               <v:fill opacity="0"/>
               <v:path arrowok="t"/>
               <v:textbox inset=".45pt,.45pt,.45pt,.45pt">
@@ -1480,7 +1382,7 @@
 <w:hdr xmlns:wpc="http://schemas.microsoft.com/office/word/2010/wordprocessingCanvas" xmlns:cx="http://schemas.microsoft.com/office/drawing/2014/chartex" xmlns:cx1="http://schemas.microsoft.com/office/drawing/2015/9/8/chartex" xmlns:cx2="http://schemas.microsoft.com/office/drawing/2015/10/21/chartex" xmlns:cx3="http://schemas.microsoft.com/office/drawing/2016/5/9/chartex" xmlns:cx4="http://schemas.microsoft.com/office/drawing/2016/5/10/chartex" xmlns:cx5="http://schemas.microsoft.com/office/drawing/2016/5/11/chartex" xmlns:cx6="http://schemas.microsoft.com/office/drawing/2016/5/12/chartex" xmlns:cx7="http://schemas.microsoft.com/office/drawing/2016/5/13/chartex" xmlns:cx8="http://schemas.microsoft.com/office/drawing/2016/5/14/chartex" xmlns:mc="http://schemas.openxmlformats.org/markup-compatibility/2006" xmlns:aink="http://schemas.microsoft.com/office/drawing/2016/ink" xmlns:am3d="http://schemas.microsoft.com/office/drawing/2017/model3d" xmlns:o="urn:schemas-microsoft-com:office:office" xmlns:oel="http://schemas.microsoft.com/office/2019/extlst" xmlns:r="http://schemas.openxmlformats.org/officeDocument/2006/relationships" xmlns:m="http://schemas.openxmlformats.org/officeDocument/2006/math" xmlns:v="urn:schemas-microsoft-com:vml" xmlns:wp14="http://schemas.microsoft.com/office/word/2010/wordprocessingDrawing" xmlns:wp="http://schemas.openxmlformats.org/drawingml/2006/wordprocessingDrawing" xmlns:w10="urn:schemas-microsoft-com:office:word" xmlns:w="http://schemas.openxmlformats.org/wordprocessingml/2006/main" xmlns:w14="http://schemas.microsoft.com/office/word/2010/wordml" xmlns:w15="http://schemas.microsoft.com/office/word/2012/wordml" xmlns:w16cex="http://schemas.microsoft.com/office/word/2018/wordml/cex" xmlns:w16cid="http://schemas.microsoft.com/office/word/2016/wordml/cid" xmlns:w16="http://schemas.microsoft.com/office/word/2018/wordml" xmlns:w16sdtdh="http://schemas.microsoft.com/office/word/2020/wordml/sdtdatahash" xmlns:w16se="http://schemas.microsoft.com/office/word/2015/wordml/symex" xmlns:wpg="http://schemas.microsoft.com/office/word/2010/wordprocessingGroup" xmlns:wpi="http://schemas.microsoft.com/office/word/2010/wordprocessingInk" xmlns:wne="http://schemas.microsoft.com/office/word/2006/wordml" xmlns:wps="http://schemas.microsoft.com/office/word/2010/wordprocessingShape" mc:Ignorable="w14 w15 w16se w16cid w16 w16cex w16sdtdh wp14">
   <w:p>
     <w:pPr>
-      <w:pStyle w:val="Header"/>
+      <w:pStyle w:val="En-tte"/>
       <w:ind w:right="360"/>
     </w:pPr>
     <w:r>
@@ -1545,7 +1447,7 @@
                         <w:p>
                           <w:r>
                             <w:rPr>
-                              <w:rStyle w:val="PageNumber"/>
+                              <w:rStyle w:val="Numrodepage"/>
                               <w:sz w:val="22"/>
                               <w:szCs w:val="22"/>
                             </w:rPr>
@@ -1553,7 +1455,7 @@
                           </w:r>
                           <w:r>
                             <w:rPr>
-                              <w:rStyle w:val="PageNumber"/>
+                              <w:rStyle w:val="Numrodepage"/>
                               <w:sz w:val="22"/>
                               <w:szCs w:val="22"/>
                             </w:rPr>
@@ -1561,7 +1463,7 @@
                           </w:r>
                           <w:r>
                             <w:rPr>
-                              <w:rStyle w:val="PageNumber"/>
+                              <w:rStyle w:val="Numrodepage"/>
                               <w:sz w:val="22"/>
                               <w:szCs w:val="22"/>
                             </w:rPr>
@@ -1569,7 +1471,7 @@
                           </w:r>
                           <w:r>
                             <w:rPr>
-                              <w:rStyle w:val="PageNumber"/>
+                              <w:rStyle w:val="Numrodepage"/>
                               <w:sz w:val="22"/>
                               <w:szCs w:val="22"/>
                             </w:rPr>
@@ -1577,7 +1479,7 @@
                           </w:r>
                           <w:r>
                             <w:rPr>
-                              <w:rStyle w:val="PageNumber"/>
+                              <w:rStyle w:val="Numrodepage"/>
                               <w:noProof/>
                               <w:sz w:val="22"/>
                               <w:szCs w:val="22"/>
@@ -1586,7 +1488,7 @@
                           </w:r>
                           <w:r>
                             <w:rPr>
-                              <w:rStyle w:val="PageNumber"/>
+                              <w:rStyle w:val="Numrodepage"/>
                               <w:sz w:val="22"/>
                               <w:szCs w:val="22"/>
                             </w:rPr>
@@ -1594,45 +1496,45 @@
                           </w:r>
                           <w:r>
                             <w:rPr>
-                              <w:rStyle w:val="PageNumber"/>
+                              <w:rStyle w:val="Numrodepage"/>
                             </w:rPr>
                             <w:tab/>
                             <w:t xml:space="preserve">- </w:t>
                           </w:r>
                           <w:r>
                             <w:rPr>
-                              <w:rStyle w:val="PageNumber"/>
+                              <w:rStyle w:val="Numrodepage"/>
                             </w:rPr>
                             <w:fldChar w:fldCharType="begin"/>
                           </w:r>
                           <w:r>
                             <w:rPr>
-                              <w:rStyle w:val="PageNumber"/>
+                              <w:rStyle w:val="Numrodepage"/>
                             </w:rPr>
                             <w:instrText xml:space="preserve"> PAGE </w:instrText>
                           </w:r>
                           <w:r>
                             <w:rPr>
-                              <w:rStyle w:val="PageNumber"/>
+                              <w:rStyle w:val="Numrodepage"/>
                             </w:rPr>
                             <w:fldChar w:fldCharType="separate"/>
                           </w:r>
                           <w:r>
                             <w:rPr>
-                              <w:rStyle w:val="PageNumber"/>
+                              <w:rStyle w:val="Numrodepage"/>
                               <w:noProof/>
                             </w:rPr>
                             <w:t>16</w:t>
                           </w:r>
                           <w:r>
                             <w:rPr>
-                              <w:rStyle w:val="PageNumber"/>
+                              <w:rStyle w:val="Numrodepage"/>
                             </w:rPr>
                             <w:fldChar w:fldCharType="end"/>
                           </w:r>
                           <w:r>
                             <w:rPr>
-                              <w:rStyle w:val="PageNumber"/>
+                              <w:rStyle w:val="Numrodepage"/>
                             </w:rPr>
                             <w:t xml:space="preserve"> -101010 878</w:t>
                           </w:r>
@@ -1654,13 +1556,13 @@
             </wp:anchor>
           </w:drawing>
         </mc:Choice>
-        <mc:Fallback xmlns="">
+        <mc:Fallback>
           <w:pict>
             <v:shapetype w14:anchorId="6DE7176B" id="_x0000_t202" coordsize="21600,21600" o:spt="202" path="m,l,21600r21600,l21600,xe">
               <v:stroke joinstyle="miter"/>
               <v:path gradientshapeok="t" o:connecttype="rect"/>
             </v:shapetype>
-            <v:shape id="_x0000_s1029" type="#_x0000_t202" style="position:absolute;left:0;text-align:left;margin-left:538.7pt;margin-top:19.8pt;width:20.8pt;height:12.85pt;z-index:251650048;visibility:visible;mso-wrap-style:square;mso-width-percent:0;mso-height-percent:0;mso-wrap-distance-left:0;mso-wrap-distance-top:0;mso-wrap-distance-right:0;mso-wrap-distance-bottom:0;mso-position-horizontal:absolute;mso-position-horizontal-relative:page;mso-position-vertical:absolute;mso-position-vertical-relative:page;mso-width-percent:0;mso-height-percent:0;mso-width-relative:page;mso-height-relative:page;v-text-anchor:top" o:gfxdata="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" stroked="f">
+            <v:shape id="_x0000_s1027" type="#_x0000_t202" style="position:absolute;left:0;text-align:left;margin-left:538.7pt;margin-top:19.8pt;width:20.8pt;height:12.85pt;z-index:251650048;visibility:visible;mso-wrap-style:square;mso-width-percent:0;mso-height-percent:0;mso-wrap-distance-left:0;mso-wrap-distance-top:0;mso-wrap-distance-right:0;mso-wrap-distance-bottom:0;mso-position-horizontal:absolute;mso-position-horizontal-relative:page;mso-position-vertical:absolute;mso-position-vertical-relative:page;mso-width-percent:0;mso-height-percent:0;mso-width-relative:page;mso-height-relative:page;v-text-anchor:top" o:gfxdata="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" stroked="f">
               <v:fill opacity="0"/>
               <v:path arrowok="t"/>
               <v:textbox inset=".45pt,.45pt,.45pt,.45pt">
@@ -1770,25 +1672,25 @@
     </w:r>
     <w:r>
       <w:rPr>
-        <w:rStyle w:val="PageNumber"/>
+        <w:rStyle w:val="Numrodepage"/>
       </w:rPr>
       <w:t xml:space="preserve"> </w:t>
     </w:r>
     <w:r>
       <w:rPr>
-        <w:rStyle w:val="PageNumber"/>
+        <w:rStyle w:val="Numrodepage"/>
       </w:rPr>
       <w:tab/>
     </w:r>
     <w:r>
       <w:rPr>
-        <w:rStyle w:val="PageNumber"/>
+        <w:rStyle w:val="Numrodepage"/>
       </w:rPr>
       <w:tab/>
     </w:r>
     <w:r>
       <w:rPr>
-        <w:rStyle w:val="PageNumber"/>
+        <w:rStyle w:val="Numrodepage"/>
       </w:rPr>
       <w:tab/>
     </w:r>
@@ -1800,7 +1702,7 @@
 <w:hdr xmlns:wpc="http://schemas.microsoft.com/office/word/2010/wordprocessingCanvas" xmlns:cx="http://schemas.microsoft.com/office/drawing/2014/chartex" xmlns:cx1="http://schemas.microsoft.com/office/drawing/2015/9/8/chartex" xmlns:cx2="http://schemas.microsoft.com/office/drawing/2015/10/21/chartex" xmlns:cx3="http://schemas.microsoft.com/office/drawing/2016/5/9/chartex" xmlns:cx4="http://schemas.microsoft.com/office/drawing/2016/5/10/chartex" xmlns:cx5="http://schemas.microsoft.com/office/drawing/2016/5/11/chartex" xmlns:cx6="http://schemas.microsoft.com/office/drawing/2016/5/12/chartex" xmlns:cx7="http://schemas.microsoft.com/office/drawing/2016/5/13/chartex" xmlns:cx8="http://schemas.microsoft.com/office/drawing/2016/5/14/chartex" xmlns:mc="http://schemas.openxmlformats.org/markup-compatibility/2006" xmlns:aink="http://schemas.microsoft.com/office/drawing/2016/ink" xmlns:am3d="http://schemas.microsoft.com/office/drawing/2017/model3d" xmlns:o="urn:schemas-microsoft-com:office:office" xmlns:oel="http://schemas.microsoft.com/office/2019/extlst" xmlns:r="http://schemas.openxmlformats.org/officeDocument/2006/relationships" xmlns:m="http://schemas.openxmlformats.org/officeDocument/2006/math" xmlns:v="urn:schemas-microsoft-com:vml" xmlns:wp14="http://schemas.microsoft.com/office/word/2010/wordprocessingDrawing" xmlns:wp="http://schemas.openxmlformats.org/drawingml/2006/wordprocessingDrawing" xmlns:w10="urn:schemas-microsoft-com:office:word" xmlns:w="http://schemas.openxmlformats.org/wordprocessingml/2006/main" xmlns:w14="http://schemas.microsoft.com/office/word/2010/wordml" xmlns:w15="http://schemas.microsoft.com/office/word/2012/wordml" xmlns:w16cex="http://schemas.microsoft.com/office/word/2018/wordml/cex" xmlns:w16cid="http://schemas.microsoft.com/office/word/2016/wordml/cid" xmlns:w16="http://schemas.microsoft.com/office/word/2018/wordml" xmlns:w16sdtdh="http://schemas.microsoft.com/office/word/2020/wordml/sdtdatahash" xmlns:w16se="http://schemas.microsoft.com/office/word/2015/wordml/symex" xmlns:wpg="http://schemas.microsoft.com/office/word/2010/wordprocessingGroup" xmlns:wpi="http://schemas.microsoft.com/office/word/2010/wordprocessingInk" xmlns:wne="http://schemas.microsoft.com/office/word/2006/wordml" xmlns:wps="http://schemas.microsoft.com/office/word/2010/wordprocessingShape" mc:Ignorable="w14 w15 w16se w16cid w16 w16cex w16sdtdh wp14">
   <w:tbl>
     <w:tblPr>
-      <w:tblStyle w:val="TableGrid"/>
+      <w:tblStyle w:val="Grilledutableau"/>
       <w:tblW w:w="8460" w:type="dxa"/>
       <w:jc w:val="center"/>
       <w:tblBorders>
@@ -1912,7 +1814,7 @@
   </w:tbl>
   <w:p>
     <w:pPr>
-      <w:pStyle w:val="Header"/>
+      <w:pStyle w:val="En-tte"/>
       <w:tabs>
         <w:tab w:val="clear" w:pos="4536"/>
         <w:tab w:val="clear" w:pos="9072"/>
@@ -1931,7 +1833,7 @@
     <w:lvl w:ilvl="0">
       <w:start w:val="1"/>
       <w:numFmt w:val="none"/>
-      <w:pStyle w:val="Heading1"/>
+      <w:pStyle w:val="Titre1"/>
       <w:suff w:val="nothing"/>
       <w:lvlText w:val=""/>
       <w:lvlJc w:val="left"/>
@@ -1945,7 +1847,7 @@
     <w:lvl w:ilvl="1">
       <w:start w:val="1"/>
       <w:numFmt w:val="none"/>
-      <w:pStyle w:val="Heading2"/>
+      <w:pStyle w:val="Titre2"/>
       <w:suff w:val="nothing"/>
       <w:lvlText w:val=""/>
       <w:lvlJc w:val="left"/>
@@ -1959,7 +1861,7 @@
     <w:lvl w:ilvl="2">
       <w:start w:val="1"/>
       <w:numFmt w:val="none"/>
-      <w:pStyle w:val="Heading3"/>
+      <w:pStyle w:val="Titre3"/>
       <w:suff w:val="nothing"/>
       <w:lvlText w:val=""/>
       <w:lvlJc w:val="left"/>
@@ -1973,7 +1875,7 @@
     <w:lvl w:ilvl="3">
       <w:start w:val="1"/>
       <w:numFmt w:val="none"/>
-      <w:pStyle w:val="Heading4"/>
+      <w:pStyle w:val="Titre4"/>
       <w:suff w:val="nothing"/>
       <w:lvlText w:val=""/>
       <w:lvlJc w:val="left"/>
@@ -1987,7 +1889,7 @@
     <w:lvl w:ilvl="4">
       <w:start w:val="1"/>
       <w:numFmt w:val="none"/>
-      <w:pStyle w:val="Heading5"/>
+      <w:pStyle w:val="Titre5"/>
       <w:suff w:val="nothing"/>
       <w:lvlText w:val=""/>
       <w:lvlJc w:val="left"/>
@@ -2001,7 +1903,7 @@
     <w:lvl w:ilvl="5">
       <w:start w:val="1"/>
       <w:numFmt w:val="none"/>
-      <w:pStyle w:val="Heading6"/>
+      <w:pStyle w:val="Titre6"/>
       <w:suff w:val="nothing"/>
       <w:lvlText w:val=""/>
       <w:lvlJc w:val="left"/>
@@ -2015,7 +1917,7 @@
     <w:lvl w:ilvl="6">
       <w:start w:val="1"/>
       <w:numFmt w:val="none"/>
-      <w:pStyle w:val="Heading7"/>
+      <w:pStyle w:val="Titre7"/>
       <w:suff w:val="nothing"/>
       <w:lvlText w:val=""/>
       <w:lvlJc w:val="left"/>
@@ -2694,7 +2596,7 @@
       <w:szCs w:val="24"/>
     </w:rPr>
   </w:style>
-  <w:style w:type="paragraph" w:styleId="Heading1">
+  <w:style w:type="paragraph" w:styleId="Titre1">
     <w:name w:val="heading 1"/>
     <w:basedOn w:val="Normal"/>
     <w:next w:val="Normal"/>
@@ -2727,7 +2629,7 @@
       <w:lang w:eastAsia="zh-CN"/>
     </w:rPr>
   </w:style>
-  <w:style w:type="paragraph" w:styleId="Heading2">
+  <w:style w:type="paragraph" w:styleId="Titre2">
     <w:name w:val="heading 2"/>
     <w:basedOn w:val="Normal"/>
     <w:next w:val="Normal"/>
@@ -2754,9 +2656,9 @@
       <w:lang w:eastAsia="zh-CN"/>
     </w:rPr>
   </w:style>
-  <w:style w:type="paragraph" w:styleId="Heading3">
+  <w:style w:type="paragraph" w:styleId="Titre3">
     <w:name w:val="heading 3"/>
-    <w:basedOn w:val="Heading2"/>
+    <w:basedOn w:val="Titre2"/>
     <w:next w:val="Normal"/>
     <w:qFormat/>
     <w:pPr>
@@ -2769,7 +2671,7 @@
       <w:color w:val="800080"/>
     </w:rPr>
   </w:style>
-  <w:style w:type="paragraph" w:styleId="Heading4">
+  <w:style w:type="paragraph" w:styleId="Titre4">
     <w:name w:val="heading 4"/>
     <w:basedOn w:val="Normal"/>
     <w:next w:val="Normal"/>
@@ -2793,7 +2695,7 @@
       <w:lang w:eastAsia="zh-CN"/>
     </w:rPr>
   </w:style>
-  <w:style w:type="paragraph" w:styleId="Heading5">
+  <w:style w:type="paragraph" w:styleId="Titre5">
     <w:name w:val="heading 5"/>
     <w:basedOn w:val="Normal"/>
     <w:next w:val="Normal"/>
@@ -2817,7 +2719,7 @@
       <w:lang w:eastAsia="zh-CN"/>
     </w:rPr>
   </w:style>
-  <w:style w:type="paragraph" w:styleId="Heading6">
+  <w:style w:type="paragraph" w:styleId="Titre6">
     <w:name w:val="heading 6"/>
     <w:basedOn w:val="Normal"/>
     <w:next w:val="Normal"/>
@@ -2842,7 +2744,7 @@
       <w:lang w:eastAsia="zh-CN"/>
     </w:rPr>
   </w:style>
-  <w:style w:type="paragraph" w:styleId="Heading7">
+  <w:style w:type="paragraph" w:styleId="Titre7">
     <w:name w:val="heading 7"/>
     <w:basedOn w:val="Normal"/>
     <w:next w:val="Normal"/>
@@ -2868,13 +2770,13 @@
       <w:lang w:eastAsia="zh-CN"/>
     </w:rPr>
   </w:style>
-  <w:style w:type="character" w:default="1" w:styleId="DefaultParagraphFont">
+  <w:style w:type="character" w:default="1" w:styleId="Policepardfaut">
     <w:name w:val="Default Paragraph Font"/>
     <w:uiPriority w:val="1"/>
     <w:semiHidden/>
     <w:unhideWhenUsed/>
   </w:style>
-  <w:style w:type="table" w:default="1" w:styleId="TableNormal">
+  <w:style w:type="table" w:default="1" w:styleId="TableauNormal">
     <w:name w:val="Normal Table"/>
     <w:uiPriority w:val="99"/>
     <w:semiHidden/>
@@ -2889,7 +2791,7 @@
       </w:tblCellMar>
     </w:tblPr>
   </w:style>
-  <w:style w:type="numbering" w:default="1" w:styleId="NoList">
+  <w:style w:type="numbering" w:default="1" w:styleId="Aucuneliste">
     <w:name w:val="No List"/>
     <w:uiPriority w:val="99"/>
     <w:semiHidden/>
@@ -3105,7 +3007,7 @@
   <w:style w:type="character" w:customStyle="1" w:styleId="WW-Policepardfaut">
     <w:name w:val="WW-Police par défaut"/>
   </w:style>
-  <w:style w:type="character" w:styleId="PageNumber">
+  <w:style w:type="character" w:styleId="Numrodepage">
     <w:name w:val="page number"/>
     <w:basedOn w:val="WW-Policepardfaut"/>
   </w:style>
@@ -3167,10 +3069,10 @@
   <w:style w:type="character" w:customStyle="1" w:styleId="Policepardfaut1">
     <w:name w:val="Police par défaut1"/>
   </w:style>
-  <w:style w:type="paragraph" w:customStyle="1" w:styleId="Titre2">
+  <w:style w:type="paragraph" w:customStyle="1" w:styleId="Titre20">
     <w:name w:val="Titre2"/>
     <w:basedOn w:val="Normal"/>
-    <w:next w:val="BodyText"/>
+    <w:next w:val="Corpsdetexte"/>
     <w:pPr>
       <w:keepNext/>
       <w:suppressAutoHyphens/>
@@ -3187,7 +3089,7 @@
       <w:lang w:eastAsia="zh-CN"/>
     </w:rPr>
   </w:style>
-  <w:style w:type="paragraph" w:styleId="BodyText">
+  <w:style w:type="paragraph" w:styleId="Corpsdetexte">
     <w:name w:val="Body Text"/>
     <w:basedOn w:val="Normal"/>
     <w:pPr>
@@ -3203,14 +3105,14 @@
       <w:lang w:eastAsia="zh-CN"/>
     </w:rPr>
   </w:style>
-  <w:style w:type="paragraph" w:styleId="List">
+  <w:style w:type="paragraph" w:styleId="Liste">
     <w:name w:val="List"/>
-    <w:basedOn w:val="BodyText"/>
+    <w:basedOn w:val="Corpsdetexte"/>
     <w:rPr>
       <w:rFonts w:cs="Tahoma"/>
     </w:rPr>
   </w:style>
-  <w:style w:type="paragraph" w:styleId="Caption">
+  <w:style w:type="paragraph" w:styleId="Lgende">
     <w:name w:val="caption"/>
     <w:basedOn w:val="Normal"/>
     <w:qFormat/>
@@ -3264,7 +3166,7 @@
   <w:style w:type="paragraph" w:customStyle="1" w:styleId="WW-Titre">
     <w:name w:val="WW-Titre"/>
     <w:basedOn w:val="Normal"/>
-    <w:next w:val="BodyText"/>
+    <w:next w:val="Corpsdetexte"/>
     <w:pPr>
       <w:keepNext/>
       <w:suppressAutoHyphens/>
@@ -3281,10 +3183,10 @@
       <w:lang w:eastAsia="zh-CN"/>
     </w:rPr>
   </w:style>
-  <w:style w:type="paragraph" w:styleId="Subtitle">
+  <w:style w:type="paragraph" w:styleId="Sous-titre">
     <w:name w:val="Subtitle"/>
-    <w:basedOn w:val="Titre2"/>
-    <w:next w:val="BodyText"/>
+    <w:basedOn w:val="Titre20"/>
+    <w:next w:val="Corpsdetexte"/>
     <w:qFormat/>
     <w:pPr>
       <w:jc w:val="center"/>
@@ -3311,7 +3213,7 @@
       <w:lang w:eastAsia="zh-CN"/>
     </w:rPr>
   </w:style>
-  <w:style w:type="paragraph" w:styleId="Header">
+  <w:style w:type="paragraph" w:styleId="En-tte">
     <w:name w:val="header"/>
     <w:basedOn w:val="Normal"/>
     <w:pPr>
@@ -3330,7 +3232,7 @@
       <w:lang w:eastAsia="zh-CN"/>
     </w:rPr>
   </w:style>
-  <w:style w:type="paragraph" w:styleId="Footer">
+  <w:style w:type="paragraph" w:styleId="Pieddepage">
     <w:name w:val="footer"/>
     <w:basedOn w:val="Normal"/>
     <w:pPr>
@@ -3445,7 +3347,7 @@
       <w:lang w:eastAsia="zh-CN"/>
     </w:rPr>
   </w:style>
-  <w:style w:type="paragraph" w:styleId="FootnoteText">
+  <w:style w:type="paragraph" w:styleId="Notedebasdepage">
     <w:name w:val="footnote text"/>
     <w:basedOn w:val="Normal"/>
     <w:pPr>
@@ -3615,7 +3517,7 @@
   </w:style>
   <w:style w:type="paragraph" w:customStyle="1" w:styleId="Contenudetableau">
     <w:name w:val="Contenu de tableau"/>
-    <w:basedOn w:val="BodyText"/>
+    <w:basedOn w:val="Corpsdetexte"/>
     <w:pPr>
       <w:suppressLineNumbers/>
     </w:pPr>
@@ -3698,7 +3600,7 @@
       <w:iCs/>
     </w:rPr>
   </w:style>
-  <w:style w:type="paragraph" w:customStyle="1" w:styleId="TITRE4">
+  <w:style w:type="paragraph" w:customStyle="1" w:styleId="TITRE40">
     <w:name w:val="TITRE4"/>
     <w:basedOn w:val="Normal"/>
     <w:pPr>
@@ -3715,7 +3617,7 @@
       <w:lang w:eastAsia="zh-CN"/>
     </w:rPr>
   </w:style>
-  <w:style w:type="paragraph" w:customStyle="1" w:styleId="TITRE5">
+  <w:style w:type="paragraph" w:customStyle="1" w:styleId="TITRE50">
     <w:name w:val="TITRE5"/>
     <w:basedOn w:val="Normal"/>
     <w:pPr>
@@ -3767,12 +3669,12 @@
   </w:style>
   <w:style w:type="paragraph" w:customStyle="1" w:styleId="Contenuducadre">
     <w:name w:val="Contenu du cadre"/>
-    <w:basedOn w:val="BodyText"/>
-  </w:style>
-  <w:style w:type="paragraph" w:customStyle="1" w:styleId="Titre1">
+    <w:basedOn w:val="Corpsdetexte"/>
+  </w:style>
+  <w:style w:type="paragraph" w:customStyle="1" w:styleId="Titre10">
     <w:name w:val="Titre1"/>
     <w:basedOn w:val="Normal"/>
-    <w:next w:val="BodyText"/>
+    <w:next w:val="Corpsdetexte"/>
     <w:pPr>
       <w:keepNext/>
       <w:suppressAutoHyphens/>
@@ -3854,9 +3756,9 @@
       <w:lang w:eastAsia="zh-CN"/>
     </w:rPr>
   </w:style>
-  <w:style w:type="table" w:styleId="TableGrid">
+  <w:style w:type="table" w:styleId="Grilledutableau">
     <w:name w:val="Table Grid"/>
-    <w:basedOn w:val="TableNormal"/>
+    <w:basedOn w:val="TableauNormal"/>
     <w:uiPriority w:val="59"/>
     <w:rsid w:val="00ED0284"/>
     <w:tblPr>
@@ -3870,7 +3772,7 @@
       </w:tblBorders>
     </w:tblPr>
   </w:style>
-  <w:style w:type="paragraph" w:styleId="ListParagraph">
+  <w:style w:type="paragraph" w:styleId="Paragraphedeliste">
     <w:name w:val="List Paragraph"/>
     <w:basedOn w:val="Normal"/>
     <w:uiPriority w:val="34"/>

</xml_diff>

<commit_message>
S510 adjustement before mep (#257)
* update: migrate status "transmise" to "signée" + Fiche CAF

* fix: redirection for signed conventions

* update: resiliation date on recap

* update: back to instruction for signed conventions and permission to upload or resiliate conventions only for instructeurs

* update: add 2 new stationnements

* Fix test

* update : fix tewt services + date validation/resiliation visible by everybody

* fix test back to instruction

* fix test redirect signed
</commit_message>
<xml_diff>
--- a/documents/FicheCAF-template.docx
+++ b/documents/FicheCAF-template.docx
@@ -28,7 +28,6 @@
         <w:t xml:space="preserve">{% if </w:t>
       </w:r>
       <w:proofErr w:type="spellStart"/>
-      <w:proofErr w:type="gramStart"/>
       <w:r>
         <w:rPr>
           <w:b/>
@@ -38,7 +37,6 @@
         <w:t>convention.numero</w:t>
       </w:r>
       <w:proofErr w:type="spellEnd"/>
-      <w:proofErr w:type="gramEnd"/>
       <w:r>
         <w:rPr>
           <w:b/>
@@ -131,14 +129,6 @@
     <w:p>
       <w:pPr>
         <w:rPr>
-          <w:rFonts w:ascii="TimesNewRomanPS-BoldMT" w:hAnsi="TimesNewRomanPS-BoldMT" w:cs="TimesNewRomanPS-BoldMT"/>
-          <w:b/>
-        </w:rPr>
-      </w:pPr>
-    </w:p>
-    <w:p>
-      <w:pPr>
-        <w:rPr>
           <w:rFonts w:ascii="TimesNewRomanPSMT" w:hAnsi="TimesNewRomanPSMT" w:cs="TimesNewRomanPSMT"/>
         </w:rPr>
       </w:pPr>
@@ -163,14 +153,7 @@
         <w:rPr>
           <w:rFonts w:ascii="TimesNewRomanPSMT" w:hAnsi="TimesNewRomanPSMT" w:cs="TimesNewRomanPSMT"/>
         </w:rPr>
-        <w:t xml:space="preserve"> </w:t>
-      </w:r>
-      <w:proofErr w:type="gramStart"/>
-      <w:r>
-        <w:rPr>
-          <w:rFonts w:ascii="TimesNewRomanPSMT" w:hAnsi="TimesNewRomanPSMT" w:cs="TimesNewRomanPSMT"/>
-        </w:rPr>
-        <w:t xml:space="preserve">{{ </w:t>
+        <w:t xml:space="preserve"> {{ </w:t>
       </w:r>
       <w:proofErr w:type="spellStart"/>
       <w:r>
@@ -180,7 +163,6 @@
         <w:t>programme.nom</w:t>
       </w:r>
       <w:proofErr w:type="spellEnd"/>
-      <w:proofErr w:type="gramEnd"/>
       <w:r>
         <w:rPr>
           <w:rFonts w:ascii="TimesNewRomanPSMT" w:hAnsi="TimesNewRomanPSMT" w:cs="TimesNewRomanPSMT"/>
@@ -217,7 +199,6 @@
         </w:rPr>
         <w:t xml:space="preserve"> </w:t>
       </w:r>
-      <w:proofErr w:type="gramStart"/>
       <w:r>
         <w:rPr>
           <w:rFonts w:ascii="TimesNewRomanPSMT" w:hAnsi="TimesNewRomanPSMT" w:cs="TimesNewRomanPSMT"/>
@@ -229,14 +210,7 @@
         <w:rPr>
           <w:rFonts w:ascii="TimesNewRomanPSMT" w:hAnsi="TimesNewRomanPSMT" w:cs="TimesNewRomanPSMT"/>
         </w:rPr>
-        <w:t>programme</w:t>
-      </w:r>
-      <w:proofErr w:type="gramEnd"/>
-      <w:r>
-        <w:rPr>
-          <w:rFonts w:ascii="TimesNewRomanPSMT" w:hAnsi="TimesNewRomanPSMT" w:cs="TimesNewRomanPSMT"/>
-        </w:rPr>
-        <w:t>.adresse|inline_text_multiline</w:t>
+        <w:t>programme.adresse|inline_text_multiline</w:t>
       </w:r>
       <w:proofErr w:type="spellEnd"/>
       <w:r>
@@ -315,28 +289,14 @@
         <w:rPr>
           <w:rFonts w:ascii="TimesNewRomanPSMT" w:hAnsi="TimesNewRomanPSMT" w:cs="TimesNewRomanPSMT"/>
         </w:rPr>
-        <w:t xml:space="preserve"> </w:t>
-      </w:r>
-      <w:proofErr w:type="gramStart"/>
-      <w:r>
-        <w:rPr>
-          <w:rFonts w:ascii="TimesNewRomanPSMT" w:hAnsi="TimesNewRomanPSMT" w:cs="TimesNewRomanPSMT"/>
-        </w:rPr>
-        <w:t xml:space="preserve">{{ </w:t>
+        <w:t xml:space="preserve"> {{ </w:t>
       </w:r>
       <w:proofErr w:type="spellStart"/>
       <w:r>
         <w:rPr>
           <w:rFonts w:ascii="TimesNewRomanPSMT" w:hAnsi="TimesNewRomanPSMT" w:cs="TimesNewRomanPSMT"/>
         </w:rPr>
-        <w:t>lot</w:t>
-      </w:r>
-      <w:proofErr w:type="gramEnd"/>
-      <w:r>
-        <w:rPr>
-          <w:rFonts w:ascii="TimesNewRomanPSMT" w:hAnsi="TimesNewRomanPSMT" w:cs="TimesNewRomanPSMT"/>
-        </w:rPr>
-        <w:t>.financement</w:t>
+        <w:t>lot.financement</w:t>
       </w:r>
       <w:proofErr w:type="spellEnd"/>
       <w:r>
@@ -407,7 +367,6 @@
         </w:rPr>
         <w:t xml:space="preserve"> </w:t>
       </w:r>
-      <w:proofErr w:type="gramStart"/>
       <w:r>
         <w:rPr>
           <w:rFonts w:ascii="TimesNewRomanPSMT" w:hAnsi="TimesNewRomanPSMT" w:cs="TimesNewRomanPSMT"/>
@@ -419,14 +378,7 @@
         <w:rPr>
           <w:rFonts w:ascii="TimesNewRomanPSMT" w:hAnsi="TimesNewRomanPSMT" w:cs="TimesNewRomanPSMT"/>
         </w:rPr>
-        <w:t>convention</w:t>
-      </w:r>
-      <w:proofErr w:type="gramEnd"/>
-      <w:r>
-        <w:rPr>
-          <w:rFonts w:ascii="TimesNewRomanPSMT" w:hAnsi="TimesNewRomanPSMT" w:cs="TimesNewRomanPSMT"/>
-        </w:rPr>
-        <w:t>.date_fin_conventionnement|d</w:t>
+        <w:t>convention.date_fin_conventionnement|d</w:t>
       </w:r>
       <w:proofErr w:type="spellEnd"/>
       <w:r>
@@ -465,7 +417,6 @@
         </w:rPr>
         <w:t xml:space="preserve"> : </w:t>
       </w:r>
-      <w:proofErr w:type="gramStart"/>
       <w:r>
         <w:rPr>
           <w:rFonts w:ascii="TimesNewRomanPSMT" w:hAnsi="TimesNewRomanPSMT" w:cs="TimesNewRomanPSMT"/>
@@ -477,14 +428,7 @@
         <w:rPr>
           <w:rFonts w:ascii="TimesNewRomanPSMT" w:hAnsi="TimesNewRomanPSMT" w:cs="TimesNewRomanPSMT"/>
         </w:rPr>
-        <w:t>bailleur.nom</w:t>
-      </w:r>
-      <w:proofErr w:type="gramEnd"/>
-      <w:r>
-        <w:rPr>
-          <w:rFonts w:ascii="TimesNewRomanPSMT" w:hAnsi="TimesNewRomanPSMT" w:cs="TimesNewRomanPSMT"/>
-        </w:rPr>
-        <w:t>|upper</w:t>
+        <w:t>bailleur.nom|upper</w:t>
       </w:r>
       <w:proofErr w:type="spellEnd"/>
       <w:r>
@@ -557,6 +501,100 @@
           <w:rFonts w:ascii="TimesNewRomanPSMT" w:hAnsi="TimesNewRomanPSMT" w:cs="TimesNewRomanPSMT"/>
         </w:rPr>
       </w:pPr>
+      <w:r>
+        <w:rPr>
+          <w:rFonts w:ascii="TimesNewRomanPSMT" w:hAnsi="TimesNewRomanPSMT" w:cs="TimesNewRomanPSMT"/>
+          <w:b/>
+          <w:bCs/>
+        </w:rPr>
+        <w:t xml:space="preserve">Coordonnées du </w:t>
+      </w:r>
+      <w:r>
+        <w:rPr>
+          <w:rFonts w:ascii="TimesNewRomanPSMT" w:hAnsi="TimesNewRomanPSMT" w:cs="TimesNewRomanPSMT"/>
+          <w:b/>
+          <w:bCs/>
+        </w:rPr>
+        <w:t>gestionnaire</w:t>
+      </w:r>
+      <w:r>
+        <w:rPr>
+          <w:rFonts w:ascii="TimesNewRomanPSMT" w:hAnsi="TimesNewRomanPSMT" w:cs="TimesNewRomanPSMT"/>
+          <w:b/>
+          <w:bCs/>
+        </w:rPr>
+        <w:t> :</w:t>
+      </w:r>
+      <w:r>
+        <w:rPr>
+          <w:rFonts w:ascii="TimesNewRomanPSMT" w:hAnsi="TimesNewRomanPSMT" w:cs="TimesNewRomanPSMT"/>
+          <w:b/>
+          <w:bCs/>
+        </w:rPr>
+        <w:t xml:space="preserve"> </w:t>
+      </w:r>
+      <w:r>
+        <w:rPr>
+          <w:rFonts w:ascii="TimesNewRomanPSMT" w:hAnsi="TimesNewRomanPSMT" w:cs="TimesNewRomanPSMT"/>
+        </w:rPr>
+        <w:t xml:space="preserve">{{ </w:t>
+      </w:r>
+      <w:proofErr w:type="spellStart"/>
+      <w:r>
+        <w:rPr>
+          <w:rFonts w:ascii="TimesNewRomanPSMT" w:hAnsi="TimesNewRomanPSMT" w:cs="TimesNewRomanPSMT"/>
+        </w:rPr>
+        <w:t>bailleur.nom|upper</w:t>
+      </w:r>
+      <w:proofErr w:type="spellEnd"/>
+      <w:r>
+        <w:rPr>
+          <w:rFonts w:ascii="TimesNewRomanPSMT" w:hAnsi="TimesNewRomanPSMT" w:cs="TimesNewRomanPSMT"/>
+        </w:rPr>
+        <w:t xml:space="preserve"> }}, {{ </w:t>
+      </w:r>
+      <w:proofErr w:type="spellStart"/>
+      <w:r>
+        <w:rPr>
+          <w:rFonts w:ascii="TimesNewRomanPSMT" w:hAnsi="TimesNewRomanPSMT" w:cs="TimesNewRomanPSMT"/>
+        </w:rPr>
+        <w:t>bailleur.adresse</w:t>
+      </w:r>
+      <w:proofErr w:type="spellEnd"/>
+      <w:r>
+        <w:rPr>
+          <w:rFonts w:ascii="TimesNewRomanPSMT" w:hAnsi="TimesNewRomanPSMT" w:cs="TimesNewRomanPSMT"/>
+        </w:rPr>
+        <w:t xml:space="preserve"> }}, {{ </w:t>
+      </w:r>
+      <w:proofErr w:type="spellStart"/>
+      <w:r>
+        <w:rPr>
+          <w:rFonts w:ascii="TimesNewRomanPSMT" w:hAnsi="TimesNewRomanPSMT" w:cs="TimesNewRomanPSMT"/>
+        </w:rPr>
+        <w:t>bailleur.code_postal</w:t>
+      </w:r>
+      <w:proofErr w:type="spellEnd"/>
+      <w:r>
+        <w:rPr>
+          <w:rFonts w:ascii="TimesNewRomanPSMT" w:hAnsi="TimesNewRomanPSMT" w:cs="TimesNewRomanPSMT"/>
+        </w:rPr>
+        <w:t xml:space="preserve"> }} {{ </w:t>
+      </w:r>
+      <w:proofErr w:type="spellStart"/>
+      <w:r>
+        <w:rPr>
+          <w:rFonts w:ascii="TimesNewRomanPSMT" w:hAnsi="TimesNewRomanPSMT" w:cs="TimesNewRomanPSMT"/>
+        </w:rPr>
+        <w:t>bailleur.ville</w:t>
+      </w:r>
+      <w:proofErr w:type="spellEnd"/>
+      <w:r>
+        <w:rPr>
+          <w:rFonts w:ascii="TimesNewRomanPSMT" w:hAnsi="TimesNewRomanPSMT" w:cs="TimesNewRomanPSMT"/>
+        </w:rPr>
+        <w:t xml:space="preserve"> }}</w:t>
+      </w:r>
     </w:p>
     <w:p>
       <w:pPr>
@@ -564,145 +602,31 @@
           <w:rFonts w:ascii="TimesNewRomanPSMT" w:hAnsi="TimesNewRomanPSMT" w:cs="TimesNewRomanPSMT"/>
         </w:rPr>
       </w:pPr>
-      <w:r>
-        <w:rPr>
-          <w:rFonts w:ascii="TimesNewRomanPSMT" w:hAnsi="TimesNewRomanPSMT" w:cs="TimesNewRomanPSMT"/>
+    </w:p>
+    <w:p>
+      <w:r>
+        <w:rPr>
           <w:b/>
           <w:bCs/>
         </w:rPr>
-        <w:t xml:space="preserve">Coordonnées du </w:t>
-      </w:r>
-      <w:r>
-        <w:rPr>
-          <w:rFonts w:ascii="TimesNewRomanPSMT" w:hAnsi="TimesNewRomanPSMT" w:cs="TimesNewRomanPSMT"/>
+        <w:t>Nature de programme de logements :</w:t>
+      </w:r>
+      <w:r>
+        <w:rPr>
           <w:b/>
           <w:bCs/>
         </w:rPr>
-        <w:t>gestionnaire</w:t>
-      </w:r>
-      <w:r>
-        <w:rPr>
-          <w:rFonts w:ascii="TimesNewRomanPSMT" w:hAnsi="TimesNewRomanPSMT" w:cs="TimesNewRomanPSMT"/>
-          <w:b/>
-          <w:bCs/>
-        </w:rPr>
-        <w:t> :</w:t>
-      </w:r>
-      <w:r>
-        <w:rPr>
-          <w:rFonts w:ascii="TimesNewRomanPSMT" w:hAnsi="TimesNewRomanPSMT" w:cs="TimesNewRomanPSMT"/>
-          <w:b/>
-          <w:bCs/>
-        </w:rPr>
         <w:t xml:space="preserve"> </w:t>
       </w:r>
-      <w:proofErr w:type="gramStart"/>
-      <w:r>
-        <w:rPr>
-          <w:rFonts w:ascii="TimesNewRomanPSMT" w:hAnsi="TimesNewRomanPSMT" w:cs="TimesNewRomanPSMT"/>
-        </w:rPr>
+      <w:r>
         <w:t xml:space="preserve">{{ </w:t>
       </w:r>
       <w:proofErr w:type="spellStart"/>
       <w:r>
-        <w:rPr>
-          <w:rFonts w:ascii="TimesNewRomanPSMT" w:hAnsi="TimesNewRomanPSMT" w:cs="TimesNewRomanPSMT"/>
-        </w:rPr>
-        <w:t>bailleur.nom</w:t>
-      </w:r>
-      <w:proofErr w:type="gramEnd"/>
-      <w:r>
-        <w:rPr>
-          <w:rFonts w:ascii="TimesNewRomanPSMT" w:hAnsi="TimesNewRomanPSMT" w:cs="TimesNewRomanPSMT"/>
-        </w:rPr>
-        <w:t>|upper</w:t>
-      </w:r>
-      <w:proofErr w:type="spellEnd"/>
-      <w:r>
-        <w:rPr>
-          <w:rFonts w:ascii="TimesNewRomanPSMT" w:hAnsi="TimesNewRomanPSMT" w:cs="TimesNewRomanPSMT"/>
-        </w:rPr>
-        <w:t xml:space="preserve"> }}, {{ </w:t>
-      </w:r>
-      <w:proofErr w:type="spellStart"/>
-      <w:r>
-        <w:rPr>
-          <w:rFonts w:ascii="TimesNewRomanPSMT" w:hAnsi="TimesNewRomanPSMT" w:cs="TimesNewRomanPSMT"/>
-        </w:rPr>
-        <w:t>bailleur.adresse</w:t>
-      </w:r>
-      <w:proofErr w:type="spellEnd"/>
-      <w:r>
-        <w:rPr>
-          <w:rFonts w:ascii="TimesNewRomanPSMT" w:hAnsi="TimesNewRomanPSMT" w:cs="TimesNewRomanPSMT"/>
-        </w:rPr>
-        <w:t xml:space="preserve"> }}, {{ </w:t>
-      </w:r>
-      <w:proofErr w:type="spellStart"/>
-      <w:r>
-        <w:rPr>
-          <w:rFonts w:ascii="TimesNewRomanPSMT" w:hAnsi="TimesNewRomanPSMT" w:cs="TimesNewRomanPSMT"/>
-        </w:rPr>
-        <w:t>bailleur.code_postal</w:t>
-      </w:r>
-      <w:proofErr w:type="spellEnd"/>
-      <w:r>
-        <w:rPr>
-          <w:rFonts w:ascii="TimesNewRomanPSMT" w:hAnsi="TimesNewRomanPSMT" w:cs="TimesNewRomanPSMT"/>
-        </w:rPr>
-        <w:t xml:space="preserve"> }} {{ </w:t>
-      </w:r>
-      <w:proofErr w:type="spellStart"/>
-      <w:r>
-        <w:rPr>
-          <w:rFonts w:ascii="TimesNewRomanPSMT" w:hAnsi="TimesNewRomanPSMT" w:cs="TimesNewRomanPSMT"/>
-        </w:rPr>
-        <w:t>bailleur.ville</w:t>
-      </w:r>
-      <w:proofErr w:type="spellEnd"/>
-      <w:r>
-        <w:rPr>
-          <w:rFonts w:ascii="TimesNewRomanPSMT" w:hAnsi="TimesNewRomanPSMT" w:cs="TimesNewRomanPSMT"/>
-        </w:rPr>
-        <w:t xml:space="preserve"> }}</w:t>
-      </w:r>
-    </w:p>
-    <w:p>
-      <w:pPr>
-        <w:rPr>
-          <w:rFonts w:ascii="TimesNewRomanPSMT" w:hAnsi="TimesNewRomanPSMT" w:cs="TimesNewRomanPSMT"/>
-        </w:rPr>
-      </w:pPr>
-    </w:p>
-    <w:p>
-      <w:r>
-        <w:rPr>
-          <w:b/>
-          <w:bCs/>
-        </w:rPr>
-        <w:t>Nature de programme de logements :</w:t>
-      </w:r>
-      <w:r>
-        <w:rPr>
-          <w:b/>
-          <w:bCs/>
-        </w:rPr>
-        <w:t xml:space="preserve"> </w:t>
-      </w:r>
-      <w:proofErr w:type="gramStart"/>
-      <w:r>
-        <w:t xml:space="preserve">{{ </w:t>
-      </w:r>
-      <w:proofErr w:type="spellStart"/>
-      <w:r>
         <w:t>lot</w:t>
       </w:r>
       <w:r>
-        <w:t>.get</w:t>
-      </w:r>
-      <w:proofErr w:type="gramEnd"/>
-      <w:r>
-        <w:t>_type_habitat_advanced_display</w:t>
+        <w:t>.get_type_habitat_advanced_display</w:t>
       </w:r>
       <w:proofErr w:type="spellEnd"/>
       <w:r>
@@ -753,43 +677,39 @@
       </w:r>
     </w:p>
     <w:p>
-      <w:r>
+      <w:pPr>
         <w:rPr>
           <w:b/>
           <w:bCs/>
         </w:rPr>
-        <w:t>Nombre de logements :</w:t>
-      </w:r>
+      </w:pPr>
+    </w:p>
+    <w:p>
       <w:r>
         <w:rPr>
           <w:b/>
           <w:bCs/>
         </w:rPr>
+        <w:t>Nombre de logements :</w:t>
+      </w:r>
+      <w:r>
+        <w:rPr>
+          <w:b/>
+          <w:bCs/>
+        </w:rPr>
         <w:t xml:space="preserve"> </w:t>
       </w:r>
-      <w:proofErr w:type="gramStart"/>
       <w:r>
         <w:t xml:space="preserve">{{ </w:t>
       </w:r>
       <w:proofErr w:type="spellStart"/>
       <w:r>
-        <w:t>lot</w:t>
-      </w:r>
-      <w:proofErr w:type="gramEnd"/>
-      <w:r>
-        <w:t>.nb_logements</w:t>
+        <w:t>lot.nb_logements</w:t>
       </w:r>
       <w:proofErr w:type="spellEnd"/>
       <w:r>
         <w:t xml:space="preserve"> }}</w:t>
       </w:r>
-    </w:p>
-    <w:p>
-      <w:pPr>
-        <w:rPr>
-          <w:rFonts w:ascii="TimesNewRomanPSMT" w:hAnsi="TimesNewRomanPSMT" w:cs="TimesNewRomanPSMT"/>
-        </w:rPr>
-      </w:pPr>
     </w:p>
     <w:p/>
     <w:p>
@@ -811,21 +731,12 @@
         </w:rPr>
         <w:t xml:space="preserve"> </w:t>
       </w:r>
-      <w:proofErr w:type="gramStart"/>
       <w:r>
         <w:rPr>
           <w:rFonts w:ascii="TimesNewRomanPSMT" w:hAnsi="TimesNewRomanPSMT" w:cs="TimesNewRomanPSMT"/>
           <w:bCs/>
         </w:rPr>
-        <w:t>{{ loyer</w:t>
-      </w:r>
-      <w:proofErr w:type="gramEnd"/>
-      <w:r>
-        <w:rPr>
-          <w:rFonts w:ascii="TimesNewRomanPSMT" w:hAnsi="TimesNewRomanPSMT" w:cs="TimesNewRomanPSMT"/>
-          <w:bCs/>
-        </w:rPr>
-        <w:t>_m2</w:t>
+        <w:t>{{ loyer_m2</w:t>
       </w:r>
       <w:r>
         <w:rPr>
@@ -885,16 +796,9 @@
         </w:rPr>
       </w:pPr>
     </w:p>
-    <w:p>
-      <w:pPr>
-        <w:rPr>
-          <w:rFonts w:ascii="TimesNewRomanPSMT" w:hAnsi="TimesNewRomanPSMT" w:cs="TimesNewRomanPSMT"/>
-        </w:rPr>
-      </w:pPr>
-    </w:p>
     <w:tbl>
       <w:tblPr>
-        <w:tblStyle w:val="TableGrid"/>
+        <w:tblStyle w:val="Grilledutableau"/>
         <w:tblW w:w="0" w:type="auto"/>
         <w:tblLook w:val="04A0" w:firstRow="1" w:lastRow="0" w:firstColumn="1" w:lastColumn="0" w:noHBand="0" w:noVBand="1"/>
       </w:tblPr>
@@ -971,7 +875,6 @@
               <w:t xml:space="preserve">{%tr for </w:t>
             </w:r>
             <w:proofErr w:type="spellStart"/>
-            <w:proofErr w:type="gramStart"/>
             <w:r>
               <w:rPr>
                 <w:lang w:val="en-US"/>
@@ -979,7 +882,6 @@
               <w:t>k,v</w:t>
             </w:r>
             <w:proofErr w:type="spellEnd"/>
-            <w:proofErr w:type="gramEnd"/>
             <w:r>
               <w:rPr>
                 <w:lang w:val="en-US"/>
@@ -1127,7 +1029,7 @@
 <w:ftr xmlns:wpc="http://schemas.microsoft.com/office/word/2010/wordprocessingCanvas" xmlns:cx="http://schemas.microsoft.com/office/drawing/2014/chartex" xmlns:cx1="http://schemas.microsoft.com/office/drawing/2015/9/8/chartex" xmlns:cx2="http://schemas.microsoft.com/office/drawing/2015/10/21/chartex" xmlns:cx3="http://schemas.microsoft.com/office/drawing/2016/5/9/chartex" xmlns:cx4="http://schemas.microsoft.com/office/drawing/2016/5/10/chartex" xmlns:cx5="http://schemas.microsoft.com/office/drawing/2016/5/11/chartex" xmlns:cx6="http://schemas.microsoft.com/office/drawing/2016/5/12/chartex" xmlns:cx7="http://schemas.microsoft.com/office/drawing/2016/5/13/chartex" xmlns:cx8="http://schemas.microsoft.com/office/drawing/2016/5/14/chartex" xmlns:mc="http://schemas.openxmlformats.org/markup-compatibility/2006" xmlns:aink="http://schemas.microsoft.com/office/drawing/2016/ink" xmlns:am3d="http://schemas.microsoft.com/office/drawing/2017/model3d" xmlns:o="urn:schemas-microsoft-com:office:office" xmlns:oel="http://schemas.microsoft.com/office/2019/extlst" xmlns:r="http://schemas.openxmlformats.org/officeDocument/2006/relationships" xmlns:m="http://schemas.openxmlformats.org/officeDocument/2006/math" xmlns:v="urn:schemas-microsoft-com:vml" xmlns:wp14="http://schemas.microsoft.com/office/word/2010/wordprocessingDrawing" xmlns:wp="http://schemas.openxmlformats.org/drawingml/2006/wordprocessingDrawing" xmlns:w10="urn:schemas-microsoft-com:office:word" xmlns:w="http://schemas.openxmlformats.org/wordprocessingml/2006/main" xmlns:w14="http://schemas.microsoft.com/office/word/2010/wordml" xmlns:w15="http://schemas.microsoft.com/office/word/2012/wordml" xmlns:w16cex="http://schemas.microsoft.com/office/word/2018/wordml/cex" xmlns:w16cid="http://schemas.microsoft.com/office/word/2016/wordml/cid" xmlns:w16="http://schemas.microsoft.com/office/word/2018/wordml" xmlns:w16sdtdh="http://schemas.microsoft.com/office/word/2020/wordml/sdtdatahash" xmlns:w16se="http://schemas.microsoft.com/office/word/2015/wordml/symex" xmlns:wpg="http://schemas.microsoft.com/office/word/2010/wordprocessingGroup" xmlns:wpi="http://schemas.microsoft.com/office/word/2010/wordprocessingInk" xmlns:wne="http://schemas.microsoft.com/office/word/2006/wordml" xmlns:wps="http://schemas.microsoft.com/office/word/2010/wordprocessingShape" mc:Ignorable="w14 w15 w16se w16cid w16 w16cex w16sdtdh wp14">
   <w:p>
     <w:pPr>
-      <w:pStyle w:val="Footer"/>
+      <w:pStyle w:val="Pieddepage"/>
     </w:pPr>
     <w:r>
       <w:t xml:space="preserve"> </w:t>
@@ -1140,7 +1042,7 @@
 <w:ftr xmlns:wpc="http://schemas.microsoft.com/office/word/2010/wordprocessingCanvas" xmlns:cx="http://schemas.microsoft.com/office/drawing/2014/chartex" xmlns:cx1="http://schemas.microsoft.com/office/drawing/2015/9/8/chartex" xmlns:cx2="http://schemas.microsoft.com/office/drawing/2015/10/21/chartex" xmlns:cx3="http://schemas.microsoft.com/office/drawing/2016/5/9/chartex" xmlns:cx4="http://schemas.microsoft.com/office/drawing/2016/5/10/chartex" xmlns:cx5="http://schemas.microsoft.com/office/drawing/2016/5/11/chartex" xmlns:cx6="http://schemas.microsoft.com/office/drawing/2016/5/12/chartex" xmlns:cx7="http://schemas.microsoft.com/office/drawing/2016/5/13/chartex" xmlns:cx8="http://schemas.microsoft.com/office/drawing/2016/5/14/chartex" xmlns:mc="http://schemas.openxmlformats.org/markup-compatibility/2006" xmlns:aink="http://schemas.microsoft.com/office/drawing/2016/ink" xmlns:am3d="http://schemas.microsoft.com/office/drawing/2017/model3d" xmlns:o="urn:schemas-microsoft-com:office:office" xmlns:oel="http://schemas.microsoft.com/office/2019/extlst" xmlns:r="http://schemas.openxmlformats.org/officeDocument/2006/relationships" xmlns:m="http://schemas.openxmlformats.org/officeDocument/2006/math" xmlns:v="urn:schemas-microsoft-com:vml" xmlns:wp14="http://schemas.microsoft.com/office/word/2010/wordprocessingDrawing" xmlns:wp="http://schemas.openxmlformats.org/drawingml/2006/wordprocessingDrawing" xmlns:w10="urn:schemas-microsoft-com:office:word" xmlns:w="http://schemas.openxmlformats.org/wordprocessingml/2006/main" xmlns:w14="http://schemas.microsoft.com/office/word/2010/wordml" xmlns:w15="http://schemas.microsoft.com/office/word/2012/wordml" xmlns:w16cex="http://schemas.microsoft.com/office/word/2018/wordml/cex" xmlns:w16cid="http://schemas.microsoft.com/office/word/2016/wordml/cid" xmlns:w16="http://schemas.microsoft.com/office/word/2018/wordml" xmlns:w16sdtdh="http://schemas.microsoft.com/office/word/2020/wordml/sdtdatahash" xmlns:w16se="http://schemas.microsoft.com/office/word/2015/wordml/symex" xmlns:wpg="http://schemas.microsoft.com/office/word/2010/wordprocessingGroup" xmlns:wpi="http://schemas.microsoft.com/office/word/2010/wordprocessingInk" xmlns:wne="http://schemas.microsoft.com/office/word/2006/wordml" xmlns:wps="http://schemas.microsoft.com/office/word/2010/wordprocessingShape" mc:Ignorable="w14 w15 w16se w16cid w16 w16cex w16sdtdh wp14">
   <w:p>
     <w:pPr>
-      <w:pStyle w:val="Footer"/>
+      <w:pStyle w:val="Pieddepage"/>
     </w:pPr>
     <w:r>
       <w:t xml:space="preserve"> </w:t>
@@ -1153,7 +1055,7 @@
 <w:ftr xmlns:wpc="http://schemas.microsoft.com/office/word/2010/wordprocessingCanvas" xmlns:cx="http://schemas.microsoft.com/office/drawing/2014/chartex" xmlns:cx1="http://schemas.microsoft.com/office/drawing/2015/9/8/chartex" xmlns:cx2="http://schemas.microsoft.com/office/drawing/2015/10/21/chartex" xmlns:cx3="http://schemas.microsoft.com/office/drawing/2016/5/9/chartex" xmlns:cx4="http://schemas.microsoft.com/office/drawing/2016/5/10/chartex" xmlns:cx5="http://schemas.microsoft.com/office/drawing/2016/5/11/chartex" xmlns:cx6="http://schemas.microsoft.com/office/drawing/2016/5/12/chartex" xmlns:cx7="http://schemas.microsoft.com/office/drawing/2016/5/13/chartex" xmlns:cx8="http://schemas.microsoft.com/office/drawing/2016/5/14/chartex" xmlns:mc="http://schemas.openxmlformats.org/markup-compatibility/2006" xmlns:aink="http://schemas.microsoft.com/office/drawing/2016/ink" xmlns:am3d="http://schemas.microsoft.com/office/drawing/2017/model3d" xmlns:o="urn:schemas-microsoft-com:office:office" xmlns:oel="http://schemas.microsoft.com/office/2019/extlst" xmlns:r="http://schemas.openxmlformats.org/officeDocument/2006/relationships" xmlns:m="http://schemas.openxmlformats.org/officeDocument/2006/math" xmlns:v="urn:schemas-microsoft-com:vml" xmlns:wp14="http://schemas.microsoft.com/office/word/2010/wordprocessingDrawing" xmlns:wp="http://schemas.openxmlformats.org/drawingml/2006/wordprocessingDrawing" xmlns:w10="urn:schemas-microsoft-com:office:word" xmlns:w="http://schemas.openxmlformats.org/wordprocessingml/2006/main" xmlns:w14="http://schemas.microsoft.com/office/word/2010/wordml" xmlns:w15="http://schemas.microsoft.com/office/word/2012/wordml" xmlns:w16cex="http://schemas.microsoft.com/office/word/2018/wordml/cex" xmlns:w16cid="http://schemas.microsoft.com/office/word/2016/wordml/cid" xmlns:w16="http://schemas.microsoft.com/office/word/2018/wordml" xmlns:w16sdtdh="http://schemas.microsoft.com/office/word/2020/wordml/sdtdatahash" xmlns:w16se="http://schemas.microsoft.com/office/word/2015/wordml/symex" xmlns:wpg="http://schemas.microsoft.com/office/word/2010/wordprocessingGroup" xmlns:wpi="http://schemas.microsoft.com/office/word/2010/wordprocessingInk" xmlns:wne="http://schemas.microsoft.com/office/word/2006/wordml" xmlns:wps="http://schemas.microsoft.com/office/word/2010/wordprocessingShape" mc:Ignorable="w14 w15 w16se w16cid w16 w16cex w16sdtdh wp14">
   <w:p>
     <w:pPr>
-      <w:pStyle w:val="Footer"/>
+      <w:pStyle w:val="Pieddepage"/>
     </w:pPr>
     <w:r>
       <w:t xml:space="preserve"> </w:t>
@@ -1185,7 +1087,7 @@
 <w:hdr xmlns:wpc="http://schemas.microsoft.com/office/word/2010/wordprocessingCanvas" xmlns:cx="http://schemas.microsoft.com/office/drawing/2014/chartex" xmlns:cx1="http://schemas.microsoft.com/office/drawing/2015/9/8/chartex" xmlns:cx2="http://schemas.microsoft.com/office/drawing/2015/10/21/chartex" xmlns:cx3="http://schemas.microsoft.com/office/drawing/2016/5/9/chartex" xmlns:cx4="http://schemas.microsoft.com/office/drawing/2016/5/10/chartex" xmlns:cx5="http://schemas.microsoft.com/office/drawing/2016/5/11/chartex" xmlns:cx6="http://schemas.microsoft.com/office/drawing/2016/5/12/chartex" xmlns:cx7="http://schemas.microsoft.com/office/drawing/2016/5/13/chartex" xmlns:cx8="http://schemas.microsoft.com/office/drawing/2016/5/14/chartex" xmlns:mc="http://schemas.openxmlformats.org/markup-compatibility/2006" xmlns:aink="http://schemas.microsoft.com/office/drawing/2016/ink" xmlns:am3d="http://schemas.microsoft.com/office/drawing/2017/model3d" xmlns:o="urn:schemas-microsoft-com:office:office" xmlns:oel="http://schemas.microsoft.com/office/2019/extlst" xmlns:r="http://schemas.openxmlformats.org/officeDocument/2006/relationships" xmlns:m="http://schemas.openxmlformats.org/officeDocument/2006/math" xmlns:v="urn:schemas-microsoft-com:vml" xmlns:wp14="http://schemas.microsoft.com/office/word/2010/wordprocessingDrawing" xmlns:wp="http://schemas.openxmlformats.org/drawingml/2006/wordprocessingDrawing" xmlns:w10="urn:schemas-microsoft-com:office:word" xmlns:w="http://schemas.openxmlformats.org/wordprocessingml/2006/main" xmlns:w14="http://schemas.microsoft.com/office/word/2010/wordml" xmlns:w15="http://schemas.microsoft.com/office/word/2012/wordml" xmlns:w16cex="http://schemas.microsoft.com/office/word/2018/wordml/cex" xmlns:w16cid="http://schemas.microsoft.com/office/word/2016/wordml/cid" xmlns:w16="http://schemas.microsoft.com/office/word/2018/wordml" xmlns:w16sdtdh="http://schemas.microsoft.com/office/word/2020/wordml/sdtdatahash" xmlns:w16se="http://schemas.microsoft.com/office/word/2015/wordml/symex" xmlns:wpg="http://schemas.microsoft.com/office/word/2010/wordprocessingGroup" xmlns:wpi="http://schemas.microsoft.com/office/word/2010/wordprocessingInk" xmlns:wne="http://schemas.microsoft.com/office/word/2006/wordml" xmlns:wps="http://schemas.microsoft.com/office/word/2010/wordprocessingShape" mc:Ignorable="w14 w15 w16se w16cid w16 w16cex w16sdtdh wp14">
   <w:p>
     <w:pPr>
-      <w:pStyle w:val="Header"/>
+      <w:pStyle w:val="En-tte"/>
     </w:pPr>
     <w:r>
       <w:rPr>
@@ -1249,7 +1151,7 @@
                         <w:p>
                           <w:r>
                             <w:rPr>
-                              <w:rStyle w:val="PageNumber"/>
+                              <w:rStyle w:val="Numrodepage"/>
                               <w:sz w:val="22"/>
                               <w:szCs w:val="22"/>
                             </w:rPr>
@@ -1257,7 +1159,7 @@
                           </w:r>
                           <w:r>
                             <w:rPr>
-                              <w:rStyle w:val="PageNumber"/>
+                              <w:rStyle w:val="Numrodepage"/>
                               <w:sz w:val="22"/>
                               <w:szCs w:val="22"/>
                             </w:rPr>
@@ -1265,7 +1167,7 @@
                           </w:r>
                           <w:r>
                             <w:rPr>
-                              <w:rStyle w:val="PageNumber"/>
+                              <w:rStyle w:val="Numrodepage"/>
                               <w:sz w:val="22"/>
                               <w:szCs w:val="22"/>
                             </w:rPr>
@@ -1273,7 +1175,7 @@
                           </w:r>
                           <w:r>
                             <w:rPr>
-                              <w:rStyle w:val="PageNumber"/>
+                              <w:rStyle w:val="Numrodepage"/>
                               <w:sz w:val="22"/>
                               <w:szCs w:val="22"/>
                             </w:rPr>
@@ -1281,7 +1183,7 @@
                           </w:r>
                           <w:r>
                             <w:rPr>
-                              <w:rStyle w:val="PageNumber"/>
+                              <w:rStyle w:val="Numrodepage"/>
                               <w:noProof/>
                               <w:sz w:val="22"/>
                               <w:szCs w:val="22"/>
@@ -1290,7 +1192,7 @@
                           </w:r>
                           <w:r>
                             <w:rPr>
-                              <w:rStyle w:val="PageNumber"/>
+                              <w:rStyle w:val="Numrodepage"/>
                               <w:sz w:val="22"/>
                               <w:szCs w:val="22"/>
                             </w:rPr>
@@ -1298,45 +1200,45 @@
                           </w:r>
                           <w:r>
                             <w:rPr>
-                              <w:rStyle w:val="PageNumber"/>
+                              <w:rStyle w:val="Numrodepage"/>
                             </w:rPr>
                             <w:tab/>
                             <w:t xml:space="preserve">- </w:t>
                           </w:r>
                           <w:r>
                             <w:rPr>
-                              <w:rStyle w:val="PageNumber"/>
+                              <w:rStyle w:val="Numrodepage"/>
                             </w:rPr>
                             <w:fldChar w:fldCharType="begin"/>
                           </w:r>
                           <w:r>
                             <w:rPr>
-                              <w:rStyle w:val="PageNumber"/>
+                              <w:rStyle w:val="Numrodepage"/>
                             </w:rPr>
                             <w:instrText xml:space="preserve"> PAGE </w:instrText>
                           </w:r>
                           <w:r>
                             <w:rPr>
-                              <w:rStyle w:val="PageNumber"/>
+                              <w:rStyle w:val="Numrodepage"/>
                             </w:rPr>
                             <w:fldChar w:fldCharType="separate"/>
                           </w:r>
                           <w:r>
                             <w:rPr>
-                              <w:rStyle w:val="PageNumber"/>
+                              <w:rStyle w:val="Numrodepage"/>
                               <w:noProof/>
                             </w:rPr>
                             <w:t>16</w:t>
                           </w:r>
                           <w:r>
                             <w:rPr>
-                              <w:rStyle w:val="PageNumber"/>
+                              <w:rStyle w:val="Numrodepage"/>
                             </w:rPr>
                             <w:fldChar w:fldCharType="end"/>
                           </w:r>
                           <w:r>
                             <w:rPr>
-                              <w:rStyle w:val="PageNumber"/>
+                              <w:rStyle w:val="Numrodepage"/>
                             </w:rPr>
                             <w:t xml:space="preserve"> -101010 878</w:t>
                           </w:r>
@@ -1358,13 +1260,13 @@
             </wp:anchor>
           </w:drawing>
         </mc:Choice>
-        <mc:Fallback xmlns="">
+        <mc:Fallback>
           <w:pict>
             <v:shapetype w14:anchorId="1C468005" id="_x0000_t202" coordsize="21600,21600" o:spt="202" path="m,l,21600r21600,l21600,xe">
               <v:stroke joinstyle="miter"/>
               <v:path gradientshapeok="t" o:connecttype="rect"/>
             </v:shapetype>
-            <v:shape id="Text Box 2" o:spid="_x0000_s1028" type="#_x0000_t202" style="position:absolute;left:0;text-align:left;margin-left:427.1pt;margin-top:18.9pt;width:20.8pt;height:12.85pt;z-index:251665408;visibility:visible;mso-wrap-style:square;mso-width-percent:0;mso-height-percent:0;mso-wrap-distance-left:0;mso-wrap-distance-top:0;mso-wrap-distance-right:0;mso-wrap-distance-bottom:0;mso-position-horizontal:absolute;mso-position-horizontal-relative:page;mso-position-vertical:absolute;mso-position-vertical-relative:page;mso-width-percent:0;mso-height-percent:0;mso-width-relative:page;mso-height-relative:page;v-text-anchor:top" o:gfxdata="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" stroked="f">
+            <v:shape id="Text Box 2" o:spid="_x0000_s1026" type="#_x0000_t202" style="position:absolute;left:0;text-align:left;margin-left:427.1pt;margin-top:18.9pt;width:20.8pt;height:12.85pt;z-index:251665408;visibility:visible;mso-wrap-style:square;mso-width-percent:0;mso-height-percent:0;mso-wrap-distance-left:0;mso-wrap-distance-top:0;mso-wrap-distance-right:0;mso-wrap-distance-bottom:0;mso-position-horizontal:absolute;mso-position-horizontal-relative:page;mso-position-vertical:absolute;mso-position-vertical-relative:page;mso-width-percent:0;mso-height-percent:0;mso-width-relative:page;mso-height-relative:page;v-text-anchor:top" o:gfxdata="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" stroked="f">
               <v:fill opacity="0"/>
               <v:path arrowok="t"/>
               <v:textbox inset=".45pt,.45pt,.45pt,.45pt">
@@ -1480,7 +1382,7 @@
 <w:hdr xmlns:wpc="http://schemas.microsoft.com/office/word/2010/wordprocessingCanvas" xmlns:cx="http://schemas.microsoft.com/office/drawing/2014/chartex" xmlns:cx1="http://schemas.microsoft.com/office/drawing/2015/9/8/chartex" xmlns:cx2="http://schemas.microsoft.com/office/drawing/2015/10/21/chartex" xmlns:cx3="http://schemas.microsoft.com/office/drawing/2016/5/9/chartex" xmlns:cx4="http://schemas.microsoft.com/office/drawing/2016/5/10/chartex" xmlns:cx5="http://schemas.microsoft.com/office/drawing/2016/5/11/chartex" xmlns:cx6="http://schemas.microsoft.com/office/drawing/2016/5/12/chartex" xmlns:cx7="http://schemas.microsoft.com/office/drawing/2016/5/13/chartex" xmlns:cx8="http://schemas.microsoft.com/office/drawing/2016/5/14/chartex" xmlns:mc="http://schemas.openxmlformats.org/markup-compatibility/2006" xmlns:aink="http://schemas.microsoft.com/office/drawing/2016/ink" xmlns:am3d="http://schemas.microsoft.com/office/drawing/2017/model3d" xmlns:o="urn:schemas-microsoft-com:office:office" xmlns:oel="http://schemas.microsoft.com/office/2019/extlst" xmlns:r="http://schemas.openxmlformats.org/officeDocument/2006/relationships" xmlns:m="http://schemas.openxmlformats.org/officeDocument/2006/math" xmlns:v="urn:schemas-microsoft-com:vml" xmlns:wp14="http://schemas.microsoft.com/office/word/2010/wordprocessingDrawing" xmlns:wp="http://schemas.openxmlformats.org/drawingml/2006/wordprocessingDrawing" xmlns:w10="urn:schemas-microsoft-com:office:word" xmlns:w="http://schemas.openxmlformats.org/wordprocessingml/2006/main" xmlns:w14="http://schemas.microsoft.com/office/word/2010/wordml" xmlns:w15="http://schemas.microsoft.com/office/word/2012/wordml" xmlns:w16cex="http://schemas.microsoft.com/office/word/2018/wordml/cex" xmlns:w16cid="http://schemas.microsoft.com/office/word/2016/wordml/cid" xmlns:w16="http://schemas.microsoft.com/office/word/2018/wordml" xmlns:w16sdtdh="http://schemas.microsoft.com/office/word/2020/wordml/sdtdatahash" xmlns:w16se="http://schemas.microsoft.com/office/word/2015/wordml/symex" xmlns:wpg="http://schemas.microsoft.com/office/word/2010/wordprocessingGroup" xmlns:wpi="http://schemas.microsoft.com/office/word/2010/wordprocessingInk" xmlns:wne="http://schemas.microsoft.com/office/word/2006/wordml" xmlns:wps="http://schemas.microsoft.com/office/word/2010/wordprocessingShape" mc:Ignorable="w14 w15 w16se w16cid w16 w16cex w16sdtdh wp14">
   <w:p>
     <w:pPr>
-      <w:pStyle w:val="Header"/>
+      <w:pStyle w:val="En-tte"/>
       <w:ind w:right="360"/>
     </w:pPr>
     <w:r>
@@ -1545,7 +1447,7 @@
                         <w:p>
                           <w:r>
                             <w:rPr>
-                              <w:rStyle w:val="PageNumber"/>
+                              <w:rStyle w:val="Numrodepage"/>
                               <w:sz w:val="22"/>
                               <w:szCs w:val="22"/>
                             </w:rPr>
@@ -1553,7 +1455,7 @@
                           </w:r>
                           <w:r>
                             <w:rPr>
-                              <w:rStyle w:val="PageNumber"/>
+                              <w:rStyle w:val="Numrodepage"/>
                               <w:sz w:val="22"/>
                               <w:szCs w:val="22"/>
                             </w:rPr>
@@ -1561,7 +1463,7 @@
                           </w:r>
                           <w:r>
                             <w:rPr>
-                              <w:rStyle w:val="PageNumber"/>
+                              <w:rStyle w:val="Numrodepage"/>
                               <w:sz w:val="22"/>
                               <w:szCs w:val="22"/>
                             </w:rPr>
@@ -1569,7 +1471,7 @@
                           </w:r>
                           <w:r>
                             <w:rPr>
-                              <w:rStyle w:val="PageNumber"/>
+                              <w:rStyle w:val="Numrodepage"/>
                               <w:sz w:val="22"/>
                               <w:szCs w:val="22"/>
                             </w:rPr>
@@ -1577,7 +1479,7 @@
                           </w:r>
                           <w:r>
                             <w:rPr>
-                              <w:rStyle w:val="PageNumber"/>
+                              <w:rStyle w:val="Numrodepage"/>
                               <w:noProof/>
                               <w:sz w:val="22"/>
                               <w:szCs w:val="22"/>
@@ -1586,7 +1488,7 @@
                           </w:r>
                           <w:r>
                             <w:rPr>
-                              <w:rStyle w:val="PageNumber"/>
+                              <w:rStyle w:val="Numrodepage"/>
                               <w:sz w:val="22"/>
                               <w:szCs w:val="22"/>
                             </w:rPr>
@@ -1594,45 +1496,45 @@
                           </w:r>
                           <w:r>
                             <w:rPr>
-                              <w:rStyle w:val="PageNumber"/>
+                              <w:rStyle w:val="Numrodepage"/>
                             </w:rPr>
                             <w:tab/>
                             <w:t xml:space="preserve">- </w:t>
                           </w:r>
                           <w:r>
                             <w:rPr>
-                              <w:rStyle w:val="PageNumber"/>
+                              <w:rStyle w:val="Numrodepage"/>
                             </w:rPr>
                             <w:fldChar w:fldCharType="begin"/>
                           </w:r>
                           <w:r>
                             <w:rPr>
-                              <w:rStyle w:val="PageNumber"/>
+                              <w:rStyle w:val="Numrodepage"/>
                             </w:rPr>
                             <w:instrText xml:space="preserve"> PAGE </w:instrText>
                           </w:r>
                           <w:r>
                             <w:rPr>
-                              <w:rStyle w:val="PageNumber"/>
+                              <w:rStyle w:val="Numrodepage"/>
                             </w:rPr>
                             <w:fldChar w:fldCharType="separate"/>
                           </w:r>
                           <w:r>
                             <w:rPr>
-                              <w:rStyle w:val="PageNumber"/>
+                              <w:rStyle w:val="Numrodepage"/>
                               <w:noProof/>
                             </w:rPr>
                             <w:t>16</w:t>
                           </w:r>
                           <w:r>
                             <w:rPr>
-                              <w:rStyle w:val="PageNumber"/>
+                              <w:rStyle w:val="Numrodepage"/>
                             </w:rPr>
                             <w:fldChar w:fldCharType="end"/>
                           </w:r>
                           <w:r>
                             <w:rPr>
-                              <w:rStyle w:val="PageNumber"/>
+                              <w:rStyle w:val="Numrodepage"/>
                             </w:rPr>
                             <w:t xml:space="preserve"> -101010 878</w:t>
                           </w:r>
@@ -1654,13 +1556,13 @@
             </wp:anchor>
           </w:drawing>
         </mc:Choice>
-        <mc:Fallback xmlns="">
+        <mc:Fallback>
           <w:pict>
             <v:shapetype w14:anchorId="6DE7176B" id="_x0000_t202" coordsize="21600,21600" o:spt="202" path="m,l,21600r21600,l21600,xe">
               <v:stroke joinstyle="miter"/>
               <v:path gradientshapeok="t" o:connecttype="rect"/>
             </v:shapetype>
-            <v:shape id="_x0000_s1029" type="#_x0000_t202" style="position:absolute;left:0;text-align:left;margin-left:538.7pt;margin-top:19.8pt;width:20.8pt;height:12.85pt;z-index:251650048;visibility:visible;mso-wrap-style:square;mso-width-percent:0;mso-height-percent:0;mso-wrap-distance-left:0;mso-wrap-distance-top:0;mso-wrap-distance-right:0;mso-wrap-distance-bottom:0;mso-position-horizontal:absolute;mso-position-horizontal-relative:page;mso-position-vertical:absolute;mso-position-vertical-relative:page;mso-width-percent:0;mso-height-percent:0;mso-width-relative:page;mso-height-relative:page;v-text-anchor:top" o:gfxdata="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" stroked="f">
+            <v:shape id="_x0000_s1027" type="#_x0000_t202" style="position:absolute;left:0;text-align:left;margin-left:538.7pt;margin-top:19.8pt;width:20.8pt;height:12.85pt;z-index:251650048;visibility:visible;mso-wrap-style:square;mso-width-percent:0;mso-height-percent:0;mso-wrap-distance-left:0;mso-wrap-distance-top:0;mso-wrap-distance-right:0;mso-wrap-distance-bottom:0;mso-position-horizontal:absolute;mso-position-horizontal-relative:page;mso-position-vertical:absolute;mso-position-vertical-relative:page;mso-width-percent:0;mso-height-percent:0;mso-width-relative:page;mso-height-relative:page;v-text-anchor:top" o:gfxdata="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" stroked="f">
               <v:fill opacity="0"/>
               <v:path arrowok="t"/>
               <v:textbox inset=".45pt,.45pt,.45pt,.45pt">
@@ -1770,25 +1672,25 @@
     </w:r>
     <w:r>
       <w:rPr>
-        <w:rStyle w:val="PageNumber"/>
+        <w:rStyle w:val="Numrodepage"/>
       </w:rPr>
       <w:t xml:space="preserve"> </w:t>
     </w:r>
     <w:r>
       <w:rPr>
-        <w:rStyle w:val="PageNumber"/>
+        <w:rStyle w:val="Numrodepage"/>
       </w:rPr>
       <w:tab/>
     </w:r>
     <w:r>
       <w:rPr>
-        <w:rStyle w:val="PageNumber"/>
+        <w:rStyle w:val="Numrodepage"/>
       </w:rPr>
       <w:tab/>
     </w:r>
     <w:r>
       <w:rPr>
-        <w:rStyle w:val="PageNumber"/>
+        <w:rStyle w:val="Numrodepage"/>
       </w:rPr>
       <w:tab/>
     </w:r>
@@ -1800,7 +1702,7 @@
 <w:hdr xmlns:wpc="http://schemas.microsoft.com/office/word/2010/wordprocessingCanvas" xmlns:cx="http://schemas.microsoft.com/office/drawing/2014/chartex" xmlns:cx1="http://schemas.microsoft.com/office/drawing/2015/9/8/chartex" xmlns:cx2="http://schemas.microsoft.com/office/drawing/2015/10/21/chartex" xmlns:cx3="http://schemas.microsoft.com/office/drawing/2016/5/9/chartex" xmlns:cx4="http://schemas.microsoft.com/office/drawing/2016/5/10/chartex" xmlns:cx5="http://schemas.microsoft.com/office/drawing/2016/5/11/chartex" xmlns:cx6="http://schemas.microsoft.com/office/drawing/2016/5/12/chartex" xmlns:cx7="http://schemas.microsoft.com/office/drawing/2016/5/13/chartex" xmlns:cx8="http://schemas.microsoft.com/office/drawing/2016/5/14/chartex" xmlns:mc="http://schemas.openxmlformats.org/markup-compatibility/2006" xmlns:aink="http://schemas.microsoft.com/office/drawing/2016/ink" xmlns:am3d="http://schemas.microsoft.com/office/drawing/2017/model3d" xmlns:o="urn:schemas-microsoft-com:office:office" xmlns:oel="http://schemas.microsoft.com/office/2019/extlst" xmlns:r="http://schemas.openxmlformats.org/officeDocument/2006/relationships" xmlns:m="http://schemas.openxmlformats.org/officeDocument/2006/math" xmlns:v="urn:schemas-microsoft-com:vml" xmlns:wp14="http://schemas.microsoft.com/office/word/2010/wordprocessingDrawing" xmlns:wp="http://schemas.openxmlformats.org/drawingml/2006/wordprocessingDrawing" xmlns:w10="urn:schemas-microsoft-com:office:word" xmlns:w="http://schemas.openxmlformats.org/wordprocessingml/2006/main" xmlns:w14="http://schemas.microsoft.com/office/word/2010/wordml" xmlns:w15="http://schemas.microsoft.com/office/word/2012/wordml" xmlns:w16cex="http://schemas.microsoft.com/office/word/2018/wordml/cex" xmlns:w16cid="http://schemas.microsoft.com/office/word/2016/wordml/cid" xmlns:w16="http://schemas.microsoft.com/office/word/2018/wordml" xmlns:w16sdtdh="http://schemas.microsoft.com/office/word/2020/wordml/sdtdatahash" xmlns:w16se="http://schemas.microsoft.com/office/word/2015/wordml/symex" xmlns:wpg="http://schemas.microsoft.com/office/word/2010/wordprocessingGroup" xmlns:wpi="http://schemas.microsoft.com/office/word/2010/wordprocessingInk" xmlns:wne="http://schemas.microsoft.com/office/word/2006/wordml" xmlns:wps="http://schemas.microsoft.com/office/word/2010/wordprocessingShape" mc:Ignorable="w14 w15 w16se w16cid w16 w16cex w16sdtdh wp14">
   <w:tbl>
     <w:tblPr>
-      <w:tblStyle w:val="TableGrid"/>
+      <w:tblStyle w:val="Grilledutableau"/>
       <w:tblW w:w="8460" w:type="dxa"/>
       <w:jc w:val="center"/>
       <w:tblBorders>
@@ -1912,7 +1814,7 @@
   </w:tbl>
   <w:p>
     <w:pPr>
-      <w:pStyle w:val="Header"/>
+      <w:pStyle w:val="En-tte"/>
       <w:tabs>
         <w:tab w:val="clear" w:pos="4536"/>
         <w:tab w:val="clear" w:pos="9072"/>
@@ -1931,7 +1833,7 @@
     <w:lvl w:ilvl="0">
       <w:start w:val="1"/>
       <w:numFmt w:val="none"/>
-      <w:pStyle w:val="Heading1"/>
+      <w:pStyle w:val="Titre1"/>
       <w:suff w:val="nothing"/>
       <w:lvlText w:val=""/>
       <w:lvlJc w:val="left"/>
@@ -1945,7 +1847,7 @@
     <w:lvl w:ilvl="1">
       <w:start w:val="1"/>
       <w:numFmt w:val="none"/>
-      <w:pStyle w:val="Heading2"/>
+      <w:pStyle w:val="Titre2"/>
       <w:suff w:val="nothing"/>
       <w:lvlText w:val=""/>
       <w:lvlJc w:val="left"/>
@@ -1959,7 +1861,7 @@
     <w:lvl w:ilvl="2">
       <w:start w:val="1"/>
       <w:numFmt w:val="none"/>
-      <w:pStyle w:val="Heading3"/>
+      <w:pStyle w:val="Titre3"/>
       <w:suff w:val="nothing"/>
       <w:lvlText w:val=""/>
       <w:lvlJc w:val="left"/>
@@ -1973,7 +1875,7 @@
     <w:lvl w:ilvl="3">
       <w:start w:val="1"/>
       <w:numFmt w:val="none"/>
-      <w:pStyle w:val="Heading4"/>
+      <w:pStyle w:val="Titre4"/>
       <w:suff w:val="nothing"/>
       <w:lvlText w:val=""/>
       <w:lvlJc w:val="left"/>
@@ -1987,7 +1889,7 @@
     <w:lvl w:ilvl="4">
       <w:start w:val="1"/>
       <w:numFmt w:val="none"/>
-      <w:pStyle w:val="Heading5"/>
+      <w:pStyle w:val="Titre5"/>
       <w:suff w:val="nothing"/>
       <w:lvlText w:val=""/>
       <w:lvlJc w:val="left"/>
@@ -2001,7 +1903,7 @@
     <w:lvl w:ilvl="5">
       <w:start w:val="1"/>
       <w:numFmt w:val="none"/>
-      <w:pStyle w:val="Heading6"/>
+      <w:pStyle w:val="Titre6"/>
       <w:suff w:val="nothing"/>
       <w:lvlText w:val=""/>
       <w:lvlJc w:val="left"/>
@@ -2015,7 +1917,7 @@
     <w:lvl w:ilvl="6">
       <w:start w:val="1"/>
       <w:numFmt w:val="none"/>
-      <w:pStyle w:val="Heading7"/>
+      <w:pStyle w:val="Titre7"/>
       <w:suff w:val="nothing"/>
       <w:lvlText w:val=""/>
       <w:lvlJc w:val="left"/>
@@ -2694,7 +2596,7 @@
       <w:szCs w:val="24"/>
     </w:rPr>
   </w:style>
-  <w:style w:type="paragraph" w:styleId="Heading1">
+  <w:style w:type="paragraph" w:styleId="Titre1">
     <w:name w:val="heading 1"/>
     <w:basedOn w:val="Normal"/>
     <w:next w:val="Normal"/>
@@ -2727,7 +2629,7 @@
       <w:lang w:eastAsia="zh-CN"/>
     </w:rPr>
   </w:style>
-  <w:style w:type="paragraph" w:styleId="Heading2">
+  <w:style w:type="paragraph" w:styleId="Titre2">
     <w:name w:val="heading 2"/>
     <w:basedOn w:val="Normal"/>
     <w:next w:val="Normal"/>
@@ -2754,9 +2656,9 @@
       <w:lang w:eastAsia="zh-CN"/>
     </w:rPr>
   </w:style>
-  <w:style w:type="paragraph" w:styleId="Heading3">
+  <w:style w:type="paragraph" w:styleId="Titre3">
     <w:name w:val="heading 3"/>
-    <w:basedOn w:val="Heading2"/>
+    <w:basedOn w:val="Titre2"/>
     <w:next w:val="Normal"/>
     <w:qFormat/>
     <w:pPr>
@@ -2769,7 +2671,7 @@
       <w:color w:val="800080"/>
     </w:rPr>
   </w:style>
-  <w:style w:type="paragraph" w:styleId="Heading4">
+  <w:style w:type="paragraph" w:styleId="Titre4">
     <w:name w:val="heading 4"/>
     <w:basedOn w:val="Normal"/>
     <w:next w:val="Normal"/>
@@ -2793,7 +2695,7 @@
       <w:lang w:eastAsia="zh-CN"/>
     </w:rPr>
   </w:style>
-  <w:style w:type="paragraph" w:styleId="Heading5">
+  <w:style w:type="paragraph" w:styleId="Titre5">
     <w:name w:val="heading 5"/>
     <w:basedOn w:val="Normal"/>
     <w:next w:val="Normal"/>
@@ -2817,7 +2719,7 @@
       <w:lang w:eastAsia="zh-CN"/>
     </w:rPr>
   </w:style>
-  <w:style w:type="paragraph" w:styleId="Heading6">
+  <w:style w:type="paragraph" w:styleId="Titre6">
     <w:name w:val="heading 6"/>
     <w:basedOn w:val="Normal"/>
     <w:next w:val="Normal"/>
@@ -2842,7 +2744,7 @@
       <w:lang w:eastAsia="zh-CN"/>
     </w:rPr>
   </w:style>
-  <w:style w:type="paragraph" w:styleId="Heading7">
+  <w:style w:type="paragraph" w:styleId="Titre7">
     <w:name w:val="heading 7"/>
     <w:basedOn w:val="Normal"/>
     <w:next w:val="Normal"/>
@@ -2868,13 +2770,13 @@
       <w:lang w:eastAsia="zh-CN"/>
     </w:rPr>
   </w:style>
-  <w:style w:type="character" w:default="1" w:styleId="DefaultParagraphFont">
+  <w:style w:type="character" w:default="1" w:styleId="Policepardfaut">
     <w:name w:val="Default Paragraph Font"/>
     <w:uiPriority w:val="1"/>
     <w:semiHidden/>
     <w:unhideWhenUsed/>
   </w:style>
-  <w:style w:type="table" w:default="1" w:styleId="TableNormal">
+  <w:style w:type="table" w:default="1" w:styleId="TableauNormal">
     <w:name w:val="Normal Table"/>
     <w:uiPriority w:val="99"/>
     <w:semiHidden/>
@@ -2889,7 +2791,7 @@
       </w:tblCellMar>
     </w:tblPr>
   </w:style>
-  <w:style w:type="numbering" w:default="1" w:styleId="NoList">
+  <w:style w:type="numbering" w:default="1" w:styleId="Aucuneliste">
     <w:name w:val="No List"/>
     <w:uiPriority w:val="99"/>
     <w:semiHidden/>
@@ -3105,7 +3007,7 @@
   <w:style w:type="character" w:customStyle="1" w:styleId="WW-Policepardfaut">
     <w:name w:val="WW-Police par défaut"/>
   </w:style>
-  <w:style w:type="character" w:styleId="PageNumber">
+  <w:style w:type="character" w:styleId="Numrodepage">
     <w:name w:val="page number"/>
     <w:basedOn w:val="WW-Policepardfaut"/>
   </w:style>
@@ -3167,10 +3069,10 @@
   <w:style w:type="character" w:customStyle="1" w:styleId="Policepardfaut1">
     <w:name w:val="Police par défaut1"/>
   </w:style>
-  <w:style w:type="paragraph" w:customStyle="1" w:styleId="Titre2">
+  <w:style w:type="paragraph" w:customStyle="1" w:styleId="Titre20">
     <w:name w:val="Titre2"/>
     <w:basedOn w:val="Normal"/>
-    <w:next w:val="BodyText"/>
+    <w:next w:val="Corpsdetexte"/>
     <w:pPr>
       <w:keepNext/>
       <w:suppressAutoHyphens/>
@@ -3187,7 +3089,7 @@
       <w:lang w:eastAsia="zh-CN"/>
     </w:rPr>
   </w:style>
-  <w:style w:type="paragraph" w:styleId="BodyText">
+  <w:style w:type="paragraph" w:styleId="Corpsdetexte">
     <w:name w:val="Body Text"/>
     <w:basedOn w:val="Normal"/>
     <w:pPr>
@@ -3203,14 +3105,14 @@
       <w:lang w:eastAsia="zh-CN"/>
     </w:rPr>
   </w:style>
-  <w:style w:type="paragraph" w:styleId="List">
+  <w:style w:type="paragraph" w:styleId="Liste">
     <w:name w:val="List"/>
-    <w:basedOn w:val="BodyText"/>
+    <w:basedOn w:val="Corpsdetexte"/>
     <w:rPr>
       <w:rFonts w:cs="Tahoma"/>
     </w:rPr>
   </w:style>
-  <w:style w:type="paragraph" w:styleId="Caption">
+  <w:style w:type="paragraph" w:styleId="Lgende">
     <w:name w:val="caption"/>
     <w:basedOn w:val="Normal"/>
     <w:qFormat/>
@@ -3264,7 +3166,7 @@
   <w:style w:type="paragraph" w:customStyle="1" w:styleId="WW-Titre">
     <w:name w:val="WW-Titre"/>
     <w:basedOn w:val="Normal"/>
-    <w:next w:val="BodyText"/>
+    <w:next w:val="Corpsdetexte"/>
     <w:pPr>
       <w:keepNext/>
       <w:suppressAutoHyphens/>
@@ -3281,10 +3183,10 @@
       <w:lang w:eastAsia="zh-CN"/>
     </w:rPr>
   </w:style>
-  <w:style w:type="paragraph" w:styleId="Subtitle">
+  <w:style w:type="paragraph" w:styleId="Sous-titre">
     <w:name w:val="Subtitle"/>
-    <w:basedOn w:val="Titre2"/>
-    <w:next w:val="BodyText"/>
+    <w:basedOn w:val="Titre20"/>
+    <w:next w:val="Corpsdetexte"/>
     <w:qFormat/>
     <w:pPr>
       <w:jc w:val="center"/>
@@ -3311,7 +3213,7 @@
       <w:lang w:eastAsia="zh-CN"/>
     </w:rPr>
   </w:style>
-  <w:style w:type="paragraph" w:styleId="Header">
+  <w:style w:type="paragraph" w:styleId="En-tte">
     <w:name w:val="header"/>
     <w:basedOn w:val="Normal"/>
     <w:pPr>
@@ -3330,7 +3232,7 @@
       <w:lang w:eastAsia="zh-CN"/>
     </w:rPr>
   </w:style>
-  <w:style w:type="paragraph" w:styleId="Footer">
+  <w:style w:type="paragraph" w:styleId="Pieddepage">
     <w:name w:val="footer"/>
     <w:basedOn w:val="Normal"/>
     <w:pPr>
@@ -3445,7 +3347,7 @@
       <w:lang w:eastAsia="zh-CN"/>
     </w:rPr>
   </w:style>
-  <w:style w:type="paragraph" w:styleId="FootnoteText">
+  <w:style w:type="paragraph" w:styleId="Notedebasdepage">
     <w:name w:val="footnote text"/>
     <w:basedOn w:val="Normal"/>
     <w:pPr>
@@ -3615,7 +3517,7 @@
   </w:style>
   <w:style w:type="paragraph" w:customStyle="1" w:styleId="Contenudetableau">
     <w:name w:val="Contenu de tableau"/>
-    <w:basedOn w:val="BodyText"/>
+    <w:basedOn w:val="Corpsdetexte"/>
     <w:pPr>
       <w:suppressLineNumbers/>
     </w:pPr>
@@ -3698,7 +3600,7 @@
       <w:iCs/>
     </w:rPr>
   </w:style>
-  <w:style w:type="paragraph" w:customStyle="1" w:styleId="TITRE4">
+  <w:style w:type="paragraph" w:customStyle="1" w:styleId="TITRE40">
     <w:name w:val="TITRE4"/>
     <w:basedOn w:val="Normal"/>
     <w:pPr>
@@ -3715,7 +3617,7 @@
       <w:lang w:eastAsia="zh-CN"/>
     </w:rPr>
   </w:style>
-  <w:style w:type="paragraph" w:customStyle="1" w:styleId="TITRE5">
+  <w:style w:type="paragraph" w:customStyle="1" w:styleId="TITRE50">
     <w:name w:val="TITRE5"/>
     <w:basedOn w:val="Normal"/>
     <w:pPr>
@@ -3767,12 +3669,12 @@
   </w:style>
   <w:style w:type="paragraph" w:customStyle="1" w:styleId="Contenuducadre">
     <w:name w:val="Contenu du cadre"/>
-    <w:basedOn w:val="BodyText"/>
-  </w:style>
-  <w:style w:type="paragraph" w:customStyle="1" w:styleId="Titre1">
+    <w:basedOn w:val="Corpsdetexte"/>
+  </w:style>
+  <w:style w:type="paragraph" w:customStyle="1" w:styleId="Titre10">
     <w:name w:val="Titre1"/>
     <w:basedOn w:val="Normal"/>
-    <w:next w:val="BodyText"/>
+    <w:next w:val="Corpsdetexte"/>
     <w:pPr>
       <w:keepNext/>
       <w:suppressAutoHyphens/>
@@ -3854,9 +3756,9 @@
       <w:lang w:eastAsia="zh-CN"/>
     </w:rPr>
   </w:style>
-  <w:style w:type="table" w:styleId="TableGrid">
+  <w:style w:type="table" w:styleId="Grilledutableau">
     <w:name w:val="Table Grid"/>
-    <w:basedOn w:val="TableNormal"/>
+    <w:basedOn w:val="TableauNormal"/>
     <w:uiPriority w:val="59"/>
     <w:rsid w:val="00ED0284"/>
     <w:tblPr>
@@ -3870,7 +3772,7 @@
       </w:tblBorders>
     </w:tblPr>
   </w:style>
-  <w:style w:type="paragraph" w:styleId="ListParagraph">
+  <w:style w:type="paragraph" w:styleId="Paragraphedeliste">
     <w:name w:val="List Paragraph"/>
     <w:basedOn w:val="Normal"/>
     <w:uiPriority w:val="34"/>

</xml_diff>

<commit_message>
add surface utile totale at fiche CAF
</commit_message>
<xml_diff>
--- a/documents/FicheCAF-template.docx
+++ b/documents/FicheCAF-template.docx
@@ -28,6 +28,7 @@
         <w:t xml:space="preserve">{% if </w:t>
       </w:r>
       <w:proofErr w:type="spellStart"/>
+      <w:proofErr w:type="gramStart"/>
       <w:r>
         <w:rPr>
           <w:b/>
@@ -37,6 +38,7 @@
         <w:t>convention.numero</w:t>
       </w:r>
       <w:proofErr w:type="spellEnd"/>
+      <w:proofErr w:type="gramEnd"/>
       <w:r>
         <w:rPr>
           <w:b/>
@@ -153,7 +155,14 @@
         <w:rPr>
           <w:rFonts w:ascii="TimesNewRomanPSMT" w:hAnsi="TimesNewRomanPSMT" w:cs="TimesNewRomanPSMT"/>
         </w:rPr>
-        <w:t xml:space="preserve"> {{ </w:t>
+        <w:t xml:space="preserve"> </w:t>
+      </w:r>
+      <w:proofErr w:type="gramStart"/>
+      <w:r>
+        <w:rPr>
+          <w:rFonts w:ascii="TimesNewRomanPSMT" w:hAnsi="TimesNewRomanPSMT" w:cs="TimesNewRomanPSMT"/>
+        </w:rPr>
+        <w:t xml:space="preserve">{{ </w:t>
       </w:r>
       <w:proofErr w:type="spellStart"/>
       <w:r>
@@ -163,6 +172,7 @@
         <w:t>programme.nom</w:t>
       </w:r>
       <w:proofErr w:type="spellEnd"/>
+      <w:proofErr w:type="gramEnd"/>
       <w:r>
         <w:rPr>
           <w:rFonts w:ascii="TimesNewRomanPSMT" w:hAnsi="TimesNewRomanPSMT" w:cs="TimesNewRomanPSMT"/>
@@ -199,6 +209,7 @@
         </w:rPr>
         <w:t xml:space="preserve"> </w:t>
       </w:r>
+      <w:proofErr w:type="gramStart"/>
       <w:r>
         <w:rPr>
           <w:rFonts w:ascii="TimesNewRomanPSMT" w:hAnsi="TimesNewRomanPSMT" w:cs="TimesNewRomanPSMT"/>
@@ -210,7 +221,14 @@
         <w:rPr>
           <w:rFonts w:ascii="TimesNewRomanPSMT" w:hAnsi="TimesNewRomanPSMT" w:cs="TimesNewRomanPSMT"/>
         </w:rPr>
-        <w:t>programme.adresse|inline_text_multiline</w:t>
+        <w:t>programme</w:t>
+      </w:r>
+      <w:proofErr w:type="gramEnd"/>
+      <w:r>
+        <w:rPr>
+          <w:rFonts w:ascii="TimesNewRomanPSMT" w:hAnsi="TimesNewRomanPSMT" w:cs="TimesNewRomanPSMT"/>
+        </w:rPr>
+        <w:t>.adresse|inline_text_multiline</w:t>
       </w:r>
       <w:proofErr w:type="spellEnd"/>
       <w:r>
@@ -289,14 +307,28 @@
         <w:rPr>
           <w:rFonts w:ascii="TimesNewRomanPSMT" w:hAnsi="TimesNewRomanPSMT" w:cs="TimesNewRomanPSMT"/>
         </w:rPr>
-        <w:t xml:space="preserve"> {{ </w:t>
+        <w:t xml:space="preserve"> </w:t>
+      </w:r>
+      <w:proofErr w:type="gramStart"/>
+      <w:r>
+        <w:rPr>
+          <w:rFonts w:ascii="TimesNewRomanPSMT" w:hAnsi="TimesNewRomanPSMT" w:cs="TimesNewRomanPSMT"/>
+        </w:rPr>
+        <w:t xml:space="preserve">{{ </w:t>
       </w:r>
       <w:proofErr w:type="spellStart"/>
       <w:r>
         <w:rPr>
           <w:rFonts w:ascii="TimesNewRomanPSMT" w:hAnsi="TimesNewRomanPSMT" w:cs="TimesNewRomanPSMT"/>
         </w:rPr>
-        <w:t>lot.financement</w:t>
+        <w:t>lot</w:t>
+      </w:r>
+      <w:proofErr w:type="gramEnd"/>
+      <w:r>
+        <w:rPr>
+          <w:rFonts w:ascii="TimesNewRomanPSMT" w:hAnsi="TimesNewRomanPSMT" w:cs="TimesNewRomanPSMT"/>
+        </w:rPr>
+        <w:t>.financement</w:t>
       </w:r>
       <w:proofErr w:type="spellEnd"/>
       <w:r>
@@ -367,6 +399,7 @@
         </w:rPr>
         <w:t xml:space="preserve"> </w:t>
       </w:r>
+      <w:proofErr w:type="gramStart"/>
       <w:r>
         <w:rPr>
           <w:rFonts w:ascii="TimesNewRomanPSMT" w:hAnsi="TimesNewRomanPSMT" w:cs="TimesNewRomanPSMT"/>
@@ -378,7 +411,14 @@
         <w:rPr>
           <w:rFonts w:ascii="TimesNewRomanPSMT" w:hAnsi="TimesNewRomanPSMT" w:cs="TimesNewRomanPSMT"/>
         </w:rPr>
-        <w:t>convention.date_fin_conventionnement|d</w:t>
+        <w:t>convention</w:t>
+      </w:r>
+      <w:proofErr w:type="gramEnd"/>
+      <w:r>
+        <w:rPr>
+          <w:rFonts w:ascii="TimesNewRomanPSMT" w:hAnsi="TimesNewRomanPSMT" w:cs="TimesNewRomanPSMT"/>
+        </w:rPr>
+        <w:t>.date_fin_conventionnement|d</w:t>
       </w:r>
       <w:proofErr w:type="spellEnd"/>
       <w:r>
@@ -417,6 +457,7 @@
         </w:rPr>
         <w:t xml:space="preserve"> : </w:t>
       </w:r>
+      <w:proofErr w:type="gramStart"/>
       <w:r>
         <w:rPr>
           <w:rFonts w:ascii="TimesNewRomanPSMT" w:hAnsi="TimesNewRomanPSMT" w:cs="TimesNewRomanPSMT"/>
@@ -428,7 +469,14 @@
         <w:rPr>
           <w:rFonts w:ascii="TimesNewRomanPSMT" w:hAnsi="TimesNewRomanPSMT" w:cs="TimesNewRomanPSMT"/>
         </w:rPr>
-        <w:t>bailleur.nom|upper</w:t>
+        <w:t>bailleur.nom</w:t>
+      </w:r>
+      <w:proofErr w:type="gramEnd"/>
+      <w:r>
+        <w:rPr>
+          <w:rFonts w:ascii="TimesNewRomanPSMT" w:hAnsi="TimesNewRomanPSMT" w:cs="TimesNewRomanPSMT"/>
+        </w:rPr>
+        <w:t>|upper</w:t>
       </w:r>
       <w:proofErr w:type="spellEnd"/>
       <w:r>
@@ -533,6 +581,7 @@
         </w:rPr>
         <w:t xml:space="preserve"> </w:t>
       </w:r>
+      <w:proofErr w:type="gramStart"/>
       <w:r>
         <w:rPr>
           <w:rFonts w:ascii="TimesNewRomanPSMT" w:hAnsi="TimesNewRomanPSMT" w:cs="TimesNewRomanPSMT"/>
@@ -544,7 +593,14 @@
         <w:rPr>
           <w:rFonts w:ascii="TimesNewRomanPSMT" w:hAnsi="TimesNewRomanPSMT" w:cs="TimesNewRomanPSMT"/>
         </w:rPr>
-        <w:t>bailleur.nom|upper</w:t>
+        <w:t>bailleur.nom</w:t>
+      </w:r>
+      <w:proofErr w:type="gramEnd"/>
+      <w:r>
+        <w:rPr>
+          <w:rFonts w:ascii="TimesNewRomanPSMT" w:hAnsi="TimesNewRomanPSMT" w:cs="TimesNewRomanPSMT"/>
+        </w:rPr>
+        <w:t>|upper</w:t>
       </w:r>
       <w:proofErr w:type="spellEnd"/>
       <w:r>
@@ -618,6 +674,7 @@
         </w:rPr>
         <w:t xml:space="preserve"> </w:t>
       </w:r>
+      <w:proofErr w:type="gramStart"/>
       <w:r>
         <w:t xml:space="preserve">{{ </w:t>
       </w:r>
@@ -626,7 +683,11 @@
         <w:t>lot</w:t>
       </w:r>
       <w:r>
-        <w:t>.get_type_habitat_advanced_display</w:t>
+        <w:t>.get</w:t>
+      </w:r>
+      <w:proofErr w:type="gramEnd"/>
+      <w:r>
+        <w:t>_type_habitat_advanced_display</w:t>
       </w:r>
       <w:proofErr w:type="spellEnd"/>
       <w:r>
@@ -667,8 +728,18 @@
           <w:bCs/>
           <w:lang w:val="en-US"/>
         </w:rPr>
-        <w:t>Nature l’opération :</w:t>
-      </w:r>
+        <w:t xml:space="preserve">Nature </w:t>
+      </w:r>
+      <w:proofErr w:type="gramStart"/>
+      <w:r>
+        <w:rPr>
+          <w:b/>
+          <w:bCs/>
+          <w:lang w:val="en-US"/>
+        </w:rPr>
+        <w:t>l’opération :</w:t>
+      </w:r>
+      <w:proofErr w:type="gramEnd"/>
       <w:r>
         <w:rPr>
           <w:lang w:val="en-US"/>
@@ -699,16 +770,49 @@
         </w:rPr>
         <w:t xml:space="preserve"> </w:t>
       </w:r>
+      <w:proofErr w:type="gramStart"/>
       <w:r>
         <w:t xml:space="preserve">{{ </w:t>
       </w:r>
       <w:proofErr w:type="spellStart"/>
       <w:r>
-        <w:t>lot.nb_logements</w:t>
+        <w:t>lot</w:t>
+      </w:r>
+      <w:proofErr w:type="gramEnd"/>
+      <w:r>
+        <w:t>.nb_logements</w:t>
       </w:r>
       <w:proofErr w:type="spellEnd"/>
       <w:r>
         <w:t xml:space="preserve"> }}</w:t>
+      </w:r>
+    </w:p>
+    <w:p>
+      <w:pPr>
+        <w:rPr>
+          <w:b/>
+          <w:bCs/>
+        </w:rPr>
+      </w:pPr>
+    </w:p>
+    <w:p>
+      <w:r>
+        <w:rPr>
+          <w:b/>
+          <w:bCs/>
+        </w:rPr>
+        <w:t xml:space="preserve">Surface utile totale : </w:t>
+      </w:r>
+      <w:r>
+        <w:t>{{</w:t>
+      </w:r>
+      <w:proofErr w:type="spellStart"/>
+      <w:r>
+        <w:t>su_totale|f</w:t>
+      </w:r>
+      <w:proofErr w:type="spellEnd"/>
+      <w:r>
+        <w:t>}}</w:t>
       </w:r>
     </w:p>
     <w:p/>
@@ -731,12 +835,21 @@
         </w:rPr>
         <w:t xml:space="preserve"> </w:t>
       </w:r>
+      <w:proofErr w:type="gramStart"/>
       <w:r>
         <w:rPr>
           <w:rFonts w:ascii="TimesNewRomanPSMT" w:hAnsi="TimesNewRomanPSMT" w:cs="TimesNewRomanPSMT"/>
           <w:bCs/>
         </w:rPr>
-        <w:t>{{ loyer_m2</w:t>
+        <w:t>{{ loyer</w:t>
+      </w:r>
+      <w:proofErr w:type="gramEnd"/>
+      <w:r>
+        <w:rPr>
+          <w:rFonts w:ascii="TimesNewRomanPSMT" w:hAnsi="TimesNewRomanPSMT" w:cs="TimesNewRomanPSMT"/>
+          <w:bCs/>
+        </w:rPr>
+        <w:t>_m2</w:t>
       </w:r>
       <w:r>
         <w:rPr>
@@ -875,6 +988,7 @@
               <w:t xml:space="preserve">{%tr for </w:t>
             </w:r>
             <w:proofErr w:type="spellStart"/>
+            <w:proofErr w:type="gramStart"/>
             <w:r>
               <w:rPr>
                 <w:lang w:val="en-US"/>
@@ -882,6 +996,7 @@
               <w:t>k,v</w:t>
             </w:r>
             <w:proofErr w:type="spellEnd"/>
+            <w:proofErr w:type="gramEnd"/>
             <w:r>
               <w:rPr>
                 <w:lang w:val="en-US"/>

</xml_diff>

<commit_message>
add surface utile totale at fiche CAF (#350)
</commit_message>
<xml_diff>
--- a/documents/FicheCAF-template.docx
+++ b/documents/FicheCAF-template.docx
@@ -28,6 +28,7 @@
         <w:t xml:space="preserve">{% if </w:t>
       </w:r>
       <w:proofErr w:type="spellStart"/>
+      <w:proofErr w:type="gramStart"/>
       <w:r>
         <w:rPr>
           <w:b/>
@@ -37,6 +38,7 @@
         <w:t>convention.numero</w:t>
       </w:r>
       <w:proofErr w:type="spellEnd"/>
+      <w:proofErr w:type="gramEnd"/>
       <w:r>
         <w:rPr>
           <w:b/>
@@ -153,7 +155,14 @@
         <w:rPr>
           <w:rFonts w:ascii="TimesNewRomanPSMT" w:hAnsi="TimesNewRomanPSMT" w:cs="TimesNewRomanPSMT"/>
         </w:rPr>
-        <w:t xml:space="preserve"> {{ </w:t>
+        <w:t xml:space="preserve"> </w:t>
+      </w:r>
+      <w:proofErr w:type="gramStart"/>
+      <w:r>
+        <w:rPr>
+          <w:rFonts w:ascii="TimesNewRomanPSMT" w:hAnsi="TimesNewRomanPSMT" w:cs="TimesNewRomanPSMT"/>
+        </w:rPr>
+        <w:t xml:space="preserve">{{ </w:t>
       </w:r>
       <w:proofErr w:type="spellStart"/>
       <w:r>
@@ -163,6 +172,7 @@
         <w:t>programme.nom</w:t>
       </w:r>
       <w:proofErr w:type="spellEnd"/>
+      <w:proofErr w:type="gramEnd"/>
       <w:r>
         <w:rPr>
           <w:rFonts w:ascii="TimesNewRomanPSMT" w:hAnsi="TimesNewRomanPSMT" w:cs="TimesNewRomanPSMT"/>
@@ -199,6 +209,7 @@
         </w:rPr>
         <w:t xml:space="preserve"> </w:t>
       </w:r>
+      <w:proofErr w:type="gramStart"/>
       <w:r>
         <w:rPr>
           <w:rFonts w:ascii="TimesNewRomanPSMT" w:hAnsi="TimesNewRomanPSMT" w:cs="TimesNewRomanPSMT"/>
@@ -210,7 +221,14 @@
         <w:rPr>
           <w:rFonts w:ascii="TimesNewRomanPSMT" w:hAnsi="TimesNewRomanPSMT" w:cs="TimesNewRomanPSMT"/>
         </w:rPr>
-        <w:t>programme.adresse|inline_text_multiline</w:t>
+        <w:t>programme</w:t>
+      </w:r>
+      <w:proofErr w:type="gramEnd"/>
+      <w:r>
+        <w:rPr>
+          <w:rFonts w:ascii="TimesNewRomanPSMT" w:hAnsi="TimesNewRomanPSMT" w:cs="TimesNewRomanPSMT"/>
+        </w:rPr>
+        <w:t>.adresse|inline_text_multiline</w:t>
       </w:r>
       <w:proofErr w:type="spellEnd"/>
       <w:r>
@@ -289,14 +307,28 @@
         <w:rPr>
           <w:rFonts w:ascii="TimesNewRomanPSMT" w:hAnsi="TimesNewRomanPSMT" w:cs="TimesNewRomanPSMT"/>
         </w:rPr>
-        <w:t xml:space="preserve"> {{ </w:t>
+        <w:t xml:space="preserve"> </w:t>
+      </w:r>
+      <w:proofErr w:type="gramStart"/>
+      <w:r>
+        <w:rPr>
+          <w:rFonts w:ascii="TimesNewRomanPSMT" w:hAnsi="TimesNewRomanPSMT" w:cs="TimesNewRomanPSMT"/>
+        </w:rPr>
+        <w:t xml:space="preserve">{{ </w:t>
       </w:r>
       <w:proofErr w:type="spellStart"/>
       <w:r>
         <w:rPr>
           <w:rFonts w:ascii="TimesNewRomanPSMT" w:hAnsi="TimesNewRomanPSMT" w:cs="TimesNewRomanPSMT"/>
         </w:rPr>
-        <w:t>lot.financement</w:t>
+        <w:t>lot</w:t>
+      </w:r>
+      <w:proofErr w:type="gramEnd"/>
+      <w:r>
+        <w:rPr>
+          <w:rFonts w:ascii="TimesNewRomanPSMT" w:hAnsi="TimesNewRomanPSMT" w:cs="TimesNewRomanPSMT"/>
+        </w:rPr>
+        <w:t>.financement</w:t>
       </w:r>
       <w:proofErr w:type="spellEnd"/>
       <w:r>
@@ -367,6 +399,7 @@
         </w:rPr>
         <w:t xml:space="preserve"> </w:t>
       </w:r>
+      <w:proofErr w:type="gramStart"/>
       <w:r>
         <w:rPr>
           <w:rFonts w:ascii="TimesNewRomanPSMT" w:hAnsi="TimesNewRomanPSMT" w:cs="TimesNewRomanPSMT"/>
@@ -378,7 +411,14 @@
         <w:rPr>
           <w:rFonts w:ascii="TimesNewRomanPSMT" w:hAnsi="TimesNewRomanPSMT" w:cs="TimesNewRomanPSMT"/>
         </w:rPr>
-        <w:t>convention.date_fin_conventionnement|d</w:t>
+        <w:t>convention</w:t>
+      </w:r>
+      <w:proofErr w:type="gramEnd"/>
+      <w:r>
+        <w:rPr>
+          <w:rFonts w:ascii="TimesNewRomanPSMT" w:hAnsi="TimesNewRomanPSMT" w:cs="TimesNewRomanPSMT"/>
+        </w:rPr>
+        <w:t>.date_fin_conventionnement|d</w:t>
       </w:r>
       <w:proofErr w:type="spellEnd"/>
       <w:r>
@@ -417,6 +457,7 @@
         </w:rPr>
         <w:t xml:space="preserve"> : </w:t>
       </w:r>
+      <w:proofErr w:type="gramStart"/>
       <w:r>
         <w:rPr>
           <w:rFonts w:ascii="TimesNewRomanPSMT" w:hAnsi="TimesNewRomanPSMT" w:cs="TimesNewRomanPSMT"/>
@@ -428,7 +469,14 @@
         <w:rPr>
           <w:rFonts w:ascii="TimesNewRomanPSMT" w:hAnsi="TimesNewRomanPSMT" w:cs="TimesNewRomanPSMT"/>
         </w:rPr>
-        <w:t>bailleur.nom|upper</w:t>
+        <w:t>bailleur.nom</w:t>
+      </w:r>
+      <w:proofErr w:type="gramEnd"/>
+      <w:r>
+        <w:rPr>
+          <w:rFonts w:ascii="TimesNewRomanPSMT" w:hAnsi="TimesNewRomanPSMT" w:cs="TimesNewRomanPSMT"/>
+        </w:rPr>
+        <w:t>|upper</w:t>
       </w:r>
       <w:proofErr w:type="spellEnd"/>
       <w:r>
@@ -533,6 +581,7 @@
         </w:rPr>
         <w:t xml:space="preserve"> </w:t>
       </w:r>
+      <w:proofErr w:type="gramStart"/>
       <w:r>
         <w:rPr>
           <w:rFonts w:ascii="TimesNewRomanPSMT" w:hAnsi="TimesNewRomanPSMT" w:cs="TimesNewRomanPSMT"/>
@@ -544,7 +593,14 @@
         <w:rPr>
           <w:rFonts w:ascii="TimesNewRomanPSMT" w:hAnsi="TimesNewRomanPSMT" w:cs="TimesNewRomanPSMT"/>
         </w:rPr>
-        <w:t>bailleur.nom|upper</w:t>
+        <w:t>bailleur.nom</w:t>
+      </w:r>
+      <w:proofErr w:type="gramEnd"/>
+      <w:r>
+        <w:rPr>
+          <w:rFonts w:ascii="TimesNewRomanPSMT" w:hAnsi="TimesNewRomanPSMT" w:cs="TimesNewRomanPSMT"/>
+        </w:rPr>
+        <w:t>|upper</w:t>
       </w:r>
       <w:proofErr w:type="spellEnd"/>
       <w:r>
@@ -618,6 +674,7 @@
         </w:rPr>
         <w:t xml:space="preserve"> </w:t>
       </w:r>
+      <w:proofErr w:type="gramStart"/>
       <w:r>
         <w:t xml:space="preserve">{{ </w:t>
       </w:r>
@@ -626,7 +683,11 @@
         <w:t>lot</w:t>
       </w:r>
       <w:r>
-        <w:t>.get_type_habitat_advanced_display</w:t>
+        <w:t>.get</w:t>
+      </w:r>
+      <w:proofErr w:type="gramEnd"/>
+      <w:r>
+        <w:t>_type_habitat_advanced_display</w:t>
       </w:r>
       <w:proofErr w:type="spellEnd"/>
       <w:r>
@@ -667,8 +728,18 @@
           <w:bCs/>
           <w:lang w:val="en-US"/>
         </w:rPr>
-        <w:t>Nature l’opération :</w:t>
-      </w:r>
+        <w:t xml:space="preserve">Nature </w:t>
+      </w:r>
+      <w:proofErr w:type="gramStart"/>
+      <w:r>
+        <w:rPr>
+          <w:b/>
+          <w:bCs/>
+          <w:lang w:val="en-US"/>
+        </w:rPr>
+        <w:t>l’opération :</w:t>
+      </w:r>
+      <w:proofErr w:type="gramEnd"/>
       <w:r>
         <w:rPr>
           <w:lang w:val="en-US"/>
@@ -699,16 +770,49 @@
         </w:rPr>
         <w:t xml:space="preserve"> </w:t>
       </w:r>
+      <w:proofErr w:type="gramStart"/>
       <w:r>
         <w:t xml:space="preserve">{{ </w:t>
       </w:r>
       <w:proofErr w:type="spellStart"/>
       <w:r>
-        <w:t>lot.nb_logements</w:t>
+        <w:t>lot</w:t>
+      </w:r>
+      <w:proofErr w:type="gramEnd"/>
+      <w:r>
+        <w:t>.nb_logements</w:t>
       </w:r>
       <w:proofErr w:type="spellEnd"/>
       <w:r>
         <w:t xml:space="preserve"> }}</w:t>
+      </w:r>
+    </w:p>
+    <w:p>
+      <w:pPr>
+        <w:rPr>
+          <w:b/>
+          <w:bCs/>
+        </w:rPr>
+      </w:pPr>
+    </w:p>
+    <w:p>
+      <w:r>
+        <w:rPr>
+          <w:b/>
+          <w:bCs/>
+        </w:rPr>
+        <w:t xml:space="preserve">Surface utile totale : </w:t>
+      </w:r>
+      <w:r>
+        <w:t>{{</w:t>
+      </w:r>
+      <w:proofErr w:type="spellStart"/>
+      <w:r>
+        <w:t>su_totale|f</w:t>
+      </w:r>
+      <w:proofErr w:type="spellEnd"/>
+      <w:r>
+        <w:t>}}</w:t>
       </w:r>
     </w:p>
     <w:p/>
@@ -731,12 +835,21 @@
         </w:rPr>
         <w:t xml:space="preserve"> </w:t>
       </w:r>
+      <w:proofErr w:type="gramStart"/>
       <w:r>
         <w:rPr>
           <w:rFonts w:ascii="TimesNewRomanPSMT" w:hAnsi="TimesNewRomanPSMT" w:cs="TimesNewRomanPSMT"/>
           <w:bCs/>
         </w:rPr>
-        <w:t>{{ loyer_m2</w:t>
+        <w:t>{{ loyer</w:t>
+      </w:r>
+      <w:proofErr w:type="gramEnd"/>
+      <w:r>
+        <w:rPr>
+          <w:rFonts w:ascii="TimesNewRomanPSMT" w:hAnsi="TimesNewRomanPSMT" w:cs="TimesNewRomanPSMT"/>
+          <w:bCs/>
+        </w:rPr>
+        <w:t>_m2</w:t>
       </w:r>
       <w:r>
         <w:rPr>
@@ -875,6 +988,7 @@
               <w:t xml:space="preserve">{%tr for </w:t>
             </w:r>
             <w:proofErr w:type="spellStart"/>
+            <w:proofErr w:type="gramStart"/>
             <w:r>
               <w:rPr>
                 <w:lang w:val="en-US"/>
@@ -882,6 +996,7 @@
               <w:t>k,v</w:t>
             </w:r>
             <w:proofErr w:type="spellEnd"/>
+            <w:proofErr w:type="gramEnd"/>
             <w:r>
               <w:rPr>
                 <w:lang w:val="en-US"/>

</xml_diff>

<commit_message>
Ajout de la date de signature dans la fiche CAF
</commit_message>
<xml_diff>
--- a/documents/FicheCAF-template.docx
+++ b/documents/FicheCAF-template.docx
@@ -419,6 +419,105 @@
           <w:rFonts w:ascii="TimesNewRomanPSMT" w:hAnsi="TimesNewRomanPSMT" w:cs="TimesNewRomanPSMT"/>
         </w:rPr>
         <w:t>.date_fin_conventionnement|d</w:t>
+      </w:r>
+      <w:proofErr w:type="spellEnd"/>
+      <w:r>
+        <w:rPr>
+          <w:rFonts w:ascii="TimesNewRomanPSMT" w:hAnsi="TimesNewRomanPSMT" w:cs="TimesNewRomanPSMT"/>
+        </w:rPr>
+        <w:t xml:space="preserve"> }}</w:t>
+      </w:r>
+    </w:p>
+    <w:p>
+      <w:pPr>
+        <w:rPr>
+          <w:rFonts w:ascii="TimesNewRomanPSMT" w:hAnsi="TimesNewRomanPSMT" w:cs="TimesNewRomanPSMT"/>
+        </w:rPr>
+      </w:pPr>
+    </w:p>
+    <w:p>
+      <w:pPr>
+        <w:rPr>
+          <w:rFonts w:ascii="TimesNewRomanPSMT" w:hAnsi="TimesNewRomanPSMT" w:cs="TimesNewRomanPSMT"/>
+        </w:rPr>
+      </w:pPr>
+      <w:r>
+        <w:rPr>
+          <w:rFonts w:ascii="TimesNewRomanPSMT" w:hAnsi="TimesNewRomanPSMT" w:cs="TimesNewRomanPSMT"/>
+          <w:b/>
+          <w:bCs/>
+        </w:rPr>
+        <w:t xml:space="preserve">Date </w:t>
+      </w:r>
+      <w:r>
+        <w:rPr>
+          <w:rFonts w:ascii="TimesNewRomanPSMT" w:hAnsi="TimesNewRomanPSMT" w:cs="TimesNewRomanPSMT"/>
+          <w:b/>
+          <w:bCs/>
+        </w:rPr>
+        <w:t>de signature</w:t>
+      </w:r>
+      <w:r>
+        <w:rPr>
+          <w:rFonts w:ascii="TimesNewRomanPSMT" w:hAnsi="TimesNewRomanPSMT" w:cs="TimesNewRomanPSMT"/>
+          <w:b/>
+          <w:bCs/>
+        </w:rPr>
+        <w:t xml:space="preserve"> de la convention </w:t>
+      </w:r>
+      <w:r>
+        <w:rPr>
+          <w:rFonts w:ascii="TimesNewRomanPSMT" w:hAnsi="TimesNewRomanPSMT" w:cs="TimesNewRomanPSMT"/>
+          <w:b/>
+          <w:bCs/>
+        </w:rPr>
+        <w:t xml:space="preserve">APL </w:t>
+      </w:r>
+      <w:r>
+        <w:rPr>
+          <w:rFonts w:ascii="TimesNewRomanPSMT" w:hAnsi="TimesNewRomanPSMT" w:cs="TimesNewRomanPSMT"/>
+          <w:b/>
+          <w:bCs/>
+        </w:rPr>
+        <w:t>:</w:t>
+      </w:r>
+      <w:r>
+        <w:rPr>
+          <w:rFonts w:ascii="TimesNewRomanPSMT" w:hAnsi="TimesNewRomanPSMT" w:cs="TimesNewRomanPSMT"/>
+          <w:b/>
+          <w:bCs/>
+        </w:rPr>
+        <w:t xml:space="preserve"> </w:t>
+      </w:r>
+      <w:proofErr w:type="gramStart"/>
+      <w:r>
+        <w:rPr>
+          <w:rFonts w:ascii="TimesNewRomanPSMT" w:hAnsi="TimesNewRomanPSMT" w:cs="TimesNewRomanPSMT"/>
+        </w:rPr>
+        <w:t>{{ convention</w:t>
+      </w:r>
+      <w:proofErr w:type="gramEnd"/>
+      <w:r>
+        <w:t xml:space="preserve"> </w:t>
+      </w:r>
+      <w:r>
+        <w:rPr>
+          <w:rFonts w:ascii="TimesNewRomanPSMT" w:hAnsi="TimesNewRomanPSMT" w:cs="TimesNewRomanPSMT"/>
+        </w:rPr>
+        <w:t>.</w:t>
+      </w:r>
+      <w:proofErr w:type="spellStart"/>
+      <w:r>
+        <w:rPr>
+          <w:rFonts w:ascii="TimesNewRomanPSMT" w:hAnsi="TimesNewRomanPSMT" w:cs="TimesNewRomanPSMT"/>
+        </w:rPr>
+        <w:t>televersement_convention_signee_le</w:t>
+      </w:r>
+      <w:r>
+        <w:rPr>
+          <w:rFonts w:ascii="TimesNewRomanPSMT" w:hAnsi="TimesNewRomanPSMT" w:cs="TimesNewRomanPSMT"/>
+        </w:rPr>
+        <w:t>|d</w:t>
       </w:r>
       <w:proofErr w:type="spellEnd"/>
       <w:r>

</xml_diff>

<commit_message>
Ajout de la date de signature dans la fiche CAF (#600)
</commit_message>
<xml_diff>
--- a/documents/FicheCAF-template.docx
+++ b/documents/FicheCAF-template.docx
@@ -419,6 +419,105 @@
           <w:rFonts w:ascii="TimesNewRomanPSMT" w:hAnsi="TimesNewRomanPSMT" w:cs="TimesNewRomanPSMT"/>
         </w:rPr>
         <w:t>.date_fin_conventionnement|d</w:t>
+      </w:r>
+      <w:proofErr w:type="spellEnd"/>
+      <w:r>
+        <w:rPr>
+          <w:rFonts w:ascii="TimesNewRomanPSMT" w:hAnsi="TimesNewRomanPSMT" w:cs="TimesNewRomanPSMT"/>
+        </w:rPr>
+        <w:t xml:space="preserve"> }}</w:t>
+      </w:r>
+    </w:p>
+    <w:p>
+      <w:pPr>
+        <w:rPr>
+          <w:rFonts w:ascii="TimesNewRomanPSMT" w:hAnsi="TimesNewRomanPSMT" w:cs="TimesNewRomanPSMT"/>
+        </w:rPr>
+      </w:pPr>
+    </w:p>
+    <w:p>
+      <w:pPr>
+        <w:rPr>
+          <w:rFonts w:ascii="TimesNewRomanPSMT" w:hAnsi="TimesNewRomanPSMT" w:cs="TimesNewRomanPSMT"/>
+        </w:rPr>
+      </w:pPr>
+      <w:r>
+        <w:rPr>
+          <w:rFonts w:ascii="TimesNewRomanPSMT" w:hAnsi="TimesNewRomanPSMT" w:cs="TimesNewRomanPSMT"/>
+          <w:b/>
+          <w:bCs/>
+        </w:rPr>
+        <w:t xml:space="preserve">Date </w:t>
+      </w:r>
+      <w:r>
+        <w:rPr>
+          <w:rFonts w:ascii="TimesNewRomanPSMT" w:hAnsi="TimesNewRomanPSMT" w:cs="TimesNewRomanPSMT"/>
+          <w:b/>
+          <w:bCs/>
+        </w:rPr>
+        <w:t>de signature</w:t>
+      </w:r>
+      <w:r>
+        <w:rPr>
+          <w:rFonts w:ascii="TimesNewRomanPSMT" w:hAnsi="TimesNewRomanPSMT" w:cs="TimesNewRomanPSMT"/>
+          <w:b/>
+          <w:bCs/>
+        </w:rPr>
+        <w:t xml:space="preserve"> de la convention </w:t>
+      </w:r>
+      <w:r>
+        <w:rPr>
+          <w:rFonts w:ascii="TimesNewRomanPSMT" w:hAnsi="TimesNewRomanPSMT" w:cs="TimesNewRomanPSMT"/>
+          <w:b/>
+          <w:bCs/>
+        </w:rPr>
+        <w:t xml:space="preserve">APL </w:t>
+      </w:r>
+      <w:r>
+        <w:rPr>
+          <w:rFonts w:ascii="TimesNewRomanPSMT" w:hAnsi="TimesNewRomanPSMT" w:cs="TimesNewRomanPSMT"/>
+          <w:b/>
+          <w:bCs/>
+        </w:rPr>
+        <w:t>:</w:t>
+      </w:r>
+      <w:r>
+        <w:rPr>
+          <w:rFonts w:ascii="TimesNewRomanPSMT" w:hAnsi="TimesNewRomanPSMT" w:cs="TimesNewRomanPSMT"/>
+          <w:b/>
+          <w:bCs/>
+        </w:rPr>
+        <w:t xml:space="preserve"> </w:t>
+      </w:r>
+      <w:proofErr w:type="gramStart"/>
+      <w:r>
+        <w:rPr>
+          <w:rFonts w:ascii="TimesNewRomanPSMT" w:hAnsi="TimesNewRomanPSMT" w:cs="TimesNewRomanPSMT"/>
+        </w:rPr>
+        <w:t>{{ convention</w:t>
+      </w:r>
+      <w:proofErr w:type="gramEnd"/>
+      <w:r>
+        <w:t xml:space="preserve"> </w:t>
+      </w:r>
+      <w:r>
+        <w:rPr>
+          <w:rFonts w:ascii="TimesNewRomanPSMT" w:hAnsi="TimesNewRomanPSMT" w:cs="TimesNewRomanPSMT"/>
+        </w:rPr>
+        <w:t>.</w:t>
+      </w:r>
+      <w:proofErr w:type="spellStart"/>
+      <w:r>
+        <w:rPr>
+          <w:rFonts w:ascii="TimesNewRomanPSMT" w:hAnsi="TimesNewRomanPSMT" w:cs="TimesNewRomanPSMT"/>
+        </w:rPr>
+        <w:t>televersement_convention_signee_le</w:t>
+      </w:r>
+      <w:r>
+        <w:rPr>
+          <w:rFonts w:ascii="TimesNewRomanPSMT" w:hAnsi="TimesNewRomanPSMT" w:cs="TimesNewRomanPSMT"/>
+        </w:rPr>
+        <w:t>|d</w:t>
       </w:r>
       <w:proofErr w:type="spellEnd"/>
       <w:r>

</xml_diff>

<commit_message>
update fiche caf convention number
</commit_message>
<xml_diff>
--- a/documents/FicheCAF-template.docx
+++ b/documents/FicheCAF-template.docx
@@ -17,15 +17,84 @@
           <w:sz w:val="28"/>
           <w:szCs w:val="28"/>
         </w:rPr>
-        <w:t xml:space="preserve">Convention n° </w:t>
-      </w:r>
+        <w:t xml:space="preserve">{% if </w:t>
+      </w:r>
+      <w:proofErr w:type="spellStart"/>
       <w:r>
         <w:rPr>
           <w:b/>
           <w:sz w:val="28"/>
           <w:szCs w:val="28"/>
         </w:rPr>
-        <w:t xml:space="preserve">{% if </w:t>
+        <w:t>convention.is_</w:t>
+      </w:r>
+      <w:proofErr w:type="gramStart"/>
+      <w:r>
+        <w:rPr>
+          <w:b/>
+          <w:sz w:val="28"/>
+          <w:szCs w:val="28"/>
+        </w:rPr>
+        <w:t>avenant</w:t>
+      </w:r>
+      <w:proofErr w:type="spellEnd"/>
+      <w:r>
+        <w:rPr>
+          <w:b/>
+          <w:sz w:val="28"/>
+          <w:szCs w:val="28"/>
+        </w:rPr>
+        <w:t>(</w:t>
+      </w:r>
+      <w:proofErr w:type="gramEnd"/>
+      <w:r>
+        <w:rPr>
+          <w:b/>
+          <w:sz w:val="28"/>
+          <w:szCs w:val="28"/>
+        </w:rPr>
+        <w:t>)</w:t>
+      </w:r>
+      <w:r>
+        <w:rPr>
+          <w:b/>
+          <w:sz w:val="28"/>
+          <w:szCs w:val="28"/>
+        </w:rPr>
+        <w:t xml:space="preserve"> </w:t>
+      </w:r>
+      <w:r>
+        <w:rPr>
+          <w:b/>
+          <w:sz w:val="28"/>
+          <w:szCs w:val="28"/>
+        </w:rPr>
+        <w:t>-</w:t>
+      </w:r>
+      <w:r>
+        <w:rPr>
+          <w:b/>
+          <w:sz w:val="28"/>
+          <w:szCs w:val="28"/>
+        </w:rPr>
+        <w:t>%}</w:t>
+      </w:r>
+    </w:p>
+    <w:p>
+      <w:pPr>
+        <w:rPr>
+          <w:b/>
+          <w:sz w:val="28"/>
+          <w:szCs w:val="28"/>
+        </w:rPr>
+      </w:pPr>
+      <w:r>
+        <w:rPr>
+          <w:b/>
+          <w:sz w:val="28"/>
+          <w:szCs w:val="28"/>
+        </w:rPr>
+        <w:t>Avenant n° {{</w:t>
       </w:r>
       <w:proofErr w:type="spellStart"/>
       <w:proofErr w:type="gramStart"/>
@@ -45,88 +114,174 @@
           <w:sz w:val="28"/>
           <w:szCs w:val="28"/>
         </w:rPr>
-        <w:t xml:space="preserve"> %}</w:t>
-      </w:r>
+        <w:t xml:space="preserve">}} à la convention n° {{ </w:t>
+      </w:r>
+      <w:proofErr w:type="spellStart"/>
       <w:r>
         <w:rPr>
           <w:b/>
           <w:sz w:val="28"/>
           <w:szCs w:val="28"/>
         </w:rPr>
-        <w:t>{{</w:t>
-      </w:r>
-      <w:proofErr w:type="spellStart"/>
+        <w:t>convention.parent.numero</w:t>
+      </w:r>
+      <w:proofErr w:type="spellEnd"/>
       <w:r>
         <w:rPr>
           <w:b/>
           <w:sz w:val="28"/>
           <w:szCs w:val="28"/>
         </w:rPr>
-        <w:t>convention.numero</w:t>
-      </w:r>
-      <w:proofErr w:type="spellEnd"/>
-      <w:r>
+        <w:t xml:space="preserve"> }}</w:t>
+      </w:r>
+    </w:p>
+    <w:p>
+      <w:pPr>
         <w:rPr>
           <w:b/>
           <w:sz w:val="28"/>
           <w:szCs w:val="28"/>
         </w:rPr>
-        <w:t xml:space="preserve">}}{% </w:t>
-      </w:r>
-      <w:proofErr w:type="spellStart"/>
+      </w:pPr>
       <w:r>
         <w:rPr>
           <w:b/>
           <w:sz w:val="28"/>
           <w:szCs w:val="28"/>
         </w:rPr>
-        <w:t>else</w:t>
-      </w:r>
-      <w:proofErr w:type="spellEnd"/>
+        <w:t xml:space="preserve">{%- </w:t>
+      </w:r>
+      <w:proofErr w:type="spellStart"/>
       <w:r>
         <w:rPr>
           <w:b/>
           <w:sz w:val="28"/>
           <w:szCs w:val="28"/>
         </w:rPr>
-        <w:t xml:space="preserve"> %}</w:t>
-      </w:r>
-      <w:r>
-        <w:rPr>
-          <w:bCs/>
-          <w:i/>
-          <w:iCs/>
+        <w:t>else</w:t>
+      </w:r>
+      <w:proofErr w:type="spellEnd"/>
+      <w:r>
+        <w:rPr>
+          <w:b/>
           <w:sz w:val="28"/>
           <w:szCs w:val="28"/>
         </w:rPr>
-        <w:t>Le numéro de la convention sera défini et ajouté ici une fois la convention validée</w:t>
-      </w:r>
-      <w:r>
+        <w:t xml:space="preserve"> -%}</w:t>
+      </w:r>
+    </w:p>
+    <w:p>
+      <w:pPr>
         <w:rPr>
           <w:b/>
           <w:sz w:val="28"/>
           <w:szCs w:val="28"/>
         </w:rPr>
-        <w:t xml:space="preserve">{% </w:t>
-      </w:r>
-      <w:proofErr w:type="spellStart"/>
+      </w:pPr>
       <w:r>
         <w:rPr>
           <w:b/>
           <w:sz w:val="28"/>
           <w:szCs w:val="28"/>
         </w:rPr>
-        <w:t>endif</w:t>
-      </w:r>
-      <w:proofErr w:type="spellEnd"/>
+        <w:t xml:space="preserve">Convention n° </w:t>
+      </w:r>
+      <w:proofErr w:type="gramStart"/>
       <w:r>
         <w:rPr>
           <w:b/>
           <w:sz w:val="28"/>
           <w:szCs w:val="28"/>
         </w:rPr>
+        <w:t xml:space="preserve">{{ </w:t>
+      </w:r>
+      <w:proofErr w:type="spellStart"/>
+      <w:r>
+        <w:rPr>
+          <w:b/>
+          <w:sz w:val="28"/>
+          <w:szCs w:val="28"/>
+        </w:rPr>
+        <w:t>convention</w:t>
+      </w:r>
+      <w:proofErr w:type="gramEnd"/>
+      <w:r>
+        <w:rPr>
+          <w:b/>
+          <w:sz w:val="28"/>
+          <w:szCs w:val="28"/>
+        </w:rPr>
+        <w:t>.numero</w:t>
+      </w:r>
+      <w:proofErr w:type="spellEnd"/>
+      <w:r>
+        <w:rPr>
+          <w:b/>
+          <w:sz w:val="28"/>
+          <w:szCs w:val="28"/>
+        </w:rPr>
+        <w:t>}}</w:t>
+      </w:r>
+    </w:p>
+    <w:p>
+      <w:pPr>
+        <w:rPr>
+          <w:b/>
+          <w:sz w:val="28"/>
+          <w:szCs w:val="28"/>
+        </w:rPr>
+      </w:pPr>
+      <w:r>
+        <w:rPr>
+          <w:b/>
+          <w:sz w:val="28"/>
+          <w:szCs w:val="28"/>
+        </w:rPr>
+        <w:t>{%</w:t>
+      </w:r>
+      <w:r>
+        <w:rPr>
+          <w:b/>
+          <w:sz w:val="28"/>
+          <w:szCs w:val="28"/>
+        </w:rPr>
+        <w:t>-</w:t>
+      </w:r>
+      <w:r>
+        <w:rPr>
+          <w:b/>
+          <w:sz w:val="28"/>
+          <w:szCs w:val="28"/>
+        </w:rPr>
+        <w:t xml:space="preserve"> </w:t>
+      </w:r>
+      <w:proofErr w:type="spellStart"/>
+      <w:r>
+        <w:rPr>
+          <w:b/>
+          <w:sz w:val="28"/>
+          <w:szCs w:val="28"/>
+        </w:rPr>
+        <w:t>endif</w:t>
+      </w:r>
+      <w:proofErr w:type="spellEnd"/>
+      <w:r>
+        <w:rPr>
+          <w:b/>
+          <w:sz w:val="28"/>
+          <w:szCs w:val="28"/>
+        </w:rPr>
         <w:t xml:space="preserve"> %}</w:t>
       </w:r>
+    </w:p>
+    <w:p>
+      <w:pPr>
+        <w:rPr>
+          <w:b/>
+          <w:sz w:val="28"/>
+          <w:szCs w:val="28"/>
+        </w:rPr>
+      </w:pPr>
     </w:p>
     <w:p>
       <w:pPr>
@@ -851,6 +1006,7 @@
         <w:rPr>
           <w:b/>
           <w:bCs/>
+          <w:lang w:val="en-US"/>
         </w:rPr>
       </w:pPr>
     </w:p>
@@ -1010,7 +1166,7 @@
     </w:p>
     <w:tbl>
       <w:tblPr>
-        <w:tblStyle w:val="Grilledutableau"/>
+        <w:tblStyle w:val="TableGrid"/>
         <w:tblW w:w="0" w:type="auto"/>
         <w:tblLook w:val="04A0" w:firstRow="1" w:lastRow="0" w:firstColumn="1" w:lastColumn="0" w:noHBand="0" w:noVBand="1"/>
       </w:tblPr>
@@ -1243,7 +1399,7 @@
 <w:ftr xmlns:wpc="http://schemas.microsoft.com/office/word/2010/wordprocessingCanvas" xmlns:cx="http://schemas.microsoft.com/office/drawing/2014/chartex" xmlns:cx1="http://schemas.microsoft.com/office/drawing/2015/9/8/chartex" xmlns:cx2="http://schemas.microsoft.com/office/drawing/2015/10/21/chartex" xmlns:cx3="http://schemas.microsoft.com/office/drawing/2016/5/9/chartex" xmlns:cx4="http://schemas.microsoft.com/office/drawing/2016/5/10/chartex" xmlns:cx5="http://schemas.microsoft.com/office/drawing/2016/5/11/chartex" xmlns:cx6="http://schemas.microsoft.com/office/drawing/2016/5/12/chartex" xmlns:cx7="http://schemas.microsoft.com/office/drawing/2016/5/13/chartex" xmlns:cx8="http://schemas.microsoft.com/office/drawing/2016/5/14/chartex" xmlns:mc="http://schemas.openxmlformats.org/markup-compatibility/2006" xmlns:aink="http://schemas.microsoft.com/office/drawing/2016/ink" xmlns:am3d="http://schemas.microsoft.com/office/drawing/2017/model3d" xmlns:o="urn:schemas-microsoft-com:office:office" xmlns:oel="http://schemas.microsoft.com/office/2019/extlst" xmlns:r="http://schemas.openxmlformats.org/officeDocument/2006/relationships" xmlns:m="http://schemas.openxmlformats.org/officeDocument/2006/math" xmlns:v="urn:schemas-microsoft-com:vml" xmlns:wp14="http://schemas.microsoft.com/office/word/2010/wordprocessingDrawing" xmlns:wp="http://schemas.openxmlformats.org/drawingml/2006/wordprocessingDrawing" xmlns:w10="urn:schemas-microsoft-com:office:word" xmlns:w="http://schemas.openxmlformats.org/wordprocessingml/2006/main" xmlns:w14="http://schemas.microsoft.com/office/word/2010/wordml" xmlns:w15="http://schemas.microsoft.com/office/word/2012/wordml" xmlns:w16cex="http://schemas.microsoft.com/office/word/2018/wordml/cex" xmlns:w16cid="http://schemas.microsoft.com/office/word/2016/wordml/cid" xmlns:w16="http://schemas.microsoft.com/office/word/2018/wordml" xmlns:w16sdtdh="http://schemas.microsoft.com/office/word/2020/wordml/sdtdatahash" xmlns:w16se="http://schemas.microsoft.com/office/word/2015/wordml/symex" xmlns:wpg="http://schemas.microsoft.com/office/word/2010/wordprocessingGroup" xmlns:wpi="http://schemas.microsoft.com/office/word/2010/wordprocessingInk" xmlns:wne="http://schemas.microsoft.com/office/word/2006/wordml" xmlns:wps="http://schemas.microsoft.com/office/word/2010/wordprocessingShape" mc:Ignorable="w14 w15 w16se w16cid w16 w16cex w16sdtdh wp14">
   <w:p>
     <w:pPr>
-      <w:pStyle w:val="Pieddepage"/>
+      <w:pStyle w:val="Footer"/>
     </w:pPr>
     <w:r>
       <w:t xml:space="preserve"> </w:t>
@@ -1256,7 +1412,7 @@
 <w:ftr xmlns:wpc="http://schemas.microsoft.com/office/word/2010/wordprocessingCanvas" xmlns:cx="http://schemas.microsoft.com/office/drawing/2014/chartex" xmlns:cx1="http://schemas.microsoft.com/office/drawing/2015/9/8/chartex" xmlns:cx2="http://schemas.microsoft.com/office/drawing/2015/10/21/chartex" xmlns:cx3="http://schemas.microsoft.com/office/drawing/2016/5/9/chartex" xmlns:cx4="http://schemas.microsoft.com/office/drawing/2016/5/10/chartex" xmlns:cx5="http://schemas.microsoft.com/office/drawing/2016/5/11/chartex" xmlns:cx6="http://schemas.microsoft.com/office/drawing/2016/5/12/chartex" xmlns:cx7="http://schemas.microsoft.com/office/drawing/2016/5/13/chartex" xmlns:cx8="http://schemas.microsoft.com/office/drawing/2016/5/14/chartex" xmlns:mc="http://schemas.openxmlformats.org/markup-compatibility/2006" xmlns:aink="http://schemas.microsoft.com/office/drawing/2016/ink" xmlns:am3d="http://schemas.microsoft.com/office/drawing/2017/model3d" xmlns:o="urn:schemas-microsoft-com:office:office" xmlns:oel="http://schemas.microsoft.com/office/2019/extlst" xmlns:r="http://schemas.openxmlformats.org/officeDocument/2006/relationships" xmlns:m="http://schemas.openxmlformats.org/officeDocument/2006/math" xmlns:v="urn:schemas-microsoft-com:vml" xmlns:wp14="http://schemas.microsoft.com/office/word/2010/wordprocessingDrawing" xmlns:wp="http://schemas.openxmlformats.org/drawingml/2006/wordprocessingDrawing" xmlns:w10="urn:schemas-microsoft-com:office:word" xmlns:w="http://schemas.openxmlformats.org/wordprocessingml/2006/main" xmlns:w14="http://schemas.microsoft.com/office/word/2010/wordml" xmlns:w15="http://schemas.microsoft.com/office/word/2012/wordml" xmlns:w16cex="http://schemas.microsoft.com/office/word/2018/wordml/cex" xmlns:w16cid="http://schemas.microsoft.com/office/word/2016/wordml/cid" xmlns:w16="http://schemas.microsoft.com/office/word/2018/wordml" xmlns:w16sdtdh="http://schemas.microsoft.com/office/word/2020/wordml/sdtdatahash" xmlns:w16se="http://schemas.microsoft.com/office/word/2015/wordml/symex" xmlns:wpg="http://schemas.microsoft.com/office/word/2010/wordprocessingGroup" xmlns:wpi="http://schemas.microsoft.com/office/word/2010/wordprocessingInk" xmlns:wne="http://schemas.microsoft.com/office/word/2006/wordml" xmlns:wps="http://schemas.microsoft.com/office/word/2010/wordprocessingShape" mc:Ignorable="w14 w15 w16se w16cid w16 w16cex w16sdtdh wp14">
   <w:p>
     <w:pPr>
-      <w:pStyle w:val="Pieddepage"/>
+      <w:pStyle w:val="Footer"/>
     </w:pPr>
     <w:r>
       <w:t xml:space="preserve"> </w:t>
@@ -1269,7 +1425,7 @@
 <w:ftr xmlns:wpc="http://schemas.microsoft.com/office/word/2010/wordprocessingCanvas" xmlns:cx="http://schemas.microsoft.com/office/drawing/2014/chartex" xmlns:cx1="http://schemas.microsoft.com/office/drawing/2015/9/8/chartex" xmlns:cx2="http://schemas.microsoft.com/office/drawing/2015/10/21/chartex" xmlns:cx3="http://schemas.microsoft.com/office/drawing/2016/5/9/chartex" xmlns:cx4="http://schemas.microsoft.com/office/drawing/2016/5/10/chartex" xmlns:cx5="http://schemas.microsoft.com/office/drawing/2016/5/11/chartex" xmlns:cx6="http://schemas.microsoft.com/office/drawing/2016/5/12/chartex" xmlns:cx7="http://schemas.microsoft.com/office/drawing/2016/5/13/chartex" xmlns:cx8="http://schemas.microsoft.com/office/drawing/2016/5/14/chartex" xmlns:mc="http://schemas.openxmlformats.org/markup-compatibility/2006" xmlns:aink="http://schemas.microsoft.com/office/drawing/2016/ink" xmlns:am3d="http://schemas.microsoft.com/office/drawing/2017/model3d" xmlns:o="urn:schemas-microsoft-com:office:office" xmlns:oel="http://schemas.microsoft.com/office/2019/extlst" xmlns:r="http://schemas.openxmlformats.org/officeDocument/2006/relationships" xmlns:m="http://schemas.openxmlformats.org/officeDocument/2006/math" xmlns:v="urn:schemas-microsoft-com:vml" xmlns:wp14="http://schemas.microsoft.com/office/word/2010/wordprocessingDrawing" xmlns:wp="http://schemas.openxmlformats.org/drawingml/2006/wordprocessingDrawing" xmlns:w10="urn:schemas-microsoft-com:office:word" xmlns:w="http://schemas.openxmlformats.org/wordprocessingml/2006/main" xmlns:w14="http://schemas.microsoft.com/office/word/2010/wordml" xmlns:w15="http://schemas.microsoft.com/office/word/2012/wordml" xmlns:w16cex="http://schemas.microsoft.com/office/word/2018/wordml/cex" xmlns:w16cid="http://schemas.microsoft.com/office/word/2016/wordml/cid" xmlns:w16="http://schemas.microsoft.com/office/word/2018/wordml" xmlns:w16sdtdh="http://schemas.microsoft.com/office/word/2020/wordml/sdtdatahash" xmlns:w16se="http://schemas.microsoft.com/office/word/2015/wordml/symex" xmlns:wpg="http://schemas.microsoft.com/office/word/2010/wordprocessingGroup" xmlns:wpi="http://schemas.microsoft.com/office/word/2010/wordprocessingInk" xmlns:wne="http://schemas.microsoft.com/office/word/2006/wordml" xmlns:wps="http://schemas.microsoft.com/office/word/2010/wordprocessingShape" mc:Ignorable="w14 w15 w16se w16cid w16 w16cex w16sdtdh wp14">
   <w:p>
     <w:pPr>
-      <w:pStyle w:val="Pieddepage"/>
+      <w:pStyle w:val="Footer"/>
     </w:pPr>
     <w:r>
       <w:t xml:space="preserve"> </w:t>
@@ -1301,7 +1457,7 @@
 <w:hdr xmlns:wpc="http://schemas.microsoft.com/office/word/2010/wordprocessingCanvas" xmlns:cx="http://schemas.microsoft.com/office/drawing/2014/chartex" xmlns:cx1="http://schemas.microsoft.com/office/drawing/2015/9/8/chartex" xmlns:cx2="http://schemas.microsoft.com/office/drawing/2015/10/21/chartex" xmlns:cx3="http://schemas.microsoft.com/office/drawing/2016/5/9/chartex" xmlns:cx4="http://schemas.microsoft.com/office/drawing/2016/5/10/chartex" xmlns:cx5="http://schemas.microsoft.com/office/drawing/2016/5/11/chartex" xmlns:cx6="http://schemas.microsoft.com/office/drawing/2016/5/12/chartex" xmlns:cx7="http://schemas.microsoft.com/office/drawing/2016/5/13/chartex" xmlns:cx8="http://schemas.microsoft.com/office/drawing/2016/5/14/chartex" xmlns:mc="http://schemas.openxmlformats.org/markup-compatibility/2006" xmlns:aink="http://schemas.microsoft.com/office/drawing/2016/ink" xmlns:am3d="http://schemas.microsoft.com/office/drawing/2017/model3d" xmlns:o="urn:schemas-microsoft-com:office:office" xmlns:oel="http://schemas.microsoft.com/office/2019/extlst" xmlns:r="http://schemas.openxmlformats.org/officeDocument/2006/relationships" xmlns:m="http://schemas.openxmlformats.org/officeDocument/2006/math" xmlns:v="urn:schemas-microsoft-com:vml" xmlns:wp14="http://schemas.microsoft.com/office/word/2010/wordprocessingDrawing" xmlns:wp="http://schemas.openxmlformats.org/drawingml/2006/wordprocessingDrawing" xmlns:w10="urn:schemas-microsoft-com:office:word" xmlns:w="http://schemas.openxmlformats.org/wordprocessingml/2006/main" xmlns:w14="http://schemas.microsoft.com/office/word/2010/wordml" xmlns:w15="http://schemas.microsoft.com/office/word/2012/wordml" xmlns:w16cex="http://schemas.microsoft.com/office/word/2018/wordml/cex" xmlns:w16cid="http://schemas.microsoft.com/office/word/2016/wordml/cid" xmlns:w16="http://schemas.microsoft.com/office/word/2018/wordml" xmlns:w16sdtdh="http://schemas.microsoft.com/office/word/2020/wordml/sdtdatahash" xmlns:w16se="http://schemas.microsoft.com/office/word/2015/wordml/symex" xmlns:wpg="http://schemas.microsoft.com/office/word/2010/wordprocessingGroup" xmlns:wpi="http://schemas.microsoft.com/office/word/2010/wordprocessingInk" xmlns:wne="http://schemas.microsoft.com/office/word/2006/wordml" xmlns:wps="http://schemas.microsoft.com/office/word/2010/wordprocessingShape" mc:Ignorable="w14 w15 w16se w16cid w16 w16cex w16sdtdh wp14">
   <w:p>
     <w:pPr>
-      <w:pStyle w:val="En-tte"/>
+      <w:pStyle w:val="Header"/>
     </w:pPr>
     <w:r>
       <w:rPr>
@@ -1365,7 +1521,7 @@
                         <w:p>
                           <w:r>
                             <w:rPr>
-                              <w:rStyle w:val="Numrodepage"/>
+                              <w:rStyle w:val="PageNumber"/>
                               <w:sz w:val="22"/>
                               <w:szCs w:val="22"/>
                             </w:rPr>
@@ -1373,7 +1529,7 @@
                           </w:r>
                           <w:r>
                             <w:rPr>
-                              <w:rStyle w:val="Numrodepage"/>
+                              <w:rStyle w:val="PageNumber"/>
                               <w:sz w:val="22"/>
                               <w:szCs w:val="22"/>
                             </w:rPr>
@@ -1381,7 +1537,7 @@
                           </w:r>
                           <w:r>
                             <w:rPr>
-                              <w:rStyle w:val="Numrodepage"/>
+                              <w:rStyle w:val="PageNumber"/>
                               <w:sz w:val="22"/>
                               <w:szCs w:val="22"/>
                             </w:rPr>
@@ -1389,7 +1545,7 @@
                           </w:r>
                           <w:r>
                             <w:rPr>
-                              <w:rStyle w:val="Numrodepage"/>
+                              <w:rStyle w:val="PageNumber"/>
                               <w:sz w:val="22"/>
                               <w:szCs w:val="22"/>
                             </w:rPr>
@@ -1397,7 +1553,7 @@
                           </w:r>
                           <w:r>
                             <w:rPr>
-                              <w:rStyle w:val="Numrodepage"/>
+                              <w:rStyle w:val="PageNumber"/>
                               <w:noProof/>
                               <w:sz w:val="22"/>
                               <w:szCs w:val="22"/>
@@ -1406,7 +1562,7 @@
                           </w:r>
                           <w:r>
                             <w:rPr>
-                              <w:rStyle w:val="Numrodepage"/>
+                              <w:rStyle w:val="PageNumber"/>
                               <w:sz w:val="22"/>
                               <w:szCs w:val="22"/>
                             </w:rPr>
@@ -1414,45 +1570,45 @@
                           </w:r>
                           <w:r>
                             <w:rPr>
-                              <w:rStyle w:val="Numrodepage"/>
+                              <w:rStyle w:val="PageNumber"/>
                             </w:rPr>
                             <w:tab/>
                             <w:t xml:space="preserve">- </w:t>
                           </w:r>
                           <w:r>
                             <w:rPr>
-                              <w:rStyle w:val="Numrodepage"/>
+                              <w:rStyle w:val="PageNumber"/>
                             </w:rPr>
                             <w:fldChar w:fldCharType="begin"/>
                           </w:r>
                           <w:r>
                             <w:rPr>
-                              <w:rStyle w:val="Numrodepage"/>
+                              <w:rStyle w:val="PageNumber"/>
                             </w:rPr>
                             <w:instrText xml:space="preserve"> PAGE </w:instrText>
                           </w:r>
                           <w:r>
                             <w:rPr>
-                              <w:rStyle w:val="Numrodepage"/>
+                              <w:rStyle w:val="PageNumber"/>
                             </w:rPr>
                             <w:fldChar w:fldCharType="separate"/>
                           </w:r>
                           <w:r>
                             <w:rPr>
-                              <w:rStyle w:val="Numrodepage"/>
+                              <w:rStyle w:val="PageNumber"/>
                               <w:noProof/>
                             </w:rPr>
                             <w:t>16</w:t>
                           </w:r>
                           <w:r>
                             <w:rPr>
-                              <w:rStyle w:val="Numrodepage"/>
+                              <w:rStyle w:val="PageNumber"/>
                             </w:rPr>
                             <w:fldChar w:fldCharType="end"/>
                           </w:r>
                           <w:r>
                             <w:rPr>
-                              <w:rStyle w:val="Numrodepage"/>
+                              <w:rStyle w:val="PageNumber"/>
                             </w:rPr>
                             <w:t xml:space="preserve"> -101010 878</w:t>
                           </w:r>
@@ -1480,7 +1636,7 @@
               <v:stroke joinstyle="miter"/>
               <v:path gradientshapeok="t" o:connecttype="rect"/>
             </v:shapetype>
-            <v:shape id="Text Box 2" o:spid="_x0000_s1026" type="#_x0000_t202" style="position:absolute;left:0;text-align:left;margin-left:427.1pt;margin-top:18.9pt;width:20.8pt;height:12.85pt;z-index:251665408;visibility:visible;mso-wrap-style:square;mso-width-percent:0;mso-height-percent:0;mso-wrap-distance-left:0;mso-wrap-distance-top:0;mso-wrap-distance-right:0;mso-wrap-distance-bottom:0;mso-position-horizontal:absolute;mso-position-horizontal-relative:page;mso-position-vertical:absolute;mso-position-vertical-relative:page;mso-width-percent:0;mso-height-percent:0;mso-width-relative:page;mso-height-relative:page;v-text-anchor:top" o:gfxdata="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" stroked="f">
+            <v:shape id="Text Box 2" o:spid="_x0000_s1026" type="#_x0000_t202" style="position:absolute;left:0;text-align:left;margin-left:427.1pt;margin-top:18.9pt;width:20.8pt;height:12.85pt;z-index:251665408;visibility:visible;mso-wrap-style:square;mso-width-percent:0;mso-height-percent:0;mso-wrap-distance-left:0;mso-wrap-distance-top:0;mso-wrap-distance-right:0;mso-wrap-distance-bottom:0;mso-position-horizontal:absolute;mso-position-horizontal-relative:page;mso-position-vertical:absolute;mso-position-vertical-relative:page;mso-width-percent:0;mso-height-percent:0;mso-width-relative:page;mso-height-relative:page;v-text-anchor:top" o:gfxdata="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" stroked="f">
               <v:fill opacity="0"/>
               <v:path arrowok="t"/>
               <v:textbox inset=".45pt,.45pt,.45pt,.45pt">
@@ -1488,7 +1644,7 @@
                   <w:p>
                     <w:r>
                       <w:rPr>
-                        <w:rStyle w:val="Numrodepage"/>
+                        <w:rStyle w:val="PageNumber"/>
                         <w:sz w:val="22"/>
                         <w:szCs w:val="22"/>
                       </w:rPr>
@@ -1496,7 +1652,7 @@
                     </w:r>
                     <w:r>
                       <w:rPr>
-                        <w:rStyle w:val="Numrodepage"/>
+                        <w:rStyle w:val="PageNumber"/>
                         <w:sz w:val="22"/>
                         <w:szCs w:val="22"/>
                       </w:rPr>
@@ -1504,7 +1660,7 @@
                     </w:r>
                     <w:r>
                       <w:rPr>
-                        <w:rStyle w:val="Numrodepage"/>
+                        <w:rStyle w:val="PageNumber"/>
                         <w:sz w:val="22"/>
                         <w:szCs w:val="22"/>
                       </w:rPr>
@@ -1512,7 +1668,7 @@
                     </w:r>
                     <w:r>
                       <w:rPr>
-                        <w:rStyle w:val="Numrodepage"/>
+                        <w:rStyle w:val="PageNumber"/>
                         <w:sz w:val="22"/>
                         <w:szCs w:val="22"/>
                       </w:rPr>
@@ -1520,7 +1676,7 @@
                     </w:r>
                     <w:r>
                       <w:rPr>
-                        <w:rStyle w:val="Numrodepage"/>
+                        <w:rStyle w:val="PageNumber"/>
                         <w:noProof/>
                         <w:sz w:val="22"/>
                         <w:szCs w:val="22"/>
@@ -1529,7 +1685,7 @@
                     </w:r>
                     <w:r>
                       <w:rPr>
-                        <w:rStyle w:val="Numrodepage"/>
+                        <w:rStyle w:val="PageNumber"/>
                         <w:sz w:val="22"/>
                         <w:szCs w:val="22"/>
                       </w:rPr>
@@ -1537,45 +1693,45 @@
                     </w:r>
                     <w:r>
                       <w:rPr>
-                        <w:rStyle w:val="Numrodepage"/>
+                        <w:rStyle w:val="PageNumber"/>
                       </w:rPr>
                       <w:tab/>
                       <w:t xml:space="preserve">- </w:t>
                     </w:r>
                     <w:r>
                       <w:rPr>
-                        <w:rStyle w:val="Numrodepage"/>
+                        <w:rStyle w:val="PageNumber"/>
                       </w:rPr>
                       <w:fldChar w:fldCharType="begin"/>
                     </w:r>
                     <w:r>
                       <w:rPr>
-                        <w:rStyle w:val="Numrodepage"/>
+                        <w:rStyle w:val="PageNumber"/>
                       </w:rPr>
                       <w:instrText xml:space="preserve"> PAGE </w:instrText>
                     </w:r>
                     <w:r>
                       <w:rPr>
-                        <w:rStyle w:val="Numrodepage"/>
+                        <w:rStyle w:val="PageNumber"/>
                       </w:rPr>
                       <w:fldChar w:fldCharType="separate"/>
                     </w:r>
                     <w:r>
                       <w:rPr>
-                        <w:rStyle w:val="Numrodepage"/>
+                        <w:rStyle w:val="PageNumber"/>
                         <w:noProof/>
                       </w:rPr>
                       <w:t>16</w:t>
                     </w:r>
                     <w:r>
                       <w:rPr>
-                        <w:rStyle w:val="Numrodepage"/>
+                        <w:rStyle w:val="PageNumber"/>
                       </w:rPr>
                       <w:fldChar w:fldCharType="end"/>
                     </w:r>
                     <w:r>
                       <w:rPr>
-                        <w:rStyle w:val="Numrodepage"/>
+                        <w:rStyle w:val="PageNumber"/>
                       </w:rPr>
                       <w:t xml:space="preserve"> -101010 878</w:t>
                     </w:r>
@@ -1596,7 +1752,7 @@
 <w:hdr xmlns:wpc="http://schemas.microsoft.com/office/word/2010/wordprocessingCanvas" xmlns:cx="http://schemas.microsoft.com/office/drawing/2014/chartex" xmlns:cx1="http://schemas.microsoft.com/office/drawing/2015/9/8/chartex" xmlns:cx2="http://schemas.microsoft.com/office/drawing/2015/10/21/chartex" xmlns:cx3="http://schemas.microsoft.com/office/drawing/2016/5/9/chartex" xmlns:cx4="http://schemas.microsoft.com/office/drawing/2016/5/10/chartex" xmlns:cx5="http://schemas.microsoft.com/office/drawing/2016/5/11/chartex" xmlns:cx6="http://schemas.microsoft.com/office/drawing/2016/5/12/chartex" xmlns:cx7="http://schemas.microsoft.com/office/drawing/2016/5/13/chartex" xmlns:cx8="http://schemas.microsoft.com/office/drawing/2016/5/14/chartex" xmlns:mc="http://schemas.openxmlformats.org/markup-compatibility/2006" xmlns:aink="http://schemas.microsoft.com/office/drawing/2016/ink" xmlns:am3d="http://schemas.microsoft.com/office/drawing/2017/model3d" xmlns:o="urn:schemas-microsoft-com:office:office" xmlns:oel="http://schemas.microsoft.com/office/2019/extlst" xmlns:r="http://schemas.openxmlformats.org/officeDocument/2006/relationships" xmlns:m="http://schemas.openxmlformats.org/officeDocument/2006/math" xmlns:v="urn:schemas-microsoft-com:vml" xmlns:wp14="http://schemas.microsoft.com/office/word/2010/wordprocessingDrawing" xmlns:wp="http://schemas.openxmlformats.org/drawingml/2006/wordprocessingDrawing" xmlns:w10="urn:schemas-microsoft-com:office:word" xmlns:w="http://schemas.openxmlformats.org/wordprocessingml/2006/main" xmlns:w14="http://schemas.microsoft.com/office/word/2010/wordml" xmlns:w15="http://schemas.microsoft.com/office/word/2012/wordml" xmlns:w16cex="http://schemas.microsoft.com/office/word/2018/wordml/cex" xmlns:w16cid="http://schemas.microsoft.com/office/word/2016/wordml/cid" xmlns:w16="http://schemas.microsoft.com/office/word/2018/wordml" xmlns:w16sdtdh="http://schemas.microsoft.com/office/word/2020/wordml/sdtdatahash" xmlns:w16se="http://schemas.microsoft.com/office/word/2015/wordml/symex" xmlns:wpg="http://schemas.microsoft.com/office/word/2010/wordprocessingGroup" xmlns:wpi="http://schemas.microsoft.com/office/word/2010/wordprocessingInk" xmlns:wne="http://schemas.microsoft.com/office/word/2006/wordml" xmlns:wps="http://schemas.microsoft.com/office/word/2010/wordprocessingShape" mc:Ignorable="w14 w15 w16se w16cid w16 w16cex w16sdtdh wp14">
   <w:p>
     <w:pPr>
-      <w:pStyle w:val="En-tte"/>
+      <w:pStyle w:val="Header"/>
       <w:ind w:right="360"/>
     </w:pPr>
     <w:r>
@@ -1661,7 +1817,7 @@
                         <w:p>
                           <w:r>
                             <w:rPr>
-                              <w:rStyle w:val="Numrodepage"/>
+                              <w:rStyle w:val="PageNumber"/>
                               <w:sz w:val="22"/>
                               <w:szCs w:val="22"/>
                             </w:rPr>
@@ -1669,7 +1825,7 @@
                           </w:r>
                           <w:r>
                             <w:rPr>
-                              <w:rStyle w:val="Numrodepage"/>
+                              <w:rStyle w:val="PageNumber"/>
                               <w:sz w:val="22"/>
                               <w:szCs w:val="22"/>
                             </w:rPr>
@@ -1677,7 +1833,7 @@
                           </w:r>
                           <w:r>
                             <w:rPr>
-                              <w:rStyle w:val="Numrodepage"/>
+                              <w:rStyle w:val="PageNumber"/>
                               <w:sz w:val="22"/>
                               <w:szCs w:val="22"/>
                             </w:rPr>
@@ -1685,7 +1841,7 @@
                           </w:r>
                           <w:r>
                             <w:rPr>
-                              <w:rStyle w:val="Numrodepage"/>
+                              <w:rStyle w:val="PageNumber"/>
                               <w:sz w:val="22"/>
                               <w:szCs w:val="22"/>
                             </w:rPr>
@@ -1693,7 +1849,7 @@
                           </w:r>
                           <w:r>
                             <w:rPr>
-                              <w:rStyle w:val="Numrodepage"/>
+                              <w:rStyle w:val="PageNumber"/>
                               <w:noProof/>
                               <w:sz w:val="22"/>
                               <w:szCs w:val="22"/>
@@ -1702,7 +1858,7 @@
                           </w:r>
                           <w:r>
                             <w:rPr>
-                              <w:rStyle w:val="Numrodepage"/>
+                              <w:rStyle w:val="PageNumber"/>
                               <w:sz w:val="22"/>
                               <w:szCs w:val="22"/>
                             </w:rPr>
@@ -1710,45 +1866,45 @@
                           </w:r>
                           <w:r>
                             <w:rPr>
-                              <w:rStyle w:val="Numrodepage"/>
+                              <w:rStyle w:val="PageNumber"/>
                             </w:rPr>
                             <w:tab/>
                             <w:t xml:space="preserve">- </w:t>
                           </w:r>
                           <w:r>
                             <w:rPr>
-                              <w:rStyle w:val="Numrodepage"/>
+                              <w:rStyle w:val="PageNumber"/>
                             </w:rPr>
                             <w:fldChar w:fldCharType="begin"/>
                           </w:r>
                           <w:r>
                             <w:rPr>
-                              <w:rStyle w:val="Numrodepage"/>
+                              <w:rStyle w:val="PageNumber"/>
                             </w:rPr>
                             <w:instrText xml:space="preserve"> PAGE </w:instrText>
                           </w:r>
                           <w:r>
                             <w:rPr>
-                              <w:rStyle w:val="Numrodepage"/>
+                              <w:rStyle w:val="PageNumber"/>
                             </w:rPr>
                             <w:fldChar w:fldCharType="separate"/>
                           </w:r>
                           <w:r>
                             <w:rPr>
-                              <w:rStyle w:val="Numrodepage"/>
+                              <w:rStyle w:val="PageNumber"/>
                               <w:noProof/>
                             </w:rPr>
                             <w:t>16</w:t>
                           </w:r>
                           <w:r>
                             <w:rPr>
-                              <w:rStyle w:val="Numrodepage"/>
+                              <w:rStyle w:val="PageNumber"/>
                             </w:rPr>
                             <w:fldChar w:fldCharType="end"/>
                           </w:r>
                           <w:r>
                             <w:rPr>
-                              <w:rStyle w:val="Numrodepage"/>
+                              <w:rStyle w:val="PageNumber"/>
                             </w:rPr>
                             <w:t xml:space="preserve"> -101010 878</w:t>
                           </w:r>
@@ -1776,7 +1932,7 @@
               <v:stroke joinstyle="miter"/>
               <v:path gradientshapeok="t" o:connecttype="rect"/>
             </v:shapetype>
-            <v:shape id="_x0000_s1027" type="#_x0000_t202" style="position:absolute;left:0;text-align:left;margin-left:538.7pt;margin-top:19.8pt;width:20.8pt;height:12.85pt;z-index:251650048;visibility:visible;mso-wrap-style:square;mso-width-percent:0;mso-height-percent:0;mso-wrap-distance-left:0;mso-wrap-distance-top:0;mso-wrap-distance-right:0;mso-wrap-distance-bottom:0;mso-position-horizontal:absolute;mso-position-horizontal-relative:page;mso-position-vertical:absolute;mso-position-vertical-relative:page;mso-width-percent:0;mso-height-percent:0;mso-width-relative:page;mso-height-relative:page;v-text-anchor:top" o:gfxdata="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" stroked="f">
+            <v:shape id="_x0000_s1027" type="#_x0000_t202" style="position:absolute;left:0;text-align:left;margin-left:538.7pt;margin-top:19.8pt;width:20.8pt;height:12.85pt;z-index:251650048;visibility:visible;mso-wrap-style:square;mso-width-percent:0;mso-height-percent:0;mso-wrap-distance-left:0;mso-wrap-distance-top:0;mso-wrap-distance-right:0;mso-wrap-distance-bottom:0;mso-position-horizontal:absolute;mso-position-horizontal-relative:page;mso-position-vertical:absolute;mso-position-vertical-relative:page;mso-width-percent:0;mso-height-percent:0;mso-width-relative:page;mso-height-relative:page;v-text-anchor:top" o:gfxdata="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" stroked="f">
               <v:fill opacity="0"/>
               <v:path arrowok="t"/>
               <v:textbox inset=".45pt,.45pt,.45pt,.45pt">
@@ -1784,7 +1940,7 @@
                   <w:p>
                     <w:r>
                       <w:rPr>
-                        <w:rStyle w:val="Numrodepage"/>
+                        <w:rStyle w:val="PageNumber"/>
                         <w:sz w:val="22"/>
                         <w:szCs w:val="22"/>
                       </w:rPr>
@@ -1792,7 +1948,7 @@
                     </w:r>
                     <w:r>
                       <w:rPr>
-                        <w:rStyle w:val="Numrodepage"/>
+                        <w:rStyle w:val="PageNumber"/>
                         <w:sz w:val="22"/>
                         <w:szCs w:val="22"/>
                       </w:rPr>
@@ -1800,7 +1956,7 @@
                     </w:r>
                     <w:r>
                       <w:rPr>
-                        <w:rStyle w:val="Numrodepage"/>
+                        <w:rStyle w:val="PageNumber"/>
                         <w:sz w:val="22"/>
                         <w:szCs w:val="22"/>
                       </w:rPr>
@@ -1808,7 +1964,7 @@
                     </w:r>
                     <w:r>
                       <w:rPr>
-                        <w:rStyle w:val="Numrodepage"/>
+                        <w:rStyle w:val="PageNumber"/>
                         <w:sz w:val="22"/>
                         <w:szCs w:val="22"/>
                       </w:rPr>
@@ -1816,7 +1972,7 @@
                     </w:r>
                     <w:r>
                       <w:rPr>
-                        <w:rStyle w:val="Numrodepage"/>
+                        <w:rStyle w:val="PageNumber"/>
                         <w:noProof/>
                         <w:sz w:val="22"/>
                         <w:szCs w:val="22"/>
@@ -1825,7 +1981,7 @@
                     </w:r>
                     <w:r>
                       <w:rPr>
-                        <w:rStyle w:val="Numrodepage"/>
+                        <w:rStyle w:val="PageNumber"/>
                         <w:sz w:val="22"/>
                         <w:szCs w:val="22"/>
                       </w:rPr>
@@ -1833,45 +1989,45 @@
                     </w:r>
                     <w:r>
                       <w:rPr>
-                        <w:rStyle w:val="Numrodepage"/>
+                        <w:rStyle w:val="PageNumber"/>
                       </w:rPr>
                       <w:tab/>
                       <w:t xml:space="preserve">- </w:t>
                     </w:r>
                     <w:r>
                       <w:rPr>
-                        <w:rStyle w:val="Numrodepage"/>
+                        <w:rStyle w:val="PageNumber"/>
                       </w:rPr>
                       <w:fldChar w:fldCharType="begin"/>
                     </w:r>
                     <w:r>
                       <w:rPr>
-                        <w:rStyle w:val="Numrodepage"/>
+                        <w:rStyle w:val="PageNumber"/>
                       </w:rPr>
                       <w:instrText xml:space="preserve"> PAGE </w:instrText>
                     </w:r>
                     <w:r>
                       <w:rPr>
-                        <w:rStyle w:val="Numrodepage"/>
+                        <w:rStyle w:val="PageNumber"/>
                       </w:rPr>
                       <w:fldChar w:fldCharType="separate"/>
                     </w:r>
                     <w:r>
                       <w:rPr>
-                        <w:rStyle w:val="Numrodepage"/>
+                        <w:rStyle w:val="PageNumber"/>
                         <w:noProof/>
                       </w:rPr>
                       <w:t>16</w:t>
                     </w:r>
                     <w:r>
                       <w:rPr>
-                        <w:rStyle w:val="Numrodepage"/>
+                        <w:rStyle w:val="PageNumber"/>
                       </w:rPr>
                       <w:fldChar w:fldCharType="end"/>
                     </w:r>
                     <w:r>
                       <w:rPr>
-                        <w:rStyle w:val="Numrodepage"/>
+                        <w:rStyle w:val="PageNumber"/>
                       </w:rPr>
                       <w:t xml:space="preserve"> -101010 878</w:t>
                     </w:r>
@@ -1886,25 +2042,25 @@
     </w:r>
     <w:r>
       <w:rPr>
-        <w:rStyle w:val="Numrodepage"/>
+        <w:rStyle w:val="PageNumber"/>
       </w:rPr>
       <w:t xml:space="preserve"> </w:t>
     </w:r>
     <w:r>
       <w:rPr>
-        <w:rStyle w:val="Numrodepage"/>
+        <w:rStyle w:val="PageNumber"/>
       </w:rPr>
       <w:tab/>
     </w:r>
     <w:r>
       <w:rPr>
-        <w:rStyle w:val="Numrodepage"/>
+        <w:rStyle w:val="PageNumber"/>
       </w:rPr>
       <w:tab/>
     </w:r>
     <w:r>
       <w:rPr>
-        <w:rStyle w:val="Numrodepage"/>
+        <w:rStyle w:val="PageNumber"/>
       </w:rPr>
       <w:tab/>
     </w:r>
@@ -1916,7 +2072,7 @@
 <w:hdr xmlns:wpc="http://schemas.microsoft.com/office/word/2010/wordprocessingCanvas" xmlns:cx="http://schemas.microsoft.com/office/drawing/2014/chartex" xmlns:cx1="http://schemas.microsoft.com/office/drawing/2015/9/8/chartex" xmlns:cx2="http://schemas.microsoft.com/office/drawing/2015/10/21/chartex" xmlns:cx3="http://schemas.microsoft.com/office/drawing/2016/5/9/chartex" xmlns:cx4="http://schemas.microsoft.com/office/drawing/2016/5/10/chartex" xmlns:cx5="http://schemas.microsoft.com/office/drawing/2016/5/11/chartex" xmlns:cx6="http://schemas.microsoft.com/office/drawing/2016/5/12/chartex" xmlns:cx7="http://schemas.microsoft.com/office/drawing/2016/5/13/chartex" xmlns:cx8="http://schemas.microsoft.com/office/drawing/2016/5/14/chartex" xmlns:mc="http://schemas.openxmlformats.org/markup-compatibility/2006" xmlns:aink="http://schemas.microsoft.com/office/drawing/2016/ink" xmlns:am3d="http://schemas.microsoft.com/office/drawing/2017/model3d" xmlns:o="urn:schemas-microsoft-com:office:office" xmlns:oel="http://schemas.microsoft.com/office/2019/extlst" xmlns:r="http://schemas.openxmlformats.org/officeDocument/2006/relationships" xmlns:m="http://schemas.openxmlformats.org/officeDocument/2006/math" xmlns:v="urn:schemas-microsoft-com:vml" xmlns:wp14="http://schemas.microsoft.com/office/word/2010/wordprocessingDrawing" xmlns:wp="http://schemas.openxmlformats.org/drawingml/2006/wordprocessingDrawing" xmlns:w10="urn:schemas-microsoft-com:office:word" xmlns:w="http://schemas.openxmlformats.org/wordprocessingml/2006/main" xmlns:w14="http://schemas.microsoft.com/office/word/2010/wordml" xmlns:w15="http://schemas.microsoft.com/office/word/2012/wordml" xmlns:w16cex="http://schemas.microsoft.com/office/word/2018/wordml/cex" xmlns:w16cid="http://schemas.microsoft.com/office/word/2016/wordml/cid" xmlns:w16="http://schemas.microsoft.com/office/word/2018/wordml" xmlns:w16sdtdh="http://schemas.microsoft.com/office/word/2020/wordml/sdtdatahash" xmlns:w16se="http://schemas.microsoft.com/office/word/2015/wordml/symex" xmlns:wpg="http://schemas.microsoft.com/office/word/2010/wordprocessingGroup" xmlns:wpi="http://schemas.microsoft.com/office/word/2010/wordprocessingInk" xmlns:wne="http://schemas.microsoft.com/office/word/2006/wordml" xmlns:wps="http://schemas.microsoft.com/office/word/2010/wordprocessingShape" mc:Ignorable="w14 w15 w16se w16cid w16 w16cex w16sdtdh wp14">
   <w:tbl>
     <w:tblPr>
-      <w:tblStyle w:val="Grilledutableau"/>
+      <w:tblStyle w:val="TableGrid"/>
       <w:tblW w:w="8460" w:type="dxa"/>
       <w:jc w:val="center"/>
       <w:tblBorders>
@@ -2028,7 +2184,7 @@
   </w:tbl>
   <w:p>
     <w:pPr>
-      <w:pStyle w:val="En-tte"/>
+      <w:pStyle w:val="Header"/>
       <w:tabs>
         <w:tab w:val="clear" w:pos="4536"/>
         <w:tab w:val="clear" w:pos="9072"/>
@@ -2047,7 +2203,7 @@
     <w:lvl w:ilvl="0">
       <w:start w:val="1"/>
       <w:numFmt w:val="none"/>
-      <w:pStyle w:val="Titre1"/>
+      <w:pStyle w:val="Heading1"/>
       <w:suff w:val="nothing"/>
       <w:lvlText w:val=""/>
       <w:lvlJc w:val="left"/>
@@ -2061,7 +2217,7 @@
     <w:lvl w:ilvl="1">
       <w:start w:val="1"/>
       <w:numFmt w:val="none"/>
-      <w:pStyle w:val="Titre2"/>
+      <w:pStyle w:val="Heading2"/>
       <w:suff w:val="nothing"/>
       <w:lvlText w:val=""/>
       <w:lvlJc w:val="left"/>
@@ -2075,7 +2231,7 @@
     <w:lvl w:ilvl="2">
       <w:start w:val="1"/>
       <w:numFmt w:val="none"/>
-      <w:pStyle w:val="Titre3"/>
+      <w:pStyle w:val="Heading3"/>
       <w:suff w:val="nothing"/>
       <w:lvlText w:val=""/>
       <w:lvlJc w:val="left"/>
@@ -2089,7 +2245,7 @@
     <w:lvl w:ilvl="3">
       <w:start w:val="1"/>
       <w:numFmt w:val="none"/>
-      <w:pStyle w:val="Titre4"/>
+      <w:pStyle w:val="Heading4"/>
       <w:suff w:val="nothing"/>
       <w:lvlText w:val=""/>
       <w:lvlJc w:val="left"/>
@@ -2103,7 +2259,7 @@
     <w:lvl w:ilvl="4">
       <w:start w:val="1"/>
       <w:numFmt w:val="none"/>
-      <w:pStyle w:val="Titre5"/>
+      <w:pStyle w:val="Heading5"/>
       <w:suff w:val="nothing"/>
       <w:lvlText w:val=""/>
       <w:lvlJc w:val="left"/>
@@ -2117,7 +2273,7 @@
     <w:lvl w:ilvl="5">
       <w:start w:val="1"/>
       <w:numFmt w:val="none"/>
-      <w:pStyle w:val="Titre6"/>
+      <w:pStyle w:val="Heading6"/>
       <w:suff w:val="nothing"/>
       <w:lvlText w:val=""/>
       <w:lvlJc w:val="left"/>
@@ -2131,7 +2287,7 @@
     <w:lvl w:ilvl="6">
       <w:start w:val="1"/>
       <w:numFmt w:val="none"/>
-      <w:pStyle w:val="Titre7"/>
+      <w:pStyle w:val="Heading7"/>
       <w:suff w:val="nothing"/>
       <w:lvlText w:val=""/>
       <w:lvlJc w:val="left"/>
@@ -2810,7 +2966,7 @@
       <w:szCs w:val="24"/>
     </w:rPr>
   </w:style>
-  <w:style w:type="paragraph" w:styleId="Titre1">
+  <w:style w:type="paragraph" w:styleId="Heading1">
     <w:name w:val="heading 1"/>
     <w:basedOn w:val="Normal"/>
     <w:next w:val="Normal"/>
@@ -2843,7 +2999,7 @@
       <w:lang w:eastAsia="zh-CN"/>
     </w:rPr>
   </w:style>
-  <w:style w:type="paragraph" w:styleId="Titre2">
+  <w:style w:type="paragraph" w:styleId="Heading2">
     <w:name w:val="heading 2"/>
     <w:basedOn w:val="Normal"/>
     <w:next w:val="Normal"/>
@@ -2870,9 +3026,9 @@
       <w:lang w:eastAsia="zh-CN"/>
     </w:rPr>
   </w:style>
-  <w:style w:type="paragraph" w:styleId="Titre3">
+  <w:style w:type="paragraph" w:styleId="Heading3">
     <w:name w:val="heading 3"/>
-    <w:basedOn w:val="Titre2"/>
+    <w:basedOn w:val="Heading2"/>
     <w:next w:val="Normal"/>
     <w:qFormat/>
     <w:pPr>
@@ -2885,7 +3041,7 @@
       <w:color w:val="800080"/>
     </w:rPr>
   </w:style>
-  <w:style w:type="paragraph" w:styleId="Titre4">
+  <w:style w:type="paragraph" w:styleId="Heading4">
     <w:name w:val="heading 4"/>
     <w:basedOn w:val="Normal"/>
     <w:next w:val="Normal"/>
@@ -2909,7 +3065,7 @@
       <w:lang w:eastAsia="zh-CN"/>
     </w:rPr>
   </w:style>
-  <w:style w:type="paragraph" w:styleId="Titre5">
+  <w:style w:type="paragraph" w:styleId="Heading5">
     <w:name w:val="heading 5"/>
     <w:basedOn w:val="Normal"/>
     <w:next w:val="Normal"/>
@@ -2933,7 +3089,7 @@
       <w:lang w:eastAsia="zh-CN"/>
     </w:rPr>
   </w:style>
-  <w:style w:type="paragraph" w:styleId="Titre6">
+  <w:style w:type="paragraph" w:styleId="Heading6">
     <w:name w:val="heading 6"/>
     <w:basedOn w:val="Normal"/>
     <w:next w:val="Normal"/>
@@ -2958,7 +3114,7 @@
       <w:lang w:eastAsia="zh-CN"/>
     </w:rPr>
   </w:style>
-  <w:style w:type="paragraph" w:styleId="Titre7">
+  <w:style w:type="paragraph" w:styleId="Heading7">
     <w:name w:val="heading 7"/>
     <w:basedOn w:val="Normal"/>
     <w:next w:val="Normal"/>
@@ -2984,13 +3140,13 @@
       <w:lang w:eastAsia="zh-CN"/>
     </w:rPr>
   </w:style>
-  <w:style w:type="character" w:default="1" w:styleId="Policepardfaut">
+  <w:style w:type="character" w:default="1" w:styleId="DefaultParagraphFont">
     <w:name w:val="Default Paragraph Font"/>
     <w:uiPriority w:val="1"/>
     <w:semiHidden/>
     <w:unhideWhenUsed/>
   </w:style>
-  <w:style w:type="table" w:default="1" w:styleId="TableauNormal">
+  <w:style w:type="table" w:default="1" w:styleId="TableNormal">
     <w:name w:val="Normal Table"/>
     <w:uiPriority w:val="99"/>
     <w:semiHidden/>
@@ -3005,7 +3161,7 @@
       </w:tblCellMar>
     </w:tblPr>
   </w:style>
-  <w:style w:type="numbering" w:default="1" w:styleId="Aucuneliste">
+  <w:style w:type="numbering" w:default="1" w:styleId="NoList">
     <w:name w:val="No List"/>
     <w:uiPriority w:val="99"/>
     <w:semiHidden/>
@@ -3221,7 +3377,7 @@
   <w:style w:type="character" w:customStyle="1" w:styleId="WW-Policepardfaut">
     <w:name w:val="WW-Police par défaut"/>
   </w:style>
-  <w:style w:type="character" w:styleId="Numrodepage">
+  <w:style w:type="character" w:styleId="PageNumber">
     <w:name w:val="page number"/>
     <w:basedOn w:val="WW-Policepardfaut"/>
   </w:style>
@@ -3283,10 +3439,10 @@
   <w:style w:type="character" w:customStyle="1" w:styleId="Policepardfaut1">
     <w:name w:val="Police par défaut1"/>
   </w:style>
-  <w:style w:type="paragraph" w:customStyle="1" w:styleId="Titre20">
+  <w:style w:type="paragraph" w:customStyle="1" w:styleId="Titre2">
     <w:name w:val="Titre2"/>
     <w:basedOn w:val="Normal"/>
-    <w:next w:val="Corpsdetexte"/>
+    <w:next w:val="BodyText"/>
     <w:pPr>
       <w:keepNext/>
       <w:suppressAutoHyphens/>
@@ -3303,7 +3459,7 @@
       <w:lang w:eastAsia="zh-CN"/>
     </w:rPr>
   </w:style>
-  <w:style w:type="paragraph" w:styleId="Corpsdetexte">
+  <w:style w:type="paragraph" w:styleId="BodyText">
     <w:name w:val="Body Text"/>
     <w:basedOn w:val="Normal"/>
     <w:pPr>
@@ -3319,14 +3475,14 @@
       <w:lang w:eastAsia="zh-CN"/>
     </w:rPr>
   </w:style>
-  <w:style w:type="paragraph" w:styleId="Liste">
+  <w:style w:type="paragraph" w:styleId="List">
     <w:name w:val="List"/>
-    <w:basedOn w:val="Corpsdetexte"/>
+    <w:basedOn w:val="BodyText"/>
     <w:rPr>
       <w:rFonts w:cs="Tahoma"/>
     </w:rPr>
   </w:style>
-  <w:style w:type="paragraph" w:styleId="Lgende">
+  <w:style w:type="paragraph" w:styleId="Caption">
     <w:name w:val="caption"/>
     <w:basedOn w:val="Normal"/>
     <w:qFormat/>
@@ -3380,7 +3536,7 @@
   <w:style w:type="paragraph" w:customStyle="1" w:styleId="WW-Titre">
     <w:name w:val="WW-Titre"/>
     <w:basedOn w:val="Normal"/>
-    <w:next w:val="Corpsdetexte"/>
+    <w:next w:val="BodyText"/>
     <w:pPr>
       <w:keepNext/>
       <w:suppressAutoHyphens/>
@@ -3397,10 +3553,10 @@
       <w:lang w:eastAsia="zh-CN"/>
     </w:rPr>
   </w:style>
-  <w:style w:type="paragraph" w:styleId="Sous-titre">
+  <w:style w:type="paragraph" w:styleId="Subtitle">
     <w:name w:val="Subtitle"/>
-    <w:basedOn w:val="Titre20"/>
-    <w:next w:val="Corpsdetexte"/>
+    <w:basedOn w:val="Titre2"/>
+    <w:next w:val="BodyText"/>
     <w:qFormat/>
     <w:pPr>
       <w:jc w:val="center"/>
@@ -3427,7 +3583,7 @@
       <w:lang w:eastAsia="zh-CN"/>
     </w:rPr>
   </w:style>
-  <w:style w:type="paragraph" w:styleId="En-tte">
+  <w:style w:type="paragraph" w:styleId="Header">
     <w:name w:val="header"/>
     <w:basedOn w:val="Normal"/>
     <w:pPr>
@@ -3446,7 +3602,7 @@
       <w:lang w:eastAsia="zh-CN"/>
     </w:rPr>
   </w:style>
-  <w:style w:type="paragraph" w:styleId="Pieddepage">
+  <w:style w:type="paragraph" w:styleId="Footer">
     <w:name w:val="footer"/>
     <w:basedOn w:val="Normal"/>
     <w:pPr>
@@ -3561,7 +3717,7 @@
       <w:lang w:eastAsia="zh-CN"/>
     </w:rPr>
   </w:style>
-  <w:style w:type="paragraph" w:styleId="Notedebasdepage">
+  <w:style w:type="paragraph" w:styleId="FootnoteText">
     <w:name w:val="footnote text"/>
     <w:basedOn w:val="Normal"/>
     <w:pPr>
@@ -3731,7 +3887,7 @@
   </w:style>
   <w:style w:type="paragraph" w:customStyle="1" w:styleId="Contenudetableau">
     <w:name w:val="Contenu de tableau"/>
-    <w:basedOn w:val="Corpsdetexte"/>
+    <w:basedOn w:val="BodyText"/>
     <w:pPr>
       <w:suppressLineNumbers/>
     </w:pPr>
@@ -3814,7 +3970,7 @@
       <w:iCs/>
     </w:rPr>
   </w:style>
-  <w:style w:type="paragraph" w:customStyle="1" w:styleId="TITRE40">
+  <w:style w:type="paragraph" w:customStyle="1" w:styleId="TITRE4">
     <w:name w:val="TITRE4"/>
     <w:basedOn w:val="Normal"/>
     <w:pPr>
@@ -3831,7 +3987,7 @@
       <w:lang w:eastAsia="zh-CN"/>
     </w:rPr>
   </w:style>
-  <w:style w:type="paragraph" w:customStyle="1" w:styleId="TITRE50">
+  <w:style w:type="paragraph" w:customStyle="1" w:styleId="TITRE5">
     <w:name w:val="TITRE5"/>
     <w:basedOn w:val="Normal"/>
     <w:pPr>
@@ -3883,12 +4039,12 @@
   </w:style>
   <w:style w:type="paragraph" w:customStyle="1" w:styleId="Contenuducadre">
     <w:name w:val="Contenu du cadre"/>
-    <w:basedOn w:val="Corpsdetexte"/>
-  </w:style>
-  <w:style w:type="paragraph" w:customStyle="1" w:styleId="Titre10">
+    <w:basedOn w:val="BodyText"/>
+  </w:style>
+  <w:style w:type="paragraph" w:customStyle="1" w:styleId="Titre1">
     <w:name w:val="Titre1"/>
     <w:basedOn w:val="Normal"/>
-    <w:next w:val="Corpsdetexte"/>
+    <w:next w:val="BodyText"/>
     <w:pPr>
       <w:keepNext/>
       <w:suppressAutoHyphens/>
@@ -3970,9 +4126,9 @@
       <w:lang w:eastAsia="zh-CN"/>
     </w:rPr>
   </w:style>
-  <w:style w:type="table" w:styleId="Grilledutableau">
+  <w:style w:type="table" w:styleId="TableGrid">
     <w:name w:val="Table Grid"/>
-    <w:basedOn w:val="TableauNormal"/>
+    <w:basedOn w:val="TableNormal"/>
     <w:uiPriority w:val="59"/>
     <w:rsid w:val="00ED0284"/>
     <w:tblPr>
@@ -3986,7 +4142,7 @@
       </w:tblBorders>
     </w:tblPr>
   </w:style>
-  <w:style w:type="paragraph" w:styleId="Paragraphedeliste">
+  <w:style w:type="paragraph" w:styleId="ListParagraph">
     <w:name w:val="List Paragraph"/>
     <w:basedOn w:val="Normal"/>
     <w:uiPriority w:val="34"/>

</xml_diff>

<commit_message>
update fiche caf convention number (#615)
</commit_message>
<xml_diff>
--- a/documents/FicheCAF-template.docx
+++ b/documents/FicheCAF-template.docx
@@ -17,15 +17,84 @@
           <w:sz w:val="28"/>
           <w:szCs w:val="28"/>
         </w:rPr>
-        <w:t xml:space="preserve">Convention n° </w:t>
-      </w:r>
+        <w:t xml:space="preserve">{% if </w:t>
+      </w:r>
+      <w:proofErr w:type="spellStart"/>
       <w:r>
         <w:rPr>
           <w:b/>
           <w:sz w:val="28"/>
           <w:szCs w:val="28"/>
         </w:rPr>
-        <w:t xml:space="preserve">{% if </w:t>
+        <w:t>convention.is_</w:t>
+      </w:r>
+      <w:proofErr w:type="gramStart"/>
+      <w:r>
+        <w:rPr>
+          <w:b/>
+          <w:sz w:val="28"/>
+          <w:szCs w:val="28"/>
+        </w:rPr>
+        <w:t>avenant</w:t>
+      </w:r>
+      <w:proofErr w:type="spellEnd"/>
+      <w:r>
+        <w:rPr>
+          <w:b/>
+          <w:sz w:val="28"/>
+          <w:szCs w:val="28"/>
+        </w:rPr>
+        <w:t>(</w:t>
+      </w:r>
+      <w:proofErr w:type="gramEnd"/>
+      <w:r>
+        <w:rPr>
+          <w:b/>
+          <w:sz w:val="28"/>
+          <w:szCs w:val="28"/>
+        </w:rPr>
+        <w:t>)</w:t>
+      </w:r>
+      <w:r>
+        <w:rPr>
+          <w:b/>
+          <w:sz w:val="28"/>
+          <w:szCs w:val="28"/>
+        </w:rPr>
+        <w:t xml:space="preserve"> </w:t>
+      </w:r>
+      <w:r>
+        <w:rPr>
+          <w:b/>
+          <w:sz w:val="28"/>
+          <w:szCs w:val="28"/>
+        </w:rPr>
+        <w:t>-</w:t>
+      </w:r>
+      <w:r>
+        <w:rPr>
+          <w:b/>
+          <w:sz w:val="28"/>
+          <w:szCs w:val="28"/>
+        </w:rPr>
+        <w:t>%}</w:t>
+      </w:r>
+    </w:p>
+    <w:p>
+      <w:pPr>
+        <w:rPr>
+          <w:b/>
+          <w:sz w:val="28"/>
+          <w:szCs w:val="28"/>
+        </w:rPr>
+      </w:pPr>
+      <w:r>
+        <w:rPr>
+          <w:b/>
+          <w:sz w:val="28"/>
+          <w:szCs w:val="28"/>
+        </w:rPr>
+        <w:t>Avenant n° {{</w:t>
       </w:r>
       <w:proofErr w:type="spellStart"/>
       <w:proofErr w:type="gramStart"/>
@@ -45,88 +114,174 @@
           <w:sz w:val="28"/>
           <w:szCs w:val="28"/>
         </w:rPr>
-        <w:t xml:space="preserve"> %}</w:t>
-      </w:r>
+        <w:t xml:space="preserve">}} à la convention n° {{ </w:t>
+      </w:r>
+      <w:proofErr w:type="spellStart"/>
       <w:r>
         <w:rPr>
           <w:b/>
           <w:sz w:val="28"/>
           <w:szCs w:val="28"/>
         </w:rPr>
-        <w:t>{{</w:t>
-      </w:r>
-      <w:proofErr w:type="spellStart"/>
+        <w:t>convention.parent.numero</w:t>
+      </w:r>
+      <w:proofErr w:type="spellEnd"/>
       <w:r>
         <w:rPr>
           <w:b/>
           <w:sz w:val="28"/>
           <w:szCs w:val="28"/>
         </w:rPr>
-        <w:t>convention.numero</w:t>
-      </w:r>
-      <w:proofErr w:type="spellEnd"/>
-      <w:r>
+        <w:t xml:space="preserve"> }}</w:t>
+      </w:r>
+    </w:p>
+    <w:p>
+      <w:pPr>
         <w:rPr>
           <w:b/>
           <w:sz w:val="28"/>
           <w:szCs w:val="28"/>
         </w:rPr>
-        <w:t xml:space="preserve">}}{% </w:t>
-      </w:r>
-      <w:proofErr w:type="spellStart"/>
+      </w:pPr>
       <w:r>
         <w:rPr>
           <w:b/>
           <w:sz w:val="28"/>
           <w:szCs w:val="28"/>
         </w:rPr>
-        <w:t>else</w:t>
-      </w:r>
-      <w:proofErr w:type="spellEnd"/>
+        <w:t xml:space="preserve">{%- </w:t>
+      </w:r>
+      <w:proofErr w:type="spellStart"/>
       <w:r>
         <w:rPr>
           <w:b/>
           <w:sz w:val="28"/>
           <w:szCs w:val="28"/>
         </w:rPr>
-        <w:t xml:space="preserve"> %}</w:t>
-      </w:r>
-      <w:r>
-        <w:rPr>
-          <w:bCs/>
-          <w:i/>
-          <w:iCs/>
+        <w:t>else</w:t>
+      </w:r>
+      <w:proofErr w:type="spellEnd"/>
+      <w:r>
+        <w:rPr>
+          <w:b/>
           <w:sz w:val="28"/>
           <w:szCs w:val="28"/>
         </w:rPr>
-        <w:t>Le numéro de la convention sera défini et ajouté ici une fois la convention validée</w:t>
-      </w:r>
-      <w:r>
+        <w:t xml:space="preserve"> -%}</w:t>
+      </w:r>
+    </w:p>
+    <w:p>
+      <w:pPr>
         <w:rPr>
           <w:b/>
           <w:sz w:val="28"/>
           <w:szCs w:val="28"/>
         </w:rPr>
-        <w:t xml:space="preserve">{% </w:t>
-      </w:r>
-      <w:proofErr w:type="spellStart"/>
+      </w:pPr>
       <w:r>
         <w:rPr>
           <w:b/>
           <w:sz w:val="28"/>
           <w:szCs w:val="28"/>
         </w:rPr>
-        <w:t>endif</w:t>
-      </w:r>
-      <w:proofErr w:type="spellEnd"/>
+        <w:t xml:space="preserve">Convention n° </w:t>
+      </w:r>
+      <w:proofErr w:type="gramStart"/>
       <w:r>
         <w:rPr>
           <w:b/>
           <w:sz w:val="28"/>
           <w:szCs w:val="28"/>
         </w:rPr>
+        <w:t xml:space="preserve">{{ </w:t>
+      </w:r>
+      <w:proofErr w:type="spellStart"/>
+      <w:r>
+        <w:rPr>
+          <w:b/>
+          <w:sz w:val="28"/>
+          <w:szCs w:val="28"/>
+        </w:rPr>
+        <w:t>convention</w:t>
+      </w:r>
+      <w:proofErr w:type="gramEnd"/>
+      <w:r>
+        <w:rPr>
+          <w:b/>
+          <w:sz w:val="28"/>
+          <w:szCs w:val="28"/>
+        </w:rPr>
+        <w:t>.numero</w:t>
+      </w:r>
+      <w:proofErr w:type="spellEnd"/>
+      <w:r>
+        <w:rPr>
+          <w:b/>
+          <w:sz w:val="28"/>
+          <w:szCs w:val="28"/>
+        </w:rPr>
+        <w:t>}}</w:t>
+      </w:r>
+    </w:p>
+    <w:p>
+      <w:pPr>
+        <w:rPr>
+          <w:b/>
+          <w:sz w:val="28"/>
+          <w:szCs w:val="28"/>
+        </w:rPr>
+      </w:pPr>
+      <w:r>
+        <w:rPr>
+          <w:b/>
+          <w:sz w:val="28"/>
+          <w:szCs w:val="28"/>
+        </w:rPr>
+        <w:t>{%</w:t>
+      </w:r>
+      <w:r>
+        <w:rPr>
+          <w:b/>
+          <w:sz w:val="28"/>
+          <w:szCs w:val="28"/>
+        </w:rPr>
+        <w:t>-</w:t>
+      </w:r>
+      <w:r>
+        <w:rPr>
+          <w:b/>
+          <w:sz w:val="28"/>
+          <w:szCs w:val="28"/>
+        </w:rPr>
+        <w:t xml:space="preserve"> </w:t>
+      </w:r>
+      <w:proofErr w:type="spellStart"/>
+      <w:r>
+        <w:rPr>
+          <w:b/>
+          <w:sz w:val="28"/>
+          <w:szCs w:val="28"/>
+        </w:rPr>
+        <w:t>endif</w:t>
+      </w:r>
+      <w:proofErr w:type="spellEnd"/>
+      <w:r>
+        <w:rPr>
+          <w:b/>
+          <w:sz w:val="28"/>
+          <w:szCs w:val="28"/>
+        </w:rPr>
         <w:t xml:space="preserve"> %}</w:t>
       </w:r>
+    </w:p>
+    <w:p>
+      <w:pPr>
+        <w:rPr>
+          <w:b/>
+          <w:sz w:val="28"/>
+          <w:szCs w:val="28"/>
+        </w:rPr>
+      </w:pPr>
     </w:p>
     <w:p>
       <w:pPr>
@@ -851,6 +1006,7 @@
         <w:rPr>
           <w:b/>
           <w:bCs/>
+          <w:lang w:val="en-US"/>
         </w:rPr>
       </w:pPr>
     </w:p>
@@ -1010,7 +1166,7 @@
     </w:p>
     <w:tbl>
       <w:tblPr>
-        <w:tblStyle w:val="Grilledutableau"/>
+        <w:tblStyle w:val="TableGrid"/>
         <w:tblW w:w="0" w:type="auto"/>
         <w:tblLook w:val="04A0" w:firstRow="1" w:lastRow="0" w:firstColumn="1" w:lastColumn="0" w:noHBand="0" w:noVBand="1"/>
       </w:tblPr>
@@ -1243,7 +1399,7 @@
 <w:ftr xmlns:wpc="http://schemas.microsoft.com/office/word/2010/wordprocessingCanvas" xmlns:cx="http://schemas.microsoft.com/office/drawing/2014/chartex" xmlns:cx1="http://schemas.microsoft.com/office/drawing/2015/9/8/chartex" xmlns:cx2="http://schemas.microsoft.com/office/drawing/2015/10/21/chartex" xmlns:cx3="http://schemas.microsoft.com/office/drawing/2016/5/9/chartex" xmlns:cx4="http://schemas.microsoft.com/office/drawing/2016/5/10/chartex" xmlns:cx5="http://schemas.microsoft.com/office/drawing/2016/5/11/chartex" xmlns:cx6="http://schemas.microsoft.com/office/drawing/2016/5/12/chartex" xmlns:cx7="http://schemas.microsoft.com/office/drawing/2016/5/13/chartex" xmlns:cx8="http://schemas.microsoft.com/office/drawing/2016/5/14/chartex" xmlns:mc="http://schemas.openxmlformats.org/markup-compatibility/2006" xmlns:aink="http://schemas.microsoft.com/office/drawing/2016/ink" xmlns:am3d="http://schemas.microsoft.com/office/drawing/2017/model3d" xmlns:o="urn:schemas-microsoft-com:office:office" xmlns:oel="http://schemas.microsoft.com/office/2019/extlst" xmlns:r="http://schemas.openxmlformats.org/officeDocument/2006/relationships" xmlns:m="http://schemas.openxmlformats.org/officeDocument/2006/math" xmlns:v="urn:schemas-microsoft-com:vml" xmlns:wp14="http://schemas.microsoft.com/office/word/2010/wordprocessingDrawing" xmlns:wp="http://schemas.openxmlformats.org/drawingml/2006/wordprocessingDrawing" xmlns:w10="urn:schemas-microsoft-com:office:word" xmlns:w="http://schemas.openxmlformats.org/wordprocessingml/2006/main" xmlns:w14="http://schemas.microsoft.com/office/word/2010/wordml" xmlns:w15="http://schemas.microsoft.com/office/word/2012/wordml" xmlns:w16cex="http://schemas.microsoft.com/office/word/2018/wordml/cex" xmlns:w16cid="http://schemas.microsoft.com/office/word/2016/wordml/cid" xmlns:w16="http://schemas.microsoft.com/office/word/2018/wordml" xmlns:w16sdtdh="http://schemas.microsoft.com/office/word/2020/wordml/sdtdatahash" xmlns:w16se="http://schemas.microsoft.com/office/word/2015/wordml/symex" xmlns:wpg="http://schemas.microsoft.com/office/word/2010/wordprocessingGroup" xmlns:wpi="http://schemas.microsoft.com/office/word/2010/wordprocessingInk" xmlns:wne="http://schemas.microsoft.com/office/word/2006/wordml" xmlns:wps="http://schemas.microsoft.com/office/word/2010/wordprocessingShape" mc:Ignorable="w14 w15 w16se w16cid w16 w16cex w16sdtdh wp14">
   <w:p>
     <w:pPr>
-      <w:pStyle w:val="Pieddepage"/>
+      <w:pStyle w:val="Footer"/>
     </w:pPr>
     <w:r>
       <w:t xml:space="preserve"> </w:t>
@@ -1256,7 +1412,7 @@
 <w:ftr xmlns:wpc="http://schemas.microsoft.com/office/word/2010/wordprocessingCanvas" xmlns:cx="http://schemas.microsoft.com/office/drawing/2014/chartex" xmlns:cx1="http://schemas.microsoft.com/office/drawing/2015/9/8/chartex" xmlns:cx2="http://schemas.microsoft.com/office/drawing/2015/10/21/chartex" xmlns:cx3="http://schemas.microsoft.com/office/drawing/2016/5/9/chartex" xmlns:cx4="http://schemas.microsoft.com/office/drawing/2016/5/10/chartex" xmlns:cx5="http://schemas.microsoft.com/office/drawing/2016/5/11/chartex" xmlns:cx6="http://schemas.microsoft.com/office/drawing/2016/5/12/chartex" xmlns:cx7="http://schemas.microsoft.com/office/drawing/2016/5/13/chartex" xmlns:cx8="http://schemas.microsoft.com/office/drawing/2016/5/14/chartex" xmlns:mc="http://schemas.openxmlformats.org/markup-compatibility/2006" xmlns:aink="http://schemas.microsoft.com/office/drawing/2016/ink" xmlns:am3d="http://schemas.microsoft.com/office/drawing/2017/model3d" xmlns:o="urn:schemas-microsoft-com:office:office" xmlns:oel="http://schemas.microsoft.com/office/2019/extlst" xmlns:r="http://schemas.openxmlformats.org/officeDocument/2006/relationships" xmlns:m="http://schemas.openxmlformats.org/officeDocument/2006/math" xmlns:v="urn:schemas-microsoft-com:vml" xmlns:wp14="http://schemas.microsoft.com/office/word/2010/wordprocessingDrawing" xmlns:wp="http://schemas.openxmlformats.org/drawingml/2006/wordprocessingDrawing" xmlns:w10="urn:schemas-microsoft-com:office:word" xmlns:w="http://schemas.openxmlformats.org/wordprocessingml/2006/main" xmlns:w14="http://schemas.microsoft.com/office/word/2010/wordml" xmlns:w15="http://schemas.microsoft.com/office/word/2012/wordml" xmlns:w16cex="http://schemas.microsoft.com/office/word/2018/wordml/cex" xmlns:w16cid="http://schemas.microsoft.com/office/word/2016/wordml/cid" xmlns:w16="http://schemas.microsoft.com/office/word/2018/wordml" xmlns:w16sdtdh="http://schemas.microsoft.com/office/word/2020/wordml/sdtdatahash" xmlns:w16se="http://schemas.microsoft.com/office/word/2015/wordml/symex" xmlns:wpg="http://schemas.microsoft.com/office/word/2010/wordprocessingGroup" xmlns:wpi="http://schemas.microsoft.com/office/word/2010/wordprocessingInk" xmlns:wne="http://schemas.microsoft.com/office/word/2006/wordml" xmlns:wps="http://schemas.microsoft.com/office/word/2010/wordprocessingShape" mc:Ignorable="w14 w15 w16se w16cid w16 w16cex w16sdtdh wp14">
   <w:p>
     <w:pPr>
-      <w:pStyle w:val="Pieddepage"/>
+      <w:pStyle w:val="Footer"/>
     </w:pPr>
     <w:r>
       <w:t xml:space="preserve"> </w:t>
@@ -1269,7 +1425,7 @@
 <w:ftr xmlns:wpc="http://schemas.microsoft.com/office/word/2010/wordprocessingCanvas" xmlns:cx="http://schemas.microsoft.com/office/drawing/2014/chartex" xmlns:cx1="http://schemas.microsoft.com/office/drawing/2015/9/8/chartex" xmlns:cx2="http://schemas.microsoft.com/office/drawing/2015/10/21/chartex" xmlns:cx3="http://schemas.microsoft.com/office/drawing/2016/5/9/chartex" xmlns:cx4="http://schemas.microsoft.com/office/drawing/2016/5/10/chartex" xmlns:cx5="http://schemas.microsoft.com/office/drawing/2016/5/11/chartex" xmlns:cx6="http://schemas.microsoft.com/office/drawing/2016/5/12/chartex" xmlns:cx7="http://schemas.microsoft.com/office/drawing/2016/5/13/chartex" xmlns:cx8="http://schemas.microsoft.com/office/drawing/2016/5/14/chartex" xmlns:mc="http://schemas.openxmlformats.org/markup-compatibility/2006" xmlns:aink="http://schemas.microsoft.com/office/drawing/2016/ink" xmlns:am3d="http://schemas.microsoft.com/office/drawing/2017/model3d" xmlns:o="urn:schemas-microsoft-com:office:office" xmlns:oel="http://schemas.microsoft.com/office/2019/extlst" xmlns:r="http://schemas.openxmlformats.org/officeDocument/2006/relationships" xmlns:m="http://schemas.openxmlformats.org/officeDocument/2006/math" xmlns:v="urn:schemas-microsoft-com:vml" xmlns:wp14="http://schemas.microsoft.com/office/word/2010/wordprocessingDrawing" xmlns:wp="http://schemas.openxmlformats.org/drawingml/2006/wordprocessingDrawing" xmlns:w10="urn:schemas-microsoft-com:office:word" xmlns:w="http://schemas.openxmlformats.org/wordprocessingml/2006/main" xmlns:w14="http://schemas.microsoft.com/office/word/2010/wordml" xmlns:w15="http://schemas.microsoft.com/office/word/2012/wordml" xmlns:w16cex="http://schemas.microsoft.com/office/word/2018/wordml/cex" xmlns:w16cid="http://schemas.microsoft.com/office/word/2016/wordml/cid" xmlns:w16="http://schemas.microsoft.com/office/word/2018/wordml" xmlns:w16sdtdh="http://schemas.microsoft.com/office/word/2020/wordml/sdtdatahash" xmlns:w16se="http://schemas.microsoft.com/office/word/2015/wordml/symex" xmlns:wpg="http://schemas.microsoft.com/office/word/2010/wordprocessingGroup" xmlns:wpi="http://schemas.microsoft.com/office/word/2010/wordprocessingInk" xmlns:wne="http://schemas.microsoft.com/office/word/2006/wordml" xmlns:wps="http://schemas.microsoft.com/office/word/2010/wordprocessingShape" mc:Ignorable="w14 w15 w16se w16cid w16 w16cex w16sdtdh wp14">
   <w:p>
     <w:pPr>
-      <w:pStyle w:val="Pieddepage"/>
+      <w:pStyle w:val="Footer"/>
     </w:pPr>
     <w:r>
       <w:t xml:space="preserve"> </w:t>
@@ -1301,7 +1457,7 @@
 <w:hdr xmlns:wpc="http://schemas.microsoft.com/office/word/2010/wordprocessingCanvas" xmlns:cx="http://schemas.microsoft.com/office/drawing/2014/chartex" xmlns:cx1="http://schemas.microsoft.com/office/drawing/2015/9/8/chartex" xmlns:cx2="http://schemas.microsoft.com/office/drawing/2015/10/21/chartex" xmlns:cx3="http://schemas.microsoft.com/office/drawing/2016/5/9/chartex" xmlns:cx4="http://schemas.microsoft.com/office/drawing/2016/5/10/chartex" xmlns:cx5="http://schemas.microsoft.com/office/drawing/2016/5/11/chartex" xmlns:cx6="http://schemas.microsoft.com/office/drawing/2016/5/12/chartex" xmlns:cx7="http://schemas.microsoft.com/office/drawing/2016/5/13/chartex" xmlns:cx8="http://schemas.microsoft.com/office/drawing/2016/5/14/chartex" xmlns:mc="http://schemas.openxmlformats.org/markup-compatibility/2006" xmlns:aink="http://schemas.microsoft.com/office/drawing/2016/ink" xmlns:am3d="http://schemas.microsoft.com/office/drawing/2017/model3d" xmlns:o="urn:schemas-microsoft-com:office:office" xmlns:oel="http://schemas.microsoft.com/office/2019/extlst" xmlns:r="http://schemas.openxmlformats.org/officeDocument/2006/relationships" xmlns:m="http://schemas.openxmlformats.org/officeDocument/2006/math" xmlns:v="urn:schemas-microsoft-com:vml" xmlns:wp14="http://schemas.microsoft.com/office/word/2010/wordprocessingDrawing" xmlns:wp="http://schemas.openxmlformats.org/drawingml/2006/wordprocessingDrawing" xmlns:w10="urn:schemas-microsoft-com:office:word" xmlns:w="http://schemas.openxmlformats.org/wordprocessingml/2006/main" xmlns:w14="http://schemas.microsoft.com/office/word/2010/wordml" xmlns:w15="http://schemas.microsoft.com/office/word/2012/wordml" xmlns:w16cex="http://schemas.microsoft.com/office/word/2018/wordml/cex" xmlns:w16cid="http://schemas.microsoft.com/office/word/2016/wordml/cid" xmlns:w16="http://schemas.microsoft.com/office/word/2018/wordml" xmlns:w16sdtdh="http://schemas.microsoft.com/office/word/2020/wordml/sdtdatahash" xmlns:w16se="http://schemas.microsoft.com/office/word/2015/wordml/symex" xmlns:wpg="http://schemas.microsoft.com/office/word/2010/wordprocessingGroup" xmlns:wpi="http://schemas.microsoft.com/office/word/2010/wordprocessingInk" xmlns:wne="http://schemas.microsoft.com/office/word/2006/wordml" xmlns:wps="http://schemas.microsoft.com/office/word/2010/wordprocessingShape" mc:Ignorable="w14 w15 w16se w16cid w16 w16cex w16sdtdh wp14">
   <w:p>
     <w:pPr>
-      <w:pStyle w:val="En-tte"/>
+      <w:pStyle w:val="Header"/>
     </w:pPr>
     <w:r>
       <w:rPr>
@@ -1365,7 +1521,7 @@
                         <w:p>
                           <w:r>
                             <w:rPr>
-                              <w:rStyle w:val="Numrodepage"/>
+                              <w:rStyle w:val="PageNumber"/>
                               <w:sz w:val="22"/>
                               <w:szCs w:val="22"/>
                             </w:rPr>
@@ -1373,7 +1529,7 @@
                           </w:r>
                           <w:r>
                             <w:rPr>
-                              <w:rStyle w:val="Numrodepage"/>
+                              <w:rStyle w:val="PageNumber"/>
                               <w:sz w:val="22"/>
                               <w:szCs w:val="22"/>
                             </w:rPr>
@@ -1381,7 +1537,7 @@
                           </w:r>
                           <w:r>
                             <w:rPr>
-                              <w:rStyle w:val="Numrodepage"/>
+                              <w:rStyle w:val="PageNumber"/>
                               <w:sz w:val="22"/>
                               <w:szCs w:val="22"/>
                             </w:rPr>
@@ -1389,7 +1545,7 @@
                           </w:r>
                           <w:r>
                             <w:rPr>
-                              <w:rStyle w:val="Numrodepage"/>
+                              <w:rStyle w:val="PageNumber"/>
                               <w:sz w:val="22"/>
                               <w:szCs w:val="22"/>
                             </w:rPr>
@@ -1397,7 +1553,7 @@
                           </w:r>
                           <w:r>
                             <w:rPr>
-                              <w:rStyle w:val="Numrodepage"/>
+                              <w:rStyle w:val="PageNumber"/>
                               <w:noProof/>
                               <w:sz w:val="22"/>
                               <w:szCs w:val="22"/>
@@ -1406,7 +1562,7 @@
                           </w:r>
                           <w:r>
                             <w:rPr>
-                              <w:rStyle w:val="Numrodepage"/>
+                              <w:rStyle w:val="PageNumber"/>
                               <w:sz w:val="22"/>
                               <w:szCs w:val="22"/>
                             </w:rPr>
@@ -1414,45 +1570,45 @@
                           </w:r>
                           <w:r>
                             <w:rPr>
-                              <w:rStyle w:val="Numrodepage"/>
+                              <w:rStyle w:val="PageNumber"/>
                             </w:rPr>
                             <w:tab/>
                             <w:t xml:space="preserve">- </w:t>
                           </w:r>
                           <w:r>
                             <w:rPr>
-                              <w:rStyle w:val="Numrodepage"/>
+                              <w:rStyle w:val="PageNumber"/>
                             </w:rPr>
                             <w:fldChar w:fldCharType="begin"/>
                           </w:r>
                           <w:r>
                             <w:rPr>
-                              <w:rStyle w:val="Numrodepage"/>
+                              <w:rStyle w:val="PageNumber"/>
                             </w:rPr>
                             <w:instrText xml:space="preserve"> PAGE </w:instrText>
                           </w:r>
                           <w:r>
                             <w:rPr>
-                              <w:rStyle w:val="Numrodepage"/>
+                              <w:rStyle w:val="PageNumber"/>
                             </w:rPr>
                             <w:fldChar w:fldCharType="separate"/>
                           </w:r>
                           <w:r>
                             <w:rPr>
-                              <w:rStyle w:val="Numrodepage"/>
+                              <w:rStyle w:val="PageNumber"/>
                               <w:noProof/>
                             </w:rPr>
                             <w:t>16</w:t>
                           </w:r>
                           <w:r>
                             <w:rPr>
-                              <w:rStyle w:val="Numrodepage"/>
+                              <w:rStyle w:val="PageNumber"/>
                             </w:rPr>
                             <w:fldChar w:fldCharType="end"/>
                           </w:r>
                           <w:r>
                             <w:rPr>
-                              <w:rStyle w:val="Numrodepage"/>
+                              <w:rStyle w:val="PageNumber"/>
                             </w:rPr>
                             <w:t xml:space="preserve"> -101010 878</w:t>
                           </w:r>
@@ -1480,7 +1636,7 @@
               <v:stroke joinstyle="miter"/>
               <v:path gradientshapeok="t" o:connecttype="rect"/>
             </v:shapetype>
-            <v:shape id="Text Box 2" o:spid="_x0000_s1026" type="#_x0000_t202" style="position:absolute;left:0;text-align:left;margin-left:427.1pt;margin-top:18.9pt;width:20.8pt;height:12.85pt;z-index:251665408;visibility:visible;mso-wrap-style:square;mso-width-percent:0;mso-height-percent:0;mso-wrap-distance-left:0;mso-wrap-distance-top:0;mso-wrap-distance-right:0;mso-wrap-distance-bottom:0;mso-position-horizontal:absolute;mso-position-horizontal-relative:page;mso-position-vertical:absolute;mso-position-vertical-relative:page;mso-width-percent:0;mso-height-percent:0;mso-width-relative:page;mso-height-relative:page;v-text-anchor:top" o:gfxdata="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" stroked="f">
+            <v:shape id="Text Box 2" o:spid="_x0000_s1026" type="#_x0000_t202" style="position:absolute;left:0;text-align:left;margin-left:427.1pt;margin-top:18.9pt;width:20.8pt;height:12.85pt;z-index:251665408;visibility:visible;mso-wrap-style:square;mso-width-percent:0;mso-height-percent:0;mso-wrap-distance-left:0;mso-wrap-distance-top:0;mso-wrap-distance-right:0;mso-wrap-distance-bottom:0;mso-position-horizontal:absolute;mso-position-horizontal-relative:page;mso-position-vertical:absolute;mso-position-vertical-relative:page;mso-width-percent:0;mso-height-percent:0;mso-width-relative:page;mso-height-relative:page;v-text-anchor:top" o:gfxdata="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" stroked="f">
               <v:fill opacity="0"/>
               <v:path arrowok="t"/>
               <v:textbox inset=".45pt,.45pt,.45pt,.45pt">
@@ -1488,7 +1644,7 @@
                   <w:p>
                     <w:r>
                       <w:rPr>
-                        <w:rStyle w:val="Numrodepage"/>
+                        <w:rStyle w:val="PageNumber"/>
                         <w:sz w:val="22"/>
                         <w:szCs w:val="22"/>
                       </w:rPr>
@@ -1496,7 +1652,7 @@
                     </w:r>
                     <w:r>
                       <w:rPr>
-                        <w:rStyle w:val="Numrodepage"/>
+                        <w:rStyle w:val="PageNumber"/>
                         <w:sz w:val="22"/>
                         <w:szCs w:val="22"/>
                       </w:rPr>
@@ -1504,7 +1660,7 @@
                     </w:r>
                     <w:r>
                       <w:rPr>
-                        <w:rStyle w:val="Numrodepage"/>
+                        <w:rStyle w:val="PageNumber"/>
                         <w:sz w:val="22"/>
                         <w:szCs w:val="22"/>
                       </w:rPr>
@@ -1512,7 +1668,7 @@
                     </w:r>
                     <w:r>
                       <w:rPr>
-                        <w:rStyle w:val="Numrodepage"/>
+                        <w:rStyle w:val="PageNumber"/>
                         <w:sz w:val="22"/>
                         <w:szCs w:val="22"/>
                       </w:rPr>
@@ -1520,7 +1676,7 @@
                     </w:r>
                     <w:r>
                       <w:rPr>
-                        <w:rStyle w:val="Numrodepage"/>
+                        <w:rStyle w:val="PageNumber"/>
                         <w:noProof/>
                         <w:sz w:val="22"/>
                         <w:szCs w:val="22"/>
@@ -1529,7 +1685,7 @@
                     </w:r>
                     <w:r>
                       <w:rPr>
-                        <w:rStyle w:val="Numrodepage"/>
+                        <w:rStyle w:val="PageNumber"/>
                         <w:sz w:val="22"/>
                         <w:szCs w:val="22"/>
                       </w:rPr>
@@ -1537,45 +1693,45 @@
                     </w:r>
                     <w:r>
                       <w:rPr>
-                        <w:rStyle w:val="Numrodepage"/>
+                        <w:rStyle w:val="PageNumber"/>
                       </w:rPr>
                       <w:tab/>
                       <w:t xml:space="preserve">- </w:t>
                     </w:r>
                     <w:r>
                       <w:rPr>
-                        <w:rStyle w:val="Numrodepage"/>
+                        <w:rStyle w:val="PageNumber"/>
                       </w:rPr>
                       <w:fldChar w:fldCharType="begin"/>
                     </w:r>
                     <w:r>
                       <w:rPr>
-                        <w:rStyle w:val="Numrodepage"/>
+                        <w:rStyle w:val="PageNumber"/>
                       </w:rPr>
                       <w:instrText xml:space="preserve"> PAGE </w:instrText>
                     </w:r>
                     <w:r>
                       <w:rPr>
-                        <w:rStyle w:val="Numrodepage"/>
+                        <w:rStyle w:val="PageNumber"/>
                       </w:rPr>
                       <w:fldChar w:fldCharType="separate"/>
                     </w:r>
                     <w:r>
                       <w:rPr>
-                        <w:rStyle w:val="Numrodepage"/>
+                        <w:rStyle w:val="PageNumber"/>
                         <w:noProof/>
                       </w:rPr>
                       <w:t>16</w:t>
                     </w:r>
                     <w:r>
                       <w:rPr>
-                        <w:rStyle w:val="Numrodepage"/>
+                        <w:rStyle w:val="PageNumber"/>
                       </w:rPr>
                       <w:fldChar w:fldCharType="end"/>
                     </w:r>
                     <w:r>
                       <w:rPr>
-                        <w:rStyle w:val="Numrodepage"/>
+                        <w:rStyle w:val="PageNumber"/>
                       </w:rPr>
                       <w:t xml:space="preserve"> -101010 878</w:t>
                     </w:r>
@@ -1596,7 +1752,7 @@
 <w:hdr xmlns:wpc="http://schemas.microsoft.com/office/word/2010/wordprocessingCanvas" xmlns:cx="http://schemas.microsoft.com/office/drawing/2014/chartex" xmlns:cx1="http://schemas.microsoft.com/office/drawing/2015/9/8/chartex" xmlns:cx2="http://schemas.microsoft.com/office/drawing/2015/10/21/chartex" xmlns:cx3="http://schemas.microsoft.com/office/drawing/2016/5/9/chartex" xmlns:cx4="http://schemas.microsoft.com/office/drawing/2016/5/10/chartex" xmlns:cx5="http://schemas.microsoft.com/office/drawing/2016/5/11/chartex" xmlns:cx6="http://schemas.microsoft.com/office/drawing/2016/5/12/chartex" xmlns:cx7="http://schemas.microsoft.com/office/drawing/2016/5/13/chartex" xmlns:cx8="http://schemas.microsoft.com/office/drawing/2016/5/14/chartex" xmlns:mc="http://schemas.openxmlformats.org/markup-compatibility/2006" xmlns:aink="http://schemas.microsoft.com/office/drawing/2016/ink" xmlns:am3d="http://schemas.microsoft.com/office/drawing/2017/model3d" xmlns:o="urn:schemas-microsoft-com:office:office" xmlns:oel="http://schemas.microsoft.com/office/2019/extlst" xmlns:r="http://schemas.openxmlformats.org/officeDocument/2006/relationships" xmlns:m="http://schemas.openxmlformats.org/officeDocument/2006/math" xmlns:v="urn:schemas-microsoft-com:vml" xmlns:wp14="http://schemas.microsoft.com/office/word/2010/wordprocessingDrawing" xmlns:wp="http://schemas.openxmlformats.org/drawingml/2006/wordprocessingDrawing" xmlns:w10="urn:schemas-microsoft-com:office:word" xmlns:w="http://schemas.openxmlformats.org/wordprocessingml/2006/main" xmlns:w14="http://schemas.microsoft.com/office/word/2010/wordml" xmlns:w15="http://schemas.microsoft.com/office/word/2012/wordml" xmlns:w16cex="http://schemas.microsoft.com/office/word/2018/wordml/cex" xmlns:w16cid="http://schemas.microsoft.com/office/word/2016/wordml/cid" xmlns:w16="http://schemas.microsoft.com/office/word/2018/wordml" xmlns:w16sdtdh="http://schemas.microsoft.com/office/word/2020/wordml/sdtdatahash" xmlns:w16se="http://schemas.microsoft.com/office/word/2015/wordml/symex" xmlns:wpg="http://schemas.microsoft.com/office/word/2010/wordprocessingGroup" xmlns:wpi="http://schemas.microsoft.com/office/word/2010/wordprocessingInk" xmlns:wne="http://schemas.microsoft.com/office/word/2006/wordml" xmlns:wps="http://schemas.microsoft.com/office/word/2010/wordprocessingShape" mc:Ignorable="w14 w15 w16se w16cid w16 w16cex w16sdtdh wp14">
   <w:p>
     <w:pPr>
-      <w:pStyle w:val="En-tte"/>
+      <w:pStyle w:val="Header"/>
       <w:ind w:right="360"/>
     </w:pPr>
     <w:r>
@@ -1661,7 +1817,7 @@
                         <w:p>
                           <w:r>
                             <w:rPr>
-                              <w:rStyle w:val="Numrodepage"/>
+                              <w:rStyle w:val="PageNumber"/>
                               <w:sz w:val="22"/>
                               <w:szCs w:val="22"/>
                             </w:rPr>
@@ -1669,7 +1825,7 @@
                           </w:r>
                           <w:r>
                             <w:rPr>
-                              <w:rStyle w:val="Numrodepage"/>
+                              <w:rStyle w:val="PageNumber"/>
                               <w:sz w:val="22"/>
                               <w:szCs w:val="22"/>
                             </w:rPr>
@@ -1677,7 +1833,7 @@
                           </w:r>
                           <w:r>
                             <w:rPr>
-                              <w:rStyle w:val="Numrodepage"/>
+                              <w:rStyle w:val="PageNumber"/>
                               <w:sz w:val="22"/>
                               <w:szCs w:val="22"/>
                             </w:rPr>
@@ -1685,7 +1841,7 @@
                           </w:r>
                           <w:r>
                             <w:rPr>
-                              <w:rStyle w:val="Numrodepage"/>
+                              <w:rStyle w:val="PageNumber"/>
                               <w:sz w:val="22"/>
                               <w:szCs w:val="22"/>
                             </w:rPr>
@@ -1693,7 +1849,7 @@
                           </w:r>
                           <w:r>
                             <w:rPr>
-                              <w:rStyle w:val="Numrodepage"/>
+                              <w:rStyle w:val="PageNumber"/>
                               <w:noProof/>
                               <w:sz w:val="22"/>
                               <w:szCs w:val="22"/>
@@ -1702,7 +1858,7 @@
                           </w:r>
                           <w:r>
                             <w:rPr>
-                              <w:rStyle w:val="Numrodepage"/>
+                              <w:rStyle w:val="PageNumber"/>
                               <w:sz w:val="22"/>
                               <w:szCs w:val="22"/>
                             </w:rPr>
@@ -1710,45 +1866,45 @@
                           </w:r>
                           <w:r>
                             <w:rPr>
-                              <w:rStyle w:val="Numrodepage"/>
+                              <w:rStyle w:val="PageNumber"/>
                             </w:rPr>
                             <w:tab/>
                             <w:t xml:space="preserve">- </w:t>
                           </w:r>
                           <w:r>
                             <w:rPr>
-                              <w:rStyle w:val="Numrodepage"/>
+                              <w:rStyle w:val="PageNumber"/>
                             </w:rPr>
                             <w:fldChar w:fldCharType="begin"/>
                           </w:r>
                           <w:r>
                             <w:rPr>
-                              <w:rStyle w:val="Numrodepage"/>
+                              <w:rStyle w:val="PageNumber"/>
                             </w:rPr>
                             <w:instrText xml:space="preserve"> PAGE </w:instrText>
                           </w:r>
                           <w:r>
                             <w:rPr>
-                              <w:rStyle w:val="Numrodepage"/>
+                              <w:rStyle w:val="PageNumber"/>
                             </w:rPr>
                             <w:fldChar w:fldCharType="separate"/>
                           </w:r>
                           <w:r>
                             <w:rPr>
-                              <w:rStyle w:val="Numrodepage"/>
+                              <w:rStyle w:val="PageNumber"/>
                               <w:noProof/>
                             </w:rPr>
                             <w:t>16</w:t>
                           </w:r>
                           <w:r>
                             <w:rPr>
-                              <w:rStyle w:val="Numrodepage"/>
+                              <w:rStyle w:val="PageNumber"/>
                             </w:rPr>
                             <w:fldChar w:fldCharType="end"/>
                           </w:r>
                           <w:r>
                             <w:rPr>
-                              <w:rStyle w:val="Numrodepage"/>
+                              <w:rStyle w:val="PageNumber"/>
                             </w:rPr>
                             <w:t xml:space="preserve"> -101010 878</w:t>
                           </w:r>
@@ -1776,7 +1932,7 @@
               <v:stroke joinstyle="miter"/>
               <v:path gradientshapeok="t" o:connecttype="rect"/>
             </v:shapetype>
-            <v:shape id="_x0000_s1027" type="#_x0000_t202" style="position:absolute;left:0;text-align:left;margin-left:538.7pt;margin-top:19.8pt;width:20.8pt;height:12.85pt;z-index:251650048;visibility:visible;mso-wrap-style:square;mso-width-percent:0;mso-height-percent:0;mso-wrap-distance-left:0;mso-wrap-distance-top:0;mso-wrap-distance-right:0;mso-wrap-distance-bottom:0;mso-position-horizontal:absolute;mso-position-horizontal-relative:page;mso-position-vertical:absolute;mso-position-vertical-relative:page;mso-width-percent:0;mso-height-percent:0;mso-width-relative:page;mso-height-relative:page;v-text-anchor:top" o:gfxdata="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" stroked="f">
+            <v:shape id="_x0000_s1027" type="#_x0000_t202" style="position:absolute;left:0;text-align:left;margin-left:538.7pt;margin-top:19.8pt;width:20.8pt;height:12.85pt;z-index:251650048;visibility:visible;mso-wrap-style:square;mso-width-percent:0;mso-height-percent:0;mso-wrap-distance-left:0;mso-wrap-distance-top:0;mso-wrap-distance-right:0;mso-wrap-distance-bottom:0;mso-position-horizontal:absolute;mso-position-horizontal-relative:page;mso-position-vertical:absolute;mso-position-vertical-relative:page;mso-width-percent:0;mso-height-percent:0;mso-width-relative:page;mso-height-relative:page;v-text-anchor:top" o:gfxdata="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" stroked="f">
               <v:fill opacity="0"/>
               <v:path arrowok="t"/>
               <v:textbox inset=".45pt,.45pt,.45pt,.45pt">
@@ -1784,7 +1940,7 @@
                   <w:p>
                     <w:r>
                       <w:rPr>
-                        <w:rStyle w:val="Numrodepage"/>
+                        <w:rStyle w:val="PageNumber"/>
                         <w:sz w:val="22"/>
                         <w:szCs w:val="22"/>
                       </w:rPr>
@@ -1792,7 +1948,7 @@
                     </w:r>
                     <w:r>
                       <w:rPr>
-                        <w:rStyle w:val="Numrodepage"/>
+                        <w:rStyle w:val="PageNumber"/>
                         <w:sz w:val="22"/>
                         <w:szCs w:val="22"/>
                       </w:rPr>
@@ -1800,7 +1956,7 @@
                     </w:r>
                     <w:r>
                       <w:rPr>
-                        <w:rStyle w:val="Numrodepage"/>
+                        <w:rStyle w:val="PageNumber"/>
                         <w:sz w:val="22"/>
                         <w:szCs w:val="22"/>
                       </w:rPr>
@@ -1808,7 +1964,7 @@
                     </w:r>
                     <w:r>
                       <w:rPr>
-                        <w:rStyle w:val="Numrodepage"/>
+                        <w:rStyle w:val="PageNumber"/>
                         <w:sz w:val="22"/>
                         <w:szCs w:val="22"/>
                       </w:rPr>
@@ -1816,7 +1972,7 @@
                     </w:r>
                     <w:r>
                       <w:rPr>
-                        <w:rStyle w:val="Numrodepage"/>
+                        <w:rStyle w:val="PageNumber"/>
                         <w:noProof/>
                         <w:sz w:val="22"/>
                         <w:szCs w:val="22"/>
@@ -1825,7 +1981,7 @@
                     </w:r>
                     <w:r>
                       <w:rPr>
-                        <w:rStyle w:val="Numrodepage"/>
+                        <w:rStyle w:val="PageNumber"/>
                         <w:sz w:val="22"/>
                         <w:szCs w:val="22"/>
                       </w:rPr>
@@ -1833,45 +1989,45 @@
                     </w:r>
                     <w:r>
                       <w:rPr>
-                        <w:rStyle w:val="Numrodepage"/>
+                        <w:rStyle w:val="PageNumber"/>
                       </w:rPr>
                       <w:tab/>
                       <w:t xml:space="preserve">- </w:t>
                     </w:r>
                     <w:r>
                       <w:rPr>
-                        <w:rStyle w:val="Numrodepage"/>
+                        <w:rStyle w:val="PageNumber"/>
                       </w:rPr>
                       <w:fldChar w:fldCharType="begin"/>
                     </w:r>
                     <w:r>
                       <w:rPr>
-                        <w:rStyle w:val="Numrodepage"/>
+                        <w:rStyle w:val="PageNumber"/>
                       </w:rPr>
                       <w:instrText xml:space="preserve"> PAGE </w:instrText>
                     </w:r>
                     <w:r>
                       <w:rPr>
-                        <w:rStyle w:val="Numrodepage"/>
+                        <w:rStyle w:val="PageNumber"/>
                       </w:rPr>
                       <w:fldChar w:fldCharType="separate"/>
                     </w:r>
                     <w:r>
                       <w:rPr>
-                        <w:rStyle w:val="Numrodepage"/>
+                        <w:rStyle w:val="PageNumber"/>
                         <w:noProof/>
                       </w:rPr>
                       <w:t>16</w:t>
                     </w:r>
                     <w:r>
                       <w:rPr>
-                        <w:rStyle w:val="Numrodepage"/>
+                        <w:rStyle w:val="PageNumber"/>
                       </w:rPr>
                       <w:fldChar w:fldCharType="end"/>
                     </w:r>
                     <w:r>
                       <w:rPr>
-                        <w:rStyle w:val="Numrodepage"/>
+                        <w:rStyle w:val="PageNumber"/>
                       </w:rPr>
                       <w:t xml:space="preserve"> -101010 878</w:t>
                     </w:r>
@@ -1886,25 +2042,25 @@
     </w:r>
     <w:r>
       <w:rPr>
-        <w:rStyle w:val="Numrodepage"/>
+        <w:rStyle w:val="PageNumber"/>
       </w:rPr>
       <w:t xml:space="preserve"> </w:t>
     </w:r>
     <w:r>
       <w:rPr>
-        <w:rStyle w:val="Numrodepage"/>
+        <w:rStyle w:val="PageNumber"/>
       </w:rPr>
       <w:tab/>
     </w:r>
     <w:r>
       <w:rPr>
-        <w:rStyle w:val="Numrodepage"/>
+        <w:rStyle w:val="PageNumber"/>
       </w:rPr>
       <w:tab/>
     </w:r>
     <w:r>
       <w:rPr>
-        <w:rStyle w:val="Numrodepage"/>
+        <w:rStyle w:val="PageNumber"/>
       </w:rPr>
       <w:tab/>
     </w:r>
@@ -1916,7 +2072,7 @@
 <w:hdr xmlns:wpc="http://schemas.microsoft.com/office/word/2010/wordprocessingCanvas" xmlns:cx="http://schemas.microsoft.com/office/drawing/2014/chartex" xmlns:cx1="http://schemas.microsoft.com/office/drawing/2015/9/8/chartex" xmlns:cx2="http://schemas.microsoft.com/office/drawing/2015/10/21/chartex" xmlns:cx3="http://schemas.microsoft.com/office/drawing/2016/5/9/chartex" xmlns:cx4="http://schemas.microsoft.com/office/drawing/2016/5/10/chartex" xmlns:cx5="http://schemas.microsoft.com/office/drawing/2016/5/11/chartex" xmlns:cx6="http://schemas.microsoft.com/office/drawing/2016/5/12/chartex" xmlns:cx7="http://schemas.microsoft.com/office/drawing/2016/5/13/chartex" xmlns:cx8="http://schemas.microsoft.com/office/drawing/2016/5/14/chartex" xmlns:mc="http://schemas.openxmlformats.org/markup-compatibility/2006" xmlns:aink="http://schemas.microsoft.com/office/drawing/2016/ink" xmlns:am3d="http://schemas.microsoft.com/office/drawing/2017/model3d" xmlns:o="urn:schemas-microsoft-com:office:office" xmlns:oel="http://schemas.microsoft.com/office/2019/extlst" xmlns:r="http://schemas.openxmlformats.org/officeDocument/2006/relationships" xmlns:m="http://schemas.openxmlformats.org/officeDocument/2006/math" xmlns:v="urn:schemas-microsoft-com:vml" xmlns:wp14="http://schemas.microsoft.com/office/word/2010/wordprocessingDrawing" xmlns:wp="http://schemas.openxmlformats.org/drawingml/2006/wordprocessingDrawing" xmlns:w10="urn:schemas-microsoft-com:office:word" xmlns:w="http://schemas.openxmlformats.org/wordprocessingml/2006/main" xmlns:w14="http://schemas.microsoft.com/office/word/2010/wordml" xmlns:w15="http://schemas.microsoft.com/office/word/2012/wordml" xmlns:w16cex="http://schemas.microsoft.com/office/word/2018/wordml/cex" xmlns:w16cid="http://schemas.microsoft.com/office/word/2016/wordml/cid" xmlns:w16="http://schemas.microsoft.com/office/word/2018/wordml" xmlns:w16sdtdh="http://schemas.microsoft.com/office/word/2020/wordml/sdtdatahash" xmlns:w16se="http://schemas.microsoft.com/office/word/2015/wordml/symex" xmlns:wpg="http://schemas.microsoft.com/office/word/2010/wordprocessingGroup" xmlns:wpi="http://schemas.microsoft.com/office/word/2010/wordprocessingInk" xmlns:wne="http://schemas.microsoft.com/office/word/2006/wordml" xmlns:wps="http://schemas.microsoft.com/office/word/2010/wordprocessingShape" mc:Ignorable="w14 w15 w16se w16cid w16 w16cex w16sdtdh wp14">
   <w:tbl>
     <w:tblPr>
-      <w:tblStyle w:val="Grilledutableau"/>
+      <w:tblStyle w:val="TableGrid"/>
       <w:tblW w:w="8460" w:type="dxa"/>
       <w:jc w:val="center"/>
       <w:tblBorders>
@@ -2028,7 +2184,7 @@
   </w:tbl>
   <w:p>
     <w:pPr>
-      <w:pStyle w:val="En-tte"/>
+      <w:pStyle w:val="Header"/>
       <w:tabs>
         <w:tab w:val="clear" w:pos="4536"/>
         <w:tab w:val="clear" w:pos="9072"/>
@@ -2047,7 +2203,7 @@
     <w:lvl w:ilvl="0">
       <w:start w:val="1"/>
       <w:numFmt w:val="none"/>
-      <w:pStyle w:val="Titre1"/>
+      <w:pStyle w:val="Heading1"/>
       <w:suff w:val="nothing"/>
       <w:lvlText w:val=""/>
       <w:lvlJc w:val="left"/>
@@ -2061,7 +2217,7 @@
     <w:lvl w:ilvl="1">
       <w:start w:val="1"/>
       <w:numFmt w:val="none"/>
-      <w:pStyle w:val="Titre2"/>
+      <w:pStyle w:val="Heading2"/>
       <w:suff w:val="nothing"/>
       <w:lvlText w:val=""/>
       <w:lvlJc w:val="left"/>
@@ -2075,7 +2231,7 @@
     <w:lvl w:ilvl="2">
       <w:start w:val="1"/>
       <w:numFmt w:val="none"/>
-      <w:pStyle w:val="Titre3"/>
+      <w:pStyle w:val="Heading3"/>
       <w:suff w:val="nothing"/>
       <w:lvlText w:val=""/>
       <w:lvlJc w:val="left"/>
@@ -2089,7 +2245,7 @@
     <w:lvl w:ilvl="3">
       <w:start w:val="1"/>
       <w:numFmt w:val="none"/>
-      <w:pStyle w:val="Titre4"/>
+      <w:pStyle w:val="Heading4"/>
       <w:suff w:val="nothing"/>
       <w:lvlText w:val=""/>
       <w:lvlJc w:val="left"/>
@@ -2103,7 +2259,7 @@
     <w:lvl w:ilvl="4">
       <w:start w:val="1"/>
       <w:numFmt w:val="none"/>
-      <w:pStyle w:val="Titre5"/>
+      <w:pStyle w:val="Heading5"/>
       <w:suff w:val="nothing"/>
       <w:lvlText w:val=""/>
       <w:lvlJc w:val="left"/>
@@ -2117,7 +2273,7 @@
     <w:lvl w:ilvl="5">
       <w:start w:val="1"/>
       <w:numFmt w:val="none"/>
-      <w:pStyle w:val="Titre6"/>
+      <w:pStyle w:val="Heading6"/>
       <w:suff w:val="nothing"/>
       <w:lvlText w:val=""/>
       <w:lvlJc w:val="left"/>
@@ -2131,7 +2287,7 @@
     <w:lvl w:ilvl="6">
       <w:start w:val="1"/>
       <w:numFmt w:val="none"/>
-      <w:pStyle w:val="Titre7"/>
+      <w:pStyle w:val="Heading7"/>
       <w:suff w:val="nothing"/>
       <w:lvlText w:val=""/>
       <w:lvlJc w:val="left"/>
@@ -2810,7 +2966,7 @@
       <w:szCs w:val="24"/>
     </w:rPr>
   </w:style>
-  <w:style w:type="paragraph" w:styleId="Titre1">
+  <w:style w:type="paragraph" w:styleId="Heading1">
     <w:name w:val="heading 1"/>
     <w:basedOn w:val="Normal"/>
     <w:next w:val="Normal"/>
@@ -2843,7 +2999,7 @@
       <w:lang w:eastAsia="zh-CN"/>
     </w:rPr>
   </w:style>
-  <w:style w:type="paragraph" w:styleId="Titre2">
+  <w:style w:type="paragraph" w:styleId="Heading2">
     <w:name w:val="heading 2"/>
     <w:basedOn w:val="Normal"/>
     <w:next w:val="Normal"/>
@@ -2870,9 +3026,9 @@
       <w:lang w:eastAsia="zh-CN"/>
     </w:rPr>
   </w:style>
-  <w:style w:type="paragraph" w:styleId="Titre3">
+  <w:style w:type="paragraph" w:styleId="Heading3">
     <w:name w:val="heading 3"/>
-    <w:basedOn w:val="Titre2"/>
+    <w:basedOn w:val="Heading2"/>
     <w:next w:val="Normal"/>
     <w:qFormat/>
     <w:pPr>
@@ -2885,7 +3041,7 @@
       <w:color w:val="800080"/>
     </w:rPr>
   </w:style>
-  <w:style w:type="paragraph" w:styleId="Titre4">
+  <w:style w:type="paragraph" w:styleId="Heading4">
     <w:name w:val="heading 4"/>
     <w:basedOn w:val="Normal"/>
     <w:next w:val="Normal"/>
@@ -2909,7 +3065,7 @@
       <w:lang w:eastAsia="zh-CN"/>
     </w:rPr>
   </w:style>
-  <w:style w:type="paragraph" w:styleId="Titre5">
+  <w:style w:type="paragraph" w:styleId="Heading5">
     <w:name w:val="heading 5"/>
     <w:basedOn w:val="Normal"/>
     <w:next w:val="Normal"/>
@@ -2933,7 +3089,7 @@
       <w:lang w:eastAsia="zh-CN"/>
     </w:rPr>
   </w:style>
-  <w:style w:type="paragraph" w:styleId="Titre6">
+  <w:style w:type="paragraph" w:styleId="Heading6">
     <w:name w:val="heading 6"/>
     <w:basedOn w:val="Normal"/>
     <w:next w:val="Normal"/>
@@ -2958,7 +3114,7 @@
       <w:lang w:eastAsia="zh-CN"/>
     </w:rPr>
   </w:style>
-  <w:style w:type="paragraph" w:styleId="Titre7">
+  <w:style w:type="paragraph" w:styleId="Heading7">
     <w:name w:val="heading 7"/>
     <w:basedOn w:val="Normal"/>
     <w:next w:val="Normal"/>
@@ -2984,13 +3140,13 @@
       <w:lang w:eastAsia="zh-CN"/>
     </w:rPr>
   </w:style>
-  <w:style w:type="character" w:default="1" w:styleId="Policepardfaut">
+  <w:style w:type="character" w:default="1" w:styleId="DefaultParagraphFont">
     <w:name w:val="Default Paragraph Font"/>
     <w:uiPriority w:val="1"/>
     <w:semiHidden/>
     <w:unhideWhenUsed/>
   </w:style>
-  <w:style w:type="table" w:default="1" w:styleId="TableauNormal">
+  <w:style w:type="table" w:default="1" w:styleId="TableNormal">
     <w:name w:val="Normal Table"/>
     <w:uiPriority w:val="99"/>
     <w:semiHidden/>
@@ -3005,7 +3161,7 @@
       </w:tblCellMar>
     </w:tblPr>
   </w:style>
-  <w:style w:type="numbering" w:default="1" w:styleId="Aucuneliste">
+  <w:style w:type="numbering" w:default="1" w:styleId="NoList">
     <w:name w:val="No List"/>
     <w:uiPriority w:val="99"/>
     <w:semiHidden/>
@@ -3221,7 +3377,7 @@
   <w:style w:type="character" w:customStyle="1" w:styleId="WW-Policepardfaut">
     <w:name w:val="WW-Police par défaut"/>
   </w:style>
-  <w:style w:type="character" w:styleId="Numrodepage">
+  <w:style w:type="character" w:styleId="PageNumber">
     <w:name w:val="page number"/>
     <w:basedOn w:val="WW-Policepardfaut"/>
   </w:style>
@@ -3283,10 +3439,10 @@
   <w:style w:type="character" w:customStyle="1" w:styleId="Policepardfaut1">
     <w:name w:val="Police par défaut1"/>
   </w:style>
-  <w:style w:type="paragraph" w:customStyle="1" w:styleId="Titre20">
+  <w:style w:type="paragraph" w:customStyle="1" w:styleId="Titre2">
     <w:name w:val="Titre2"/>
     <w:basedOn w:val="Normal"/>
-    <w:next w:val="Corpsdetexte"/>
+    <w:next w:val="BodyText"/>
     <w:pPr>
       <w:keepNext/>
       <w:suppressAutoHyphens/>
@@ -3303,7 +3459,7 @@
       <w:lang w:eastAsia="zh-CN"/>
     </w:rPr>
   </w:style>
-  <w:style w:type="paragraph" w:styleId="Corpsdetexte">
+  <w:style w:type="paragraph" w:styleId="BodyText">
     <w:name w:val="Body Text"/>
     <w:basedOn w:val="Normal"/>
     <w:pPr>
@@ -3319,14 +3475,14 @@
       <w:lang w:eastAsia="zh-CN"/>
     </w:rPr>
   </w:style>
-  <w:style w:type="paragraph" w:styleId="Liste">
+  <w:style w:type="paragraph" w:styleId="List">
     <w:name w:val="List"/>
-    <w:basedOn w:val="Corpsdetexte"/>
+    <w:basedOn w:val="BodyText"/>
     <w:rPr>
       <w:rFonts w:cs="Tahoma"/>
     </w:rPr>
   </w:style>
-  <w:style w:type="paragraph" w:styleId="Lgende">
+  <w:style w:type="paragraph" w:styleId="Caption">
     <w:name w:val="caption"/>
     <w:basedOn w:val="Normal"/>
     <w:qFormat/>
@@ -3380,7 +3536,7 @@
   <w:style w:type="paragraph" w:customStyle="1" w:styleId="WW-Titre">
     <w:name w:val="WW-Titre"/>
     <w:basedOn w:val="Normal"/>
-    <w:next w:val="Corpsdetexte"/>
+    <w:next w:val="BodyText"/>
     <w:pPr>
       <w:keepNext/>
       <w:suppressAutoHyphens/>
@@ -3397,10 +3553,10 @@
       <w:lang w:eastAsia="zh-CN"/>
     </w:rPr>
   </w:style>
-  <w:style w:type="paragraph" w:styleId="Sous-titre">
+  <w:style w:type="paragraph" w:styleId="Subtitle">
     <w:name w:val="Subtitle"/>
-    <w:basedOn w:val="Titre20"/>
-    <w:next w:val="Corpsdetexte"/>
+    <w:basedOn w:val="Titre2"/>
+    <w:next w:val="BodyText"/>
     <w:qFormat/>
     <w:pPr>
       <w:jc w:val="center"/>
@@ -3427,7 +3583,7 @@
       <w:lang w:eastAsia="zh-CN"/>
     </w:rPr>
   </w:style>
-  <w:style w:type="paragraph" w:styleId="En-tte">
+  <w:style w:type="paragraph" w:styleId="Header">
     <w:name w:val="header"/>
     <w:basedOn w:val="Normal"/>
     <w:pPr>
@@ -3446,7 +3602,7 @@
       <w:lang w:eastAsia="zh-CN"/>
     </w:rPr>
   </w:style>
-  <w:style w:type="paragraph" w:styleId="Pieddepage">
+  <w:style w:type="paragraph" w:styleId="Footer">
     <w:name w:val="footer"/>
     <w:basedOn w:val="Normal"/>
     <w:pPr>
@@ -3561,7 +3717,7 @@
       <w:lang w:eastAsia="zh-CN"/>
     </w:rPr>
   </w:style>
-  <w:style w:type="paragraph" w:styleId="Notedebasdepage">
+  <w:style w:type="paragraph" w:styleId="FootnoteText">
     <w:name w:val="footnote text"/>
     <w:basedOn w:val="Normal"/>
     <w:pPr>
@@ -3731,7 +3887,7 @@
   </w:style>
   <w:style w:type="paragraph" w:customStyle="1" w:styleId="Contenudetableau">
     <w:name w:val="Contenu de tableau"/>
-    <w:basedOn w:val="Corpsdetexte"/>
+    <w:basedOn w:val="BodyText"/>
     <w:pPr>
       <w:suppressLineNumbers/>
     </w:pPr>
@@ -3814,7 +3970,7 @@
       <w:iCs/>
     </w:rPr>
   </w:style>
-  <w:style w:type="paragraph" w:customStyle="1" w:styleId="TITRE40">
+  <w:style w:type="paragraph" w:customStyle="1" w:styleId="TITRE4">
     <w:name w:val="TITRE4"/>
     <w:basedOn w:val="Normal"/>
     <w:pPr>
@@ -3831,7 +3987,7 @@
       <w:lang w:eastAsia="zh-CN"/>
     </w:rPr>
   </w:style>
-  <w:style w:type="paragraph" w:customStyle="1" w:styleId="TITRE50">
+  <w:style w:type="paragraph" w:customStyle="1" w:styleId="TITRE5">
     <w:name w:val="TITRE5"/>
     <w:basedOn w:val="Normal"/>
     <w:pPr>
@@ -3883,12 +4039,12 @@
   </w:style>
   <w:style w:type="paragraph" w:customStyle="1" w:styleId="Contenuducadre">
     <w:name w:val="Contenu du cadre"/>
-    <w:basedOn w:val="Corpsdetexte"/>
-  </w:style>
-  <w:style w:type="paragraph" w:customStyle="1" w:styleId="Titre10">
+    <w:basedOn w:val="BodyText"/>
+  </w:style>
+  <w:style w:type="paragraph" w:customStyle="1" w:styleId="Titre1">
     <w:name w:val="Titre1"/>
     <w:basedOn w:val="Normal"/>
-    <w:next w:val="Corpsdetexte"/>
+    <w:next w:val="BodyText"/>
     <w:pPr>
       <w:keepNext/>
       <w:suppressAutoHyphens/>
@@ -3970,9 +4126,9 @@
       <w:lang w:eastAsia="zh-CN"/>
     </w:rPr>
   </w:style>
-  <w:style w:type="table" w:styleId="Grilledutableau">
+  <w:style w:type="table" w:styleId="TableGrid">
     <w:name w:val="Table Grid"/>
-    <w:basedOn w:val="TableauNormal"/>
+    <w:basedOn w:val="TableNormal"/>
     <w:uiPriority w:val="59"/>
     <w:rsid w:val="00ED0284"/>
     <w:tblPr>
@@ -3986,7 +4142,7 @@
       </w:tblBorders>
     </w:tblPr>
   </w:style>
-  <w:style w:type="paragraph" w:styleId="Paragraphedeliste">
+  <w:style w:type="paragraph" w:styleId="ListParagraph">
     <w:name w:val="List Paragraph"/>
     <w:basedOn w:val="Normal"/>
     <w:uiPriority w:val="34"/>

</xml_diff>

<commit_message>
s803 update fiche CAF using redevance instead Loyer for F&R
</commit_message>
<xml_diff>
--- a/documents/FicheCAF-template.docx
+++ b/documents/FicheCAF-template.docx
@@ -1082,29 +1082,105 @@
           <w:b/>
           <w:bCs/>
         </w:rPr>
-        <w:t>Loyer maximum mensuel :</w:t>
-      </w:r>
-      <w:r>
-        <w:rPr>
-          <w:rFonts w:ascii="TimesNewRomanPSMT" w:hAnsi="TimesNewRomanPSMT" w:cs="TimesNewRomanPSMT"/>
+        <w:t xml:space="preserve">{% if </w:t>
+      </w:r>
+      <w:proofErr w:type="spellStart"/>
+      <w:r>
+        <w:rPr>
+          <w:b/>
+          <w:bCs/>
+        </w:rPr>
+        <w:t>programme.is_foyer</w:t>
+      </w:r>
+      <w:proofErr w:type="spellEnd"/>
+      <w:r>
+        <w:rPr>
+          <w:b/>
+          <w:bCs/>
+        </w:rPr>
+        <w:t xml:space="preserve"> or </w:t>
+      </w:r>
+      <w:proofErr w:type="spellStart"/>
+      <w:r>
+        <w:rPr>
+          <w:b/>
+          <w:bCs/>
+        </w:rPr>
+        <w:t>programme.is_residence</w:t>
+      </w:r>
+      <w:proofErr w:type="spellEnd"/>
+      <w:r>
+        <w:rPr>
+          <w:b/>
+          <w:bCs/>
         </w:rPr>
         <w:t xml:space="preserve"> </w:t>
       </w:r>
       <w:proofErr w:type="gramStart"/>
       <w:r>
         <w:rPr>
-          <w:rFonts w:ascii="TimesNewRomanPSMT" w:hAnsi="TimesNewRomanPSMT" w:cs="TimesNewRomanPSMT"/>
-          <w:bCs/>
-        </w:rPr>
-        <w:t>{{ loyer</w:t>
+          <w:b/>
+          <w:bCs/>
+        </w:rPr>
+        <w:t>%}Redevance</w:t>
       </w:r>
       <w:proofErr w:type="gramEnd"/>
       <w:r>
         <w:rPr>
-          <w:rFonts w:ascii="TimesNewRomanPSMT" w:hAnsi="TimesNewRomanPSMT" w:cs="TimesNewRomanPSMT"/>
-          <w:bCs/>
-        </w:rPr>
-        <w:t>_m2</w:t>
+          <w:b/>
+          <w:bCs/>
+        </w:rPr>
+        <w:t xml:space="preserve">{% </w:t>
+      </w:r>
+      <w:proofErr w:type="spellStart"/>
+      <w:r>
+        <w:rPr>
+          <w:b/>
+          <w:bCs/>
+        </w:rPr>
+        <w:t>else</w:t>
+      </w:r>
+      <w:proofErr w:type="spellEnd"/>
+      <w:r>
+        <w:rPr>
+          <w:b/>
+          <w:bCs/>
+        </w:rPr>
+        <w:t xml:space="preserve"> %}</w:t>
+      </w:r>
+      <w:r>
+        <w:rPr>
+          <w:b/>
+          <w:bCs/>
+        </w:rPr>
+        <w:t>Loyer</w:t>
+      </w:r>
+      <w:r>
+        <w:rPr>
+          <w:b/>
+          <w:bCs/>
+        </w:rPr>
+        <w:t>{% endif %}</w:t>
+      </w:r>
+      <w:r>
+        <w:rPr>
+          <w:b/>
+          <w:bCs/>
+        </w:rPr>
+        <w:t xml:space="preserve"> maximum mensuel :</w:t>
+      </w:r>
+      <w:r>
+        <w:rPr>
+          <w:rFonts w:ascii="TimesNewRomanPSMT" w:hAnsi="TimesNewRomanPSMT" w:cs="TimesNewRomanPSMT"/>
+        </w:rPr>
+        <w:t xml:space="preserve"> </w:t>
+      </w:r>
+      <w:r>
+        <w:rPr>
+          <w:rFonts w:ascii="TimesNewRomanPSMT" w:hAnsi="TimesNewRomanPSMT" w:cs="TimesNewRomanPSMT"/>
+          <w:bCs/>
+        </w:rPr>
+        <w:t>{{ loyer_m2</w:t>
       </w:r>
       <w:r>
         <w:rPr>

</xml_diff>

<commit_message>
s803 update fiche CAF using redevance instead Loyer for F&R (#628)
</commit_message>
<xml_diff>
--- a/documents/FicheCAF-template.docx
+++ b/documents/FicheCAF-template.docx
@@ -1082,29 +1082,105 @@
           <w:b/>
           <w:bCs/>
         </w:rPr>
-        <w:t>Loyer maximum mensuel :</w:t>
-      </w:r>
-      <w:r>
-        <w:rPr>
-          <w:rFonts w:ascii="TimesNewRomanPSMT" w:hAnsi="TimesNewRomanPSMT" w:cs="TimesNewRomanPSMT"/>
+        <w:t xml:space="preserve">{% if </w:t>
+      </w:r>
+      <w:proofErr w:type="spellStart"/>
+      <w:r>
+        <w:rPr>
+          <w:b/>
+          <w:bCs/>
+        </w:rPr>
+        <w:t>programme.is_foyer</w:t>
+      </w:r>
+      <w:proofErr w:type="spellEnd"/>
+      <w:r>
+        <w:rPr>
+          <w:b/>
+          <w:bCs/>
+        </w:rPr>
+        <w:t xml:space="preserve"> or </w:t>
+      </w:r>
+      <w:proofErr w:type="spellStart"/>
+      <w:r>
+        <w:rPr>
+          <w:b/>
+          <w:bCs/>
+        </w:rPr>
+        <w:t>programme.is_residence</w:t>
+      </w:r>
+      <w:proofErr w:type="spellEnd"/>
+      <w:r>
+        <w:rPr>
+          <w:b/>
+          <w:bCs/>
         </w:rPr>
         <w:t xml:space="preserve"> </w:t>
       </w:r>
       <w:proofErr w:type="gramStart"/>
       <w:r>
         <w:rPr>
-          <w:rFonts w:ascii="TimesNewRomanPSMT" w:hAnsi="TimesNewRomanPSMT" w:cs="TimesNewRomanPSMT"/>
-          <w:bCs/>
-        </w:rPr>
-        <w:t>{{ loyer</w:t>
+          <w:b/>
+          <w:bCs/>
+        </w:rPr>
+        <w:t>%}Redevance</w:t>
       </w:r>
       <w:proofErr w:type="gramEnd"/>
       <w:r>
         <w:rPr>
-          <w:rFonts w:ascii="TimesNewRomanPSMT" w:hAnsi="TimesNewRomanPSMT" w:cs="TimesNewRomanPSMT"/>
-          <w:bCs/>
-        </w:rPr>
-        <w:t>_m2</w:t>
+          <w:b/>
+          <w:bCs/>
+        </w:rPr>
+        <w:t xml:space="preserve">{% </w:t>
+      </w:r>
+      <w:proofErr w:type="spellStart"/>
+      <w:r>
+        <w:rPr>
+          <w:b/>
+          <w:bCs/>
+        </w:rPr>
+        <w:t>else</w:t>
+      </w:r>
+      <w:proofErr w:type="spellEnd"/>
+      <w:r>
+        <w:rPr>
+          <w:b/>
+          <w:bCs/>
+        </w:rPr>
+        <w:t xml:space="preserve"> %}</w:t>
+      </w:r>
+      <w:r>
+        <w:rPr>
+          <w:b/>
+          <w:bCs/>
+        </w:rPr>
+        <w:t>Loyer</w:t>
+      </w:r>
+      <w:r>
+        <w:rPr>
+          <w:b/>
+          <w:bCs/>
+        </w:rPr>
+        <w:t>{% endif %}</w:t>
+      </w:r>
+      <w:r>
+        <w:rPr>
+          <w:b/>
+          <w:bCs/>
+        </w:rPr>
+        <w:t xml:space="preserve"> maximum mensuel :</w:t>
+      </w:r>
+      <w:r>
+        <w:rPr>
+          <w:rFonts w:ascii="TimesNewRomanPSMT" w:hAnsi="TimesNewRomanPSMT" w:cs="TimesNewRomanPSMT"/>
+        </w:rPr>
+        <w:t xml:space="preserve"> </w:t>
+      </w:r>
+      <w:r>
+        <w:rPr>
+          <w:rFonts w:ascii="TimesNewRomanPSMT" w:hAnsi="TimesNewRomanPSMT" w:cs="TimesNewRomanPSMT"/>
+          <w:bCs/>
+        </w:rPr>
+        <w:t>{{ loyer_m2</w:t>
       </w:r>
       <w:r>
         <w:rPr>

</xml_diff>

<commit_message>
create avenant conditionnel + suppression de la liste des avenants sur les recap avenant/denonciation + fiche CAF
</commit_message>
<xml_diff>
--- a/documents/FicheCAF-template.docx
+++ b/documents/FicheCAF-template.docx
@@ -17,43 +17,39 @@
           <w:sz w:val="28"/>
           <w:szCs w:val="28"/>
         </w:rPr>
-        <w:t xml:space="preserve">{% if </w:t>
-      </w:r>
-      <w:proofErr w:type="spellStart"/>
+        <w:t>{% if convention.is_</w:t>
+      </w:r>
       <w:r>
         <w:rPr>
           <w:b/>
           <w:sz w:val="28"/>
           <w:szCs w:val="28"/>
         </w:rPr>
-        <w:t>convention.is_</w:t>
-      </w:r>
-      <w:proofErr w:type="gramStart"/>
+        <w:t>denonciation()</w:t>
+      </w:r>
       <w:r>
         <w:rPr>
           <w:b/>
           <w:sz w:val="28"/>
           <w:szCs w:val="28"/>
         </w:rPr>
-        <w:t>avenant</w:t>
-      </w:r>
-      <w:proofErr w:type="spellEnd"/>
+        <w:t xml:space="preserve"> </w:t>
+      </w:r>
       <w:r>
         <w:rPr>
           <w:b/>
           <w:sz w:val="28"/>
           <w:szCs w:val="28"/>
         </w:rPr>
-        <w:t>(</w:t>
-      </w:r>
-      <w:proofErr w:type="gramEnd"/>
+        <w:t>-</w:t>
+      </w:r>
       <w:r>
         <w:rPr>
           <w:b/>
           <w:sz w:val="28"/>
           <w:szCs w:val="28"/>
         </w:rPr>
-        <w:t>)</w:t>
+        <w:t>%}</w:t>
       </w:r>
       <w:r>
         <w:rPr>
@@ -69,7 +65,7 @@
           <w:sz w:val="28"/>
           <w:szCs w:val="28"/>
         </w:rPr>
-        <w:t>-</w:t>
+        <w:t>Dénonciation</w:t>
       </w:r>
       <w:r>
         <w:rPr>
@@ -77,7 +73,7 @@
           <w:sz w:val="28"/>
           <w:szCs w:val="28"/>
         </w:rPr>
-        <w:t>%}</w:t>
+        <w:t xml:space="preserve"> à la convention n° {{ convention.parent.numero }}</w:t>
       </w:r>
     </w:p>
     <w:p>
@@ -94,45 +90,55 @@
           <w:sz w:val="28"/>
           <w:szCs w:val="28"/>
         </w:rPr>
-        <w:t>Avenant n° {{</w:t>
-      </w:r>
-      <w:proofErr w:type="spellStart"/>
-      <w:proofErr w:type="gramStart"/>
+        <w:t xml:space="preserve">{% </w:t>
+      </w:r>
       <w:r>
         <w:rPr>
           <w:b/>
           <w:sz w:val="28"/>
           <w:szCs w:val="28"/>
         </w:rPr>
-        <w:t>convention.numero</w:t>
-      </w:r>
-      <w:proofErr w:type="spellEnd"/>
-      <w:proofErr w:type="gramEnd"/>
+        <w:t>el</w:t>
+      </w:r>
       <w:r>
         <w:rPr>
           <w:b/>
           <w:sz w:val="28"/>
           <w:szCs w:val="28"/>
         </w:rPr>
-        <w:t xml:space="preserve">}} à la convention n° {{ </w:t>
-      </w:r>
-      <w:proofErr w:type="spellStart"/>
+        <w:t>if convention.is_avenant</w:t>
+      </w:r>
       <w:r>
         <w:rPr>
           <w:b/>
           <w:sz w:val="28"/>
           <w:szCs w:val="28"/>
         </w:rPr>
-        <w:t>convention.parent.numero</w:t>
-      </w:r>
-      <w:proofErr w:type="spellEnd"/>
+        <w:t>()</w:t>
+      </w:r>
       <w:r>
         <w:rPr>
           <w:b/>
           <w:sz w:val="28"/>
           <w:szCs w:val="28"/>
         </w:rPr>
-        <w:t xml:space="preserve"> }}</w:t>
+        <w:t xml:space="preserve"> </w:t>
+      </w:r>
+      <w:r>
+        <w:rPr>
+          <w:b/>
+          <w:sz w:val="28"/>
+          <w:szCs w:val="28"/>
+        </w:rPr>
+        <w:t>-</w:t>
+      </w:r>
+      <w:r>
+        <w:rPr>
+          <w:b/>
+          <w:sz w:val="28"/>
+          <w:szCs w:val="28"/>
+        </w:rPr>
+        <w:t>%}</w:t>
       </w:r>
     </w:p>
     <w:p>
@@ -149,25 +155,24 @@
           <w:sz w:val="28"/>
           <w:szCs w:val="28"/>
         </w:rPr>
-        <w:t xml:space="preserve">{%- </w:t>
-      </w:r>
-      <w:proofErr w:type="spellStart"/>
-      <w:r>
+        <w:t>Avenant n° {{convention.numero}} à la convention n° {{ convention.parent.numero }}</w:t>
+      </w:r>
+    </w:p>
+    <w:p>
+      <w:pPr>
         <w:rPr>
           <w:b/>
           <w:sz w:val="28"/>
           <w:szCs w:val="28"/>
         </w:rPr>
-        <w:t>else</w:t>
-      </w:r>
-      <w:proofErr w:type="spellEnd"/>
+      </w:pPr>
       <w:r>
         <w:rPr>
           <w:b/>
           <w:sz w:val="28"/>
           <w:szCs w:val="28"/>
         </w:rPr>
-        <w:t xml:space="preserve"> -%}</w:t>
+        <w:t>{%- else -%}</w:t>
       </w:r>
     </w:p>
     <w:p>
@@ -186,7 +191,6 @@
         </w:rPr>
         <w:t xml:space="preserve">Convention n° </w:t>
       </w:r>
-      <w:proofErr w:type="gramStart"/>
       <w:r>
         <w:rPr>
           <w:b/>
@@ -195,32 +199,46 @@
         </w:rPr>
         <w:t xml:space="preserve">{{ </w:t>
       </w:r>
-      <w:proofErr w:type="spellStart"/>
       <w:r>
         <w:rPr>
           <w:b/>
           <w:sz w:val="28"/>
           <w:szCs w:val="28"/>
         </w:rPr>
-        <w:t>convention</w:t>
-      </w:r>
-      <w:proofErr w:type="gramEnd"/>
-      <w:r>
+        <w:t>convention.numero}}</w:t>
+      </w:r>
+    </w:p>
+    <w:p>
+      <w:pPr>
         <w:rPr>
           <w:b/>
           <w:sz w:val="28"/>
           <w:szCs w:val="28"/>
         </w:rPr>
-        <w:t>.numero</w:t>
-      </w:r>
-      <w:proofErr w:type="spellEnd"/>
+      </w:pPr>
       <w:r>
         <w:rPr>
           <w:b/>
           <w:sz w:val="28"/>
           <w:szCs w:val="28"/>
         </w:rPr>
-        <w:t>}}</w:t>
+        <w:t>{%</w:t>
+      </w:r>
+      <w:r>
+        <w:rPr>
+          <w:b/>
+          <w:sz w:val="28"/>
+          <w:szCs w:val="28"/>
+        </w:rPr>
+        <w:t>-</w:t>
+      </w:r>
+      <w:r>
+        <w:rPr>
+          <w:b/>
+          <w:sz w:val="28"/>
+          <w:szCs w:val="28"/>
+        </w:rPr>
+        <w:t xml:space="preserve"> endif %}</w:t>
       </w:r>
     </w:p>
     <w:p>
@@ -237,7 +255,7 @@
           <w:sz w:val="28"/>
           <w:szCs w:val="28"/>
         </w:rPr>
-        <w:t>{%</w:t>
+        <w:t xml:space="preserve">{% if  </w:t>
       </w:r>
       <w:r>
         <w:rPr>
@@ -245,7 +263,7 @@
           <w:sz w:val="28"/>
           <w:szCs w:val="28"/>
         </w:rPr>
-        <w:t>-</w:t>
+        <w:t>convention.date_denonciation</w:t>
       </w:r>
       <w:r>
         <w:rPr>
@@ -253,35 +271,82 @@
           <w:sz w:val="28"/>
           <w:szCs w:val="28"/>
         </w:rPr>
-        <w:t xml:space="preserve"> </w:t>
-      </w:r>
-      <w:proofErr w:type="spellStart"/>
-      <w:r>
+        <w:t xml:space="preserve">  %} </w:t>
+      </w:r>
+    </w:p>
+    <w:tbl>
+      <w:tblPr>
+        <w:tblpPr w:leftFromText="141" w:rightFromText="141" w:vertAnchor="text" w:tblpX="89" w:tblpY="106"/>
+        <w:tblW w:w="0" w:type="auto"/>
+        <w:tblBorders>
+          <w:top w:val="single" w:sz="4" w:space="0" w:color="auto"/>
+          <w:left w:val="single" w:sz="4" w:space="0" w:color="auto"/>
+          <w:bottom w:val="single" w:sz="4" w:space="0" w:color="auto"/>
+          <w:right w:val="single" w:sz="4" w:space="0" w:color="auto"/>
+          <w:insideH w:val="single" w:sz="4" w:space="0" w:color="auto"/>
+          <w:insideV w:val="single" w:sz="4" w:space="0" w:color="auto"/>
+        </w:tblBorders>
+        <w:tblCellMar>
+          <w:left w:w="70" w:type="dxa"/>
+          <w:right w:w="70" w:type="dxa"/>
+        </w:tblCellMar>
+        <w:tblLook w:val="0000" w:firstRow="0" w:lastRow="0" w:firstColumn="0" w:lastColumn="0" w:noHBand="0" w:noVBand="0"/>
+      </w:tblPr>
+      <w:tblGrid>
+        <w:gridCol w:w="8075"/>
+      </w:tblGrid>
+      <w:tr>
+        <w:tblPrEx>
+          <w:tblCellMar>
+            <w:top w:w="0" w:type="dxa"/>
+            <w:bottom w:w="0" w:type="dxa"/>
+          </w:tblCellMar>
+        </w:tblPrEx>
+        <w:trPr>
+          <w:trHeight w:val="540"/>
+        </w:trPr>
+        <w:tc>
+          <w:tcPr>
+            <w:tcW w:w="8075" w:type="dxa"/>
+            <w:vAlign w:val="center"/>
+          </w:tcPr>
+          <w:p>
+            <w:pPr>
+              <w:spacing w:before="240" w:after="240"/>
+              <w:rPr>
+                <w:b/>
+                <w:sz w:val="28"/>
+                <w:szCs w:val="28"/>
+              </w:rPr>
+            </w:pPr>
+            <w:r>
+              <w:rPr>
+                <w:b/>
+                <w:sz w:val="28"/>
+                <w:szCs w:val="28"/>
+              </w:rPr>
+              <w:t xml:space="preserve">La convention et ses avenants sont dénoncés à partir du {{convention.date_denonciation|d}} </w:t>
+            </w:r>
+          </w:p>
+        </w:tc>
+      </w:tr>
+    </w:tbl>
+    <w:p>
+      <w:pPr>
         <w:rPr>
           <w:b/>
           <w:sz w:val="28"/>
           <w:szCs w:val="28"/>
         </w:rPr>
-        <w:t>endif</w:t>
-      </w:r>
-      <w:proofErr w:type="spellEnd"/>
+      </w:pPr>
       <w:r>
         <w:rPr>
           <w:b/>
           <w:sz w:val="28"/>
           <w:szCs w:val="28"/>
         </w:rPr>
-        <w:t xml:space="preserve"> %}</w:t>
-      </w:r>
-    </w:p>
-    <w:p>
-      <w:pPr>
-        <w:rPr>
-          <w:b/>
-          <w:sz w:val="28"/>
-          <w:szCs w:val="28"/>
-        </w:rPr>
-      </w:pPr>
+        <w:t>{% endif %}</w:t>
+      </w:r>
     </w:p>
     <w:p>
       <w:pPr>
@@ -310,29 +375,7 @@
         <w:rPr>
           <w:rFonts w:ascii="TimesNewRomanPSMT" w:hAnsi="TimesNewRomanPSMT" w:cs="TimesNewRomanPSMT"/>
         </w:rPr>
-        <w:t xml:space="preserve"> </w:t>
-      </w:r>
-      <w:proofErr w:type="gramStart"/>
-      <w:r>
-        <w:rPr>
-          <w:rFonts w:ascii="TimesNewRomanPSMT" w:hAnsi="TimesNewRomanPSMT" w:cs="TimesNewRomanPSMT"/>
-        </w:rPr>
-        <w:t xml:space="preserve">{{ </w:t>
-      </w:r>
-      <w:proofErr w:type="spellStart"/>
-      <w:r>
-        <w:rPr>
-          <w:rFonts w:ascii="TimesNewRomanPSMT" w:hAnsi="TimesNewRomanPSMT" w:cs="TimesNewRomanPSMT"/>
-        </w:rPr>
-        <w:t>programme.nom</w:t>
-      </w:r>
-      <w:proofErr w:type="spellEnd"/>
-      <w:proofErr w:type="gramEnd"/>
-      <w:r>
-        <w:rPr>
-          <w:rFonts w:ascii="TimesNewRomanPSMT" w:hAnsi="TimesNewRomanPSMT" w:cs="TimesNewRomanPSMT"/>
-        </w:rPr>
-        <w:t xml:space="preserve"> }}</w:t>
+        <w:t xml:space="preserve"> {{ programme.nom }}</w:t>
       </w:r>
     </w:p>
     <w:p>
@@ -364,33 +407,11 @@
         </w:rPr>
         <w:t xml:space="preserve"> </w:t>
       </w:r>
-      <w:proofErr w:type="gramStart"/>
-      <w:r>
-        <w:rPr>
-          <w:rFonts w:ascii="TimesNewRomanPSMT" w:hAnsi="TimesNewRomanPSMT" w:cs="TimesNewRomanPSMT"/>
-        </w:rPr>
-        <w:t xml:space="preserve">{{ </w:t>
-      </w:r>
-      <w:proofErr w:type="spellStart"/>
-      <w:r>
-        <w:rPr>
-          <w:rFonts w:ascii="TimesNewRomanPSMT" w:hAnsi="TimesNewRomanPSMT" w:cs="TimesNewRomanPSMT"/>
-        </w:rPr>
-        <w:t>programme</w:t>
-      </w:r>
-      <w:proofErr w:type="gramEnd"/>
-      <w:r>
-        <w:rPr>
-          <w:rFonts w:ascii="TimesNewRomanPSMT" w:hAnsi="TimesNewRomanPSMT" w:cs="TimesNewRomanPSMT"/>
-        </w:rPr>
-        <w:t>.adresse|inline_text_multiline</w:t>
-      </w:r>
-      <w:proofErr w:type="spellEnd"/>
-      <w:r>
-        <w:rPr>
-          <w:rFonts w:ascii="TimesNewRomanPSMT" w:hAnsi="TimesNewRomanPSMT" w:cs="TimesNewRomanPSMT"/>
-        </w:rPr>
-        <w:t xml:space="preserve"> }}, </w:t>
+      <w:r>
+        <w:rPr>
+          <w:rFonts w:ascii="TimesNewRomanPSMT" w:hAnsi="TimesNewRomanPSMT" w:cs="TimesNewRomanPSMT"/>
+        </w:rPr>
+        <w:t xml:space="preserve">{{ programme.adresse|inline_text_multiline }}, </w:t>
       </w:r>
       <w:bookmarkStart w:id="1" w:name="CodePostal2"/>
       <w:bookmarkEnd w:id="1"/>
@@ -398,21 +419,7 @@
         <w:rPr>
           <w:rFonts w:ascii="TimesNewRomanPSMT" w:hAnsi="TimesNewRomanPSMT" w:cs="TimesNewRomanPSMT"/>
         </w:rPr>
-        <w:t xml:space="preserve">{{ </w:t>
-      </w:r>
-      <w:proofErr w:type="spellStart"/>
-      <w:r>
-        <w:rPr>
-          <w:rFonts w:ascii="TimesNewRomanPSMT" w:hAnsi="TimesNewRomanPSMT" w:cs="TimesNewRomanPSMT"/>
-        </w:rPr>
-        <w:t>programme.code_postal</w:t>
-      </w:r>
-      <w:proofErr w:type="spellEnd"/>
-      <w:r>
-        <w:rPr>
-          <w:rFonts w:ascii="TimesNewRomanPSMT" w:hAnsi="TimesNewRomanPSMT" w:cs="TimesNewRomanPSMT"/>
-        </w:rPr>
-        <w:t xml:space="preserve"> }} </w:t>
+        <w:t xml:space="preserve">{{ programme.code_postal }} </w:t>
       </w:r>
       <w:bookmarkStart w:id="2" w:name="Ville2"/>
       <w:bookmarkEnd w:id="2"/>
@@ -420,21 +427,7 @@
         <w:rPr>
           <w:rFonts w:ascii="TimesNewRomanPSMT" w:hAnsi="TimesNewRomanPSMT" w:cs="TimesNewRomanPSMT"/>
         </w:rPr>
-        <w:t xml:space="preserve">{{ </w:t>
-      </w:r>
-      <w:proofErr w:type="spellStart"/>
-      <w:r>
-        <w:rPr>
-          <w:rFonts w:ascii="TimesNewRomanPSMT" w:hAnsi="TimesNewRomanPSMT" w:cs="TimesNewRomanPSMT"/>
-        </w:rPr>
-        <w:t>programme.ville</w:t>
-      </w:r>
-      <w:proofErr w:type="spellEnd"/>
-      <w:r>
-        <w:rPr>
-          <w:rFonts w:ascii="TimesNewRomanPSMT" w:hAnsi="TimesNewRomanPSMT" w:cs="TimesNewRomanPSMT"/>
-        </w:rPr>
-        <w:t xml:space="preserve"> }}</w:t>
+        <w:t>{{ programme.ville }}</w:t>
       </w:r>
     </w:p>
     <w:p>
@@ -462,35 +455,7 @@
         <w:rPr>
           <w:rFonts w:ascii="TimesNewRomanPSMT" w:hAnsi="TimesNewRomanPSMT" w:cs="TimesNewRomanPSMT"/>
         </w:rPr>
-        <w:t xml:space="preserve"> </w:t>
-      </w:r>
-      <w:proofErr w:type="gramStart"/>
-      <w:r>
-        <w:rPr>
-          <w:rFonts w:ascii="TimesNewRomanPSMT" w:hAnsi="TimesNewRomanPSMT" w:cs="TimesNewRomanPSMT"/>
-        </w:rPr>
-        <w:t xml:space="preserve">{{ </w:t>
-      </w:r>
-      <w:proofErr w:type="spellStart"/>
-      <w:r>
-        <w:rPr>
-          <w:rFonts w:ascii="TimesNewRomanPSMT" w:hAnsi="TimesNewRomanPSMT" w:cs="TimesNewRomanPSMT"/>
-        </w:rPr>
-        <w:t>lot</w:t>
-      </w:r>
-      <w:proofErr w:type="gramEnd"/>
-      <w:r>
-        <w:rPr>
-          <w:rFonts w:ascii="TimesNewRomanPSMT" w:hAnsi="TimesNewRomanPSMT" w:cs="TimesNewRomanPSMT"/>
-        </w:rPr>
-        <w:t>.financement</w:t>
-      </w:r>
-      <w:proofErr w:type="spellEnd"/>
-      <w:r>
-        <w:rPr>
-          <w:rFonts w:ascii="TimesNewRomanPSMT" w:hAnsi="TimesNewRomanPSMT" w:cs="TimesNewRomanPSMT"/>
-        </w:rPr>
-        <w:t xml:space="preserve"> }}</w:t>
+        <w:t xml:space="preserve"> {{ lot.financement }}</w:t>
       </w:r>
     </w:p>
     <w:p>
@@ -554,33 +519,11 @@
         </w:rPr>
         <w:t xml:space="preserve"> </w:t>
       </w:r>
-      <w:proofErr w:type="gramStart"/>
-      <w:r>
-        <w:rPr>
-          <w:rFonts w:ascii="TimesNewRomanPSMT" w:hAnsi="TimesNewRomanPSMT" w:cs="TimesNewRomanPSMT"/>
-        </w:rPr>
-        <w:t xml:space="preserve">{{ </w:t>
-      </w:r>
-      <w:proofErr w:type="spellStart"/>
-      <w:r>
-        <w:rPr>
-          <w:rFonts w:ascii="TimesNewRomanPSMT" w:hAnsi="TimesNewRomanPSMT" w:cs="TimesNewRomanPSMT"/>
-        </w:rPr>
-        <w:t>convention</w:t>
-      </w:r>
-      <w:proofErr w:type="gramEnd"/>
-      <w:r>
-        <w:rPr>
-          <w:rFonts w:ascii="TimesNewRomanPSMT" w:hAnsi="TimesNewRomanPSMT" w:cs="TimesNewRomanPSMT"/>
-        </w:rPr>
-        <w:t>.date_fin_conventionnement|d</w:t>
-      </w:r>
-      <w:proofErr w:type="spellEnd"/>
-      <w:r>
-        <w:rPr>
-          <w:rFonts w:ascii="TimesNewRomanPSMT" w:hAnsi="TimesNewRomanPSMT" w:cs="TimesNewRomanPSMT"/>
-        </w:rPr>
-        <w:t xml:space="preserve"> }}</w:t>
+      <w:r>
+        <w:rPr>
+          <w:rFonts w:ascii="TimesNewRomanPSMT" w:hAnsi="TimesNewRomanPSMT" w:cs="TimesNewRomanPSMT"/>
+        </w:rPr>
+        <w:t>{{ convention.date_fin_conventionnement|d }}</w:t>
       </w:r>
     </w:p>
     <w:p>
@@ -644,14 +587,12 @@
         </w:rPr>
         <w:t xml:space="preserve"> </w:t>
       </w:r>
-      <w:proofErr w:type="gramStart"/>
       <w:r>
         <w:rPr>
           <w:rFonts w:ascii="TimesNewRomanPSMT" w:hAnsi="TimesNewRomanPSMT" w:cs="TimesNewRomanPSMT"/>
         </w:rPr>
         <w:t>{{ convention</w:t>
       </w:r>
-      <w:proofErr w:type="gramEnd"/>
       <w:r>
         <w:t xml:space="preserve"> </w:t>
       </w:r>
@@ -659,27 +600,13 @@
         <w:rPr>
           <w:rFonts w:ascii="TimesNewRomanPSMT" w:hAnsi="TimesNewRomanPSMT" w:cs="TimesNewRomanPSMT"/>
         </w:rPr>
-        <w:t>.</w:t>
-      </w:r>
-      <w:proofErr w:type="spellStart"/>
-      <w:r>
-        <w:rPr>
-          <w:rFonts w:ascii="TimesNewRomanPSMT" w:hAnsi="TimesNewRomanPSMT" w:cs="TimesNewRomanPSMT"/>
-        </w:rPr>
-        <w:t>televersement_convention_signee_le</w:t>
-      </w:r>
-      <w:r>
-        <w:rPr>
-          <w:rFonts w:ascii="TimesNewRomanPSMT" w:hAnsi="TimesNewRomanPSMT" w:cs="TimesNewRomanPSMT"/>
-        </w:rPr>
-        <w:t>|d</w:t>
-      </w:r>
-      <w:proofErr w:type="spellEnd"/>
-      <w:r>
-        <w:rPr>
-          <w:rFonts w:ascii="TimesNewRomanPSMT" w:hAnsi="TimesNewRomanPSMT" w:cs="TimesNewRomanPSMT"/>
-        </w:rPr>
-        <w:t xml:space="preserve"> }}</w:t>
+        <w:t>.televersement_convention_signee_le</w:t>
+      </w:r>
+      <w:r>
+        <w:rPr>
+          <w:rFonts w:ascii="TimesNewRomanPSMT" w:hAnsi="TimesNewRomanPSMT" w:cs="TimesNewRomanPSMT"/>
+        </w:rPr>
+        <w:t>|d }}</w:t>
       </w:r>
     </w:p>
     <w:p>
@@ -711,33 +638,11 @@
         </w:rPr>
         <w:t xml:space="preserve"> : </w:t>
       </w:r>
-      <w:proofErr w:type="gramStart"/>
-      <w:r>
-        <w:rPr>
-          <w:rFonts w:ascii="TimesNewRomanPSMT" w:hAnsi="TimesNewRomanPSMT" w:cs="TimesNewRomanPSMT"/>
-        </w:rPr>
-        <w:t xml:space="preserve">{{ </w:t>
-      </w:r>
-      <w:proofErr w:type="spellStart"/>
-      <w:r>
-        <w:rPr>
-          <w:rFonts w:ascii="TimesNewRomanPSMT" w:hAnsi="TimesNewRomanPSMT" w:cs="TimesNewRomanPSMT"/>
-        </w:rPr>
-        <w:t>bailleur.nom</w:t>
-      </w:r>
-      <w:proofErr w:type="gramEnd"/>
-      <w:r>
-        <w:rPr>
-          <w:rFonts w:ascii="TimesNewRomanPSMT" w:hAnsi="TimesNewRomanPSMT" w:cs="TimesNewRomanPSMT"/>
-        </w:rPr>
-        <w:t>|upper</w:t>
-      </w:r>
-      <w:proofErr w:type="spellEnd"/>
-      <w:r>
-        <w:rPr>
-          <w:rFonts w:ascii="TimesNewRomanPSMT" w:hAnsi="TimesNewRomanPSMT" w:cs="TimesNewRomanPSMT"/>
-        </w:rPr>
-        <w:t xml:space="preserve"> }}</w:t>
+      <w:r>
+        <w:rPr>
+          <w:rFonts w:ascii="TimesNewRomanPSMT" w:hAnsi="TimesNewRomanPSMT" w:cs="TimesNewRomanPSMT"/>
+        </w:rPr>
+        <w:t>{{ bailleur.nom|upper }}</w:t>
       </w:r>
       <w:bookmarkStart w:id="3" w:name="NomProgramme1"/>
       <w:bookmarkEnd w:id="3"/>
@@ -745,49 +650,7 @@
         <w:rPr>
           <w:rFonts w:ascii="TimesNewRomanPSMT" w:hAnsi="TimesNewRomanPSMT" w:cs="TimesNewRomanPSMT"/>
         </w:rPr>
-        <w:t xml:space="preserve">, {{ </w:t>
-      </w:r>
-      <w:proofErr w:type="spellStart"/>
-      <w:r>
-        <w:rPr>
-          <w:rFonts w:ascii="TimesNewRomanPSMT" w:hAnsi="TimesNewRomanPSMT" w:cs="TimesNewRomanPSMT"/>
-        </w:rPr>
-        <w:t>bailleur.adresse</w:t>
-      </w:r>
-      <w:proofErr w:type="spellEnd"/>
-      <w:r>
-        <w:rPr>
-          <w:rFonts w:ascii="TimesNewRomanPSMT" w:hAnsi="TimesNewRomanPSMT" w:cs="TimesNewRomanPSMT"/>
-        </w:rPr>
-        <w:t xml:space="preserve"> }}, {{ </w:t>
-      </w:r>
-      <w:proofErr w:type="spellStart"/>
-      <w:r>
-        <w:rPr>
-          <w:rFonts w:ascii="TimesNewRomanPSMT" w:hAnsi="TimesNewRomanPSMT" w:cs="TimesNewRomanPSMT"/>
-        </w:rPr>
-        <w:t>bailleur.code_postal</w:t>
-      </w:r>
-      <w:proofErr w:type="spellEnd"/>
-      <w:r>
-        <w:rPr>
-          <w:rFonts w:ascii="TimesNewRomanPSMT" w:hAnsi="TimesNewRomanPSMT" w:cs="TimesNewRomanPSMT"/>
-        </w:rPr>
-        <w:t xml:space="preserve"> }} {{ </w:t>
-      </w:r>
-      <w:proofErr w:type="spellStart"/>
-      <w:r>
-        <w:rPr>
-          <w:rFonts w:ascii="TimesNewRomanPSMT" w:hAnsi="TimesNewRomanPSMT" w:cs="TimesNewRomanPSMT"/>
-        </w:rPr>
-        <w:t>bailleur.ville</w:t>
-      </w:r>
-      <w:proofErr w:type="spellEnd"/>
-      <w:r>
-        <w:rPr>
-          <w:rFonts w:ascii="TimesNewRomanPSMT" w:hAnsi="TimesNewRomanPSMT" w:cs="TimesNewRomanPSMT"/>
-        </w:rPr>
-        <w:t xml:space="preserve"> }}</w:t>
+        <w:t>, {{ bailleur.adresse }}, {{ bailleur.code_postal }} {{ bailleur.ville }}</w:t>
       </w:r>
     </w:p>
     <w:p>
@@ -835,75 +698,11 @@
         </w:rPr>
         <w:t xml:space="preserve"> </w:t>
       </w:r>
-      <w:proofErr w:type="gramStart"/>
-      <w:r>
-        <w:rPr>
-          <w:rFonts w:ascii="TimesNewRomanPSMT" w:hAnsi="TimesNewRomanPSMT" w:cs="TimesNewRomanPSMT"/>
-        </w:rPr>
-        <w:t xml:space="preserve">{{ </w:t>
-      </w:r>
-      <w:proofErr w:type="spellStart"/>
-      <w:r>
-        <w:rPr>
-          <w:rFonts w:ascii="TimesNewRomanPSMT" w:hAnsi="TimesNewRomanPSMT" w:cs="TimesNewRomanPSMT"/>
-        </w:rPr>
-        <w:t>bailleur.nom</w:t>
-      </w:r>
-      <w:proofErr w:type="gramEnd"/>
-      <w:r>
-        <w:rPr>
-          <w:rFonts w:ascii="TimesNewRomanPSMT" w:hAnsi="TimesNewRomanPSMT" w:cs="TimesNewRomanPSMT"/>
-        </w:rPr>
-        <w:t>|upper</w:t>
-      </w:r>
-      <w:proofErr w:type="spellEnd"/>
-      <w:r>
-        <w:rPr>
-          <w:rFonts w:ascii="TimesNewRomanPSMT" w:hAnsi="TimesNewRomanPSMT" w:cs="TimesNewRomanPSMT"/>
-        </w:rPr>
-        <w:t xml:space="preserve"> }}, {{ </w:t>
-      </w:r>
-      <w:proofErr w:type="spellStart"/>
-      <w:r>
-        <w:rPr>
-          <w:rFonts w:ascii="TimesNewRomanPSMT" w:hAnsi="TimesNewRomanPSMT" w:cs="TimesNewRomanPSMT"/>
-        </w:rPr>
-        <w:t>bailleur.adresse</w:t>
-      </w:r>
-      <w:proofErr w:type="spellEnd"/>
-      <w:r>
-        <w:rPr>
-          <w:rFonts w:ascii="TimesNewRomanPSMT" w:hAnsi="TimesNewRomanPSMT" w:cs="TimesNewRomanPSMT"/>
-        </w:rPr>
-        <w:t xml:space="preserve"> }}, {{ </w:t>
-      </w:r>
-      <w:proofErr w:type="spellStart"/>
-      <w:r>
-        <w:rPr>
-          <w:rFonts w:ascii="TimesNewRomanPSMT" w:hAnsi="TimesNewRomanPSMT" w:cs="TimesNewRomanPSMT"/>
-        </w:rPr>
-        <w:t>bailleur.code_postal</w:t>
-      </w:r>
-      <w:proofErr w:type="spellEnd"/>
-      <w:r>
-        <w:rPr>
-          <w:rFonts w:ascii="TimesNewRomanPSMT" w:hAnsi="TimesNewRomanPSMT" w:cs="TimesNewRomanPSMT"/>
-        </w:rPr>
-        <w:t xml:space="preserve"> }} {{ </w:t>
-      </w:r>
-      <w:proofErr w:type="spellStart"/>
-      <w:r>
-        <w:rPr>
-          <w:rFonts w:ascii="TimesNewRomanPSMT" w:hAnsi="TimesNewRomanPSMT" w:cs="TimesNewRomanPSMT"/>
-        </w:rPr>
-        <w:t>bailleur.ville</w:t>
-      </w:r>
-      <w:proofErr w:type="spellEnd"/>
-      <w:r>
-        <w:rPr>
-          <w:rFonts w:ascii="TimesNewRomanPSMT" w:hAnsi="TimesNewRomanPSMT" w:cs="TimesNewRomanPSMT"/>
-        </w:rPr>
-        <w:t xml:space="preserve"> }}</w:t>
+      <w:r>
+        <w:rPr>
+          <w:rFonts w:ascii="TimesNewRomanPSMT" w:hAnsi="TimesNewRomanPSMT" w:cs="TimesNewRomanPSMT"/>
+        </w:rPr>
+        <w:t>{{ bailleur.nom|upper }}, {{ bailleur.adresse }}, {{ bailleur.code_postal }} {{ bailleur.ville }}</w:t>
       </w:r>
     </w:p>
     <w:p>
@@ -928,32 +727,14 @@
         </w:rPr>
         <w:t xml:space="preserve"> </w:t>
       </w:r>
-      <w:proofErr w:type="gramStart"/>
       <w:r>
         <w:t xml:space="preserve">{{ </w:t>
       </w:r>
-      <w:proofErr w:type="spellStart"/>
       <w:r>
         <w:t>lot</w:t>
       </w:r>
       <w:r>
-        <w:t>.get</w:t>
-      </w:r>
-      <w:proofErr w:type="gramEnd"/>
-      <w:r>
-        <w:t>_type_habitat_advanced_display</w:t>
-      </w:r>
-      <w:proofErr w:type="spellEnd"/>
-      <w:r>
-        <w:t>(</w:t>
-      </w:r>
-      <w:proofErr w:type="spellStart"/>
-      <w:r>
-        <w:t>lot.nb_logements</w:t>
-      </w:r>
-      <w:proofErr w:type="spellEnd"/>
-      <w:r>
-        <w:t>)</w:t>
+        <w:t>.get_type_habitat_advanced_display(lot.nb_logements)</w:t>
       </w:r>
       <w:r>
         <w:t xml:space="preserve"> </w:t>
@@ -982,92 +763,61 @@
           <w:bCs/>
           <w:lang w:val="en-US"/>
         </w:rPr>
-        <w:t xml:space="preserve">Nature </w:t>
-      </w:r>
-      <w:proofErr w:type="gramStart"/>
-      <w:r>
+        <w:t>Nature l’opération :</w:t>
+      </w:r>
+      <w:r>
+        <w:rPr>
+          <w:lang w:val="en-US"/>
+        </w:rPr>
+        <w:t xml:space="preserve">  {{ programme.get_type_operation_advanced_display() }}</w:t>
+      </w:r>
+    </w:p>
+    <w:p>
+      <w:pPr>
         <w:rPr>
           <w:b/>
           <w:bCs/>
           <w:lang w:val="en-US"/>
         </w:rPr>
-        <w:t>l’opération :</w:t>
-      </w:r>
-      <w:proofErr w:type="gramEnd"/>
-      <w:r>
-        <w:rPr>
-          <w:lang w:val="en-US"/>
-        </w:rPr>
-        <w:t xml:space="preserve">  {{ programme.get_type_operation_advanced_display() }}</w:t>
-      </w:r>
+      </w:pPr>
     </w:p>
     <w:p>
-      <w:pPr>
+      <w:r>
         <w:rPr>
           <w:b/>
           <w:bCs/>
-          <w:lang w:val="en-US"/>
-        </w:rPr>
-      </w:pPr>
+        </w:rPr>
+        <w:t>Nombre de logements :</w:t>
+      </w:r>
+      <w:r>
+        <w:rPr>
+          <w:b/>
+          <w:bCs/>
+        </w:rPr>
+        <w:t xml:space="preserve"> </w:t>
+      </w:r>
+      <w:r>
+        <w:t>{{ lot.nb_logements }}</w:t>
+      </w:r>
     </w:p>
     <w:p>
-      <w:r>
+      <w:pPr>
         <w:rPr>
           <w:b/>
           <w:bCs/>
         </w:rPr>
-        <w:t>Nombre de logements :</w:t>
-      </w:r>
-      <w:r>
-        <w:rPr>
-          <w:b/>
-          <w:bCs/>
-        </w:rPr>
-        <w:t xml:space="preserve"> </w:t>
-      </w:r>
-      <w:proofErr w:type="gramStart"/>
-      <w:r>
-        <w:t xml:space="preserve">{{ </w:t>
-      </w:r>
-      <w:proofErr w:type="spellStart"/>
-      <w:r>
-        <w:t>lot</w:t>
-      </w:r>
-      <w:proofErr w:type="gramEnd"/>
-      <w:r>
-        <w:t>.nb_logements</w:t>
-      </w:r>
-      <w:proofErr w:type="spellEnd"/>
-      <w:r>
-        <w:t xml:space="preserve"> }}</w:t>
-      </w:r>
+      </w:pPr>
     </w:p>
     <w:p>
-      <w:pPr>
+      <w:r>
         <w:rPr>
           <w:b/>
           <w:bCs/>
         </w:rPr>
-      </w:pPr>
-    </w:p>
-    <w:p>
-      <w:r>
-        <w:rPr>
-          <w:b/>
-          <w:bCs/>
-        </w:rPr>
         <w:t xml:space="preserve">Surface utile totale : </w:t>
       </w:r>
       <w:r>
-        <w:t>{{</w:t>
-      </w:r>
-      <w:proofErr w:type="spellStart"/>
-      <w:r>
-        <w:t>su_totale|f</w:t>
-      </w:r>
-      <w:proofErr w:type="spellEnd"/>
-      <w:r>
-        <w:t>}}</w:t>
+        <w:t>{{su_totale|f}}</w:t>
       </w:r>
     </w:p>
     <w:p/>
@@ -1082,71 +832,7 @@
           <w:b/>
           <w:bCs/>
         </w:rPr>
-        <w:t xml:space="preserve">{% if </w:t>
-      </w:r>
-      <w:proofErr w:type="spellStart"/>
-      <w:r>
-        <w:rPr>
-          <w:b/>
-          <w:bCs/>
-        </w:rPr>
-        <w:t>programme.is_foyer</w:t>
-      </w:r>
-      <w:proofErr w:type="spellEnd"/>
-      <w:r>
-        <w:rPr>
-          <w:b/>
-          <w:bCs/>
-        </w:rPr>
-        <w:t xml:space="preserve"> or </w:t>
-      </w:r>
-      <w:proofErr w:type="spellStart"/>
-      <w:r>
-        <w:rPr>
-          <w:b/>
-          <w:bCs/>
-        </w:rPr>
-        <w:t>programme.is_residence</w:t>
-      </w:r>
-      <w:proofErr w:type="spellEnd"/>
-      <w:r>
-        <w:rPr>
-          <w:b/>
-          <w:bCs/>
-        </w:rPr>
-        <w:t xml:space="preserve"> </w:t>
-      </w:r>
-      <w:proofErr w:type="gramStart"/>
-      <w:r>
-        <w:rPr>
-          <w:b/>
-          <w:bCs/>
-        </w:rPr>
-        <w:t>%}Redevance</w:t>
-      </w:r>
-      <w:proofErr w:type="gramEnd"/>
-      <w:r>
-        <w:rPr>
-          <w:b/>
-          <w:bCs/>
-        </w:rPr>
-        <w:t xml:space="preserve">{% </w:t>
-      </w:r>
-      <w:proofErr w:type="spellStart"/>
-      <w:r>
-        <w:rPr>
-          <w:b/>
-          <w:bCs/>
-        </w:rPr>
-        <w:t>else</w:t>
-      </w:r>
-      <w:proofErr w:type="spellEnd"/>
-      <w:r>
-        <w:rPr>
-          <w:b/>
-          <w:bCs/>
-        </w:rPr>
-        <w:t xml:space="preserve"> %}</w:t>
+        <w:t>{% if programme.is_foyer or programme.is_residence %}Redevance{% else %}</w:t>
       </w:r>
       <w:r>
         <w:rPr>
@@ -1242,7 +928,7 @@
     </w:p>
     <w:tbl>
       <w:tblPr>
-        <w:tblStyle w:val="TableGrid"/>
+        <w:tblStyle w:val="Grilledutableau"/>
         <w:tblW w:w="0" w:type="auto"/>
         <w:tblLook w:val="04A0" w:firstRow="1" w:lastRow="0" w:firstColumn="1" w:lastColumn="0" w:noHBand="0" w:noVBand="1"/>
       </w:tblPr>
@@ -1316,37 +1002,7 @@
               <w:rPr>
                 <w:lang w:val="en-US"/>
               </w:rPr>
-              <w:t xml:space="preserve">{%tr for </w:t>
-            </w:r>
-            <w:proofErr w:type="spellStart"/>
-            <w:proofErr w:type="gramStart"/>
-            <w:r>
-              <w:rPr>
-                <w:lang w:val="en-US"/>
-              </w:rPr>
-              <w:t>k,v</w:t>
-            </w:r>
-            <w:proofErr w:type="spellEnd"/>
-            <w:proofErr w:type="gramEnd"/>
-            <w:r>
-              <w:rPr>
-                <w:lang w:val="en-US"/>
-              </w:rPr>
-              <w:t xml:space="preserve"> in </w:t>
-            </w:r>
-            <w:proofErr w:type="spellStart"/>
-            <w:r>
-              <w:rPr>
-                <w:lang w:val="en-US"/>
-              </w:rPr>
-              <w:t>nb_logements_par_type.items</w:t>
-            </w:r>
-            <w:proofErr w:type="spellEnd"/>
-            <w:r>
-              <w:rPr>
-                <w:lang w:val="en-US"/>
-              </w:rPr>
-              <w:t>() %}</w:t>
+              <w:t>{%tr for k,v in nb_logements_par_type.items() %}</w:t>
             </w:r>
           </w:p>
         </w:tc>
@@ -1406,15 +1062,7 @@
               </w:rPr>
             </w:pPr>
             <w:r>
-              <w:t xml:space="preserve">{%tr </w:t>
-            </w:r>
-            <w:proofErr w:type="spellStart"/>
-            <w:r>
-              <w:t>endfor</w:t>
-            </w:r>
-            <w:proofErr w:type="spellEnd"/>
-            <w:r>
-              <w:t xml:space="preserve"> %}</w:t>
+              <w:t>{%tr endfor %}</w:t>
             </w:r>
           </w:p>
         </w:tc>
@@ -1475,7 +1123,7 @@
 <w:ftr xmlns:wpc="http://schemas.microsoft.com/office/word/2010/wordprocessingCanvas" xmlns:cx="http://schemas.microsoft.com/office/drawing/2014/chartex" xmlns:cx1="http://schemas.microsoft.com/office/drawing/2015/9/8/chartex" xmlns:cx2="http://schemas.microsoft.com/office/drawing/2015/10/21/chartex" xmlns:cx3="http://schemas.microsoft.com/office/drawing/2016/5/9/chartex" xmlns:cx4="http://schemas.microsoft.com/office/drawing/2016/5/10/chartex" xmlns:cx5="http://schemas.microsoft.com/office/drawing/2016/5/11/chartex" xmlns:cx6="http://schemas.microsoft.com/office/drawing/2016/5/12/chartex" xmlns:cx7="http://schemas.microsoft.com/office/drawing/2016/5/13/chartex" xmlns:cx8="http://schemas.microsoft.com/office/drawing/2016/5/14/chartex" xmlns:mc="http://schemas.openxmlformats.org/markup-compatibility/2006" xmlns:aink="http://schemas.microsoft.com/office/drawing/2016/ink" xmlns:am3d="http://schemas.microsoft.com/office/drawing/2017/model3d" xmlns:o="urn:schemas-microsoft-com:office:office" xmlns:oel="http://schemas.microsoft.com/office/2019/extlst" xmlns:r="http://schemas.openxmlformats.org/officeDocument/2006/relationships" xmlns:m="http://schemas.openxmlformats.org/officeDocument/2006/math" xmlns:v="urn:schemas-microsoft-com:vml" xmlns:wp14="http://schemas.microsoft.com/office/word/2010/wordprocessingDrawing" xmlns:wp="http://schemas.openxmlformats.org/drawingml/2006/wordprocessingDrawing" xmlns:w10="urn:schemas-microsoft-com:office:word" xmlns:w="http://schemas.openxmlformats.org/wordprocessingml/2006/main" xmlns:w14="http://schemas.microsoft.com/office/word/2010/wordml" xmlns:w15="http://schemas.microsoft.com/office/word/2012/wordml" xmlns:w16cex="http://schemas.microsoft.com/office/word/2018/wordml/cex" xmlns:w16cid="http://schemas.microsoft.com/office/word/2016/wordml/cid" xmlns:w16="http://schemas.microsoft.com/office/word/2018/wordml" xmlns:w16sdtdh="http://schemas.microsoft.com/office/word/2020/wordml/sdtdatahash" xmlns:w16se="http://schemas.microsoft.com/office/word/2015/wordml/symex" xmlns:wpg="http://schemas.microsoft.com/office/word/2010/wordprocessingGroup" xmlns:wpi="http://schemas.microsoft.com/office/word/2010/wordprocessingInk" xmlns:wne="http://schemas.microsoft.com/office/word/2006/wordml" xmlns:wps="http://schemas.microsoft.com/office/word/2010/wordprocessingShape" mc:Ignorable="w14 w15 w16se w16cid w16 w16cex w16sdtdh wp14">
   <w:p>
     <w:pPr>
-      <w:pStyle w:val="Footer"/>
+      <w:pStyle w:val="Pieddepage"/>
     </w:pPr>
     <w:r>
       <w:t xml:space="preserve"> </w:t>
@@ -1488,7 +1136,7 @@
 <w:ftr xmlns:wpc="http://schemas.microsoft.com/office/word/2010/wordprocessingCanvas" xmlns:cx="http://schemas.microsoft.com/office/drawing/2014/chartex" xmlns:cx1="http://schemas.microsoft.com/office/drawing/2015/9/8/chartex" xmlns:cx2="http://schemas.microsoft.com/office/drawing/2015/10/21/chartex" xmlns:cx3="http://schemas.microsoft.com/office/drawing/2016/5/9/chartex" xmlns:cx4="http://schemas.microsoft.com/office/drawing/2016/5/10/chartex" xmlns:cx5="http://schemas.microsoft.com/office/drawing/2016/5/11/chartex" xmlns:cx6="http://schemas.microsoft.com/office/drawing/2016/5/12/chartex" xmlns:cx7="http://schemas.microsoft.com/office/drawing/2016/5/13/chartex" xmlns:cx8="http://schemas.microsoft.com/office/drawing/2016/5/14/chartex" xmlns:mc="http://schemas.openxmlformats.org/markup-compatibility/2006" xmlns:aink="http://schemas.microsoft.com/office/drawing/2016/ink" xmlns:am3d="http://schemas.microsoft.com/office/drawing/2017/model3d" xmlns:o="urn:schemas-microsoft-com:office:office" xmlns:oel="http://schemas.microsoft.com/office/2019/extlst" xmlns:r="http://schemas.openxmlformats.org/officeDocument/2006/relationships" xmlns:m="http://schemas.openxmlformats.org/officeDocument/2006/math" xmlns:v="urn:schemas-microsoft-com:vml" xmlns:wp14="http://schemas.microsoft.com/office/word/2010/wordprocessingDrawing" xmlns:wp="http://schemas.openxmlformats.org/drawingml/2006/wordprocessingDrawing" xmlns:w10="urn:schemas-microsoft-com:office:word" xmlns:w="http://schemas.openxmlformats.org/wordprocessingml/2006/main" xmlns:w14="http://schemas.microsoft.com/office/word/2010/wordml" xmlns:w15="http://schemas.microsoft.com/office/word/2012/wordml" xmlns:w16cex="http://schemas.microsoft.com/office/word/2018/wordml/cex" xmlns:w16cid="http://schemas.microsoft.com/office/word/2016/wordml/cid" xmlns:w16="http://schemas.microsoft.com/office/word/2018/wordml" xmlns:w16sdtdh="http://schemas.microsoft.com/office/word/2020/wordml/sdtdatahash" xmlns:w16se="http://schemas.microsoft.com/office/word/2015/wordml/symex" xmlns:wpg="http://schemas.microsoft.com/office/word/2010/wordprocessingGroup" xmlns:wpi="http://schemas.microsoft.com/office/word/2010/wordprocessingInk" xmlns:wne="http://schemas.microsoft.com/office/word/2006/wordml" xmlns:wps="http://schemas.microsoft.com/office/word/2010/wordprocessingShape" mc:Ignorable="w14 w15 w16se w16cid w16 w16cex w16sdtdh wp14">
   <w:p>
     <w:pPr>
-      <w:pStyle w:val="Footer"/>
+      <w:pStyle w:val="Pieddepage"/>
     </w:pPr>
     <w:r>
       <w:t xml:space="preserve"> </w:t>
@@ -1501,7 +1149,7 @@
 <w:ftr xmlns:wpc="http://schemas.microsoft.com/office/word/2010/wordprocessingCanvas" xmlns:cx="http://schemas.microsoft.com/office/drawing/2014/chartex" xmlns:cx1="http://schemas.microsoft.com/office/drawing/2015/9/8/chartex" xmlns:cx2="http://schemas.microsoft.com/office/drawing/2015/10/21/chartex" xmlns:cx3="http://schemas.microsoft.com/office/drawing/2016/5/9/chartex" xmlns:cx4="http://schemas.microsoft.com/office/drawing/2016/5/10/chartex" xmlns:cx5="http://schemas.microsoft.com/office/drawing/2016/5/11/chartex" xmlns:cx6="http://schemas.microsoft.com/office/drawing/2016/5/12/chartex" xmlns:cx7="http://schemas.microsoft.com/office/drawing/2016/5/13/chartex" xmlns:cx8="http://schemas.microsoft.com/office/drawing/2016/5/14/chartex" xmlns:mc="http://schemas.openxmlformats.org/markup-compatibility/2006" xmlns:aink="http://schemas.microsoft.com/office/drawing/2016/ink" xmlns:am3d="http://schemas.microsoft.com/office/drawing/2017/model3d" xmlns:o="urn:schemas-microsoft-com:office:office" xmlns:oel="http://schemas.microsoft.com/office/2019/extlst" xmlns:r="http://schemas.openxmlformats.org/officeDocument/2006/relationships" xmlns:m="http://schemas.openxmlformats.org/officeDocument/2006/math" xmlns:v="urn:schemas-microsoft-com:vml" xmlns:wp14="http://schemas.microsoft.com/office/word/2010/wordprocessingDrawing" xmlns:wp="http://schemas.openxmlformats.org/drawingml/2006/wordprocessingDrawing" xmlns:w10="urn:schemas-microsoft-com:office:word" xmlns:w="http://schemas.openxmlformats.org/wordprocessingml/2006/main" xmlns:w14="http://schemas.microsoft.com/office/word/2010/wordml" xmlns:w15="http://schemas.microsoft.com/office/word/2012/wordml" xmlns:w16cex="http://schemas.microsoft.com/office/word/2018/wordml/cex" xmlns:w16cid="http://schemas.microsoft.com/office/word/2016/wordml/cid" xmlns:w16="http://schemas.microsoft.com/office/word/2018/wordml" xmlns:w16sdtdh="http://schemas.microsoft.com/office/word/2020/wordml/sdtdatahash" xmlns:w16se="http://schemas.microsoft.com/office/word/2015/wordml/symex" xmlns:wpg="http://schemas.microsoft.com/office/word/2010/wordprocessingGroup" xmlns:wpi="http://schemas.microsoft.com/office/word/2010/wordprocessingInk" xmlns:wne="http://schemas.microsoft.com/office/word/2006/wordml" xmlns:wps="http://schemas.microsoft.com/office/word/2010/wordprocessingShape" mc:Ignorable="w14 w15 w16se w16cid w16 w16cex w16sdtdh wp14">
   <w:p>
     <w:pPr>
-      <w:pStyle w:val="Footer"/>
+      <w:pStyle w:val="Pieddepage"/>
     </w:pPr>
     <w:r>
       <w:t xml:space="preserve"> </w:t>
@@ -1533,7 +1181,7 @@
 <w:hdr xmlns:wpc="http://schemas.microsoft.com/office/word/2010/wordprocessingCanvas" xmlns:cx="http://schemas.microsoft.com/office/drawing/2014/chartex" xmlns:cx1="http://schemas.microsoft.com/office/drawing/2015/9/8/chartex" xmlns:cx2="http://schemas.microsoft.com/office/drawing/2015/10/21/chartex" xmlns:cx3="http://schemas.microsoft.com/office/drawing/2016/5/9/chartex" xmlns:cx4="http://schemas.microsoft.com/office/drawing/2016/5/10/chartex" xmlns:cx5="http://schemas.microsoft.com/office/drawing/2016/5/11/chartex" xmlns:cx6="http://schemas.microsoft.com/office/drawing/2016/5/12/chartex" xmlns:cx7="http://schemas.microsoft.com/office/drawing/2016/5/13/chartex" xmlns:cx8="http://schemas.microsoft.com/office/drawing/2016/5/14/chartex" xmlns:mc="http://schemas.openxmlformats.org/markup-compatibility/2006" xmlns:aink="http://schemas.microsoft.com/office/drawing/2016/ink" xmlns:am3d="http://schemas.microsoft.com/office/drawing/2017/model3d" xmlns:o="urn:schemas-microsoft-com:office:office" xmlns:oel="http://schemas.microsoft.com/office/2019/extlst" xmlns:r="http://schemas.openxmlformats.org/officeDocument/2006/relationships" xmlns:m="http://schemas.openxmlformats.org/officeDocument/2006/math" xmlns:v="urn:schemas-microsoft-com:vml" xmlns:wp14="http://schemas.microsoft.com/office/word/2010/wordprocessingDrawing" xmlns:wp="http://schemas.openxmlformats.org/drawingml/2006/wordprocessingDrawing" xmlns:w10="urn:schemas-microsoft-com:office:word" xmlns:w="http://schemas.openxmlformats.org/wordprocessingml/2006/main" xmlns:w14="http://schemas.microsoft.com/office/word/2010/wordml" xmlns:w15="http://schemas.microsoft.com/office/word/2012/wordml" xmlns:w16cex="http://schemas.microsoft.com/office/word/2018/wordml/cex" xmlns:w16cid="http://schemas.microsoft.com/office/word/2016/wordml/cid" xmlns:w16="http://schemas.microsoft.com/office/word/2018/wordml" xmlns:w16sdtdh="http://schemas.microsoft.com/office/word/2020/wordml/sdtdatahash" xmlns:w16se="http://schemas.microsoft.com/office/word/2015/wordml/symex" xmlns:wpg="http://schemas.microsoft.com/office/word/2010/wordprocessingGroup" xmlns:wpi="http://schemas.microsoft.com/office/word/2010/wordprocessingInk" xmlns:wne="http://schemas.microsoft.com/office/word/2006/wordml" xmlns:wps="http://schemas.microsoft.com/office/word/2010/wordprocessingShape" mc:Ignorable="w14 w15 w16se w16cid w16 w16cex w16sdtdh wp14">
   <w:p>
     <w:pPr>
-      <w:pStyle w:val="Header"/>
+      <w:pStyle w:val="En-tte"/>
     </w:pPr>
     <w:r>
       <w:rPr>
@@ -1597,7 +1245,7 @@
                         <w:p>
                           <w:r>
                             <w:rPr>
-                              <w:rStyle w:val="PageNumber"/>
+                              <w:rStyle w:val="Numrodepage"/>
                               <w:sz w:val="22"/>
                               <w:szCs w:val="22"/>
                             </w:rPr>
@@ -1605,7 +1253,7 @@
                           </w:r>
                           <w:r>
                             <w:rPr>
-                              <w:rStyle w:val="PageNumber"/>
+                              <w:rStyle w:val="Numrodepage"/>
                               <w:sz w:val="22"/>
                               <w:szCs w:val="22"/>
                             </w:rPr>
@@ -1613,7 +1261,7 @@
                           </w:r>
                           <w:r>
                             <w:rPr>
-                              <w:rStyle w:val="PageNumber"/>
+                              <w:rStyle w:val="Numrodepage"/>
                               <w:sz w:val="22"/>
                               <w:szCs w:val="22"/>
                             </w:rPr>
@@ -1621,7 +1269,7 @@
                           </w:r>
                           <w:r>
                             <w:rPr>
-                              <w:rStyle w:val="PageNumber"/>
+                              <w:rStyle w:val="Numrodepage"/>
                               <w:sz w:val="22"/>
                               <w:szCs w:val="22"/>
                             </w:rPr>
@@ -1629,7 +1277,7 @@
                           </w:r>
                           <w:r>
                             <w:rPr>
-                              <w:rStyle w:val="PageNumber"/>
+                              <w:rStyle w:val="Numrodepage"/>
                               <w:noProof/>
                               <w:sz w:val="22"/>
                               <w:szCs w:val="22"/>
@@ -1638,7 +1286,7 @@
                           </w:r>
                           <w:r>
                             <w:rPr>
-                              <w:rStyle w:val="PageNumber"/>
+                              <w:rStyle w:val="Numrodepage"/>
                               <w:sz w:val="22"/>
                               <w:szCs w:val="22"/>
                             </w:rPr>
@@ -1646,45 +1294,45 @@
                           </w:r>
                           <w:r>
                             <w:rPr>
-                              <w:rStyle w:val="PageNumber"/>
+                              <w:rStyle w:val="Numrodepage"/>
                             </w:rPr>
                             <w:tab/>
                             <w:t xml:space="preserve">- </w:t>
                           </w:r>
                           <w:r>
                             <w:rPr>
-                              <w:rStyle w:val="PageNumber"/>
+                              <w:rStyle w:val="Numrodepage"/>
                             </w:rPr>
                             <w:fldChar w:fldCharType="begin"/>
                           </w:r>
                           <w:r>
                             <w:rPr>
-                              <w:rStyle w:val="PageNumber"/>
+                              <w:rStyle w:val="Numrodepage"/>
                             </w:rPr>
                             <w:instrText xml:space="preserve"> PAGE </w:instrText>
                           </w:r>
                           <w:r>
                             <w:rPr>
-                              <w:rStyle w:val="PageNumber"/>
+                              <w:rStyle w:val="Numrodepage"/>
                             </w:rPr>
                             <w:fldChar w:fldCharType="separate"/>
                           </w:r>
                           <w:r>
                             <w:rPr>
-                              <w:rStyle w:val="PageNumber"/>
+                              <w:rStyle w:val="Numrodepage"/>
                               <w:noProof/>
                             </w:rPr>
                             <w:t>16</w:t>
                           </w:r>
                           <w:r>
                             <w:rPr>
-                              <w:rStyle w:val="PageNumber"/>
+                              <w:rStyle w:val="Numrodepage"/>
                             </w:rPr>
                             <w:fldChar w:fldCharType="end"/>
                           </w:r>
                           <w:r>
                             <w:rPr>
-                              <w:rStyle w:val="PageNumber"/>
+                              <w:rStyle w:val="Numrodepage"/>
                             </w:rPr>
                             <w:t xml:space="preserve"> -101010 878</w:t>
                           </w:r>
@@ -1712,7 +1360,7 @@
               <v:stroke joinstyle="miter"/>
               <v:path gradientshapeok="t" o:connecttype="rect"/>
             </v:shapetype>
-            <v:shape id="Text Box 2" o:spid="_x0000_s1026" type="#_x0000_t202" style="position:absolute;left:0;text-align:left;margin-left:427.1pt;margin-top:18.9pt;width:20.8pt;height:12.85pt;z-index:251665408;visibility:visible;mso-wrap-style:square;mso-width-percent:0;mso-height-percent:0;mso-wrap-distance-left:0;mso-wrap-distance-top:0;mso-wrap-distance-right:0;mso-wrap-distance-bottom:0;mso-position-horizontal:absolute;mso-position-horizontal-relative:page;mso-position-vertical:absolute;mso-position-vertical-relative:page;mso-width-percent:0;mso-height-percent:0;mso-width-relative:page;mso-height-relative:page;v-text-anchor:top" o:gfxdata="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" stroked="f">
+            <v:shape id="Text Box 2" o:spid="_x0000_s1027" type="#_x0000_t202" style="position:absolute;left:0;text-align:left;margin-left:427.1pt;margin-top:18.9pt;width:20.8pt;height:12.85pt;z-index:251665408;visibility:visible;mso-wrap-style:square;mso-width-percent:0;mso-height-percent:0;mso-wrap-distance-left:0;mso-wrap-distance-top:0;mso-wrap-distance-right:0;mso-wrap-distance-bottom:0;mso-position-horizontal:absolute;mso-position-horizontal-relative:page;mso-position-vertical:absolute;mso-position-vertical-relative:page;mso-width-percent:0;mso-height-percent:0;mso-width-relative:page;mso-height-relative:page;v-text-anchor:top" o:gfxdata="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" stroked="f">
               <v:fill opacity="0"/>
               <v:path arrowok="t"/>
               <v:textbox inset=".45pt,.45pt,.45pt,.45pt">
@@ -1720,7 +1368,7 @@
                   <w:p>
                     <w:r>
                       <w:rPr>
-                        <w:rStyle w:val="PageNumber"/>
+                        <w:rStyle w:val="Numrodepage"/>
                         <w:sz w:val="22"/>
                         <w:szCs w:val="22"/>
                       </w:rPr>
@@ -1728,7 +1376,7 @@
                     </w:r>
                     <w:r>
                       <w:rPr>
-                        <w:rStyle w:val="PageNumber"/>
+                        <w:rStyle w:val="Numrodepage"/>
                         <w:sz w:val="22"/>
                         <w:szCs w:val="22"/>
                       </w:rPr>
@@ -1736,7 +1384,7 @@
                     </w:r>
                     <w:r>
                       <w:rPr>
-                        <w:rStyle w:val="PageNumber"/>
+                        <w:rStyle w:val="Numrodepage"/>
                         <w:sz w:val="22"/>
                         <w:szCs w:val="22"/>
                       </w:rPr>
@@ -1744,7 +1392,7 @@
                     </w:r>
                     <w:r>
                       <w:rPr>
-                        <w:rStyle w:val="PageNumber"/>
+                        <w:rStyle w:val="Numrodepage"/>
                         <w:sz w:val="22"/>
                         <w:szCs w:val="22"/>
                       </w:rPr>
@@ -1752,7 +1400,7 @@
                     </w:r>
                     <w:r>
                       <w:rPr>
-                        <w:rStyle w:val="PageNumber"/>
+                        <w:rStyle w:val="Numrodepage"/>
                         <w:noProof/>
                         <w:sz w:val="22"/>
                         <w:szCs w:val="22"/>
@@ -1761,7 +1409,7 @@
                     </w:r>
                     <w:r>
                       <w:rPr>
-                        <w:rStyle w:val="PageNumber"/>
+                        <w:rStyle w:val="Numrodepage"/>
                         <w:sz w:val="22"/>
                         <w:szCs w:val="22"/>
                       </w:rPr>
@@ -1769,45 +1417,45 @@
                     </w:r>
                     <w:r>
                       <w:rPr>
-                        <w:rStyle w:val="PageNumber"/>
+                        <w:rStyle w:val="Numrodepage"/>
                       </w:rPr>
                       <w:tab/>
                       <w:t xml:space="preserve">- </w:t>
                     </w:r>
                     <w:r>
                       <w:rPr>
-                        <w:rStyle w:val="PageNumber"/>
+                        <w:rStyle w:val="Numrodepage"/>
                       </w:rPr>
                       <w:fldChar w:fldCharType="begin"/>
                     </w:r>
                     <w:r>
                       <w:rPr>
-                        <w:rStyle w:val="PageNumber"/>
+                        <w:rStyle w:val="Numrodepage"/>
                       </w:rPr>
                       <w:instrText xml:space="preserve"> PAGE </w:instrText>
                     </w:r>
                     <w:r>
                       <w:rPr>
-                        <w:rStyle w:val="PageNumber"/>
+                        <w:rStyle w:val="Numrodepage"/>
                       </w:rPr>
                       <w:fldChar w:fldCharType="separate"/>
                     </w:r>
                     <w:r>
                       <w:rPr>
-                        <w:rStyle w:val="PageNumber"/>
+                        <w:rStyle w:val="Numrodepage"/>
                         <w:noProof/>
                       </w:rPr>
                       <w:t>16</w:t>
                     </w:r>
                     <w:r>
                       <w:rPr>
-                        <w:rStyle w:val="PageNumber"/>
+                        <w:rStyle w:val="Numrodepage"/>
                       </w:rPr>
                       <w:fldChar w:fldCharType="end"/>
                     </w:r>
                     <w:r>
                       <w:rPr>
-                        <w:rStyle w:val="PageNumber"/>
+                        <w:rStyle w:val="Numrodepage"/>
                       </w:rPr>
                       <w:t xml:space="preserve"> -101010 878</w:t>
                     </w:r>
@@ -1828,7 +1476,7 @@
 <w:hdr xmlns:wpc="http://schemas.microsoft.com/office/word/2010/wordprocessingCanvas" xmlns:cx="http://schemas.microsoft.com/office/drawing/2014/chartex" xmlns:cx1="http://schemas.microsoft.com/office/drawing/2015/9/8/chartex" xmlns:cx2="http://schemas.microsoft.com/office/drawing/2015/10/21/chartex" xmlns:cx3="http://schemas.microsoft.com/office/drawing/2016/5/9/chartex" xmlns:cx4="http://schemas.microsoft.com/office/drawing/2016/5/10/chartex" xmlns:cx5="http://schemas.microsoft.com/office/drawing/2016/5/11/chartex" xmlns:cx6="http://schemas.microsoft.com/office/drawing/2016/5/12/chartex" xmlns:cx7="http://schemas.microsoft.com/office/drawing/2016/5/13/chartex" xmlns:cx8="http://schemas.microsoft.com/office/drawing/2016/5/14/chartex" xmlns:mc="http://schemas.openxmlformats.org/markup-compatibility/2006" xmlns:aink="http://schemas.microsoft.com/office/drawing/2016/ink" xmlns:am3d="http://schemas.microsoft.com/office/drawing/2017/model3d" xmlns:o="urn:schemas-microsoft-com:office:office" xmlns:oel="http://schemas.microsoft.com/office/2019/extlst" xmlns:r="http://schemas.openxmlformats.org/officeDocument/2006/relationships" xmlns:m="http://schemas.openxmlformats.org/officeDocument/2006/math" xmlns:v="urn:schemas-microsoft-com:vml" xmlns:wp14="http://schemas.microsoft.com/office/word/2010/wordprocessingDrawing" xmlns:wp="http://schemas.openxmlformats.org/drawingml/2006/wordprocessingDrawing" xmlns:w10="urn:schemas-microsoft-com:office:word" xmlns:w="http://schemas.openxmlformats.org/wordprocessingml/2006/main" xmlns:w14="http://schemas.microsoft.com/office/word/2010/wordml" xmlns:w15="http://schemas.microsoft.com/office/word/2012/wordml" xmlns:w16cex="http://schemas.microsoft.com/office/word/2018/wordml/cex" xmlns:w16cid="http://schemas.microsoft.com/office/word/2016/wordml/cid" xmlns:w16="http://schemas.microsoft.com/office/word/2018/wordml" xmlns:w16sdtdh="http://schemas.microsoft.com/office/word/2020/wordml/sdtdatahash" xmlns:w16se="http://schemas.microsoft.com/office/word/2015/wordml/symex" xmlns:wpg="http://schemas.microsoft.com/office/word/2010/wordprocessingGroup" xmlns:wpi="http://schemas.microsoft.com/office/word/2010/wordprocessingInk" xmlns:wne="http://schemas.microsoft.com/office/word/2006/wordml" xmlns:wps="http://schemas.microsoft.com/office/word/2010/wordprocessingShape" mc:Ignorable="w14 w15 w16se w16cid w16 w16cex w16sdtdh wp14">
   <w:p>
     <w:pPr>
-      <w:pStyle w:val="Header"/>
+      <w:pStyle w:val="En-tte"/>
       <w:ind w:right="360"/>
     </w:pPr>
     <w:r>
@@ -1893,7 +1541,7 @@
                         <w:p>
                           <w:r>
                             <w:rPr>
-                              <w:rStyle w:val="PageNumber"/>
+                              <w:rStyle w:val="Numrodepage"/>
                               <w:sz w:val="22"/>
                               <w:szCs w:val="22"/>
                             </w:rPr>
@@ -1901,7 +1549,7 @@
                           </w:r>
                           <w:r>
                             <w:rPr>
-                              <w:rStyle w:val="PageNumber"/>
+                              <w:rStyle w:val="Numrodepage"/>
                               <w:sz w:val="22"/>
                               <w:szCs w:val="22"/>
                             </w:rPr>
@@ -1909,7 +1557,7 @@
                           </w:r>
                           <w:r>
                             <w:rPr>
-                              <w:rStyle w:val="PageNumber"/>
+                              <w:rStyle w:val="Numrodepage"/>
                               <w:sz w:val="22"/>
                               <w:szCs w:val="22"/>
                             </w:rPr>
@@ -1917,7 +1565,7 @@
                           </w:r>
                           <w:r>
                             <w:rPr>
-                              <w:rStyle w:val="PageNumber"/>
+                              <w:rStyle w:val="Numrodepage"/>
                               <w:sz w:val="22"/>
                               <w:szCs w:val="22"/>
                             </w:rPr>
@@ -1925,7 +1573,7 @@
                           </w:r>
                           <w:r>
                             <w:rPr>
-                              <w:rStyle w:val="PageNumber"/>
+                              <w:rStyle w:val="Numrodepage"/>
                               <w:noProof/>
                               <w:sz w:val="22"/>
                               <w:szCs w:val="22"/>
@@ -1934,7 +1582,7 @@
                           </w:r>
                           <w:r>
                             <w:rPr>
-                              <w:rStyle w:val="PageNumber"/>
+                              <w:rStyle w:val="Numrodepage"/>
                               <w:sz w:val="22"/>
                               <w:szCs w:val="22"/>
                             </w:rPr>
@@ -1942,45 +1590,45 @@
                           </w:r>
                           <w:r>
                             <w:rPr>
-                              <w:rStyle w:val="PageNumber"/>
+                              <w:rStyle w:val="Numrodepage"/>
                             </w:rPr>
                             <w:tab/>
                             <w:t xml:space="preserve">- </w:t>
                           </w:r>
                           <w:r>
                             <w:rPr>
-                              <w:rStyle w:val="PageNumber"/>
+                              <w:rStyle w:val="Numrodepage"/>
                             </w:rPr>
                             <w:fldChar w:fldCharType="begin"/>
                           </w:r>
                           <w:r>
                             <w:rPr>
-                              <w:rStyle w:val="PageNumber"/>
+                              <w:rStyle w:val="Numrodepage"/>
                             </w:rPr>
                             <w:instrText xml:space="preserve"> PAGE </w:instrText>
                           </w:r>
                           <w:r>
                             <w:rPr>
-                              <w:rStyle w:val="PageNumber"/>
+                              <w:rStyle w:val="Numrodepage"/>
                             </w:rPr>
                             <w:fldChar w:fldCharType="separate"/>
                           </w:r>
                           <w:r>
                             <w:rPr>
-                              <w:rStyle w:val="PageNumber"/>
+                              <w:rStyle w:val="Numrodepage"/>
                               <w:noProof/>
                             </w:rPr>
                             <w:t>16</w:t>
                           </w:r>
                           <w:r>
                             <w:rPr>
-                              <w:rStyle w:val="PageNumber"/>
+                              <w:rStyle w:val="Numrodepage"/>
                             </w:rPr>
                             <w:fldChar w:fldCharType="end"/>
                           </w:r>
                           <w:r>
                             <w:rPr>
-                              <w:rStyle w:val="PageNumber"/>
+                              <w:rStyle w:val="Numrodepage"/>
                             </w:rPr>
                             <w:t xml:space="preserve"> -101010 878</w:t>
                           </w:r>
@@ -2008,7 +1656,7 @@
               <v:stroke joinstyle="miter"/>
               <v:path gradientshapeok="t" o:connecttype="rect"/>
             </v:shapetype>
-            <v:shape id="_x0000_s1027" type="#_x0000_t202" style="position:absolute;left:0;text-align:left;margin-left:538.7pt;margin-top:19.8pt;width:20.8pt;height:12.85pt;z-index:251650048;visibility:visible;mso-wrap-style:square;mso-width-percent:0;mso-height-percent:0;mso-wrap-distance-left:0;mso-wrap-distance-top:0;mso-wrap-distance-right:0;mso-wrap-distance-bottom:0;mso-position-horizontal:absolute;mso-position-horizontal-relative:page;mso-position-vertical:absolute;mso-position-vertical-relative:page;mso-width-percent:0;mso-height-percent:0;mso-width-relative:page;mso-height-relative:page;v-text-anchor:top" o:gfxdata="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" stroked="f">
+            <v:shape id="_x0000_s1028" type="#_x0000_t202" style="position:absolute;left:0;text-align:left;margin-left:538.7pt;margin-top:19.8pt;width:20.8pt;height:12.85pt;z-index:251650048;visibility:visible;mso-wrap-style:square;mso-width-percent:0;mso-height-percent:0;mso-wrap-distance-left:0;mso-wrap-distance-top:0;mso-wrap-distance-right:0;mso-wrap-distance-bottom:0;mso-position-horizontal:absolute;mso-position-horizontal-relative:page;mso-position-vertical:absolute;mso-position-vertical-relative:page;mso-width-percent:0;mso-height-percent:0;mso-width-relative:page;mso-height-relative:page;v-text-anchor:top" o:gfxdata="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" stroked="f">
               <v:fill opacity="0"/>
               <v:path arrowok="t"/>
               <v:textbox inset=".45pt,.45pt,.45pt,.45pt">
@@ -2016,7 +1664,7 @@
                   <w:p>
                     <w:r>
                       <w:rPr>
-                        <w:rStyle w:val="PageNumber"/>
+                        <w:rStyle w:val="Numrodepage"/>
                         <w:sz w:val="22"/>
                         <w:szCs w:val="22"/>
                       </w:rPr>
@@ -2024,7 +1672,7 @@
                     </w:r>
                     <w:r>
                       <w:rPr>
-                        <w:rStyle w:val="PageNumber"/>
+                        <w:rStyle w:val="Numrodepage"/>
                         <w:sz w:val="22"/>
                         <w:szCs w:val="22"/>
                       </w:rPr>
@@ -2032,7 +1680,7 @@
                     </w:r>
                     <w:r>
                       <w:rPr>
-                        <w:rStyle w:val="PageNumber"/>
+                        <w:rStyle w:val="Numrodepage"/>
                         <w:sz w:val="22"/>
                         <w:szCs w:val="22"/>
                       </w:rPr>
@@ -2040,7 +1688,7 @@
                     </w:r>
                     <w:r>
                       <w:rPr>
-                        <w:rStyle w:val="PageNumber"/>
+                        <w:rStyle w:val="Numrodepage"/>
                         <w:sz w:val="22"/>
                         <w:szCs w:val="22"/>
                       </w:rPr>
@@ -2048,7 +1696,7 @@
                     </w:r>
                     <w:r>
                       <w:rPr>
-                        <w:rStyle w:val="PageNumber"/>
+                        <w:rStyle w:val="Numrodepage"/>
                         <w:noProof/>
                         <w:sz w:val="22"/>
                         <w:szCs w:val="22"/>
@@ -2057,7 +1705,7 @@
                     </w:r>
                     <w:r>
                       <w:rPr>
-                        <w:rStyle w:val="PageNumber"/>
+                        <w:rStyle w:val="Numrodepage"/>
                         <w:sz w:val="22"/>
                         <w:szCs w:val="22"/>
                       </w:rPr>
@@ -2065,45 +1713,45 @@
                     </w:r>
                     <w:r>
                       <w:rPr>
-                        <w:rStyle w:val="PageNumber"/>
+                        <w:rStyle w:val="Numrodepage"/>
                       </w:rPr>
                       <w:tab/>
                       <w:t xml:space="preserve">- </w:t>
                     </w:r>
                     <w:r>
                       <w:rPr>
-                        <w:rStyle w:val="PageNumber"/>
+                        <w:rStyle w:val="Numrodepage"/>
                       </w:rPr>
                       <w:fldChar w:fldCharType="begin"/>
                     </w:r>
                     <w:r>
                       <w:rPr>
-                        <w:rStyle w:val="PageNumber"/>
+                        <w:rStyle w:val="Numrodepage"/>
                       </w:rPr>
                       <w:instrText xml:space="preserve"> PAGE </w:instrText>
                     </w:r>
                     <w:r>
                       <w:rPr>
-                        <w:rStyle w:val="PageNumber"/>
+                        <w:rStyle w:val="Numrodepage"/>
                       </w:rPr>
                       <w:fldChar w:fldCharType="separate"/>
                     </w:r>
                     <w:r>
                       <w:rPr>
-                        <w:rStyle w:val="PageNumber"/>
+                        <w:rStyle w:val="Numrodepage"/>
                         <w:noProof/>
                       </w:rPr>
                       <w:t>16</w:t>
                     </w:r>
                     <w:r>
                       <w:rPr>
-                        <w:rStyle w:val="PageNumber"/>
+                        <w:rStyle w:val="Numrodepage"/>
                       </w:rPr>
                       <w:fldChar w:fldCharType="end"/>
                     </w:r>
                     <w:r>
                       <w:rPr>
-                        <w:rStyle w:val="PageNumber"/>
+                        <w:rStyle w:val="Numrodepage"/>
                       </w:rPr>
                       <w:t xml:space="preserve"> -101010 878</w:t>
                     </w:r>
@@ -2118,25 +1766,25 @@
     </w:r>
     <w:r>
       <w:rPr>
-        <w:rStyle w:val="PageNumber"/>
+        <w:rStyle w:val="Numrodepage"/>
       </w:rPr>
       <w:t xml:space="preserve"> </w:t>
     </w:r>
     <w:r>
       <w:rPr>
-        <w:rStyle w:val="PageNumber"/>
+        <w:rStyle w:val="Numrodepage"/>
       </w:rPr>
       <w:tab/>
     </w:r>
     <w:r>
       <w:rPr>
-        <w:rStyle w:val="PageNumber"/>
+        <w:rStyle w:val="Numrodepage"/>
       </w:rPr>
       <w:tab/>
     </w:r>
     <w:r>
       <w:rPr>
-        <w:rStyle w:val="PageNumber"/>
+        <w:rStyle w:val="Numrodepage"/>
       </w:rPr>
       <w:tab/>
     </w:r>
@@ -2148,7 +1796,7 @@
 <w:hdr xmlns:wpc="http://schemas.microsoft.com/office/word/2010/wordprocessingCanvas" xmlns:cx="http://schemas.microsoft.com/office/drawing/2014/chartex" xmlns:cx1="http://schemas.microsoft.com/office/drawing/2015/9/8/chartex" xmlns:cx2="http://schemas.microsoft.com/office/drawing/2015/10/21/chartex" xmlns:cx3="http://schemas.microsoft.com/office/drawing/2016/5/9/chartex" xmlns:cx4="http://schemas.microsoft.com/office/drawing/2016/5/10/chartex" xmlns:cx5="http://schemas.microsoft.com/office/drawing/2016/5/11/chartex" xmlns:cx6="http://schemas.microsoft.com/office/drawing/2016/5/12/chartex" xmlns:cx7="http://schemas.microsoft.com/office/drawing/2016/5/13/chartex" xmlns:cx8="http://schemas.microsoft.com/office/drawing/2016/5/14/chartex" xmlns:mc="http://schemas.openxmlformats.org/markup-compatibility/2006" xmlns:aink="http://schemas.microsoft.com/office/drawing/2016/ink" xmlns:am3d="http://schemas.microsoft.com/office/drawing/2017/model3d" xmlns:o="urn:schemas-microsoft-com:office:office" xmlns:oel="http://schemas.microsoft.com/office/2019/extlst" xmlns:r="http://schemas.openxmlformats.org/officeDocument/2006/relationships" xmlns:m="http://schemas.openxmlformats.org/officeDocument/2006/math" xmlns:v="urn:schemas-microsoft-com:vml" xmlns:wp14="http://schemas.microsoft.com/office/word/2010/wordprocessingDrawing" xmlns:wp="http://schemas.openxmlformats.org/drawingml/2006/wordprocessingDrawing" xmlns:w10="urn:schemas-microsoft-com:office:word" xmlns:w="http://schemas.openxmlformats.org/wordprocessingml/2006/main" xmlns:w14="http://schemas.microsoft.com/office/word/2010/wordml" xmlns:w15="http://schemas.microsoft.com/office/word/2012/wordml" xmlns:w16cex="http://schemas.microsoft.com/office/word/2018/wordml/cex" xmlns:w16cid="http://schemas.microsoft.com/office/word/2016/wordml/cid" xmlns:w16="http://schemas.microsoft.com/office/word/2018/wordml" xmlns:w16sdtdh="http://schemas.microsoft.com/office/word/2020/wordml/sdtdatahash" xmlns:w16se="http://schemas.microsoft.com/office/word/2015/wordml/symex" xmlns:wpg="http://schemas.microsoft.com/office/word/2010/wordprocessingGroup" xmlns:wpi="http://schemas.microsoft.com/office/word/2010/wordprocessingInk" xmlns:wne="http://schemas.microsoft.com/office/word/2006/wordml" xmlns:wps="http://schemas.microsoft.com/office/word/2010/wordprocessingShape" mc:Ignorable="w14 w15 w16se w16cid w16 w16cex w16sdtdh wp14">
   <w:tbl>
     <w:tblPr>
-      <w:tblStyle w:val="TableGrid"/>
+      <w:tblStyle w:val="Grilledutableau"/>
       <w:tblW w:w="8460" w:type="dxa"/>
       <w:jc w:val="center"/>
       <w:tblBorders>
@@ -2260,7 +1908,7 @@
   </w:tbl>
   <w:p>
     <w:pPr>
-      <w:pStyle w:val="Header"/>
+      <w:pStyle w:val="En-tte"/>
       <w:tabs>
         <w:tab w:val="clear" w:pos="4536"/>
         <w:tab w:val="clear" w:pos="9072"/>
@@ -2279,7 +1927,7 @@
     <w:lvl w:ilvl="0">
       <w:start w:val="1"/>
       <w:numFmt w:val="none"/>
-      <w:pStyle w:val="Heading1"/>
+      <w:pStyle w:val="Titre1"/>
       <w:suff w:val="nothing"/>
       <w:lvlText w:val=""/>
       <w:lvlJc w:val="left"/>
@@ -2293,7 +1941,7 @@
     <w:lvl w:ilvl="1">
       <w:start w:val="1"/>
       <w:numFmt w:val="none"/>
-      <w:pStyle w:val="Heading2"/>
+      <w:pStyle w:val="Titre2"/>
       <w:suff w:val="nothing"/>
       <w:lvlText w:val=""/>
       <w:lvlJc w:val="left"/>
@@ -2307,7 +1955,7 @@
     <w:lvl w:ilvl="2">
       <w:start w:val="1"/>
       <w:numFmt w:val="none"/>
-      <w:pStyle w:val="Heading3"/>
+      <w:pStyle w:val="Titre3"/>
       <w:suff w:val="nothing"/>
       <w:lvlText w:val=""/>
       <w:lvlJc w:val="left"/>
@@ -2321,7 +1969,7 @@
     <w:lvl w:ilvl="3">
       <w:start w:val="1"/>
       <w:numFmt w:val="none"/>
-      <w:pStyle w:val="Heading4"/>
+      <w:pStyle w:val="Titre4"/>
       <w:suff w:val="nothing"/>
       <w:lvlText w:val=""/>
       <w:lvlJc w:val="left"/>
@@ -2335,7 +1983,7 @@
     <w:lvl w:ilvl="4">
       <w:start w:val="1"/>
       <w:numFmt w:val="none"/>
-      <w:pStyle w:val="Heading5"/>
+      <w:pStyle w:val="Titre5"/>
       <w:suff w:val="nothing"/>
       <w:lvlText w:val=""/>
       <w:lvlJc w:val="left"/>
@@ -2349,7 +1997,7 @@
     <w:lvl w:ilvl="5">
       <w:start w:val="1"/>
       <w:numFmt w:val="none"/>
-      <w:pStyle w:val="Heading6"/>
+      <w:pStyle w:val="Titre6"/>
       <w:suff w:val="nothing"/>
       <w:lvlText w:val=""/>
       <w:lvlJc w:val="left"/>
@@ -2363,7 +2011,7 @@
     <w:lvl w:ilvl="6">
       <w:start w:val="1"/>
       <w:numFmt w:val="none"/>
-      <w:pStyle w:val="Heading7"/>
+      <w:pStyle w:val="Titre7"/>
       <w:suff w:val="nothing"/>
       <w:lvlText w:val=""/>
       <w:lvlJc w:val="left"/>
@@ -3036,13 +2684,13 @@
   <w:style w:type="paragraph" w:default="1" w:styleId="Normal">
     <w:name w:val="Normal"/>
     <w:qFormat/>
-    <w:rsid w:val="005A29D7"/>
+    <w:rsid w:val="00EE5378"/>
     <w:rPr>
       <w:sz w:val="24"/>
       <w:szCs w:val="24"/>
     </w:rPr>
   </w:style>
-  <w:style w:type="paragraph" w:styleId="Heading1">
+  <w:style w:type="paragraph" w:styleId="Titre1">
     <w:name w:val="heading 1"/>
     <w:basedOn w:val="Normal"/>
     <w:next w:val="Normal"/>
@@ -3075,7 +2723,7 @@
       <w:lang w:eastAsia="zh-CN"/>
     </w:rPr>
   </w:style>
-  <w:style w:type="paragraph" w:styleId="Heading2">
+  <w:style w:type="paragraph" w:styleId="Titre2">
     <w:name w:val="heading 2"/>
     <w:basedOn w:val="Normal"/>
     <w:next w:val="Normal"/>
@@ -3102,9 +2750,9 @@
       <w:lang w:eastAsia="zh-CN"/>
     </w:rPr>
   </w:style>
-  <w:style w:type="paragraph" w:styleId="Heading3">
+  <w:style w:type="paragraph" w:styleId="Titre3">
     <w:name w:val="heading 3"/>
-    <w:basedOn w:val="Heading2"/>
+    <w:basedOn w:val="Titre2"/>
     <w:next w:val="Normal"/>
     <w:qFormat/>
     <w:pPr>
@@ -3117,7 +2765,7 @@
       <w:color w:val="800080"/>
     </w:rPr>
   </w:style>
-  <w:style w:type="paragraph" w:styleId="Heading4">
+  <w:style w:type="paragraph" w:styleId="Titre4">
     <w:name w:val="heading 4"/>
     <w:basedOn w:val="Normal"/>
     <w:next w:val="Normal"/>
@@ -3141,7 +2789,7 @@
       <w:lang w:eastAsia="zh-CN"/>
     </w:rPr>
   </w:style>
-  <w:style w:type="paragraph" w:styleId="Heading5">
+  <w:style w:type="paragraph" w:styleId="Titre5">
     <w:name w:val="heading 5"/>
     <w:basedOn w:val="Normal"/>
     <w:next w:val="Normal"/>
@@ -3165,7 +2813,7 @@
       <w:lang w:eastAsia="zh-CN"/>
     </w:rPr>
   </w:style>
-  <w:style w:type="paragraph" w:styleId="Heading6">
+  <w:style w:type="paragraph" w:styleId="Titre6">
     <w:name w:val="heading 6"/>
     <w:basedOn w:val="Normal"/>
     <w:next w:val="Normal"/>
@@ -3190,7 +2838,7 @@
       <w:lang w:eastAsia="zh-CN"/>
     </w:rPr>
   </w:style>
-  <w:style w:type="paragraph" w:styleId="Heading7">
+  <w:style w:type="paragraph" w:styleId="Titre7">
     <w:name w:val="heading 7"/>
     <w:basedOn w:val="Normal"/>
     <w:next w:val="Normal"/>
@@ -3216,13 +2864,13 @@
       <w:lang w:eastAsia="zh-CN"/>
     </w:rPr>
   </w:style>
-  <w:style w:type="character" w:default="1" w:styleId="DefaultParagraphFont">
+  <w:style w:type="character" w:default="1" w:styleId="Policepardfaut">
     <w:name w:val="Default Paragraph Font"/>
     <w:uiPriority w:val="1"/>
     <w:semiHidden/>
     <w:unhideWhenUsed/>
   </w:style>
-  <w:style w:type="table" w:default="1" w:styleId="TableNormal">
+  <w:style w:type="table" w:default="1" w:styleId="TableauNormal">
     <w:name w:val="Normal Table"/>
     <w:uiPriority w:val="99"/>
     <w:semiHidden/>
@@ -3237,7 +2885,7 @@
       </w:tblCellMar>
     </w:tblPr>
   </w:style>
-  <w:style w:type="numbering" w:default="1" w:styleId="NoList">
+  <w:style w:type="numbering" w:default="1" w:styleId="Aucuneliste">
     <w:name w:val="No List"/>
     <w:uiPriority w:val="99"/>
     <w:semiHidden/>
@@ -3453,7 +3101,7 @@
   <w:style w:type="character" w:customStyle="1" w:styleId="WW-Policepardfaut">
     <w:name w:val="WW-Police par défaut"/>
   </w:style>
-  <w:style w:type="character" w:styleId="PageNumber">
+  <w:style w:type="character" w:styleId="Numrodepage">
     <w:name w:val="page number"/>
     <w:basedOn w:val="WW-Policepardfaut"/>
   </w:style>
@@ -3515,10 +3163,10 @@
   <w:style w:type="character" w:customStyle="1" w:styleId="Policepardfaut1">
     <w:name w:val="Police par défaut1"/>
   </w:style>
-  <w:style w:type="paragraph" w:customStyle="1" w:styleId="Titre2">
+  <w:style w:type="paragraph" w:customStyle="1" w:styleId="Titre20">
     <w:name w:val="Titre2"/>
     <w:basedOn w:val="Normal"/>
-    <w:next w:val="BodyText"/>
+    <w:next w:val="Corpsdetexte"/>
     <w:pPr>
       <w:keepNext/>
       <w:suppressAutoHyphens/>
@@ -3535,7 +3183,7 @@
       <w:lang w:eastAsia="zh-CN"/>
     </w:rPr>
   </w:style>
-  <w:style w:type="paragraph" w:styleId="BodyText">
+  <w:style w:type="paragraph" w:styleId="Corpsdetexte">
     <w:name w:val="Body Text"/>
     <w:basedOn w:val="Normal"/>
     <w:pPr>
@@ -3551,14 +3199,14 @@
       <w:lang w:eastAsia="zh-CN"/>
     </w:rPr>
   </w:style>
-  <w:style w:type="paragraph" w:styleId="List">
+  <w:style w:type="paragraph" w:styleId="Liste">
     <w:name w:val="List"/>
-    <w:basedOn w:val="BodyText"/>
+    <w:basedOn w:val="Corpsdetexte"/>
     <w:rPr>
       <w:rFonts w:cs="Tahoma"/>
     </w:rPr>
   </w:style>
-  <w:style w:type="paragraph" w:styleId="Caption">
+  <w:style w:type="paragraph" w:styleId="Lgende">
     <w:name w:val="caption"/>
     <w:basedOn w:val="Normal"/>
     <w:qFormat/>
@@ -3612,7 +3260,7 @@
   <w:style w:type="paragraph" w:customStyle="1" w:styleId="WW-Titre">
     <w:name w:val="WW-Titre"/>
     <w:basedOn w:val="Normal"/>
-    <w:next w:val="BodyText"/>
+    <w:next w:val="Corpsdetexte"/>
     <w:pPr>
       <w:keepNext/>
       <w:suppressAutoHyphens/>
@@ -3629,10 +3277,10 @@
       <w:lang w:eastAsia="zh-CN"/>
     </w:rPr>
   </w:style>
-  <w:style w:type="paragraph" w:styleId="Subtitle">
+  <w:style w:type="paragraph" w:styleId="Sous-titre">
     <w:name w:val="Subtitle"/>
-    <w:basedOn w:val="Titre2"/>
-    <w:next w:val="BodyText"/>
+    <w:basedOn w:val="Titre20"/>
+    <w:next w:val="Corpsdetexte"/>
     <w:qFormat/>
     <w:pPr>
       <w:jc w:val="center"/>
@@ -3659,7 +3307,7 @@
       <w:lang w:eastAsia="zh-CN"/>
     </w:rPr>
   </w:style>
-  <w:style w:type="paragraph" w:styleId="Header">
+  <w:style w:type="paragraph" w:styleId="En-tte">
     <w:name w:val="header"/>
     <w:basedOn w:val="Normal"/>
     <w:pPr>
@@ -3678,7 +3326,7 @@
       <w:lang w:eastAsia="zh-CN"/>
     </w:rPr>
   </w:style>
-  <w:style w:type="paragraph" w:styleId="Footer">
+  <w:style w:type="paragraph" w:styleId="Pieddepage">
     <w:name w:val="footer"/>
     <w:basedOn w:val="Normal"/>
     <w:pPr>
@@ -3793,7 +3441,7 @@
       <w:lang w:eastAsia="zh-CN"/>
     </w:rPr>
   </w:style>
-  <w:style w:type="paragraph" w:styleId="FootnoteText">
+  <w:style w:type="paragraph" w:styleId="Notedebasdepage">
     <w:name w:val="footnote text"/>
     <w:basedOn w:val="Normal"/>
     <w:pPr>
@@ -3963,7 +3611,7 @@
   </w:style>
   <w:style w:type="paragraph" w:customStyle="1" w:styleId="Contenudetableau">
     <w:name w:val="Contenu de tableau"/>
-    <w:basedOn w:val="BodyText"/>
+    <w:basedOn w:val="Corpsdetexte"/>
     <w:pPr>
       <w:suppressLineNumbers/>
     </w:pPr>
@@ -4046,7 +3694,7 @@
       <w:iCs/>
     </w:rPr>
   </w:style>
-  <w:style w:type="paragraph" w:customStyle="1" w:styleId="TITRE4">
+  <w:style w:type="paragraph" w:customStyle="1" w:styleId="TITRE40">
     <w:name w:val="TITRE4"/>
     <w:basedOn w:val="Normal"/>
     <w:pPr>
@@ -4063,7 +3711,7 @@
       <w:lang w:eastAsia="zh-CN"/>
     </w:rPr>
   </w:style>
-  <w:style w:type="paragraph" w:customStyle="1" w:styleId="TITRE5">
+  <w:style w:type="paragraph" w:customStyle="1" w:styleId="TITRE50">
     <w:name w:val="TITRE5"/>
     <w:basedOn w:val="Normal"/>
     <w:pPr>
@@ -4115,12 +3763,12 @@
   </w:style>
   <w:style w:type="paragraph" w:customStyle="1" w:styleId="Contenuducadre">
     <w:name w:val="Contenu du cadre"/>
-    <w:basedOn w:val="BodyText"/>
-  </w:style>
-  <w:style w:type="paragraph" w:customStyle="1" w:styleId="Titre1">
+    <w:basedOn w:val="Corpsdetexte"/>
+  </w:style>
+  <w:style w:type="paragraph" w:customStyle="1" w:styleId="Titre10">
     <w:name w:val="Titre1"/>
     <w:basedOn w:val="Normal"/>
-    <w:next w:val="BodyText"/>
+    <w:next w:val="Corpsdetexte"/>
     <w:pPr>
       <w:keepNext/>
       <w:suppressAutoHyphens/>
@@ -4202,9 +3850,9 @@
       <w:lang w:eastAsia="zh-CN"/>
     </w:rPr>
   </w:style>
-  <w:style w:type="table" w:styleId="TableGrid">
+  <w:style w:type="table" w:styleId="Grilledutableau">
     <w:name w:val="Table Grid"/>
-    <w:basedOn w:val="TableNormal"/>
+    <w:basedOn w:val="TableauNormal"/>
     <w:uiPriority w:val="59"/>
     <w:rsid w:val="00ED0284"/>
     <w:tblPr>
@@ -4218,7 +3866,7 @@
       </w:tblBorders>
     </w:tblPr>
   </w:style>
-  <w:style w:type="paragraph" w:styleId="ListParagraph">
+  <w:style w:type="paragraph" w:styleId="Paragraphedeliste">
     <w:name w:val="List Paragraph"/>
     <w:basedOn w:val="Normal"/>
     <w:uiPriority w:val="34"/>

</xml_diff>

<commit_message>
Fix cells alignment to center left
</commit_message>
<xml_diff>
--- a/documents/FicheCAF-template.docx
+++ b/documents/FicheCAF-template.docx
@@ -17,15 +17,43 @@
           <w:sz w:val="28"/>
           <w:szCs w:val="28"/>
         </w:rPr>
-        <w:t>{% if convention.is_</w:t>
-      </w:r>
-      <w:r>
-        <w:rPr>
-          <w:b/>
-          <w:sz w:val="28"/>
-          <w:szCs w:val="28"/>
-        </w:rPr>
-        <w:t>denonciation()</w:t>
+        <w:t xml:space="preserve">{% if </w:t>
+      </w:r>
+      <w:proofErr w:type="spellStart"/>
+      <w:r>
+        <w:rPr>
+          <w:b/>
+          <w:sz w:val="28"/>
+          <w:szCs w:val="28"/>
+        </w:rPr>
+        <w:t>convention.is_</w:t>
+      </w:r>
+      <w:proofErr w:type="gramStart"/>
+      <w:r>
+        <w:rPr>
+          <w:b/>
+          <w:sz w:val="28"/>
+          <w:szCs w:val="28"/>
+        </w:rPr>
+        <w:t>denonciation</w:t>
+      </w:r>
+      <w:proofErr w:type="spellEnd"/>
+      <w:r>
+        <w:rPr>
+          <w:b/>
+          <w:sz w:val="28"/>
+          <w:szCs w:val="28"/>
+        </w:rPr>
+        <w:t>(</w:t>
+      </w:r>
+      <w:proofErr w:type="gramEnd"/>
+      <w:r>
+        <w:rPr>
+          <w:b/>
+          <w:sz w:val="28"/>
+          <w:szCs w:val="28"/>
+        </w:rPr>
+        <w:t>)</w:t>
       </w:r>
       <w:r>
         <w:rPr>
@@ -73,7 +101,25 @@
           <w:sz w:val="28"/>
           <w:szCs w:val="28"/>
         </w:rPr>
-        <w:t xml:space="preserve"> à la convention n° {{ convention.parent.numero }}</w:t>
+        <w:t xml:space="preserve"> à la convention n° {{ </w:t>
+      </w:r>
+      <w:proofErr w:type="spellStart"/>
+      <w:r>
+        <w:rPr>
+          <w:b/>
+          <w:sz w:val="28"/>
+          <w:szCs w:val="28"/>
+        </w:rPr>
+        <w:t>convention.parent.numero</w:t>
+      </w:r>
+      <w:proofErr w:type="spellEnd"/>
+      <w:r>
+        <w:rPr>
+          <w:b/>
+          <w:sz w:val="28"/>
+          <w:szCs w:val="28"/>
+        </w:rPr>
+        <w:t xml:space="preserve"> }}</w:t>
       </w:r>
     </w:p>
     <w:p>
@@ -92,6 +138,7 @@
         </w:rPr>
         <w:t xml:space="preserve">{% </w:t>
       </w:r>
+      <w:proofErr w:type="spellStart"/>
       <w:r>
         <w:rPr>
           <w:b/>
@@ -106,15 +153,52 @@
           <w:sz w:val="28"/>
           <w:szCs w:val="28"/>
         </w:rPr>
-        <w:t>if convention.is_avenant</w:t>
-      </w:r>
-      <w:r>
-        <w:rPr>
-          <w:b/>
-          <w:sz w:val="28"/>
-          <w:szCs w:val="28"/>
-        </w:rPr>
-        <w:t>()</w:t>
+        <w:t>if</w:t>
+      </w:r>
+      <w:proofErr w:type="spellEnd"/>
+      <w:r>
+        <w:rPr>
+          <w:b/>
+          <w:sz w:val="28"/>
+          <w:szCs w:val="28"/>
+        </w:rPr>
+        <w:t xml:space="preserve"> </w:t>
+      </w:r>
+      <w:proofErr w:type="spellStart"/>
+      <w:r>
+        <w:rPr>
+          <w:b/>
+          <w:sz w:val="28"/>
+          <w:szCs w:val="28"/>
+        </w:rPr>
+        <w:t>convention.is_</w:t>
+      </w:r>
+      <w:proofErr w:type="gramStart"/>
+      <w:r>
+        <w:rPr>
+          <w:b/>
+          <w:sz w:val="28"/>
+          <w:szCs w:val="28"/>
+        </w:rPr>
+        <w:t>avenant</w:t>
+      </w:r>
+      <w:proofErr w:type="spellEnd"/>
+      <w:r>
+        <w:rPr>
+          <w:b/>
+          <w:sz w:val="28"/>
+          <w:szCs w:val="28"/>
+        </w:rPr>
+        <w:t>(</w:t>
+      </w:r>
+      <w:proofErr w:type="gramEnd"/>
+      <w:r>
+        <w:rPr>
+          <w:b/>
+          <w:sz w:val="28"/>
+          <w:szCs w:val="28"/>
+        </w:rPr>
+        <w:t>)</w:t>
       </w:r>
       <w:r>
         <w:rPr>
@@ -155,7 +239,45 @@
           <w:sz w:val="28"/>
           <w:szCs w:val="28"/>
         </w:rPr>
-        <w:t>Avenant n° {{convention.numero}} à la convention n° {{ convention.parent.numero }}</w:t>
+        <w:t>Avenant n° {{</w:t>
+      </w:r>
+      <w:proofErr w:type="spellStart"/>
+      <w:proofErr w:type="gramStart"/>
+      <w:r>
+        <w:rPr>
+          <w:b/>
+          <w:sz w:val="28"/>
+          <w:szCs w:val="28"/>
+        </w:rPr>
+        <w:t>convention.numero</w:t>
+      </w:r>
+      <w:proofErr w:type="spellEnd"/>
+      <w:proofErr w:type="gramEnd"/>
+      <w:r>
+        <w:rPr>
+          <w:b/>
+          <w:sz w:val="28"/>
+          <w:szCs w:val="28"/>
+        </w:rPr>
+        <w:t xml:space="preserve">}} à la convention n° {{ </w:t>
+      </w:r>
+      <w:proofErr w:type="spellStart"/>
+      <w:r>
+        <w:rPr>
+          <w:b/>
+          <w:sz w:val="28"/>
+          <w:szCs w:val="28"/>
+        </w:rPr>
+        <w:t>convention.parent.numero</w:t>
+      </w:r>
+      <w:proofErr w:type="spellEnd"/>
+      <w:r>
+        <w:rPr>
+          <w:b/>
+          <w:sz w:val="28"/>
+          <w:szCs w:val="28"/>
+        </w:rPr>
+        <w:t xml:space="preserve"> }}</w:t>
       </w:r>
     </w:p>
     <w:p>
@@ -172,7 +294,25 @@
           <w:sz w:val="28"/>
           <w:szCs w:val="28"/>
         </w:rPr>
-        <w:t>{%- else -%}</w:t>
+        <w:t xml:space="preserve">{%- </w:t>
+      </w:r>
+      <w:proofErr w:type="spellStart"/>
+      <w:r>
+        <w:rPr>
+          <w:b/>
+          <w:sz w:val="28"/>
+          <w:szCs w:val="28"/>
+        </w:rPr>
+        <w:t>else</w:t>
+      </w:r>
+      <w:proofErr w:type="spellEnd"/>
+      <w:r>
+        <w:rPr>
+          <w:b/>
+          <w:sz w:val="28"/>
+          <w:szCs w:val="28"/>
+        </w:rPr>
+        <w:t xml:space="preserve"> -%}</w:t>
       </w:r>
     </w:p>
     <w:p>
@@ -191,6 +331,7 @@
         </w:rPr>
         <w:t xml:space="preserve">Convention n° </w:t>
       </w:r>
+      <w:proofErr w:type="gramStart"/>
       <w:r>
         <w:rPr>
           <w:b/>
@@ -199,13 +340,32 @@
         </w:rPr>
         <w:t xml:space="preserve">{{ </w:t>
       </w:r>
-      <w:r>
-        <w:rPr>
-          <w:b/>
-          <w:sz w:val="28"/>
-          <w:szCs w:val="28"/>
-        </w:rPr>
-        <w:t>convention.numero}}</w:t>
+      <w:proofErr w:type="spellStart"/>
+      <w:r>
+        <w:rPr>
+          <w:b/>
+          <w:sz w:val="28"/>
+          <w:szCs w:val="28"/>
+        </w:rPr>
+        <w:t>convention</w:t>
+      </w:r>
+      <w:proofErr w:type="gramEnd"/>
+      <w:r>
+        <w:rPr>
+          <w:b/>
+          <w:sz w:val="28"/>
+          <w:szCs w:val="28"/>
+        </w:rPr>
+        <w:t>.numero</w:t>
+      </w:r>
+      <w:proofErr w:type="spellEnd"/>
+      <w:r>
+        <w:rPr>
+          <w:b/>
+          <w:sz w:val="28"/>
+          <w:szCs w:val="28"/>
+        </w:rPr>
+        <w:t>}}</w:t>
       </w:r>
     </w:p>
     <w:p>
@@ -238,7 +398,25 @@
           <w:sz w:val="28"/>
           <w:szCs w:val="28"/>
         </w:rPr>
-        <w:t xml:space="preserve"> endif %}</w:t>
+        <w:t xml:space="preserve"> </w:t>
+      </w:r>
+      <w:proofErr w:type="spellStart"/>
+      <w:r>
+        <w:rPr>
+          <w:b/>
+          <w:sz w:val="28"/>
+          <w:szCs w:val="28"/>
+        </w:rPr>
+        <w:t>endif</w:t>
+      </w:r>
+      <w:proofErr w:type="spellEnd"/>
+      <w:r>
+        <w:rPr>
+          <w:b/>
+          <w:sz w:val="28"/>
+          <w:szCs w:val="28"/>
+        </w:rPr>
+        <w:t xml:space="preserve"> %}</w:t>
       </w:r>
     </w:p>
     <w:p>
@@ -255,16 +433,36 @@
           <w:sz w:val="28"/>
           <w:szCs w:val="28"/>
         </w:rPr>
-        <w:t xml:space="preserve">{% if  </w:t>
-      </w:r>
-      <w:r>
-        <w:rPr>
-          <w:b/>
-          <w:sz w:val="28"/>
-          <w:szCs w:val="28"/>
-        </w:rPr>
-        <w:t>convention.date_denonciation</w:t>
-      </w:r>
+        <w:t xml:space="preserve">{% </w:t>
+      </w:r>
+      <w:proofErr w:type="gramStart"/>
+      <w:r>
+        <w:rPr>
+          <w:b/>
+          <w:sz w:val="28"/>
+          <w:szCs w:val="28"/>
+        </w:rPr>
+        <w:t xml:space="preserve">if  </w:t>
+      </w:r>
+      <w:proofErr w:type="spellStart"/>
+      <w:r>
+        <w:rPr>
+          <w:b/>
+          <w:sz w:val="28"/>
+          <w:szCs w:val="28"/>
+        </w:rPr>
+        <w:t>convention</w:t>
+      </w:r>
+      <w:proofErr w:type="gramEnd"/>
+      <w:r>
+        <w:rPr>
+          <w:b/>
+          <w:sz w:val="28"/>
+          <w:szCs w:val="28"/>
+        </w:rPr>
+        <w:t>.date_denonciation</w:t>
+      </w:r>
+      <w:proofErr w:type="spellEnd"/>
       <w:r>
         <w:rPr>
           <w:b/>
@@ -296,12 +494,6 @@
         <w:gridCol w:w="8075"/>
       </w:tblGrid>
       <w:tr>
-        <w:tblPrEx>
-          <w:tblCellMar>
-            <w:top w:w="0" w:type="dxa"/>
-            <w:bottom w:w="0" w:type="dxa"/>
-          </w:tblCellMar>
-        </w:tblPrEx>
         <w:trPr>
           <w:trHeight w:val="540"/>
         </w:trPr>
@@ -325,7 +517,35 @@
                 <w:sz w:val="28"/>
                 <w:szCs w:val="28"/>
               </w:rPr>
-              <w:t xml:space="preserve">La convention et ses avenants sont dénoncés à partir du {{convention.date_denonciation|d}} </w:t>
+              <w:t>La convention et ses avenants sont dénoncés à partir du {{</w:t>
+            </w:r>
+            <w:proofErr w:type="spellStart"/>
+            <w:proofErr w:type="gramStart"/>
+            <w:r>
+              <w:rPr>
+                <w:b/>
+                <w:sz w:val="28"/>
+                <w:szCs w:val="28"/>
+              </w:rPr>
+              <w:t>convention.date</w:t>
+            </w:r>
+            <w:proofErr w:type="gramEnd"/>
+            <w:r>
+              <w:rPr>
+                <w:b/>
+                <w:sz w:val="28"/>
+                <w:szCs w:val="28"/>
+              </w:rPr>
+              <w:t>_denonciation|d</w:t>
+            </w:r>
+            <w:proofErr w:type="spellEnd"/>
+            <w:r>
+              <w:rPr>
+                <w:b/>
+                <w:sz w:val="28"/>
+                <w:szCs w:val="28"/>
+              </w:rPr>
+              <w:t xml:space="preserve">}} </w:t>
             </w:r>
           </w:p>
         </w:tc>
@@ -345,7 +565,25 @@
           <w:sz w:val="28"/>
           <w:szCs w:val="28"/>
         </w:rPr>
-        <w:t>{% endif %}</w:t>
+        <w:t xml:space="preserve">{% </w:t>
+      </w:r>
+      <w:proofErr w:type="spellStart"/>
+      <w:r>
+        <w:rPr>
+          <w:b/>
+          <w:sz w:val="28"/>
+          <w:szCs w:val="28"/>
+        </w:rPr>
+        <w:t>endif</w:t>
+      </w:r>
+      <w:proofErr w:type="spellEnd"/>
+      <w:r>
+        <w:rPr>
+          <w:b/>
+          <w:sz w:val="28"/>
+          <w:szCs w:val="28"/>
+        </w:rPr>
+        <w:t xml:space="preserve"> %}</w:t>
       </w:r>
     </w:p>
     <w:p>
@@ -375,7 +613,29 @@
         <w:rPr>
           <w:rFonts w:ascii="TimesNewRomanPSMT" w:hAnsi="TimesNewRomanPSMT" w:cs="TimesNewRomanPSMT"/>
         </w:rPr>
-        <w:t xml:space="preserve"> {{ programme.nom }}</w:t>
+        <w:t xml:space="preserve"> </w:t>
+      </w:r>
+      <w:proofErr w:type="gramStart"/>
+      <w:r>
+        <w:rPr>
+          <w:rFonts w:ascii="TimesNewRomanPSMT" w:hAnsi="TimesNewRomanPSMT" w:cs="TimesNewRomanPSMT"/>
+        </w:rPr>
+        <w:t xml:space="preserve">{{ </w:t>
+      </w:r>
+      <w:proofErr w:type="spellStart"/>
+      <w:r>
+        <w:rPr>
+          <w:rFonts w:ascii="TimesNewRomanPSMT" w:hAnsi="TimesNewRomanPSMT" w:cs="TimesNewRomanPSMT"/>
+        </w:rPr>
+        <w:t>programme.nom</w:t>
+      </w:r>
+      <w:proofErr w:type="spellEnd"/>
+      <w:proofErr w:type="gramEnd"/>
+      <w:r>
+        <w:rPr>
+          <w:rFonts w:ascii="TimesNewRomanPSMT" w:hAnsi="TimesNewRomanPSMT" w:cs="TimesNewRomanPSMT"/>
+        </w:rPr>
+        <w:t xml:space="preserve"> }}</w:t>
       </w:r>
     </w:p>
     <w:p>
@@ -407,11 +667,33 @@
         </w:rPr>
         <w:t xml:space="preserve"> </w:t>
       </w:r>
-      <w:r>
-        <w:rPr>
-          <w:rFonts w:ascii="TimesNewRomanPSMT" w:hAnsi="TimesNewRomanPSMT" w:cs="TimesNewRomanPSMT"/>
-        </w:rPr>
-        <w:t xml:space="preserve">{{ programme.adresse|inline_text_multiline }}, </w:t>
+      <w:proofErr w:type="gramStart"/>
+      <w:r>
+        <w:rPr>
+          <w:rFonts w:ascii="TimesNewRomanPSMT" w:hAnsi="TimesNewRomanPSMT" w:cs="TimesNewRomanPSMT"/>
+        </w:rPr>
+        <w:t xml:space="preserve">{{ </w:t>
+      </w:r>
+      <w:proofErr w:type="spellStart"/>
+      <w:r>
+        <w:rPr>
+          <w:rFonts w:ascii="TimesNewRomanPSMT" w:hAnsi="TimesNewRomanPSMT" w:cs="TimesNewRomanPSMT"/>
+        </w:rPr>
+        <w:t>programme</w:t>
+      </w:r>
+      <w:proofErr w:type="gramEnd"/>
+      <w:r>
+        <w:rPr>
+          <w:rFonts w:ascii="TimesNewRomanPSMT" w:hAnsi="TimesNewRomanPSMT" w:cs="TimesNewRomanPSMT"/>
+        </w:rPr>
+        <w:t>.adresse|inline_text_multiline</w:t>
+      </w:r>
+      <w:proofErr w:type="spellEnd"/>
+      <w:r>
+        <w:rPr>
+          <w:rFonts w:ascii="TimesNewRomanPSMT" w:hAnsi="TimesNewRomanPSMT" w:cs="TimesNewRomanPSMT"/>
+        </w:rPr>
+        <w:t xml:space="preserve"> }}, </w:t>
       </w:r>
       <w:bookmarkStart w:id="1" w:name="CodePostal2"/>
       <w:bookmarkEnd w:id="1"/>
@@ -419,7 +701,21 @@
         <w:rPr>
           <w:rFonts w:ascii="TimesNewRomanPSMT" w:hAnsi="TimesNewRomanPSMT" w:cs="TimesNewRomanPSMT"/>
         </w:rPr>
-        <w:t xml:space="preserve">{{ programme.code_postal }} </w:t>
+        <w:t xml:space="preserve">{{ </w:t>
+      </w:r>
+      <w:proofErr w:type="spellStart"/>
+      <w:r>
+        <w:rPr>
+          <w:rFonts w:ascii="TimesNewRomanPSMT" w:hAnsi="TimesNewRomanPSMT" w:cs="TimesNewRomanPSMT"/>
+        </w:rPr>
+        <w:t>programme.code_postal</w:t>
+      </w:r>
+      <w:proofErr w:type="spellEnd"/>
+      <w:r>
+        <w:rPr>
+          <w:rFonts w:ascii="TimesNewRomanPSMT" w:hAnsi="TimesNewRomanPSMT" w:cs="TimesNewRomanPSMT"/>
+        </w:rPr>
+        <w:t xml:space="preserve"> }} </w:t>
       </w:r>
       <w:bookmarkStart w:id="2" w:name="Ville2"/>
       <w:bookmarkEnd w:id="2"/>
@@ -427,7 +723,21 @@
         <w:rPr>
           <w:rFonts w:ascii="TimesNewRomanPSMT" w:hAnsi="TimesNewRomanPSMT" w:cs="TimesNewRomanPSMT"/>
         </w:rPr>
-        <w:t>{{ programme.ville }}</w:t>
+        <w:t xml:space="preserve">{{ </w:t>
+      </w:r>
+      <w:proofErr w:type="spellStart"/>
+      <w:r>
+        <w:rPr>
+          <w:rFonts w:ascii="TimesNewRomanPSMT" w:hAnsi="TimesNewRomanPSMT" w:cs="TimesNewRomanPSMT"/>
+        </w:rPr>
+        <w:t>programme.ville</w:t>
+      </w:r>
+      <w:proofErr w:type="spellEnd"/>
+      <w:r>
+        <w:rPr>
+          <w:rFonts w:ascii="TimesNewRomanPSMT" w:hAnsi="TimesNewRomanPSMT" w:cs="TimesNewRomanPSMT"/>
+        </w:rPr>
+        <w:t xml:space="preserve"> }}</w:t>
       </w:r>
     </w:p>
     <w:p>
@@ -455,7 +765,35 @@
         <w:rPr>
           <w:rFonts w:ascii="TimesNewRomanPSMT" w:hAnsi="TimesNewRomanPSMT" w:cs="TimesNewRomanPSMT"/>
         </w:rPr>
-        <w:t xml:space="preserve"> {{ lot.financement }}</w:t>
+        <w:t xml:space="preserve"> </w:t>
+      </w:r>
+      <w:proofErr w:type="gramStart"/>
+      <w:r>
+        <w:rPr>
+          <w:rFonts w:ascii="TimesNewRomanPSMT" w:hAnsi="TimesNewRomanPSMT" w:cs="TimesNewRomanPSMT"/>
+        </w:rPr>
+        <w:t xml:space="preserve">{{ </w:t>
+      </w:r>
+      <w:proofErr w:type="spellStart"/>
+      <w:r>
+        <w:rPr>
+          <w:rFonts w:ascii="TimesNewRomanPSMT" w:hAnsi="TimesNewRomanPSMT" w:cs="TimesNewRomanPSMT"/>
+        </w:rPr>
+        <w:t>lot</w:t>
+      </w:r>
+      <w:proofErr w:type="gramEnd"/>
+      <w:r>
+        <w:rPr>
+          <w:rFonts w:ascii="TimesNewRomanPSMT" w:hAnsi="TimesNewRomanPSMT" w:cs="TimesNewRomanPSMT"/>
+        </w:rPr>
+        <w:t>.financement</w:t>
+      </w:r>
+      <w:proofErr w:type="spellEnd"/>
+      <w:r>
+        <w:rPr>
+          <w:rFonts w:ascii="TimesNewRomanPSMT" w:hAnsi="TimesNewRomanPSMT" w:cs="TimesNewRomanPSMT"/>
+        </w:rPr>
+        <w:t xml:space="preserve"> }}</w:t>
       </w:r>
     </w:p>
     <w:p>
@@ -519,11 +857,33 @@
         </w:rPr>
         <w:t xml:space="preserve"> </w:t>
       </w:r>
-      <w:r>
-        <w:rPr>
-          <w:rFonts w:ascii="TimesNewRomanPSMT" w:hAnsi="TimesNewRomanPSMT" w:cs="TimesNewRomanPSMT"/>
-        </w:rPr>
-        <w:t>{{ convention.date_fin_conventionnement|d }}</w:t>
+      <w:proofErr w:type="gramStart"/>
+      <w:r>
+        <w:rPr>
+          <w:rFonts w:ascii="TimesNewRomanPSMT" w:hAnsi="TimesNewRomanPSMT" w:cs="TimesNewRomanPSMT"/>
+        </w:rPr>
+        <w:t xml:space="preserve">{{ </w:t>
+      </w:r>
+      <w:proofErr w:type="spellStart"/>
+      <w:r>
+        <w:rPr>
+          <w:rFonts w:ascii="TimesNewRomanPSMT" w:hAnsi="TimesNewRomanPSMT" w:cs="TimesNewRomanPSMT"/>
+        </w:rPr>
+        <w:t>convention</w:t>
+      </w:r>
+      <w:proofErr w:type="gramEnd"/>
+      <w:r>
+        <w:rPr>
+          <w:rFonts w:ascii="TimesNewRomanPSMT" w:hAnsi="TimesNewRomanPSMT" w:cs="TimesNewRomanPSMT"/>
+        </w:rPr>
+        <w:t>.date_fin_conventionnement|d</w:t>
+      </w:r>
+      <w:proofErr w:type="spellEnd"/>
+      <w:r>
+        <w:rPr>
+          <w:rFonts w:ascii="TimesNewRomanPSMT" w:hAnsi="TimesNewRomanPSMT" w:cs="TimesNewRomanPSMT"/>
+        </w:rPr>
+        <w:t xml:space="preserve"> }}</w:t>
       </w:r>
     </w:p>
     <w:p>
@@ -587,12 +947,14 @@
         </w:rPr>
         <w:t xml:space="preserve"> </w:t>
       </w:r>
+      <w:proofErr w:type="gramStart"/>
       <w:r>
         <w:rPr>
           <w:rFonts w:ascii="TimesNewRomanPSMT" w:hAnsi="TimesNewRomanPSMT" w:cs="TimesNewRomanPSMT"/>
         </w:rPr>
         <w:t>{{ convention</w:t>
       </w:r>
+      <w:proofErr w:type="gramEnd"/>
       <w:r>
         <w:t xml:space="preserve"> </w:t>
       </w:r>
@@ -600,13 +962,27 @@
         <w:rPr>
           <w:rFonts w:ascii="TimesNewRomanPSMT" w:hAnsi="TimesNewRomanPSMT" w:cs="TimesNewRomanPSMT"/>
         </w:rPr>
-        <w:t>.televersement_convention_signee_le</w:t>
-      </w:r>
-      <w:r>
-        <w:rPr>
-          <w:rFonts w:ascii="TimesNewRomanPSMT" w:hAnsi="TimesNewRomanPSMT" w:cs="TimesNewRomanPSMT"/>
-        </w:rPr>
-        <w:t>|d }}</w:t>
+        <w:t>.</w:t>
+      </w:r>
+      <w:proofErr w:type="spellStart"/>
+      <w:r>
+        <w:rPr>
+          <w:rFonts w:ascii="TimesNewRomanPSMT" w:hAnsi="TimesNewRomanPSMT" w:cs="TimesNewRomanPSMT"/>
+        </w:rPr>
+        <w:t>televersement_convention_signee_le</w:t>
+      </w:r>
+      <w:r>
+        <w:rPr>
+          <w:rFonts w:ascii="TimesNewRomanPSMT" w:hAnsi="TimesNewRomanPSMT" w:cs="TimesNewRomanPSMT"/>
+        </w:rPr>
+        <w:t>|d</w:t>
+      </w:r>
+      <w:proofErr w:type="spellEnd"/>
+      <w:r>
+        <w:rPr>
+          <w:rFonts w:ascii="TimesNewRomanPSMT" w:hAnsi="TimesNewRomanPSMT" w:cs="TimesNewRomanPSMT"/>
+        </w:rPr>
+        <w:t xml:space="preserve"> }}</w:t>
       </w:r>
     </w:p>
     <w:p>
@@ -638,11 +1014,33 @@
         </w:rPr>
         <w:t xml:space="preserve"> : </w:t>
       </w:r>
-      <w:r>
-        <w:rPr>
-          <w:rFonts w:ascii="TimesNewRomanPSMT" w:hAnsi="TimesNewRomanPSMT" w:cs="TimesNewRomanPSMT"/>
-        </w:rPr>
-        <w:t>{{ bailleur.nom|upper }}</w:t>
+      <w:proofErr w:type="gramStart"/>
+      <w:r>
+        <w:rPr>
+          <w:rFonts w:ascii="TimesNewRomanPSMT" w:hAnsi="TimesNewRomanPSMT" w:cs="TimesNewRomanPSMT"/>
+        </w:rPr>
+        <w:t xml:space="preserve">{{ </w:t>
+      </w:r>
+      <w:proofErr w:type="spellStart"/>
+      <w:r>
+        <w:rPr>
+          <w:rFonts w:ascii="TimesNewRomanPSMT" w:hAnsi="TimesNewRomanPSMT" w:cs="TimesNewRomanPSMT"/>
+        </w:rPr>
+        <w:t>bailleur.nom</w:t>
+      </w:r>
+      <w:proofErr w:type="gramEnd"/>
+      <w:r>
+        <w:rPr>
+          <w:rFonts w:ascii="TimesNewRomanPSMT" w:hAnsi="TimesNewRomanPSMT" w:cs="TimesNewRomanPSMT"/>
+        </w:rPr>
+        <w:t>|upper</w:t>
+      </w:r>
+      <w:proofErr w:type="spellEnd"/>
+      <w:r>
+        <w:rPr>
+          <w:rFonts w:ascii="TimesNewRomanPSMT" w:hAnsi="TimesNewRomanPSMT" w:cs="TimesNewRomanPSMT"/>
+        </w:rPr>
+        <w:t xml:space="preserve"> }}</w:t>
       </w:r>
       <w:bookmarkStart w:id="3" w:name="NomProgramme1"/>
       <w:bookmarkEnd w:id="3"/>
@@ -650,7 +1048,49 @@
         <w:rPr>
           <w:rFonts w:ascii="TimesNewRomanPSMT" w:hAnsi="TimesNewRomanPSMT" w:cs="TimesNewRomanPSMT"/>
         </w:rPr>
-        <w:t>, {{ bailleur.adresse }}, {{ bailleur.code_postal }} {{ bailleur.ville }}</w:t>
+        <w:t xml:space="preserve">, {{ </w:t>
+      </w:r>
+      <w:proofErr w:type="spellStart"/>
+      <w:r>
+        <w:rPr>
+          <w:rFonts w:ascii="TimesNewRomanPSMT" w:hAnsi="TimesNewRomanPSMT" w:cs="TimesNewRomanPSMT"/>
+        </w:rPr>
+        <w:t>bailleur.adresse</w:t>
+      </w:r>
+      <w:proofErr w:type="spellEnd"/>
+      <w:r>
+        <w:rPr>
+          <w:rFonts w:ascii="TimesNewRomanPSMT" w:hAnsi="TimesNewRomanPSMT" w:cs="TimesNewRomanPSMT"/>
+        </w:rPr>
+        <w:t xml:space="preserve"> }}, {{ </w:t>
+      </w:r>
+      <w:proofErr w:type="spellStart"/>
+      <w:r>
+        <w:rPr>
+          <w:rFonts w:ascii="TimesNewRomanPSMT" w:hAnsi="TimesNewRomanPSMT" w:cs="TimesNewRomanPSMT"/>
+        </w:rPr>
+        <w:t>bailleur.code_postal</w:t>
+      </w:r>
+      <w:proofErr w:type="spellEnd"/>
+      <w:r>
+        <w:rPr>
+          <w:rFonts w:ascii="TimesNewRomanPSMT" w:hAnsi="TimesNewRomanPSMT" w:cs="TimesNewRomanPSMT"/>
+        </w:rPr>
+        <w:t xml:space="preserve"> }} {{ </w:t>
+      </w:r>
+      <w:proofErr w:type="spellStart"/>
+      <w:r>
+        <w:rPr>
+          <w:rFonts w:ascii="TimesNewRomanPSMT" w:hAnsi="TimesNewRomanPSMT" w:cs="TimesNewRomanPSMT"/>
+        </w:rPr>
+        <w:t>bailleur.ville</w:t>
+      </w:r>
+      <w:proofErr w:type="spellEnd"/>
+      <w:r>
+        <w:rPr>
+          <w:rFonts w:ascii="TimesNewRomanPSMT" w:hAnsi="TimesNewRomanPSMT" w:cs="TimesNewRomanPSMT"/>
+        </w:rPr>
+        <w:t xml:space="preserve"> }}</w:t>
       </w:r>
     </w:p>
     <w:p>
@@ -698,11 +1138,75 @@
         </w:rPr>
         <w:t xml:space="preserve"> </w:t>
       </w:r>
-      <w:r>
-        <w:rPr>
-          <w:rFonts w:ascii="TimesNewRomanPSMT" w:hAnsi="TimesNewRomanPSMT" w:cs="TimesNewRomanPSMT"/>
-        </w:rPr>
-        <w:t>{{ bailleur.nom|upper }}, {{ bailleur.adresse }}, {{ bailleur.code_postal }} {{ bailleur.ville }}</w:t>
+      <w:proofErr w:type="gramStart"/>
+      <w:r>
+        <w:rPr>
+          <w:rFonts w:ascii="TimesNewRomanPSMT" w:hAnsi="TimesNewRomanPSMT" w:cs="TimesNewRomanPSMT"/>
+        </w:rPr>
+        <w:t xml:space="preserve">{{ </w:t>
+      </w:r>
+      <w:proofErr w:type="spellStart"/>
+      <w:r>
+        <w:rPr>
+          <w:rFonts w:ascii="TimesNewRomanPSMT" w:hAnsi="TimesNewRomanPSMT" w:cs="TimesNewRomanPSMT"/>
+        </w:rPr>
+        <w:t>bailleur.nom</w:t>
+      </w:r>
+      <w:proofErr w:type="gramEnd"/>
+      <w:r>
+        <w:rPr>
+          <w:rFonts w:ascii="TimesNewRomanPSMT" w:hAnsi="TimesNewRomanPSMT" w:cs="TimesNewRomanPSMT"/>
+        </w:rPr>
+        <w:t>|upper</w:t>
+      </w:r>
+      <w:proofErr w:type="spellEnd"/>
+      <w:r>
+        <w:rPr>
+          <w:rFonts w:ascii="TimesNewRomanPSMT" w:hAnsi="TimesNewRomanPSMT" w:cs="TimesNewRomanPSMT"/>
+        </w:rPr>
+        <w:t xml:space="preserve"> }}, {{ </w:t>
+      </w:r>
+      <w:proofErr w:type="spellStart"/>
+      <w:r>
+        <w:rPr>
+          <w:rFonts w:ascii="TimesNewRomanPSMT" w:hAnsi="TimesNewRomanPSMT" w:cs="TimesNewRomanPSMT"/>
+        </w:rPr>
+        <w:t>bailleur.adresse</w:t>
+      </w:r>
+      <w:proofErr w:type="spellEnd"/>
+      <w:r>
+        <w:rPr>
+          <w:rFonts w:ascii="TimesNewRomanPSMT" w:hAnsi="TimesNewRomanPSMT" w:cs="TimesNewRomanPSMT"/>
+        </w:rPr>
+        <w:t xml:space="preserve"> }}, {{ </w:t>
+      </w:r>
+      <w:proofErr w:type="spellStart"/>
+      <w:r>
+        <w:rPr>
+          <w:rFonts w:ascii="TimesNewRomanPSMT" w:hAnsi="TimesNewRomanPSMT" w:cs="TimesNewRomanPSMT"/>
+        </w:rPr>
+        <w:t>bailleur.code_postal</w:t>
+      </w:r>
+      <w:proofErr w:type="spellEnd"/>
+      <w:r>
+        <w:rPr>
+          <w:rFonts w:ascii="TimesNewRomanPSMT" w:hAnsi="TimesNewRomanPSMT" w:cs="TimesNewRomanPSMT"/>
+        </w:rPr>
+        <w:t xml:space="preserve"> }} {{ </w:t>
+      </w:r>
+      <w:proofErr w:type="spellStart"/>
+      <w:r>
+        <w:rPr>
+          <w:rFonts w:ascii="TimesNewRomanPSMT" w:hAnsi="TimesNewRomanPSMT" w:cs="TimesNewRomanPSMT"/>
+        </w:rPr>
+        <w:t>bailleur.ville</w:t>
+      </w:r>
+      <w:proofErr w:type="spellEnd"/>
+      <w:r>
+        <w:rPr>
+          <w:rFonts w:ascii="TimesNewRomanPSMT" w:hAnsi="TimesNewRomanPSMT" w:cs="TimesNewRomanPSMT"/>
+        </w:rPr>
+        <w:t xml:space="preserve"> }}</w:t>
       </w:r>
     </w:p>
     <w:p>
@@ -727,14 +1231,32 @@
         </w:rPr>
         <w:t xml:space="preserve"> </w:t>
       </w:r>
+      <w:proofErr w:type="gramStart"/>
       <w:r>
         <w:t xml:space="preserve">{{ </w:t>
       </w:r>
+      <w:proofErr w:type="spellStart"/>
       <w:r>
         <w:t>lot</w:t>
       </w:r>
       <w:r>
-        <w:t>.get_type_habitat_advanced_display(lot.nb_logements)</w:t>
+        <w:t>.get</w:t>
+      </w:r>
+      <w:proofErr w:type="gramEnd"/>
+      <w:r>
+        <w:t>_type_habitat_advanced_display</w:t>
+      </w:r>
+      <w:proofErr w:type="spellEnd"/>
+      <w:r>
+        <w:t>(</w:t>
+      </w:r>
+      <w:proofErr w:type="spellStart"/>
+      <w:r>
+        <w:t>lot.nb_logements</w:t>
+      </w:r>
+      <w:proofErr w:type="spellEnd"/>
+      <w:r>
+        <w:t>)</w:t>
       </w:r>
       <w:r>
         <w:t xml:space="preserve"> </w:t>
@@ -763,13 +1285,47 @@
           <w:bCs/>
           <w:lang w:val="en-US"/>
         </w:rPr>
-        <w:t>Nature l’opération :</w:t>
-      </w:r>
-      <w:r>
-        <w:rPr>
+        <w:t xml:space="preserve">Nature </w:t>
+      </w:r>
+      <w:proofErr w:type="spellStart"/>
+      <w:proofErr w:type="gramStart"/>
+      <w:r>
+        <w:rPr>
+          <w:b/>
+          <w:bCs/>
           <w:lang w:val="en-US"/>
         </w:rPr>
-        <w:t xml:space="preserve">  {{ programme.get_type_operation_advanced_display() }}</w:t>
+        <w:t>l’opération</w:t>
+      </w:r>
+      <w:proofErr w:type="spellEnd"/>
+      <w:r>
+        <w:rPr>
+          <w:b/>
+          <w:bCs/>
+          <w:lang w:val="en-US"/>
+        </w:rPr>
+        <w:t> :</w:t>
+      </w:r>
+      <w:proofErr w:type="gramEnd"/>
+      <w:r>
+        <w:rPr>
+          <w:lang w:val="en-US"/>
+        </w:rPr>
+        <w:t xml:space="preserve">  {{ </w:t>
+      </w:r>
+      <w:proofErr w:type="spellStart"/>
+      <w:r>
+        <w:rPr>
+          <w:lang w:val="en-US"/>
+        </w:rPr>
+        <w:t>programme.get_type_operation_advanced_display</w:t>
+      </w:r>
+      <w:proofErr w:type="spellEnd"/>
+      <w:r>
+        <w:rPr>
+          <w:lang w:val="en-US"/>
+        </w:rPr>
+        <w:t>() }}</w:t>
       </w:r>
     </w:p>
     <w:p>
@@ -796,8 +1352,21 @@
         </w:rPr>
         <w:t xml:space="preserve"> </w:t>
       </w:r>
-      <w:r>
-        <w:t>{{ lot.nb_logements }}</w:t>
+      <w:proofErr w:type="gramStart"/>
+      <w:r>
+        <w:t xml:space="preserve">{{ </w:t>
+      </w:r>
+      <w:proofErr w:type="spellStart"/>
+      <w:r>
+        <w:t>lot</w:t>
+      </w:r>
+      <w:proofErr w:type="gramEnd"/>
+      <w:r>
+        <w:t>.nb_logements</w:t>
+      </w:r>
+      <w:proofErr w:type="spellEnd"/>
+      <w:r>
+        <w:t xml:space="preserve"> }}</w:t>
       </w:r>
     </w:p>
     <w:p>
@@ -817,7 +1386,15 @@
         <w:t xml:space="preserve">Surface utile totale : </w:t>
       </w:r>
       <w:r>
-        <w:t>{{su_totale|f}}</w:t>
+        <w:t>{{</w:t>
+      </w:r>
+      <w:proofErr w:type="spellStart"/>
+      <w:r>
+        <w:t>su_totale|f</w:t>
+      </w:r>
+      <w:proofErr w:type="spellEnd"/>
+      <w:r>
+        <w:t>}}</w:t>
       </w:r>
     </w:p>
     <w:p/>
@@ -832,7 +1409,71 @@
           <w:b/>
           <w:bCs/>
         </w:rPr>
-        <w:t>{% if programme.is_foyer or programme.is_residence %}Redevance{% else %}</w:t>
+        <w:t xml:space="preserve">{% if </w:t>
+      </w:r>
+      <w:proofErr w:type="spellStart"/>
+      <w:r>
+        <w:rPr>
+          <w:b/>
+          <w:bCs/>
+        </w:rPr>
+        <w:t>programme.is_foyer</w:t>
+      </w:r>
+      <w:proofErr w:type="spellEnd"/>
+      <w:r>
+        <w:rPr>
+          <w:b/>
+          <w:bCs/>
+        </w:rPr>
+        <w:t xml:space="preserve"> or </w:t>
+      </w:r>
+      <w:proofErr w:type="spellStart"/>
+      <w:r>
+        <w:rPr>
+          <w:b/>
+          <w:bCs/>
+        </w:rPr>
+        <w:t>programme.is_residence</w:t>
+      </w:r>
+      <w:proofErr w:type="spellEnd"/>
+      <w:r>
+        <w:rPr>
+          <w:b/>
+          <w:bCs/>
+        </w:rPr>
+        <w:t xml:space="preserve"> </w:t>
+      </w:r>
+      <w:proofErr w:type="gramStart"/>
+      <w:r>
+        <w:rPr>
+          <w:b/>
+          <w:bCs/>
+        </w:rPr>
+        <w:t>%}Redevance</w:t>
+      </w:r>
+      <w:proofErr w:type="gramEnd"/>
+      <w:r>
+        <w:rPr>
+          <w:b/>
+          <w:bCs/>
+        </w:rPr>
+        <w:t xml:space="preserve">{% </w:t>
+      </w:r>
+      <w:proofErr w:type="spellStart"/>
+      <w:r>
+        <w:rPr>
+          <w:b/>
+          <w:bCs/>
+        </w:rPr>
+        <w:t>else</w:t>
+      </w:r>
+      <w:proofErr w:type="spellEnd"/>
+      <w:r>
+        <w:rPr>
+          <w:b/>
+          <w:bCs/>
+        </w:rPr>
+        <w:t xml:space="preserve"> %}</w:t>
       </w:r>
       <w:r>
         <w:rPr>
@@ -846,7 +1487,23 @@
           <w:b/>
           <w:bCs/>
         </w:rPr>
-        <w:t>{% endif %}</w:t>
+        <w:t xml:space="preserve">{% </w:t>
+      </w:r>
+      <w:proofErr w:type="spellStart"/>
+      <w:r>
+        <w:rPr>
+          <w:b/>
+          <w:bCs/>
+        </w:rPr>
+        <w:t>endif</w:t>
+      </w:r>
+      <w:proofErr w:type="spellEnd"/>
+      <w:r>
+        <w:rPr>
+          <w:b/>
+          <w:bCs/>
+        </w:rPr>
+        <w:t xml:space="preserve"> %}</w:t>
       </w:r>
       <w:r>
         <w:rPr>
@@ -940,6 +1597,7 @@
         <w:tc>
           <w:tcPr>
             <w:tcW w:w="4135" w:type="dxa"/>
+            <w:vAlign w:val="center"/>
           </w:tcPr>
           <w:p>
             <w:pPr>
@@ -962,6 +1620,7 @@
         <w:tc>
           <w:tcPr>
             <w:tcW w:w="4135" w:type="dxa"/>
+            <w:vAlign w:val="center"/>
           </w:tcPr>
           <w:p>
             <w:pPr>
@@ -1002,7 +1661,37 @@
               <w:rPr>
                 <w:lang w:val="en-US"/>
               </w:rPr>
-              <w:t>{%tr for k,v in nb_logements_par_type.items() %}</w:t>
+              <w:t xml:space="preserve">{%tr for </w:t>
+            </w:r>
+            <w:proofErr w:type="spellStart"/>
+            <w:proofErr w:type="gramStart"/>
+            <w:r>
+              <w:rPr>
+                <w:lang w:val="en-US"/>
+              </w:rPr>
+              <w:t>k,v</w:t>
+            </w:r>
+            <w:proofErr w:type="spellEnd"/>
+            <w:proofErr w:type="gramEnd"/>
+            <w:r>
+              <w:rPr>
+                <w:lang w:val="en-US"/>
+              </w:rPr>
+              <w:t xml:space="preserve"> in </w:t>
+            </w:r>
+            <w:proofErr w:type="spellStart"/>
+            <w:r>
+              <w:rPr>
+                <w:lang w:val="en-US"/>
+              </w:rPr>
+              <w:t>nb_logements_par_type.items</w:t>
+            </w:r>
+            <w:proofErr w:type="spellEnd"/>
+            <w:r>
+              <w:rPr>
+                <w:lang w:val="en-US"/>
+              </w:rPr>
+              <w:t>() %}</w:t>
             </w:r>
           </w:p>
         </w:tc>
@@ -1062,7 +1751,15 @@
               </w:rPr>
             </w:pPr>
             <w:r>
-              <w:t>{%tr endfor %}</w:t>
+              <w:t xml:space="preserve">{%tr </w:t>
+            </w:r>
+            <w:proofErr w:type="spellStart"/>
+            <w:r>
+              <w:t>endfor</w:t>
+            </w:r>
+            <w:proofErr w:type="spellEnd"/>
+            <w:r>
+              <w:t xml:space="preserve"> %}</w:t>
             </w:r>
           </w:p>
         </w:tc>

</xml_diff>

<commit_message>
Update convention docx templates mention 'porte sur' (#1163)
* Update convention docx templates mention 'porte sur'

* Fix cells alignment to center left
</commit_message>
<xml_diff>
--- a/documents/FicheCAF-template.docx
+++ b/documents/FicheCAF-template.docx
@@ -17,15 +17,43 @@
           <w:sz w:val="28"/>
           <w:szCs w:val="28"/>
         </w:rPr>
-        <w:t>{% if convention.is_</w:t>
-      </w:r>
-      <w:r>
-        <w:rPr>
-          <w:b/>
-          <w:sz w:val="28"/>
-          <w:szCs w:val="28"/>
-        </w:rPr>
-        <w:t>denonciation()</w:t>
+        <w:t xml:space="preserve">{% if </w:t>
+      </w:r>
+      <w:proofErr w:type="spellStart"/>
+      <w:r>
+        <w:rPr>
+          <w:b/>
+          <w:sz w:val="28"/>
+          <w:szCs w:val="28"/>
+        </w:rPr>
+        <w:t>convention.is_</w:t>
+      </w:r>
+      <w:proofErr w:type="gramStart"/>
+      <w:r>
+        <w:rPr>
+          <w:b/>
+          <w:sz w:val="28"/>
+          <w:szCs w:val="28"/>
+        </w:rPr>
+        <w:t>denonciation</w:t>
+      </w:r>
+      <w:proofErr w:type="spellEnd"/>
+      <w:r>
+        <w:rPr>
+          <w:b/>
+          <w:sz w:val="28"/>
+          <w:szCs w:val="28"/>
+        </w:rPr>
+        <w:t>(</w:t>
+      </w:r>
+      <w:proofErr w:type="gramEnd"/>
+      <w:r>
+        <w:rPr>
+          <w:b/>
+          <w:sz w:val="28"/>
+          <w:szCs w:val="28"/>
+        </w:rPr>
+        <w:t>)</w:t>
       </w:r>
       <w:r>
         <w:rPr>
@@ -73,7 +101,25 @@
           <w:sz w:val="28"/>
           <w:szCs w:val="28"/>
         </w:rPr>
-        <w:t xml:space="preserve"> à la convention n° {{ convention.parent.numero }}</w:t>
+        <w:t xml:space="preserve"> à la convention n° {{ </w:t>
+      </w:r>
+      <w:proofErr w:type="spellStart"/>
+      <w:r>
+        <w:rPr>
+          <w:b/>
+          <w:sz w:val="28"/>
+          <w:szCs w:val="28"/>
+        </w:rPr>
+        <w:t>convention.parent.numero</w:t>
+      </w:r>
+      <w:proofErr w:type="spellEnd"/>
+      <w:r>
+        <w:rPr>
+          <w:b/>
+          <w:sz w:val="28"/>
+          <w:szCs w:val="28"/>
+        </w:rPr>
+        <w:t xml:space="preserve"> }}</w:t>
       </w:r>
     </w:p>
     <w:p>
@@ -92,6 +138,7 @@
         </w:rPr>
         <w:t xml:space="preserve">{% </w:t>
       </w:r>
+      <w:proofErr w:type="spellStart"/>
       <w:r>
         <w:rPr>
           <w:b/>
@@ -106,15 +153,52 @@
           <w:sz w:val="28"/>
           <w:szCs w:val="28"/>
         </w:rPr>
-        <w:t>if convention.is_avenant</w:t>
-      </w:r>
-      <w:r>
-        <w:rPr>
-          <w:b/>
-          <w:sz w:val="28"/>
-          <w:szCs w:val="28"/>
-        </w:rPr>
-        <w:t>()</w:t>
+        <w:t>if</w:t>
+      </w:r>
+      <w:proofErr w:type="spellEnd"/>
+      <w:r>
+        <w:rPr>
+          <w:b/>
+          <w:sz w:val="28"/>
+          <w:szCs w:val="28"/>
+        </w:rPr>
+        <w:t xml:space="preserve"> </w:t>
+      </w:r>
+      <w:proofErr w:type="spellStart"/>
+      <w:r>
+        <w:rPr>
+          <w:b/>
+          <w:sz w:val="28"/>
+          <w:szCs w:val="28"/>
+        </w:rPr>
+        <w:t>convention.is_</w:t>
+      </w:r>
+      <w:proofErr w:type="gramStart"/>
+      <w:r>
+        <w:rPr>
+          <w:b/>
+          <w:sz w:val="28"/>
+          <w:szCs w:val="28"/>
+        </w:rPr>
+        <w:t>avenant</w:t>
+      </w:r>
+      <w:proofErr w:type="spellEnd"/>
+      <w:r>
+        <w:rPr>
+          <w:b/>
+          <w:sz w:val="28"/>
+          <w:szCs w:val="28"/>
+        </w:rPr>
+        <w:t>(</w:t>
+      </w:r>
+      <w:proofErr w:type="gramEnd"/>
+      <w:r>
+        <w:rPr>
+          <w:b/>
+          <w:sz w:val="28"/>
+          <w:szCs w:val="28"/>
+        </w:rPr>
+        <w:t>)</w:t>
       </w:r>
       <w:r>
         <w:rPr>
@@ -155,7 +239,45 @@
           <w:sz w:val="28"/>
           <w:szCs w:val="28"/>
         </w:rPr>
-        <w:t>Avenant n° {{convention.numero}} à la convention n° {{ convention.parent.numero }}</w:t>
+        <w:t>Avenant n° {{</w:t>
+      </w:r>
+      <w:proofErr w:type="spellStart"/>
+      <w:proofErr w:type="gramStart"/>
+      <w:r>
+        <w:rPr>
+          <w:b/>
+          <w:sz w:val="28"/>
+          <w:szCs w:val="28"/>
+        </w:rPr>
+        <w:t>convention.numero</w:t>
+      </w:r>
+      <w:proofErr w:type="spellEnd"/>
+      <w:proofErr w:type="gramEnd"/>
+      <w:r>
+        <w:rPr>
+          <w:b/>
+          <w:sz w:val="28"/>
+          <w:szCs w:val="28"/>
+        </w:rPr>
+        <w:t xml:space="preserve">}} à la convention n° {{ </w:t>
+      </w:r>
+      <w:proofErr w:type="spellStart"/>
+      <w:r>
+        <w:rPr>
+          <w:b/>
+          <w:sz w:val="28"/>
+          <w:szCs w:val="28"/>
+        </w:rPr>
+        <w:t>convention.parent.numero</w:t>
+      </w:r>
+      <w:proofErr w:type="spellEnd"/>
+      <w:r>
+        <w:rPr>
+          <w:b/>
+          <w:sz w:val="28"/>
+          <w:szCs w:val="28"/>
+        </w:rPr>
+        <w:t xml:space="preserve"> }}</w:t>
       </w:r>
     </w:p>
     <w:p>
@@ -172,7 +294,25 @@
           <w:sz w:val="28"/>
           <w:szCs w:val="28"/>
         </w:rPr>
-        <w:t>{%- else -%}</w:t>
+        <w:t xml:space="preserve">{%- </w:t>
+      </w:r>
+      <w:proofErr w:type="spellStart"/>
+      <w:r>
+        <w:rPr>
+          <w:b/>
+          <w:sz w:val="28"/>
+          <w:szCs w:val="28"/>
+        </w:rPr>
+        <w:t>else</w:t>
+      </w:r>
+      <w:proofErr w:type="spellEnd"/>
+      <w:r>
+        <w:rPr>
+          <w:b/>
+          <w:sz w:val="28"/>
+          <w:szCs w:val="28"/>
+        </w:rPr>
+        <w:t xml:space="preserve"> -%}</w:t>
       </w:r>
     </w:p>
     <w:p>
@@ -191,6 +331,7 @@
         </w:rPr>
         <w:t xml:space="preserve">Convention n° </w:t>
       </w:r>
+      <w:proofErr w:type="gramStart"/>
       <w:r>
         <w:rPr>
           <w:b/>
@@ -199,13 +340,32 @@
         </w:rPr>
         <w:t xml:space="preserve">{{ </w:t>
       </w:r>
-      <w:r>
-        <w:rPr>
-          <w:b/>
-          <w:sz w:val="28"/>
-          <w:szCs w:val="28"/>
-        </w:rPr>
-        <w:t>convention.numero}}</w:t>
+      <w:proofErr w:type="spellStart"/>
+      <w:r>
+        <w:rPr>
+          <w:b/>
+          <w:sz w:val="28"/>
+          <w:szCs w:val="28"/>
+        </w:rPr>
+        <w:t>convention</w:t>
+      </w:r>
+      <w:proofErr w:type="gramEnd"/>
+      <w:r>
+        <w:rPr>
+          <w:b/>
+          <w:sz w:val="28"/>
+          <w:szCs w:val="28"/>
+        </w:rPr>
+        <w:t>.numero</w:t>
+      </w:r>
+      <w:proofErr w:type="spellEnd"/>
+      <w:r>
+        <w:rPr>
+          <w:b/>
+          <w:sz w:val="28"/>
+          <w:szCs w:val="28"/>
+        </w:rPr>
+        <w:t>}}</w:t>
       </w:r>
     </w:p>
     <w:p>
@@ -238,7 +398,25 @@
           <w:sz w:val="28"/>
           <w:szCs w:val="28"/>
         </w:rPr>
-        <w:t xml:space="preserve"> endif %}</w:t>
+        <w:t xml:space="preserve"> </w:t>
+      </w:r>
+      <w:proofErr w:type="spellStart"/>
+      <w:r>
+        <w:rPr>
+          <w:b/>
+          <w:sz w:val="28"/>
+          <w:szCs w:val="28"/>
+        </w:rPr>
+        <w:t>endif</w:t>
+      </w:r>
+      <w:proofErr w:type="spellEnd"/>
+      <w:r>
+        <w:rPr>
+          <w:b/>
+          <w:sz w:val="28"/>
+          <w:szCs w:val="28"/>
+        </w:rPr>
+        <w:t xml:space="preserve"> %}</w:t>
       </w:r>
     </w:p>
     <w:p>
@@ -255,16 +433,36 @@
           <w:sz w:val="28"/>
           <w:szCs w:val="28"/>
         </w:rPr>
-        <w:t xml:space="preserve">{% if  </w:t>
-      </w:r>
-      <w:r>
-        <w:rPr>
-          <w:b/>
-          <w:sz w:val="28"/>
-          <w:szCs w:val="28"/>
-        </w:rPr>
-        <w:t>convention.date_denonciation</w:t>
-      </w:r>
+        <w:t xml:space="preserve">{% </w:t>
+      </w:r>
+      <w:proofErr w:type="gramStart"/>
+      <w:r>
+        <w:rPr>
+          <w:b/>
+          <w:sz w:val="28"/>
+          <w:szCs w:val="28"/>
+        </w:rPr>
+        <w:t xml:space="preserve">if  </w:t>
+      </w:r>
+      <w:proofErr w:type="spellStart"/>
+      <w:r>
+        <w:rPr>
+          <w:b/>
+          <w:sz w:val="28"/>
+          <w:szCs w:val="28"/>
+        </w:rPr>
+        <w:t>convention</w:t>
+      </w:r>
+      <w:proofErr w:type="gramEnd"/>
+      <w:r>
+        <w:rPr>
+          <w:b/>
+          <w:sz w:val="28"/>
+          <w:szCs w:val="28"/>
+        </w:rPr>
+        <w:t>.date_denonciation</w:t>
+      </w:r>
+      <w:proofErr w:type="spellEnd"/>
       <w:r>
         <w:rPr>
           <w:b/>
@@ -296,12 +494,6 @@
         <w:gridCol w:w="8075"/>
       </w:tblGrid>
       <w:tr>
-        <w:tblPrEx>
-          <w:tblCellMar>
-            <w:top w:w="0" w:type="dxa"/>
-            <w:bottom w:w="0" w:type="dxa"/>
-          </w:tblCellMar>
-        </w:tblPrEx>
         <w:trPr>
           <w:trHeight w:val="540"/>
         </w:trPr>
@@ -325,7 +517,35 @@
                 <w:sz w:val="28"/>
                 <w:szCs w:val="28"/>
               </w:rPr>
-              <w:t xml:space="preserve">La convention et ses avenants sont dénoncés à partir du {{convention.date_denonciation|d}} </w:t>
+              <w:t>La convention et ses avenants sont dénoncés à partir du {{</w:t>
+            </w:r>
+            <w:proofErr w:type="spellStart"/>
+            <w:proofErr w:type="gramStart"/>
+            <w:r>
+              <w:rPr>
+                <w:b/>
+                <w:sz w:val="28"/>
+                <w:szCs w:val="28"/>
+              </w:rPr>
+              <w:t>convention.date</w:t>
+            </w:r>
+            <w:proofErr w:type="gramEnd"/>
+            <w:r>
+              <w:rPr>
+                <w:b/>
+                <w:sz w:val="28"/>
+                <w:szCs w:val="28"/>
+              </w:rPr>
+              <w:t>_denonciation|d</w:t>
+            </w:r>
+            <w:proofErr w:type="spellEnd"/>
+            <w:r>
+              <w:rPr>
+                <w:b/>
+                <w:sz w:val="28"/>
+                <w:szCs w:val="28"/>
+              </w:rPr>
+              <w:t xml:space="preserve">}} </w:t>
             </w:r>
           </w:p>
         </w:tc>
@@ -345,7 +565,25 @@
           <w:sz w:val="28"/>
           <w:szCs w:val="28"/>
         </w:rPr>
-        <w:t>{% endif %}</w:t>
+        <w:t xml:space="preserve">{% </w:t>
+      </w:r>
+      <w:proofErr w:type="spellStart"/>
+      <w:r>
+        <w:rPr>
+          <w:b/>
+          <w:sz w:val="28"/>
+          <w:szCs w:val="28"/>
+        </w:rPr>
+        <w:t>endif</w:t>
+      </w:r>
+      <w:proofErr w:type="spellEnd"/>
+      <w:r>
+        <w:rPr>
+          <w:b/>
+          <w:sz w:val="28"/>
+          <w:szCs w:val="28"/>
+        </w:rPr>
+        <w:t xml:space="preserve"> %}</w:t>
       </w:r>
     </w:p>
     <w:p>
@@ -375,7 +613,29 @@
         <w:rPr>
           <w:rFonts w:ascii="TimesNewRomanPSMT" w:hAnsi="TimesNewRomanPSMT" w:cs="TimesNewRomanPSMT"/>
         </w:rPr>
-        <w:t xml:space="preserve"> {{ programme.nom }}</w:t>
+        <w:t xml:space="preserve"> </w:t>
+      </w:r>
+      <w:proofErr w:type="gramStart"/>
+      <w:r>
+        <w:rPr>
+          <w:rFonts w:ascii="TimesNewRomanPSMT" w:hAnsi="TimesNewRomanPSMT" w:cs="TimesNewRomanPSMT"/>
+        </w:rPr>
+        <w:t xml:space="preserve">{{ </w:t>
+      </w:r>
+      <w:proofErr w:type="spellStart"/>
+      <w:r>
+        <w:rPr>
+          <w:rFonts w:ascii="TimesNewRomanPSMT" w:hAnsi="TimesNewRomanPSMT" w:cs="TimesNewRomanPSMT"/>
+        </w:rPr>
+        <w:t>programme.nom</w:t>
+      </w:r>
+      <w:proofErr w:type="spellEnd"/>
+      <w:proofErr w:type="gramEnd"/>
+      <w:r>
+        <w:rPr>
+          <w:rFonts w:ascii="TimesNewRomanPSMT" w:hAnsi="TimesNewRomanPSMT" w:cs="TimesNewRomanPSMT"/>
+        </w:rPr>
+        <w:t xml:space="preserve"> }}</w:t>
       </w:r>
     </w:p>
     <w:p>
@@ -407,11 +667,33 @@
         </w:rPr>
         <w:t xml:space="preserve"> </w:t>
       </w:r>
-      <w:r>
-        <w:rPr>
-          <w:rFonts w:ascii="TimesNewRomanPSMT" w:hAnsi="TimesNewRomanPSMT" w:cs="TimesNewRomanPSMT"/>
-        </w:rPr>
-        <w:t xml:space="preserve">{{ programme.adresse|inline_text_multiline }}, </w:t>
+      <w:proofErr w:type="gramStart"/>
+      <w:r>
+        <w:rPr>
+          <w:rFonts w:ascii="TimesNewRomanPSMT" w:hAnsi="TimesNewRomanPSMT" w:cs="TimesNewRomanPSMT"/>
+        </w:rPr>
+        <w:t xml:space="preserve">{{ </w:t>
+      </w:r>
+      <w:proofErr w:type="spellStart"/>
+      <w:r>
+        <w:rPr>
+          <w:rFonts w:ascii="TimesNewRomanPSMT" w:hAnsi="TimesNewRomanPSMT" w:cs="TimesNewRomanPSMT"/>
+        </w:rPr>
+        <w:t>programme</w:t>
+      </w:r>
+      <w:proofErr w:type="gramEnd"/>
+      <w:r>
+        <w:rPr>
+          <w:rFonts w:ascii="TimesNewRomanPSMT" w:hAnsi="TimesNewRomanPSMT" w:cs="TimesNewRomanPSMT"/>
+        </w:rPr>
+        <w:t>.adresse|inline_text_multiline</w:t>
+      </w:r>
+      <w:proofErr w:type="spellEnd"/>
+      <w:r>
+        <w:rPr>
+          <w:rFonts w:ascii="TimesNewRomanPSMT" w:hAnsi="TimesNewRomanPSMT" w:cs="TimesNewRomanPSMT"/>
+        </w:rPr>
+        <w:t xml:space="preserve"> }}, </w:t>
       </w:r>
       <w:bookmarkStart w:id="1" w:name="CodePostal2"/>
       <w:bookmarkEnd w:id="1"/>
@@ -419,7 +701,21 @@
         <w:rPr>
           <w:rFonts w:ascii="TimesNewRomanPSMT" w:hAnsi="TimesNewRomanPSMT" w:cs="TimesNewRomanPSMT"/>
         </w:rPr>
-        <w:t xml:space="preserve">{{ programme.code_postal }} </w:t>
+        <w:t xml:space="preserve">{{ </w:t>
+      </w:r>
+      <w:proofErr w:type="spellStart"/>
+      <w:r>
+        <w:rPr>
+          <w:rFonts w:ascii="TimesNewRomanPSMT" w:hAnsi="TimesNewRomanPSMT" w:cs="TimesNewRomanPSMT"/>
+        </w:rPr>
+        <w:t>programme.code_postal</w:t>
+      </w:r>
+      <w:proofErr w:type="spellEnd"/>
+      <w:r>
+        <w:rPr>
+          <w:rFonts w:ascii="TimesNewRomanPSMT" w:hAnsi="TimesNewRomanPSMT" w:cs="TimesNewRomanPSMT"/>
+        </w:rPr>
+        <w:t xml:space="preserve"> }} </w:t>
       </w:r>
       <w:bookmarkStart w:id="2" w:name="Ville2"/>
       <w:bookmarkEnd w:id="2"/>
@@ -427,7 +723,21 @@
         <w:rPr>
           <w:rFonts w:ascii="TimesNewRomanPSMT" w:hAnsi="TimesNewRomanPSMT" w:cs="TimesNewRomanPSMT"/>
         </w:rPr>
-        <w:t>{{ programme.ville }}</w:t>
+        <w:t xml:space="preserve">{{ </w:t>
+      </w:r>
+      <w:proofErr w:type="spellStart"/>
+      <w:r>
+        <w:rPr>
+          <w:rFonts w:ascii="TimesNewRomanPSMT" w:hAnsi="TimesNewRomanPSMT" w:cs="TimesNewRomanPSMT"/>
+        </w:rPr>
+        <w:t>programme.ville</w:t>
+      </w:r>
+      <w:proofErr w:type="spellEnd"/>
+      <w:r>
+        <w:rPr>
+          <w:rFonts w:ascii="TimesNewRomanPSMT" w:hAnsi="TimesNewRomanPSMT" w:cs="TimesNewRomanPSMT"/>
+        </w:rPr>
+        <w:t xml:space="preserve"> }}</w:t>
       </w:r>
     </w:p>
     <w:p>
@@ -455,7 +765,35 @@
         <w:rPr>
           <w:rFonts w:ascii="TimesNewRomanPSMT" w:hAnsi="TimesNewRomanPSMT" w:cs="TimesNewRomanPSMT"/>
         </w:rPr>
-        <w:t xml:space="preserve"> {{ lot.financement }}</w:t>
+        <w:t xml:space="preserve"> </w:t>
+      </w:r>
+      <w:proofErr w:type="gramStart"/>
+      <w:r>
+        <w:rPr>
+          <w:rFonts w:ascii="TimesNewRomanPSMT" w:hAnsi="TimesNewRomanPSMT" w:cs="TimesNewRomanPSMT"/>
+        </w:rPr>
+        <w:t xml:space="preserve">{{ </w:t>
+      </w:r>
+      <w:proofErr w:type="spellStart"/>
+      <w:r>
+        <w:rPr>
+          <w:rFonts w:ascii="TimesNewRomanPSMT" w:hAnsi="TimesNewRomanPSMT" w:cs="TimesNewRomanPSMT"/>
+        </w:rPr>
+        <w:t>lot</w:t>
+      </w:r>
+      <w:proofErr w:type="gramEnd"/>
+      <w:r>
+        <w:rPr>
+          <w:rFonts w:ascii="TimesNewRomanPSMT" w:hAnsi="TimesNewRomanPSMT" w:cs="TimesNewRomanPSMT"/>
+        </w:rPr>
+        <w:t>.financement</w:t>
+      </w:r>
+      <w:proofErr w:type="spellEnd"/>
+      <w:r>
+        <w:rPr>
+          <w:rFonts w:ascii="TimesNewRomanPSMT" w:hAnsi="TimesNewRomanPSMT" w:cs="TimesNewRomanPSMT"/>
+        </w:rPr>
+        <w:t xml:space="preserve"> }}</w:t>
       </w:r>
     </w:p>
     <w:p>
@@ -519,11 +857,33 @@
         </w:rPr>
         <w:t xml:space="preserve"> </w:t>
       </w:r>
-      <w:r>
-        <w:rPr>
-          <w:rFonts w:ascii="TimesNewRomanPSMT" w:hAnsi="TimesNewRomanPSMT" w:cs="TimesNewRomanPSMT"/>
-        </w:rPr>
-        <w:t>{{ convention.date_fin_conventionnement|d }}</w:t>
+      <w:proofErr w:type="gramStart"/>
+      <w:r>
+        <w:rPr>
+          <w:rFonts w:ascii="TimesNewRomanPSMT" w:hAnsi="TimesNewRomanPSMT" w:cs="TimesNewRomanPSMT"/>
+        </w:rPr>
+        <w:t xml:space="preserve">{{ </w:t>
+      </w:r>
+      <w:proofErr w:type="spellStart"/>
+      <w:r>
+        <w:rPr>
+          <w:rFonts w:ascii="TimesNewRomanPSMT" w:hAnsi="TimesNewRomanPSMT" w:cs="TimesNewRomanPSMT"/>
+        </w:rPr>
+        <w:t>convention</w:t>
+      </w:r>
+      <w:proofErr w:type="gramEnd"/>
+      <w:r>
+        <w:rPr>
+          <w:rFonts w:ascii="TimesNewRomanPSMT" w:hAnsi="TimesNewRomanPSMT" w:cs="TimesNewRomanPSMT"/>
+        </w:rPr>
+        <w:t>.date_fin_conventionnement|d</w:t>
+      </w:r>
+      <w:proofErr w:type="spellEnd"/>
+      <w:r>
+        <w:rPr>
+          <w:rFonts w:ascii="TimesNewRomanPSMT" w:hAnsi="TimesNewRomanPSMT" w:cs="TimesNewRomanPSMT"/>
+        </w:rPr>
+        <w:t xml:space="preserve"> }}</w:t>
       </w:r>
     </w:p>
     <w:p>
@@ -587,12 +947,14 @@
         </w:rPr>
         <w:t xml:space="preserve"> </w:t>
       </w:r>
+      <w:proofErr w:type="gramStart"/>
       <w:r>
         <w:rPr>
           <w:rFonts w:ascii="TimesNewRomanPSMT" w:hAnsi="TimesNewRomanPSMT" w:cs="TimesNewRomanPSMT"/>
         </w:rPr>
         <w:t>{{ convention</w:t>
       </w:r>
+      <w:proofErr w:type="gramEnd"/>
       <w:r>
         <w:t xml:space="preserve"> </w:t>
       </w:r>
@@ -600,13 +962,27 @@
         <w:rPr>
           <w:rFonts w:ascii="TimesNewRomanPSMT" w:hAnsi="TimesNewRomanPSMT" w:cs="TimesNewRomanPSMT"/>
         </w:rPr>
-        <w:t>.televersement_convention_signee_le</w:t>
-      </w:r>
-      <w:r>
-        <w:rPr>
-          <w:rFonts w:ascii="TimesNewRomanPSMT" w:hAnsi="TimesNewRomanPSMT" w:cs="TimesNewRomanPSMT"/>
-        </w:rPr>
-        <w:t>|d }}</w:t>
+        <w:t>.</w:t>
+      </w:r>
+      <w:proofErr w:type="spellStart"/>
+      <w:r>
+        <w:rPr>
+          <w:rFonts w:ascii="TimesNewRomanPSMT" w:hAnsi="TimesNewRomanPSMT" w:cs="TimesNewRomanPSMT"/>
+        </w:rPr>
+        <w:t>televersement_convention_signee_le</w:t>
+      </w:r>
+      <w:r>
+        <w:rPr>
+          <w:rFonts w:ascii="TimesNewRomanPSMT" w:hAnsi="TimesNewRomanPSMT" w:cs="TimesNewRomanPSMT"/>
+        </w:rPr>
+        <w:t>|d</w:t>
+      </w:r>
+      <w:proofErr w:type="spellEnd"/>
+      <w:r>
+        <w:rPr>
+          <w:rFonts w:ascii="TimesNewRomanPSMT" w:hAnsi="TimesNewRomanPSMT" w:cs="TimesNewRomanPSMT"/>
+        </w:rPr>
+        <w:t xml:space="preserve"> }}</w:t>
       </w:r>
     </w:p>
     <w:p>
@@ -638,11 +1014,33 @@
         </w:rPr>
         <w:t xml:space="preserve"> : </w:t>
       </w:r>
-      <w:r>
-        <w:rPr>
-          <w:rFonts w:ascii="TimesNewRomanPSMT" w:hAnsi="TimesNewRomanPSMT" w:cs="TimesNewRomanPSMT"/>
-        </w:rPr>
-        <w:t>{{ bailleur.nom|upper }}</w:t>
+      <w:proofErr w:type="gramStart"/>
+      <w:r>
+        <w:rPr>
+          <w:rFonts w:ascii="TimesNewRomanPSMT" w:hAnsi="TimesNewRomanPSMT" w:cs="TimesNewRomanPSMT"/>
+        </w:rPr>
+        <w:t xml:space="preserve">{{ </w:t>
+      </w:r>
+      <w:proofErr w:type="spellStart"/>
+      <w:r>
+        <w:rPr>
+          <w:rFonts w:ascii="TimesNewRomanPSMT" w:hAnsi="TimesNewRomanPSMT" w:cs="TimesNewRomanPSMT"/>
+        </w:rPr>
+        <w:t>bailleur.nom</w:t>
+      </w:r>
+      <w:proofErr w:type="gramEnd"/>
+      <w:r>
+        <w:rPr>
+          <w:rFonts w:ascii="TimesNewRomanPSMT" w:hAnsi="TimesNewRomanPSMT" w:cs="TimesNewRomanPSMT"/>
+        </w:rPr>
+        <w:t>|upper</w:t>
+      </w:r>
+      <w:proofErr w:type="spellEnd"/>
+      <w:r>
+        <w:rPr>
+          <w:rFonts w:ascii="TimesNewRomanPSMT" w:hAnsi="TimesNewRomanPSMT" w:cs="TimesNewRomanPSMT"/>
+        </w:rPr>
+        <w:t xml:space="preserve"> }}</w:t>
       </w:r>
       <w:bookmarkStart w:id="3" w:name="NomProgramme1"/>
       <w:bookmarkEnd w:id="3"/>
@@ -650,7 +1048,49 @@
         <w:rPr>
           <w:rFonts w:ascii="TimesNewRomanPSMT" w:hAnsi="TimesNewRomanPSMT" w:cs="TimesNewRomanPSMT"/>
         </w:rPr>
-        <w:t>, {{ bailleur.adresse }}, {{ bailleur.code_postal }} {{ bailleur.ville }}</w:t>
+        <w:t xml:space="preserve">, {{ </w:t>
+      </w:r>
+      <w:proofErr w:type="spellStart"/>
+      <w:r>
+        <w:rPr>
+          <w:rFonts w:ascii="TimesNewRomanPSMT" w:hAnsi="TimesNewRomanPSMT" w:cs="TimesNewRomanPSMT"/>
+        </w:rPr>
+        <w:t>bailleur.adresse</w:t>
+      </w:r>
+      <w:proofErr w:type="spellEnd"/>
+      <w:r>
+        <w:rPr>
+          <w:rFonts w:ascii="TimesNewRomanPSMT" w:hAnsi="TimesNewRomanPSMT" w:cs="TimesNewRomanPSMT"/>
+        </w:rPr>
+        <w:t xml:space="preserve"> }}, {{ </w:t>
+      </w:r>
+      <w:proofErr w:type="spellStart"/>
+      <w:r>
+        <w:rPr>
+          <w:rFonts w:ascii="TimesNewRomanPSMT" w:hAnsi="TimesNewRomanPSMT" w:cs="TimesNewRomanPSMT"/>
+        </w:rPr>
+        <w:t>bailleur.code_postal</w:t>
+      </w:r>
+      <w:proofErr w:type="spellEnd"/>
+      <w:r>
+        <w:rPr>
+          <w:rFonts w:ascii="TimesNewRomanPSMT" w:hAnsi="TimesNewRomanPSMT" w:cs="TimesNewRomanPSMT"/>
+        </w:rPr>
+        <w:t xml:space="preserve"> }} {{ </w:t>
+      </w:r>
+      <w:proofErr w:type="spellStart"/>
+      <w:r>
+        <w:rPr>
+          <w:rFonts w:ascii="TimesNewRomanPSMT" w:hAnsi="TimesNewRomanPSMT" w:cs="TimesNewRomanPSMT"/>
+        </w:rPr>
+        <w:t>bailleur.ville</w:t>
+      </w:r>
+      <w:proofErr w:type="spellEnd"/>
+      <w:r>
+        <w:rPr>
+          <w:rFonts w:ascii="TimesNewRomanPSMT" w:hAnsi="TimesNewRomanPSMT" w:cs="TimesNewRomanPSMT"/>
+        </w:rPr>
+        <w:t xml:space="preserve"> }}</w:t>
       </w:r>
     </w:p>
     <w:p>
@@ -698,11 +1138,75 @@
         </w:rPr>
         <w:t xml:space="preserve"> </w:t>
       </w:r>
-      <w:r>
-        <w:rPr>
-          <w:rFonts w:ascii="TimesNewRomanPSMT" w:hAnsi="TimesNewRomanPSMT" w:cs="TimesNewRomanPSMT"/>
-        </w:rPr>
-        <w:t>{{ bailleur.nom|upper }}, {{ bailleur.adresse }}, {{ bailleur.code_postal }} {{ bailleur.ville }}</w:t>
+      <w:proofErr w:type="gramStart"/>
+      <w:r>
+        <w:rPr>
+          <w:rFonts w:ascii="TimesNewRomanPSMT" w:hAnsi="TimesNewRomanPSMT" w:cs="TimesNewRomanPSMT"/>
+        </w:rPr>
+        <w:t xml:space="preserve">{{ </w:t>
+      </w:r>
+      <w:proofErr w:type="spellStart"/>
+      <w:r>
+        <w:rPr>
+          <w:rFonts w:ascii="TimesNewRomanPSMT" w:hAnsi="TimesNewRomanPSMT" w:cs="TimesNewRomanPSMT"/>
+        </w:rPr>
+        <w:t>bailleur.nom</w:t>
+      </w:r>
+      <w:proofErr w:type="gramEnd"/>
+      <w:r>
+        <w:rPr>
+          <w:rFonts w:ascii="TimesNewRomanPSMT" w:hAnsi="TimesNewRomanPSMT" w:cs="TimesNewRomanPSMT"/>
+        </w:rPr>
+        <w:t>|upper</w:t>
+      </w:r>
+      <w:proofErr w:type="spellEnd"/>
+      <w:r>
+        <w:rPr>
+          <w:rFonts w:ascii="TimesNewRomanPSMT" w:hAnsi="TimesNewRomanPSMT" w:cs="TimesNewRomanPSMT"/>
+        </w:rPr>
+        <w:t xml:space="preserve"> }}, {{ </w:t>
+      </w:r>
+      <w:proofErr w:type="spellStart"/>
+      <w:r>
+        <w:rPr>
+          <w:rFonts w:ascii="TimesNewRomanPSMT" w:hAnsi="TimesNewRomanPSMT" w:cs="TimesNewRomanPSMT"/>
+        </w:rPr>
+        <w:t>bailleur.adresse</w:t>
+      </w:r>
+      <w:proofErr w:type="spellEnd"/>
+      <w:r>
+        <w:rPr>
+          <w:rFonts w:ascii="TimesNewRomanPSMT" w:hAnsi="TimesNewRomanPSMT" w:cs="TimesNewRomanPSMT"/>
+        </w:rPr>
+        <w:t xml:space="preserve"> }}, {{ </w:t>
+      </w:r>
+      <w:proofErr w:type="spellStart"/>
+      <w:r>
+        <w:rPr>
+          <w:rFonts w:ascii="TimesNewRomanPSMT" w:hAnsi="TimesNewRomanPSMT" w:cs="TimesNewRomanPSMT"/>
+        </w:rPr>
+        <w:t>bailleur.code_postal</w:t>
+      </w:r>
+      <w:proofErr w:type="spellEnd"/>
+      <w:r>
+        <w:rPr>
+          <w:rFonts w:ascii="TimesNewRomanPSMT" w:hAnsi="TimesNewRomanPSMT" w:cs="TimesNewRomanPSMT"/>
+        </w:rPr>
+        <w:t xml:space="preserve"> }} {{ </w:t>
+      </w:r>
+      <w:proofErr w:type="spellStart"/>
+      <w:r>
+        <w:rPr>
+          <w:rFonts w:ascii="TimesNewRomanPSMT" w:hAnsi="TimesNewRomanPSMT" w:cs="TimesNewRomanPSMT"/>
+        </w:rPr>
+        <w:t>bailleur.ville</w:t>
+      </w:r>
+      <w:proofErr w:type="spellEnd"/>
+      <w:r>
+        <w:rPr>
+          <w:rFonts w:ascii="TimesNewRomanPSMT" w:hAnsi="TimesNewRomanPSMT" w:cs="TimesNewRomanPSMT"/>
+        </w:rPr>
+        <w:t xml:space="preserve"> }}</w:t>
       </w:r>
     </w:p>
     <w:p>
@@ -727,14 +1231,32 @@
         </w:rPr>
         <w:t xml:space="preserve"> </w:t>
       </w:r>
+      <w:proofErr w:type="gramStart"/>
       <w:r>
         <w:t xml:space="preserve">{{ </w:t>
       </w:r>
+      <w:proofErr w:type="spellStart"/>
       <w:r>
         <w:t>lot</w:t>
       </w:r>
       <w:r>
-        <w:t>.get_type_habitat_advanced_display(lot.nb_logements)</w:t>
+        <w:t>.get</w:t>
+      </w:r>
+      <w:proofErr w:type="gramEnd"/>
+      <w:r>
+        <w:t>_type_habitat_advanced_display</w:t>
+      </w:r>
+      <w:proofErr w:type="spellEnd"/>
+      <w:r>
+        <w:t>(</w:t>
+      </w:r>
+      <w:proofErr w:type="spellStart"/>
+      <w:r>
+        <w:t>lot.nb_logements</w:t>
+      </w:r>
+      <w:proofErr w:type="spellEnd"/>
+      <w:r>
+        <w:t>)</w:t>
       </w:r>
       <w:r>
         <w:t xml:space="preserve"> </w:t>
@@ -763,13 +1285,47 @@
           <w:bCs/>
           <w:lang w:val="en-US"/>
         </w:rPr>
-        <w:t>Nature l’opération :</w:t>
-      </w:r>
-      <w:r>
-        <w:rPr>
+        <w:t xml:space="preserve">Nature </w:t>
+      </w:r>
+      <w:proofErr w:type="spellStart"/>
+      <w:proofErr w:type="gramStart"/>
+      <w:r>
+        <w:rPr>
+          <w:b/>
+          <w:bCs/>
           <w:lang w:val="en-US"/>
         </w:rPr>
-        <w:t xml:space="preserve">  {{ programme.get_type_operation_advanced_display() }}</w:t>
+        <w:t>l’opération</w:t>
+      </w:r>
+      <w:proofErr w:type="spellEnd"/>
+      <w:r>
+        <w:rPr>
+          <w:b/>
+          <w:bCs/>
+          <w:lang w:val="en-US"/>
+        </w:rPr>
+        <w:t> :</w:t>
+      </w:r>
+      <w:proofErr w:type="gramEnd"/>
+      <w:r>
+        <w:rPr>
+          <w:lang w:val="en-US"/>
+        </w:rPr>
+        <w:t xml:space="preserve">  {{ </w:t>
+      </w:r>
+      <w:proofErr w:type="spellStart"/>
+      <w:r>
+        <w:rPr>
+          <w:lang w:val="en-US"/>
+        </w:rPr>
+        <w:t>programme.get_type_operation_advanced_display</w:t>
+      </w:r>
+      <w:proofErr w:type="spellEnd"/>
+      <w:r>
+        <w:rPr>
+          <w:lang w:val="en-US"/>
+        </w:rPr>
+        <w:t>() }}</w:t>
       </w:r>
     </w:p>
     <w:p>
@@ -796,8 +1352,21 @@
         </w:rPr>
         <w:t xml:space="preserve"> </w:t>
       </w:r>
-      <w:r>
-        <w:t>{{ lot.nb_logements }}</w:t>
+      <w:proofErr w:type="gramStart"/>
+      <w:r>
+        <w:t xml:space="preserve">{{ </w:t>
+      </w:r>
+      <w:proofErr w:type="spellStart"/>
+      <w:r>
+        <w:t>lot</w:t>
+      </w:r>
+      <w:proofErr w:type="gramEnd"/>
+      <w:r>
+        <w:t>.nb_logements</w:t>
+      </w:r>
+      <w:proofErr w:type="spellEnd"/>
+      <w:r>
+        <w:t xml:space="preserve"> }}</w:t>
       </w:r>
     </w:p>
     <w:p>
@@ -817,7 +1386,15 @@
         <w:t xml:space="preserve">Surface utile totale : </w:t>
       </w:r>
       <w:r>
-        <w:t>{{su_totale|f}}</w:t>
+        <w:t>{{</w:t>
+      </w:r>
+      <w:proofErr w:type="spellStart"/>
+      <w:r>
+        <w:t>su_totale|f</w:t>
+      </w:r>
+      <w:proofErr w:type="spellEnd"/>
+      <w:r>
+        <w:t>}}</w:t>
       </w:r>
     </w:p>
     <w:p/>
@@ -832,7 +1409,71 @@
           <w:b/>
           <w:bCs/>
         </w:rPr>
-        <w:t>{% if programme.is_foyer or programme.is_residence %}Redevance{% else %}</w:t>
+        <w:t xml:space="preserve">{% if </w:t>
+      </w:r>
+      <w:proofErr w:type="spellStart"/>
+      <w:r>
+        <w:rPr>
+          <w:b/>
+          <w:bCs/>
+        </w:rPr>
+        <w:t>programme.is_foyer</w:t>
+      </w:r>
+      <w:proofErr w:type="spellEnd"/>
+      <w:r>
+        <w:rPr>
+          <w:b/>
+          <w:bCs/>
+        </w:rPr>
+        <w:t xml:space="preserve"> or </w:t>
+      </w:r>
+      <w:proofErr w:type="spellStart"/>
+      <w:r>
+        <w:rPr>
+          <w:b/>
+          <w:bCs/>
+        </w:rPr>
+        <w:t>programme.is_residence</w:t>
+      </w:r>
+      <w:proofErr w:type="spellEnd"/>
+      <w:r>
+        <w:rPr>
+          <w:b/>
+          <w:bCs/>
+        </w:rPr>
+        <w:t xml:space="preserve"> </w:t>
+      </w:r>
+      <w:proofErr w:type="gramStart"/>
+      <w:r>
+        <w:rPr>
+          <w:b/>
+          <w:bCs/>
+        </w:rPr>
+        <w:t>%}Redevance</w:t>
+      </w:r>
+      <w:proofErr w:type="gramEnd"/>
+      <w:r>
+        <w:rPr>
+          <w:b/>
+          <w:bCs/>
+        </w:rPr>
+        <w:t xml:space="preserve">{% </w:t>
+      </w:r>
+      <w:proofErr w:type="spellStart"/>
+      <w:r>
+        <w:rPr>
+          <w:b/>
+          <w:bCs/>
+        </w:rPr>
+        <w:t>else</w:t>
+      </w:r>
+      <w:proofErr w:type="spellEnd"/>
+      <w:r>
+        <w:rPr>
+          <w:b/>
+          <w:bCs/>
+        </w:rPr>
+        <w:t xml:space="preserve"> %}</w:t>
       </w:r>
       <w:r>
         <w:rPr>
@@ -846,7 +1487,23 @@
           <w:b/>
           <w:bCs/>
         </w:rPr>
-        <w:t>{% endif %}</w:t>
+        <w:t xml:space="preserve">{% </w:t>
+      </w:r>
+      <w:proofErr w:type="spellStart"/>
+      <w:r>
+        <w:rPr>
+          <w:b/>
+          <w:bCs/>
+        </w:rPr>
+        <w:t>endif</w:t>
+      </w:r>
+      <w:proofErr w:type="spellEnd"/>
+      <w:r>
+        <w:rPr>
+          <w:b/>
+          <w:bCs/>
+        </w:rPr>
+        <w:t xml:space="preserve"> %}</w:t>
       </w:r>
       <w:r>
         <w:rPr>
@@ -940,6 +1597,7 @@
         <w:tc>
           <w:tcPr>
             <w:tcW w:w="4135" w:type="dxa"/>
+            <w:vAlign w:val="center"/>
           </w:tcPr>
           <w:p>
             <w:pPr>
@@ -962,6 +1620,7 @@
         <w:tc>
           <w:tcPr>
             <w:tcW w:w="4135" w:type="dxa"/>
+            <w:vAlign w:val="center"/>
           </w:tcPr>
           <w:p>
             <w:pPr>
@@ -1002,7 +1661,37 @@
               <w:rPr>
                 <w:lang w:val="en-US"/>
               </w:rPr>
-              <w:t>{%tr for k,v in nb_logements_par_type.items() %}</w:t>
+              <w:t xml:space="preserve">{%tr for </w:t>
+            </w:r>
+            <w:proofErr w:type="spellStart"/>
+            <w:proofErr w:type="gramStart"/>
+            <w:r>
+              <w:rPr>
+                <w:lang w:val="en-US"/>
+              </w:rPr>
+              <w:t>k,v</w:t>
+            </w:r>
+            <w:proofErr w:type="spellEnd"/>
+            <w:proofErr w:type="gramEnd"/>
+            <w:r>
+              <w:rPr>
+                <w:lang w:val="en-US"/>
+              </w:rPr>
+              <w:t xml:space="preserve"> in </w:t>
+            </w:r>
+            <w:proofErr w:type="spellStart"/>
+            <w:r>
+              <w:rPr>
+                <w:lang w:val="en-US"/>
+              </w:rPr>
+              <w:t>nb_logements_par_type.items</w:t>
+            </w:r>
+            <w:proofErr w:type="spellEnd"/>
+            <w:r>
+              <w:rPr>
+                <w:lang w:val="en-US"/>
+              </w:rPr>
+              <w:t>() %}</w:t>
             </w:r>
           </w:p>
         </w:tc>
@@ -1062,7 +1751,15 @@
               </w:rPr>
             </w:pPr>
             <w:r>
-              <w:t>{%tr endfor %}</w:t>
+              <w:t xml:space="preserve">{%tr </w:t>
+            </w:r>
+            <w:proofErr w:type="spellStart"/>
+            <w:r>
+              <w:t>endfor</w:t>
+            </w:r>
+            <w:proofErr w:type="spellEnd"/>
+            <w:r>
+              <w:t xml:space="preserve"> %}</w:t>
             </w:r>
           </w:p>
         </w:tc>

</xml_diff>

<commit_message>
Fiche CAF résiliation (#1231)
</commit_message>
<xml_diff>
--- a/documents/FicheCAF-template.docx
+++ b/documents/FicheCAF-template.docx
@@ -35,7 +35,7 @@
           <w:sz w:val="28"/>
           <w:szCs w:val="28"/>
         </w:rPr>
-        <w:t>denonciation</w:t>
+        <w:t>resiliation</w:t>
       </w:r>
       <w:proofErr w:type="spellEnd"/>
       <w:r>
@@ -93,15 +93,31 @@
           <w:sz w:val="28"/>
           <w:szCs w:val="28"/>
         </w:rPr>
-        <w:t>Dénonciation</w:t>
-      </w:r>
-      <w:r>
-        <w:rPr>
-          <w:b/>
-          <w:sz w:val="28"/>
-          <w:szCs w:val="28"/>
-        </w:rPr>
-        <w:t xml:space="preserve"> à la convention n° {{ </w:t>
+        <w:t>Résiliation</w:t>
+      </w:r>
+      <w:r>
+        <w:rPr>
+          <w:b/>
+          <w:sz w:val="28"/>
+          <w:szCs w:val="28"/>
+        </w:rPr>
+        <w:t xml:space="preserve"> </w:t>
+      </w:r>
+      <w:r>
+        <w:rPr>
+          <w:b/>
+          <w:sz w:val="28"/>
+          <w:szCs w:val="28"/>
+        </w:rPr>
+        <w:t>de</w:t>
+      </w:r>
+      <w:r>
+        <w:rPr>
+          <w:b/>
+          <w:sz w:val="28"/>
+          <w:szCs w:val="28"/>
+        </w:rPr>
+        <w:t xml:space="preserve"> la convention n° {{ </w:t>
       </w:r>
       <w:proofErr w:type="spellStart"/>
       <w:r>
@@ -180,7 +196,7 @@
           <w:sz w:val="28"/>
           <w:szCs w:val="28"/>
         </w:rPr>
-        <w:t>avenant</w:t>
+        <w:t>denonciation</w:t>
       </w:r>
       <w:proofErr w:type="spellEnd"/>
       <w:r>
@@ -223,6 +239,48 @@
           <w:szCs w:val="28"/>
         </w:rPr>
         <w:t>%}</w:t>
+      </w:r>
+      <w:r>
+        <w:rPr>
+          <w:b/>
+          <w:sz w:val="28"/>
+          <w:szCs w:val="28"/>
+        </w:rPr>
+        <w:t xml:space="preserve"> </w:t>
+      </w:r>
+      <w:r>
+        <w:rPr>
+          <w:b/>
+          <w:sz w:val="28"/>
+          <w:szCs w:val="28"/>
+        </w:rPr>
+        <w:t>Dénonciation</w:t>
+      </w:r>
+      <w:r>
+        <w:rPr>
+          <w:b/>
+          <w:sz w:val="28"/>
+          <w:szCs w:val="28"/>
+        </w:rPr>
+        <w:t xml:space="preserve"> à la convention n° {{ </w:t>
+      </w:r>
+      <w:proofErr w:type="spellStart"/>
+      <w:r>
+        <w:rPr>
+          <w:b/>
+          <w:sz w:val="28"/>
+          <w:szCs w:val="28"/>
+        </w:rPr>
+        <w:t>convention.parent.numero</w:t>
+      </w:r>
+      <w:proofErr w:type="spellEnd"/>
+      <w:r>
+        <w:rPr>
+          <w:b/>
+          <w:sz w:val="28"/>
+          <w:szCs w:val="28"/>
+        </w:rPr>
+        <w:t xml:space="preserve"> }}</w:t>
       </w:r>
     </w:p>
     <w:p>
@@ -239,6 +297,109 @@
           <w:sz w:val="28"/>
           <w:szCs w:val="28"/>
         </w:rPr>
+        <w:t xml:space="preserve">{% </w:t>
+      </w:r>
+      <w:proofErr w:type="spellStart"/>
+      <w:r>
+        <w:rPr>
+          <w:b/>
+          <w:sz w:val="28"/>
+          <w:szCs w:val="28"/>
+        </w:rPr>
+        <w:t>el</w:t>
+      </w:r>
+      <w:r>
+        <w:rPr>
+          <w:b/>
+          <w:sz w:val="28"/>
+          <w:szCs w:val="28"/>
+        </w:rPr>
+        <w:t>if</w:t>
+      </w:r>
+      <w:proofErr w:type="spellEnd"/>
+      <w:r>
+        <w:rPr>
+          <w:b/>
+          <w:sz w:val="28"/>
+          <w:szCs w:val="28"/>
+        </w:rPr>
+        <w:t xml:space="preserve"> </w:t>
+      </w:r>
+      <w:proofErr w:type="spellStart"/>
+      <w:r>
+        <w:rPr>
+          <w:b/>
+          <w:sz w:val="28"/>
+          <w:szCs w:val="28"/>
+        </w:rPr>
+        <w:t>convention.is_</w:t>
+      </w:r>
+      <w:proofErr w:type="gramStart"/>
+      <w:r>
+        <w:rPr>
+          <w:b/>
+          <w:sz w:val="28"/>
+          <w:szCs w:val="28"/>
+        </w:rPr>
+        <w:t>avenant</w:t>
+      </w:r>
+      <w:proofErr w:type="spellEnd"/>
+      <w:r>
+        <w:rPr>
+          <w:b/>
+          <w:sz w:val="28"/>
+          <w:szCs w:val="28"/>
+        </w:rPr>
+        <w:t>(</w:t>
+      </w:r>
+      <w:proofErr w:type="gramEnd"/>
+      <w:r>
+        <w:rPr>
+          <w:b/>
+          <w:sz w:val="28"/>
+          <w:szCs w:val="28"/>
+        </w:rPr>
+        <w:t>)</w:t>
+      </w:r>
+      <w:r>
+        <w:rPr>
+          <w:b/>
+          <w:sz w:val="28"/>
+          <w:szCs w:val="28"/>
+        </w:rPr>
+        <w:t xml:space="preserve"> </w:t>
+      </w:r>
+      <w:r>
+        <w:rPr>
+          <w:b/>
+          <w:sz w:val="28"/>
+          <w:szCs w:val="28"/>
+        </w:rPr>
+        <w:t>-</w:t>
+      </w:r>
+      <w:r>
+        <w:rPr>
+          <w:b/>
+          <w:sz w:val="28"/>
+          <w:szCs w:val="28"/>
+        </w:rPr>
+        <w:t>%}</w:t>
+      </w:r>
+    </w:p>
+    <w:p>
+      <w:pPr>
+        <w:rPr>
+          <w:b/>
+          <w:sz w:val="28"/>
+          <w:szCs w:val="28"/>
+        </w:rPr>
+      </w:pPr>
+      <w:r>
+        <w:rPr>
+          <w:b/>
+          <w:sz w:val="28"/>
+          <w:szCs w:val="28"/>
+        </w:rPr>
         <w:t>Avenant n° {{</w:t>
       </w:r>
       <w:proofErr w:type="spellStart"/>
@@ -443,6 +604,196 @@
           <w:szCs w:val="28"/>
         </w:rPr>
         <w:t xml:space="preserve">if  </w:t>
+      </w:r>
+      <w:proofErr w:type="spellStart"/>
+      <w:r>
+        <w:rPr>
+          <w:b/>
+          <w:sz w:val="28"/>
+          <w:szCs w:val="28"/>
+        </w:rPr>
+        <w:t>convention</w:t>
+      </w:r>
+      <w:proofErr w:type="gramEnd"/>
+      <w:r>
+        <w:rPr>
+          <w:b/>
+          <w:sz w:val="28"/>
+          <w:szCs w:val="28"/>
+        </w:rPr>
+        <w:t>.date_</w:t>
+      </w:r>
+      <w:r>
+        <w:rPr>
+          <w:b/>
+          <w:sz w:val="28"/>
+          <w:szCs w:val="28"/>
+        </w:rPr>
+        <w:t>resiliation</w:t>
+      </w:r>
+      <w:proofErr w:type="spellEnd"/>
+      <w:r>
+        <w:rPr>
+          <w:b/>
+          <w:sz w:val="28"/>
+          <w:szCs w:val="28"/>
+        </w:rPr>
+        <w:t xml:space="preserve">  %} </w:t>
+      </w:r>
+    </w:p>
+    <w:tbl>
+      <w:tblPr>
+        <w:tblpPr w:leftFromText="141" w:rightFromText="141" w:vertAnchor="text" w:tblpX="89" w:tblpY="106"/>
+        <w:tblW w:w="0" w:type="auto"/>
+        <w:tblBorders>
+          <w:top w:val="single" w:sz="4" w:space="0" w:color="auto"/>
+          <w:left w:val="single" w:sz="4" w:space="0" w:color="auto"/>
+          <w:bottom w:val="single" w:sz="4" w:space="0" w:color="auto"/>
+          <w:right w:val="single" w:sz="4" w:space="0" w:color="auto"/>
+          <w:insideH w:val="single" w:sz="4" w:space="0" w:color="auto"/>
+          <w:insideV w:val="single" w:sz="4" w:space="0" w:color="auto"/>
+        </w:tblBorders>
+        <w:tblCellMar>
+          <w:left w:w="70" w:type="dxa"/>
+          <w:right w:w="70" w:type="dxa"/>
+        </w:tblCellMar>
+        <w:tblLook w:val="0000" w:firstRow="0" w:lastRow="0" w:firstColumn="0" w:lastColumn="0" w:noHBand="0" w:noVBand="0"/>
+      </w:tblPr>
+      <w:tblGrid>
+        <w:gridCol w:w="8075"/>
+      </w:tblGrid>
+      <w:tr>
+        <w:trPr>
+          <w:trHeight w:val="540"/>
+        </w:trPr>
+        <w:tc>
+          <w:tcPr>
+            <w:tcW w:w="8075" w:type="dxa"/>
+            <w:vAlign w:val="center"/>
+          </w:tcPr>
+          <w:p>
+            <w:pPr>
+              <w:spacing w:before="240" w:after="240"/>
+              <w:rPr>
+                <w:b/>
+                <w:sz w:val="28"/>
+                <w:szCs w:val="28"/>
+              </w:rPr>
+            </w:pPr>
+            <w:r>
+              <w:rPr>
+                <w:b/>
+                <w:sz w:val="28"/>
+                <w:szCs w:val="28"/>
+              </w:rPr>
+              <w:t xml:space="preserve">La convention et ses avenants sont </w:t>
+            </w:r>
+            <w:r>
+              <w:rPr>
+                <w:b/>
+                <w:sz w:val="28"/>
+                <w:szCs w:val="28"/>
+              </w:rPr>
+              <w:t>résiliés</w:t>
+            </w:r>
+            <w:r>
+              <w:rPr>
+                <w:b/>
+                <w:sz w:val="28"/>
+                <w:szCs w:val="28"/>
+              </w:rPr>
+              <w:t xml:space="preserve"> à partir du {{</w:t>
+            </w:r>
+            <w:proofErr w:type="spellStart"/>
+            <w:proofErr w:type="gramStart"/>
+            <w:r>
+              <w:rPr>
+                <w:b/>
+                <w:sz w:val="28"/>
+                <w:szCs w:val="28"/>
+              </w:rPr>
+              <w:t>convention.date</w:t>
+            </w:r>
+            <w:proofErr w:type="gramEnd"/>
+            <w:r>
+              <w:rPr>
+                <w:b/>
+                <w:sz w:val="28"/>
+                <w:szCs w:val="28"/>
+              </w:rPr>
+              <w:t>_</w:t>
+            </w:r>
+            <w:r>
+              <w:rPr>
+                <w:b/>
+                <w:sz w:val="28"/>
+                <w:szCs w:val="28"/>
+              </w:rPr>
+              <w:t>resiliation</w:t>
+            </w:r>
+            <w:r>
+              <w:rPr>
+                <w:b/>
+                <w:sz w:val="28"/>
+                <w:szCs w:val="28"/>
+              </w:rPr>
+              <w:t>|d</w:t>
+            </w:r>
+            <w:proofErr w:type="spellEnd"/>
+            <w:r>
+              <w:rPr>
+                <w:b/>
+                <w:sz w:val="28"/>
+                <w:szCs w:val="28"/>
+              </w:rPr>
+              <w:t xml:space="preserve">}} </w:t>
+            </w:r>
+          </w:p>
+        </w:tc>
+      </w:tr>
+    </w:tbl>
+    <w:p>
+      <w:pPr>
+        <w:rPr>
+          <w:b/>
+          <w:sz w:val="28"/>
+          <w:szCs w:val="28"/>
+        </w:rPr>
+      </w:pPr>
+      <w:r>
+        <w:rPr>
+          <w:b/>
+          <w:sz w:val="28"/>
+          <w:szCs w:val="28"/>
+        </w:rPr>
+        <w:t xml:space="preserve">{% </w:t>
+      </w:r>
+      <w:proofErr w:type="spellStart"/>
+      <w:proofErr w:type="gramStart"/>
+      <w:r>
+        <w:rPr>
+          <w:b/>
+          <w:sz w:val="28"/>
+          <w:szCs w:val="28"/>
+        </w:rPr>
+        <w:t>el</w:t>
+      </w:r>
+      <w:r>
+        <w:rPr>
+          <w:b/>
+          <w:sz w:val="28"/>
+          <w:szCs w:val="28"/>
+        </w:rPr>
+        <w:t>if</w:t>
+      </w:r>
+      <w:proofErr w:type="spellEnd"/>
+      <w:r>
+        <w:rPr>
+          <w:b/>
+          <w:sz w:val="28"/>
+          <w:szCs w:val="28"/>
+        </w:rPr>
+        <w:t xml:space="preserve">  </w:t>
       </w:r>
       <w:proofErr w:type="spellStart"/>
       <w:r>
@@ -2057,7 +2408,7 @@
               <v:stroke joinstyle="miter"/>
               <v:path gradientshapeok="t" o:connecttype="rect"/>
             </v:shapetype>
-            <v:shape id="Text Box 2" o:spid="_x0000_s1027" type="#_x0000_t202" style="position:absolute;left:0;text-align:left;margin-left:427.1pt;margin-top:18.9pt;width:20.8pt;height:12.85pt;z-index:251665408;visibility:visible;mso-wrap-style:square;mso-width-percent:0;mso-height-percent:0;mso-wrap-distance-left:0;mso-wrap-distance-top:0;mso-wrap-distance-right:0;mso-wrap-distance-bottom:0;mso-position-horizontal:absolute;mso-position-horizontal-relative:page;mso-position-vertical:absolute;mso-position-vertical-relative:page;mso-width-percent:0;mso-height-percent:0;mso-width-relative:page;mso-height-relative:page;v-text-anchor:top" o:gfxdata="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" stroked="f">
+            <v:shape id="Text Box 2" o:spid="_x0000_s1026" type="#_x0000_t202" style="position:absolute;left:0;text-align:left;margin-left:427.1pt;margin-top:18.9pt;width:20.8pt;height:12.85pt;z-index:251665408;visibility:visible;mso-wrap-style:square;mso-width-percent:0;mso-height-percent:0;mso-wrap-distance-left:0;mso-wrap-distance-top:0;mso-wrap-distance-right:0;mso-wrap-distance-bottom:0;mso-position-horizontal:absolute;mso-position-horizontal-relative:page;mso-position-vertical:absolute;mso-position-vertical-relative:page;mso-width-percent:0;mso-height-percent:0;mso-width-relative:page;mso-height-relative:page;v-text-anchor:top" o:gfxdata="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" stroked="f">
               <v:fill opacity="0"/>
               <v:path arrowok="t"/>
               <v:textbox inset=".45pt,.45pt,.45pt,.45pt">
@@ -2353,7 +2704,7 @@
               <v:stroke joinstyle="miter"/>
               <v:path gradientshapeok="t" o:connecttype="rect"/>
             </v:shapetype>
-            <v:shape id="_x0000_s1028" type="#_x0000_t202" style="position:absolute;left:0;text-align:left;margin-left:538.7pt;margin-top:19.8pt;width:20.8pt;height:12.85pt;z-index:251650048;visibility:visible;mso-wrap-style:square;mso-width-percent:0;mso-height-percent:0;mso-wrap-distance-left:0;mso-wrap-distance-top:0;mso-wrap-distance-right:0;mso-wrap-distance-bottom:0;mso-position-horizontal:absolute;mso-position-horizontal-relative:page;mso-position-vertical:absolute;mso-position-vertical-relative:page;mso-width-percent:0;mso-height-percent:0;mso-width-relative:page;mso-height-relative:page;v-text-anchor:top" o:gfxdata="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" stroked="f">
+            <v:shape id="_x0000_s1027" type="#_x0000_t202" style="position:absolute;left:0;text-align:left;margin-left:538.7pt;margin-top:19.8pt;width:20.8pt;height:12.85pt;z-index:251650048;visibility:visible;mso-wrap-style:square;mso-width-percent:0;mso-height-percent:0;mso-wrap-distance-left:0;mso-wrap-distance-top:0;mso-wrap-distance-right:0;mso-wrap-distance-bottom:0;mso-position-horizontal:absolute;mso-position-horizontal-relative:page;mso-position-vertical:absolute;mso-position-vertical-relative:page;mso-width-percent:0;mso-height-percent:0;mso-width-relative:page;mso-height-relative:page;v-text-anchor:top" o:gfxdata="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" stroked="f">
               <v:fill opacity="0"/>
               <v:path arrowok="t"/>
               <v:textbox inset=".45pt,.45pt,.45pt,.45pt">

</xml_diff>

<commit_message>
fix caf template (#1255)
</commit_message>
<xml_diff>
--- a/documents/FicheCAF-template.docx
+++ b/documents/FicheCAF-template.docx
@@ -28,6 +28,79 @@
         </w:rPr>
         <w:t>convention.is_</w:t>
       </w:r>
+      <w:r>
+        <w:rPr>
+          <w:b/>
+          <w:sz w:val="28"/>
+          <w:szCs w:val="28"/>
+        </w:rPr>
+        <w:t>resiliation</w:t>
+      </w:r>
+      <w:proofErr w:type="spellEnd"/>
+      <w:r>
+        <w:rPr>
+          <w:b/>
+          <w:sz w:val="28"/>
+          <w:szCs w:val="28"/>
+        </w:rPr>
+        <w:t xml:space="preserve"> </w:t>
+      </w:r>
+      <w:r>
+        <w:rPr>
+          <w:b/>
+          <w:sz w:val="28"/>
+          <w:szCs w:val="28"/>
+        </w:rPr>
+        <w:t>-</w:t>
+      </w:r>
+      <w:r>
+        <w:rPr>
+          <w:b/>
+          <w:sz w:val="28"/>
+          <w:szCs w:val="28"/>
+        </w:rPr>
+        <w:t>%}</w:t>
+      </w:r>
+      <w:r>
+        <w:rPr>
+          <w:b/>
+          <w:sz w:val="28"/>
+          <w:szCs w:val="28"/>
+        </w:rPr>
+        <w:t xml:space="preserve"> </w:t>
+      </w:r>
+      <w:r>
+        <w:rPr>
+          <w:b/>
+          <w:sz w:val="28"/>
+          <w:szCs w:val="28"/>
+        </w:rPr>
+        <w:t>Résiliation</w:t>
+      </w:r>
+      <w:r>
+        <w:rPr>
+          <w:b/>
+          <w:sz w:val="28"/>
+          <w:szCs w:val="28"/>
+        </w:rPr>
+        <w:t xml:space="preserve"> </w:t>
+      </w:r>
+      <w:r>
+        <w:rPr>
+          <w:b/>
+          <w:sz w:val="28"/>
+          <w:szCs w:val="28"/>
+        </w:rPr>
+        <w:t>de</w:t>
+      </w:r>
+      <w:r>
+        <w:rPr>
+          <w:b/>
+          <w:sz w:val="28"/>
+          <w:szCs w:val="28"/>
+        </w:rPr>
+        <w:t xml:space="preserve"> la convention n° </w:t>
+      </w:r>
       <w:proofErr w:type="gramStart"/>
       <w:r>
         <w:rPr>
@@ -35,16 +108,16 @@
           <w:sz w:val="28"/>
           <w:szCs w:val="28"/>
         </w:rPr>
-        <w:t>resiliation</w:t>
-      </w:r>
-      <w:proofErr w:type="spellEnd"/>
-      <w:r>
-        <w:rPr>
-          <w:b/>
-          <w:sz w:val="28"/>
-          <w:szCs w:val="28"/>
-        </w:rPr>
-        <w:t>(</w:t>
+        <w:t xml:space="preserve">{{ </w:t>
+      </w:r>
+      <w:proofErr w:type="spellStart"/>
+      <w:r>
+        <w:rPr>
+          <w:b/>
+          <w:sz w:val="28"/>
+          <w:szCs w:val="28"/>
+        </w:rPr>
+        <w:t>convention</w:t>
       </w:r>
       <w:proofErr w:type="gramEnd"/>
       <w:r>
@@ -53,80 +126,7 @@
           <w:sz w:val="28"/>
           <w:szCs w:val="28"/>
         </w:rPr>
-        <w:t>)</w:t>
-      </w:r>
-      <w:r>
-        <w:rPr>
-          <w:b/>
-          <w:sz w:val="28"/>
-          <w:szCs w:val="28"/>
-        </w:rPr>
-        <w:t xml:space="preserve"> </w:t>
-      </w:r>
-      <w:r>
-        <w:rPr>
-          <w:b/>
-          <w:sz w:val="28"/>
-          <w:szCs w:val="28"/>
-        </w:rPr>
-        <w:t>-</w:t>
-      </w:r>
-      <w:r>
-        <w:rPr>
-          <w:b/>
-          <w:sz w:val="28"/>
-          <w:szCs w:val="28"/>
-        </w:rPr>
-        <w:t>%}</w:t>
-      </w:r>
-      <w:r>
-        <w:rPr>
-          <w:b/>
-          <w:sz w:val="28"/>
-          <w:szCs w:val="28"/>
-        </w:rPr>
-        <w:t xml:space="preserve"> </w:t>
-      </w:r>
-      <w:r>
-        <w:rPr>
-          <w:b/>
-          <w:sz w:val="28"/>
-          <w:szCs w:val="28"/>
-        </w:rPr>
-        <w:t>Résiliation</w:t>
-      </w:r>
-      <w:r>
-        <w:rPr>
-          <w:b/>
-          <w:sz w:val="28"/>
-          <w:szCs w:val="28"/>
-        </w:rPr>
-        <w:t xml:space="preserve"> </w:t>
-      </w:r>
-      <w:r>
-        <w:rPr>
-          <w:b/>
-          <w:sz w:val="28"/>
-          <w:szCs w:val="28"/>
-        </w:rPr>
-        <w:t>de</w:t>
-      </w:r>
-      <w:r>
-        <w:rPr>
-          <w:b/>
-          <w:sz w:val="28"/>
-          <w:szCs w:val="28"/>
-        </w:rPr>
-        <w:t xml:space="preserve"> la convention n° {{ </w:t>
-      </w:r>
-      <w:proofErr w:type="spellStart"/>
-      <w:r>
-        <w:rPr>
-          <w:b/>
-          <w:sz w:val="28"/>
-          <w:szCs w:val="28"/>
-        </w:rPr>
-        <w:t>convention.parent.numero</w:t>
+        <w:t>.parent.numero</w:t>
       </w:r>
       <w:proofErr w:type="spellEnd"/>
       <w:r>
@@ -189,6 +189,63 @@
         </w:rPr>
         <w:t>convention.is_</w:t>
       </w:r>
+      <w:r>
+        <w:rPr>
+          <w:b/>
+          <w:sz w:val="28"/>
+          <w:szCs w:val="28"/>
+        </w:rPr>
+        <w:t>denonciation</w:t>
+      </w:r>
+      <w:proofErr w:type="spellEnd"/>
+      <w:r>
+        <w:rPr>
+          <w:b/>
+          <w:sz w:val="28"/>
+          <w:szCs w:val="28"/>
+        </w:rPr>
+        <w:t xml:space="preserve"> </w:t>
+      </w:r>
+      <w:r>
+        <w:rPr>
+          <w:b/>
+          <w:sz w:val="28"/>
+          <w:szCs w:val="28"/>
+        </w:rPr>
+        <w:t>-</w:t>
+      </w:r>
+      <w:r>
+        <w:rPr>
+          <w:b/>
+          <w:sz w:val="28"/>
+          <w:szCs w:val="28"/>
+        </w:rPr>
+        <w:t>%}</w:t>
+      </w:r>
+      <w:r>
+        <w:rPr>
+          <w:b/>
+          <w:sz w:val="28"/>
+          <w:szCs w:val="28"/>
+        </w:rPr>
+        <w:t xml:space="preserve"> </w:t>
+      </w:r>
+      <w:r>
+        <w:rPr>
+          <w:b/>
+          <w:sz w:val="28"/>
+          <w:szCs w:val="28"/>
+        </w:rPr>
+        <w:t>Dénonciation</w:t>
+      </w:r>
+      <w:r>
+        <w:rPr>
+          <w:b/>
+          <w:sz w:val="28"/>
+          <w:szCs w:val="28"/>
+        </w:rPr>
+        <w:t xml:space="preserve"> à la convention n° </w:t>
+      </w:r>
       <w:proofErr w:type="gramStart"/>
       <w:r>
         <w:rPr>
@@ -196,16 +253,16 @@
           <w:sz w:val="28"/>
           <w:szCs w:val="28"/>
         </w:rPr>
-        <w:t>denonciation</w:t>
-      </w:r>
-      <w:proofErr w:type="spellEnd"/>
-      <w:r>
-        <w:rPr>
-          <w:b/>
-          <w:sz w:val="28"/>
-          <w:szCs w:val="28"/>
-        </w:rPr>
-        <w:t>(</w:t>
+        <w:t xml:space="preserve">{{ </w:t>
+      </w:r>
+      <w:proofErr w:type="spellStart"/>
+      <w:r>
+        <w:rPr>
+          <w:b/>
+          <w:sz w:val="28"/>
+          <w:szCs w:val="28"/>
+        </w:rPr>
+        <w:t>convention</w:t>
       </w:r>
       <w:proofErr w:type="gramEnd"/>
       <w:r>
@@ -214,64 +271,7 @@
           <w:sz w:val="28"/>
           <w:szCs w:val="28"/>
         </w:rPr>
-        <w:t>)</w:t>
-      </w:r>
-      <w:r>
-        <w:rPr>
-          <w:b/>
-          <w:sz w:val="28"/>
-          <w:szCs w:val="28"/>
-        </w:rPr>
-        <w:t xml:space="preserve"> </w:t>
-      </w:r>
-      <w:r>
-        <w:rPr>
-          <w:b/>
-          <w:sz w:val="28"/>
-          <w:szCs w:val="28"/>
-        </w:rPr>
-        <w:t>-</w:t>
-      </w:r>
-      <w:r>
-        <w:rPr>
-          <w:b/>
-          <w:sz w:val="28"/>
-          <w:szCs w:val="28"/>
-        </w:rPr>
-        <w:t>%}</w:t>
-      </w:r>
-      <w:r>
-        <w:rPr>
-          <w:b/>
-          <w:sz w:val="28"/>
-          <w:szCs w:val="28"/>
-        </w:rPr>
-        <w:t xml:space="preserve"> </w:t>
-      </w:r>
-      <w:r>
-        <w:rPr>
-          <w:b/>
-          <w:sz w:val="28"/>
-          <w:szCs w:val="28"/>
-        </w:rPr>
-        <w:t>Dénonciation</w:t>
-      </w:r>
-      <w:r>
-        <w:rPr>
-          <w:b/>
-          <w:sz w:val="28"/>
-          <w:szCs w:val="28"/>
-        </w:rPr>
-        <w:t xml:space="preserve"> à la convention n° {{ </w:t>
-      </w:r>
-      <w:proofErr w:type="spellStart"/>
-      <w:r>
-        <w:rPr>
-          <w:b/>
-          <w:sz w:val="28"/>
-          <w:szCs w:val="28"/>
-        </w:rPr>
-        <w:t>convention.parent.numero</w:t>
+        <w:t>.parent.numero</w:t>
       </w:r>
       <w:proofErr w:type="spellEnd"/>
       <w:r>
@@ -621,15 +621,7 @@
           <w:sz w:val="28"/>
           <w:szCs w:val="28"/>
         </w:rPr>
-        <w:t>.date_</w:t>
-      </w:r>
-      <w:r>
-        <w:rPr>
-          <w:b/>
-          <w:sz w:val="28"/>
-          <w:szCs w:val="28"/>
-        </w:rPr>
-        <w:t>resiliation</w:t>
+        <w:t>.date_resiliation</w:t>
       </w:r>
       <w:proofErr w:type="spellEnd"/>
       <w:r>
@@ -686,23 +678,7 @@
                 <w:sz w:val="28"/>
                 <w:szCs w:val="28"/>
               </w:rPr>
-              <w:t xml:space="preserve">La convention et ses avenants sont </w:t>
-            </w:r>
-            <w:r>
-              <w:rPr>
-                <w:b/>
-                <w:sz w:val="28"/>
-                <w:szCs w:val="28"/>
-              </w:rPr>
-              <w:t>résiliés</w:t>
-            </w:r>
-            <w:r>
-              <w:rPr>
-                <w:b/>
-                <w:sz w:val="28"/>
-                <w:szCs w:val="28"/>
-              </w:rPr>
-              <w:t xml:space="preserve"> à partir du {{</w:t>
+              <w:t>La convention et ses avenants sont résiliés à partir du {{</w:t>
             </w:r>
             <w:proofErr w:type="spellStart"/>
             <w:proofErr w:type="gramStart"/>
@@ -721,23 +697,7 @@
                 <w:sz w:val="28"/>
                 <w:szCs w:val="28"/>
               </w:rPr>
-              <w:t>_</w:t>
-            </w:r>
-            <w:r>
-              <w:rPr>
-                <w:b/>
-                <w:sz w:val="28"/>
-                <w:szCs w:val="28"/>
-              </w:rPr>
-              <w:t>resiliation</w:t>
-            </w:r>
-            <w:r>
-              <w:rPr>
-                <w:b/>
-                <w:sz w:val="28"/>
-                <w:szCs w:val="28"/>
-              </w:rPr>
-              <w:t>|d</w:t>
+              <w:t>_resiliation|d</w:t>
             </w:r>
             <w:proofErr w:type="spellEnd"/>
             <w:r>
@@ -2408,7 +2368,7 @@
               <v:stroke joinstyle="miter"/>
               <v:path gradientshapeok="t" o:connecttype="rect"/>
             </v:shapetype>
-            <v:shape id="Text Box 2" o:spid="_x0000_s1026" type="#_x0000_t202" style="position:absolute;left:0;text-align:left;margin-left:427.1pt;margin-top:18.9pt;width:20.8pt;height:12.85pt;z-index:251665408;visibility:visible;mso-wrap-style:square;mso-width-percent:0;mso-height-percent:0;mso-wrap-distance-left:0;mso-wrap-distance-top:0;mso-wrap-distance-right:0;mso-wrap-distance-bottom:0;mso-position-horizontal:absolute;mso-position-horizontal-relative:page;mso-position-vertical:absolute;mso-position-vertical-relative:page;mso-width-percent:0;mso-height-percent:0;mso-width-relative:page;mso-height-relative:page;v-text-anchor:top" o:gfxdata="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" stroked="f">
+            <v:shape id="Text Box 2" o:spid="_x0000_s1026" type="#_x0000_t202" style="position:absolute;left:0;text-align:left;margin-left:427.1pt;margin-top:18.9pt;width:20.8pt;height:12.85pt;z-index:251665408;visibility:visible;mso-wrap-style:square;mso-width-percent:0;mso-height-percent:0;mso-wrap-distance-left:0;mso-wrap-distance-top:0;mso-wrap-distance-right:0;mso-wrap-distance-bottom:0;mso-position-horizontal:absolute;mso-position-horizontal-relative:page;mso-position-vertical:absolute;mso-position-vertical-relative:page;mso-width-percent:0;mso-height-percent:0;mso-width-relative:page;mso-height-relative:page;v-text-anchor:top" o:gfxdata="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" stroked="f">
               <v:fill opacity="0"/>
               <v:path arrowok="t"/>
               <v:textbox inset=".45pt,.45pt,.45pt,.45pt">
@@ -2704,7 +2664,7 @@
               <v:stroke joinstyle="miter"/>
               <v:path gradientshapeok="t" o:connecttype="rect"/>
             </v:shapetype>
-            <v:shape id="_x0000_s1027" type="#_x0000_t202" style="position:absolute;left:0;text-align:left;margin-left:538.7pt;margin-top:19.8pt;width:20.8pt;height:12.85pt;z-index:251650048;visibility:visible;mso-wrap-style:square;mso-width-percent:0;mso-height-percent:0;mso-wrap-distance-left:0;mso-wrap-distance-top:0;mso-wrap-distance-right:0;mso-wrap-distance-bottom:0;mso-position-horizontal:absolute;mso-position-horizontal-relative:page;mso-position-vertical:absolute;mso-position-vertical-relative:page;mso-width-percent:0;mso-height-percent:0;mso-width-relative:page;mso-height-relative:page;v-text-anchor:top" o:gfxdata="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" stroked="f">
+            <v:shape id="_x0000_s1027" type="#_x0000_t202" style="position:absolute;left:0;text-align:left;margin-left:538.7pt;margin-top:19.8pt;width:20.8pt;height:12.85pt;z-index:251650048;visibility:visible;mso-wrap-style:square;mso-width-percent:0;mso-height-percent:0;mso-wrap-distance-left:0;mso-wrap-distance-top:0;mso-wrap-distance-right:0;mso-wrap-distance-bottom:0;mso-position-horizontal:absolute;mso-position-horizontal-relative:page;mso-position-vertical:absolute;mso-position-vertical-relative:page;mso-width-percent:0;mso-height-percent:0;mso-width-relative:page;mso-height-relative:page;v-text-anchor:top" o:gfxdata="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" stroked="f">
               <v:fill opacity="0"/>
               <v:path arrowok="t"/>
               <v:textbox inset=".45pt,.45pt,.45pt,.45pt">

</xml_diff>

<commit_message>
update: add clean logos on docs
</commit_message>
<xml_diff>
--- a/documents/FicheCAF-template.docx
+++ b/documents/FicheCAF-template.docx
@@ -17,16 +17,7 @@
           <w:sz w:val="28"/>
           <w:szCs w:val="28"/>
         </w:rPr>
-        <w:t xml:space="preserve">{% if </w:t>
-      </w:r>
-      <w:proofErr w:type="spellStart"/>
-      <w:r>
-        <w:rPr>
-          <w:b/>
-          <w:sz w:val="28"/>
-          <w:szCs w:val="28"/>
-        </w:rPr>
-        <w:t>convention.is_</w:t>
+        <w:t>{% if convention.is_</w:t>
       </w:r>
       <w:r>
         <w:rPr>
@@ -36,7 +27,6 @@
         </w:rPr>
         <w:t>resiliation</w:t>
       </w:r>
-      <w:proofErr w:type="spellEnd"/>
       <w:r>
         <w:rPr>
           <w:b/>
@@ -99,43 +89,7 @@
           <w:sz w:val="28"/>
           <w:szCs w:val="28"/>
         </w:rPr>
-        <w:t xml:space="preserve"> la convention n° </w:t>
-      </w:r>
-      <w:proofErr w:type="gramStart"/>
-      <w:r>
-        <w:rPr>
-          <w:b/>
-          <w:sz w:val="28"/>
-          <w:szCs w:val="28"/>
-        </w:rPr>
-        <w:t xml:space="preserve">{{ </w:t>
-      </w:r>
-      <w:proofErr w:type="spellStart"/>
-      <w:r>
-        <w:rPr>
-          <w:b/>
-          <w:sz w:val="28"/>
-          <w:szCs w:val="28"/>
-        </w:rPr>
-        <w:t>convention</w:t>
-      </w:r>
-      <w:proofErr w:type="gramEnd"/>
-      <w:r>
-        <w:rPr>
-          <w:b/>
-          <w:sz w:val="28"/>
-          <w:szCs w:val="28"/>
-        </w:rPr>
-        <w:t>.parent.numero</w:t>
-      </w:r>
-      <w:proofErr w:type="spellEnd"/>
-      <w:r>
-        <w:rPr>
-          <w:b/>
-          <w:sz w:val="28"/>
-          <w:szCs w:val="28"/>
-        </w:rPr>
-        <w:t xml:space="preserve"> }}</w:t>
+        <w:t xml:space="preserve"> la convention n° {{ convention.parent.numero }}</w:t>
       </w:r>
     </w:p>
     <w:p>
@@ -154,7 +108,6 @@
         </w:rPr>
         <w:t xml:space="preserve">{% </w:t>
       </w:r>
-      <w:proofErr w:type="spellStart"/>
       <w:r>
         <w:rPr>
           <w:b/>
@@ -169,9 +122,16 @@
           <w:sz w:val="28"/>
           <w:szCs w:val="28"/>
         </w:rPr>
-        <w:t>if</w:t>
-      </w:r>
-      <w:proofErr w:type="spellEnd"/>
+        <w:t>if convention.is_</w:t>
+      </w:r>
+      <w:r>
+        <w:rPr>
+          <w:b/>
+          <w:sz w:val="28"/>
+          <w:szCs w:val="28"/>
+        </w:rPr>
+        <w:t>denonciation</w:t>
+      </w:r>
       <w:r>
         <w:rPr>
           <w:b/>
@@ -180,24 +140,22 @@
         </w:rPr>
         <w:t xml:space="preserve"> </w:t>
       </w:r>
-      <w:proofErr w:type="spellStart"/>
-      <w:r>
-        <w:rPr>
-          <w:b/>
-          <w:sz w:val="28"/>
-          <w:szCs w:val="28"/>
-        </w:rPr>
-        <w:t>convention.is_</w:t>
-      </w:r>
-      <w:r>
-        <w:rPr>
-          <w:b/>
-          <w:sz w:val="28"/>
-          <w:szCs w:val="28"/>
-        </w:rPr>
-        <w:t>denonciation</w:t>
-      </w:r>
-      <w:proofErr w:type="spellEnd"/>
+      <w:r>
+        <w:rPr>
+          <w:b/>
+          <w:sz w:val="28"/>
+          <w:szCs w:val="28"/>
+        </w:rPr>
+        <w:t>-</w:t>
+      </w:r>
+      <w:r>
+        <w:rPr>
+          <w:b/>
+          <w:sz w:val="28"/>
+          <w:szCs w:val="28"/>
+        </w:rPr>
+        <w:t>%}</w:t>
+      </w:r>
       <w:r>
         <w:rPr>
           <w:b/>
@@ -212,30 +170,6 @@
           <w:sz w:val="28"/>
           <w:szCs w:val="28"/>
         </w:rPr>
-        <w:t>-</w:t>
-      </w:r>
-      <w:r>
-        <w:rPr>
-          <w:b/>
-          <w:sz w:val="28"/>
-          <w:szCs w:val="28"/>
-        </w:rPr>
-        <w:t>%}</w:t>
-      </w:r>
-      <w:r>
-        <w:rPr>
-          <w:b/>
-          <w:sz w:val="28"/>
-          <w:szCs w:val="28"/>
-        </w:rPr>
-        <w:t xml:space="preserve"> </w:t>
-      </w:r>
-      <w:r>
-        <w:rPr>
-          <w:b/>
-          <w:sz w:val="28"/>
-          <w:szCs w:val="28"/>
-        </w:rPr>
         <w:t>Dénonciation</w:t>
       </w:r>
       <w:r>
@@ -244,43 +178,7 @@
           <w:sz w:val="28"/>
           <w:szCs w:val="28"/>
         </w:rPr>
-        <w:t xml:space="preserve"> à la convention n° </w:t>
-      </w:r>
-      <w:proofErr w:type="gramStart"/>
-      <w:r>
-        <w:rPr>
-          <w:b/>
-          <w:sz w:val="28"/>
-          <w:szCs w:val="28"/>
-        </w:rPr>
-        <w:t xml:space="preserve">{{ </w:t>
-      </w:r>
-      <w:proofErr w:type="spellStart"/>
-      <w:r>
-        <w:rPr>
-          <w:b/>
-          <w:sz w:val="28"/>
-          <w:szCs w:val="28"/>
-        </w:rPr>
-        <w:t>convention</w:t>
-      </w:r>
-      <w:proofErr w:type="gramEnd"/>
-      <w:r>
-        <w:rPr>
-          <w:b/>
-          <w:sz w:val="28"/>
-          <w:szCs w:val="28"/>
-        </w:rPr>
-        <w:t>.parent.numero</w:t>
-      </w:r>
-      <w:proofErr w:type="spellEnd"/>
-      <w:r>
-        <w:rPr>
-          <w:b/>
-          <w:sz w:val="28"/>
-          <w:szCs w:val="28"/>
-        </w:rPr>
-        <w:t xml:space="preserve"> }}</w:t>
+        <w:t xml:space="preserve"> à la convention n° {{ convention.parent.numero }}</w:t>
       </w:r>
     </w:p>
     <w:p>
@@ -299,7 +197,6 @@
         </w:rPr>
         <w:t xml:space="preserve">{% </w:t>
       </w:r>
-      <w:proofErr w:type="spellStart"/>
       <w:r>
         <w:rPr>
           <w:b/>
@@ -314,52 +211,15 @@
           <w:sz w:val="28"/>
           <w:szCs w:val="28"/>
         </w:rPr>
-        <w:t>if</w:t>
-      </w:r>
-      <w:proofErr w:type="spellEnd"/>
-      <w:r>
-        <w:rPr>
-          <w:b/>
-          <w:sz w:val="28"/>
-          <w:szCs w:val="28"/>
-        </w:rPr>
-        <w:t xml:space="preserve"> </w:t>
-      </w:r>
-      <w:proofErr w:type="spellStart"/>
-      <w:r>
-        <w:rPr>
-          <w:b/>
-          <w:sz w:val="28"/>
-          <w:szCs w:val="28"/>
-        </w:rPr>
-        <w:t>convention.is_</w:t>
-      </w:r>
-      <w:proofErr w:type="gramStart"/>
-      <w:r>
-        <w:rPr>
-          <w:b/>
-          <w:sz w:val="28"/>
-          <w:szCs w:val="28"/>
-        </w:rPr>
-        <w:t>avenant</w:t>
-      </w:r>
-      <w:proofErr w:type="spellEnd"/>
-      <w:r>
-        <w:rPr>
-          <w:b/>
-          <w:sz w:val="28"/>
-          <w:szCs w:val="28"/>
-        </w:rPr>
-        <w:t>(</w:t>
-      </w:r>
-      <w:proofErr w:type="gramEnd"/>
-      <w:r>
-        <w:rPr>
-          <w:b/>
-          <w:sz w:val="28"/>
-          <w:szCs w:val="28"/>
-        </w:rPr>
-        <w:t>)</w:t>
+        <w:t>if convention.is_avenant</w:t>
+      </w:r>
+      <w:r>
+        <w:rPr>
+          <w:b/>
+          <w:sz w:val="28"/>
+          <w:szCs w:val="28"/>
+        </w:rPr>
+        <w:t>()</w:t>
       </w:r>
       <w:r>
         <w:rPr>
@@ -400,45 +260,7 @@
           <w:sz w:val="28"/>
           <w:szCs w:val="28"/>
         </w:rPr>
-        <w:t>Avenant n° {{</w:t>
-      </w:r>
-      <w:proofErr w:type="spellStart"/>
-      <w:proofErr w:type="gramStart"/>
-      <w:r>
-        <w:rPr>
-          <w:b/>
-          <w:sz w:val="28"/>
-          <w:szCs w:val="28"/>
-        </w:rPr>
-        <w:t>convention.numero</w:t>
-      </w:r>
-      <w:proofErr w:type="spellEnd"/>
-      <w:proofErr w:type="gramEnd"/>
-      <w:r>
-        <w:rPr>
-          <w:b/>
-          <w:sz w:val="28"/>
-          <w:szCs w:val="28"/>
-        </w:rPr>
-        <w:t xml:space="preserve">}} à la convention n° {{ </w:t>
-      </w:r>
-      <w:proofErr w:type="spellStart"/>
-      <w:r>
-        <w:rPr>
-          <w:b/>
-          <w:sz w:val="28"/>
-          <w:szCs w:val="28"/>
-        </w:rPr>
-        <w:t>convention.parent.numero</w:t>
-      </w:r>
-      <w:proofErr w:type="spellEnd"/>
-      <w:r>
-        <w:rPr>
-          <w:b/>
-          <w:sz w:val="28"/>
-          <w:szCs w:val="28"/>
-        </w:rPr>
-        <w:t xml:space="preserve"> }}</w:t>
+        <w:t>Avenant n° {{convention.numero}} à la convention n° {{ convention.parent.numero }}</w:t>
       </w:r>
     </w:p>
     <w:p>
@@ -455,25 +277,7 @@
           <w:sz w:val="28"/>
           <w:szCs w:val="28"/>
         </w:rPr>
-        <w:t xml:space="preserve">{%- </w:t>
-      </w:r>
-      <w:proofErr w:type="spellStart"/>
-      <w:r>
-        <w:rPr>
-          <w:b/>
-          <w:sz w:val="28"/>
-          <w:szCs w:val="28"/>
-        </w:rPr>
-        <w:t>else</w:t>
-      </w:r>
-      <w:proofErr w:type="spellEnd"/>
-      <w:r>
-        <w:rPr>
-          <w:b/>
-          <w:sz w:val="28"/>
-          <w:szCs w:val="28"/>
-        </w:rPr>
-        <w:t xml:space="preserve"> -%}</w:t>
+        <w:t>{%- else -%}</w:t>
       </w:r>
     </w:p>
     <w:p>
@@ -492,7 +296,6 @@
         </w:rPr>
         <w:t xml:space="preserve">Convention n° </w:t>
       </w:r>
-      <w:proofErr w:type="gramStart"/>
       <w:r>
         <w:rPr>
           <w:b/>
@@ -501,32 +304,13 @@
         </w:rPr>
         <w:t xml:space="preserve">{{ </w:t>
       </w:r>
-      <w:proofErr w:type="spellStart"/>
-      <w:r>
-        <w:rPr>
-          <w:b/>
-          <w:sz w:val="28"/>
-          <w:szCs w:val="28"/>
-        </w:rPr>
-        <w:t>convention</w:t>
-      </w:r>
-      <w:proofErr w:type="gramEnd"/>
-      <w:r>
-        <w:rPr>
-          <w:b/>
-          <w:sz w:val="28"/>
-          <w:szCs w:val="28"/>
-        </w:rPr>
-        <w:t>.numero</w:t>
-      </w:r>
-      <w:proofErr w:type="spellEnd"/>
-      <w:r>
-        <w:rPr>
-          <w:b/>
-          <w:sz w:val="28"/>
-          <w:szCs w:val="28"/>
-        </w:rPr>
-        <w:t>}}</w:t>
+      <w:r>
+        <w:rPr>
+          <w:b/>
+          <w:sz w:val="28"/>
+          <w:szCs w:val="28"/>
+        </w:rPr>
+        <w:t>convention.numero}}</w:t>
       </w:r>
     </w:p>
     <w:p>
@@ -559,25 +343,7 @@
           <w:sz w:val="28"/>
           <w:szCs w:val="28"/>
         </w:rPr>
-        <w:t xml:space="preserve"> </w:t>
-      </w:r>
-      <w:proofErr w:type="spellStart"/>
-      <w:r>
-        <w:rPr>
-          <w:b/>
-          <w:sz w:val="28"/>
-          <w:szCs w:val="28"/>
-        </w:rPr>
-        <w:t>endif</w:t>
-      </w:r>
-      <w:proofErr w:type="spellEnd"/>
-      <w:r>
-        <w:rPr>
-          <w:b/>
-          <w:sz w:val="28"/>
-          <w:szCs w:val="28"/>
-        </w:rPr>
-        <w:t xml:space="preserve"> %}</w:t>
+        <w:t xml:space="preserve"> endif %}</w:t>
       </w:r>
     </w:p>
     <w:p>
@@ -594,43 +360,7 @@
           <w:sz w:val="28"/>
           <w:szCs w:val="28"/>
         </w:rPr>
-        <w:t xml:space="preserve">{% </w:t>
-      </w:r>
-      <w:proofErr w:type="gramStart"/>
-      <w:r>
-        <w:rPr>
-          <w:b/>
-          <w:sz w:val="28"/>
-          <w:szCs w:val="28"/>
-        </w:rPr>
-        <w:t xml:space="preserve">if  </w:t>
-      </w:r>
-      <w:proofErr w:type="spellStart"/>
-      <w:r>
-        <w:rPr>
-          <w:b/>
-          <w:sz w:val="28"/>
-          <w:szCs w:val="28"/>
-        </w:rPr>
-        <w:t>convention</w:t>
-      </w:r>
-      <w:proofErr w:type="gramEnd"/>
-      <w:r>
-        <w:rPr>
-          <w:b/>
-          <w:sz w:val="28"/>
-          <w:szCs w:val="28"/>
-        </w:rPr>
-        <w:t>.date_resiliation</w:t>
-      </w:r>
-      <w:proofErr w:type="spellEnd"/>
-      <w:r>
-        <w:rPr>
-          <w:b/>
-          <w:sz w:val="28"/>
-          <w:szCs w:val="28"/>
-        </w:rPr>
-        <w:t xml:space="preserve">  %} </w:t>
+        <w:t xml:space="preserve">{% if  convention.date_resiliation  %} </w:t>
       </w:r>
     </w:p>
     <w:tbl>
@@ -678,35 +408,7 @@
                 <w:sz w:val="28"/>
                 <w:szCs w:val="28"/>
               </w:rPr>
-              <w:t>La convention et ses avenants sont résiliés à partir du {{</w:t>
-            </w:r>
-            <w:proofErr w:type="spellStart"/>
-            <w:proofErr w:type="gramStart"/>
-            <w:r>
-              <w:rPr>
-                <w:b/>
-                <w:sz w:val="28"/>
-                <w:szCs w:val="28"/>
-              </w:rPr>
-              <w:t>convention.date</w:t>
-            </w:r>
-            <w:proofErr w:type="gramEnd"/>
-            <w:r>
-              <w:rPr>
-                <w:b/>
-                <w:sz w:val="28"/>
-                <w:szCs w:val="28"/>
-              </w:rPr>
-              <w:t>_resiliation|d</w:t>
-            </w:r>
-            <w:proofErr w:type="spellEnd"/>
-            <w:r>
-              <w:rPr>
-                <w:b/>
-                <w:sz w:val="28"/>
-                <w:szCs w:val="28"/>
-              </w:rPr>
-              <w:t xml:space="preserve">}} </w:t>
+              <w:t xml:space="preserve">La convention et ses avenants sont résiliés à partir du {{convention.date_resiliation|d}} </w:t>
             </w:r>
           </w:p>
         </w:tc>
@@ -728,8 +430,6 @@
         </w:rPr>
         <w:t xml:space="preserve">{% </w:t>
       </w:r>
-      <w:proofErr w:type="spellStart"/>
-      <w:proofErr w:type="gramStart"/>
       <w:r>
         <w:rPr>
           <w:b/>
@@ -744,36 +444,16 @@
           <w:sz w:val="28"/>
           <w:szCs w:val="28"/>
         </w:rPr>
-        <w:t>if</w:t>
-      </w:r>
-      <w:proofErr w:type="spellEnd"/>
-      <w:r>
-        <w:rPr>
-          <w:b/>
-          <w:sz w:val="28"/>
-          <w:szCs w:val="28"/>
-        </w:rPr>
-        <w:t xml:space="preserve">  </w:t>
-      </w:r>
-      <w:proofErr w:type="spellStart"/>
-      <w:r>
-        <w:rPr>
-          <w:b/>
-          <w:sz w:val="28"/>
-          <w:szCs w:val="28"/>
-        </w:rPr>
-        <w:t>convention</w:t>
-      </w:r>
-      <w:proofErr w:type="gramEnd"/>
-      <w:r>
-        <w:rPr>
-          <w:b/>
-          <w:sz w:val="28"/>
-          <w:szCs w:val="28"/>
-        </w:rPr>
-        <w:t>.date_denonciation</w:t>
-      </w:r>
-      <w:proofErr w:type="spellEnd"/>
+        <w:t xml:space="preserve">if  </w:t>
+      </w:r>
+      <w:r>
+        <w:rPr>
+          <w:b/>
+          <w:sz w:val="28"/>
+          <w:szCs w:val="28"/>
+        </w:rPr>
+        <w:t>convention.date_denonciation</w:t>
+      </w:r>
       <w:r>
         <w:rPr>
           <w:b/>
@@ -828,35 +508,7 @@
                 <w:sz w:val="28"/>
                 <w:szCs w:val="28"/>
               </w:rPr>
-              <w:t>La convention et ses avenants sont dénoncés à partir du {{</w:t>
-            </w:r>
-            <w:proofErr w:type="spellStart"/>
-            <w:proofErr w:type="gramStart"/>
-            <w:r>
-              <w:rPr>
-                <w:b/>
-                <w:sz w:val="28"/>
-                <w:szCs w:val="28"/>
-              </w:rPr>
-              <w:t>convention.date</w:t>
-            </w:r>
-            <w:proofErr w:type="gramEnd"/>
-            <w:r>
-              <w:rPr>
-                <w:b/>
-                <w:sz w:val="28"/>
-                <w:szCs w:val="28"/>
-              </w:rPr>
-              <w:t>_denonciation|d</w:t>
-            </w:r>
-            <w:proofErr w:type="spellEnd"/>
-            <w:r>
-              <w:rPr>
-                <w:b/>
-                <w:sz w:val="28"/>
-                <w:szCs w:val="28"/>
-              </w:rPr>
-              <w:t xml:space="preserve">}} </w:t>
+              <w:t xml:space="preserve">La convention et ses avenants sont dénoncés à partir du {{convention.date_denonciation|d}} </w:t>
             </w:r>
           </w:p>
         </w:tc>
@@ -876,25 +528,7 @@
           <w:sz w:val="28"/>
           <w:szCs w:val="28"/>
         </w:rPr>
-        <w:t xml:space="preserve">{% </w:t>
-      </w:r>
-      <w:proofErr w:type="spellStart"/>
-      <w:r>
-        <w:rPr>
-          <w:b/>
-          <w:sz w:val="28"/>
-          <w:szCs w:val="28"/>
-        </w:rPr>
-        <w:t>endif</w:t>
-      </w:r>
-      <w:proofErr w:type="spellEnd"/>
-      <w:r>
-        <w:rPr>
-          <w:b/>
-          <w:sz w:val="28"/>
-          <w:szCs w:val="28"/>
-        </w:rPr>
-        <w:t xml:space="preserve"> %}</w:t>
+        <w:t>{% endif %}</w:t>
       </w:r>
     </w:p>
     <w:p>
@@ -924,29 +558,7 @@
         <w:rPr>
           <w:rFonts w:ascii="TimesNewRomanPSMT" w:hAnsi="TimesNewRomanPSMT" w:cs="TimesNewRomanPSMT"/>
         </w:rPr>
-        <w:t xml:space="preserve"> </w:t>
-      </w:r>
-      <w:proofErr w:type="gramStart"/>
-      <w:r>
-        <w:rPr>
-          <w:rFonts w:ascii="TimesNewRomanPSMT" w:hAnsi="TimesNewRomanPSMT" w:cs="TimesNewRomanPSMT"/>
-        </w:rPr>
-        <w:t xml:space="preserve">{{ </w:t>
-      </w:r>
-      <w:proofErr w:type="spellStart"/>
-      <w:r>
-        <w:rPr>
-          <w:rFonts w:ascii="TimesNewRomanPSMT" w:hAnsi="TimesNewRomanPSMT" w:cs="TimesNewRomanPSMT"/>
-        </w:rPr>
-        <w:t>programme.nom</w:t>
-      </w:r>
-      <w:proofErr w:type="spellEnd"/>
-      <w:proofErr w:type="gramEnd"/>
-      <w:r>
-        <w:rPr>
-          <w:rFonts w:ascii="TimesNewRomanPSMT" w:hAnsi="TimesNewRomanPSMT" w:cs="TimesNewRomanPSMT"/>
-        </w:rPr>
-        <w:t xml:space="preserve"> }}</w:t>
+        <w:t xml:space="preserve"> {{ programme.nom }}</w:t>
       </w:r>
     </w:p>
     <w:p>
@@ -978,33 +590,11 @@
         </w:rPr>
         <w:t xml:space="preserve"> </w:t>
       </w:r>
-      <w:proofErr w:type="gramStart"/>
-      <w:r>
-        <w:rPr>
-          <w:rFonts w:ascii="TimesNewRomanPSMT" w:hAnsi="TimesNewRomanPSMT" w:cs="TimesNewRomanPSMT"/>
-        </w:rPr>
-        <w:t xml:space="preserve">{{ </w:t>
-      </w:r>
-      <w:proofErr w:type="spellStart"/>
-      <w:r>
-        <w:rPr>
-          <w:rFonts w:ascii="TimesNewRomanPSMT" w:hAnsi="TimesNewRomanPSMT" w:cs="TimesNewRomanPSMT"/>
-        </w:rPr>
-        <w:t>programme</w:t>
-      </w:r>
-      <w:proofErr w:type="gramEnd"/>
-      <w:r>
-        <w:rPr>
-          <w:rFonts w:ascii="TimesNewRomanPSMT" w:hAnsi="TimesNewRomanPSMT" w:cs="TimesNewRomanPSMT"/>
-        </w:rPr>
-        <w:t>.adresse|inline_text_multiline</w:t>
-      </w:r>
-      <w:proofErr w:type="spellEnd"/>
-      <w:r>
-        <w:rPr>
-          <w:rFonts w:ascii="TimesNewRomanPSMT" w:hAnsi="TimesNewRomanPSMT" w:cs="TimesNewRomanPSMT"/>
-        </w:rPr>
-        <w:t xml:space="preserve"> }}, </w:t>
+      <w:r>
+        <w:rPr>
+          <w:rFonts w:ascii="TimesNewRomanPSMT" w:hAnsi="TimesNewRomanPSMT" w:cs="TimesNewRomanPSMT"/>
+        </w:rPr>
+        <w:t xml:space="preserve">{{ programme.adresse|inline_text_multiline }}, </w:t>
       </w:r>
       <w:bookmarkStart w:id="1" w:name="CodePostal2"/>
       <w:bookmarkEnd w:id="1"/>
@@ -1012,21 +602,7 @@
         <w:rPr>
           <w:rFonts w:ascii="TimesNewRomanPSMT" w:hAnsi="TimesNewRomanPSMT" w:cs="TimesNewRomanPSMT"/>
         </w:rPr>
-        <w:t xml:space="preserve">{{ </w:t>
-      </w:r>
-      <w:proofErr w:type="spellStart"/>
-      <w:r>
-        <w:rPr>
-          <w:rFonts w:ascii="TimesNewRomanPSMT" w:hAnsi="TimesNewRomanPSMT" w:cs="TimesNewRomanPSMT"/>
-        </w:rPr>
-        <w:t>programme.code_postal</w:t>
-      </w:r>
-      <w:proofErr w:type="spellEnd"/>
-      <w:r>
-        <w:rPr>
-          <w:rFonts w:ascii="TimesNewRomanPSMT" w:hAnsi="TimesNewRomanPSMT" w:cs="TimesNewRomanPSMT"/>
-        </w:rPr>
-        <w:t xml:space="preserve"> }} </w:t>
+        <w:t xml:space="preserve">{{ programme.code_postal }} </w:t>
       </w:r>
       <w:bookmarkStart w:id="2" w:name="Ville2"/>
       <w:bookmarkEnd w:id="2"/>
@@ -1034,21 +610,7 @@
         <w:rPr>
           <w:rFonts w:ascii="TimesNewRomanPSMT" w:hAnsi="TimesNewRomanPSMT" w:cs="TimesNewRomanPSMT"/>
         </w:rPr>
-        <w:t xml:space="preserve">{{ </w:t>
-      </w:r>
-      <w:proofErr w:type="spellStart"/>
-      <w:r>
-        <w:rPr>
-          <w:rFonts w:ascii="TimesNewRomanPSMT" w:hAnsi="TimesNewRomanPSMT" w:cs="TimesNewRomanPSMT"/>
-        </w:rPr>
-        <w:t>programme.ville</w:t>
-      </w:r>
-      <w:proofErr w:type="spellEnd"/>
-      <w:r>
-        <w:rPr>
-          <w:rFonts w:ascii="TimesNewRomanPSMT" w:hAnsi="TimesNewRomanPSMT" w:cs="TimesNewRomanPSMT"/>
-        </w:rPr>
-        <w:t xml:space="preserve"> }}</w:t>
+        <w:t>{{ programme.ville }}</w:t>
       </w:r>
     </w:p>
     <w:p>
@@ -1076,35 +638,7 @@
         <w:rPr>
           <w:rFonts w:ascii="TimesNewRomanPSMT" w:hAnsi="TimesNewRomanPSMT" w:cs="TimesNewRomanPSMT"/>
         </w:rPr>
-        <w:t xml:space="preserve"> </w:t>
-      </w:r>
-      <w:proofErr w:type="gramStart"/>
-      <w:r>
-        <w:rPr>
-          <w:rFonts w:ascii="TimesNewRomanPSMT" w:hAnsi="TimesNewRomanPSMT" w:cs="TimesNewRomanPSMT"/>
-        </w:rPr>
-        <w:t xml:space="preserve">{{ </w:t>
-      </w:r>
-      <w:proofErr w:type="spellStart"/>
-      <w:r>
-        <w:rPr>
-          <w:rFonts w:ascii="TimesNewRomanPSMT" w:hAnsi="TimesNewRomanPSMT" w:cs="TimesNewRomanPSMT"/>
-        </w:rPr>
-        <w:t>lot</w:t>
-      </w:r>
-      <w:proofErr w:type="gramEnd"/>
-      <w:r>
-        <w:rPr>
-          <w:rFonts w:ascii="TimesNewRomanPSMT" w:hAnsi="TimesNewRomanPSMT" w:cs="TimesNewRomanPSMT"/>
-        </w:rPr>
-        <w:t>.financement</w:t>
-      </w:r>
-      <w:proofErr w:type="spellEnd"/>
-      <w:r>
-        <w:rPr>
-          <w:rFonts w:ascii="TimesNewRomanPSMT" w:hAnsi="TimesNewRomanPSMT" w:cs="TimesNewRomanPSMT"/>
-        </w:rPr>
-        <w:t xml:space="preserve"> }}</w:t>
+        <w:t xml:space="preserve"> {{ lot.financement }}</w:t>
       </w:r>
     </w:p>
     <w:p>
@@ -1168,33 +702,11 @@
         </w:rPr>
         <w:t xml:space="preserve"> </w:t>
       </w:r>
-      <w:proofErr w:type="gramStart"/>
-      <w:r>
-        <w:rPr>
-          <w:rFonts w:ascii="TimesNewRomanPSMT" w:hAnsi="TimesNewRomanPSMT" w:cs="TimesNewRomanPSMT"/>
-        </w:rPr>
-        <w:t xml:space="preserve">{{ </w:t>
-      </w:r>
-      <w:proofErr w:type="spellStart"/>
-      <w:r>
-        <w:rPr>
-          <w:rFonts w:ascii="TimesNewRomanPSMT" w:hAnsi="TimesNewRomanPSMT" w:cs="TimesNewRomanPSMT"/>
-        </w:rPr>
-        <w:t>convention</w:t>
-      </w:r>
-      <w:proofErr w:type="gramEnd"/>
-      <w:r>
-        <w:rPr>
-          <w:rFonts w:ascii="TimesNewRomanPSMT" w:hAnsi="TimesNewRomanPSMT" w:cs="TimesNewRomanPSMT"/>
-        </w:rPr>
-        <w:t>.date_fin_conventionnement|d</w:t>
-      </w:r>
-      <w:proofErr w:type="spellEnd"/>
-      <w:r>
-        <w:rPr>
-          <w:rFonts w:ascii="TimesNewRomanPSMT" w:hAnsi="TimesNewRomanPSMT" w:cs="TimesNewRomanPSMT"/>
-        </w:rPr>
-        <w:t xml:space="preserve"> }}</w:t>
+      <w:r>
+        <w:rPr>
+          <w:rFonts w:ascii="TimesNewRomanPSMT" w:hAnsi="TimesNewRomanPSMT" w:cs="TimesNewRomanPSMT"/>
+        </w:rPr>
+        <w:t>{{ convention.date_fin_conventionnement|d }}</w:t>
       </w:r>
     </w:p>
     <w:p>
@@ -1258,14 +770,12 @@
         </w:rPr>
         <w:t xml:space="preserve"> </w:t>
       </w:r>
-      <w:proofErr w:type="gramStart"/>
       <w:r>
         <w:rPr>
           <w:rFonts w:ascii="TimesNewRomanPSMT" w:hAnsi="TimesNewRomanPSMT" w:cs="TimesNewRomanPSMT"/>
         </w:rPr>
         <w:t>{{ convention</w:t>
       </w:r>
-      <w:proofErr w:type="gramEnd"/>
       <w:r>
         <w:t xml:space="preserve"> </w:t>
       </w:r>
@@ -1273,27 +783,13 @@
         <w:rPr>
           <w:rFonts w:ascii="TimesNewRomanPSMT" w:hAnsi="TimesNewRomanPSMT" w:cs="TimesNewRomanPSMT"/>
         </w:rPr>
-        <w:t>.</w:t>
-      </w:r>
-      <w:proofErr w:type="spellStart"/>
-      <w:r>
-        <w:rPr>
-          <w:rFonts w:ascii="TimesNewRomanPSMT" w:hAnsi="TimesNewRomanPSMT" w:cs="TimesNewRomanPSMT"/>
-        </w:rPr>
-        <w:t>televersement_convention_signee_le</w:t>
-      </w:r>
-      <w:r>
-        <w:rPr>
-          <w:rFonts w:ascii="TimesNewRomanPSMT" w:hAnsi="TimesNewRomanPSMT" w:cs="TimesNewRomanPSMT"/>
-        </w:rPr>
-        <w:t>|d</w:t>
-      </w:r>
-      <w:proofErr w:type="spellEnd"/>
-      <w:r>
-        <w:rPr>
-          <w:rFonts w:ascii="TimesNewRomanPSMT" w:hAnsi="TimesNewRomanPSMT" w:cs="TimesNewRomanPSMT"/>
-        </w:rPr>
-        <w:t xml:space="preserve"> }}</w:t>
+        <w:t>.televersement_convention_signee_le</w:t>
+      </w:r>
+      <w:r>
+        <w:rPr>
+          <w:rFonts w:ascii="TimesNewRomanPSMT" w:hAnsi="TimesNewRomanPSMT" w:cs="TimesNewRomanPSMT"/>
+        </w:rPr>
+        <w:t>|d }}</w:t>
       </w:r>
     </w:p>
     <w:p>
@@ -1325,33 +821,11 @@
         </w:rPr>
         <w:t xml:space="preserve"> : </w:t>
       </w:r>
-      <w:proofErr w:type="gramStart"/>
-      <w:r>
-        <w:rPr>
-          <w:rFonts w:ascii="TimesNewRomanPSMT" w:hAnsi="TimesNewRomanPSMT" w:cs="TimesNewRomanPSMT"/>
-        </w:rPr>
-        <w:t xml:space="preserve">{{ </w:t>
-      </w:r>
-      <w:proofErr w:type="spellStart"/>
-      <w:r>
-        <w:rPr>
-          <w:rFonts w:ascii="TimesNewRomanPSMT" w:hAnsi="TimesNewRomanPSMT" w:cs="TimesNewRomanPSMT"/>
-        </w:rPr>
-        <w:t>bailleur.nom</w:t>
-      </w:r>
-      <w:proofErr w:type="gramEnd"/>
-      <w:r>
-        <w:rPr>
-          <w:rFonts w:ascii="TimesNewRomanPSMT" w:hAnsi="TimesNewRomanPSMT" w:cs="TimesNewRomanPSMT"/>
-        </w:rPr>
-        <w:t>|upper</w:t>
-      </w:r>
-      <w:proofErr w:type="spellEnd"/>
-      <w:r>
-        <w:rPr>
-          <w:rFonts w:ascii="TimesNewRomanPSMT" w:hAnsi="TimesNewRomanPSMT" w:cs="TimesNewRomanPSMT"/>
-        </w:rPr>
-        <w:t xml:space="preserve"> }}</w:t>
+      <w:r>
+        <w:rPr>
+          <w:rFonts w:ascii="TimesNewRomanPSMT" w:hAnsi="TimesNewRomanPSMT" w:cs="TimesNewRomanPSMT"/>
+        </w:rPr>
+        <w:t>{{ bailleur.nom|upper }}</w:t>
       </w:r>
       <w:bookmarkStart w:id="3" w:name="NomProgramme1"/>
       <w:bookmarkEnd w:id="3"/>
@@ -1359,49 +833,7 @@
         <w:rPr>
           <w:rFonts w:ascii="TimesNewRomanPSMT" w:hAnsi="TimesNewRomanPSMT" w:cs="TimesNewRomanPSMT"/>
         </w:rPr>
-        <w:t xml:space="preserve">, {{ </w:t>
-      </w:r>
-      <w:proofErr w:type="spellStart"/>
-      <w:r>
-        <w:rPr>
-          <w:rFonts w:ascii="TimesNewRomanPSMT" w:hAnsi="TimesNewRomanPSMT" w:cs="TimesNewRomanPSMT"/>
-        </w:rPr>
-        <w:t>bailleur.adresse</w:t>
-      </w:r>
-      <w:proofErr w:type="spellEnd"/>
-      <w:r>
-        <w:rPr>
-          <w:rFonts w:ascii="TimesNewRomanPSMT" w:hAnsi="TimesNewRomanPSMT" w:cs="TimesNewRomanPSMT"/>
-        </w:rPr>
-        <w:t xml:space="preserve"> }}, {{ </w:t>
-      </w:r>
-      <w:proofErr w:type="spellStart"/>
-      <w:r>
-        <w:rPr>
-          <w:rFonts w:ascii="TimesNewRomanPSMT" w:hAnsi="TimesNewRomanPSMT" w:cs="TimesNewRomanPSMT"/>
-        </w:rPr>
-        <w:t>bailleur.code_postal</w:t>
-      </w:r>
-      <w:proofErr w:type="spellEnd"/>
-      <w:r>
-        <w:rPr>
-          <w:rFonts w:ascii="TimesNewRomanPSMT" w:hAnsi="TimesNewRomanPSMT" w:cs="TimesNewRomanPSMT"/>
-        </w:rPr>
-        <w:t xml:space="preserve"> }} {{ </w:t>
-      </w:r>
-      <w:proofErr w:type="spellStart"/>
-      <w:r>
-        <w:rPr>
-          <w:rFonts w:ascii="TimesNewRomanPSMT" w:hAnsi="TimesNewRomanPSMT" w:cs="TimesNewRomanPSMT"/>
-        </w:rPr>
-        <w:t>bailleur.ville</w:t>
-      </w:r>
-      <w:proofErr w:type="spellEnd"/>
-      <w:r>
-        <w:rPr>
-          <w:rFonts w:ascii="TimesNewRomanPSMT" w:hAnsi="TimesNewRomanPSMT" w:cs="TimesNewRomanPSMT"/>
-        </w:rPr>
-        <w:t xml:space="preserve"> }}</w:t>
+        <w:t>, {{ bailleur.adresse }}, {{ bailleur.code_postal }} {{ bailleur.ville }}</w:t>
       </w:r>
     </w:p>
     <w:p>
@@ -1449,75 +881,11 @@
         </w:rPr>
         <w:t xml:space="preserve"> </w:t>
       </w:r>
-      <w:proofErr w:type="gramStart"/>
-      <w:r>
-        <w:rPr>
-          <w:rFonts w:ascii="TimesNewRomanPSMT" w:hAnsi="TimesNewRomanPSMT" w:cs="TimesNewRomanPSMT"/>
-        </w:rPr>
-        <w:t xml:space="preserve">{{ </w:t>
-      </w:r>
-      <w:proofErr w:type="spellStart"/>
-      <w:r>
-        <w:rPr>
-          <w:rFonts w:ascii="TimesNewRomanPSMT" w:hAnsi="TimesNewRomanPSMT" w:cs="TimesNewRomanPSMT"/>
-        </w:rPr>
-        <w:t>bailleur.nom</w:t>
-      </w:r>
-      <w:proofErr w:type="gramEnd"/>
-      <w:r>
-        <w:rPr>
-          <w:rFonts w:ascii="TimesNewRomanPSMT" w:hAnsi="TimesNewRomanPSMT" w:cs="TimesNewRomanPSMT"/>
-        </w:rPr>
-        <w:t>|upper</w:t>
-      </w:r>
-      <w:proofErr w:type="spellEnd"/>
-      <w:r>
-        <w:rPr>
-          <w:rFonts w:ascii="TimesNewRomanPSMT" w:hAnsi="TimesNewRomanPSMT" w:cs="TimesNewRomanPSMT"/>
-        </w:rPr>
-        <w:t xml:space="preserve"> }}, {{ </w:t>
-      </w:r>
-      <w:proofErr w:type="spellStart"/>
-      <w:r>
-        <w:rPr>
-          <w:rFonts w:ascii="TimesNewRomanPSMT" w:hAnsi="TimesNewRomanPSMT" w:cs="TimesNewRomanPSMT"/>
-        </w:rPr>
-        <w:t>bailleur.adresse</w:t>
-      </w:r>
-      <w:proofErr w:type="spellEnd"/>
-      <w:r>
-        <w:rPr>
-          <w:rFonts w:ascii="TimesNewRomanPSMT" w:hAnsi="TimesNewRomanPSMT" w:cs="TimesNewRomanPSMT"/>
-        </w:rPr>
-        <w:t xml:space="preserve"> }}, {{ </w:t>
-      </w:r>
-      <w:proofErr w:type="spellStart"/>
-      <w:r>
-        <w:rPr>
-          <w:rFonts w:ascii="TimesNewRomanPSMT" w:hAnsi="TimesNewRomanPSMT" w:cs="TimesNewRomanPSMT"/>
-        </w:rPr>
-        <w:t>bailleur.code_postal</w:t>
-      </w:r>
-      <w:proofErr w:type="spellEnd"/>
-      <w:r>
-        <w:rPr>
-          <w:rFonts w:ascii="TimesNewRomanPSMT" w:hAnsi="TimesNewRomanPSMT" w:cs="TimesNewRomanPSMT"/>
-        </w:rPr>
-        <w:t xml:space="preserve"> }} {{ </w:t>
-      </w:r>
-      <w:proofErr w:type="spellStart"/>
-      <w:r>
-        <w:rPr>
-          <w:rFonts w:ascii="TimesNewRomanPSMT" w:hAnsi="TimesNewRomanPSMT" w:cs="TimesNewRomanPSMT"/>
-        </w:rPr>
-        <w:t>bailleur.ville</w:t>
-      </w:r>
-      <w:proofErr w:type="spellEnd"/>
-      <w:r>
-        <w:rPr>
-          <w:rFonts w:ascii="TimesNewRomanPSMT" w:hAnsi="TimesNewRomanPSMT" w:cs="TimesNewRomanPSMT"/>
-        </w:rPr>
-        <w:t xml:space="preserve"> }}</w:t>
+      <w:r>
+        <w:rPr>
+          <w:rFonts w:ascii="TimesNewRomanPSMT" w:hAnsi="TimesNewRomanPSMT" w:cs="TimesNewRomanPSMT"/>
+        </w:rPr>
+        <w:t>{{ bailleur.nom|upper }}, {{ bailleur.adresse }}, {{ bailleur.code_postal }} {{ bailleur.ville }}</w:t>
       </w:r>
     </w:p>
     <w:p>
@@ -1542,32 +910,14 @@
         </w:rPr>
         <w:t xml:space="preserve"> </w:t>
       </w:r>
-      <w:proofErr w:type="gramStart"/>
       <w:r>
         <w:t xml:space="preserve">{{ </w:t>
       </w:r>
-      <w:proofErr w:type="spellStart"/>
       <w:r>
         <w:t>lot</w:t>
       </w:r>
       <w:r>
-        <w:t>.get</w:t>
-      </w:r>
-      <w:proofErr w:type="gramEnd"/>
-      <w:r>
-        <w:t>_type_habitat_advanced_display</w:t>
-      </w:r>
-      <w:proofErr w:type="spellEnd"/>
-      <w:r>
-        <w:t>(</w:t>
-      </w:r>
-      <w:proofErr w:type="spellStart"/>
-      <w:r>
-        <w:t>lot.nb_logements</w:t>
-      </w:r>
-      <w:proofErr w:type="spellEnd"/>
-      <w:r>
-        <w:t>)</w:t>
+        <w:t>.get_type_habitat_advanced_display(lot.nb_logements)</w:t>
       </w:r>
       <w:r>
         <w:t xml:space="preserve"> </w:t>
@@ -1596,116 +946,61 @@
           <w:bCs/>
           <w:lang w:val="en-US"/>
         </w:rPr>
-        <w:t xml:space="preserve">Nature </w:t>
-      </w:r>
-      <w:proofErr w:type="spellStart"/>
-      <w:proofErr w:type="gramStart"/>
-      <w:r>
+        <w:t>Nature l’opération :</w:t>
+      </w:r>
+      <w:r>
+        <w:rPr>
+          <w:lang w:val="en-US"/>
+        </w:rPr>
+        <w:t xml:space="preserve">  {{ programme.get_type_operation_advanced_display() }}</w:t>
+      </w:r>
+    </w:p>
+    <w:p>
+      <w:pPr>
         <w:rPr>
           <w:b/>
           <w:bCs/>
           <w:lang w:val="en-US"/>
         </w:rPr>
-        <w:t>l’opération</w:t>
-      </w:r>
-      <w:proofErr w:type="spellEnd"/>
-      <w:r>
-        <w:rPr>
-          <w:b/>
-          <w:bCs/>
-          <w:lang w:val="en-US"/>
-        </w:rPr>
-        <w:t> :</w:t>
-      </w:r>
-      <w:proofErr w:type="gramEnd"/>
-      <w:r>
-        <w:rPr>
-          <w:lang w:val="en-US"/>
-        </w:rPr>
-        <w:t xml:space="preserve">  {{ </w:t>
-      </w:r>
-      <w:proofErr w:type="spellStart"/>
-      <w:r>
-        <w:rPr>
-          <w:lang w:val="en-US"/>
-        </w:rPr>
-        <w:t>programme.get_type_operation_advanced_display</w:t>
-      </w:r>
-      <w:proofErr w:type="spellEnd"/>
-      <w:r>
-        <w:rPr>
-          <w:lang w:val="en-US"/>
-        </w:rPr>
-        <w:t>() }}</w:t>
-      </w:r>
+      </w:pPr>
     </w:p>
     <w:p>
-      <w:pPr>
+      <w:r>
         <w:rPr>
           <w:b/>
           <w:bCs/>
-          <w:lang w:val="en-US"/>
-        </w:rPr>
-      </w:pPr>
+        </w:rPr>
+        <w:t>Nombre de logements :</w:t>
+      </w:r>
+      <w:r>
+        <w:rPr>
+          <w:b/>
+          <w:bCs/>
+        </w:rPr>
+        <w:t xml:space="preserve"> </w:t>
+      </w:r>
+      <w:r>
+        <w:t>{{ lot.nb_logements }}</w:t>
+      </w:r>
     </w:p>
     <w:p>
-      <w:r>
+      <w:pPr>
         <w:rPr>
           <w:b/>
           <w:bCs/>
         </w:rPr>
-        <w:t>Nombre de logements :</w:t>
-      </w:r>
-      <w:r>
-        <w:rPr>
-          <w:b/>
-          <w:bCs/>
-        </w:rPr>
-        <w:t xml:space="preserve"> </w:t>
-      </w:r>
-      <w:proofErr w:type="gramStart"/>
-      <w:r>
-        <w:t xml:space="preserve">{{ </w:t>
-      </w:r>
-      <w:proofErr w:type="spellStart"/>
-      <w:r>
-        <w:t>lot</w:t>
-      </w:r>
-      <w:proofErr w:type="gramEnd"/>
-      <w:r>
-        <w:t>.nb_logements</w:t>
-      </w:r>
-      <w:proofErr w:type="spellEnd"/>
-      <w:r>
-        <w:t xml:space="preserve"> }}</w:t>
-      </w:r>
+      </w:pPr>
     </w:p>
     <w:p>
-      <w:pPr>
+      <w:r>
         <w:rPr>
           <w:b/>
           <w:bCs/>
         </w:rPr>
-      </w:pPr>
-    </w:p>
-    <w:p>
-      <w:r>
-        <w:rPr>
-          <w:b/>
-          <w:bCs/>
-        </w:rPr>
         <w:t xml:space="preserve">Surface utile totale : </w:t>
       </w:r>
       <w:r>
-        <w:t>{{</w:t>
-      </w:r>
-      <w:proofErr w:type="spellStart"/>
-      <w:r>
-        <w:t>su_totale|f</w:t>
-      </w:r>
-      <w:proofErr w:type="spellEnd"/>
-      <w:r>
-        <w:t>}}</w:t>
+        <w:t>{{su_totale|f}}</w:t>
       </w:r>
     </w:p>
     <w:p/>
@@ -1720,101 +1015,21 @@
           <w:b/>
           <w:bCs/>
         </w:rPr>
-        <w:t xml:space="preserve">{% if </w:t>
-      </w:r>
-      <w:proofErr w:type="spellStart"/>
+        <w:t>{% if programme.is_foyer or programme.is_residence %}Redevance{% else %}</w:t>
+      </w:r>
       <w:r>
         <w:rPr>
           <w:b/>
           <w:bCs/>
         </w:rPr>
-        <w:t>programme.is_foyer</w:t>
-      </w:r>
-      <w:proofErr w:type="spellEnd"/>
+        <w:t>Loyer</w:t>
+      </w:r>
       <w:r>
         <w:rPr>
           <w:b/>
           <w:bCs/>
         </w:rPr>
-        <w:t xml:space="preserve"> or </w:t>
-      </w:r>
-      <w:proofErr w:type="spellStart"/>
-      <w:r>
-        <w:rPr>
-          <w:b/>
-          <w:bCs/>
-        </w:rPr>
-        <w:t>programme.is_residence</w:t>
-      </w:r>
-      <w:proofErr w:type="spellEnd"/>
-      <w:r>
-        <w:rPr>
-          <w:b/>
-          <w:bCs/>
-        </w:rPr>
-        <w:t xml:space="preserve"> </w:t>
-      </w:r>
-      <w:proofErr w:type="gramStart"/>
-      <w:r>
-        <w:rPr>
-          <w:b/>
-          <w:bCs/>
-        </w:rPr>
-        <w:t>%}Redevance</w:t>
-      </w:r>
-      <w:proofErr w:type="gramEnd"/>
-      <w:r>
-        <w:rPr>
-          <w:b/>
-          <w:bCs/>
-        </w:rPr>
-        <w:t xml:space="preserve">{% </w:t>
-      </w:r>
-      <w:proofErr w:type="spellStart"/>
-      <w:r>
-        <w:rPr>
-          <w:b/>
-          <w:bCs/>
-        </w:rPr>
-        <w:t>else</w:t>
-      </w:r>
-      <w:proofErr w:type="spellEnd"/>
-      <w:r>
-        <w:rPr>
-          <w:b/>
-          <w:bCs/>
-        </w:rPr>
-        <w:t xml:space="preserve"> %}</w:t>
-      </w:r>
-      <w:r>
-        <w:rPr>
-          <w:b/>
-          <w:bCs/>
-        </w:rPr>
-        <w:t>Loyer</w:t>
-      </w:r>
-      <w:r>
-        <w:rPr>
-          <w:b/>
-          <w:bCs/>
-        </w:rPr>
-        <w:t xml:space="preserve">{% </w:t>
-      </w:r>
-      <w:proofErr w:type="spellStart"/>
-      <w:r>
-        <w:rPr>
-          <w:b/>
-          <w:bCs/>
-        </w:rPr>
-        <w:t>endif</w:t>
-      </w:r>
-      <w:proofErr w:type="spellEnd"/>
-      <w:r>
-        <w:rPr>
-          <w:b/>
-          <w:bCs/>
-        </w:rPr>
-        <w:t xml:space="preserve"> %}</w:t>
+        <w:t>{% endif %}</w:t>
       </w:r>
       <w:r>
         <w:rPr>
@@ -1972,37 +1187,7 @@
               <w:rPr>
                 <w:lang w:val="en-US"/>
               </w:rPr>
-              <w:t xml:space="preserve">{%tr for </w:t>
-            </w:r>
-            <w:proofErr w:type="spellStart"/>
-            <w:proofErr w:type="gramStart"/>
-            <w:r>
-              <w:rPr>
-                <w:lang w:val="en-US"/>
-              </w:rPr>
-              <w:t>k,v</w:t>
-            </w:r>
-            <w:proofErr w:type="spellEnd"/>
-            <w:proofErr w:type="gramEnd"/>
-            <w:r>
-              <w:rPr>
-                <w:lang w:val="en-US"/>
-              </w:rPr>
-              <w:t xml:space="preserve"> in </w:t>
-            </w:r>
-            <w:proofErr w:type="spellStart"/>
-            <w:r>
-              <w:rPr>
-                <w:lang w:val="en-US"/>
-              </w:rPr>
-              <w:t>nb_logements_par_type.items</w:t>
-            </w:r>
-            <w:proofErr w:type="spellEnd"/>
-            <w:r>
-              <w:rPr>
-                <w:lang w:val="en-US"/>
-              </w:rPr>
-              <w:t>() %}</w:t>
+              <w:t>{%tr for k,v in nb_logements_par_type.items() %}</w:t>
             </w:r>
           </w:p>
         </w:tc>
@@ -2062,15 +1247,7 @@
               </w:rPr>
             </w:pPr>
             <w:r>
-              <w:t xml:space="preserve">{%tr </w:t>
-            </w:r>
-            <w:proofErr w:type="spellStart"/>
-            <w:r>
-              <w:t>endfor</w:t>
-            </w:r>
-            <w:proofErr w:type="spellEnd"/>
-            <w:r>
-              <w:t xml:space="preserve"> %}</w:t>
+              <w:t>{%tr endfor %}</w:t>
             </w:r>
           </w:p>
         </w:tc>
@@ -2838,53 +2015,41 @@
             <w:jc w:val="center"/>
           </w:pPr>
           <w:r>
-            <w:rPr>
-              <w:noProof/>
-            </w:rPr>
             <w:drawing>
-              <wp:inline distT="0" distB="0" distL="0" distR="0" wp14:anchorId="1AF42F1D" wp14:editId="57EB6372">
-                <wp:extent cx="625475" cy="365760"/>
+              <wp:inline distT="0" distB="0" distL="0" distR="0" wp14:anchorId="4AB74C25" wp14:editId="74F0F19E">
+                <wp:extent cx="694800" cy="367200"/>
                 <wp:effectExtent l="0" t="0" r="0" b="0"/>
-                <wp:docPr id="23" name="Picture 1"/>
+                <wp:docPr id="2026213628" name="Graphique 1"/>
                 <wp:cNvGraphicFramePr>
-                  <a:graphicFrameLocks xmlns:a="http://schemas.openxmlformats.org/drawingml/2006/main"/>
+                  <a:graphicFrameLocks xmlns:a="http://schemas.openxmlformats.org/drawingml/2006/main" noChangeAspect="1"/>
                 </wp:cNvGraphicFramePr>
                 <a:graphic xmlns:a="http://schemas.openxmlformats.org/drawingml/2006/main">
                   <a:graphicData uri="http://schemas.openxmlformats.org/drawingml/2006/picture">
                     <pic:pic xmlns:pic="http://schemas.openxmlformats.org/drawingml/2006/picture">
                       <pic:nvPicPr>
-                        <pic:cNvPr id="0" name="Picture 1"/>
-                        <pic:cNvPicPr>
-                          <a:picLocks/>
-                        </pic:cNvPicPr>
+                        <pic:cNvPr id="2026213628" name=""/>
+                        <pic:cNvPicPr/>
                       </pic:nvPicPr>
                       <pic:blipFill>
                         <a:blip r:embed="rId1">
                           <a:extLst>
-                            <a:ext uri="{28A0092B-C50C-407E-A947-70E740481C1C}">
-                              <a14:useLocalDpi xmlns:a14="http://schemas.microsoft.com/office/drawing/2010/main" val="0"/>
+                            <a:ext uri="{96DAC541-7B7A-43D3-8B79-37D633B846F1}">
+                              <asvg:svgBlip xmlns:asvg="http://schemas.microsoft.com/office/drawing/2016/SVG/main" r:embed="rId2"/>
                             </a:ext>
                           </a:extLst>
                         </a:blip>
-                        <a:srcRect l="-693" t="-1161" r="-693" b="-1161"/>
                         <a:stretch>
                           <a:fillRect/>
                         </a:stretch>
                       </pic:blipFill>
-                      <pic:spPr bwMode="auto">
+                      <pic:spPr>
                         <a:xfrm>
                           <a:off x="0" y="0"/>
-                          <a:ext cx="625475" cy="365760"/>
+                          <a:ext cx="694800" cy="367200"/>
                         </a:xfrm>
                         <a:prstGeom prst="rect">
                           <a:avLst/>
                         </a:prstGeom>
-                        <a:solidFill>
-                          <a:srgbClr val="FFFFFF"/>
-                        </a:solidFill>
-                        <a:ln>
-                          <a:noFill/>
-                        </a:ln>
                       </pic:spPr>
                     </pic:pic>
                   </a:graphicData>

</xml_diff>

<commit_message>
update: add clean logos on docs (#1286)
</commit_message>
<xml_diff>
--- a/documents/FicheCAF-template.docx
+++ b/documents/FicheCAF-template.docx
@@ -17,16 +17,7 @@
           <w:sz w:val="28"/>
           <w:szCs w:val="28"/>
         </w:rPr>
-        <w:t xml:space="preserve">{% if </w:t>
-      </w:r>
-      <w:proofErr w:type="spellStart"/>
-      <w:r>
-        <w:rPr>
-          <w:b/>
-          <w:sz w:val="28"/>
-          <w:szCs w:val="28"/>
-        </w:rPr>
-        <w:t>convention.is_</w:t>
+        <w:t>{% if convention.is_</w:t>
       </w:r>
       <w:r>
         <w:rPr>
@@ -36,7 +27,6 @@
         </w:rPr>
         <w:t>resiliation</w:t>
       </w:r>
-      <w:proofErr w:type="spellEnd"/>
       <w:r>
         <w:rPr>
           <w:b/>
@@ -99,43 +89,7 @@
           <w:sz w:val="28"/>
           <w:szCs w:val="28"/>
         </w:rPr>
-        <w:t xml:space="preserve"> la convention n° </w:t>
-      </w:r>
-      <w:proofErr w:type="gramStart"/>
-      <w:r>
-        <w:rPr>
-          <w:b/>
-          <w:sz w:val="28"/>
-          <w:szCs w:val="28"/>
-        </w:rPr>
-        <w:t xml:space="preserve">{{ </w:t>
-      </w:r>
-      <w:proofErr w:type="spellStart"/>
-      <w:r>
-        <w:rPr>
-          <w:b/>
-          <w:sz w:val="28"/>
-          <w:szCs w:val="28"/>
-        </w:rPr>
-        <w:t>convention</w:t>
-      </w:r>
-      <w:proofErr w:type="gramEnd"/>
-      <w:r>
-        <w:rPr>
-          <w:b/>
-          <w:sz w:val="28"/>
-          <w:szCs w:val="28"/>
-        </w:rPr>
-        <w:t>.parent.numero</w:t>
-      </w:r>
-      <w:proofErr w:type="spellEnd"/>
-      <w:r>
-        <w:rPr>
-          <w:b/>
-          <w:sz w:val="28"/>
-          <w:szCs w:val="28"/>
-        </w:rPr>
-        <w:t xml:space="preserve"> }}</w:t>
+        <w:t xml:space="preserve"> la convention n° {{ convention.parent.numero }}</w:t>
       </w:r>
     </w:p>
     <w:p>
@@ -154,7 +108,6 @@
         </w:rPr>
         <w:t xml:space="preserve">{% </w:t>
       </w:r>
-      <w:proofErr w:type="spellStart"/>
       <w:r>
         <w:rPr>
           <w:b/>
@@ -169,9 +122,16 @@
           <w:sz w:val="28"/>
           <w:szCs w:val="28"/>
         </w:rPr>
-        <w:t>if</w:t>
-      </w:r>
-      <w:proofErr w:type="spellEnd"/>
+        <w:t>if convention.is_</w:t>
+      </w:r>
+      <w:r>
+        <w:rPr>
+          <w:b/>
+          <w:sz w:val="28"/>
+          <w:szCs w:val="28"/>
+        </w:rPr>
+        <w:t>denonciation</w:t>
+      </w:r>
       <w:r>
         <w:rPr>
           <w:b/>
@@ -180,24 +140,22 @@
         </w:rPr>
         <w:t xml:space="preserve"> </w:t>
       </w:r>
-      <w:proofErr w:type="spellStart"/>
-      <w:r>
-        <w:rPr>
-          <w:b/>
-          <w:sz w:val="28"/>
-          <w:szCs w:val="28"/>
-        </w:rPr>
-        <w:t>convention.is_</w:t>
-      </w:r>
-      <w:r>
-        <w:rPr>
-          <w:b/>
-          <w:sz w:val="28"/>
-          <w:szCs w:val="28"/>
-        </w:rPr>
-        <w:t>denonciation</w:t>
-      </w:r>
-      <w:proofErr w:type="spellEnd"/>
+      <w:r>
+        <w:rPr>
+          <w:b/>
+          <w:sz w:val="28"/>
+          <w:szCs w:val="28"/>
+        </w:rPr>
+        <w:t>-</w:t>
+      </w:r>
+      <w:r>
+        <w:rPr>
+          <w:b/>
+          <w:sz w:val="28"/>
+          <w:szCs w:val="28"/>
+        </w:rPr>
+        <w:t>%}</w:t>
+      </w:r>
       <w:r>
         <w:rPr>
           <w:b/>
@@ -212,30 +170,6 @@
           <w:sz w:val="28"/>
           <w:szCs w:val="28"/>
         </w:rPr>
-        <w:t>-</w:t>
-      </w:r>
-      <w:r>
-        <w:rPr>
-          <w:b/>
-          <w:sz w:val="28"/>
-          <w:szCs w:val="28"/>
-        </w:rPr>
-        <w:t>%}</w:t>
-      </w:r>
-      <w:r>
-        <w:rPr>
-          <w:b/>
-          <w:sz w:val="28"/>
-          <w:szCs w:val="28"/>
-        </w:rPr>
-        <w:t xml:space="preserve"> </w:t>
-      </w:r>
-      <w:r>
-        <w:rPr>
-          <w:b/>
-          <w:sz w:val="28"/>
-          <w:szCs w:val="28"/>
-        </w:rPr>
         <w:t>Dénonciation</w:t>
       </w:r>
       <w:r>
@@ -244,43 +178,7 @@
           <w:sz w:val="28"/>
           <w:szCs w:val="28"/>
         </w:rPr>
-        <w:t xml:space="preserve"> à la convention n° </w:t>
-      </w:r>
-      <w:proofErr w:type="gramStart"/>
-      <w:r>
-        <w:rPr>
-          <w:b/>
-          <w:sz w:val="28"/>
-          <w:szCs w:val="28"/>
-        </w:rPr>
-        <w:t xml:space="preserve">{{ </w:t>
-      </w:r>
-      <w:proofErr w:type="spellStart"/>
-      <w:r>
-        <w:rPr>
-          <w:b/>
-          <w:sz w:val="28"/>
-          <w:szCs w:val="28"/>
-        </w:rPr>
-        <w:t>convention</w:t>
-      </w:r>
-      <w:proofErr w:type="gramEnd"/>
-      <w:r>
-        <w:rPr>
-          <w:b/>
-          <w:sz w:val="28"/>
-          <w:szCs w:val="28"/>
-        </w:rPr>
-        <w:t>.parent.numero</w:t>
-      </w:r>
-      <w:proofErr w:type="spellEnd"/>
-      <w:r>
-        <w:rPr>
-          <w:b/>
-          <w:sz w:val="28"/>
-          <w:szCs w:val="28"/>
-        </w:rPr>
-        <w:t xml:space="preserve"> }}</w:t>
+        <w:t xml:space="preserve"> à la convention n° {{ convention.parent.numero }}</w:t>
       </w:r>
     </w:p>
     <w:p>
@@ -299,7 +197,6 @@
         </w:rPr>
         <w:t xml:space="preserve">{% </w:t>
       </w:r>
-      <w:proofErr w:type="spellStart"/>
       <w:r>
         <w:rPr>
           <w:b/>
@@ -314,52 +211,15 @@
           <w:sz w:val="28"/>
           <w:szCs w:val="28"/>
         </w:rPr>
-        <w:t>if</w:t>
-      </w:r>
-      <w:proofErr w:type="spellEnd"/>
-      <w:r>
-        <w:rPr>
-          <w:b/>
-          <w:sz w:val="28"/>
-          <w:szCs w:val="28"/>
-        </w:rPr>
-        <w:t xml:space="preserve"> </w:t>
-      </w:r>
-      <w:proofErr w:type="spellStart"/>
-      <w:r>
-        <w:rPr>
-          <w:b/>
-          <w:sz w:val="28"/>
-          <w:szCs w:val="28"/>
-        </w:rPr>
-        <w:t>convention.is_</w:t>
-      </w:r>
-      <w:proofErr w:type="gramStart"/>
-      <w:r>
-        <w:rPr>
-          <w:b/>
-          <w:sz w:val="28"/>
-          <w:szCs w:val="28"/>
-        </w:rPr>
-        <w:t>avenant</w:t>
-      </w:r>
-      <w:proofErr w:type="spellEnd"/>
-      <w:r>
-        <w:rPr>
-          <w:b/>
-          <w:sz w:val="28"/>
-          <w:szCs w:val="28"/>
-        </w:rPr>
-        <w:t>(</w:t>
-      </w:r>
-      <w:proofErr w:type="gramEnd"/>
-      <w:r>
-        <w:rPr>
-          <w:b/>
-          <w:sz w:val="28"/>
-          <w:szCs w:val="28"/>
-        </w:rPr>
-        <w:t>)</w:t>
+        <w:t>if convention.is_avenant</w:t>
+      </w:r>
+      <w:r>
+        <w:rPr>
+          <w:b/>
+          <w:sz w:val="28"/>
+          <w:szCs w:val="28"/>
+        </w:rPr>
+        <w:t>()</w:t>
       </w:r>
       <w:r>
         <w:rPr>
@@ -400,45 +260,7 @@
           <w:sz w:val="28"/>
           <w:szCs w:val="28"/>
         </w:rPr>
-        <w:t>Avenant n° {{</w:t>
-      </w:r>
-      <w:proofErr w:type="spellStart"/>
-      <w:proofErr w:type="gramStart"/>
-      <w:r>
-        <w:rPr>
-          <w:b/>
-          <w:sz w:val="28"/>
-          <w:szCs w:val="28"/>
-        </w:rPr>
-        <w:t>convention.numero</w:t>
-      </w:r>
-      <w:proofErr w:type="spellEnd"/>
-      <w:proofErr w:type="gramEnd"/>
-      <w:r>
-        <w:rPr>
-          <w:b/>
-          <w:sz w:val="28"/>
-          <w:szCs w:val="28"/>
-        </w:rPr>
-        <w:t xml:space="preserve">}} à la convention n° {{ </w:t>
-      </w:r>
-      <w:proofErr w:type="spellStart"/>
-      <w:r>
-        <w:rPr>
-          <w:b/>
-          <w:sz w:val="28"/>
-          <w:szCs w:val="28"/>
-        </w:rPr>
-        <w:t>convention.parent.numero</w:t>
-      </w:r>
-      <w:proofErr w:type="spellEnd"/>
-      <w:r>
-        <w:rPr>
-          <w:b/>
-          <w:sz w:val="28"/>
-          <w:szCs w:val="28"/>
-        </w:rPr>
-        <w:t xml:space="preserve"> }}</w:t>
+        <w:t>Avenant n° {{convention.numero}} à la convention n° {{ convention.parent.numero }}</w:t>
       </w:r>
     </w:p>
     <w:p>
@@ -455,25 +277,7 @@
           <w:sz w:val="28"/>
           <w:szCs w:val="28"/>
         </w:rPr>
-        <w:t xml:space="preserve">{%- </w:t>
-      </w:r>
-      <w:proofErr w:type="spellStart"/>
-      <w:r>
-        <w:rPr>
-          <w:b/>
-          <w:sz w:val="28"/>
-          <w:szCs w:val="28"/>
-        </w:rPr>
-        <w:t>else</w:t>
-      </w:r>
-      <w:proofErr w:type="spellEnd"/>
-      <w:r>
-        <w:rPr>
-          <w:b/>
-          <w:sz w:val="28"/>
-          <w:szCs w:val="28"/>
-        </w:rPr>
-        <w:t xml:space="preserve"> -%}</w:t>
+        <w:t>{%- else -%}</w:t>
       </w:r>
     </w:p>
     <w:p>
@@ -492,7 +296,6 @@
         </w:rPr>
         <w:t xml:space="preserve">Convention n° </w:t>
       </w:r>
-      <w:proofErr w:type="gramStart"/>
       <w:r>
         <w:rPr>
           <w:b/>
@@ -501,32 +304,13 @@
         </w:rPr>
         <w:t xml:space="preserve">{{ </w:t>
       </w:r>
-      <w:proofErr w:type="spellStart"/>
-      <w:r>
-        <w:rPr>
-          <w:b/>
-          <w:sz w:val="28"/>
-          <w:szCs w:val="28"/>
-        </w:rPr>
-        <w:t>convention</w:t>
-      </w:r>
-      <w:proofErr w:type="gramEnd"/>
-      <w:r>
-        <w:rPr>
-          <w:b/>
-          <w:sz w:val="28"/>
-          <w:szCs w:val="28"/>
-        </w:rPr>
-        <w:t>.numero</w:t>
-      </w:r>
-      <w:proofErr w:type="spellEnd"/>
-      <w:r>
-        <w:rPr>
-          <w:b/>
-          <w:sz w:val="28"/>
-          <w:szCs w:val="28"/>
-        </w:rPr>
-        <w:t>}}</w:t>
+      <w:r>
+        <w:rPr>
+          <w:b/>
+          <w:sz w:val="28"/>
+          <w:szCs w:val="28"/>
+        </w:rPr>
+        <w:t>convention.numero}}</w:t>
       </w:r>
     </w:p>
     <w:p>
@@ -559,25 +343,7 @@
           <w:sz w:val="28"/>
           <w:szCs w:val="28"/>
         </w:rPr>
-        <w:t xml:space="preserve"> </w:t>
-      </w:r>
-      <w:proofErr w:type="spellStart"/>
-      <w:r>
-        <w:rPr>
-          <w:b/>
-          <w:sz w:val="28"/>
-          <w:szCs w:val="28"/>
-        </w:rPr>
-        <w:t>endif</w:t>
-      </w:r>
-      <w:proofErr w:type="spellEnd"/>
-      <w:r>
-        <w:rPr>
-          <w:b/>
-          <w:sz w:val="28"/>
-          <w:szCs w:val="28"/>
-        </w:rPr>
-        <w:t xml:space="preserve"> %}</w:t>
+        <w:t xml:space="preserve"> endif %}</w:t>
       </w:r>
     </w:p>
     <w:p>
@@ -594,43 +360,7 @@
           <w:sz w:val="28"/>
           <w:szCs w:val="28"/>
         </w:rPr>
-        <w:t xml:space="preserve">{% </w:t>
-      </w:r>
-      <w:proofErr w:type="gramStart"/>
-      <w:r>
-        <w:rPr>
-          <w:b/>
-          <w:sz w:val="28"/>
-          <w:szCs w:val="28"/>
-        </w:rPr>
-        <w:t xml:space="preserve">if  </w:t>
-      </w:r>
-      <w:proofErr w:type="spellStart"/>
-      <w:r>
-        <w:rPr>
-          <w:b/>
-          <w:sz w:val="28"/>
-          <w:szCs w:val="28"/>
-        </w:rPr>
-        <w:t>convention</w:t>
-      </w:r>
-      <w:proofErr w:type="gramEnd"/>
-      <w:r>
-        <w:rPr>
-          <w:b/>
-          <w:sz w:val="28"/>
-          <w:szCs w:val="28"/>
-        </w:rPr>
-        <w:t>.date_resiliation</w:t>
-      </w:r>
-      <w:proofErr w:type="spellEnd"/>
-      <w:r>
-        <w:rPr>
-          <w:b/>
-          <w:sz w:val="28"/>
-          <w:szCs w:val="28"/>
-        </w:rPr>
-        <w:t xml:space="preserve">  %} </w:t>
+        <w:t xml:space="preserve">{% if  convention.date_resiliation  %} </w:t>
       </w:r>
     </w:p>
     <w:tbl>
@@ -678,35 +408,7 @@
                 <w:sz w:val="28"/>
                 <w:szCs w:val="28"/>
               </w:rPr>
-              <w:t>La convention et ses avenants sont résiliés à partir du {{</w:t>
-            </w:r>
-            <w:proofErr w:type="spellStart"/>
-            <w:proofErr w:type="gramStart"/>
-            <w:r>
-              <w:rPr>
-                <w:b/>
-                <w:sz w:val="28"/>
-                <w:szCs w:val="28"/>
-              </w:rPr>
-              <w:t>convention.date</w:t>
-            </w:r>
-            <w:proofErr w:type="gramEnd"/>
-            <w:r>
-              <w:rPr>
-                <w:b/>
-                <w:sz w:val="28"/>
-                <w:szCs w:val="28"/>
-              </w:rPr>
-              <w:t>_resiliation|d</w:t>
-            </w:r>
-            <w:proofErr w:type="spellEnd"/>
-            <w:r>
-              <w:rPr>
-                <w:b/>
-                <w:sz w:val="28"/>
-                <w:szCs w:val="28"/>
-              </w:rPr>
-              <w:t xml:space="preserve">}} </w:t>
+              <w:t xml:space="preserve">La convention et ses avenants sont résiliés à partir du {{convention.date_resiliation|d}} </w:t>
             </w:r>
           </w:p>
         </w:tc>
@@ -728,8 +430,6 @@
         </w:rPr>
         <w:t xml:space="preserve">{% </w:t>
       </w:r>
-      <w:proofErr w:type="spellStart"/>
-      <w:proofErr w:type="gramStart"/>
       <w:r>
         <w:rPr>
           <w:b/>
@@ -744,36 +444,16 @@
           <w:sz w:val="28"/>
           <w:szCs w:val="28"/>
         </w:rPr>
-        <w:t>if</w:t>
-      </w:r>
-      <w:proofErr w:type="spellEnd"/>
-      <w:r>
-        <w:rPr>
-          <w:b/>
-          <w:sz w:val="28"/>
-          <w:szCs w:val="28"/>
-        </w:rPr>
-        <w:t xml:space="preserve">  </w:t>
-      </w:r>
-      <w:proofErr w:type="spellStart"/>
-      <w:r>
-        <w:rPr>
-          <w:b/>
-          <w:sz w:val="28"/>
-          <w:szCs w:val="28"/>
-        </w:rPr>
-        <w:t>convention</w:t>
-      </w:r>
-      <w:proofErr w:type="gramEnd"/>
-      <w:r>
-        <w:rPr>
-          <w:b/>
-          <w:sz w:val="28"/>
-          <w:szCs w:val="28"/>
-        </w:rPr>
-        <w:t>.date_denonciation</w:t>
-      </w:r>
-      <w:proofErr w:type="spellEnd"/>
+        <w:t xml:space="preserve">if  </w:t>
+      </w:r>
+      <w:r>
+        <w:rPr>
+          <w:b/>
+          <w:sz w:val="28"/>
+          <w:szCs w:val="28"/>
+        </w:rPr>
+        <w:t>convention.date_denonciation</w:t>
+      </w:r>
       <w:r>
         <w:rPr>
           <w:b/>
@@ -828,35 +508,7 @@
                 <w:sz w:val="28"/>
                 <w:szCs w:val="28"/>
               </w:rPr>
-              <w:t>La convention et ses avenants sont dénoncés à partir du {{</w:t>
-            </w:r>
-            <w:proofErr w:type="spellStart"/>
-            <w:proofErr w:type="gramStart"/>
-            <w:r>
-              <w:rPr>
-                <w:b/>
-                <w:sz w:val="28"/>
-                <w:szCs w:val="28"/>
-              </w:rPr>
-              <w:t>convention.date</w:t>
-            </w:r>
-            <w:proofErr w:type="gramEnd"/>
-            <w:r>
-              <w:rPr>
-                <w:b/>
-                <w:sz w:val="28"/>
-                <w:szCs w:val="28"/>
-              </w:rPr>
-              <w:t>_denonciation|d</w:t>
-            </w:r>
-            <w:proofErr w:type="spellEnd"/>
-            <w:r>
-              <w:rPr>
-                <w:b/>
-                <w:sz w:val="28"/>
-                <w:szCs w:val="28"/>
-              </w:rPr>
-              <w:t xml:space="preserve">}} </w:t>
+              <w:t xml:space="preserve">La convention et ses avenants sont dénoncés à partir du {{convention.date_denonciation|d}} </w:t>
             </w:r>
           </w:p>
         </w:tc>
@@ -876,25 +528,7 @@
           <w:sz w:val="28"/>
           <w:szCs w:val="28"/>
         </w:rPr>
-        <w:t xml:space="preserve">{% </w:t>
-      </w:r>
-      <w:proofErr w:type="spellStart"/>
-      <w:r>
-        <w:rPr>
-          <w:b/>
-          <w:sz w:val="28"/>
-          <w:szCs w:val="28"/>
-        </w:rPr>
-        <w:t>endif</w:t>
-      </w:r>
-      <w:proofErr w:type="spellEnd"/>
-      <w:r>
-        <w:rPr>
-          <w:b/>
-          <w:sz w:val="28"/>
-          <w:szCs w:val="28"/>
-        </w:rPr>
-        <w:t xml:space="preserve"> %}</w:t>
+        <w:t>{% endif %}</w:t>
       </w:r>
     </w:p>
     <w:p>
@@ -924,29 +558,7 @@
         <w:rPr>
           <w:rFonts w:ascii="TimesNewRomanPSMT" w:hAnsi="TimesNewRomanPSMT" w:cs="TimesNewRomanPSMT"/>
         </w:rPr>
-        <w:t xml:space="preserve"> </w:t>
-      </w:r>
-      <w:proofErr w:type="gramStart"/>
-      <w:r>
-        <w:rPr>
-          <w:rFonts w:ascii="TimesNewRomanPSMT" w:hAnsi="TimesNewRomanPSMT" w:cs="TimesNewRomanPSMT"/>
-        </w:rPr>
-        <w:t xml:space="preserve">{{ </w:t>
-      </w:r>
-      <w:proofErr w:type="spellStart"/>
-      <w:r>
-        <w:rPr>
-          <w:rFonts w:ascii="TimesNewRomanPSMT" w:hAnsi="TimesNewRomanPSMT" w:cs="TimesNewRomanPSMT"/>
-        </w:rPr>
-        <w:t>programme.nom</w:t>
-      </w:r>
-      <w:proofErr w:type="spellEnd"/>
-      <w:proofErr w:type="gramEnd"/>
-      <w:r>
-        <w:rPr>
-          <w:rFonts w:ascii="TimesNewRomanPSMT" w:hAnsi="TimesNewRomanPSMT" w:cs="TimesNewRomanPSMT"/>
-        </w:rPr>
-        <w:t xml:space="preserve"> }}</w:t>
+        <w:t xml:space="preserve"> {{ programme.nom }}</w:t>
       </w:r>
     </w:p>
     <w:p>
@@ -978,33 +590,11 @@
         </w:rPr>
         <w:t xml:space="preserve"> </w:t>
       </w:r>
-      <w:proofErr w:type="gramStart"/>
-      <w:r>
-        <w:rPr>
-          <w:rFonts w:ascii="TimesNewRomanPSMT" w:hAnsi="TimesNewRomanPSMT" w:cs="TimesNewRomanPSMT"/>
-        </w:rPr>
-        <w:t xml:space="preserve">{{ </w:t>
-      </w:r>
-      <w:proofErr w:type="spellStart"/>
-      <w:r>
-        <w:rPr>
-          <w:rFonts w:ascii="TimesNewRomanPSMT" w:hAnsi="TimesNewRomanPSMT" w:cs="TimesNewRomanPSMT"/>
-        </w:rPr>
-        <w:t>programme</w:t>
-      </w:r>
-      <w:proofErr w:type="gramEnd"/>
-      <w:r>
-        <w:rPr>
-          <w:rFonts w:ascii="TimesNewRomanPSMT" w:hAnsi="TimesNewRomanPSMT" w:cs="TimesNewRomanPSMT"/>
-        </w:rPr>
-        <w:t>.adresse|inline_text_multiline</w:t>
-      </w:r>
-      <w:proofErr w:type="spellEnd"/>
-      <w:r>
-        <w:rPr>
-          <w:rFonts w:ascii="TimesNewRomanPSMT" w:hAnsi="TimesNewRomanPSMT" w:cs="TimesNewRomanPSMT"/>
-        </w:rPr>
-        <w:t xml:space="preserve"> }}, </w:t>
+      <w:r>
+        <w:rPr>
+          <w:rFonts w:ascii="TimesNewRomanPSMT" w:hAnsi="TimesNewRomanPSMT" w:cs="TimesNewRomanPSMT"/>
+        </w:rPr>
+        <w:t xml:space="preserve">{{ programme.adresse|inline_text_multiline }}, </w:t>
       </w:r>
       <w:bookmarkStart w:id="1" w:name="CodePostal2"/>
       <w:bookmarkEnd w:id="1"/>
@@ -1012,21 +602,7 @@
         <w:rPr>
           <w:rFonts w:ascii="TimesNewRomanPSMT" w:hAnsi="TimesNewRomanPSMT" w:cs="TimesNewRomanPSMT"/>
         </w:rPr>
-        <w:t xml:space="preserve">{{ </w:t>
-      </w:r>
-      <w:proofErr w:type="spellStart"/>
-      <w:r>
-        <w:rPr>
-          <w:rFonts w:ascii="TimesNewRomanPSMT" w:hAnsi="TimesNewRomanPSMT" w:cs="TimesNewRomanPSMT"/>
-        </w:rPr>
-        <w:t>programme.code_postal</w:t>
-      </w:r>
-      <w:proofErr w:type="spellEnd"/>
-      <w:r>
-        <w:rPr>
-          <w:rFonts w:ascii="TimesNewRomanPSMT" w:hAnsi="TimesNewRomanPSMT" w:cs="TimesNewRomanPSMT"/>
-        </w:rPr>
-        <w:t xml:space="preserve"> }} </w:t>
+        <w:t xml:space="preserve">{{ programme.code_postal }} </w:t>
       </w:r>
       <w:bookmarkStart w:id="2" w:name="Ville2"/>
       <w:bookmarkEnd w:id="2"/>
@@ -1034,21 +610,7 @@
         <w:rPr>
           <w:rFonts w:ascii="TimesNewRomanPSMT" w:hAnsi="TimesNewRomanPSMT" w:cs="TimesNewRomanPSMT"/>
         </w:rPr>
-        <w:t xml:space="preserve">{{ </w:t>
-      </w:r>
-      <w:proofErr w:type="spellStart"/>
-      <w:r>
-        <w:rPr>
-          <w:rFonts w:ascii="TimesNewRomanPSMT" w:hAnsi="TimesNewRomanPSMT" w:cs="TimesNewRomanPSMT"/>
-        </w:rPr>
-        <w:t>programme.ville</w:t>
-      </w:r>
-      <w:proofErr w:type="spellEnd"/>
-      <w:r>
-        <w:rPr>
-          <w:rFonts w:ascii="TimesNewRomanPSMT" w:hAnsi="TimesNewRomanPSMT" w:cs="TimesNewRomanPSMT"/>
-        </w:rPr>
-        <w:t xml:space="preserve"> }}</w:t>
+        <w:t>{{ programme.ville }}</w:t>
       </w:r>
     </w:p>
     <w:p>
@@ -1076,35 +638,7 @@
         <w:rPr>
           <w:rFonts w:ascii="TimesNewRomanPSMT" w:hAnsi="TimesNewRomanPSMT" w:cs="TimesNewRomanPSMT"/>
         </w:rPr>
-        <w:t xml:space="preserve"> </w:t>
-      </w:r>
-      <w:proofErr w:type="gramStart"/>
-      <w:r>
-        <w:rPr>
-          <w:rFonts w:ascii="TimesNewRomanPSMT" w:hAnsi="TimesNewRomanPSMT" w:cs="TimesNewRomanPSMT"/>
-        </w:rPr>
-        <w:t xml:space="preserve">{{ </w:t>
-      </w:r>
-      <w:proofErr w:type="spellStart"/>
-      <w:r>
-        <w:rPr>
-          <w:rFonts w:ascii="TimesNewRomanPSMT" w:hAnsi="TimesNewRomanPSMT" w:cs="TimesNewRomanPSMT"/>
-        </w:rPr>
-        <w:t>lot</w:t>
-      </w:r>
-      <w:proofErr w:type="gramEnd"/>
-      <w:r>
-        <w:rPr>
-          <w:rFonts w:ascii="TimesNewRomanPSMT" w:hAnsi="TimesNewRomanPSMT" w:cs="TimesNewRomanPSMT"/>
-        </w:rPr>
-        <w:t>.financement</w:t>
-      </w:r>
-      <w:proofErr w:type="spellEnd"/>
-      <w:r>
-        <w:rPr>
-          <w:rFonts w:ascii="TimesNewRomanPSMT" w:hAnsi="TimesNewRomanPSMT" w:cs="TimesNewRomanPSMT"/>
-        </w:rPr>
-        <w:t xml:space="preserve"> }}</w:t>
+        <w:t xml:space="preserve"> {{ lot.financement }}</w:t>
       </w:r>
     </w:p>
     <w:p>
@@ -1168,33 +702,11 @@
         </w:rPr>
         <w:t xml:space="preserve"> </w:t>
       </w:r>
-      <w:proofErr w:type="gramStart"/>
-      <w:r>
-        <w:rPr>
-          <w:rFonts w:ascii="TimesNewRomanPSMT" w:hAnsi="TimesNewRomanPSMT" w:cs="TimesNewRomanPSMT"/>
-        </w:rPr>
-        <w:t xml:space="preserve">{{ </w:t>
-      </w:r>
-      <w:proofErr w:type="spellStart"/>
-      <w:r>
-        <w:rPr>
-          <w:rFonts w:ascii="TimesNewRomanPSMT" w:hAnsi="TimesNewRomanPSMT" w:cs="TimesNewRomanPSMT"/>
-        </w:rPr>
-        <w:t>convention</w:t>
-      </w:r>
-      <w:proofErr w:type="gramEnd"/>
-      <w:r>
-        <w:rPr>
-          <w:rFonts w:ascii="TimesNewRomanPSMT" w:hAnsi="TimesNewRomanPSMT" w:cs="TimesNewRomanPSMT"/>
-        </w:rPr>
-        <w:t>.date_fin_conventionnement|d</w:t>
-      </w:r>
-      <w:proofErr w:type="spellEnd"/>
-      <w:r>
-        <w:rPr>
-          <w:rFonts w:ascii="TimesNewRomanPSMT" w:hAnsi="TimesNewRomanPSMT" w:cs="TimesNewRomanPSMT"/>
-        </w:rPr>
-        <w:t xml:space="preserve"> }}</w:t>
+      <w:r>
+        <w:rPr>
+          <w:rFonts w:ascii="TimesNewRomanPSMT" w:hAnsi="TimesNewRomanPSMT" w:cs="TimesNewRomanPSMT"/>
+        </w:rPr>
+        <w:t>{{ convention.date_fin_conventionnement|d }}</w:t>
       </w:r>
     </w:p>
     <w:p>
@@ -1258,14 +770,12 @@
         </w:rPr>
         <w:t xml:space="preserve"> </w:t>
       </w:r>
-      <w:proofErr w:type="gramStart"/>
       <w:r>
         <w:rPr>
           <w:rFonts w:ascii="TimesNewRomanPSMT" w:hAnsi="TimesNewRomanPSMT" w:cs="TimesNewRomanPSMT"/>
         </w:rPr>
         <w:t>{{ convention</w:t>
       </w:r>
-      <w:proofErr w:type="gramEnd"/>
       <w:r>
         <w:t xml:space="preserve"> </w:t>
       </w:r>
@@ -1273,27 +783,13 @@
         <w:rPr>
           <w:rFonts w:ascii="TimesNewRomanPSMT" w:hAnsi="TimesNewRomanPSMT" w:cs="TimesNewRomanPSMT"/>
         </w:rPr>
-        <w:t>.</w:t>
-      </w:r>
-      <w:proofErr w:type="spellStart"/>
-      <w:r>
-        <w:rPr>
-          <w:rFonts w:ascii="TimesNewRomanPSMT" w:hAnsi="TimesNewRomanPSMT" w:cs="TimesNewRomanPSMT"/>
-        </w:rPr>
-        <w:t>televersement_convention_signee_le</w:t>
-      </w:r>
-      <w:r>
-        <w:rPr>
-          <w:rFonts w:ascii="TimesNewRomanPSMT" w:hAnsi="TimesNewRomanPSMT" w:cs="TimesNewRomanPSMT"/>
-        </w:rPr>
-        <w:t>|d</w:t>
-      </w:r>
-      <w:proofErr w:type="spellEnd"/>
-      <w:r>
-        <w:rPr>
-          <w:rFonts w:ascii="TimesNewRomanPSMT" w:hAnsi="TimesNewRomanPSMT" w:cs="TimesNewRomanPSMT"/>
-        </w:rPr>
-        <w:t xml:space="preserve"> }}</w:t>
+        <w:t>.televersement_convention_signee_le</w:t>
+      </w:r>
+      <w:r>
+        <w:rPr>
+          <w:rFonts w:ascii="TimesNewRomanPSMT" w:hAnsi="TimesNewRomanPSMT" w:cs="TimesNewRomanPSMT"/>
+        </w:rPr>
+        <w:t>|d }}</w:t>
       </w:r>
     </w:p>
     <w:p>
@@ -1325,33 +821,11 @@
         </w:rPr>
         <w:t xml:space="preserve"> : </w:t>
       </w:r>
-      <w:proofErr w:type="gramStart"/>
-      <w:r>
-        <w:rPr>
-          <w:rFonts w:ascii="TimesNewRomanPSMT" w:hAnsi="TimesNewRomanPSMT" w:cs="TimesNewRomanPSMT"/>
-        </w:rPr>
-        <w:t xml:space="preserve">{{ </w:t>
-      </w:r>
-      <w:proofErr w:type="spellStart"/>
-      <w:r>
-        <w:rPr>
-          <w:rFonts w:ascii="TimesNewRomanPSMT" w:hAnsi="TimesNewRomanPSMT" w:cs="TimesNewRomanPSMT"/>
-        </w:rPr>
-        <w:t>bailleur.nom</w:t>
-      </w:r>
-      <w:proofErr w:type="gramEnd"/>
-      <w:r>
-        <w:rPr>
-          <w:rFonts w:ascii="TimesNewRomanPSMT" w:hAnsi="TimesNewRomanPSMT" w:cs="TimesNewRomanPSMT"/>
-        </w:rPr>
-        <w:t>|upper</w:t>
-      </w:r>
-      <w:proofErr w:type="spellEnd"/>
-      <w:r>
-        <w:rPr>
-          <w:rFonts w:ascii="TimesNewRomanPSMT" w:hAnsi="TimesNewRomanPSMT" w:cs="TimesNewRomanPSMT"/>
-        </w:rPr>
-        <w:t xml:space="preserve"> }}</w:t>
+      <w:r>
+        <w:rPr>
+          <w:rFonts w:ascii="TimesNewRomanPSMT" w:hAnsi="TimesNewRomanPSMT" w:cs="TimesNewRomanPSMT"/>
+        </w:rPr>
+        <w:t>{{ bailleur.nom|upper }}</w:t>
       </w:r>
       <w:bookmarkStart w:id="3" w:name="NomProgramme1"/>
       <w:bookmarkEnd w:id="3"/>
@@ -1359,49 +833,7 @@
         <w:rPr>
           <w:rFonts w:ascii="TimesNewRomanPSMT" w:hAnsi="TimesNewRomanPSMT" w:cs="TimesNewRomanPSMT"/>
         </w:rPr>
-        <w:t xml:space="preserve">, {{ </w:t>
-      </w:r>
-      <w:proofErr w:type="spellStart"/>
-      <w:r>
-        <w:rPr>
-          <w:rFonts w:ascii="TimesNewRomanPSMT" w:hAnsi="TimesNewRomanPSMT" w:cs="TimesNewRomanPSMT"/>
-        </w:rPr>
-        <w:t>bailleur.adresse</w:t>
-      </w:r>
-      <w:proofErr w:type="spellEnd"/>
-      <w:r>
-        <w:rPr>
-          <w:rFonts w:ascii="TimesNewRomanPSMT" w:hAnsi="TimesNewRomanPSMT" w:cs="TimesNewRomanPSMT"/>
-        </w:rPr>
-        <w:t xml:space="preserve"> }}, {{ </w:t>
-      </w:r>
-      <w:proofErr w:type="spellStart"/>
-      <w:r>
-        <w:rPr>
-          <w:rFonts w:ascii="TimesNewRomanPSMT" w:hAnsi="TimesNewRomanPSMT" w:cs="TimesNewRomanPSMT"/>
-        </w:rPr>
-        <w:t>bailleur.code_postal</w:t>
-      </w:r>
-      <w:proofErr w:type="spellEnd"/>
-      <w:r>
-        <w:rPr>
-          <w:rFonts w:ascii="TimesNewRomanPSMT" w:hAnsi="TimesNewRomanPSMT" w:cs="TimesNewRomanPSMT"/>
-        </w:rPr>
-        <w:t xml:space="preserve"> }} {{ </w:t>
-      </w:r>
-      <w:proofErr w:type="spellStart"/>
-      <w:r>
-        <w:rPr>
-          <w:rFonts w:ascii="TimesNewRomanPSMT" w:hAnsi="TimesNewRomanPSMT" w:cs="TimesNewRomanPSMT"/>
-        </w:rPr>
-        <w:t>bailleur.ville</w:t>
-      </w:r>
-      <w:proofErr w:type="spellEnd"/>
-      <w:r>
-        <w:rPr>
-          <w:rFonts w:ascii="TimesNewRomanPSMT" w:hAnsi="TimesNewRomanPSMT" w:cs="TimesNewRomanPSMT"/>
-        </w:rPr>
-        <w:t xml:space="preserve"> }}</w:t>
+        <w:t>, {{ bailleur.adresse }}, {{ bailleur.code_postal }} {{ bailleur.ville }}</w:t>
       </w:r>
     </w:p>
     <w:p>
@@ -1449,75 +881,11 @@
         </w:rPr>
         <w:t xml:space="preserve"> </w:t>
       </w:r>
-      <w:proofErr w:type="gramStart"/>
-      <w:r>
-        <w:rPr>
-          <w:rFonts w:ascii="TimesNewRomanPSMT" w:hAnsi="TimesNewRomanPSMT" w:cs="TimesNewRomanPSMT"/>
-        </w:rPr>
-        <w:t xml:space="preserve">{{ </w:t>
-      </w:r>
-      <w:proofErr w:type="spellStart"/>
-      <w:r>
-        <w:rPr>
-          <w:rFonts w:ascii="TimesNewRomanPSMT" w:hAnsi="TimesNewRomanPSMT" w:cs="TimesNewRomanPSMT"/>
-        </w:rPr>
-        <w:t>bailleur.nom</w:t>
-      </w:r>
-      <w:proofErr w:type="gramEnd"/>
-      <w:r>
-        <w:rPr>
-          <w:rFonts w:ascii="TimesNewRomanPSMT" w:hAnsi="TimesNewRomanPSMT" w:cs="TimesNewRomanPSMT"/>
-        </w:rPr>
-        <w:t>|upper</w:t>
-      </w:r>
-      <w:proofErr w:type="spellEnd"/>
-      <w:r>
-        <w:rPr>
-          <w:rFonts w:ascii="TimesNewRomanPSMT" w:hAnsi="TimesNewRomanPSMT" w:cs="TimesNewRomanPSMT"/>
-        </w:rPr>
-        <w:t xml:space="preserve"> }}, {{ </w:t>
-      </w:r>
-      <w:proofErr w:type="spellStart"/>
-      <w:r>
-        <w:rPr>
-          <w:rFonts w:ascii="TimesNewRomanPSMT" w:hAnsi="TimesNewRomanPSMT" w:cs="TimesNewRomanPSMT"/>
-        </w:rPr>
-        <w:t>bailleur.adresse</w:t>
-      </w:r>
-      <w:proofErr w:type="spellEnd"/>
-      <w:r>
-        <w:rPr>
-          <w:rFonts w:ascii="TimesNewRomanPSMT" w:hAnsi="TimesNewRomanPSMT" w:cs="TimesNewRomanPSMT"/>
-        </w:rPr>
-        <w:t xml:space="preserve"> }}, {{ </w:t>
-      </w:r>
-      <w:proofErr w:type="spellStart"/>
-      <w:r>
-        <w:rPr>
-          <w:rFonts w:ascii="TimesNewRomanPSMT" w:hAnsi="TimesNewRomanPSMT" w:cs="TimesNewRomanPSMT"/>
-        </w:rPr>
-        <w:t>bailleur.code_postal</w:t>
-      </w:r>
-      <w:proofErr w:type="spellEnd"/>
-      <w:r>
-        <w:rPr>
-          <w:rFonts w:ascii="TimesNewRomanPSMT" w:hAnsi="TimesNewRomanPSMT" w:cs="TimesNewRomanPSMT"/>
-        </w:rPr>
-        <w:t xml:space="preserve"> }} {{ </w:t>
-      </w:r>
-      <w:proofErr w:type="spellStart"/>
-      <w:r>
-        <w:rPr>
-          <w:rFonts w:ascii="TimesNewRomanPSMT" w:hAnsi="TimesNewRomanPSMT" w:cs="TimesNewRomanPSMT"/>
-        </w:rPr>
-        <w:t>bailleur.ville</w:t>
-      </w:r>
-      <w:proofErr w:type="spellEnd"/>
-      <w:r>
-        <w:rPr>
-          <w:rFonts w:ascii="TimesNewRomanPSMT" w:hAnsi="TimesNewRomanPSMT" w:cs="TimesNewRomanPSMT"/>
-        </w:rPr>
-        <w:t xml:space="preserve"> }}</w:t>
+      <w:r>
+        <w:rPr>
+          <w:rFonts w:ascii="TimesNewRomanPSMT" w:hAnsi="TimesNewRomanPSMT" w:cs="TimesNewRomanPSMT"/>
+        </w:rPr>
+        <w:t>{{ bailleur.nom|upper }}, {{ bailleur.adresse }}, {{ bailleur.code_postal }} {{ bailleur.ville }}</w:t>
       </w:r>
     </w:p>
     <w:p>
@@ -1542,32 +910,14 @@
         </w:rPr>
         <w:t xml:space="preserve"> </w:t>
       </w:r>
-      <w:proofErr w:type="gramStart"/>
       <w:r>
         <w:t xml:space="preserve">{{ </w:t>
       </w:r>
-      <w:proofErr w:type="spellStart"/>
       <w:r>
         <w:t>lot</w:t>
       </w:r>
       <w:r>
-        <w:t>.get</w:t>
-      </w:r>
-      <w:proofErr w:type="gramEnd"/>
-      <w:r>
-        <w:t>_type_habitat_advanced_display</w:t>
-      </w:r>
-      <w:proofErr w:type="spellEnd"/>
-      <w:r>
-        <w:t>(</w:t>
-      </w:r>
-      <w:proofErr w:type="spellStart"/>
-      <w:r>
-        <w:t>lot.nb_logements</w:t>
-      </w:r>
-      <w:proofErr w:type="spellEnd"/>
-      <w:r>
-        <w:t>)</w:t>
+        <w:t>.get_type_habitat_advanced_display(lot.nb_logements)</w:t>
       </w:r>
       <w:r>
         <w:t xml:space="preserve"> </w:t>
@@ -1596,116 +946,61 @@
           <w:bCs/>
           <w:lang w:val="en-US"/>
         </w:rPr>
-        <w:t xml:space="preserve">Nature </w:t>
-      </w:r>
-      <w:proofErr w:type="spellStart"/>
-      <w:proofErr w:type="gramStart"/>
-      <w:r>
+        <w:t>Nature l’opération :</w:t>
+      </w:r>
+      <w:r>
+        <w:rPr>
+          <w:lang w:val="en-US"/>
+        </w:rPr>
+        <w:t xml:space="preserve">  {{ programme.get_type_operation_advanced_display() }}</w:t>
+      </w:r>
+    </w:p>
+    <w:p>
+      <w:pPr>
         <w:rPr>
           <w:b/>
           <w:bCs/>
           <w:lang w:val="en-US"/>
         </w:rPr>
-        <w:t>l’opération</w:t>
-      </w:r>
-      <w:proofErr w:type="spellEnd"/>
-      <w:r>
-        <w:rPr>
-          <w:b/>
-          <w:bCs/>
-          <w:lang w:val="en-US"/>
-        </w:rPr>
-        <w:t> :</w:t>
-      </w:r>
-      <w:proofErr w:type="gramEnd"/>
-      <w:r>
-        <w:rPr>
-          <w:lang w:val="en-US"/>
-        </w:rPr>
-        <w:t xml:space="preserve">  {{ </w:t>
-      </w:r>
-      <w:proofErr w:type="spellStart"/>
-      <w:r>
-        <w:rPr>
-          <w:lang w:val="en-US"/>
-        </w:rPr>
-        <w:t>programme.get_type_operation_advanced_display</w:t>
-      </w:r>
-      <w:proofErr w:type="spellEnd"/>
-      <w:r>
-        <w:rPr>
-          <w:lang w:val="en-US"/>
-        </w:rPr>
-        <w:t>() }}</w:t>
-      </w:r>
+      </w:pPr>
     </w:p>
     <w:p>
-      <w:pPr>
+      <w:r>
         <w:rPr>
           <w:b/>
           <w:bCs/>
-          <w:lang w:val="en-US"/>
-        </w:rPr>
-      </w:pPr>
+        </w:rPr>
+        <w:t>Nombre de logements :</w:t>
+      </w:r>
+      <w:r>
+        <w:rPr>
+          <w:b/>
+          <w:bCs/>
+        </w:rPr>
+        <w:t xml:space="preserve"> </w:t>
+      </w:r>
+      <w:r>
+        <w:t>{{ lot.nb_logements }}</w:t>
+      </w:r>
     </w:p>
     <w:p>
-      <w:r>
+      <w:pPr>
         <w:rPr>
           <w:b/>
           <w:bCs/>
         </w:rPr>
-        <w:t>Nombre de logements :</w:t>
-      </w:r>
-      <w:r>
-        <w:rPr>
-          <w:b/>
-          <w:bCs/>
-        </w:rPr>
-        <w:t xml:space="preserve"> </w:t>
-      </w:r>
-      <w:proofErr w:type="gramStart"/>
-      <w:r>
-        <w:t xml:space="preserve">{{ </w:t>
-      </w:r>
-      <w:proofErr w:type="spellStart"/>
-      <w:r>
-        <w:t>lot</w:t>
-      </w:r>
-      <w:proofErr w:type="gramEnd"/>
-      <w:r>
-        <w:t>.nb_logements</w:t>
-      </w:r>
-      <w:proofErr w:type="spellEnd"/>
-      <w:r>
-        <w:t xml:space="preserve"> }}</w:t>
-      </w:r>
+      </w:pPr>
     </w:p>
     <w:p>
-      <w:pPr>
+      <w:r>
         <w:rPr>
           <w:b/>
           <w:bCs/>
         </w:rPr>
-      </w:pPr>
-    </w:p>
-    <w:p>
-      <w:r>
-        <w:rPr>
-          <w:b/>
-          <w:bCs/>
-        </w:rPr>
         <w:t xml:space="preserve">Surface utile totale : </w:t>
       </w:r>
       <w:r>
-        <w:t>{{</w:t>
-      </w:r>
-      <w:proofErr w:type="spellStart"/>
-      <w:r>
-        <w:t>su_totale|f</w:t>
-      </w:r>
-      <w:proofErr w:type="spellEnd"/>
-      <w:r>
-        <w:t>}}</w:t>
+        <w:t>{{su_totale|f}}</w:t>
       </w:r>
     </w:p>
     <w:p/>
@@ -1720,101 +1015,21 @@
           <w:b/>
           <w:bCs/>
         </w:rPr>
-        <w:t xml:space="preserve">{% if </w:t>
-      </w:r>
-      <w:proofErr w:type="spellStart"/>
+        <w:t>{% if programme.is_foyer or programme.is_residence %}Redevance{% else %}</w:t>
+      </w:r>
       <w:r>
         <w:rPr>
           <w:b/>
           <w:bCs/>
         </w:rPr>
-        <w:t>programme.is_foyer</w:t>
-      </w:r>
-      <w:proofErr w:type="spellEnd"/>
+        <w:t>Loyer</w:t>
+      </w:r>
       <w:r>
         <w:rPr>
           <w:b/>
           <w:bCs/>
         </w:rPr>
-        <w:t xml:space="preserve"> or </w:t>
-      </w:r>
-      <w:proofErr w:type="spellStart"/>
-      <w:r>
-        <w:rPr>
-          <w:b/>
-          <w:bCs/>
-        </w:rPr>
-        <w:t>programme.is_residence</w:t>
-      </w:r>
-      <w:proofErr w:type="spellEnd"/>
-      <w:r>
-        <w:rPr>
-          <w:b/>
-          <w:bCs/>
-        </w:rPr>
-        <w:t xml:space="preserve"> </w:t>
-      </w:r>
-      <w:proofErr w:type="gramStart"/>
-      <w:r>
-        <w:rPr>
-          <w:b/>
-          <w:bCs/>
-        </w:rPr>
-        <w:t>%}Redevance</w:t>
-      </w:r>
-      <w:proofErr w:type="gramEnd"/>
-      <w:r>
-        <w:rPr>
-          <w:b/>
-          <w:bCs/>
-        </w:rPr>
-        <w:t xml:space="preserve">{% </w:t>
-      </w:r>
-      <w:proofErr w:type="spellStart"/>
-      <w:r>
-        <w:rPr>
-          <w:b/>
-          <w:bCs/>
-        </w:rPr>
-        <w:t>else</w:t>
-      </w:r>
-      <w:proofErr w:type="spellEnd"/>
-      <w:r>
-        <w:rPr>
-          <w:b/>
-          <w:bCs/>
-        </w:rPr>
-        <w:t xml:space="preserve"> %}</w:t>
-      </w:r>
-      <w:r>
-        <w:rPr>
-          <w:b/>
-          <w:bCs/>
-        </w:rPr>
-        <w:t>Loyer</w:t>
-      </w:r>
-      <w:r>
-        <w:rPr>
-          <w:b/>
-          <w:bCs/>
-        </w:rPr>
-        <w:t xml:space="preserve">{% </w:t>
-      </w:r>
-      <w:proofErr w:type="spellStart"/>
-      <w:r>
-        <w:rPr>
-          <w:b/>
-          <w:bCs/>
-        </w:rPr>
-        <w:t>endif</w:t>
-      </w:r>
-      <w:proofErr w:type="spellEnd"/>
-      <w:r>
-        <w:rPr>
-          <w:b/>
-          <w:bCs/>
-        </w:rPr>
-        <w:t xml:space="preserve"> %}</w:t>
+        <w:t>{% endif %}</w:t>
       </w:r>
       <w:r>
         <w:rPr>
@@ -1972,37 +1187,7 @@
               <w:rPr>
                 <w:lang w:val="en-US"/>
               </w:rPr>
-              <w:t xml:space="preserve">{%tr for </w:t>
-            </w:r>
-            <w:proofErr w:type="spellStart"/>
-            <w:proofErr w:type="gramStart"/>
-            <w:r>
-              <w:rPr>
-                <w:lang w:val="en-US"/>
-              </w:rPr>
-              <w:t>k,v</w:t>
-            </w:r>
-            <w:proofErr w:type="spellEnd"/>
-            <w:proofErr w:type="gramEnd"/>
-            <w:r>
-              <w:rPr>
-                <w:lang w:val="en-US"/>
-              </w:rPr>
-              <w:t xml:space="preserve"> in </w:t>
-            </w:r>
-            <w:proofErr w:type="spellStart"/>
-            <w:r>
-              <w:rPr>
-                <w:lang w:val="en-US"/>
-              </w:rPr>
-              <w:t>nb_logements_par_type.items</w:t>
-            </w:r>
-            <w:proofErr w:type="spellEnd"/>
-            <w:r>
-              <w:rPr>
-                <w:lang w:val="en-US"/>
-              </w:rPr>
-              <w:t>() %}</w:t>
+              <w:t>{%tr for k,v in nb_logements_par_type.items() %}</w:t>
             </w:r>
           </w:p>
         </w:tc>
@@ -2062,15 +1247,7 @@
               </w:rPr>
             </w:pPr>
             <w:r>
-              <w:t xml:space="preserve">{%tr </w:t>
-            </w:r>
-            <w:proofErr w:type="spellStart"/>
-            <w:r>
-              <w:t>endfor</w:t>
-            </w:r>
-            <w:proofErr w:type="spellEnd"/>
-            <w:r>
-              <w:t xml:space="preserve"> %}</w:t>
+              <w:t>{%tr endfor %}</w:t>
             </w:r>
           </w:p>
         </w:tc>
@@ -2838,53 +2015,41 @@
             <w:jc w:val="center"/>
           </w:pPr>
           <w:r>
-            <w:rPr>
-              <w:noProof/>
-            </w:rPr>
             <w:drawing>
-              <wp:inline distT="0" distB="0" distL="0" distR="0" wp14:anchorId="1AF42F1D" wp14:editId="57EB6372">
-                <wp:extent cx="625475" cy="365760"/>
+              <wp:inline distT="0" distB="0" distL="0" distR="0" wp14:anchorId="4AB74C25" wp14:editId="74F0F19E">
+                <wp:extent cx="694800" cy="367200"/>
                 <wp:effectExtent l="0" t="0" r="0" b="0"/>
-                <wp:docPr id="23" name="Picture 1"/>
+                <wp:docPr id="2026213628" name="Graphique 1"/>
                 <wp:cNvGraphicFramePr>
-                  <a:graphicFrameLocks xmlns:a="http://schemas.openxmlformats.org/drawingml/2006/main"/>
+                  <a:graphicFrameLocks xmlns:a="http://schemas.openxmlformats.org/drawingml/2006/main" noChangeAspect="1"/>
                 </wp:cNvGraphicFramePr>
                 <a:graphic xmlns:a="http://schemas.openxmlformats.org/drawingml/2006/main">
                   <a:graphicData uri="http://schemas.openxmlformats.org/drawingml/2006/picture">
                     <pic:pic xmlns:pic="http://schemas.openxmlformats.org/drawingml/2006/picture">
                       <pic:nvPicPr>
-                        <pic:cNvPr id="0" name="Picture 1"/>
-                        <pic:cNvPicPr>
-                          <a:picLocks/>
-                        </pic:cNvPicPr>
+                        <pic:cNvPr id="2026213628" name=""/>
+                        <pic:cNvPicPr/>
                       </pic:nvPicPr>
                       <pic:blipFill>
                         <a:blip r:embed="rId1">
                           <a:extLst>
-                            <a:ext uri="{28A0092B-C50C-407E-A947-70E740481C1C}">
-                              <a14:useLocalDpi xmlns:a14="http://schemas.microsoft.com/office/drawing/2010/main" val="0"/>
+                            <a:ext uri="{96DAC541-7B7A-43D3-8B79-37D633B846F1}">
+                              <asvg:svgBlip xmlns:asvg="http://schemas.microsoft.com/office/drawing/2016/SVG/main" r:embed="rId2"/>
                             </a:ext>
                           </a:extLst>
                         </a:blip>
-                        <a:srcRect l="-693" t="-1161" r="-693" b="-1161"/>
                         <a:stretch>
                           <a:fillRect/>
                         </a:stretch>
                       </pic:blipFill>
-                      <pic:spPr bwMode="auto">
+                      <pic:spPr>
                         <a:xfrm>
                           <a:off x="0" y="0"/>
-                          <a:ext cx="625475" cy="365760"/>
+                          <a:ext cx="694800" cy="367200"/>
                         </a:xfrm>
                         <a:prstGeom prst="rect">
                           <a:avLst/>
                         </a:prstGeom>
-                        <a:solidFill>
-                          <a:srgbClr val="FFFFFF"/>
-                        </a:solidFill>
-                        <a:ln>
-                          <a:noFill/>
-                        </a:ln>
                       </pic:spPr>
                     </pic:pic>
                   </a:graphicData>

</xml_diff>

<commit_message>
déterminer la natureLogement quand elle est null selon la natureOperation
</commit_message>
<xml_diff>
--- a/documents/FicheCAF-template.docx
+++ b/documents/FicheCAF-template.docx
@@ -1,6 +1,6 @@
 
 <file path=word/document.xml><?xml version="1.0" encoding="utf-8"?>
-<w:document xmlns:wpc="http://schemas.microsoft.com/office/word/2010/wordprocessingCanvas" xmlns:cx="http://schemas.microsoft.com/office/drawing/2014/chartex" xmlns:cx1="http://schemas.microsoft.com/office/drawing/2015/9/8/chartex" xmlns:cx2="http://schemas.microsoft.com/office/drawing/2015/10/21/chartex" xmlns:cx3="http://schemas.microsoft.com/office/drawing/2016/5/9/chartex" xmlns:cx4="http://schemas.microsoft.com/office/drawing/2016/5/10/chartex" xmlns:cx5="http://schemas.microsoft.com/office/drawing/2016/5/11/chartex" xmlns:cx6="http://schemas.microsoft.com/office/drawing/2016/5/12/chartex" xmlns:cx7="http://schemas.microsoft.com/office/drawing/2016/5/13/chartex" xmlns:cx8="http://schemas.microsoft.com/office/drawing/2016/5/14/chartex" xmlns:mc="http://schemas.openxmlformats.org/markup-compatibility/2006" xmlns:aink="http://schemas.microsoft.com/office/drawing/2016/ink" xmlns:am3d="http://schemas.microsoft.com/office/drawing/2017/model3d" xmlns:o="urn:schemas-microsoft-com:office:office" xmlns:oel="http://schemas.microsoft.com/office/2019/extlst" xmlns:r="http://schemas.openxmlformats.org/officeDocument/2006/relationships" xmlns:m="http://schemas.openxmlformats.org/officeDocument/2006/math" xmlns:v="urn:schemas-microsoft-com:vml" xmlns:wp14="http://schemas.microsoft.com/office/word/2010/wordprocessingDrawing" xmlns:wp="http://schemas.openxmlformats.org/drawingml/2006/wordprocessingDrawing" xmlns:w10="urn:schemas-microsoft-com:office:word" xmlns:w="http://schemas.openxmlformats.org/wordprocessingml/2006/main" xmlns:w14="http://schemas.microsoft.com/office/word/2010/wordml" xmlns:w15="http://schemas.microsoft.com/office/word/2012/wordml" xmlns:w16cex="http://schemas.microsoft.com/office/word/2018/wordml/cex" xmlns:w16cid="http://schemas.microsoft.com/office/word/2016/wordml/cid" xmlns:w16="http://schemas.microsoft.com/office/word/2018/wordml" xmlns:w16du="http://schemas.microsoft.com/office/word/2023/wordml/word16du" xmlns:w16sdtdh="http://schemas.microsoft.com/office/word/2020/wordml/sdtdatahash" xmlns:w16se="http://schemas.microsoft.com/office/word/2015/wordml/symex" xmlns:wpg="http://schemas.microsoft.com/office/word/2010/wordprocessingGroup" xmlns:wpi="http://schemas.microsoft.com/office/word/2010/wordprocessingInk" xmlns:wne="http://schemas.microsoft.com/office/word/2006/wordml" xmlns:wps="http://schemas.microsoft.com/office/word/2010/wordprocessingShape" mc:Ignorable="w14 w15 w16se w16cid w16 w16cex w16sdtdh w16du wp14">
+<w:document xmlns:wpc="http://schemas.microsoft.com/office/word/2010/wordprocessingCanvas" xmlns:cx="http://schemas.microsoft.com/office/drawing/2014/chartex" xmlns:cx1="http://schemas.microsoft.com/office/drawing/2015/9/8/chartex" xmlns:cx2="http://schemas.microsoft.com/office/drawing/2015/10/21/chartex" xmlns:cx3="http://schemas.microsoft.com/office/drawing/2016/5/9/chartex" xmlns:cx4="http://schemas.microsoft.com/office/drawing/2016/5/10/chartex" xmlns:cx5="http://schemas.microsoft.com/office/drawing/2016/5/11/chartex" xmlns:cx6="http://schemas.microsoft.com/office/drawing/2016/5/12/chartex" xmlns:cx7="http://schemas.microsoft.com/office/drawing/2016/5/13/chartex" xmlns:cx8="http://schemas.microsoft.com/office/drawing/2016/5/14/chartex" xmlns:mc="http://schemas.openxmlformats.org/markup-compatibility/2006" xmlns:aink="http://schemas.microsoft.com/office/drawing/2016/ink" xmlns:am3d="http://schemas.microsoft.com/office/drawing/2017/model3d" xmlns:o="urn:schemas-microsoft-com:office:office" xmlns:oel="http://schemas.microsoft.com/office/2019/extlst" xmlns:r="http://schemas.openxmlformats.org/officeDocument/2006/relationships" xmlns:m="http://schemas.openxmlformats.org/officeDocument/2006/math" xmlns:v="urn:schemas-microsoft-com:vml" xmlns:wp14="http://schemas.microsoft.com/office/word/2010/wordprocessingDrawing" xmlns:wp="http://schemas.openxmlformats.org/drawingml/2006/wordprocessingDrawing" xmlns:w10="urn:schemas-microsoft-com:office:word" xmlns:w="http://schemas.openxmlformats.org/wordprocessingml/2006/main" xmlns:w14="http://schemas.microsoft.com/office/word/2010/wordml" xmlns:w15="http://schemas.microsoft.com/office/word/2012/wordml" xmlns:w16cex="http://schemas.microsoft.com/office/word/2018/wordml/cex" xmlns:w16cid="http://schemas.microsoft.com/office/word/2016/wordml/cid" xmlns:w16="http://schemas.microsoft.com/office/word/2018/wordml" xmlns:w16du="http://schemas.microsoft.com/office/word/2023/wordml/word16du" xmlns:w16sdtdh="http://schemas.microsoft.com/office/word/2020/wordml/sdtdatahash" xmlns:w16sdtfl="http://schemas.microsoft.com/office/word/2024/wordml/sdtformatlock" xmlns:w16se="http://schemas.microsoft.com/office/word/2015/wordml/symex" xmlns:wpg="http://schemas.microsoft.com/office/word/2010/wordprocessingGroup" xmlns:wpi="http://schemas.microsoft.com/office/word/2010/wordprocessingInk" xmlns:wne="http://schemas.microsoft.com/office/word/2006/wordml" xmlns:wps="http://schemas.microsoft.com/office/word/2010/wordprocessingShape" mc:Ignorable="w14 w15 w16se w16cid w16 w16cex w16sdtdh w16sdtfl w16du wp14">
   <w:background w:color="FFFFFF"/>
   <w:body>
     <w:p>
@@ -1069,13 +1069,14 @@
         <w:rPr>
           <w:rFonts w:cs="TimesNewRomanPSMT"/>
         </w:rPr>
-        <w:t>()</w:t>
-      </w:r>
-      <w:r>
-        <w:rPr>
-          <w:rFonts w:cs="TimesNewRomanPSMT"/>
-        </w:rPr>
-        <w:t xml:space="preserve"> %}</w:t>
+        <w:t xml:space="preserve"> </w:t>
+      </w:r>
+      <w:proofErr w:type="gramStart"/>
+      <w:r>
+        <w:rPr>
+          <w:rFonts w:cs="TimesNewRomanPSMT"/>
+        </w:rPr>
+        <w:t>%}</w:t>
       </w:r>
       <w:r>
         <w:rPr>
@@ -1083,14 +1084,23 @@
           <w:b/>
           <w:bCs/>
         </w:rPr>
-        <w:t xml:space="preserve">Détail </w:t>
-      </w:r>
+        <w:t>Détail</w:t>
+      </w:r>
+      <w:proofErr w:type="gramEnd"/>
       <w:r>
         <w:rPr>
           <w:rFonts w:cs="TimesNewRomanPSMT"/>
           <w:b/>
           <w:bCs/>
         </w:rPr>
+        <w:t xml:space="preserve"> </w:t>
+      </w:r>
+      <w:r>
+        <w:rPr>
+          <w:rFonts w:cs="TimesNewRomanPSMT"/>
+          <w:b/>
+          <w:bCs/>
+        </w:rPr>
         <w:t xml:space="preserve">du type de résidence </w:t>
       </w:r>
       <w:r>
@@ -1161,12 +1171,6 @@
         <w:t>convention.programme.is_foyer</w:t>
       </w:r>
       <w:proofErr w:type="spellEnd"/>
-      <w:r>
-        <w:rPr>
-          <w:rFonts w:cs="TimesNewRomanPSMT"/>
-        </w:rPr>
-        <w:t>()</w:t>
-      </w:r>
       <w:r>
         <w:rPr>
           <w:rFonts w:cs="TimesNewRomanPSMT"/>
@@ -1774,7 +1778,7 @@
     </w:p>
     <w:tbl>
       <w:tblPr>
-        <w:tblStyle w:val="Grilledutableau"/>
+        <w:tblStyle w:val="TableGrid"/>
         <w:tblW w:w="8268" w:type="dxa"/>
         <w:tblLayout w:type="fixed"/>
         <w:tblLook w:val="04A0" w:firstRow="1" w:lastRow="0" w:firstColumn="1" w:lastColumn="0" w:noHBand="0" w:noVBand="1"/>
@@ -1989,7 +1993,7 @@
 </file>
 
 <file path=word/endnotes.xml><?xml version="1.0" encoding="utf-8"?>
-<w:endnotes xmlns:wpc="http://schemas.microsoft.com/office/word/2010/wordprocessingCanvas" xmlns:cx="http://schemas.microsoft.com/office/drawing/2014/chartex" xmlns:cx1="http://schemas.microsoft.com/office/drawing/2015/9/8/chartex" xmlns:cx2="http://schemas.microsoft.com/office/drawing/2015/10/21/chartex" xmlns:cx3="http://schemas.microsoft.com/office/drawing/2016/5/9/chartex" xmlns:cx4="http://schemas.microsoft.com/office/drawing/2016/5/10/chartex" xmlns:cx5="http://schemas.microsoft.com/office/drawing/2016/5/11/chartex" xmlns:cx6="http://schemas.microsoft.com/office/drawing/2016/5/12/chartex" xmlns:cx7="http://schemas.microsoft.com/office/drawing/2016/5/13/chartex" xmlns:cx8="http://schemas.microsoft.com/office/drawing/2016/5/14/chartex" xmlns:mc="http://schemas.openxmlformats.org/markup-compatibility/2006" xmlns:aink="http://schemas.microsoft.com/office/drawing/2016/ink" xmlns:am3d="http://schemas.microsoft.com/office/drawing/2017/model3d" xmlns:o="urn:schemas-microsoft-com:office:office" xmlns:oel="http://schemas.microsoft.com/office/2019/extlst" xmlns:r="http://schemas.openxmlformats.org/officeDocument/2006/relationships" xmlns:m="http://schemas.openxmlformats.org/officeDocument/2006/math" xmlns:v="urn:schemas-microsoft-com:vml" xmlns:wp14="http://schemas.microsoft.com/office/word/2010/wordprocessingDrawing" xmlns:wp="http://schemas.openxmlformats.org/drawingml/2006/wordprocessingDrawing" xmlns:w10="urn:schemas-microsoft-com:office:word" xmlns:w="http://schemas.openxmlformats.org/wordprocessingml/2006/main" xmlns:w14="http://schemas.microsoft.com/office/word/2010/wordml" xmlns:w15="http://schemas.microsoft.com/office/word/2012/wordml" xmlns:w16cex="http://schemas.microsoft.com/office/word/2018/wordml/cex" xmlns:w16cid="http://schemas.microsoft.com/office/word/2016/wordml/cid" xmlns:w16="http://schemas.microsoft.com/office/word/2018/wordml" xmlns:w16du="http://schemas.microsoft.com/office/word/2023/wordml/word16du" xmlns:w16sdtdh="http://schemas.microsoft.com/office/word/2020/wordml/sdtdatahash" xmlns:w16se="http://schemas.microsoft.com/office/word/2015/wordml/symex" xmlns:wpg="http://schemas.microsoft.com/office/word/2010/wordprocessingGroup" xmlns:wpi="http://schemas.microsoft.com/office/word/2010/wordprocessingInk" xmlns:wne="http://schemas.microsoft.com/office/word/2006/wordml" xmlns:wps="http://schemas.microsoft.com/office/word/2010/wordprocessingShape" mc:Ignorable="w14 w15 w16se w16cid w16 w16cex w16sdtdh w16du wp14">
+<w:endnotes xmlns:wpc="http://schemas.microsoft.com/office/word/2010/wordprocessingCanvas" xmlns:cx="http://schemas.microsoft.com/office/drawing/2014/chartex" xmlns:cx1="http://schemas.microsoft.com/office/drawing/2015/9/8/chartex" xmlns:cx2="http://schemas.microsoft.com/office/drawing/2015/10/21/chartex" xmlns:cx3="http://schemas.microsoft.com/office/drawing/2016/5/9/chartex" xmlns:cx4="http://schemas.microsoft.com/office/drawing/2016/5/10/chartex" xmlns:cx5="http://schemas.microsoft.com/office/drawing/2016/5/11/chartex" xmlns:cx6="http://schemas.microsoft.com/office/drawing/2016/5/12/chartex" xmlns:cx7="http://schemas.microsoft.com/office/drawing/2016/5/13/chartex" xmlns:cx8="http://schemas.microsoft.com/office/drawing/2016/5/14/chartex" xmlns:mc="http://schemas.openxmlformats.org/markup-compatibility/2006" xmlns:aink="http://schemas.microsoft.com/office/drawing/2016/ink" xmlns:am3d="http://schemas.microsoft.com/office/drawing/2017/model3d" xmlns:o="urn:schemas-microsoft-com:office:office" xmlns:oel="http://schemas.microsoft.com/office/2019/extlst" xmlns:r="http://schemas.openxmlformats.org/officeDocument/2006/relationships" xmlns:m="http://schemas.openxmlformats.org/officeDocument/2006/math" xmlns:v="urn:schemas-microsoft-com:vml" xmlns:wp14="http://schemas.microsoft.com/office/word/2010/wordprocessingDrawing" xmlns:wp="http://schemas.openxmlformats.org/drawingml/2006/wordprocessingDrawing" xmlns:w10="urn:schemas-microsoft-com:office:word" xmlns:w="http://schemas.openxmlformats.org/wordprocessingml/2006/main" xmlns:w14="http://schemas.microsoft.com/office/word/2010/wordml" xmlns:w15="http://schemas.microsoft.com/office/word/2012/wordml" xmlns:w16cex="http://schemas.microsoft.com/office/word/2018/wordml/cex" xmlns:w16cid="http://schemas.microsoft.com/office/word/2016/wordml/cid" xmlns:w16="http://schemas.microsoft.com/office/word/2018/wordml" xmlns:w16du="http://schemas.microsoft.com/office/word/2023/wordml/word16du" xmlns:w16sdtdh="http://schemas.microsoft.com/office/word/2020/wordml/sdtdatahash" xmlns:w16sdtfl="http://schemas.microsoft.com/office/word/2024/wordml/sdtformatlock" xmlns:w16se="http://schemas.microsoft.com/office/word/2015/wordml/symex" xmlns:wpg="http://schemas.microsoft.com/office/word/2010/wordprocessingGroup" xmlns:wpi="http://schemas.microsoft.com/office/word/2010/wordprocessingInk" xmlns:wne="http://schemas.microsoft.com/office/word/2006/wordml" xmlns:wps="http://schemas.microsoft.com/office/word/2010/wordprocessingShape" mc:Ignorable="w14 w15 w16se w16cid w16 w16cex w16sdtdh w16sdtfl w16du wp14">
   <w:endnote w:type="separator" w:id="-1">
     <w:p>
       <w:r>
@@ -2008,10 +2012,10 @@
 </file>
 
 <file path=word/footer1.xml><?xml version="1.0" encoding="utf-8"?>
-<w:ftr xmlns:wpc="http://schemas.microsoft.com/office/word/2010/wordprocessingCanvas" xmlns:cx="http://schemas.microsoft.com/office/drawing/2014/chartex" xmlns:cx1="http://schemas.microsoft.com/office/drawing/2015/9/8/chartex" xmlns:cx2="http://schemas.microsoft.com/office/drawing/2015/10/21/chartex" xmlns:cx3="http://schemas.microsoft.com/office/drawing/2016/5/9/chartex" xmlns:cx4="http://schemas.microsoft.com/office/drawing/2016/5/10/chartex" xmlns:cx5="http://schemas.microsoft.com/office/drawing/2016/5/11/chartex" xmlns:cx6="http://schemas.microsoft.com/office/drawing/2016/5/12/chartex" xmlns:cx7="http://schemas.microsoft.com/office/drawing/2016/5/13/chartex" xmlns:cx8="http://schemas.microsoft.com/office/drawing/2016/5/14/chartex" xmlns:mc="http://schemas.openxmlformats.org/markup-compatibility/2006" xmlns:aink="http://schemas.microsoft.com/office/drawing/2016/ink" xmlns:am3d="http://schemas.microsoft.com/office/drawing/2017/model3d" xmlns:o="urn:schemas-microsoft-com:office:office" xmlns:oel="http://schemas.microsoft.com/office/2019/extlst" xmlns:r="http://schemas.openxmlformats.org/officeDocument/2006/relationships" xmlns:m="http://schemas.openxmlformats.org/officeDocument/2006/math" xmlns:v="urn:schemas-microsoft-com:vml" xmlns:wp14="http://schemas.microsoft.com/office/word/2010/wordprocessingDrawing" xmlns:wp="http://schemas.openxmlformats.org/drawingml/2006/wordprocessingDrawing" xmlns:w10="urn:schemas-microsoft-com:office:word" xmlns:w="http://schemas.openxmlformats.org/wordprocessingml/2006/main" xmlns:w14="http://schemas.microsoft.com/office/word/2010/wordml" xmlns:w15="http://schemas.microsoft.com/office/word/2012/wordml" xmlns:w16cex="http://schemas.microsoft.com/office/word/2018/wordml/cex" xmlns:w16cid="http://schemas.microsoft.com/office/word/2016/wordml/cid" xmlns:w16="http://schemas.microsoft.com/office/word/2018/wordml" xmlns:w16du="http://schemas.microsoft.com/office/word/2023/wordml/word16du" xmlns:w16sdtdh="http://schemas.microsoft.com/office/word/2020/wordml/sdtdatahash" xmlns:w16se="http://schemas.microsoft.com/office/word/2015/wordml/symex" xmlns:wpg="http://schemas.microsoft.com/office/word/2010/wordprocessingGroup" xmlns:wpi="http://schemas.microsoft.com/office/word/2010/wordprocessingInk" xmlns:wne="http://schemas.microsoft.com/office/word/2006/wordml" xmlns:wps="http://schemas.microsoft.com/office/word/2010/wordprocessingShape" mc:Ignorable="w14 w15 w16se w16cid w16 w16cex w16sdtdh w16du wp14">
+<w:ftr xmlns:wpc="http://schemas.microsoft.com/office/word/2010/wordprocessingCanvas" xmlns:cx="http://schemas.microsoft.com/office/drawing/2014/chartex" xmlns:cx1="http://schemas.microsoft.com/office/drawing/2015/9/8/chartex" xmlns:cx2="http://schemas.microsoft.com/office/drawing/2015/10/21/chartex" xmlns:cx3="http://schemas.microsoft.com/office/drawing/2016/5/9/chartex" xmlns:cx4="http://schemas.microsoft.com/office/drawing/2016/5/10/chartex" xmlns:cx5="http://schemas.microsoft.com/office/drawing/2016/5/11/chartex" xmlns:cx6="http://schemas.microsoft.com/office/drawing/2016/5/12/chartex" xmlns:cx7="http://schemas.microsoft.com/office/drawing/2016/5/13/chartex" xmlns:cx8="http://schemas.microsoft.com/office/drawing/2016/5/14/chartex" xmlns:mc="http://schemas.openxmlformats.org/markup-compatibility/2006" xmlns:aink="http://schemas.microsoft.com/office/drawing/2016/ink" xmlns:am3d="http://schemas.microsoft.com/office/drawing/2017/model3d" xmlns:o="urn:schemas-microsoft-com:office:office" xmlns:oel="http://schemas.microsoft.com/office/2019/extlst" xmlns:r="http://schemas.openxmlformats.org/officeDocument/2006/relationships" xmlns:m="http://schemas.openxmlformats.org/officeDocument/2006/math" xmlns:v="urn:schemas-microsoft-com:vml" xmlns:wp14="http://schemas.microsoft.com/office/word/2010/wordprocessingDrawing" xmlns:wp="http://schemas.openxmlformats.org/drawingml/2006/wordprocessingDrawing" xmlns:w10="urn:schemas-microsoft-com:office:word" xmlns:w="http://schemas.openxmlformats.org/wordprocessingml/2006/main" xmlns:w14="http://schemas.microsoft.com/office/word/2010/wordml" xmlns:w15="http://schemas.microsoft.com/office/word/2012/wordml" xmlns:w16cex="http://schemas.microsoft.com/office/word/2018/wordml/cex" xmlns:w16cid="http://schemas.microsoft.com/office/word/2016/wordml/cid" xmlns:w16="http://schemas.microsoft.com/office/word/2018/wordml" xmlns:w16du="http://schemas.microsoft.com/office/word/2023/wordml/word16du" xmlns:w16sdtdh="http://schemas.microsoft.com/office/word/2020/wordml/sdtdatahash" xmlns:w16sdtfl="http://schemas.microsoft.com/office/word/2024/wordml/sdtformatlock" xmlns:w16se="http://schemas.microsoft.com/office/word/2015/wordml/symex" xmlns:wpg="http://schemas.microsoft.com/office/word/2010/wordprocessingGroup" xmlns:wpi="http://schemas.microsoft.com/office/word/2010/wordprocessingInk" xmlns:wne="http://schemas.microsoft.com/office/word/2006/wordml" xmlns:wps="http://schemas.microsoft.com/office/word/2010/wordprocessingShape" mc:Ignorable="w14 w15 w16se w16cid w16 w16cex w16sdtdh w16sdtfl w16du wp14">
   <w:p>
     <w:pPr>
-      <w:pStyle w:val="Pieddepage"/>
+      <w:pStyle w:val="Footer"/>
     </w:pPr>
     <w:r>
       <w:t xml:space="preserve"> </w:t>
@@ -2021,10 +2025,10 @@
 </file>
 
 <file path=word/footer2.xml><?xml version="1.0" encoding="utf-8"?>
-<w:ftr xmlns:wpc="http://schemas.microsoft.com/office/word/2010/wordprocessingCanvas" xmlns:cx="http://schemas.microsoft.com/office/drawing/2014/chartex" xmlns:cx1="http://schemas.microsoft.com/office/drawing/2015/9/8/chartex" xmlns:cx2="http://schemas.microsoft.com/office/drawing/2015/10/21/chartex" xmlns:cx3="http://schemas.microsoft.com/office/drawing/2016/5/9/chartex" xmlns:cx4="http://schemas.microsoft.com/office/drawing/2016/5/10/chartex" xmlns:cx5="http://schemas.microsoft.com/office/drawing/2016/5/11/chartex" xmlns:cx6="http://schemas.microsoft.com/office/drawing/2016/5/12/chartex" xmlns:cx7="http://schemas.microsoft.com/office/drawing/2016/5/13/chartex" xmlns:cx8="http://schemas.microsoft.com/office/drawing/2016/5/14/chartex" xmlns:mc="http://schemas.openxmlformats.org/markup-compatibility/2006" xmlns:aink="http://schemas.microsoft.com/office/drawing/2016/ink" xmlns:am3d="http://schemas.microsoft.com/office/drawing/2017/model3d" xmlns:o="urn:schemas-microsoft-com:office:office" xmlns:oel="http://schemas.microsoft.com/office/2019/extlst" xmlns:r="http://schemas.openxmlformats.org/officeDocument/2006/relationships" xmlns:m="http://schemas.openxmlformats.org/officeDocument/2006/math" xmlns:v="urn:schemas-microsoft-com:vml" xmlns:wp14="http://schemas.microsoft.com/office/word/2010/wordprocessingDrawing" xmlns:wp="http://schemas.openxmlformats.org/drawingml/2006/wordprocessingDrawing" xmlns:w10="urn:schemas-microsoft-com:office:word" xmlns:w="http://schemas.openxmlformats.org/wordprocessingml/2006/main" xmlns:w14="http://schemas.microsoft.com/office/word/2010/wordml" xmlns:w15="http://schemas.microsoft.com/office/word/2012/wordml" xmlns:w16cex="http://schemas.microsoft.com/office/word/2018/wordml/cex" xmlns:w16cid="http://schemas.microsoft.com/office/word/2016/wordml/cid" xmlns:w16="http://schemas.microsoft.com/office/word/2018/wordml" xmlns:w16du="http://schemas.microsoft.com/office/word/2023/wordml/word16du" xmlns:w16sdtdh="http://schemas.microsoft.com/office/word/2020/wordml/sdtdatahash" xmlns:w16se="http://schemas.microsoft.com/office/word/2015/wordml/symex" xmlns:wpg="http://schemas.microsoft.com/office/word/2010/wordprocessingGroup" xmlns:wpi="http://schemas.microsoft.com/office/word/2010/wordprocessingInk" xmlns:wne="http://schemas.microsoft.com/office/word/2006/wordml" xmlns:wps="http://schemas.microsoft.com/office/word/2010/wordprocessingShape" mc:Ignorable="w14 w15 w16se w16cid w16 w16cex w16sdtdh w16du wp14">
+<w:ftr xmlns:wpc="http://schemas.microsoft.com/office/word/2010/wordprocessingCanvas" xmlns:cx="http://schemas.microsoft.com/office/drawing/2014/chartex" xmlns:cx1="http://schemas.microsoft.com/office/drawing/2015/9/8/chartex" xmlns:cx2="http://schemas.microsoft.com/office/drawing/2015/10/21/chartex" xmlns:cx3="http://schemas.microsoft.com/office/drawing/2016/5/9/chartex" xmlns:cx4="http://schemas.microsoft.com/office/drawing/2016/5/10/chartex" xmlns:cx5="http://schemas.microsoft.com/office/drawing/2016/5/11/chartex" xmlns:cx6="http://schemas.microsoft.com/office/drawing/2016/5/12/chartex" xmlns:cx7="http://schemas.microsoft.com/office/drawing/2016/5/13/chartex" xmlns:cx8="http://schemas.microsoft.com/office/drawing/2016/5/14/chartex" xmlns:mc="http://schemas.openxmlformats.org/markup-compatibility/2006" xmlns:aink="http://schemas.microsoft.com/office/drawing/2016/ink" xmlns:am3d="http://schemas.microsoft.com/office/drawing/2017/model3d" xmlns:o="urn:schemas-microsoft-com:office:office" xmlns:oel="http://schemas.microsoft.com/office/2019/extlst" xmlns:r="http://schemas.openxmlformats.org/officeDocument/2006/relationships" xmlns:m="http://schemas.openxmlformats.org/officeDocument/2006/math" xmlns:v="urn:schemas-microsoft-com:vml" xmlns:wp14="http://schemas.microsoft.com/office/word/2010/wordprocessingDrawing" xmlns:wp="http://schemas.openxmlformats.org/drawingml/2006/wordprocessingDrawing" xmlns:w10="urn:schemas-microsoft-com:office:word" xmlns:w="http://schemas.openxmlformats.org/wordprocessingml/2006/main" xmlns:w14="http://schemas.microsoft.com/office/word/2010/wordml" xmlns:w15="http://schemas.microsoft.com/office/word/2012/wordml" xmlns:w16cex="http://schemas.microsoft.com/office/word/2018/wordml/cex" xmlns:w16cid="http://schemas.microsoft.com/office/word/2016/wordml/cid" xmlns:w16="http://schemas.microsoft.com/office/word/2018/wordml" xmlns:w16du="http://schemas.microsoft.com/office/word/2023/wordml/word16du" xmlns:w16sdtdh="http://schemas.microsoft.com/office/word/2020/wordml/sdtdatahash" xmlns:w16sdtfl="http://schemas.microsoft.com/office/word/2024/wordml/sdtformatlock" xmlns:w16se="http://schemas.microsoft.com/office/word/2015/wordml/symex" xmlns:wpg="http://schemas.microsoft.com/office/word/2010/wordprocessingGroup" xmlns:wpi="http://schemas.microsoft.com/office/word/2010/wordprocessingInk" xmlns:wne="http://schemas.microsoft.com/office/word/2006/wordml" xmlns:wps="http://schemas.microsoft.com/office/word/2010/wordprocessingShape" mc:Ignorable="w14 w15 w16se w16cid w16 w16cex w16sdtdh w16sdtfl w16du wp14">
   <w:p>
     <w:pPr>
-      <w:pStyle w:val="Pieddepage"/>
+      <w:pStyle w:val="Footer"/>
     </w:pPr>
     <w:r>
       <w:t xml:space="preserve"> </w:t>
@@ -2034,10 +2038,10 @@
 </file>
 
 <file path=word/footer3.xml><?xml version="1.0" encoding="utf-8"?>
-<w:ftr xmlns:wpc="http://schemas.microsoft.com/office/word/2010/wordprocessingCanvas" xmlns:cx="http://schemas.microsoft.com/office/drawing/2014/chartex" xmlns:cx1="http://schemas.microsoft.com/office/drawing/2015/9/8/chartex" xmlns:cx2="http://schemas.microsoft.com/office/drawing/2015/10/21/chartex" xmlns:cx3="http://schemas.microsoft.com/office/drawing/2016/5/9/chartex" xmlns:cx4="http://schemas.microsoft.com/office/drawing/2016/5/10/chartex" xmlns:cx5="http://schemas.microsoft.com/office/drawing/2016/5/11/chartex" xmlns:cx6="http://schemas.microsoft.com/office/drawing/2016/5/12/chartex" xmlns:cx7="http://schemas.microsoft.com/office/drawing/2016/5/13/chartex" xmlns:cx8="http://schemas.microsoft.com/office/drawing/2016/5/14/chartex" xmlns:mc="http://schemas.openxmlformats.org/markup-compatibility/2006" xmlns:aink="http://schemas.microsoft.com/office/drawing/2016/ink" xmlns:am3d="http://schemas.microsoft.com/office/drawing/2017/model3d" xmlns:o="urn:schemas-microsoft-com:office:office" xmlns:oel="http://schemas.microsoft.com/office/2019/extlst" xmlns:r="http://schemas.openxmlformats.org/officeDocument/2006/relationships" xmlns:m="http://schemas.openxmlformats.org/officeDocument/2006/math" xmlns:v="urn:schemas-microsoft-com:vml" xmlns:wp14="http://schemas.microsoft.com/office/word/2010/wordprocessingDrawing" xmlns:wp="http://schemas.openxmlformats.org/drawingml/2006/wordprocessingDrawing" xmlns:w10="urn:schemas-microsoft-com:office:word" xmlns:w="http://schemas.openxmlformats.org/wordprocessingml/2006/main" xmlns:w14="http://schemas.microsoft.com/office/word/2010/wordml" xmlns:w15="http://schemas.microsoft.com/office/word/2012/wordml" xmlns:w16cex="http://schemas.microsoft.com/office/word/2018/wordml/cex" xmlns:w16cid="http://schemas.microsoft.com/office/word/2016/wordml/cid" xmlns:w16="http://schemas.microsoft.com/office/word/2018/wordml" xmlns:w16du="http://schemas.microsoft.com/office/word/2023/wordml/word16du" xmlns:w16sdtdh="http://schemas.microsoft.com/office/word/2020/wordml/sdtdatahash" xmlns:w16se="http://schemas.microsoft.com/office/word/2015/wordml/symex" xmlns:wpg="http://schemas.microsoft.com/office/word/2010/wordprocessingGroup" xmlns:wpi="http://schemas.microsoft.com/office/word/2010/wordprocessingInk" xmlns:wne="http://schemas.microsoft.com/office/word/2006/wordml" xmlns:wps="http://schemas.microsoft.com/office/word/2010/wordprocessingShape" mc:Ignorable="w14 w15 w16se w16cid w16 w16cex w16sdtdh w16du wp14">
+<w:ftr xmlns:wpc="http://schemas.microsoft.com/office/word/2010/wordprocessingCanvas" xmlns:cx="http://schemas.microsoft.com/office/drawing/2014/chartex" xmlns:cx1="http://schemas.microsoft.com/office/drawing/2015/9/8/chartex" xmlns:cx2="http://schemas.microsoft.com/office/drawing/2015/10/21/chartex" xmlns:cx3="http://schemas.microsoft.com/office/drawing/2016/5/9/chartex" xmlns:cx4="http://schemas.microsoft.com/office/drawing/2016/5/10/chartex" xmlns:cx5="http://schemas.microsoft.com/office/drawing/2016/5/11/chartex" xmlns:cx6="http://schemas.microsoft.com/office/drawing/2016/5/12/chartex" xmlns:cx7="http://schemas.microsoft.com/office/drawing/2016/5/13/chartex" xmlns:cx8="http://schemas.microsoft.com/office/drawing/2016/5/14/chartex" xmlns:mc="http://schemas.openxmlformats.org/markup-compatibility/2006" xmlns:aink="http://schemas.microsoft.com/office/drawing/2016/ink" xmlns:am3d="http://schemas.microsoft.com/office/drawing/2017/model3d" xmlns:o="urn:schemas-microsoft-com:office:office" xmlns:oel="http://schemas.microsoft.com/office/2019/extlst" xmlns:r="http://schemas.openxmlformats.org/officeDocument/2006/relationships" xmlns:m="http://schemas.openxmlformats.org/officeDocument/2006/math" xmlns:v="urn:schemas-microsoft-com:vml" xmlns:wp14="http://schemas.microsoft.com/office/word/2010/wordprocessingDrawing" xmlns:wp="http://schemas.openxmlformats.org/drawingml/2006/wordprocessingDrawing" xmlns:w10="urn:schemas-microsoft-com:office:word" xmlns:w="http://schemas.openxmlformats.org/wordprocessingml/2006/main" xmlns:w14="http://schemas.microsoft.com/office/word/2010/wordml" xmlns:w15="http://schemas.microsoft.com/office/word/2012/wordml" xmlns:w16cex="http://schemas.microsoft.com/office/word/2018/wordml/cex" xmlns:w16cid="http://schemas.microsoft.com/office/word/2016/wordml/cid" xmlns:w16="http://schemas.microsoft.com/office/word/2018/wordml" xmlns:w16du="http://schemas.microsoft.com/office/word/2023/wordml/word16du" xmlns:w16sdtdh="http://schemas.microsoft.com/office/word/2020/wordml/sdtdatahash" xmlns:w16sdtfl="http://schemas.microsoft.com/office/word/2024/wordml/sdtformatlock" xmlns:w16se="http://schemas.microsoft.com/office/word/2015/wordml/symex" xmlns:wpg="http://schemas.microsoft.com/office/word/2010/wordprocessingGroup" xmlns:wpi="http://schemas.microsoft.com/office/word/2010/wordprocessingInk" xmlns:wne="http://schemas.microsoft.com/office/word/2006/wordml" xmlns:wps="http://schemas.microsoft.com/office/word/2010/wordprocessingShape" mc:Ignorable="w14 w15 w16se w16cid w16 w16cex w16sdtdh w16sdtfl w16du wp14">
   <w:p>
     <w:pPr>
-      <w:pStyle w:val="Pieddepage"/>
+      <w:pStyle w:val="Footer"/>
     </w:pPr>
     <w:r>
       <w:t xml:space="preserve"> </w:t>
@@ -2047,7 +2051,7 @@
 </file>
 
 <file path=word/footnotes.xml><?xml version="1.0" encoding="utf-8"?>
-<w:footnotes xmlns:wpc="http://schemas.microsoft.com/office/word/2010/wordprocessingCanvas" xmlns:cx="http://schemas.microsoft.com/office/drawing/2014/chartex" xmlns:cx1="http://schemas.microsoft.com/office/drawing/2015/9/8/chartex" xmlns:cx2="http://schemas.microsoft.com/office/drawing/2015/10/21/chartex" xmlns:cx3="http://schemas.microsoft.com/office/drawing/2016/5/9/chartex" xmlns:cx4="http://schemas.microsoft.com/office/drawing/2016/5/10/chartex" xmlns:cx5="http://schemas.microsoft.com/office/drawing/2016/5/11/chartex" xmlns:cx6="http://schemas.microsoft.com/office/drawing/2016/5/12/chartex" xmlns:cx7="http://schemas.microsoft.com/office/drawing/2016/5/13/chartex" xmlns:cx8="http://schemas.microsoft.com/office/drawing/2016/5/14/chartex" xmlns:mc="http://schemas.openxmlformats.org/markup-compatibility/2006" xmlns:aink="http://schemas.microsoft.com/office/drawing/2016/ink" xmlns:am3d="http://schemas.microsoft.com/office/drawing/2017/model3d" xmlns:o="urn:schemas-microsoft-com:office:office" xmlns:oel="http://schemas.microsoft.com/office/2019/extlst" xmlns:r="http://schemas.openxmlformats.org/officeDocument/2006/relationships" xmlns:m="http://schemas.openxmlformats.org/officeDocument/2006/math" xmlns:v="urn:schemas-microsoft-com:vml" xmlns:wp14="http://schemas.microsoft.com/office/word/2010/wordprocessingDrawing" xmlns:wp="http://schemas.openxmlformats.org/drawingml/2006/wordprocessingDrawing" xmlns:w10="urn:schemas-microsoft-com:office:word" xmlns:w="http://schemas.openxmlformats.org/wordprocessingml/2006/main" xmlns:w14="http://schemas.microsoft.com/office/word/2010/wordml" xmlns:w15="http://schemas.microsoft.com/office/word/2012/wordml" xmlns:w16cex="http://schemas.microsoft.com/office/word/2018/wordml/cex" xmlns:w16cid="http://schemas.microsoft.com/office/word/2016/wordml/cid" xmlns:w16="http://schemas.microsoft.com/office/word/2018/wordml" xmlns:w16du="http://schemas.microsoft.com/office/word/2023/wordml/word16du" xmlns:w16sdtdh="http://schemas.microsoft.com/office/word/2020/wordml/sdtdatahash" xmlns:w16se="http://schemas.microsoft.com/office/word/2015/wordml/symex" xmlns:wpg="http://schemas.microsoft.com/office/word/2010/wordprocessingGroup" xmlns:wpi="http://schemas.microsoft.com/office/word/2010/wordprocessingInk" xmlns:wne="http://schemas.microsoft.com/office/word/2006/wordml" xmlns:wps="http://schemas.microsoft.com/office/word/2010/wordprocessingShape" mc:Ignorable="w14 w15 w16se w16cid w16 w16cex w16sdtdh w16du wp14">
+<w:footnotes xmlns:wpc="http://schemas.microsoft.com/office/word/2010/wordprocessingCanvas" xmlns:cx="http://schemas.microsoft.com/office/drawing/2014/chartex" xmlns:cx1="http://schemas.microsoft.com/office/drawing/2015/9/8/chartex" xmlns:cx2="http://schemas.microsoft.com/office/drawing/2015/10/21/chartex" xmlns:cx3="http://schemas.microsoft.com/office/drawing/2016/5/9/chartex" xmlns:cx4="http://schemas.microsoft.com/office/drawing/2016/5/10/chartex" xmlns:cx5="http://schemas.microsoft.com/office/drawing/2016/5/11/chartex" xmlns:cx6="http://schemas.microsoft.com/office/drawing/2016/5/12/chartex" xmlns:cx7="http://schemas.microsoft.com/office/drawing/2016/5/13/chartex" xmlns:cx8="http://schemas.microsoft.com/office/drawing/2016/5/14/chartex" xmlns:mc="http://schemas.openxmlformats.org/markup-compatibility/2006" xmlns:aink="http://schemas.microsoft.com/office/drawing/2016/ink" xmlns:am3d="http://schemas.microsoft.com/office/drawing/2017/model3d" xmlns:o="urn:schemas-microsoft-com:office:office" xmlns:oel="http://schemas.microsoft.com/office/2019/extlst" xmlns:r="http://schemas.openxmlformats.org/officeDocument/2006/relationships" xmlns:m="http://schemas.openxmlformats.org/officeDocument/2006/math" xmlns:v="urn:schemas-microsoft-com:vml" xmlns:wp14="http://schemas.microsoft.com/office/word/2010/wordprocessingDrawing" xmlns:wp="http://schemas.openxmlformats.org/drawingml/2006/wordprocessingDrawing" xmlns:w10="urn:schemas-microsoft-com:office:word" xmlns:w="http://schemas.openxmlformats.org/wordprocessingml/2006/main" xmlns:w14="http://schemas.microsoft.com/office/word/2010/wordml" xmlns:w15="http://schemas.microsoft.com/office/word/2012/wordml" xmlns:w16cex="http://schemas.microsoft.com/office/word/2018/wordml/cex" xmlns:w16cid="http://schemas.microsoft.com/office/word/2016/wordml/cid" xmlns:w16="http://schemas.microsoft.com/office/word/2018/wordml" xmlns:w16du="http://schemas.microsoft.com/office/word/2023/wordml/word16du" xmlns:w16sdtdh="http://schemas.microsoft.com/office/word/2020/wordml/sdtdatahash" xmlns:w16sdtfl="http://schemas.microsoft.com/office/word/2024/wordml/sdtformatlock" xmlns:w16se="http://schemas.microsoft.com/office/word/2015/wordml/symex" xmlns:wpg="http://schemas.microsoft.com/office/word/2010/wordprocessingGroup" xmlns:wpi="http://schemas.microsoft.com/office/word/2010/wordprocessingInk" xmlns:wne="http://schemas.microsoft.com/office/word/2006/wordml" xmlns:wps="http://schemas.microsoft.com/office/word/2010/wordprocessingShape" mc:Ignorable="w14 w15 w16se w16cid w16 w16cex w16sdtdh w16sdtfl w16du wp14">
   <w:footnote w:type="separator" w:id="-1">
     <w:p>
       <w:r>
@@ -2066,10 +2070,10 @@
 </file>
 
 <file path=word/header1.xml><?xml version="1.0" encoding="utf-8"?>
-<w:hdr xmlns:wpc="http://schemas.microsoft.com/office/word/2010/wordprocessingCanvas" xmlns:cx="http://schemas.microsoft.com/office/drawing/2014/chartex" xmlns:cx1="http://schemas.microsoft.com/office/drawing/2015/9/8/chartex" xmlns:cx2="http://schemas.microsoft.com/office/drawing/2015/10/21/chartex" xmlns:cx3="http://schemas.microsoft.com/office/drawing/2016/5/9/chartex" xmlns:cx4="http://schemas.microsoft.com/office/drawing/2016/5/10/chartex" xmlns:cx5="http://schemas.microsoft.com/office/drawing/2016/5/11/chartex" xmlns:cx6="http://schemas.microsoft.com/office/drawing/2016/5/12/chartex" xmlns:cx7="http://schemas.microsoft.com/office/drawing/2016/5/13/chartex" xmlns:cx8="http://schemas.microsoft.com/office/drawing/2016/5/14/chartex" xmlns:mc="http://schemas.openxmlformats.org/markup-compatibility/2006" xmlns:aink="http://schemas.microsoft.com/office/drawing/2016/ink" xmlns:am3d="http://schemas.microsoft.com/office/drawing/2017/model3d" xmlns:o="urn:schemas-microsoft-com:office:office" xmlns:oel="http://schemas.microsoft.com/office/2019/extlst" xmlns:r="http://schemas.openxmlformats.org/officeDocument/2006/relationships" xmlns:m="http://schemas.openxmlformats.org/officeDocument/2006/math" xmlns:v="urn:schemas-microsoft-com:vml" xmlns:wp14="http://schemas.microsoft.com/office/word/2010/wordprocessingDrawing" xmlns:wp="http://schemas.openxmlformats.org/drawingml/2006/wordprocessingDrawing" xmlns:w10="urn:schemas-microsoft-com:office:word" xmlns:w="http://schemas.openxmlformats.org/wordprocessingml/2006/main" xmlns:w14="http://schemas.microsoft.com/office/word/2010/wordml" xmlns:w15="http://schemas.microsoft.com/office/word/2012/wordml" xmlns:w16cex="http://schemas.microsoft.com/office/word/2018/wordml/cex" xmlns:w16cid="http://schemas.microsoft.com/office/word/2016/wordml/cid" xmlns:w16="http://schemas.microsoft.com/office/word/2018/wordml" xmlns:w16du="http://schemas.microsoft.com/office/word/2023/wordml/word16du" xmlns:w16sdtdh="http://schemas.microsoft.com/office/word/2020/wordml/sdtdatahash" xmlns:w16se="http://schemas.microsoft.com/office/word/2015/wordml/symex" xmlns:wpg="http://schemas.microsoft.com/office/word/2010/wordprocessingGroup" xmlns:wpi="http://schemas.microsoft.com/office/word/2010/wordprocessingInk" xmlns:wne="http://schemas.microsoft.com/office/word/2006/wordml" xmlns:wps="http://schemas.microsoft.com/office/word/2010/wordprocessingShape" mc:Ignorable="w14 w15 w16se w16cid w16 w16cex w16sdtdh w16du wp14">
+<w:hdr xmlns:wpc="http://schemas.microsoft.com/office/word/2010/wordprocessingCanvas" xmlns:cx="http://schemas.microsoft.com/office/drawing/2014/chartex" xmlns:cx1="http://schemas.microsoft.com/office/drawing/2015/9/8/chartex" xmlns:cx2="http://schemas.microsoft.com/office/drawing/2015/10/21/chartex" xmlns:cx3="http://schemas.microsoft.com/office/drawing/2016/5/9/chartex" xmlns:cx4="http://schemas.microsoft.com/office/drawing/2016/5/10/chartex" xmlns:cx5="http://schemas.microsoft.com/office/drawing/2016/5/11/chartex" xmlns:cx6="http://schemas.microsoft.com/office/drawing/2016/5/12/chartex" xmlns:cx7="http://schemas.microsoft.com/office/drawing/2016/5/13/chartex" xmlns:cx8="http://schemas.microsoft.com/office/drawing/2016/5/14/chartex" xmlns:mc="http://schemas.openxmlformats.org/markup-compatibility/2006" xmlns:aink="http://schemas.microsoft.com/office/drawing/2016/ink" xmlns:am3d="http://schemas.microsoft.com/office/drawing/2017/model3d" xmlns:o="urn:schemas-microsoft-com:office:office" xmlns:oel="http://schemas.microsoft.com/office/2019/extlst" xmlns:r="http://schemas.openxmlformats.org/officeDocument/2006/relationships" xmlns:m="http://schemas.openxmlformats.org/officeDocument/2006/math" xmlns:v="urn:schemas-microsoft-com:vml" xmlns:wp14="http://schemas.microsoft.com/office/word/2010/wordprocessingDrawing" xmlns:wp="http://schemas.openxmlformats.org/drawingml/2006/wordprocessingDrawing" xmlns:w10="urn:schemas-microsoft-com:office:word" xmlns:w="http://schemas.openxmlformats.org/wordprocessingml/2006/main" xmlns:w14="http://schemas.microsoft.com/office/word/2010/wordml" xmlns:w15="http://schemas.microsoft.com/office/word/2012/wordml" xmlns:w16cex="http://schemas.microsoft.com/office/word/2018/wordml/cex" xmlns:w16cid="http://schemas.microsoft.com/office/word/2016/wordml/cid" xmlns:w16="http://schemas.microsoft.com/office/word/2018/wordml" xmlns:w16du="http://schemas.microsoft.com/office/word/2023/wordml/word16du" xmlns:w16sdtdh="http://schemas.microsoft.com/office/word/2020/wordml/sdtdatahash" xmlns:w16sdtfl="http://schemas.microsoft.com/office/word/2024/wordml/sdtformatlock" xmlns:w16se="http://schemas.microsoft.com/office/word/2015/wordml/symex" xmlns:wpg="http://schemas.microsoft.com/office/word/2010/wordprocessingGroup" xmlns:wpi="http://schemas.microsoft.com/office/word/2010/wordprocessingInk" xmlns:wne="http://schemas.microsoft.com/office/word/2006/wordml" xmlns:wps="http://schemas.microsoft.com/office/word/2010/wordprocessingShape" mc:Ignorable="w14 w15 w16se w16cid w16 w16cex w16sdtdh w16sdtfl w16du wp14">
   <w:p>
     <w:pPr>
-      <w:pStyle w:val="En-tte"/>
+      <w:pStyle w:val="Header"/>
     </w:pPr>
     <w:r>
       <w:rPr>
@@ -2128,7 +2132,7 @@
                           </w:pPr>
                           <w:r>
                             <w:rPr>
-                              <w:rStyle w:val="Numrodepage"/>
+                              <w:rStyle w:val="PageNumber"/>
                               <w:sz w:val="22"/>
                               <w:szCs w:val="22"/>
                             </w:rPr>
@@ -2136,7 +2140,7 @@
                           </w:r>
                           <w:r>
                             <w:rPr>
-                              <w:rStyle w:val="Numrodepage"/>
+                              <w:rStyle w:val="PageNumber"/>
                               <w:sz w:val="22"/>
                               <w:szCs w:val="22"/>
                             </w:rPr>
@@ -2144,7 +2148,7 @@
                           </w:r>
                           <w:r>
                             <w:rPr>
-                              <w:rStyle w:val="Numrodepage"/>
+                              <w:rStyle w:val="PageNumber"/>
                               <w:sz w:val="22"/>
                               <w:szCs w:val="22"/>
                             </w:rPr>
@@ -2152,7 +2156,7 @@
                           </w:r>
                           <w:r>
                             <w:rPr>
-                              <w:rStyle w:val="Numrodepage"/>
+                              <w:rStyle w:val="PageNumber"/>
                               <w:sz w:val="22"/>
                               <w:szCs w:val="22"/>
                             </w:rPr>
@@ -2160,7 +2164,7 @@
                           </w:r>
                           <w:r>
                             <w:rPr>
-                              <w:rStyle w:val="Numrodepage"/>
+                              <w:rStyle w:val="PageNumber"/>
                               <w:sz w:val="22"/>
                               <w:szCs w:val="22"/>
                             </w:rPr>
@@ -2168,7 +2172,7 @@
                           </w:r>
                           <w:r>
                             <w:rPr>
-                              <w:rStyle w:val="Numrodepage"/>
+                              <w:rStyle w:val="PageNumber"/>
                               <w:sz w:val="22"/>
                               <w:szCs w:val="22"/>
                             </w:rPr>
@@ -2176,44 +2180,44 @@
                           </w:r>
                           <w:r>
                             <w:rPr>
-                              <w:rStyle w:val="Numrodepage"/>
+                              <w:rStyle w:val="PageNumber"/>
                             </w:rPr>
                             <w:tab/>
                             <w:t xml:space="preserve">- </w:t>
                           </w:r>
                           <w:r>
                             <w:rPr>
-                              <w:rStyle w:val="Numrodepage"/>
+                              <w:rStyle w:val="PageNumber"/>
                             </w:rPr>
                             <w:fldChar w:fldCharType="begin"/>
                           </w:r>
                           <w:r>
                             <w:rPr>
-                              <w:rStyle w:val="Numrodepage"/>
+                              <w:rStyle w:val="PageNumber"/>
                             </w:rPr>
                             <w:instrText xml:space="preserve"> PAGE </w:instrText>
                           </w:r>
                           <w:r>
                             <w:rPr>
-                              <w:rStyle w:val="Numrodepage"/>
+                              <w:rStyle w:val="PageNumber"/>
                             </w:rPr>
                             <w:fldChar w:fldCharType="separate"/>
                           </w:r>
                           <w:r>
                             <w:rPr>
-                              <w:rStyle w:val="Numrodepage"/>
+                              <w:rStyle w:val="PageNumber"/>
                             </w:rPr>
                             <w:t>2</w:t>
                           </w:r>
                           <w:r>
                             <w:rPr>
-                              <w:rStyle w:val="Numrodepage"/>
+                              <w:rStyle w:val="PageNumber"/>
                             </w:rPr>
                             <w:fldChar w:fldCharType="end"/>
                           </w:r>
                           <w:r>
                             <w:rPr>
-                              <w:rStyle w:val="Numrodepage"/>
+                              <w:rStyle w:val="PageNumber"/>
                             </w:rPr>
                             <w:t xml:space="preserve"> -101010 878</w:t>
                           </w:r>
@@ -2343,10 +2347,10 @@
 </file>
 
 <file path=word/header2.xml><?xml version="1.0" encoding="utf-8"?>
-<w:hdr xmlns:wpc="http://schemas.microsoft.com/office/word/2010/wordprocessingCanvas" xmlns:cx="http://schemas.microsoft.com/office/drawing/2014/chartex" xmlns:cx1="http://schemas.microsoft.com/office/drawing/2015/9/8/chartex" xmlns:cx2="http://schemas.microsoft.com/office/drawing/2015/10/21/chartex" xmlns:cx3="http://schemas.microsoft.com/office/drawing/2016/5/9/chartex" xmlns:cx4="http://schemas.microsoft.com/office/drawing/2016/5/10/chartex" xmlns:cx5="http://schemas.microsoft.com/office/drawing/2016/5/11/chartex" xmlns:cx6="http://schemas.microsoft.com/office/drawing/2016/5/12/chartex" xmlns:cx7="http://schemas.microsoft.com/office/drawing/2016/5/13/chartex" xmlns:cx8="http://schemas.microsoft.com/office/drawing/2016/5/14/chartex" xmlns:mc="http://schemas.openxmlformats.org/markup-compatibility/2006" xmlns:aink="http://schemas.microsoft.com/office/drawing/2016/ink" xmlns:am3d="http://schemas.microsoft.com/office/drawing/2017/model3d" xmlns:o="urn:schemas-microsoft-com:office:office" xmlns:oel="http://schemas.microsoft.com/office/2019/extlst" xmlns:r="http://schemas.openxmlformats.org/officeDocument/2006/relationships" xmlns:m="http://schemas.openxmlformats.org/officeDocument/2006/math" xmlns:v="urn:schemas-microsoft-com:vml" xmlns:wp14="http://schemas.microsoft.com/office/word/2010/wordprocessingDrawing" xmlns:wp="http://schemas.openxmlformats.org/drawingml/2006/wordprocessingDrawing" xmlns:w10="urn:schemas-microsoft-com:office:word" xmlns:w="http://schemas.openxmlformats.org/wordprocessingml/2006/main" xmlns:w14="http://schemas.microsoft.com/office/word/2010/wordml" xmlns:w15="http://schemas.microsoft.com/office/word/2012/wordml" xmlns:w16cex="http://schemas.microsoft.com/office/word/2018/wordml/cex" xmlns:w16cid="http://schemas.microsoft.com/office/word/2016/wordml/cid" xmlns:w16="http://schemas.microsoft.com/office/word/2018/wordml" xmlns:w16du="http://schemas.microsoft.com/office/word/2023/wordml/word16du" xmlns:w16sdtdh="http://schemas.microsoft.com/office/word/2020/wordml/sdtdatahash" xmlns:w16se="http://schemas.microsoft.com/office/word/2015/wordml/symex" xmlns:wpg="http://schemas.microsoft.com/office/word/2010/wordprocessingGroup" xmlns:wpi="http://schemas.microsoft.com/office/word/2010/wordprocessingInk" xmlns:wne="http://schemas.microsoft.com/office/word/2006/wordml" xmlns:wps="http://schemas.microsoft.com/office/word/2010/wordprocessingShape" mc:Ignorable="w14 w15 w16se w16cid w16 w16cex w16sdtdh w16du wp14">
+<w:hdr xmlns:wpc="http://schemas.microsoft.com/office/word/2010/wordprocessingCanvas" xmlns:cx="http://schemas.microsoft.com/office/drawing/2014/chartex" xmlns:cx1="http://schemas.microsoft.com/office/drawing/2015/9/8/chartex" xmlns:cx2="http://schemas.microsoft.com/office/drawing/2015/10/21/chartex" xmlns:cx3="http://schemas.microsoft.com/office/drawing/2016/5/9/chartex" xmlns:cx4="http://schemas.microsoft.com/office/drawing/2016/5/10/chartex" xmlns:cx5="http://schemas.microsoft.com/office/drawing/2016/5/11/chartex" xmlns:cx6="http://schemas.microsoft.com/office/drawing/2016/5/12/chartex" xmlns:cx7="http://schemas.microsoft.com/office/drawing/2016/5/13/chartex" xmlns:cx8="http://schemas.microsoft.com/office/drawing/2016/5/14/chartex" xmlns:mc="http://schemas.openxmlformats.org/markup-compatibility/2006" xmlns:aink="http://schemas.microsoft.com/office/drawing/2016/ink" xmlns:am3d="http://schemas.microsoft.com/office/drawing/2017/model3d" xmlns:o="urn:schemas-microsoft-com:office:office" xmlns:oel="http://schemas.microsoft.com/office/2019/extlst" xmlns:r="http://schemas.openxmlformats.org/officeDocument/2006/relationships" xmlns:m="http://schemas.openxmlformats.org/officeDocument/2006/math" xmlns:v="urn:schemas-microsoft-com:vml" xmlns:wp14="http://schemas.microsoft.com/office/word/2010/wordprocessingDrawing" xmlns:wp="http://schemas.openxmlformats.org/drawingml/2006/wordprocessingDrawing" xmlns:w10="urn:schemas-microsoft-com:office:word" xmlns:w="http://schemas.openxmlformats.org/wordprocessingml/2006/main" xmlns:w14="http://schemas.microsoft.com/office/word/2010/wordml" xmlns:w15="http://schemas.microsoft.com/office/word/2012/wordml" xmlns:w16cex="http://schemas.microsoft.com/office/word/2018/wordml/cex" xmlns:w16cid="http://schemas.microsoft.com/office/word/2016/wordml/cid" xmlns:w16="http://schemas.microsoft.com/office/word/2018/wordml" xmlns:w16du="http://schemas.microsoft.com/office/word/2023/wordml/word16du" xmlns:w16sdtdh="http://schemas.microsoft.com/office/word/2020/wordml/sdtdatahash" xmlns:w16sdtfl="http://schemas.microsoft.com/office/word/2024/wordml/sdtformatlock" xmlns:w16se="http://schemas.microsoft.com/office/word/2015/wordml/symex" xmlns:wpg="http://schemas.microsoft.com/office/word/2010/wordprocessingGroup" xmlns:wpi="http://schemas.microsoft.com/office/word/2010/wordprocessingInk" xmlns:wne="http://schemas.microsoft.com/office/word/2006/wordml" xmlns:wps="http://schemas.microsoft.com/office/word/2010/wordprocessingShape" mc:Ignorable="w14 w15 w16se w16cid w16 w16cex w16sdtdh w16sdtfl w16du wp14">
   <w:p>
     <w:pPr>
-      <w:pStyle w:val="En-tte"/>
+      <w:pStyle w:val="Header"/>
       <w:ind w:right="360"/>
     </w:pPr>
     <w:r>
@@ -2406,7 +2410,7 @@
                           </w:pPr>
                           <w:r>
                             <w:rPr>
-                              <w:rStyle w:val="Numrodepage"/>
+                              <w:rStyle w:val="PageNumber"/>
                               <w:sz w:val="22"/>
                               <w:szCs w:val="22"/>
                             </w:rPr>
@@ -2414,7 +2418,7 @@
                           </w:r>
                           <w:r>
                             <w:rPr>
-                              <w:rStyle w:val="Numrodepage"/>
+                              <w:rStyle w:val="PageNumber"/>
                               <w:sz w:val="22"/>
                               <w:szCs w:val="22"/>
                             </w:rPr>
@@ -2422,7 +2426,7 @@
                           </w:r>
                           <w:r>
                             <w:rPr>
-                              <w:rStyle w:val="Numrodepage"/>
+                              <w:rStyle w:val="PageNumber"/>
                               <w:sz w:val="22"/>
                               <w:szCs w:val="22"/>
                             </w:rPr>
@@ -2430,7 +2434,7 @@
                           </w:r>
                           <w:r>
                             <w:rPr>
-                              <w:rStyle w:val="Numrodepage"/>
+                              <w:rStyle w:val="PageNumber"/>
                               <w:sz w:val="22"/>
                               <w:szCs w:val="22"/>
                             </w:rPr>
@@ -2438,7 +2442,7 @@
                           </w:r>
                           <w:r>
                             <w:rPr>
-                              <w:rStyle w:val="Numrodepage"/>
+                              <w:rStyle w:val="PageNumber"/>
                               <w:sz w:val="22"/>
                               <w:szCs w:val="22"/>
                             </w:rPr>
@@ -2446,7 +2450,7 @@
                           </w:r>
                           <w:r>
                             <w:rPr>
-                              <w:rStyle w:val="Numrodepage"/>
+                              <w:rStyle w:val="PageNumber"/>
                               <w:sz w:val="22"/>
                               <w:szCs w:val="22"/>
                             </w:rPr>
@@ -2454,44 +2458,44 @@
                           </w:r>
                           <w:r>
                             <w:rPr>
-                              <w:rStyle w:val="Numrodepage"/>
+                              <w:rStyle w:val="PageNumber"/>
                             </w:rPr>
                             <w:tab/>
                             <w:t xml:space="preserve">- </w:t>
                           </w:r>
                           <w:r>
                             <w:rPr>
-                              <w:rStyle w:val="Numrodepage"/>
+                              <w:rStyle w:val="PageNumber"/>
                             </w:rPr>
                             <w:fldChar w:fldCharType="begin"/>
                           </w:r>
                           <w:r>
                             <w:rPr>
-                              <w:rStyle w:val="Numrodepage"/>
+                              <w:rStyle w:val="PageNumber"/>
                             </w:rPr>
                             <w:instrText xml:space="preserve"> PAGE </w:instrText>
                           </w:r>
                           <w:r>
                             <w:rPr>
-                              <w:rStyle w:val="Numrodepage"/>
+                              <w:rStyle w:val="PageNumber"/>
                             </w:rPr>
                             <w:fldChar w:fldCharType="separate"/>
                           </w:r>
                           <w:r>
                             <w:rPr>
-                              <w:rStyle w:val="Numrodepage"/>
+                              <w:rStyle w:val="PageNumber"/>
                             </w:rPr>
                             <w:t>0</w:t>
                           </w:r>
                           <w:r>
                             <w:rPr>
-                              <w:rStyle w:val="Numrodepage"/>
+                              <w:rStyle w:val="PageNumber"/>
                             </w:rPr>
                             <w:fldChar w:fldCharType="end"/>
                           </w:r>
                           <w:r>
                             <w:rPr>
-                              <w:rStyle w:val="Numrodepage"/>
+                              <w:rStyle w:val="PageNumber"/>
                             </w:rPr>
                             <w:t xml:space="preserve"> -101010 878</w:t>
                           </w:r>
@@ -2618,25 +2622,25 @@
     </w:r>
     <w:r>
       <w:rPr>
-        <w:rStyle w:val="Numrodepage"/>
+        <w:rStyle w:val="PageNumber"/>
       </w:rPr>
       <w:t xml:space="preserve"> </w:t>
     </w:r>
     <w:r>
       <w:rPr>
-        <w:rStyle w:val="Numrodepage"/>
+        <w:rStyle w:val="PageNumber"/>
       </w:rPr>
       <w:tab/>
     </w:r>
     <w:r>
       <w:rPr>
-        <w:rStyle w:val="Numrodepage"/>
+        <w:rStyle w:val="PageNumber"/>
       </w:rPr>
       <w:tab/>
     </w:r>
     <w:r>
       <w:rPr>
-        <w:rStyle w:val="Numrodepage"/>
+        <w:rStyle w:val="PageNumber"/>
       </w:rPr>
       <w:tab/>
     </w:r>
@@ -2645,10 +2649,10 @@
 </file>
 
 <file path=word/header3.xml><?xml version="1.0" encoding="utf-8"?>
-<w:hdr xmlns:wpc="http://schemas.microsoft.com/office/word/2010/wordprocessingCanvas" xmlns:cx="http://schemas.microsoft.com/office/drawing/2014/chartex" xmlns:cx1="http://schemas.microsoft.com/office/drawing/2015/9/8/chartex" xmlns:cx2="http://schemas.microsoft.com/office/drawing/2015/10/21/chartex" xmlns:cx3="http://schemas.microsoft.com/office/drawing/2016/5/9/chartex" xmlns:cx4="http://schemas.microsoft.com/office/drawing/2016/5/10/chartex" xmlns:cx5="http://schemas.microsoft.com/office/drawing/2016/5/11/chartex" xmlns:cx6="http://schemas.microsoft.com/office/drawing/2016/5/12/chartex" xmlns:cx7="http://schemas.microsoft.com/office/drawing/2016/5/13/chartex" xmlns:cx8="http://schemas.microsoft.com/office/drawing/2016/5/14/chartex" xmlns:mc="http://schemas.openxmlformats.org/markup-compatibility/2006" xmlns:aink="http://schemas.microsoft.com/office/drawing/2016/ink" xmlns:am3d="http://schemas.microsoft.com/office/drawing/2017/model3d" xmlns:o="urn:schemas-microsoft-com:office:office" xmlns:oel="http://schemas.microsoft.com/office/2019/extlst" xmlns:r="http://schemas.openxmlformats.org/officeDocument/2006/relationships" xmlns:m="http://schemas.openxmlformats.org/officeDocument/2006/math" xmlns:v="urn:schemas-microsoft-com:vml" xmlns:wp14="http://schemas.microsoft.com/office/word/2010/wordprocessingDrawing" xmlns:wp="http://schemas.openxmlformats.org/drawingml/2006/wordprocessingDrawing" xmlns:w10="urn:schemas-microsoft-com:office:word" xmlns:w="http://schemas.openxmlformats.org/wordprocessingml/2006/main" xmlns:w14="http://schemas.microsoft.com/office/word/2010/wordml" xmlns:w15="http://schemas.microsoft.com/office/word/2012/wordml" xmlns:w16cex="http://schemas.microsoft.com/office/word/2018/wordml/cex" xmlns:w16cid="http://schemas.microsoft.com/office/word/2016/wordml/cid" xmlns:w16="http://schemas.microsoft.com/office/word/2018/wordml" xmlns:w16du="http://schemas.microsoft.com/office/word/2023/wordml/word16du" xmlns:w16sdtdh="http://schemas.microsoft.com/office/word/2020/wordml/sdtdatahash" xmlns:w16se="http://schemas.microsoft.com/office/word/2015/wordml/symex" xmlns:wpg="http://schemas.microsoft.com/office/word/2010/wordprocessingGroup" xmlns:wpi="http://schemas.microsoft.com/office/word/2010/wordprocessingInk" xmlns:wne="http://schemas.microsoft.com/office/word/2006/wordml" xmlns:wps="http://schemas.microsoft.com/office/word/2010/wordprocessingShape" mc:Ignorable="w14 w15 w16se w16cid w16 w16cex w16sdtdh w16du wp14">
+<w:hdr xmlns:wpc="http://schemas.microsoft.com/office/word/2010/wordprocessingCanvas" xmlns:cx="http://schemas.microsoft.com/office/drawing/2014/chartex" xmlns:cx1="http://schemas.microsoft.com/office/drawing/2015/9/8/chartex" xmlns:cx2="http://schemas.microsoft.com/office/drawing/2015/10/21/chartex" xmlns:cx3="http://schemas.microsoft.com/office/drawing/2016/5/9/chartex" xmlns:cx4="http://schemas.microsoft.com/office/drawing/2016/5/10/chartex" xmlns:cx5="http://schemas.microsoft.com/office/drawing/2016/5/11/chartex" xmlns:cx6="http://schemas.microsoft.com/office/drawing/2016/5/12/chartex" xmlns:cx7="http://schemas.microsoft.com/office/drawing/2016/5/13/chartex" xmlns:cx8="http://schemas.microsoft.com/office/drawing/2016/5/14/chartex" xmlns:mc="http://schemas.openxmlformats.org/markup-compatibility/2006" xmlns:aink="http://schemas.microsoft.com/office/drawing/2016/ink" xmlns:am3d="http://schemas.microsoft.com/office/drawing/2017/model3d" xmlns:o="urn:schemas-microsoft-com:office:office" xmlns:oel="http://schemas.microsoft.com/office/2019/extlst" xmlns:r="http://schemas.openxmlformats.org/officeDocument/2006/relationships" xmlns:m="http://schemas.openxmlformats.org/officeDocument/2006/math" xmlns:v="urn:schemas-microsoft-com:vml" xmlns:wp14="http://schemas.microsoft.com/office/word/2010/wordprocessingDrawing" xmlns:wp="http://schemas.openxmlformats.org/drawingml/2006/wordprocessingDrawing" xmlns:w10="urn:schemas-microsoft-com:office:word" xmlns:w="http://schemas.openxmlformats.org/wordprocessingml/2006/main" xmlns:w14="http://schemas.microsoft.com/office/word/2010/wordml" xmlns:w15="http://schemas.microsoft.com/office/word/2012/wordml" xmlns:w16cex="http://schemas.microsoft.com/office/word/2018/wordml/cex" xmlns:w16cid="http://schemas.microsoft.com/office/word/2016/wordml/cid" xmlns:w16="http://schemas.microsoft.com/office/word/2018/wordml" xmlns:w16du="http://schemas.microsoft.com/office/word/2023/wordml/word16du" xmlns:w16sdtdh="http://schemas.microsoft.com/office/word/2020/wordml/sdtdatahash" xmlns:w16sdtfl="http://schemas.microsoft.com/office/word/2024/wordml/sdtformatlock" xmlns:w16se="http://schemas.microsoft.com/office/word/2015/wordml/symex" xmlns:wpg="http://schemas.microsoft.com/office/word/2010/wordprocessingGroup" xmlns:wpi="http://schemas.microsoft.com/office/word/2010/wordprocessingInk" xmlns:wne="http://schemas.microsoft.com/office/word/2006/wordml" xmlns:wps="http://schemas.microsoft.com/office/word/2010/wordprocessingShape" mc:Ignorable="w14 w15 w16se w16cid w16 w16cex w16sdtdh w16sdtfl w16du wp14">
   <w:tbl>
     <w:tblPr>
-      <w:tblStyle w:val="Grilledutableau"/>
+      <w:tblStyle w:val="TableGrid"/>
       <w:tblW w:w="8460" w:type="dxa"/>
       <w:jc w:val="center"/>
       <w:tblLayout w:type="fixed"/>
@@ -2739,7 +2743,7 @@
   </w:tbl>
   <w:p>
     <w:pPr>
-      <w:pStyle w:val="En-tte"/>
+      <w:pStyle w:val="Header"/>
       <w:tabs>
         <w:tab w:val="clear" w:pos="4536"/>
         <w:tab w:val="clear" w:pos="9072"/>
@@ -2750,7 +2754,7 @@
 </file>
 
 <file path=word/numbering.xml><?xml version="1.0" encoding="utf-8"?>
-<w:numbering xmlns:wpc="http://schemas.microsoft.com/office/word/2010/wordprocessingCanvas" xmlns:cx="http://schemas.microsoft.com/office/drawing/2014/chartex" xmlns:cx1="http://schemas.microsoft.com/office/drawing/2015/9/8/chartex" xmlns:cx2="http://schemas.microsoft.com/office/drawing/2015/10/21/chartex" xmlns:cx3="http://schemas.microsoft.com/office/drawing/2016/5/9/chartex" xmlns:cx4="http://schemas.microsoft.com/office/drawing/2016/5/10/chartex" xmlns:cx5="http://schemas.microsoft.com/office/drawing/2016/5/11/chartex" xmlns:cx6="http://schemas.microsoft.com/office/drawing/2016/5/12/chartex" xmlns:cx7="http://schemas.microsoft.com/office/drawing/2016/5/13/chartex" xmlns:cx8="http://schemas.microsoft.com/office/drawing/2016/5/14/chartex" xmlns:mc="http://schemas.openxmlformats.org/markup-compatibility/2006" xmlns:aink="http://schemas.microsoft.com/office/drawing/2016/ink" xmlns:am3d="http://schemas.microsoft.com/office/drawing/2017/model3d" xmlns:o="urn:schemas-microsoft-com:office:office" xmlns:oel="http://schemas.microsoft.com/office/2019/extlst" xmlns:r="http://schemas.openxmlformats.org/officeDocument/2006/relationships" xmlns:m="http://schemas.openxmlformats.org/officeDocument/2006/math" xmlns:v="urn:schemas-microsoft-com:vml" xmlns:wp14="http://schemas.microsoft.com/office/word/2010/wordprocessingDrawing" xmlns:wp="http://schemas.openxmlformats.org/drawingml/2006/wordprocessingDrawing" xmlns:w10="urn:schemas-microsoft-com:office:word" xmlns:w="http://schemas.openxmlformats.org/wordprocessingml/2006/main" xmlns:w14="http://schemas.microsoft.com/office/word/2010/wordml" xmlns:w15="http://schemas.microsoft.com/office/word/2012/wordml" xmlns:w16cex="http://schemas.microsoft.com/office/word/2018/wordml/cex" xmlns:w16cid="http://schemas.microsoft.com/office/word/2016/wordml/cid" xmlns:w16="http://schemas.microsoft.com/office/word/2018/wordml" xmlns:w16du="http://schemas.microsoft.com/office/word/2023/wordml/word16du" xmlns:w16sdtdh="http://schemas.microsoft.com/office/word/2020/wordml/sdtdatahash" xmlns:w16se="http://schemas.microsoft.com/office/word/2015/wordml/symex" xmlns:wpg="http://schemas.microsoft.com/office/word/2010/wordprocessingGroup" xmlns:wpi="http://schemas.microsoft.com/office/word/2010/wordprocessingInk" xmlns:wne="http://schemas.microsoft.com/office/word/2006/wordml" xmlns:wps="http://schemas.microsoft.com/office/word/2010/wordprocessingShape" mc:Ignorable="w14 w15 w16se w16cid w16 w16cex w16sdtdh w16du wp14">
+<w:numbering xmlns:wpc="http://schemas.microsoft.com/office/word/2010/wordprocessingCanvas" xmlns:cx="http://schemas.microsoft.com/office/drawing/2014/chartex" xmlns:cx1="http://schemas.microsoft.com/office/drawing/2015/9/8/chartex" xmlns:cx2="http://schemas.microsoft.com/office/drawing/2015/10/21/chartex" xmlns:cx3="http://schemas.microsoft.com/office/drawing/2016/5/9/chartex" xmlns:cx4="http://schemas.microsoft.com/office/drawing/2016/5/10/chartex" xmlns:cx5="http://schemas.microsoft.com/office/drawing/2016/5/11/chartex" xmlns:cx6="http://schemas.microsoft.com/office/drawing/2016/5/12/chartex" xmlns:cx7="http://schemas.microsoft.com/office/drawing/2016/5/13/chartex" xmlns:cx8="http://schemas.microsoft.com/office/drawing/2016/5/14/chartex" xmlns:mc="http://schemas.openxmlformats.org/markup-compatibility/2006" xmlns:aink="http://schemas.microsoft.com/office/drawing/2016/ink" xmlns:am3d="http://schemas.microsoft.com/office/drawing/2017/model3d" xmlns:o="urn:schemas-microsoft-com:office:office" xmlns:oel="http://schemas.microsoft.com/office/2019/extlst" xmlns:r="http://schemas.openxmlformats.org/officeDocument/2006/relationships" xmlns:m="http://schemas.openxmlformats.org/officeDocument/2006/math" xmlns:v="urn:schemas-microsoft-com:vml" xmlns:wp14="http://schemas.microsoft.com/office/word/2010/wordprocessingDrawing" xmlns:wp="http://schemas.openxmlformats.org/drawingml/2006/wordprocessingDrawing" xmlns:w10="urn:schemas-microsoft-com:office:word" xmlns:w="http://schemas.openxmlformats.org/wordprocessingml/2006/main" xmlns:w14="http://schemas.microsoft.com/office/word/2010/wordml" xmlns:w15="http://schemas.microsoft.com/office/word/2012/wordml" xmlns:w16cex="http://schemas.microsoft.com/office/word/2018/wordml/cex" xmlns:w16cid="http://schemas.microsoft.com/office/word/2016/wordml/cid" xmlns:w16="http://schemas.microsoft.com/office/word/2018/wordml" xmlns:w16du="http://schemas.microsoft.com/office/word/2023/wordml/word16du" xmlns:w16sdtdh="http://schemas.microsoft.com/office/word/2020/wordml/sdtdatahash" xmlns:w16sdtfl="http://schemas.microsoft.com/office/word/2024/wordml/sdtformatlock" xmlns:w16se="http://schemas.microsoft.com/office/word/2015/wordml/symex" xmlns:wpg="http://schemas.microsoft.com/office/word/2010/wordprocessingGroup" xmlns:wpi="http://schemas.microsoft.com/office/word/2010/wordprocessingInk" xmlns:wne="http://schemas.microsoft.com/office/word/2006/wordml" xmlns:wps="http://schemas.microsoft.com/office/word/2010/wordprocessingShape" mc:Ignorable="w14 w15 w16se w16cid w16 w16cex w16sdtdh w16sdtfl w16du wp14">
   <w:abstractNum w:abstractNumId="0" w15:restartNumberingAfterBreak="0">
     <w:nsid w:val="1F0B101A"/>
     <w:multiLevelType w:val="multilevel"/>
@@ -2875,7 +2879,7 @@
     <w:lvl w:ilvl="0">
       <w:start w:val="1"/>
       <w:numFmt w:val="none"/>
-      <w:pStyle w:val="Titre1"/>
+      <w:pStyle w:val="Heading1"/>
       <w:suff w:val="nothing"/>
       <w:lvlText w:val=""/>
       <w:lvlJc w:val="left"/>
@@ -2889,7 +2893,7 @@
     <w:lvl w:ilvl="1">
       <w:start w:val="1"/>
       <w:numFmt w:val="none"/>
-      <w:pStyle w:val="Titre2"/>
+      <w:pStyle w:val="Heading2"/>
       <w:suff w:val="nothing"/>
       <w:lvlText w:val=""/>
       <w:lvlJc w:val="left"/>
@@ -2916,7 +2920,7 @@
     <w:lvl w:ilvl="3">
       <w:start w:val="1"/>
       <w:numFmt w:val="none"/>
-      <w:pStyle w:val="Titre4"/>
+      <w:pStyle w:val="Heading4"/>
       <w:suff w:val="nothing"/>
       <w:lvlText w:val=""/>
       <w:lvlJc w:val="left"/>
@@ -2930,7 +2934,7 @@
     <w:lvl w:ilvl="4">
       <w:start w:val="1"/>
       <w:numFmt w:val="none"/>
-      <w:pStyle w:val="Titre5"/>
+      <w:pStyle w:val="Heading5"/>
       <w:suff w:val="nothing"/>
       <w:lvlText w:val=""/>
       <w:lvlJc w:val="left"/>
@@ -2944,7 +2948,7 @@
     <w:lvl w:ilvl="5">
       <w:start w:val="1"/>
       <w:numFmt w:val="none"/>
-      <w:pStyle w:val="Titre6"/>
+      <w:pStyle w:val="Heading6"/>
       <w:suff w:val="nothing"/>
       <w:lvlText w:val=""/>
       <w:lvlJc w:val="left"/>
@@ -2958,7 +2962,7 @@
     <w:lvl w:ilvl="6">
       <w:start w:val="1"/>
       <w:numFmt w:val="none"/>
-      <w:pStyle w:val="Titre7"/>
+      <w:pStyle w:val="Heading7"/>
       <w:suff w:val="nothing"/>
       <w:lvlText w:val=""/>
       <w:lvlJc w:val="left"/>
@@ -3131,7 +3135,7 @@
 </file>
 
 <file path=word/styles.xml><?xml version="1.0" encoding="utf-8"?>
-<w:styles xmlns:mc="http://schemas.openxmlformats.org/markup-compatibility/2006" xmlns:r="http://schemas.openxmlformats.org/officeDocument/2006/relationships" xmlns:w="http://schemas.openxmlformats.org/wordprocessingml/2006/main" xmlns:w14="http://schemas.microsoft.com/office/word/2010/wordml" xmlns:w15="http://schemas.microsoft.com/office/word/2012/wordml" xmlns:w16cex="http://schemas.microsoft.com/office/word/2018/wordml/cex" xmlns:w16cid="http://schemas.microsoft.com/office/word/2016/wordml/cid" xmlns:w16="http://schemas.microsoft.com/office/word/2018/wordml" xmlns:w16du="http://schemas.microsoft.com/office/word/2023/wordml/word16du" xmlns:w16sdtdh="http://schemas.microsoft.com/office/word/2020/wordml/sdtdatahash" xmlns:w16se="http://schemas.microsoft.com/office/word/2015/wordml/symex" mc:Ignorable="w14 w15 w16se w16cid w16 w16cex w16sdtdh w16du">
+<w:styles xmlns:mc="http://schemas.openxmlformats.org/markup-compatibility/2006" xmlns:r="http://schemas.openxmlformats.org/officeDocument/2006/relationships" xmlns:w="http://schemas.openxmlformats.org/wordprocessingml/2006/main" xmlns:w14="http://schemas.microsoft.com/office/word/2010/wordml" xmlns:w15="http://schemas.microsoft.com/office/word/2012/wordml" xmlns:w16cex="http://schemas.microsoft.com/office/word/2018/wordml/cex" xmlns:w16cid="http://schemas.microsoft.com/office/word/2016/wordml/cid" xmlns:w16="http://schemas.microsoft.com/office/word/2018/wordml" xmlns:w16du="http://schemas.microsoft.com/office/word/2023/wordml/word16du" xmlns:w16sdtdh="http://schemas.microsoft.com/office/word/2020/wordml/sdtdatahash" xmlns:w16sdtfl="http://schemas.microsoft.com/office/word/2024/wordml/sdtformatlock" xmlns:w16se="http://schemas.microsoft.com/office/word/2015/wordml/symex" mc:Ignorable="w14 w15 w16se w16cid w16 w16cex w16sdtdh w16sdtfl w16du">
   <w:docDefaults>
     <w:rPrDefault>
       <w:rPr>
@@ -3532,7 +3536,7 @@
       <w:szCs w:val="24"/>
     </w:rPr>
   </w:style>
-  <w:style w:type="paragraph" w:styleId="Titre1">
+  <w:style w:type="paragraph" w:styleId="Heading1">
     <w:name w:val="heading 1"/>
     <w:basedOn w:val="Normal"/>
     <w:next w:val="Normal"/>
@@ -3562,7 +3566,7 @@
       <w:lang w:eastAsia="zh-CN"/>
     </w:rPr>
   </w:style>
-  <w:style w:type="paragraph" w:styleId="Titre2">
+  <w:style w:type="paragraph" w:styleId="Heading2">
     <w:name w:val="heading 2"/>
     <w:basedOn w:val="Normal"/>
     <w:next w:val="Normal"/>
@@ -3586,9 +3590,9 @@
       <w:lang w:eastAsia="zh-CN"/>
     </w:rPr>
   </w:style>
-  <w:style w:type="paragraph" w:styleId="Titre3">
+  <w:style w:type="paragraph" w:styleId="Heading3">
     <w:name w:val="heading 3"/>
-    <w:basedOn w:val="Titre2"/>
+    <w:basedOn w:val="Heading2"/>
     <w:next w:val="Normal"/>
     <w:qFormat/>
     <w:pPr>
@@ -3598,7 +3602,7 @@
       <w:color w:val="800080"/>
     </w:rPr>
   </w:style>
-  <w:style w:type="paragraph" w:styleId="Titre4">
+  <w:style w:type="paragraph" w:styleId="Heading4">
     <w:name w:val="heading 4"/>
     <w:basedOn w:val="Normal"/>
     <w:next w:val="Normal"/>
@@ -3619,7 +3623,7 @@
       <w:lang w:eastAsia="zh-CN"/>
     </w:rPr>
   </w:style>
-  <w:style w:type="paragraph" w:styleId="Titre5">
+  <w:style w:type="paragraph" w:styleId="Heading5">
     <w:name w:val="heading 5"/>
     <w:basedOn w:val="Normal"/>
     <w:next w:val="Normal"/>
@@ -3640,7 +3644,7 @@
       <w:lang w:eastAsia="zh-CN"/>
     </w:rPr>
   </w:style>
-  <w:style w:type="paragraph" w:styleId="Titre6">
+  <w:style w:type="paragraph" w:styleId="Heading6">
     <w:name w:val="heading 6"/>
     <w:basedOn w:val="Normal"/>
     <w:next w:val="Normal"/>
@@ -3662,7 +3666,7 @@
       <w:lang w:eastAsia="zh-CN"/>
     </w:rPr>
   </w:style>
-  <w:style w:type="paragraph" w:styleId="Titre7">
+  <w:style w:type="paragraph" w:styleId="Heading7">
     <w:name w:val="heading 7"/>
     <w:basedOn w:val="Normal"/>
     <w:next w:val="Normal"/>
@@ -3685,13 +3689,13 @@
       <w:lang w:eastAsia="zh-CN"/>
     </w:rPr>
   </w:style>
-  <w:style w:type="character" w:default="1" w:styleId="Policepardfaut">
+  <w:style w:type="character" w:default="1" w:styleId="DefaultParagraphFont">
     <w:name w:val="Default Paragraph Font"/>
     <w:uiPriority w:val="1"/>
     <w:semiHidden/>
     <w:unhideWhenUsed/>
   </w:style>
-  <w:style w:type="table" w:default="1" w:styleId="TableauNormal">
+  <w:style w:type="table" w:default="1" w:styleId="TableNormal">
     <w:name w:val="Normal Table"/>
     <w:uiPriority w:val="99"/>
     <w:semiHidden/>
@@ -3706,7 +3710,7 @@
       </w:tblCellMar>
     </w:tblPr>
   </w:style>
-  <w:style w:type="numbering" w:default="1" w:styleId="Aucuneliste">
+  <w:style w:type="numbering" w:default="1" w:styleId="NoList">
     <w:name w:val="No List"/>
     <w:uiPriority w:val="99"/>
     <w:semiHidden/>
@@ -3969,7 +3973,7 @@
     <w:name w:val="WW-Police par défaut"/>
     <w:qFormat/>
   </w:style>
-  <w:style w:type="character" w:styleId="Numrodepage">
+  <w:style w:type="character" w:styleId="PageNumber">
     <w:name w:val="page number"/>
     <w:basedOn w:val="WW-Policepardfaut"/>
     <w:qFormat/>
@@ -4046,7 +4050,7 @@
   <w:style w:type="paragraph" w:customStyle="1" w:styleId="Heading">
     <w:name w:val="Heading"/>
     <w:basedOn w:val="Normal"/>
-    <w:next w:val="Corpsdetexte"/>
+    <w:next w:val="BodyText"/>
     <w:qFormat/>
     <w:pPr>
       <w:keepNext/>
@@ -4058,7 +4062,7 @@
       <w:szCs w:val="28"/>
     </w:rPr>
   </w:style>
-  <w:style w:type="paragraph" w:styleId="Corpsdetexte">
+  <w:style w:type="paragraph" w:styleId="BodyText">
     <w:name w:val="Body Text"/>
     <w:basedOn w:val="Normal"/>
     <w:pPr>
@@ -4071,14 +4075,14 @@
       <w:lang w:eastAsia="zh-CN"/>
     </w:rPr>
   </w:style>
-  <w:style w:type="paragraph" w:styleId="Liste">
+  <w:style w:type="paragraph" w:styleId="List">
     <w:name w:val="List"/>
-    <w:basedOn w:val="Corpsdetexte"/>
+    <w:basedOn w:val="BodyText"/>
     <w:rPr>
       <w:rFonts w:cs="Tahoma"/>
     </w:rPr>
   </w:style>
-  <w:style w:type="paragraph" w:styleId="Lgende">
+  <w:style w:type="paragraph" w:styleId="Caption">
     <w:name w:val="caption"/>
     <w:basedOn w:val="Normal"/>
     <w:qFormat/>
@@ -4109,10 +4113,10 @@
       <w:lang w:eastAsia="zh-CN"/>
     </w:rPr>
   </w:style>
-  <w:style w:type="paragraph" w:customStyle="1" w:styleId="Titre20">
+  <w:style w:type="paragraph" w:customStyle="1" w:styleId="Titre2">
     <w:name w:val="Titre2"/>
     <w:basedOn w:val="Normal"/>
-    <w:next w:val="Corpsdetexte"/>
+    <w:next w:val="BodyText"/>
     <w:qFormat/>
     <w:pPr>
       <w:keepNext/>
@@ -4145,7 +4149,7 @@
   <w:style w:type="paragraph" w:customStyle="1" w:styleId="WW-Titre">
     <w:name w:val="WW-Titre"/>
     <w:basedOn w:val="Normal"/>
-    <w:next w:val="Corpsdetexte"/>
+    <w:next w:val="BodyText"/>
     <w:qFormat/>
     <w:pPr>
       <w:keepNext/>
@@ -4160,10 +4164,10 @@
       <w:lang w:eastAsia="zh-CN"/>
     </w:rPr>
   </w:style>
-  <w:style w:type="paragraph" w:styleId="Sous-titre">
+  <w:style w:type="paragraph" w:styleId="Subtitle">
     <w:name w:val="Subtitle"/>
-    <w:basedOn w:val="Titre20"/>
-    <w:next w:val="Corpsdetexte"/>
+    <w:basedOn w:val="Titre2"/>
+    <w:next w:val="BodyText"/>
     <w:qFormat/>
     <w:pPr>
       <w:jc w:val="center"/>
@@ -4193,7 +4197,7 @@
     <w:basedOn w:val="Normal"/>
     <w:qFormat/>
   </w:style>
-  <w:style w:type="paragraph" w:styleId="En-tte">
+  <w:style w:type="paragraph" w:styleId="Header">
     <w:name w:val="header"/>
     <w:basedOn w:val="Normal"/>
     <w:pPr>
@@ -4209,7 +4213,7 @@
       <w:lang w:eastAsia="zh-CN"/>
     </w:rPr>
   </w:style>
-  <w:style w:type="paragraph" w:styleId="Pieddepage">
+  <w:style w:type="paragraph" w:styleId="Footer">
     <w:name w:val="footer"/>
     <w:basedOn w:val="Normal"/>
     <w:pPr>
@@ -4319,7 +4323,7 @@
       <w:lang w:eastAsia="zh-CN"/>
     </w:rPr>
   </w:style>
-  <w:style w:type="paragraph" w:styleId="Notedebasdepage">
+  <w:style w:type="paragraph" w:styleId="FootnoteText">
     <w:name w:val="footnote text"/>
     <w:basedOn w:val="Normal"/>
     <w:pPr>
@@ -4483,7 +4487,7 @@
   </w:style>
   <w:style w:type="paragraph" w:customStyle="1" w:styleId="Contenudetableau">
     <w:name w:val="Contenu de tableau"/>
-    <w:basedOn w:val="Corpsdetexte"/>
+    <w:basedOn w:val="BodyText"/>
     <w:qFormat/>
     <w:pPr>
       <w:suppressLineNumbers/>
@@ -4563,7 +4567,7 @@
       <w:iCs/>
     </w:rPr>
   </w:style>
-  <w:style w:type="paragraph" w:customStyle="1" w:styleId="TITRE40">
+  <w:style w:type="paragraph" w:customStyle="1" w:styleId="TITRE4">
     <w:name w:val="TITRE4"/>
     <w:basedOn w:val="Normal"/>
     <w:qFormat/>
@@ -4578,7 +4582,7 @@
       <w:lang w:eastAsia="zh-CN"/>
     </w:rPr>
   </w:style>
-  <w:style w:type="paragraph" w:customStyle="1" w:styleId="TITRE50">
+  <w:style w:type="paragraph" w:customStyle="1" w:styleId="TITRE5">
     <w:name w:val="TITRE5"/>
     <w:basedOn w:val="Normal"/>
     <w:qFormat/>
@@ -4626,13 +4630,13 @@
   </w:style>
   <w:style w:type="paragraph" w:customStyle="1" w:styleId="Contenuducadre">
     <w:name w:val="Contenu du cadre"/>
-    <w:basedOn w:val="Corpsdetexte"/>
-    <w:qFormat/>
-  </w:style>
-  <w:style w:type="paragraph" w:customStyle="1" w:styleId="Titre10">
+    <w:basedOn w:val="BodyText"/>
+    <w:qFormat/>
+  </w:style>
+  <w:style w:type="paragraph" w:customStyle="1" w:styleId="Titre1">
     <w:name w:val="Titre1"/>
     <w:basedOn w:val="Normal"/>
-    <w:next w:val="Corpsdetexte"/>
+    <w:next w:val="BodyText"/>
     <w:qFormat/>
     <w:pPr>
       <w:keepNext/>
@@ -4710,7 +4714,7 @@
       <w:lang w:eastAsia="zh-CN"/>
     </w:rPr>
   </w:style>
-  <w:style w:type="paragraph" w:styleId="Paragraphedeliste">
+  <w:style w:type="paragraph" w:styleId="ListParagraph">
     <w:name w:val="List Paragraph"/>
     <w:basedOn w:val="Normal"/>
     <w:uiPriority w:val="34"/>
@@ -4726,9 +4730,9 @@
     <w:basedOn w:val="Normal"/>
     <w:qFormat/>
   </w:style>
-  <w:style w:type="table" w:styleId="Grilledutableau">
+  <w:style w:type="table" w:styleId="TableGrid">
     <w:name w:val="Table Grid"/>
-    <w:basedOn w:val="TableauNormal"/>
+    <w:basedOn w:val="TableNormal"/>
     <w:uiPriority w:val="59"/>
     <w:rsid w:val="00ED0284"/>
     <w:tblPr>

</xml_diff>

<commit_message>
déterminer la natureLogement quand elle est null selon la natureOperation (#1732)
</commit_message>
<xml_diff>
--- a/documents/FicheCAF-template.docx
+++ b/documents/FicheCAF-template.docx
@@ -1,6 +1,6 @@
 
 <file path=word/document.xml><?xml version="1.0" encoding="utf-8"?>
-<w:document xmlns:wpc="http://schemas.microsoft.com/office/word/2010/wordprocessingCanvas" xmlns:cx="http://schemas.microsoft.com/office/drawing/2014/chartex" xmlns:cx1="http://schemas.microsoft.com/office/drawing/2015/9/8/chartex" xmlns:cx2="http://schemas.microsoft.com/office/drawing/2015/10/21/chartex" xmlns:cx3="http://schemas.microsoft.com/office/drawing/2016/5/9/chartex" xmlns:cx4="http://schemas.microsoft.com/office/drawing/2016/5/10/chartex" xmlns:cx5="http://schemas.microsoft.com/office/drawing/2016/5/11/chartex" xmlns:cx6="http://schemas.microsoft.com/office/drawing/2016/5/12/chartex" xmlns:cx7="http://schemas.microsoft.com/office/drawing/2016/5/13/chartex" xmlns:cx8="http://schemas.microsoft.com/office/drawing/2016/5/14/chartex" xmlns:mc="http://schemas.openxmlformats.org/markup-compatibility/2006" xmlns:aink="http://schemas.microsoft.com/office/drawing/2016/ink" xmlns:am3d="http://schemas.microsoft.com/office/drawing/2017/model3d" xmlns:o="urn:schemas-microsoft-com:office:office" xmlns:oel="http://schemas.microsoft.com/office/2019/extlst" xmlns:r="http://schemas.openxmlformats.org/officeDocument/2006/relationships" xmlns:m="http://schemas.openxmlformats.org/officeDocument/2006/math" xmlns:v="urn:schemas-microsoft-com:vml" xmlns:wp14="http://schemas.microsoft.com/office/word/2010/wordprocessingDrawing" xmlns:wp="http://schemas.openxmlformats.org/drawingml/2006/wordprocessingDrawing" xmlns:w10="urn:schemas-microsoft-com:office:word" xmlns:w="http://schemas.openxmlformats.org/wordprocessingml/2006/main" xmlns:w14="http://schemas.microsoft.com/office/word/2010/wordml" xmlns:w15="http://schemas.microsoft.com/office/word/2012/wordml" xmlns:w16cex="http://schemas.microsoft.com/office/word/2018/wordml/cex" xmlns:w16cid="http://schemas.microsoft.com/office/word/2016/wordml/cid" xmlns:w16="http://schemas.microsoft.com/office/word/2018/wordml" xmlns:w16du="http://schemas.microsoft.com/office/word/2023/wordml/word16du" xmlns:w16sdtdh="http://schemas.microsoft.com/office/word/2020/wordml/sdtdatahash" xmlns:w16se="http://schemas.microsoft.com/office/word/2015/wordml/symex" xmlns:wpg="http://schemas.microsoft.com/office/word/2010/wordprocessingGroup" xmlns:wpi="http://schemas.microsoft.com/office/word/2010/wordprocessingInk" xmlns:wne="http://schemas.microsoft.com/office/word/2006/wordml" xmlns:wps="http://schemas.microsoft.com/office/word/2010/wordprocessingShape" mc:Ignorable="w14 w15 w16se w16cid w16 w16cex w16sdtdh w16du wp14">
+<w:document xmlns:wpc="http://schemas.microsoft.com/office/word/2010/wordprocessingCanvas" xmlns:cx="http://schemas.microsoft.com/office/drawing/2014/chartex" xmlns:cx1="http://schemas.microsoft.com/office/drawing/2015/9/8/chartex" xmlns:cx2="http://schemas.microsoft.com/office/drawing/2015/10/21/chartex" xmlns:cx3="http://schemas.microsoft.com/office/drawing/2016/5/9/chartex" xmlns:cx4="http://schemas.microsoft.com/office/drawing/2016/5/10/chartex" xmlns:cx5="http://schemas.microsoft.com/office/drawing/2016/5/11/chartex" xmlns:cx6="http://schemas.microsoft.com/office/drawing/2016/5/12/chartex" xmlns:cx7="http://schemas.microsoft.com/office/drawing/2016/5/13/chartex" xmlns:cx8="http://schemas.microsoft.com/office/drawing/2016/5/14/chartex" xmlns:mc="http://schemas.openxmlformats.org/markup-compatibility/2006" xmlns:aink="http://schemas.microsoft.com/office/drawing/2016/ink" xmlns:am3d="http://schemas.microsoft.com/office/drawing/2017/model3d" xmlns:o="urn:schemas-microsoft-com:office:office" xmlns:oel="http://schemas.microsoft.com/office/2019/extlst" xmlns:r="http://schemas.openxmlformats.org/officeDocument/2006/relationships" xmlns:m="http://schemas.openxmlformats.org/officeDocument/2006/math" xmlns:v="urn:schemas-microsoft-com:vml" xmlns:wp14="http://schemas.microsoft.com/office/word/2010/wordprocessingDrawing" xmlns:wp="http://schemas.openxmlformats.org/drawingml/2006/wordprocessingDrawing" xmlns:w10="urn:schemas-microsoft-com:office:word" xmlns:w="http://schemas.openxmlformats.org/wordprocessingml/2006/main" xmlns:w14="http://schemas.microsoft.com/office/word/2010/wordml" xmlns:w15="http://schemas.microsoft.com/office/word/2012/wordml" xmlns:w16cex="http://schemas.microsoft.com/office/word/2018/wordml/cex" xmlns:w16cid="http://schemas.microsoft.com/office/word/2016/wordml/cid" xmlns:w16="http://schemas.microsoft.com/office/word/2018/wordml" xmlns:w16du="http://schemas.microsoft.com/office/word/2023/wordml/word16du" xmlns:w16sdtdh="http://schemas.microsoft.com/office/word/2020/wordml/sdtdatahash" xmlns:w16sdtfl="http://schemas.microsoft.com/office/word/2024/wordml/sdtformatlock" xmlns:w16se="http://schemas.microsoft.com/office/word/2015/wordml/symex" xmlns:wpg="http://schemas.microsoft.com/office/word/2010/wordprocessingGroup" xmlns:wpi="http://schemas.microsoft.com/office/word/2010/wordprocessingInk" xmlns:wne="http://schemas.microsoft.com/office/word/2006/wordml" xmlns:wps="http://schemas.microsoft.com/office/word/2010/wordprocessingShape" mc:Ignorable="w14 w15 w16se w16cid w16 w16cex w16sdtdh w16sdtfl w16du wp14">
   <w:background w:color="FFFFFF"/>
   <w:body>
     <w:p>
@@ -1069,13 +1069,14 @@
         <w:rPr>
           <w:rFonts w:cs="TimesNewRomanPSMT"/>
         </w:rPr>
-        <w:t>()</w:t>
-      </w:r>
-      <w:r>
-        <w:rPr>
-          <w:rFonts w:cs="TimesNewRomanPSMT"/>
-        </w:rPr>
-        <w:t xml:space="preserve"> %}</w:t>
+        <w:t xml:space="preserve"> </w:t>
+      </w:r>
+      <w:proofErr w:type="gramStart"/>
+      <w:r>
+        <w:rPr>
+          <w:rFonts w:cs="TimesNewRomanPSMT"/>
+        </w:rPr>
+        <w:t>%}</w:t>
       </w:r>
       <w:r>
         <w:rPr>
@@ -1083,14 +1084,23 @@
           <w:b/>
           <w:bCs/>
         </w:rPr>
-        <w:t xml:space="preserve">Détail </w:t>
-      </w:r>
+        <w:t>Détail</w:t>
+      </w:r>
+      <w:proofErr w:type="gramEnd"/>
       <w:r>
         <w:rPr>
           <w:rFonts w:cs="TimesNewRomanPSMT"/>
           <w:b/>
           <w:bCs/>
         </w:rPr>
+        <w:t xml:space="preserve"> </w:t>
+      </w:r>
+      <w:r>
+        <w:rPr>
+          <w:rFonts w:cs="TimesNewRomanPSMT"/>
+          <w:b/>
+          <w:bCs/>
+        </w:rPr>
         <w:t xml:space="preserve">du type de résidence </w:t>
       </w:r>
       <w:r>
@@ -1161,12 +1171,6 @@
         <w:t>convention.programme.is_foyer</w:t>
       </w:r>
       <w:proofErr w:type="spellEnd"/>
-      <w:r>
-        <w:rPr>
-          <w:rFonts w:cs="TimesNewRomanPSMT"/>
-        </w:rPr>
-        <w:t>()</w:t>
-      </w:r>
       <w:r>
         <w:rPr>
           <w:rFonts w:cs="TimesNewRomanPSMT"/>
@@ -1774,7 +1778,7 @@
     </w:p>
     <w:tbl>
       <w:tblPr>
-        <w:tblStyle w:val="Grilledutableau"/>
+        <w:tblStyle w:val="TableGrid"/>
         <w:tblW w:w="8268" w:type="dxa"/>
         <w:tblLayout w:type="fixed"/>
         <w:tblLook w:val="04A0" w:firstRow="1" w:lastRow="0" w:firstColumn="1" w:lastColumn="0" w:noHBand="0" w:noVBand="1"/>
@@ -1989,7 +1993,7 @@
 </file>
 
 <file path=word/endnotes.xml><?xml version="1.0" encoding="utf-8"?>
-<w:endnotes xmlns:wpc="http://schemas.microsoft.com/office/word/2010/wordprocessingCanvas" xmlns:cx="http://schemas.microsoft.com/office/drawing/2014/chartex" xmlns:cx1="http://schemas.microsoft.com/office/drawing/2015/9/8/chartex" xmlns:cx2="http://schemas.microsoft.com/office/drawing/2015/10/21/chartex" xmlns:cx3="http://schemas.microsoft.com/office/drawing/2016/5/9/chartex" xmlns:cx4="http://schemas.microsoft.com/office/drawing/2016/5/10/chartex" xmlns:cx5="http://schemas.microsoft.com/office/drawing/2016/5/11/chartex" xmlns:cx6="http://schemas.microsoft.com/office/drawing/2016/5/12/chartex" xmlns:cx7="http://schemas.microsoft.com/office/drawing/2016/5/13/chartex" xmlns:cx8="http://schemas.microsoft.com/office/drawing/2016/5/14/chartex" xmlns:mc="http://schemas.openxmlformats.org/markup-compatibility/2006" xmlns:aink="http://schemas.microsoft.com/office/drawing/2016/ink" xmlns:am3d="http://schemas.microsoft.com/office/drawing/2017/model3d" xmlns:o="urn:schemas-microsoft-com:office:office" xmlns:oel="http://schemas.microsoft.com/office/2019/extlst" xmlns:r="http://schemas.openxmlformats.org/officeDocument/2006/relationships" xmlns:m="http://schemas.openxmlformats.org/officeDocument/2006/math" xmlns:v="urn:schemas-microsoft-com:vml" xmlns:wp14="http://schemas.microsoft.com/office/word/2010/wordprocessingDrawing" xmlns:wp="http://schemas.openxmlformats.org/drawingml/2006/wordprocessingDrawing" xmlns:w10="urn:schemas-microsoft-com:office:word" xmlns:w="http://schemas.openxmlformats.org/wordprocessingml/2006/main" xmlns:w14="http://schemas.microsoft.com/office/word/2010/wordml" xmlns:w15="http://schemas.microsoft.com/office/word/2012/wordml" xmlns:w16cex="http://schemas.microsoft.com/office/word/2018/wordml/cex" xmlns:w16cid="http://schemas.microsoft.com/office/word/2016/wordml/cid" xmlns:w16="http://schemas.microsoft.com/office/word/2018/wordml" xmlns:w16du="http://schemas.microsoft.com/office/word/2023/wordml/word16du" xmlns:w16sdtdh="http://schemas.microsoft.com/office/word/2020/wordml/sdtdatahash" xmlns:w16se="http://schemas.microsoft.com/office/word/2015/wordml/symex" xmlns:wpg="http://schemas.microsoft.com/office/word/2010/wordprocessingGroup" xmlns:wpi="http://schemas.microsoft.com/office/word/2010/wordprocessingInk" xmlns:wne="http://schemas.microsoft.com/office/word/2006/wordml" xmlns:wps="http://schemas.microsoft.com/office/word/2010/wordprocessingShape" mc:Ignorable="w14 w15 w16se w16cid w16 w16cex w16sdtdh w16du wp14">
+<w:endnotes xmlns:wpc="http://schemas.microsoft.com/office/word/2010/wordprocessingCanvas" xmlns:cx="http://schemas.microsoft.com/office/drawing/2014/chartex" xmlns:cx1="http://schemas.microsoft.com/office/drawing/2015/9/8/chartex" xmlns:cx2="http://schemas.microsoft.com/office/drawing/2015/10/21/chartex" xmlns:cx3="http://schemas.microsoft.com/office/drawing/2016/5/9/chartex" xmlns:cx4="http://schemas.microsoft.com/office/drawing/2016/5/10/chartex" xmlns:cx5="http://schemas.microsoft.com/office/drawing/2016/5/11/chartex" xmlns:cx6="http://schemas.microsoft.com/office/drawing/2016/5/12/chartex" xmlns:cx7="http://schemas.microsoft.com/office/drawing/2016/5/13/chartex" xmlns:cx8="http://schemas.microsoft.com/office/drawing/2016/5/14/chartex" xmlns:mc="http://schemas.openxmlformats.org/markup-compatibility/2006" xmlns:aink="http://schemas.microsoft.com/office/drawing/2016/ink" xmlns:am3d="http://schemas.microsoft.com/office/drawing/2017/model3d" xmlns:o="urn:schemas-microsoft-com:office:office" xmlns:oel="http://schemas.microsoft.com/office/2019/extlst" xmlns:r="http://schemas.openxmlformats.org/officeDocument/2006/relationships" xmlns:m="http://schemas.openxmlformats.org/officeDocument/2006/math" xmlns:v="urn:schemas-microsoft-com:vml" xmlns:wp14="http://schemas.microsoft.com/office/word/2010/wordprocessingDrawing" xmlns:wp="http://schemas.openxmlformats.org/drawingml/2006/wordprocessingDrawing" xmlns:w10="urn:schemas-microsoft-com:office:word" xmlns:w="http://schemas.openxmlformats.org/wordprocessingml/2006/main" xmlns:w14="http://schemas.microsoft.com/office/word/2010/wordml" xmlns:w15="http://schemas.microsoft.com/office/word/2012/wordml" xmlns:w16cex="http://schemas.microsoft.com/office/word/2018/wordml/cex" xmlns:w16cid="http://schemas.microsoft.com/office/word/2016/wordml/cid" xmlns:w16="http://schemas.microsoft.com/office/word/2018/wordml" xmlns:w16du="http://schemas.microsoft.com/office/word/2023/wordml/word16du" xmlns:w16sdtdh="http://schemas.microsoft.com/office/word/2020/wordml/sdtdatahash" xmlns:w16sdtfl="http://schemas.microsoft.com/office/word/2024/wordml/sdtformatlock" xmlns:w16se="http://schemas.microsoft.com/office/word/2015/wordml/symex" xmlns:wpg="http://schemas.microsoft.com/office/word/2010/wordprocessingGroup" xmlns:wpi="http://schemas.microsoft.com/office/word/2010/wordprocessingInk" xmlns:wne="http://schemas.microsoft.com/office/word/2006/wordml" xmlns:wps="http://schemas.microsoft.com/office/word/2010/wordprocessingShape" mc:Ignorable="w14 w15 w16se w16cid w16 w16cex w16sdtdh w16sdtfl w16du wp14">
   <w:endnote w:type="separator" w:id="-1">
     <w:p>
       <w:r>
@@ -2008,10 +2012,10 @@
 </file>
 
 <file path=word/footer1.xml><?xml version="1.0" encoding="utf-8"?>
-<w:ftr xmlns:wpc="http://schemas.microsoft.com/office/word/2010/wordprocessingCanvas" xmlns:cx="http://schemas.microsoft.com/office/drawing/2014/chartex" xmlns:cx1="http://schemas.microsoft.com/office/drawing/2015/9/8/chartex" xmlns:cx2="http://schemas.microsoft.com/office/drawing/2015/10/21/chartex" xmlns:cx3="http://schemas.microsoft.com/office/drawing/2016/5/9/chartex" xmlns:cx4="http://schemas.microsoft.com/office/drawing/2016/5/10/chartex" xmlns:cx5="http://schemas.microsoft.com/office/drawing/2016/5/11/chartex" xmlns:cx6="http://schemas.microsoft.com/office/drawing/2016/5/12/chartex" xmlns:cx7="http://schemas.microsoft.com/office/drawing/2016/5/13/chartex" xmlns:cx8="http://schemas.microsoft.com/office/drawing/2016/5/14/chartex" xmlns:mc="http://schemas.openxmlformats.org/markup-compatibility/2006" xmlns:aink="http://schemas.microsoft.com/office/drawing/2016/ink" xmlns:am3d="http://schemas.microsoft.com/office/drawing/2017/model3d" xmlns:o="urn:schemas-microsoft-com:office:office" xmlns:oel="http://schemas.microsoft.com/office/2019/extlst" xmlns:r="http://schemas.openxmlformats.org/officeDocument/2006/relationships" xmlns:m="http://schemas.openxmlformats.org/officeDocument/2006/math" xmlns:v="urn:schemas-microsoft-com:vml" xmlns:wp14="http://schemas.microsoft.com/office/word/2010/wordprocessingDrawing" xmlns:wp="http://schemas.openxmlformats.org/drawingml/2006/wordprocessingDrawing" xmlns:w10="urn:schemas-microsoft-com:office:word" xmlns:w="http://schemas.openxmlformats.org/wordprocessingml/2006/main" xmlns:w14="http://schemas.microsoft.com/office/word/2010/wordml" xmlns:w15="http://schemas.microsoft.com/office/word/2012/wordml" xmlns:w16cex="http://schemas.microsoft.com/office/word/2018/wordml/cex" xmlns:w16cid="http://schemas.microsoft.com/office/word/2016/wordml/cid" xmlns:w16="http://schemas.microsoft.com/office/word/2018/wordml" xmlns:w16du="http://schemas.microsoft.com/office/word/2023/wordml/word16du" xmlns:w16sdtdh="http://schemas.microsoft.com/office/word/2020/wordml/sdtdatahash" xmlns:w16se="http://schemas.microsoft.com/office/word/2015/wordml/symex" xmlns:wpg="http://schemas.microsoft.com/office/word/2010/wordprocessingGroup" xmlns:wpi="http://schemas.microsoft.com/office/word/2010/wordprocessingInk" xmlns:wne="http://schemas.microsoft.com/office/word/2006/wordml" xmlns:wps="http://schemas.microsoft.com/office/word/2010/wordprocessingShape" mc:Ignorable="w14 w15 w16se w16cid w16 w16cex w16sdtdh w16du wp14">
+<w:ftr xmlns:wpc="http://schemas.microsoft.com/office/word/2010/wordprocessingCanvas" xmlns:cx="http://schemas.microsoft.com/office/drawing/2014/chartex" xmlns:cx1="http://schemas.microsoft.com/office/drawing/2015/9/8/chartex" xmlns:cx2="http://schemas.microsoft.com/office/drawing/2015/10/21/chartex" xmlns:cx3="http://schemas.microsoft.com/office/drawing/2016/5/9/chartex" xmlns:cx4="http://schemas.microsoft.com/office/drawing/2016/5/10/chartex" xmlns:cx5="http://schemas.microsoft.com/office/drawing/2016/5/11/chartex" xmlns:cx6="http://schemas.microsoft.com/office/drawing/2016/5/12/chartex" xmlns:cx7="http://schemas.microsoft.com/office/drawing/2016/5/13/chartex" xmlns:cx8="http://schemas.microsoft.com/office/drawing/2016/5/14/chartex" xmlns:mc="http://schemas.openxmlformats.org/markup-compatibility/2006" xmlns:aink="http://schemas.microsoft.com/office/drawing/2016/ink" xmlns:am3d="http://schemas.microsoft.com/office/drawing/2017/model3d" xmlns:o="urn:schemas-microsoft-com:office:office" xmlns:oel="http://schemas.microsoft.com/office/2019/extlst" xmlns:r="http://schemas.openxmlformats.org/officeDocument/2006/relationships" xmlns:m="http://schemas.openxmlformats.org/officeDocument/2006/math" xmlns:v="urn:schemas-microsoft-com:vml" xmlns:wp14="http://schemas.microsoft.com/office/word/2010/wordprocessingDrawing" xmlns:wp="http://schemas.openxmlformats.org/drawingml/2006/wordprocessingDrawing" xmlns:w10="urn:schemas-microsoft-com:office:word" xmlns:w="http://schemas.openxmlformats.org/wordprocessingml/2006/main" xmlns:w14="http://schemas.microsoft.com/office/word/2010/wordml" xmlns:w15="http://schemas.microsoft.com/office/word/2012/wordml" xmlns:w16cex="http://schemas.microsoft.com/office/word/2018/wordml/cex" xmlns:w16cid="http://schemas.microsoft.com/office/word/2016/wordml/cid" xmlns:w16="http://schemas.microsoft.com/office/word/2018/wordml" xmlns:w16du="http://schemas.microsoft.com/office/word/2023/wordml/word16du" xmlns:w16sdtdh="http://schemas.microsoft.com/office/word/2020/wordml/sdtdatahash" xmlns:w16sdtfl="http://schemas.microsoft.com/office/word/2024/wordml/sdtformatlock" xmlns:w16se="http://schemas.microsoft.com/office/word/2015/wordml/symex" xmlns:wpg="http://schemas.microsoft.com/office/word/2010/wordprocessingGroup" xmlns:wpi="http://schemas.microsoft.com/office/word/2010/wordprocessingInk" xmlns:wne="http://schemas.microsoft.com/office/word/2006/wordml" xmlns:wps="http://schemas.microsoft.com/office/word/2010/wordprocessingShape" mc:Ignorable="w14 w15 w16se w16cid w16 w16cex w16sdtdh w16sdtfl w16du wp14">
   <w:p>
     <w:pPr>
-      <w:pStyle w:val="Pieddepage"/>
+      <w:pStyle w:val="Footer"/>
     </w:pPr>
     <w:r>
       <w:t xml:space="preserve"> </w:t>
@@ -2021,10 +2025,10 @@
 </file>
 
 <file path=word/footer2.xml><?xml version="1.0" encoding="utf-8"?>
-<w:ftr xmlns:wpc="http://schemas.microsoft.com/office/word/2010/wordprocessingCanvas" xmlns:cx="http://schemas.microsoft.com/office/drawing/2014/chartex" xmlns:cx1="http://schemas.microsoft.com/office/drawing/2015/9/8/chartex" xmlns:cx2="http://schemas.microsoft.com/office/drawing/2015/10/21/chartex" xmlns:cx3="http://schemas.microsoft.com/office/drawing/2016/5/9/chartex" xmlns:cx4="http://schemas.microsoft.com/office/drawing/2016/5/10/chartex" xmlns:cx5="http://schemas.microsoft.com/office/drawing/2016/5/11/chartex" xmlns:cx6="http://schemas.microsoft.com/office/drawing/2016/5/12/chartex" xmlns:cx7="http://schemas.microsoft.com/office/drawing/2016/5/13/chartex" xmlns:cx8="http://schemas.microsoft.com/office/drawing/2016/5/14/chartex" xmlns:mc="http://schemas.openxmlformats.org/markup-compatibility/2006" xmlns:aink="http://schemas.microsoft.com/office/drawing/2016/ink" xmlns:am3d="http://schemas.microsoft.com/office/drawing/2017/model3d" xmlns:o="urn:schemas-microsoft-com:office:office" xmlns:oel="http://schemas.microsoft.com/office/2019/extlst" xmlns:r="http://schemas.openxmlformats.org/officeDocument/2006/relationships" xmlns:m="http://schemas.openxmlformats.org/officeDocument/2006/math" xmlns:v="urn:schemas-microsoft-com:vml" xmlns:wp14="http://schemas.microsoft.com/office/word/2010/wordprocessingDrawing" xmlns:wp="http://schemas.openxmlformats.org/drawingml/2006/wordprocessingDrawing" xmlns:w10="urn:schemas-microsoft-com:office:word" xmlns:w="http://schemas.openxmlformats.org/wordprocessingml/2006/main" xmlns:w14="http://schemas.microsoft.com/office/word/2010/wordml" xmlns:w15="http://schemas.microsoft.com/office/word/2012/wordml" xmlns:w16cex="http://schemas.microsoft.com/office/word/2018/wordml/cex" xmlns:w16cid="http://schemas.microsoft.com/office/word/2016/wordml/cid" xmlns:w16="http://schemas.microsoft.com/office/word/2018/wordml" xmlns:w16du="http://schemas.microsoft.com/office/word/2023/wordml/word16du" xmlns:w16sdtdh="http://schemas.microsoft.com/office/word/2020/wordml/sdtdatahash" xmlns:w16se="http://schemas.microsoft.com/office/word/2015/wordml/symex" xmlns:wpg="http://schemas.microsoft.com/office/word/2010/wordprocessingGroup" xmlns:wpi="http://schemas.microsoft.com/office/word/2010/wordprocessingInk" xmlns:wne="http://schemas.microsoft.com/office/word/2006/wordml" xmlns:wps="http://schemas.microsoft.com/office/word/2010/wordprocessingShape" mc:Ignorable="w14 w15 w16se w16cid w16 w16cex w16sdtdh w16du wp14">
+<w:ftr xmlns:wpc="http://schemas.microsoft.com/office/word/2010/wordprocessingCanvas" xmlns:cx="http://schemas.microsoft.com/office/drawing/2014/chartex" xmlns:cx1="http://schemas.microsoft.com/office/drawing/2015/9/8/chartex" xmlns:cx2="http://schemas.microsoft.com/office/drawing/2015/10/21/chartex" xmlns:cx3="http://schemas.microsoft.com/office/drawing/2016/5/9/chartex" xmlns:cx4="http://schemas.microsoft.com/office/drawing/2016/5/10/chartex" xmlns:cx5="http://schemas.microsoft.com/office/drawing/2016/5/11/chartex" xmlns:cx6="http://schemas.microsoft.com/office/drawing/2016/5/12/chartex" xmlns:cx7="http://schemas.microsoft.com/office/drawing/2016/5/13/chartex" xmlns:cx8="http://schemas.microsoft.com/office/drawing/2016/5/14/chartex" xmlns:mc="http://schemas.openxmlformats.org/markup-compatibility/2006" xmlns:aink="http://schemas.microsoft.com/office/drawing/2016/ink" xmlns:am3d="http://schemas.microsoft.com/office/drawing/2017/model3d" xmlns:o="urn:schemas-microsoft-com:office:office" xmlns:oel="http://schemas.microsoft.com/office/2019/extlst" xmlns:r="http://schemas.openxmlformats.org/officeDocument/2006/relationships" xmlns:m="http://schemas.openxmlformats.org/officeDocument/2006/math" xmlns:v="urn:schemas-microsoft-com:vml" xmlns:wp14="http://schemas.microsoft.com/office/word/2010/wordprocessingDrawing" xmlns:wp="http://schemas.openxmlformats.org/drawingml/2006/wordprocessingDrawing" xmlns:w10="urn:schemas-microsoft-com:office:word" xmlns:w="http://schemas.openxmlformats.org/wordprocessingml/2006/main" xmlns:w14="http://schemas.microsoft.com/office/word/2010/wordml" xmlns:w15="http://schemas.microsoft.com/office/word/2012/wordml" xmlns:w16cex="http://schemas.microsoft.com/office/word/2018/wordml/cex" xmlns:w16cid="http://schemas.microsoft.com/office/word/2016/wordml/cid" xmlns:w16="http://schemas.microsoft.com/office/word/2018/wordml" xmlns:w16du="http://schemas.microsoft.com/office/word/2023/wordml/word16du" xmlns:w16sdtdh="http://schemas.microsoft.com/office/word/2020/wordml/sdtdatahash" xmlns:w16sdtfl="http://schemas.microsoft.com/office/word/2024/wordml/sdtformatlock" xmlns:w16se="http://schemas.microsoft.com/office/word/2015/wordml/symex" xmlns:wpg="http://schemas.microsoft.com/office/word/2010/wordprocessingGroup" xmlns:wpi="http://schemas.microsoft.com/office/word/2010/wordprocessingInk" xmlns:wne="http://schemas.microsoft.com/office/word/2006/wordml" xmlns:wps="http://schemas.microsoft.com/office/word/2010/wordprocessingShape" mc:Ignorable="w14 w15 w16se w16cid w16 w16cex w16sdtdh w16sdtfl w16du wp14">
   <w:p>
     <w:pPr>
-      <w:pStyle w:val="Pieddepage"/>
+      <w:pStyle w:val="Footer"/>
     </w:pPr>
     <w:r>
       <w:t xml:space="preserve"> </w:t>
@@ -2034,10 +2038,10 @@
 </file>
 
 <file path=word/footer3.xml><?xml version="1.0" encoding="utf-8"?>
-<w:ftr xmlns:wpc="http://schemas.microsoft.com/office/word/2010/wordprocessingCanvas" xmlns:cx="http://schemas.microsoft.com/office/drawing/2014/chartex" xmlns:cx1="http://schemas.microsoft.com/office/drawing/2015/9/8/chartex" xmlns:cx2="http://schemas.microsoft.com/office/drawing/2015/10/21/chartex" xmlns:cx3="http://schemas.microsoft.com/office/drawing/2016/5/9/chartex" xmlns:cx4="http://schemas.microsoft.com/office/drawing/2016/5/10/chartex" xmlns:cx5="http://schemas.microsoft.com/office/drawing/2016/5/11/chartex" xmlns:cx6="http://schemas.microsoft.com/office/drawing/2016/5/12/chartex" xmlns:cx7="http://schemas.microsoft.com/office/drawing/2016/5/13/chartex" xmlns:cx8="http://schemas.microsoft.com/office/drawing/2016/5/14/chartex" xmlns:mc="http://schemas.openxmlformats.org/markup-compatibility/2006" xmlns:aink="http://schemas.microsoft.com/office/drawing/2016/ink" xmlns:am3d="http://schemas.microsoft.com/office/drawing/2017/model3d" xmlns:o="urn:schemas-microsoft-com:office:office" xmlns:oel="http://schemas.microsoft.com/office/2019/extlst" xmlns:r="http://schemas.openxmlformats.org/officeDocument/2006/relationships" xmlns:m="http://schemas.openxmlformats.org/officeDocument/2006/math" xmlns:v="urn:schemas-microsoft-com:vml" xmlns:wp14="http://schemas.microsoft.com/office/word/2010/wordprocessingDrawing" xmlns:wp="http://schemas.openxmlformats.org/drawingml/2006/wordprocessingDrawing" xmlns:w10="urn:schemas-microsoft-com:office:word" xmlns:w="http://schemas.openxmlformats.org/wordprocessingml/2006/main" xmlns:w14="http://schemas.microsoft.com/office/word/2010/wordml" xmlns:w15="http://schemas.microsoft.com/office/word/2012/wordml" xmlns:w16cex="http://schemas.microsoft.com/office/word/2018/wordml/cex" xmlns:w16cid="http://schemas.microsoft.com/office/word/2016/wordml/cid" xmlns:w16="http://schemas.microsoft.com/office/word/2018/wordml" xmlns:w16du="http://schemas.microsoft.com/office/word/2023/wordml/word16du" xmlns:w16sdtdh="http://schemas.microsoft.com/office/word/2020/wordml/sdtdatahash" xmlns:w16se="http://schemas.microsoft.com/office/word/2015/wordml/symex" xmlns:wpg="http://schemas.microsoft.com/office/word/2010/wordprocessingGroup" xmlns:wpi="http://schemas.microsoft.com/office/word/2010/wordprocessingInk" xmlns:wne="http://schemas.microsoft.com/office/word/2006/wordml" xmlns:wps="http://schemas.microsoft.com/office/word/2010/wordprocessingShape" mc:Ignorable="w14 w15 w16se w16cid w16 w16cex w16sdtdh w16du wp14">
+<w:ftr xmlns:wpc="http://schemas.microsoft.com/office/word/2010/wordprocessingCanvas" xmlns:cx="http://schemas.microsoft.com/office/drawing/2014/chartex" xmlns:cx1="http://schemas.microsoft.com/office/drawing/2015/9/8/chartex" xmlns:cx2="http://schemas.microsoft.com/office/drawing/2015/10/21/chartex" xmlns:cx3="http://schemas.microsoft.com/office/drawing/2016/5/9/chartex" xmlns:cx4="http://schemas.microsoft.com/office/drawing/2016/5/10/chartex" xmlns:cx5="http://schemas.microsoft.com/office/drawing/2016/5/11/chartex" xmlns:cx6="http://schemas.microsoft.com/office/drawing/2016/5/12/chartex" xmlns:cx7="http://schemas.microsoft.com/office/drawing/2016/5/13/chartex" xmlns:cx8="http://schemas.microsoft.com/office/drawing/2016/5/14/chartex" xmlns:mc="http://schemas.openxmlformats.org/markup-compatibility/2006" xmlns:aink="http://schemas.microsoft.com/office/drawing/2016/ink" xmlns:am3d="http://schemas.microsoft.com/office/drawing/2017/model3d" xmlns:o="urn:schemas-microsoft-com:office:office" xmlns:oel="http://schemas.microsoft.com/office/2019/extlst" xmlns:r="http://schemas.openxmlformats.org/officeDocument/2006/relationships" xmlns:m="http://schemas.openxmlformats.org/officeDocument/2006/math" xmlns:v="urn:schemas-microsoft-com:vml" xmlns:wp14="http://schemas.microsoft.com/office/word/2010/wordprocessingDrawing" xmlns:wp="http://schemas.openxmlformats.org/drawingml/2006/wordprocessingDrawing" xmlns:w10="urn:schemas-microsoft-com:office:word" xmlns:w="http://schemas.openxmlformats.org/wordprocessingml/2006/main" xmlns:w14="http://schemas.microsoft.com/office/word/2010/wordml" xmlns:w15="http://schemas.microsoft.com/office/word/2012/wordml" xmlns:w16cex="http://schemas.microsoft.com/office/word/2018/wordml/cex" xmlns:w16cid="http://schemas.microsoft.com/office/word/2016/wordml/cid" xmlns:w16="http://schemas.microsoft.com/office/word/2018/wordml" xmlns:w16du="http://schemas.microsoft.com/office/word/2023/wordml/word16du" xmlns:w16sdtdh="http://schemas.microsoft.com/office/word/2020/wordml/sdtdatahash" xmlns:w16sdtfl="http://schemas.microsoft.com/office/word/2024/wordml/sdtformatlock" xmlns:w16se="http://schemas.microsoft.com/office/word/2015/wordml/symex" xmlns:wpg="http://schemas.microsoft.com/office/word/2010/wordprocessingGroup" xmlns:wpi="http://schemas.microsoft.com/office/word/2010/wordprocessingInk" xmlns:wne="http://schemas.microsoft.com/office/word/2006/wordml" xmlns:wps="http://schemas.microsoft.com/office/word/2010/wordprocessingShape" mc:Ignorable="w14 w15 w16se w16cid w16 w16cex w16sdtdh w16sdtfl w16du wp14">
   <w:p>
     <w:pPr>
-      <w:pStyle w:val="Pieddepage"/>
+      <w:pStyle w:val="Footer"/>
     </w:pPr>
     <w:r>
       <w:t xml:space="preserve"> </w:t>
@@ -2047,7 +2051,7 @@
 </file>
 
 <file path=word/footnotes.xml><?xml version="1.0" encoding="utf-8"?>
-<w:footnotes xmlns:wpc="http://schemas.microsoft.com/office/word/2010/wordprocessingCanvas" xmlns:cx="http://schemas.microsoft.com/office/drawing/2014/chartex" xmlns:cx1="http://schemas.microsoft.com/office/drawing/2015/9/8/chartex" xmlns:cx2="http://schemas.microsoft.com/office/drawing/2015/10/21/chartex" xmlns:cx3="http://schemas.microsoft.com/office/drawing/2016/5/9/chartex" xmlns:cx4="http://schemas.microsoft.com/office/drawing/2016/5/10/chartex" xmlns:cx5="http://schemas.microsoft.com/office/drawing/2016/5/11/chartex" xmlns:cx6="http://schemas.microsoft.com/office/drawing/2016/5/12/chartex" xmlns:cx7="http://schemas.microsoft.com/office/drawing/2016/5/13/chartex" xmlns:cx8="http://schemas.microsoft.com/office/drawing/2016/5/14/chartex" xmlns:mc="http://schemas.openxmlformats.org/markup-compatibility/2006" xmlns:aink="http://schemas.microsoft.com/office/drawing/2016/ink" xmlns:am3d="http://schemas.microsoft.com/office/drawing/2017/model3d" xmlns:o="urn:schemas-microsoft-com:office:office" xmlns:oel="http://schemas.microsoft.com/office/2019/extlst" xmlns:r="http://schemas.openxmlformats.org/officeDocument/2006/relationships" xmlns:m="http://schemas.openxmlformats.org/officeDocument/2006/math" xmlns:v="urn:schemas-microsoft-com:vml" xmlns:wp14="http://schemas.microsoft.com/office/word/2010/wordprocessingDrawing" xmlns:wp="http://schemas.openxmlformats.org/drawingml/2006/wordprocessingDrawing" xmlns:w10="urn:schemas-microsoft-com:office:word" xmlns:w="http://schemas.openxmlformats.org/wordprocessingml/2006/main" xmlns:w14="http://schemas.microsoft.com/office/word/2010/wordml" xmlns:w15="http://schemas.microsoft.com/office/word/2012/wordml" xmlns:w16cex="http://schemas.microsoft.com/office/word/2018/wordml/cex" xmlns:w16cid="http://schemas.microsoft.com/office/word/2016/wordml/cid" xmlns:w16="http://schemas.microsoft.com/office/word/2018/wordml" xmlns:w16du="http://schemas.microsoft.com/office/word/2023/wordml/word16du" xmlns:w16sdtdh="http://schemas.microsoft.com/office/word/2020/wordml/sdtdatahash" xmlns:w16se="http://schemas.microsoft.com/office/word/2015/wordml/symex" xmlns:wpg="http://schemas.microsoft.com/office/word/2010/wordprocessingGroup" xmlns:wpi="http://schemas.microsoft.com/office/word/2010/wordprocessingInk" xmlns:wne="http://schemas.microsoft.com/office/word/2006/wordml" xmlns:wps="http://schemas.microsoft.com/office/word/2010/wordprocessingShape" mc:Ignorable="w14 w15 w16se w16cid w16 w16cex w16sdtdh w16du wp14">
+<w:footnotes xmlns:wpc="http://schemas.microsoft.com/office/word/2010/wordprocessingCanvas" xmlns:cx="http://schemas.microsoft.com/office/drawing/2014/chartex" xmlns:cx1="http://schemas.microsoft.com/office/drawing/2015/9/8/chartex" xmlns:cx2="http://schemas.microsoft.com/office/drawing/2015/10/21/chartex" xmlns:cx3="http://schemas.microsoft.com/office/drawing/2016/5/9/chartex" xmlns:cx4="http://schemas.microsoft.com/office/drawing/2016/5/10/chartex" xmlns:cx5="http://schemas.microsoft.com/office/drawing/2016/5/11/chartex" xmlns:cx6="http://schemas.microsoft.com/office/drawing/2016/5/12/chartex" xmlns:cx7="http://schemas.microsoft.com/office/drawing/2016/5/13/chartex" xmlns:cx8="http://schemas.microsoft.com/office/drawing/2016/5/14/chartex" xmlns:mc="http://schemas.openxmlformats.org/markup-compatibility/2006" xmlns:aink="http://schemas.microsoft.com/office/drawing/2016/ink" xmlns:am3d="http://schemas.microsoft.com/office/drawing/2017/model3d" xmlns:o="urn:schemas-microsoft-com:office:office" xmlns:oel="http://schemas.microsoft.com/office/2019/extlst" xmlns:r="http://schemas.openxmlformats.org/officeDocument/2006/relationships" xmlns:m="http://schemas.openxmlformats.org/officeDocument/2006/math" xmlns:v="urn:schemas-microsoft-com:vml" xmlns:wp14="http://schemas.microsoft.com/office/word/2010/wordprocessingDrawing" xmlns:wp="http://schemas.openxmlformats.org/drawingml/2006/wordprocessingDrawing" xmlns:w10="urn:schemas-microsoft-com:office:word" xmlns:w="http://schemas.openxmlformats.org/wordprocessingml/2006/main" xmlns:w14="http://schemas.microsoft.com/office/word/2010/wordml" xmlns:w15="http://schemas.microsoft.com/office/word/2012/wordml" xmlns:w16cex="http://schemas.microsoft.com/office/word/2018/wordml/cex" xmlns:w16cid="http://schemas.microsoft.com/office/word/2016/wordml/cid" xmlns:w16="http://schemas.microsoft.com/office/word/2018/wordml" xmlns:w16du="http://schemas.microsoft.com/office/word/2023/wordml/word16du" xmlns:w16sdtdh="http://schemas.microsoft.com/office/word/2020/wordml/sdtdatahash" xmlns:w16sdtfl="http://schemas.microsoft.com/office/word/2024/wordml/sdtformatlock" xmlns:w16se="http://schemas.microsoft.com/office/word/2015/wordml/symex" xmlns:wpg="http://schemas.microsoft.com/office/word/2010/wordprocessingGroup" xmlns:wpi="http://schemas.microsoft.com/office/word/2010/wordprocessingInk" xmlns:wne="http://schemas.microsoft.com/office/word/2006/wordml" xmlns:wps="http://schemas.microsoft.com/office/word/2010/wordprocessingShape" mc:Ignorable="w14 w15 w16se w16cid w16 w16cex w16sdtdh w16sdtfl w16du wp14">
   <w:footnote w:type="separator" w:id="-1">
     <w:p>
       <w:r>
@@ -2066,10 +2070,10 @@
 </file>
 
 <file path=word/header1.xml><?xml version="1.0" encoding="utf-8"?>
-<w:hdr xmlns:wpc="http://schemas.microsoft.com/office/word/2010/wordprocessingCanvas" xmlns:cx="http://schemas.microsoft.com/office/drawing/2014/chartex" xmlns:cx1="http://schemas.microsoft.com/office/drawing/2015/9/8/chartex" xmlns:cx2="http://schemas.microsoft.com/office/drawing/2015/10/21/chartex" xmlns:cx3="http://schemas.microsoft.com/office/drawing/2016/5/9/chartex" xmlns:cx4="http://schemas.microsoft.com/office/drawing/2016/5/10/chartex" xmlns:cx5="http://schemas.microsoft.com/office/drawing/2016/5/11/chartex" xmlns:cx6="http://schemas.microsoft.com/office/drawing/2016/5/12/chartex" xmlns:cx7="http://schemas.microsoft.com/office/drawing/2016/5/13/chartex" xmlns:cx8="http://schemas.microsoft.com/office/drawing/2016/5/14/chartex" xmlns:mc="http://schemas.openxmlformats.org/markup-compatibility/2006" xmlns:aink="http://schemas.microsoft.com/office/drawing/2016/ink" xmlns:am3d="http://schemas.microsoft.com/office/drawing/2017/model3d" xmlns:o="urn:schemas-microsoft-com:office:office" xmlns:oel="http://schemas.microsoft.com/office/2019/extlst" xmlns:r="http://schemas.openxmlformats.org/officeDocument/2006/relationships" xmlns:m="http://schemas.openxmlformats.org/officeDocument/2006/math" xmlns:v="urn:schemas-microsoft-com:vml" xmlns:wp14="http://schemas.microsoft.com/office/word/2010/wordprocessingDrawing" xmlns:wp="http://schemas.openxmlformats.org/drawingml/2006/wordprocessingDrawing" xmlns:w10="urn:schemas-microsoft-com:office:word" xmlns:w="http://schemas.openxmlformats.org/wordprocessingml/2006/main" xmlns:w14="http://schemas.microsoft.com/office/word/2010/wordml" xmlns:w15="http://schemas.microsoft.com/office/word/2012/wordml" xmlns:w16cex="http://schemas.microsoft.com/office/word/2018/wordml/cex" xmlns:w16cid="http://schemas.microsoft.com/office/word/2016/wordml/cid" xmlns:w16="http://schemas.microsoft.com/office/word/2018/wordml" xmlns:w16du="http://schemas.microsoft.com/office/word/2023/wordml/word16du" xmlns:w16sdtdh="http://schemas.microsoft.com/office/word/2020/wordml/sdtdatahash" xmlns:w16se="http://schemas.microsoft.com/office/word/2015/wordml/symex" xmlns:wpg="http://schemas.microsoft.com/office/word/2010/wordprocessingGroup" xmlns:wpi="http://schemas.microsoft.com/office/word/2010/wordprocessingInk" xmlns:wne="http://schemas.microsoft.com/office/word/2006/wordml" xmlns:wps="http://schemas.microsoft.com/office/word/2010/wordprocessingShape" mc:Ignorable="w14 w15 w16se w16cid w16 w16cex w16sdtdh w16du wp14">
+<w:hdr xmlns:wpc="http://schemas.microsoft.com/office/word/2010/wordprocessingCanvas" xmlns:cx="http://schemas.microsoft.com/office/drawing/2014/chartex" xmlns:cx1="http://schemas.microsoft.com/office/drawing/2015/9/8/chartex" xmlns:cx2="http://schemas.microsoft.com/office/drawing/2015/10/21/chartex" xmlns:cx3="http://schemas.microsoft.com/office/drawing/2016/5/9/chartex" xmlns:cx4="http://schemas.microsoft.com/office/drawing/2016/5/10/chartex" xmlns:cx5="http://schemas.microsoft.com/office/drawing/2016/5/11/chartex" xmlns:cx6="http://schemas.microsoft.com/office/drawing/2016/5/12/chartex" xmlns:cx7="http://schemas.microsoft.com/office/drawing/2016/5/13/chartex" xmlns:cx8="http://schemas.microsoft.com/office/drawing/2016/5/14/chartex" xmlns:mc="http://schemas.openxmlformats.org/markup-compatibility/2006" xmlns:aink="http://schemas.microsoft.com/office/drawing/2016/ink" xmlns:am3d="http://schemas.microsoft.com/office/drawing/2017/model3d" xmlns:o="urn:schemas-microsoft-com:office:office" xmlns:oel="http://schemas.microsoft.com/office/2019/extlst" xmlns:r="http://schemas.openxmlformats.org/officeDocument/2006/relationships" xmlns:m="http://schemas.openxmlformats.org/officeDocument/2006/math" xmlns:v="urn:schemas-microsoft-com:vml" xmlns:wp14="http://schemas.microsoft.com/office/word/2010/wordprocessingDrawing" xmlns:wp="http://schemas.openxmlformats.org/drawingml/2006/wordprocessingDrawing" xmlns:w10="urn:schemas-microsoft-com:office:word" xmlns:w="http://schemas.openxmlformats.org/wordprocessingml/2006/main" xmlns:w14="http://schemas.microsoft.com/office/word/2010/wordml" xmlns:w15="http://schemas.microsoft.com/office/word/2012/wordml" xmlns:w16cex="http://schemas.microsoft.com/office/word/2018/wordml/cex" xmlns:w16cid="http://schemas.microsoft.com/office/word/2016/wordml/cid" xmlns:w16="http://schemas.microsoft.com/office/word/2018/wordml" xmlns:w16du="http://schemas.microsoft.com/office/word/2023/wordml/word16du" xmlns:w16sdtdh="http://schemas.microsoft.com/office/word/2020/wordml/sdtdatahash" xmlns:w16sdtfl="http://schemas.microsoft.com/office/word/2024/wordml/sdtformatlock" xmlns:w16se="http://schemas.microsoft.com/office/word/2015/wordml/symex" xmlns:wpg="http://schemas.microsoft.com/office/word/2010/wordprocessingGroup" xmlns:wpi="http://schemas.microsoft.com/office/word/2010/wordprocessingInk" xmlns:wne="http://schemas.microsoft.com/office/word/2006/wordml" xmlns:wps="http://schemas.microsoft.com/office/word/2010/wordprocessingShape" mc:Ignorable="w14 w15 w16se w16cid w16 w16cex w16sdtdh w16sdtfl w16du wp14">
   <w:p>
     <w:pPr>
-      <w:pStyle w:val="En-tte"/>
+      <w:pStyle w:val="Header"/>
     </w:pPr>
     <w:r>
       <w:rPr>
@@ -2128,7 +2132,7 @@
                           </w:pPr>
                           <w:r>
                             <w:rPr>
-                              <w:rStyle w:val="Numrodepage"/>
+                              <w:rStyle w:val="PageNumber"/>
                               <w:sz w:val="22"/>
                               <w:szCs w:val="22"/>
                             </w:rPr>
@@ -2136,7 +2140,7 @@
                           </w:r>
                           <w:r>
                             <w:rPr>
-                              <w:rStyle w:val="Numrodepage"/>
+                              <w:rStyle w:val="PageNumber"/>
                               <w:sz w:val="22"/>
                               <w:szCs w:val="22"/>
                             </w:rPr>
@@ -2144,7 +2148,7 @@
                           </w:r>
                           <w:r>
                             <w:rPr>
-                              <w:rStyle w:val="Numrodepage"/>
+                              <w:rStyle w:val="PageNumber"/>
                               <w:sz w:val="22"/>
                               <w:szCs w:val="22"/>
                             </w:rPr>
@@ -2152,7 +2156,7 @@
                           </w:r>
                           <w:r>
                             <w:rPr>
-                              <w:rStyle w:val="Numrodepage"/>
+                              <w:rStyle w:val="PageNumber"/>
                               <w:sz w:val="22"/>
                               <w:szCs w:val="22"/>
                             </w:rPr>
@@ -2160,7 +2164,7 @@
                           </w:r>
                           <w:r>
                             <w:rPr>
-                              <w:rStyle w:val="Numrodepage"/>
+                              <w:rStyle w:val="PageNumber"/>
                               <w:sz w:val="22"/>
                               <w:szCs w:val="22"/>
                             </w:rPr>
@@ -2168,7 +2172,7 @@
                           </w:r>
                           <w:r>
                             <w:rPr>
-                              <w:rStyle w:val="Numrodepage"/>
+                              <w:rStyle w:val="PageNumber"/>
                               <w:sz w:val="22"/>
                               <w:szCs w:val="22"/>
                             </w:rPr>
@@ -2176,44 +2180,44 @@
                           </w:r>
                           <w:r>
                             <w:rPr>
-                              <w:rStyle w:val="Numrodepage"/>
+                              <w:rStyle w:val="PageNumber"/>
                             </w:rPr>
                             <w:tab/>
                             <w:t xml:space="preserve">- </w:t>
                           </w:r>
                           <w:r>
                             <w:rPr>
-                              <w:rStyle w:val="Numrodepage"/>
+                              <w:rStyle w:val="PageNumber"/>
                             </w:rPr>
                             <w:fldChar w:fldCharType="begin"/>
                           </w:r>
                           <w:r>
                             <w:rPr>
-                              <w:rStyle w:val="Numrodepage"/>
+                              <w:rStyle w:val="PageNumber"/>
                             </w:rPr>
                             <w:instrText xml:space="preserve"> PAGE </w:instrText>
                           </w:r>
                           <w:r>
                             <w:rPr>
-                              <w:rStyle w:val="Numrodepage"/>
+                              <w:rStyle w:val="PageNumber"/>
                             </w:rPr>
                             <w:fldChar w:fldCharType="separate"/>
                           </w:r>
                           <w:r>
                             <w:rPr>
-                              <w:rStyle w:val="Numrodepage"/>
+                              <w:rStyle w:val="PageNumber"/>
                             </w:rPr>
                             <w:t>2</w:t>
                           </w:r>
                           <w:r>
                             <w:rPr>
-                              <w:rStyle w:val="Numrodepage"/>
+                              <w:rStyle w:val="PageNumber"/>
                             </w:rPr>
                             <w:fldChar w:fldCharType="end"/>
                           </w:r>
                           <w:r>
                             <w:rPr>
-                              <w:rStyle w:val="Numrodepage"/>
+                              <w:rStyle w:val="PageNumber"/>
                             </w:rPr>
                             <w:t xml:space="preserve"> -101010 878</w:t>
                           </w:r>
@@ -2343,10 +2347,10 @@
 </file>
 
 <file path=word/header2.xml><?xml version="1.0" encoding="utf-8"?>
-<w:hdr xmlns:wpc="http://schemas.microsoft.com/office/word/2010/wordprocessingCanvas" xmlns:cx="http://schemas.microsoft.com/office/drawing/2014/chartex" xmlns:cx1="http://schemas.microsoft.com/office/drawing/2015/9/8/chartex" xmlns:cx2="http://schemas.microsoft.com/office/drawing/2015/10/21/chartex" xmlns:cx3="http://schemas.microsoft.com/office/drawing/2016/5/9/chartex" xmlns:cx4="http://schemas.microsoft.com/office/drawing/2016/5/10/chartex" xmlns:cx5="http://schemas.microsoft.com/office/drawing/2016/5/11/chartex" xmlns:cx6="http://schemas.microsoft.com/office/drawing/2016/5/12/chartex" xmlns:cx7="http://schemas.microsoft.com/office/drawing/2016/5/13/chartex" xmlns:cx8="http://schemas.microsoft.com/office/drawing/2016/5/14/chartex" xmlns:mc="http://schemas.openxmlformats.org/markup-compatibility/2006" xmlns:aink="http://schemas.microsoft.com/office/drawing/2016/ink" xmlns:am3d="http://schemas.microsoft.com/office/drawing/2017/model3d" xmlns:o="urn:schemas-microsoft-com:office:office" xmlns:oel="http://schemas.microsoft.com/office/2019/extlst" xmlns:r="http://schemas.openxmlformats.org/officeDocument/2006/relationships" xmlns:m="http://schemas.openxmlformats.org/officeDocument/2006/math" xmlns:v="urn:schemas-microsoft-com:vml" xmlns:wp14="http://schemas.microsoft.com/office/word/2010/wordprocessingDrawing" xmlns:wp="http://schemas.openxmlformats.org/drawingml/2006/wordprocessingDrawing" xmlns:w10="urn:schemas-microsoft-com:office:word" xmlns:w="http://schemas.openxmlformats.org/wordprocessingml/2006/main" xmlns:w14="http://schemas.microsoft.com/office/word/2010/wordml" xmlns:w15="http://schemas.microsoft.com/office/word/2012/wordml" xmlns:w16cex="http://schemas.microsoft.com/office/word/2018/wordml/cex" xmlns:w16cid="http://schemas.microsoft.com/office/word/2016/wordml/cid" xmlns:w16="http://schemas.microsoft.com/office/word/2018/wordml" xmlns:w16du="http://schemas.microsoft.com/office/word/2023/wordml/word16du" xmlns:w16sdtdh="http://schemas.microsoft.com/office/word/2020/wordml/sdtdatahash" xmlns:w16se="http://schemas.microsoft.com/office/word/2015/wordml/symex" xmlns:wpg="http://schemas.microsoft.com/office/word/2010/wordprocessingGroup" xmlns:wpi="http://schemas.microsoft.com/office/word/2010/wordprocessingInk" xmlns:wne="http://schemas.microsoft.com/office/word/2006/wordml" xmlns:wps="http://schemas.microsoft.com/office/word/2010/wordprocessingShape" mc:Ignorable="w14 w15 w16se w16cid w16 w16cex w16sdtdh w16du wp14">
+<w:hdr xmlns:wpc="http://schemas.microsoft.com/office/word/2010/wordprocessingCanvas" xmlns:cx="http://schemas.microsoft.com/office/drawing/2014/chartex" xmlns:cx1="http://schemas.microsoft.com/office/drawing/2015/9/8/chartex" xmlns:cx2="http://schemas.microsoft.com/office/drawing/2015/10/21/chartex" xmlns:cx3="http://schemas.microsoft.com/office/drawing/2016/5/9/chartex" xmlns:cx4="http://schemas.microsoft.com/office/drawing/2016/5/10/chartex" xmlns:cx5="http://schemas.microsoft.com/office/drawing/2016/5/11/chartex" xmlns:cx6="http://schemas.microsoft.com/office/drawing/2016/5/12/chartex" xmlns:cx7="http://schemas.microsoft.com/office/drawing/2016/5/13/chartex" xmlns:cx8="http://schemas.microsoft.com/office/drawing/2016/5/14/chartex" xmlns:mc="http://schemas.openxmlformats.org/markup-compatibility/2006" xmlns:aink="http://schemas.microsoft.com/office/drawing/2016/ink" xmlns:am3d="http://schemas.microsoft.com/office/drawing/2017/model3d" xmlns:o="urn:schemas-microsoft-com:office:office" xmlns:oel="http://schemas.microsoft.com/office/2019/extlst" xmlns:r="http://schemas.openxmlformats.org/officeDocument/2006/relationships" xmlns:m="http://schemas.openxmlformats.org/officeDocument/2006/math" xmlns:v="urn:schemas-microsoft-com:vml" xmlns:wp14="http://schemas.microsoft.com/office/word/2010/wordprocessingDrawing" xmlns:wp="http://schemas.openxmlformats.org/drawingml/2006/wordprocessingDrawing" xmlns:w10="urn:schemas-microsoft-com:office:word" xmlns:w="http://schemas.openxmlformats.org/wordprocessingml/2006/main" xmlns:w14="http://schemas.microsoft.com/office/word/2010/wordml" xmlns:w15="http://schemas.microsoft.com/office/word/2012/wordml" xmlns:w16cex="http://schemas.microsoft.com/office/word/2018/wordml/cex" xmlns:w16cid="http://schemas.microsoft.com/office/word/2016/wordml/cid" xmlns:w16="http://schemas.microsoft.com/office/word/2018/wordml" xmlns:w16du="http://schemas.microsoft.com/office/word/2023/wordml/word16du" xmlns:w16sdtdh="http://schemas.microsoft.com/office/word/2020/wordml/sdtdatahash" xmlns:w16sdtfl="http://schemas.microsoft.com/office/word/2024/wordml/sdtformatlock" xmlns:w16se="http://schemas.microsoft.com/office/word/2015/wordml/symex" xmlns:wpg="http://schemas.microsoft.com/office/word/2010/wordprocessingGroup" xmlns:wpi="http://schemas.microsoft.com/office/word/2010/wordprocessingInk" xmlns:wne="http://schemas.microsoft.com/office/word/2006/wordml" xmlns:wps="http://schemas.microsoft.com/office/word/2010/wordprocessingShape" mc:Ignorable="w14 w15 w16se w16cid w16 w16cex w16sdtdh w16sdtfl w16du wp14">
   <w:p>
     <w:pPr>
-      <w:pStyle w:val="En-tte"/>
+      <w:pStyle w:val="Header"/>
       <w:ind w:right="360"/>
     </w:pPr>
     <w:r>
@@ -2406,7 +2410,7 @@
                           </w:pPr>
                           <w:r>
                             <w:rPr>
-                              <w:rStyle w:val="Numrodepage"/>
+                              <w:rStyle w:val="PageNumber"/>
                               <w:sz w:val="22"/>
                               <w:szCs w:val="22"/>
                             </w:rPr>
@@ -2414,7 +2418,7 @@
                           </w:r>
                           <w:r>
                             <w:rPr>
-                              <w:rStyle w:val="Numrodepage"/>
+                              <w:rStyle w:val="PageNumber"/>
                               <w:sz w:val="22"/>
                               <w:szCs w:val="22"/>
                             </w:rPr>
@@ -2422,7 +2426,7 @@
                           </w:r>
                           <w:r>
                             <w:rPr>
-                              <w:rStyle w:val="Numrodepage"/>
+                              <w:rStyle w:val="PageNumber"/>
                               <w:sz w:val="22"/>
                               <w:szCs w:val="22"/>
                             </w:rPr>
@@ -2430,7 +2434,7 @@
                           </w:r>
                           <w:r>
                             <w:rPr>
-                              <w:rStyle w:val="Numrodepage"/>
+                              <w:rStyle w:val="PageNumber"/>
                               <w:sz w:val="22"/>
                               <w:szCs w:val="22"/>
                             </w:rPr>
@@ -2438,7 +2442,7 @@
                           </w:r>
                           <w:r>
                             <w:rPr>
-                              <w:rStyle w:val="Numrodepage"/>
+                              <w:rStyle w:val="PageNumber"/>
                               <w:sz w:val="22"/>
                               <w:szCs w:val="22"/>
                             </w:rPr>
@@ -2446,7 +2450,7 @@
                           </w:r>
                           <w:r>
                             <w:rPr>
-                              <w:rStyle w:val="Numrodepage"/>
+                              <w:rStyle w:val="PageNumber"/>
                               <w:sz w:val="22"/>
                               <w:szCs w:val="22"/>
                             </w:rPr>
@@ -2454,44 +2458,44 @@
                           </w:r>
                           <w:r>
                             <w:rPr>
-                              <w:rStyle w:val="Numrodepage"/>
+                              <w:rStyle w:val="PageNumber"/>
                             </w:rPr>
                             <w:tab/>
                             <w:t xml:space="preserve">- </w:t>
                           </w:r>
                           <w:r>
                             <w:rPr>
-                              <w:rStyle w:val="Numrodepage"/>
+                              <w:rStyle w:val="PageNumber"/>
                             </w:rPr>
                             <w:fldChar w:fldCharType="begin"/>
                           </w:r>
                           <w:r>
                             <w:rPr>
-                              <w:rStyle w:val="Numrodepage"/>
+                              <w:rStyle w:val="PageNumber"/>
                             </w:rPr>
                             <w:instrText xml:space="preserve"> PAGE </w:instrText>
                           </w:r>
                           <w:r>
                             <w:rPr>
-                              <w:rStyle w:val="Numrodepage"/>
+                              <w:rStyle w:val="PageNumber"/>
                             </w:rPr>
                             <w:fldChar w:fldCharType="separate"/>
                           </w:r>
                           <w:r>
                             <w:rPr>
-                              <w:rStyle w:val="Numrodepage"/>
+                              <w:rStyle w:val="PageNumber"/>
                             </w:rPr>
                             <w:t>0</w:t>
                           </w:r>
                           <w:r>
                             <w:rPr>
-                              <w:rStyle w:val="Numrodepage"/>
+                              <w:rStyle w:val="PageNumber"/>
                             </w:rPr>
                             <w:fldChar w:fldCharType="end"/>
                           </w:r>
                           <w:r>
                             <w:rPr>
-                              <w:rStyle w:val="Numrodepage"/>
+                              <w:rStyle w:val="PageNumber"/>
                             </w:rPr>
                             <w:t xml:space="preserve"> -101010 878</w:t>
                           </w:r>
@@ -2618,25 +2622,25 @@
     </w:r>
     <w:r>
       <w:rPr>
-        <w:rStyle w:val="Numrodepage"/>
+        <w:rStyle w:val="PageNumber"/>
       </w:rPr>
       <w:t xml:space="preserve"> </w:t>
     </w:r>
     <w:r>
       <w:rPr>
-        <w:rStyle w:val="Numrodepage"/>
+        <w:rStyle w:val="PageNumber"/>
       </w:rPr>
       <w:tab/>
     </w:r>
     <w:r>
       <w:rPr>
-        <w:rStyle w:val="Numrodepage"/>
+        <w:rStyle w:val="PageNumber"/>
       </w:rPr>
       <w:tab/>
     </w:r>
     <w:r>
       <w:rPr>
-        <w:rStyle w:val="Numrodepage"/>
+        <w:rStyle w:val="PageNumber"/>
       </w:rPr>
       <w:tab/>
     </w:r>
@@ -2645,10 +2649,10 @@
 </file>
 
 <file path=word/header3.xml><?xml version="1.0" encoding="utf-8"?>
-<w:hdr xmlns:wpc="http://schemas.microsoft.com/office/word/2010/wordprocessingCanvas" xmlns:cx="http://schemas.microsoft.com/office/drawing/2014/chartex" xmlns:cx1="http://schemas.microsoft.com/office/drawing/2015/9/8/chartex" xmlns:cx2="http://schemas.microsoft.com/office/drawing/2015/10/21/chartex" xmlns:cx3="http://schemas.microsoft.com/office/drawing/2016/5/9/chartex" xmlns:cx4="http://schemas.microsoft.com/office/drawing/2016/5/10/chartex" xmlns:cx5="http://schemas.microsoft.com/office/drawing/2016/5/11/chartex" xmlns:cx6="http://schemas.microsoft.com/office/drawing/2016/5/12/chartex" xmlns:cx7="http://schemas.microsoft.com/office/drawing/2016/5/13/chartex" xmlns:cx8="http://schemas.microsoft.com/office/drawing/2016/5/14/chartex" xmlns:mc="http://schemas.openxmlformats.org/markup-compatibility/2006" xmlns:aink="http://schemas.microsoft.com/office/drawing/2016/ink" xmlns:am3d="http://schemas.microsoft.com/office/drawing/2017/model3d" xmlns:o="urn:schemas-microsoft-com:office:office" xmlns:oel="http://schemas.microsoft.com/office/2019/extlst" xmlns:r="http://schemas.openxmlformats.org/officeDocument/2006/relationships" xmlns:m="http://schemas.openxmlformats.org/officeDocument/2006/math" xmlns:v="urn:schemas-microsoft-com:vml" xmlns:wp14="http://schemas.microsoft.com/office/word/2010/wordprocessingDrawing" xmlns:wp="http://schemas.openxmlformats.org/drawingml/2006/wordprocessingDrawing" xmlns:w10="urn:schemas-microsoft-com:office:word" xmlns:w="http://schemas.openxmlformats.org/wordprocessingml/2006/main" xmlns:w14="http://schemas.microsoft.com/office/word/2010/wordml" xmlns:w15="http://schemas.microsoft.com/office/word/2012/wordml" xmlns:w16cex="http://schemas.microsoft.com/office/word/2018/wordml/cex" xmlns:w16cid="http://schemas.microsoft.com/office/word/2016/wordml/cid" xmlns:w16="http://schemas.microsoft.com/office/word/2018/wordml" xmlns:w16du="http://schemas.microsoft.com/office/word/2023/wordml/word16du" xmlns:w16sdtdh="http://schemas.microsoft.com/office/word/2020/wordml/sdtdatahash" xmlns:w16se="http://schemas.microsoft.com/office/word/2015/wordml/symex" xmlns:wpg="http://schemas.microsoft.com/office/word/2010/wordprocessingGroup" xmlns:wpi="http://schemas.microsoft.com/office/word/2010/wordprocessingInk" xmlns:wne="http://schemas.microsoft.com/office/word/2006/wordml" xmlns:wps="http://schemas.microsoft.com/office/word/2010/wordprocessingShape" mc:Ignorable="w14 w15 w16se w16cid w16 w16cex w16sdtdh w16du wp14">
+<w:hdr xmlns:wpc="http://schemas.microsoft.com/office/word/2010/wordprocessingCanvas" xmlns:cx="http://schemas.microsoft.com/office/drawing/2014/chartex" xmlns:cx1="http://schemas.microsoft.com/office/drawing/2015/9/8/chartex" xmlns:cx2="http://schemas.microsoft.com/office/drawing/2015/10/21/chartex" xmlns:cx3="http://schemas.microsoft.com/office/drawing/2016/5/9/chartex" xmlns:cx4="http://schemas.microsoft.com/office/drawing/2016/5/10/chartex" xmlns:cx5="http://schemas.microsoft.com/office/drawing/2016/5/11/chartex" xmlns:cx6="http://schemas.microsoft.com/office/drawing/2016/5/12/chartex" xmlns:cx7="http://schemas.microsoft.com/office/drawing/2016/5/13/chartex" xmlns:cx8="http://schemas.microsoft.com/office/drawing/2016/5/14/chartex" xmlns:mc="http://schemas.openxmlformats.org/markup-compatibility/2006" xmlns:aink="http://schemas.microsoft.com/office/drawing/2016/ink" xmlns:am3d="http://schemas.microsoft.com/office/drawing/2017/model3d" xmlns:o="urn:schemas-microsoft-com:office:office" xmlns:oel="http://schemas.microsoft.com/office/2019/extlst" xmlns:r="http://schemas.openxmlformats.org/officeDocument/2006/relationships" xmlns:m="http://schemas.openxmlformats.org/officeDocument/2006/math" xmlns:v="urn:schemas-microsoft-com:vml" xmlns:wp14="http://schemas.microsoft.com/office/word/2010/wordprocessingDrawing" xmlns:wp="http://schemas.openxmlformats.org/drawingml/2006/wordprocessingDrawing" xmlns:w10="urn:schemas-microsoft-com:office:word" xmlns:w="http://schemas.openxmlformats.org/wordprocessingml/2006/main" xmlns:w14="http://schemas.microsoft.com/office/word/2010/wordml" xmlns:w15="http://schemas.microsoft.com/office/word/2012/wordml" xmlns:w16cex="http://schemas.microsoft.com/office/word/2018/wordml/cex" xmlns:w16cid="http://schemas.microsoft.com/office/word/2016/wordml/cid" xmlns:w16="http://schemas.microsoft.com/office/word/2018/wordml" xmlns:w16du="http://schemas.microsoft.com/office/word/2023/wordml/word16du" xmlns:w16sdtdh="http://schemas.microsoft.com/office/word/2020/wordml/sdtdatahash" xmlns:w16sdtfl="http://schemas.microsoft.com/office/word/2024/wordml/sdtformatlock" xmlns:w16se="http://schemas.microsoft.com/office/word/2015/wordml/symex" xmlns:wpg="http://schemas.microsoft.com/office/word/2010/wordprocessingGroup" xmlns:wpi="http://schemas.microsoft.com/office/word/2010/wordprocessingInk" xmlns:wne="http://schemas.microsoft.com/office/word/2006/wordml" xmlns:wps="http://schemas.microsoft.com/office/word/2010/wordprocessingShape" mc:Ignorable="w14 w15 w16se w16cid w16 w16cex w16sdtdh w16sdtfl w16du wp14">
   <w:tbl>
     <w:tblPr>
-      <w:tblStyle w:val="Grilledutableau"/>
+      <w:tblStyle w:val="TableGrid"/>
       <w:tblW w:w="8460" w:type="dxa"/>
       <w:jc w:val="center"/>
       <w:tblLayout w:type="fixed"/>
@@ -2739,7 +2743,7 @@
   </w:tbl>
   <w:p>
     <w:pPr>
-      <w:pStyle w:val="En-tte"/>
+      <w:pStyle w:val="Header"/>
       <w:tabs>
         <w:tab w:val="clear" w:pos="4536"/>
         <w:tab w:val="clear" w:pos="9072"/>
@@ -2750,7 +2754,7 @@
 </file>
 
 <file path=word/numbering.xml><?xml version="1.0" encoding="utf-8"?>
-<w:numbering xmlns:wpc="http://schemas.microsoft.com/office/word/2010/wordprocessingCanvas" xmlns:cx="http://schemas.microsoft.com/office/drawing/2014/chartex" xmlns:cx1="http://schemas.microsoft.com/office/drawing/2015/9/8/chartex" xmlns:cx2="http://schemas.microsoft.com/office/drawing/2015/10/21/chartex" xmlns:cx3="http://schemas.microsoft.com/office/drawing/2016/5/9/chartex" xmlns:cx4="http://schemas.microsoft.com/office/drawing/2016/5/10/chartex" xmlns:cx5="http://schemas.microsoft.com/office/drawing/2016/5/11/chartex" xmlns:cx6="http://schemas.microsoft.com/office/drawing/2016/5/12/chartex" xmlns:cx7="http://schemas.microsoft.com/office/drawing/2016/5/13/chartex" xmlns:cx8="http://schemas.microsoft.com/office/drawing/2016/5/14/chartex" xmlns:mc="http://schemas.openxmlformats.org/markup-compatibility/2006" xmlns:aink="http://schemas.microsoft.com/office/drawing/2016/ink" xmlns:am3d="http://schemas.microsoft.com/office/drawing/2017/model3d" xmlns:o="urn:schemas-microsoft-com:office:office" xmlns:oel="http://schemas.microsoft.com/office/2019/extlst" xmlns:r="http://schemas.openxmlformats.org/officeDocument/2006/relationships" xmlns:m="http://schemas.openxmlformats.org/officeDocument/2006/math" xmlns:v="urn:schemas-microsoft-com:vml" xmlns:wp14="http://schemas.microsoft.com/office/word/2010/wordprocessingDrawing" xmlns:wp="http://schemas.openxmlformats.org/drawingml/2006/wordprocessingDrawing" xmlns:w10="urn:schemas-microsoft-com:office:word" xmlns:w="http://schemas.openxmlformats.org/wordprocessingml/2006/main" xmlns:w14="http://schemas.microsoft.com/office/word/2010/wordml" xmlns:w15="http://schemas.microsoft.com/office/word/2012/wordml" xmlns:w16cex="http://schemas.microsoft.com/office/word/2018/wordml/cex" xmlns:w16cid="http://schemas.microsoft.com/office/word/2016/wordml/cid" xmlns:w16="http://schemas.microsoft.com/office/word/2018/wordml" xmlns:w16du="http://schemas.microsoft.com/office/word/2023/wordml/word16du" xmlns:w16sdtdh="http://schemas.microsoft.com/office/word/2020/wordml/sdtdatahash" xmlns:w16se="http://schemas.microsoft.com/office/word/2015/wordml/symex" xmlns:wpg="http://schemas.microsoft.com/office/word/2010/wordprocessingGroup" xmlns:wpi="http://schemas.microsoft.com/office/word/2010/wordprocessingInk" xmlns:wne="http://schemas.microsoft.com/office/word/2006/wordml" xmlns:wps="http://schemas.microsoft.com/office/word/2010/wordprocessingShape" mc:Ignorable="w14 w15 w16se w16cid w16 w16cex w16sdtdh w16du wp14">
+<w:numbering xmlns:wpc="http://schemas.microsoft.com/office/word/2010/wordprocessingCanvas" xmlns:cx="http://schemas.microsoft.com/office/drawing/2014/chartex" xmlns:cx1="http://schemas.microsoft.com/office/drawing/2015/9/8/chartex" xmlns:cx2="http://schemas.microsoft.com/office/drawing/2015/10/21/chartex" xmlns:cx3="http://schemas.microsoft.com/office/drawing/2016/5/9/chartex" xmlns:cx4="http://schemas.microsoft.com/office/drawing/2016/5/10/chartex" xmlns:cx5="http://schemas.microsoft.com/office/drawing/2016/5/11/chartex" xmlns:cx6="http://schemas.microsoft.com/office/drawing/2016/5/12/chartex" xmlns:cx7="http://schemas.microsoft.com/office/drawing/2016/5/13/chartex" xmlns:cx8="http://schemas.microsoft.com/office/drawing/2016/5/14/chartex" xmlns:mc="http://schemas.openxmlformats.org/markup-compatibility/2006" xmlns:aink="http://schemas.microsoft.com/office/drawing/2016/ink" xmlns:am3d="http://schemas.microsoft.com/office/drawing/2017/model3d" xmlns:o="urn:schemas-microsoft-com:office:office" xmlns:oel="http://schemas.microsoft.com/office/2019/extlst" xmlns:r="http://schemas.openxmlformats.org/officeDocument/2006/relationships" xmlns:m="http://schemas.openxmlformats.org/officeDocument/2006/math" xmlns:v="urn:schemas-microsoft-com:vml" xmlns:wp14="http://schemas.microsoft.com/office/word/2010/wordprocessingDrawing" xmlns:wp="http://schemas.openxmlformats.org/drawingml/2006/wordprocessingDrawing" xmlns:w10="urn:schemas-microsoft-com:office:word" xmlns:w="http://schemas.openxmlformats.org/wordprocessingml/2006/main" xmlns:w14="http://schemas.microsoft.com/office/word/2010/wordml" xmlns:w15="http://schemas.microsoft.com/office/word/2012/wordml" xmlns:w16cex="http://schemas.microsoft.com/office/word/2018/wordml/cex" xmlns:w16cid="http://schemas.microsoft.com/office/word/2016/wordml/cid" xmlns:w16="http://schemas.microsoft.com/office/word/2018/wordml" xmlns:w16du="http://schemas.microsoft.com/office/word/2023/wordml/word16du" xmlns:w16sdtdh="http://schemas.microsoft.com/office/word/2020/wordml/sdtdatahash" xmlns:w16sdtfl="http://schemas.microsoft.com/office/word/2024/wordml/sdtformatlock" xmlns:w16se="http://schemas.microsoft.com/office/word/2015/wordml/symex" xmlns:wpg="http://schemas.microsoft.com/office/word/2010/wordprocessingGroup" xmlns:wpi="http://schemas.microsoft.com/office/word/2010/wordprocessingInk" xmlns:wne="http://schemas.microsoft.com/office/word/2006/wordml" xmlns:wps="http://schemas.microsoft.com/office/word/2010/wordprocessingShape" mc:Ignorable="w14 w15 w16se w16cid w16 w16cex w16sdtdh w16sdtfl w16du wp14">
   <w:abstractNum w:abstractNumId="0" w15:restartNumberingAfterBreak="0">
     <w:nsid w:val="1F0B101A"/>
     <w:multiLevelType w:val="multilevel"/>
@@ -2875,7 +2879,7 @@
     <w:lvl w:ilvl="0">
       <w:start w:val="1"/>
       <w:numFmt w:val="none"/>
-      <w:pStyle w:val="Titre1"/>
+      <w:pStyle w:val="Heading1"/>
       <w:suff w:val="nothing"/>
       <w:lvlText w:val=""/>
       <w:lvlJc w:val="left"/>
@@ -2889,7 +2893,7 @@
     <w:lvl w:ilvl="1">
       <w:start w:val="1"/>
       <w:numFmt w:val="none"/>
-      <w:pStyle w:val="Titre2"/>
+      <w:pStyle w:val="Heading2"/>
       <w:suff w:val="nothing"/>
       <w:lvlText w:val=""/>
       <w:lvlJc w:val="left"/>
@@ -2916,7 +2920,7 @@
     <w:lvl w:ilvl="3">
       <w:start w:val="1"/>
       <w:numFmt w:val="none"/>
-      <w:pStyle w:val="Titre4"/>
+      <w:pStyle w:val="Heading4"/>
       <w:suff w:val="nothing"/>
       <w:lvlText w:val=""/>
       <w:lvlJc w:val="left"/>
@@ -2930,7 +2934,7 @@
     <w:lvl w:ilvl="4">
       <w:start w:val="1"/>
       <w:numFmt w:val="none"/>
-      <w:pStyle w:val="Titre5"/>
+      <w:pStyle w:val="Heading5"/>
       <w:suff w:val="nothing"/>
       <w:lvlText w:val=""/>
       <w:lvlJc w:val="left"/>
@@ -2944,7 +2948,7 @@
     <w:lvl w:ilvl="5">
       <w:start w:val="1"/>
       <w:numFmt w:val="none"/>
-      <w:pStyle w:val="Titre6"/>
+      <w:pStyle w:val="Heading6"/>
       <w:suff w:val="nothing"/>
       <w:lvlText w:val=""/>
       <w:lvlJc w:val="left"/>
@@ -2958,7 +2962,7 @@
     <w:lvl w:ilvl="6">
       <w:start w:val="1"/>
       <w:numFmt w:val="none"/>
-      <w:pStyle w:val="Titre7"/>
+      <w:pStyle w:val="Heading7"/>
       <w:suff w:val="nothing"/>
       <w:lvlText w:val=""/>
       <w:lvlJc w:val="left"/>
@@ -3131,7 +3135,7 @@
 </file>
 
 <file path=word/styles.xml><?xml version="1.0" encoding="utf-8"?>
-<w:styles xmlns:mc="http://schemas.openxmlformats.org/markup-compatibility/2006" xmlns:r="http://schemas.openxmlformats.org/officeDocument/2006/relationships" xmlns:w="http://schemas.openxmlformats.org/wordprocessingml/2006/main" xmlns:w14="http://schemas.microsoft.com/office/word/2010/wordml" xmlns:w15="http://schemas.microsoft.com/office/word/2012/wordml" xmlns:w16cex="http://schemas.microsoft.com/office/word/2018/wordml/cex" xmlns:w16cid="http://schemas.microsoft.com/office/word/2016/wordml/cid" xmlns:w16="http://schemas.microsoft.com/office/word/2018/wordml" xmlns:w16du="http://schemas.microsoft.com/office/word/2023/wordml/word16du" xmlns:w16sdtdh="http://schemas.microsoft.com/office/word/2020/wordml/sdtdatahash" xmlns:w16se="http://schemas.microsoft.com/office/word/2015/wordml/symex" mc:Ignorable="w14 w15 w16se w16cid w16 w16cex w16sdtdh w16du">
+<w:styles xmlns:mc="http://schemas.openxmlformats.org/markup-compatibility/2006" xmlns:r="http://schemas.openxmlformats.org/officeDocument/2006/relationships" xmlns:w="http://schemas.openxmlformats.org/wordprocessingml/2006/main" xmlns:w14="http://schemas.microsoft.com/office/word/2010/wordml" xmlns:w15="http://schemas.microsoft.com/office/word/2012/wordml" xmlns:w16cex="http://schemas.microsoft.com/office/word/2018/wordml/cex" xmlns:w16cid="http://schemas.microsoft.com/office/word/2016/wordml/cid" xmlns:w16="http://schemas.microsoft.com/office/word/2018/wordml" xmlns:w16du="http://schemas.microsoft.com/office/word/2023/wordml/word16du" xmlns:w16sdtdh="http://schemas.microsoft.com/office/word/2020/wordml/sdtdatahash" xmlns:w16sdtfl="http://schemas.microsoft.com/office/word/2024/wordml/sdtformatlock" xmlns:w16se="http://schemas.microsoft.com/office/word/2015/wordml/symex" mc:Ignorable="w14 w15 w16se w16cid w16 w16cex w16sdtdh w16sdtfl w16du">
   <w:docDefaults>
     <w:rPrDefault>
       <w:rPr>
@@ -3532,7 +3536,7 @@
       <w:szCs w:val="24"/>
     </w:rPr>
   </w:style>
-  <w:style w:type="paragraph" w:styleId="Titre1">
+  <w:style w:type="paragraph" w:styleId="Heading1">
     <w:name w:val="heading 1"/>
     <w:basedOn w:val="Normal"/>
     <w:next w:val="Normal"/>
@@ -3562,7 +3566,7 @@
       <w:lang w:eastAsia="zh-CN"/>
     </w:rPr>
   </w:style>
-  <w:style w:type="paragraph" w:styleId="Titre2">
+  <w:style w:type="paragraph" w:styleId="Heading2">
     <w:name w:val="heading 2"/>
     <w:basedOn w:val="Normal"/>
     <w:next w:val="Normal"/>
@@ -3586,9 +3590,9 @@
       <w:lang w:eastAsia="zh-CN"/>
     </w:rPr>
   </w:style>
-  <w:style w:type="paragraph" w:styleId="Titre3">
+  <w:style w:type="paragraph" w:styleId="Heading3">
     <w:name w:val="heading 3"/>
-    <w:basedOn w:val="Titre2"/>
+    <w:basedOn w:val="Heading2"/>
     <w:next w:val="Normal"/>
     <w:qFormat/>
     <w:pPr>
@@ -3598,7 +3602,7 @@
       <w:color w:val="800080"/>
     </w:rPr>
   </w:style>
-  <w:style w:type="paragraph" w:styleId="Titre4">
+  <w:style w:type="paragraph" w:styleId="Heading4">
     <w:name w:val="heading 4"/>
     <w:basedOn w:val="Normal"/>
     <w:next w:val="Normal"/>
@@ -3619,7 +3623,7 @@
       <w:lang w:eastAsia="zh-CN"/>
     </w:rPr>
   </w:style>
-  <w:style w:type="paragraph" w:styleId="Titre5">
+  <w:style w:type="paragraph" w:styleId="Heading5">
     <w:name w:val="heading 5"/>
     <w:basedOn w:val="Normal"/>
     <w:next w:val="Normal"/>
@@ -3640,7 +3644,7 @@
       <w:lang w:eastAsia="zh-CN"/>
     </w:rPr>
   </w:style>
-  <w:style w:type="paragraph" w:styleId="Titre6">
+  <w:style w:type="paragraph" w:styleId="Heading6">
     <w:name w:val="heading 6"/>
     <w:basedOn w:val="Normal"/>
     <w:next w:val="Normal"/>
@@ -3662,7 +3666,7 @@
       <w:lang w:eastAsia="zh-CN"/>
     </w:rPr>
   </w:style>
-  <w:style w:type="paragraph" w:styleId="Titre7">
+  <w:style w:type="paragraph" w:styleId="Heading7">
     <w:name w:val="heading 7"/>
     <w:basedOn w:val="Normal"/>
     <w:next w:val="Normal"/>
@@ -3685,13 +3689,13 @@
       <w:lang w:eastAsia="zh-CN"/>
     </w:rPr>
   </w:style>
-  <w:style w:type="character" w:default="1" w:styleId="Policepardfaut">
+  <w:style w:type="character" w:default="1" w:styleId="DefaultParagraphFont">
     <w:name w:val="Default Paragraph Font"/>
     <w:uiPriority w:val="1"/>
     <w:semiHidden/>
     <w:unhideWhenUsed/>
   </w:style>
-  <w:style w:type="table" w:default="1" w:styleId="TableauNormal">
+  <w:style w:type="table" w:default="1" w:styleId="TableNormal">
     <w:name w:val="Normal Table"/>
     <w:uiPriority w:val="99"/>
     <w:semiHidden/>
@@ -3706,7 +3710,7 @@
       </w:tblCellMar>
     </w:tblPr>
   </w:style>
-  <w:style w:type="numbering" w:default="1" w:styleId="Aucuneliste">
+  <w:style w:type="numbering" w:default="1" w:styleId="NoList">
     <w:name w:val="No List"/>
     <w:uiPriority w:val="99"/>
     <w:semiHidden/>
@@ -3969,7 +3973,7 @@
     <w:name w:val="WW-Police par défaut"/>
     <w:qFormat/>
   </w:style>
-  <w:style w:type="character" w:styleId="Numrodepage">
+  <w:style w:type="character" w:styleId="PageNumber">
     <w:name w:val="page number"/>
     <w:basedOn w:val="WW-Policepardfaut"/>
     <w:qFormat/>
@@ -4046,7 +4050,7 @@
   <w:style w:type="paragraph" w:customStyle="1" w:styleId="Heading">
     <w:name w:val="Heading"/>
     <w:basedOn w:val="Normal"/>
-    <w:next w:val="Corpsdetexte"/>
+    <w:next w:val="BodyText"/>
     <w:qFormat/>
     <w:pPr>
       <w:keepNext/>
@@ -4058,7 +4062,7 @@
       <w:szCs w:val="28"/>
     </w:rPr>
   </w:style>
-  <w:style w:type="paragraph" w:styleId="Corpsdetexte">
+  <w:style w:type="paragraph" w:styleId="BodyText">
     <w:name w:val="Body Text"/>
     <w:basedOn w:val="Normal"/>
     <w:pPr>
@@ -4071,14 +4075,14 @@
       <w:lang w:eastAsia="zh-CN"/>
     </w:rPr>
   </w:style>
-  <w:style w:type="paragraph" w:styleId="Liste">
+  <w:style w:type="paragraph" w:styleId="List">
     <w:name w:val="List"/>
-    <w:basedOn w:val="Corpsdetexte"/>
+    <w:basedOn w:val="BodyText"/>
     <w:rPr>
       <w:rFonts w:cs="Tahoma"/>
     </w:rPr>
   </w:style>
-  <w:style w:type="paragraph" w:styleId="Lgende">
+  <w:style w:type="paragraph" w:styleId="Caption">
     <w:name w:val="caption"/>
     <w:basedOn w:val="Normal"/>
     <w:qFormat/>
@@ -4109,10 +4113,10 @@
       <w:lang w:eastAsia="zh-CN"/>
     </w:rPr>
   </w:style>
-  <w:style w:type="paragraph" w:customStyle="1" w:styleId="Titre20">
+  <w:style w:type="paragraph" w:customStyle="1" w:styleId="Titre2">
     <w:name w:val="Titre2"/>
     <w:basedOn w:val="Normal"/>
-    <w:next w:val="Corpsdetexte"/>
+    <w:next w:val="BodyText"/>
     <w:qFormat/>
     <w:pPr>
       <w:keepNext/>
@@ -4145,7 +4149,7 @@
   <w:style w:type="paragraph" w:customStyle="1" w:styleId="WW-Titre">
     <w:name w:val="WW-Titre"/>
     <w:basedOn w:val="Normal"/>
-    <w:next w:val="Corpsdetexte"/>
+    <w:next w:val="BodyText"/>
     <w:qFormat/>
     <w:pPr>
       <w:keepNext/>
@@ -4160,10 +4164,10 @@
       <w:lang w:eastAsia="zh-CN"/>
     </w:rPr>
   </w:style>
-  <w:style w:type="paragraph" w:styleId="Sous-titre">
+  <w:style w:type="paragraph" w:styleId="Subtitle">
     <w:name w:val="Subtitle"/>
-    <w:basedOn w:val="Titre20"/>
-    <w:next w:val="Corpsdetexte"/>
+    <w:basedOn w:val="Titre2"/>
+    <w:next w:val="BodyText"/>
     <w:qFormat/>
     <w:pPr>
       <w:jc w:val="center"/>
@@ -4193,7 +4197,7 @@
     <w:basedOn w:val="Normal"/>
     <w:qFormat/>
   </w:style>
-  <w:style w:type="paragraph" w:styleId="En-tte">
+  <w:style w:type="paragraph" w:styleId="Header">
     <w:name w:val="header"/>
     <w:basedOn w:val="Normal"/>
     <w:pPr>
@@ -4209,7 +4213,7 @@
       <w:lang w:eastAsia="zh-CN"/>
     </w:rPr>
   </w:style>
-  <w:style w:type="paragraph" w:styleId="Pieddepage">
+  <w:style w:type="paragraph" w:styleId="Footer">
     <w:name w:val="footer"/>
     <w:basedOn w:val="Normal"/>
     <w:pPr>
@@ -4319,7 +4323,7 @@
       <w:lang w:eastAsia="zh-CN"/>
     </w:rPr>
   </w:style>
-  <w:style w:type="paragraph" w:styleId="Notedebasdepage">
+  <w:style w:type="paragraph" w:styleId="FootnoteText">
     <w:name w:val="footnote text"/>
     <w:basedOn w:val="Normal"/>
     <w:pPr>
@@ -4483,7 +4487,7 @@
   </w:style>
   <w:style w:type="paragraph" w:customStyle="1" w:styleId="Contenudetableau">
     <w:name w:val="Contenu de tableau"/>
-    <w:basedOn w:val="Corpsdetexte"/>
+    <w:basedOn w:val="BodyText"/>
     <w:qFormat/>
     <w:pPr>
       <w:suppressLineNumbers/>
@@ -4563,7 +4567,7 @@
       <w:iCs/>
     </w:rPr>
   </w:style>
-  <w:style w:type="paragraph" w:customStyle="1" w:styleId="TITRE40">
+  <w:style w:type="paragraph" w:customStyle="1" w:styleId="TITRE4">
     <w:name w:val="TITRE4"/>
     <w:basedOn w:val="Normal"/>
     <w:qFormat/>
@@ -4578,7 +4582,7 @@
       <w:lang w:eastAsia="zh-CN"/>
     </w:rPr>
   </w:style>
-  <w:style w:type="paragraph" w:customStyle="1" w:styleId="TITRE50">
+  <w:style w:type="paragraph" w:customStyle="1" w:styleId="TITRE5">
     <w:name w:val="TITRE5"/>
     <w:basedOn w:val="Normal"/>
     <w:qFormat/>
@@ -4626,13 +4630,13 @@
   </w:style>
   <w:style w:type="paragraph" w:customStyle="1" w:styleId="Contenuducadre">
     <w:name w:val="Contenu du cadre"/>
-    <w:basedOn w:val="Corpsdetexte"/>
-    <w:qFormat/>
-  </w:style>
-  <w:style w:type="paragraph" w:customStyle="1" w:styleId="Titre10">
+    <w:basedOn w:val="BodyText"/>
+    <w:qFormat/>
+  </w:style>
+  <w:style w:type="paragraph" w:customStyle="1" w:styleId="Titre1">
     <w:name w:val="Titre1"/>
     <w:basedOn w:val="Normal"/>
-    <w:next w:val="Corpsdetexte"/>
+    <w:next w:val="BodyText"/>
     <w:qFormat/>
     <w:pPr>
       <w:keepNext/>
@@ -4710,7 +4714,7 @@
       <w:lang w:eastAsia="zh-CN"/>
     </w:rPr>
   </w:style>
-  <w:style w:type="paragraph" w:styleId="Paragraphedeliste">
+  <w:style w:type="paragraph" w:styleId="ListParagraph">
     <w:name w:val="List Paragraph"/>
     <w:basedOn w:val="Normal"/>
     <w:uiPriority w:val="34"/>
@@ -4726,9 +4730,9 @@
     <w:basedOn w:val="Normal"/>
     <w:qFormat/>
   </w:style>
-  <w:style w:type="table" w:styleId="Grilledutableau">
+  <w:style w:type="table" w:styleId="TableGrid">
     <w:name w:val="Table Grid"/>
-    <w:basedOn w:val="TableauNormal"/>
+    <w:basedOn w:val="TableNormal"/>
     <w:uiPriority w:val="59"/>
     <w:rsid w:val="00ED0284"/>
     <w:tblPr>

</xml_diff>

<commit_message>
Avenant for convention mixte latest to recette (#2064)
* feat: include mixte conventions

* mise à jour des templates de generation des conventions mixtes (#2062)

---------

Co-authored-by: Ayoub BOUCHACHIA <ayoub.bouchachia@sully-group.com>
Co-authored-by: adrien.abescat <adrien.abescat@sullly-group.fr>
</commit_message>
<xml_diff>
--- a/documents/FicheCAF-template.docx
+++ b/documents/FicheCAF-template.docx
@@ -62,9 +62,19 @@
           <w:sz w:val="28"/>
           <w:szCs w:val="28"/>
         </w:rPr>
-        <w:t>.parent.numero</w:t>
+        <w:t>.</w:t>
+      </w:r>
+      <w:proofErr w:type="gramStart"/>
+      <w:r>
+        <w:rPr>
+          <w:b/>
+          <w:sz w:val="28"/>
+          <w:szCs w:val="28"/>
+        </w:rPr>
+        <w:t>parent.numero</w:t>
       </w:r>
       <w:proofErr w:type="spellEnd"/>
+      <w:proofErr w:type="gramEnd"/>
       <w:r>
         <w:rPr>
           <w:b/>
@@ -151,9 +161,19 @@
           <w:sz w:val="28"/>
           <w:szCs w:val="28"/>
         </w:rPr>
-        <w:t>.parent.numero</w:t>
+        <w:t>.</w:t>
+      </w:r>
+      <w:proofErr w:type="gramStart"/>
+      <w:r>
+        <w:rPr>
+          <w:b/>
+          <w:sz w:val="28"/>
+          <w:szCs w:val="28"/>
+        </w:rPr>
+        <w:t>parent.numero</w:t>
       </w:r>
       <w:proofErr w:type="spellEnd"/>
+      <w:proofErr w:type="gramEnd"/>
       <w:r>
         <w:rPr>
           <w:b/>
@@ -268,7 +288,16 @@
           <w:sz w:val="28"/>
           <w:szCs w:val="28"/>
         </w:rPr>
-        <w:t xml:space="preserve">}} à la convention n° {{ </w:t>
+        <w:t xml:space="preserve">}} à la convention n° </w:t>
+      </w:r>
+      <w:proofErr w:type="gramStart"/>
+      <w:r>
+        <w:rPr>
+          <w:b/>
+          <w:sz w:val="28"/>
+          <w:szCs w:val="28"/>
+        </w:rPr>
+        <w:t xml:space="preserve">{{ </w:t>
       </w:r>
       <w:proofErr w:type="spellStart"/>
       <w:r>
@@ -277,9 +306,28 @@
           <w:sz w:val="28"/>
           <w:szCs w:val="28"/>
         </w:rPr>
-        <w:t>convention.parent.numero</w:t>
+        <w:t>convention</w:t>
+      </w:r>
+      <w:proofErr w:type="gramEnd"/>
+      <w:r>
+        <w:rPr>
+          <w:b/>
+          <w:sz w:val="28"/>
+          <w:szCs w:val="28"/>
+        </w:rPr>
+        <w:t>.</w:t>
+      </w:r>
+      <w:proofErr w:type="gramStart"/>
+      <w:r>
+        <w:rPr>
+          <w:b/>
+          <w:sz w:val="28"/>
+          <w:szCs w:val="28"/>
+        </w:rPr>
+        <w:t>parent.numero</w:t>
       </w:r>
       <w:proofErr w:type="spellEnd"/>
+      <w:proofErr w:type="gramEnd"/>
       <w:r>
         <w:rPr>
           <w:b/>
@@ -453,7 +501,16 @@
           <w:sz w:val="28"/>
           <w:szCs w:val="28"/>
         </w:rPr>
-        <w:t>.date_resiliation</w:t>
+        <w:t>.date_</w:t>
+      </w:r>
+      <w:proofErr w:type="gramStart"/>
+      <w:r>
+        <w:rPr>
+          <w:b/>
+          <w:sz w:val="28"/>
+          <w:szCs w:val="28"/>
+        </w:rPr>
+        <w:t>resiliation</w:t>
       </w:r>
       <w:proofErr w:type="spellEnd"/>
       <w:r>
@@ -462,7 +519,16 @@
           <w:sz w:val="28"/>
           <w:szCs w:val="28"/>
         </w:rPr>
-        <w:t xml:space="preserve">  %} </w:t>
+        <w:t xml:space="preserve">  %</w:t>
+      </w:r>
+      <w:proofErr w:type="gramEnd"/>
+      <w:r>
+        <w:rPr>
+          <w:b/>
+          <w:sz w:val="28"/>
+          <w:szCs w:val="28"/>
+        </w:rPr>
+        <w:t xml:space="preserve">} </w:t>
       </w:r>
     </w:p>
     <w:tbl>
@@ -595,7 +661,16 @@
           <w:sz w:val="28"/>
           <w:szCs w:val="28"/>
         </w:rPr>
-        <w:t>.date_denonciation</w:t>
+        <w:t>.date_</w:t>
+      </w:r>
+      <w:proofErr w:type="gramStart"/>
+      <w:r>
+        <w:rPr>
+          <w:b/>
+          <w:sz w:val="28"/>
+          <w:szCs w:val="28"/>
+        </w:rPr>
+        <w:t>denonciation</w:t>
       </w:r>
       <w:proofErr w:type="spellEnd"/>
       <w:r>
@@ -604,7 +679,16 @@
           <w:sz w:val="28"/>
           <w:szCs w:val="28"/>
         </w:rPr>
-        <w:t xml:space="preserve">  %} </w:t>
+        <w:t xml:space="preserve">  %</w:t>
+      </w:r>
+      <w:proofErr w:type="gramEnd"/>
+      <w:r>
+        <w:rPr>
+          <w:b/>
+          <w:sz w:val="28"/>
+          <w:szCs w:val="28"/>
+        </w:rPr>
+        <w:t xml:space="preserve">} </w:t>
       </w:r>
     </w:p>
     <w:tbl>
@@ -803,17 +887,32 @@
         <w:rPr>
           <w:rFonts w:cs="TimesNewRomanPSMT"/>
         </w:rPr>
-        <w:t>.adresse|inline_text_multiline</w:t>
+        <w:t>.adresse|inline_text_</w:t>
+      </w:r>
+      <w:proofErr w:type="gramStart"/>
+      <w:r>
+        <w:rPr>
+          <w:rFonts w:cs="TimesNewRomanPSMT"/>
+        </w:rPr>
+        <w:t>multiline</w:t>
       </w:r>
       <w:proofErr w:type="spellEnd"/>
       <w:r>
         <w:rPr>
           <w:rFonts w:cs="TimesNewRomanPSMT"/>
         </w:rPr>
-        <w:t xml:space="preserve"> }}, </w:t>
+        <w:t xml:space="preserve"> }</w:t>
+      </w:r>
+      <w:proofErr w:type="gramEnd"/>
+      <w:r>
+        <w:rPr>
+          <w:rFonts w:cs="TimesNewRomanPSMT"/>
+        </w:rPr>
+        <w:t xml:space="preserve">}, </w:t>
       </w:r>
       <w:bookmarkStart w:id="1" w:name="CodePostal2"/>
       <w:bookmarkEnd w:id="1"/>
+      <w:proofErr w:type="gramStart"/>
       <w:r>
         <w:rPr>
           <w:rFonts w:cs="TimesNewRomanPSMT"/>
@@ -825,17 +924,39 @@
         <w:rPr>
           <w:rFonts w:cs="TimesNewRomanPSMT"/>
         </w:rPr>
-        <w:t>programme.code_postal</w:t>
+        <w:t>programme</w:t>
+      </w:r>
+      <w:proofErr w:type="gramEnd"/>
+      <w:r>
+        <w:rPr>
+          <w:rFonts w:cs="TimesNewRomanPSMT"/>
+        </w:rPr>
+        <w:t>.code_</w:t>
+      </w:r>
+      <w:proofErr w:type="gramStart"/>
+      <w:r>
+        <w:rPr>
+          <w:rFonts w:cs="TimesNewRomanPSMT"/>
+        </w:rPr>
+        <w:t>postal</w:t>
       </w:r>
       <w:proofErr w:type="spellEnd"/>
       <w:r>
         <w:rPr>
           <w:rFonts w:cs="TimesNewRomanPSMT"/>
         </w:rPr>
-        <w:t xml:space="preserve"> }} </w:t>
+        <w:t xml:space="preserve"> }</w:t>
+      </w:r>
+      <w:proofErr w:type="gramEnd"/>
+      <w:r>
+        <w:rPr>
+          <w:rFonts w:cs="TimesNewRomanPSMT"/>
+        </w:rPr>
+        <w:t xml:space="preserve">} </w:t>
       </w:r>
       <w:bookmarkStart w:id="2" w:name="Ville2"/>
       <w:bookmarkEnd w:id="2"/>
+      <w:proofErr w:type="gramStart"/>
       <w:r>
         <w:rPr>
           <w:rFonts w:cs="TimesNewRomanPSMT"/>
@@ -847,65 +968,35 @@
         <w:rPr>
           <w:rFonts w:cs="TimesNewRomanPSMT"/>
         </w:rPr>
-        <w:t>programme.ville</w:t>
+        <w:t>programme</w:t>
+      </w:r>
+      <w:proofErr w:type="gramEnd"/>
+      <w:r>
+        <w:rPr>
+          <w:rFonts w:cs="TimesNewRomanPSMT"/>
+        </w:rPr>
+        <w:t>.</w:t>
+      </w:r>
+      <w:proofErr w:type="gramStart"/>
+      <w:r>
+        <w:rPr>
+          <w:rFonts w:cs="TimesNewRomanPSMT"/>
+        </w:rPr>
+        <w:t>ville</w:t>
       </w:r>
       <w:proofErr w:type="spellEnd"/>
       <w:r>
         <w:rPr>
           <w:rFonts w:cs="TimesNewRomanPSMT"/>
         </w:rPr>
-        <w:t xml:space="preserve"> }}</w:t>
-      </w:r>
-    </w:p>
-    <w:p>
-      <w:pPr>
-        <w:rPr>
-          <w:rFonts w:cs="TimesNewRomanPSMT"/>
-        </w:rPr>
-      </w:pPr>
-    </w:p>
-    <w:p>
-      <w:r>
-        <w:rPr>
-          <w:rFonts w:cs="TimesNewRomanPSMT"/>
-          <w:b/>
-          <w:bCs/>
-        </w:rPr>
-        <w:t>Financement :</w:t>
-      </w:r>
-      <w:r>
-        <w:rPr>
-          <w:rFonts w:cs="TimesNewRomanPSMT"/>
-        </w:rPr>
-        <w:t xml:space="preserve"> </w:t>
-      </w:r>
-      <w:proofErr w:type="gramStart"/>
-      <w:r>
-        <w:rPr>
-          <w:rFonts w:cs="TimesNewRomanPSMT"/>
-        </w:rPr>
-        <w:t xml:space="preserve">{{ </w:t>
-      </w:r>
-      <w:proofErr w:type="spellStart"/>
-      <w:r>
-        <w:rPr>
-          <w:rFonts w:cs="TimesNewRomanPSMT"/>
-        </w:rPr>
-        <w:t>lot</w:t>
-      </w:r>
-      <w:proofErr w:type="gramEnd"/>
-      <w:r>
-        <w:rPr>
-          <w:rFonts w:cs="TimesNewRomanPSMT"/>
-        </w:rPr>
-        <w:t>.financement</w:t>
-      </w:r>
-      <w:proofErr w:type="spellEnd"/>
-      <w:r>
-        <w:rPr>
-          <w:rFonts w:cs="TimesNewRomanPSMT"/>
-        </w:rPr>
-        <w:t xml:space="preserve"> }}</w:t>
+        <w:t xml:space="preserve"> }</w:t>
+      </w:r>
+      <w:proofErr w:type="gramEnd"/>
+      <w:r>
+        <w:rPr>
+          <w:rFonts w:cs="TimesNewRomanPSMT"/>
+        </w:rPr>
+        <w:t>}</w:t>
       </w:r>
     </w:p>
     <w:p>
@@ -921,13 +1012,101 @@
           <w:rFonts w:cs="TimesNewRomanPSMT"/>
         </w:rPr>
       </w:pPr>
+      <w:proofErr w:type="gramStart"/>
       <w:r>
         <w:rPr>
           <w:rFonts w:cs="TimesNewRomanPSMT"/>
           <w:b/>
           <w:bCs/>
         </w:rPr>
-        <w:t xml:space="preserve">Date d’expiration de la convention APL : </w:t>
+        <w:t>Financement</w:t>
+      </w:r>
+      <w:r>
+        <w:rPr>
+          <w:rFonts w:cs="TimesNewRomanPSMT"/>
+          <w:b/>
+          <w:bCs/>
+        </w:rPr>
+        <w:t>{{</w:t>
+      </w:r>
+      <w:r>
+        <w:rPr>
+          <w:rFonts w:cs="TimesNewRomanPSMT"/>
+        </w:rPr>
+        <w:t xml:space="preserve"> </w:t>
+      </w:r>
+      <w:proofErr w:type="spellStart"/>
+      <w:r>
+        <w:rPr>
+          <w:rFonts w:cs="TimesNewRomanPSMT"/>
+          <w:b/>
+          <w:bCs/>
+        </w:rPr>
+        <w:t>convention.get</w:t>
+      </w:r>
+      <w:proofErr w:type="gramEnd"/>
+      <w:r>
+        <w:rPr>
+          <w:rFonts w:cs="TimesNewRomanPSMT"/>
+          <w:b/>
+          <w:bCs/>
+        </w:rPr>
+        <w:t>_financements</w:t>
+      </w:r>
+      <w:r>
+        <w:rPr>
+          <w:rFonts w:cs="TimesNewRomanPSMT"/>
+          <w:b/>
+          <w:bCs/>
+        </w:rPr>
+        <w:t>|length</w:t>
+      </w:r>
+      <w:r>
+        <w:rPr>
+          <w:rFonts w:cs="TimesNewRomanPSMT"/>
+          <w:b/>
+          <w:bCs/>
+        </w:rPr>
+        <w:t>|</w:t>
+      </w:r>
+      <w:proofErr w:type="gramStart"/>
+      <w:r>
+        <w:rPr>
+          <w:rFonts w:cs="TimesNewRomanPSMT"/>
+          <w:b/>
+          <w:bCs/>
+        </w:rPr>
+        <w:t>pl</w:t>
+      </w:r>
+      <w:proofErr w:type="spellEnd"/>
+      <w:r>
+        <w:rPr>
+          <w:b/>
+          <w:bCs/>
+        </w:rPr>
+        <w:t xml:space="preserve"> }</w:t>
+      </w:r>
+      <w:proofErr w:type="gramEnd"/>
+      <w:r>
+        <w:rPr>
+          <w:b/>
+          <w:bCs/>
+        </w:rPr>
+        <w:t>}</w:t>
+      </w:r>
+      <w:r>
+        <w:rPr>
+          <w:rFonts w:cs="TimesNewRomanPSMT"/>
+          <w:b/>
+          <w:bCs/>
+        </w:rPr>
+        <w:t> :</w:t>
+      </w:r>
+      <w:r>
+        <w:rPr>
+          <w:rFonts w:cs="TimesNewRomanPSMT"/>
+        </w:rPr>
+        <w:t xml:space="preserve"> </w:t>
       </w:r>
       <w:proofErr w:type="gramStart"/>
       <w:r>
@@ -941,16 +1120,24 @@
         <w:rPr>
           <w:rFonts w:cs="TimesNewRomanPSMT"/>
         </w:rPr>
-        <w:t>convention</w:t>
-      </w:r>
-      <w:proofErr w:type="gramEnd"/>
-      <w:r>
-        <w:rPr>
-          <w:rFonts w:cs="TimesNewRomanPSMT"/>
-        </w:rPr>
-        <w:t>.date_fin_conventionnement|d</w:t>
+        <w:t>convention.</w:t>
+      </w:r>
+      <w:r>
+        <w:rPr>
+          <w:rFonts w:cs="TimesNewRomanPSMT"/>
+        </w:rPr>
+        <w:t>get</w:t>
+      </w:r>
+      <w:proofErr w:type="gramEnd"/>
+      <w:r>
+        <w:rPr>
+          <w:rFonts w:cs="TimesNewRomanPSMT"/>
+        </w:rPr>
+        <w:t>_financement_display</w:t>
       </w:r>
       <w:proofErr w:type="spellEnd"/>
+    </w:p>
+    <w:p>
       <w:r>
         <w:rPr>
           <w:rFonts w:cs="TimesNewRomanPSMT"/>
@@ -977,7 +1164,7 @@
           <w:b/>
           <w:bCs/>
         </w:rPr>
-        <w:t xml:space="preserve">Type de la convention : </w:t>
+        <w:t xml:space="preserve">Date d’expiration de la convention APL : </w:t>
       </w:r>
       <w:proofErr w:type="gramStart"/>
       <w:r>
@@ -991,51 +1178,35 @@
         <w:rPr>
           <w:rFonts w:cs="TimesNewRomanPSMT"/>
         </w:rPr>
-        <w:t>convention.</w:t>
-      </w:r>
-      <w:r>
-        <w:rPr>
-          <w:rFonts w:cs="TimesNewRomanPSMT"/>
-        </w:rPr>
-        <w:t>programme.</w:t>
-      </w:r>
-      <w:r>
-        <w:rPr>
-          <w:rFonts w:cs="TimesNewRomanPSMT"/>
-        </w:rPr>
-        <w:t>get</w:t>
-      </w:r>
-      <w:proofErr w:type="gramEnd"/>
-      <w:r>
-        <w:rPr>
-          <w:rFonts w:cs="TimesNewRomanPSMT"/>
-        </w:rPr>
-        <w:t>_</w:t>
-      </w:r>
-      <w:r>
-        <w:rPr>
-          <w:rFonts w:cs="TimesNewRomanPSMT"/>
-        </w:rPr>
-        <w:t>nature_logement</w:t>
-      </w:r>
-      <w:r>
-        <w:rPr>
-          <w:rFonts w:cs="TimesNewRomanPSMT"/>
-        </w:rPr>
-        <w:t>_display</w:t>
+        <w:t>convention</w:t>
+      </w:r>
+      <w:proofErr w:type="gramEnd"/>
+      <w:r>
+        <w:rPr>
+          <w:rFonts w:cs="TimesNewRomanPSMT"/>
+        </w:rPr>
+        <w:t>.date_fin_conventionnement|</w:t>
+      </w:r>
+      <w:proofErr w:type="gramStart"/>
+      <w:r>
+        <w:rPr>
+          <w:rFonts w:cs="TimesNewRomanPSMT"/>
+        </w:rPr>
+        <w:t>d</w:t>
       </w:r>
       <w:proofErr w:type="spellEnd"/>
       <w:r>
         <w:rPr>
           <w:rFonts w:cs="TimesNewRomanPSMT"/>
         </w:rPr>
-        <w:t>()</w:t>
-      </w:r>
-      <w:r>
-        <w:rPr>
-          <w:rFonts w:cs="TimesNewRomanPSMT"/>
-        </w:rPr>
-        <w:t xml:space="preserve"> }}</w:t>
+        <w:t xml:space="preserve"> }</w:t>
+      </w:r>
+      <w:proofErr w:type="gramEnd"/>
+      <w:r>
+        <w:rPr>
+          <w:rFonts w:cs="TimesNewRomanPSMT"/>
+        </w:rPr>
+        <w:t>}</w:t>
       </w:r>
     </w:p>
     <w:p>
@@ -1054,585 +1225,1118 @@
       <w:r>
         <w:rPr>
           <w:rFonts w:cs="TimesNewRomanPSMT"/>
-        </w:rPr>
-        <w:t xml:space="preserve">{% if </w:t>
+          <w:b/>
+          <w:bCs/>
+        </w:rPr>
+        <w:t xml:space="preserve">Type de la convention : </w:t>
+      </w:r>
+      <w:proofErr w:type="gramStart"/>
+      <w:r>
+        <w:rPr>
+          <w:rFonts w:cs="TimesNewRomanPSMT"/>
+        </w:rPr>
+        <w:t xml:space="preserve">{{ </w:t>
       </w:r>
       <w:proofErr w:type="spellStart"/>
       <w:r>
         <w:rPr>
           <w:rFonts w:cs="TimesNewRomanPSMT"/>
         </w:rPr>
-        <w:t>convention.programme.is_residence</w:t>
+        <w:t>convention.</w:t>
+      </w:r>
+      <w:r>
+        <w:rPr>
+          <w:rFonts w:cs="TimesNewRomanPSMT"/>
+        </w:rPr>
+        <w:t>programme.</w:t>
+      </w:r>
+      <w:r>
+        <w:rPr>
+          <w:rFonts w:cs="TimesNewRomanPSMT"/>
+        </w:rPr>
+        <w:t>get</w:t>
+      </w:r>
+      <w:proofErr w:type="gramEnd"/>
+      <w:r>
+        <w:rPr>
+          <w:rFonts w:cs="TimesNewRomanPSMT"/>
+        </w:rPr>
+        <w:t>_</w:t>
+      </w:r>
+      <w:r>
+        <w:rPr>
+          <w:rFonts w:cs="TimesNewRomanPSMT"/>
+        </w:rPr>
+        <w:t>nature_logement</w:t>
+      </w:r>
+      <w:r>
+        <w:rPr>
+          <w:rFonts w:cs="TimesNewRomanPSMT"/>
+        </w:rPr>
+        <w:t>_</w:t>
+      </w:r>
+      <w:proofErr w:type="gramStart"/>
+      <w:r>
+        <w:rPr>
+          <w:rFonts w:cs="TimesNewRomanPSMT"/>
+        </w:rPr>
+        <w:t>display</w:t>
       </w:r>
       <w:proofErr w:type="spellEnd"/>
       <w:r>
         <w:rPr>
           <w:rFonts w:cs="TimesNewRomanPSMT"/>
         </w:rPr>
-        <w:t xml:space="preserve"> </w:t>
-      </w:r>
-      <w:proofErr w:type="gramStart"/>
-      <w:r>
-        <w:rPr>
-          <w:rFonts w:cs="TimesNewRomanPSMT"/>
-        </w:rPr>
-        <w:t>%}</w:t>
-      </w:r>
-      <w:r>
-        <w:rPr>
-          <w:rFonts w:cs="TimesNewRomanPSMT"/>
-          <w:b/>
-          <w:bCs/>
-        </w:rPr>
-        <w:t>Détail</w:t>
-      </w:r>
-      <w:proofErr w:type="gramEnd"/>
-      <w:r>
-        <w:rPr>
-          <w:rFonts w:cs="TimesNewRomanPSMT"/>
-          <w:b/>
-          <w:bCs/>
-        </w:rPr>
-        <w:t xml:space="preserve"> </w:t>
-      </w:r>
-      <w:r>
-        <w:rPr>
-          <w:rFonts w:cs="TimesNewRomanPSMT"/>
-          <w:b/>
-          <w:bCs/>
-        </w:rPr>
-        <w:t xml:space="preserve">du type de résidence </w:t>
-      </w:r>
-      <w:r>
-        <w:rPr>
-          <w:rFonts w:cs="TimesNewRomanPSMT"/>
-          <w:b/>
-          <w:bCs/>
-        </w:rPr>
-        <w:t xml:space="preserve">: </w:t>
-      </w:r>
-      <w:r>
-        <w:rPr>
-          <w:rFonts w:cs="TimesNewRomanPSMT"/>
-        </w:rPr>
-        <w:t>{</w:t>
-      </w:r>
-      <w:r>
-        <w:rPr>
-          <w:rFonts w:cs="TimesNewRomanPSMT"/>
-        </w:rPr>
-        <w:t xml:space="preserve">{ </w:t>
-      </w:r>
-      <w:proofErr w:type="spellStart"/>
-      <w:r>
-        <w:rPr>
-          <w:rFonts w:cs="TimesNewRomanPSMT"/>
-        </w:rPr>
-        <w:t>residence</w:t>
-      </w:r>
-      <w:r>
-        <w:rPr>
-          <w:rFonts w:cs="TimesNewRomanPSMT"/>
-        </w:rPr>
-        <w:t>_attributions</w:t>
-      </w:r>
-      <w:proofErr w:type="spellEnd"/>
-      <w:r>
-        <w:rPr>
-          <w:rFonts w:cs="TimesNewRomanPSMT"/>
-        </w:rPr>
-        <w:t xml:space="preserve"> }}</w:t>
-      </w:r>
-      <w:r>
-        <w:rPr>
-          <w:rFonts w:cs="TimesNewRomanPSMT"/>
-        </w:rPr>
-        <w:t xml:space="preserve">{% </w:t>
-      </w:r>
-      <w:proofErr w:type="spellStart"/>
-      <w:r>
-        <w:rPr>
-          <w:rFonts w:cs="TimesNewRomanPSMT"/>
-        </w:rPr>
-        <w:t>endif</w:t>
-      </w:r>
-      <w:proofErr w:type="spellEnd"/>
-      <w:r>
-        <w:rPr>
-          <w:rFonts w:cs="TimesNewRomanPSMT"/>
-        </w:rPr>
-        <w:t xml:space="preserve"> %}{% if </w:t>
-      </w:r>
-      <w:proofErr w:type="spellStart"/>
-      <w:r>
-        <w:rPr>
-          <w:rFonts w:cs="TimesNewRomanPSMT"/>
-        </w:rPr>
-        <w:t>convention.programme.is_foyer</w:t>
-      </w:r>
-      <w:proofErr w:type="spellEnd"/>
-      <w:r>
-        <w:rPr>
-          <w:rFonts w:cs="TimesNewRomanPSMT"/>
-        </w:rPr>
-        <w:t xml:space="preserve"> %}</w:t>
-      </w:r>
-      <w:r>
-        <w:rPr>
-          <w:rFonts w:cs="TimesNewRomanPSMT"/>
-          <w:b/>
-          <w:bCs/>
-        </w:rPr>
-        <w:t>Détail</w:t>
-      </w:r>
-      <w:r>
-        <w:rPr>
-          <w:rFonts w:cs="TimesNewRomanPSMT"/>
-          <w:b/>
-          <w:bCs/>
-        </w:rPr>
-        <w:t xml:space="preserve"> du type de foyer </w:t>
-      </w:r>
-      <w:r>
-        <w:rPr>
-          <w:rFonts w:cs="TimesNewRomanPSMT"/>
-          <w:b/>
-          <w:bCs/>
-        </w:rPr>
-        <w:t xml:space="preserve">: </w:t>
-      </w:r>
-      <w:r>
-        <w:rPr>
-          <w:rFonts w:cs="TimesNewRomanPSMT"/>
-        </w:rPr>
-        <w:t xml:space="preserve">{{ </w:t>
-      </w:r>
-      <w:proofErr w:type="spellStart"/>
-      <w:r>
-        <w:rPr>
-          <w:rFonts w:cs="TimesNewRomanPSMT"/>
-        </w:rPr>
-        <w:t>foyer_</w:t>
-      </w:r>
-      <w:r>
-        <w:rPr>
-          <w:rFonts w:cs="TimesNewRomanPSMT"/>
-        </w:rPr>
-        <w:t>attribution</w:t>
-      </w:r>
-      <w:r>
-        <w:rPr>
-          <w:rFonts w:cs="TimesNewRomanPSMT"/>
-        </w:rPr>
-        <w:t>s</w:t>
-      </w:r>
-      <w:proofErr w:type="spellEnd"/>
-      <w:r>
-        <w:rPr>
-          <w:rFonts w:cs="TimesNewRomanPSMT"/>
-        </w:rPr>
-        <w:t xml:space="preserve"> }}</w:t>
-      </w:r>
-      <w:r>
-        <w:rPr>
-          <w:rFonts w:cs="TimesNewRomanPSMT"/>
-        </w:rPr>
-        <w:t xml:space="preserve">{% </w:t>
-      </w:r>
-      <w:proofErr w:type="spellStart"/>
-      <w:r>
-        <w:rPr>
-          <w:rFonts w:cs="TimesNewRomanPSMT"/>
-        </w:rPr>
-        <w:t>endif</w:t>
-      </w:r>
-      <w:proofErr w:type="spellEnd"/>
-      <w:r>
-        <w:rPr>
-          <w:rFonts w:cs="TimesNewRomanPSMT"/>
-        </w:rPr>
-        <w:t xml:space="preserve"> %}</w:t>
+        <w:t>()</w:t>
+      </w:r>
+      <w:r>
+        <w:rPr>
+          <w:rFonts w:cs="TimesNewRomanPSMT"/>
+        </w:rPr>
+        <w:t xml:space="preserve"> }</w:t>
+      </w:r>
+      <w:proofErr w:type="gramEnd"/>
+      <w:r>
+        <w:rPr>
+          <w:rFonts w:cs="TimesNewRomanPSMT"/>
+        </w:rPr>
+        <w:t>}</w:t>
       </w:r>
     </w:p>
     <w:p>
       <w:pPr>
         <w:rPr>
           <w:rFonts w:cs="TimesNewRomanPSMT"/>
-        </w:rPr>
-      </w:pPr>
-    </w:p>
-    <w:p>
-      <w:r>
-        <w:rPr>
-          <w:rFonts w:cs="TimesNewRomanPSMT"/>
-          <w:b/>
-          <w:bCs/>
-        </w:rPr>
-        <w:t xml:space="preserve">Date de signature de la convention APL : </w:t>
-      </w:r>
-      <w:proofErr w:type="gramStart"/>
-      <w:r>
-        <w:rPr>
-          <w:rFonts w:cs="TimesNewRomanPSMT"/>
-        </w:rPr>
-        <w:t>{{ convention</w:t>
-      </w:r>
-      <w:proofErr w:type="gramEnd"/>
-      <w:r>
-        <w:t xml:space="preserve"> </w:t>
-      </w:r>
-      <w:r>
-        <w:rPr>
-          <w:rFonts w:cs="TimesNewRomanPSMT"/>
-        </w:rPr>
-        <w:t>.</w:t>
-      </w:r>
-      <w:proofErr w:type="spellStart"/>
-      <w:r>
-        <w:rPr>
-          <w:rFonts w:cs="TimesNewRomanPSMT"/>
-        </w:rPr>
-        <w:t>televersement_convention_signee_le|d</w:t>
-      </w:r>
-      <w:proofErr w:type="spellEnd"/>
-      <w:r>
-        <w:rPr>
-          <w:rFonts w:cs="TimesNewRomanPSMT"/>
-        </w:rPr>
-        <w:t xml:space="preserve"> }}</w:t>
-      </w:r>
-    </w:p>
-    <w:p>
-      <w:pPr>
-        <w:rPr>
-          <w:rFonts w:cs="TimesNewRomanPSMT"/>
-        </w:rPr>
-      </w:pPr>
-    </w:p>
-    <w:p>
-      <w:r>
-        <w:rPr>
-          <w:rFonts w:cs="TimesNewRomanPSMT"/>
-          <w:b/>
-          <w:bCs/>
-        </w:rPr>
-        <w:t xml:space="preserve">Coordonnées du propriétaire : </w:t>
-      </w:r>
-      <w:proofErr w:type="gramStart"/>
-      <w:r>
-        <w:rPr>
-          <w:rFonts w:cs="TimesNewRomanPSMT"/>
-        </w:rPr>
-        <w:t xml:space="preserve">{{ </w:t>
-      </w:r>
-      <w:proofErr w:type="spellStart"/>
-      <w:r>
-        <w:rPr>
-          <w:rFonts w:cs="TimesNewRomanPSMT"/>
-        </w:rPr>
-        <w:t>bailleur.nom</w:t>
-      </w:r>
-      <w:proofErr w:type="gramEnd"/>
-      <w:r>
-        <w:rPr>
-          <w:rFonts w:cs="TimesNewRomanPSMT"/>
-        </w:rPr>
-        <w:t>|upper</w:t>
-      </w:r>
-      <w:proofErr w:type="spellEnd"/>
-      <w:r>
-        <w:rPr>
-          <w:rFonts w:cs="TimesNewRomanPSMT"/>
-        </w:rPr>
-        <w:t xml:space="preserve"> }}</w:t>
-      </w:r>
-      <w:bookmarkStart w:id="3" w:name="NomProgramme1"/>
-      <w:bookmarkEnd w:id="3"/>
-      <w:r>
-        <w:rPr>
-          <w:rFonts w:cs="TimesNewRomanPSMT"/>
-        </w:rPr>
-        <w:t xml:space="preserve">, {{ </w:t>
-      </w:r>
-      <w:proofErr w:type="spellStart"/>
-      <w:r>
-        <w:rPr>
-          <w:rFonts w:cs="TimesNewRomanPSMT"/>
-        </w:rPr>
-        <w:t>bailleur.adresse</w:t>
-      </w:r>
-      <w:proofErr w:type="spellEnd"/>
-      <w:r>
-        <w:rPr>
-          <w:rFonts w:cs="TimesNewRomanPSMT"/>
-        </w:rPr>
-        <w:t xml:space="preserve"> }}, {{ </w:t>
-      </w:r>
-      <w:proofErr w:type="spellStart"/>
-      <w:r>
-        <w:rPr>
-          <w:rFonts w:cs="TimesNewRomanPSMT"/>
-        </w:rPr>
-        <w:t>bailleur.code_postal</w:t>
-      </w:r>
-      <w:proofErr w:type="spellEnd"/>
-      <w:r>
-        <w:rPr>
-          <w:rFonts w:cs="TimesNewRomanPSMT"/>
-        </w:rPr>
-        <w:t xml:space="preserve"> }} {{ </w:t>
-      </w:r>
-      <w:proofErr w:type="spellStart"/>
-      <w:r>
-        <w:rPr>
-          <w:rFonts w:cs="TimesNewRomanPSMT"/>
-        </w:rPr>
-        <w:t>bailleur.ville</w:t>
-      </w:r>
-      <w:proofErr w:type="spellEnd"/>
-      <w:r>
-        <w:rPr>
-          <w:rFonts w:cs="TimesNewRomanPSMT"/>
-        </w:rPr>
-        <w:t xml:space="preserve"> }}</w:t>
-      </w:r>
-    </w:p>
-    <w:p>
-      <w:pPr>
-        <w:rPr>
-          <w:rFonts w:cs="TimesNewRomanPSMT"/>
-        </w:rPr>
-      </w:pPr>
-    </w:p>
-    <w:p>
-      <w:r>
-        <w:rPr>
-          <w:rFonts w:cs="TimesNewRomanPSMT"/>
-          <w:b/>
-          <w:bCs/>
-        </w:rPr>
-        <w:lastRenderedPageBreak/>
-        <w:t xml:space="preserve">Coordonnées du gestionnaire : </w:t>
-      </w:r>
-      <w:proofErr w:type="gramStart"/>
-      <w:r>
-        <w:rPr>
-          <w:rFonts w:cs="TimesNewRomanPSMT"/>
-        </w:rPr>
-        <w:t xml:space="preserve">{{ </w:t>
-      </w:r>
-      <w:proofErr w:type="spellStart"/>
-      <w:r>
-        <w:rPr>
-          <w:rFonts w:cs="TimesNewRomanPSMT"/>
-        </w:rPr>
-        <w:t>bailleur.nom</w:t>
-      </w:r>
-      <w:proofErr w:type="gramEnd"/>
-      <w:r>
-        <w:rPr>
-          <w:rFonts w:cs="TimesNewRomanPSMT"/>
-        </w:rPr>
-        <w:t>|upper</w:t>
-      </w:r>
-      <w:proofErr w:type="spellEnd"/>
-      <w:r>
-        <w:rPr>
-          <w:rFonts w:cs="TimesNewRomanPSMT"/>
-        </w:rPr>
-        <w:t xml:space="preserve"> }}, {{ </w:t>
-      </w:r>
-      <w:proofErr w:type="spellStart"/>
-      <w:r>
-        <w:rPr>
-          <w:rFonts w:cs="TimesNewRomanPSMT"/>
-        </w:rPr>
-        <w:t>bailleur.adresse</w:t>
-      </w:r>
-      <w:proofErr w:type="spellEnd"/>
-      <w:r>
-        <w:rPr>
-          <w:rFonts w:cs="TimesNewRomanPSMT"/>
-        </w:rPr>
-        <w:t xml:space="preserve"> }}, {{ </w:t>
-      </w:r>
-      <w:proofErr w:type="spellStart"/>
-      <w:r>
-        <w:rPr>
-          <w:rFonts w:cs="TimesNewRomanPSMT"/>
-        </w:rPr>
-        <w:t>bailleur.code_postal</w:t>
-      </w:r>
-      <w:proofErr w:type="spellEnd"/>
-      <w:r>
-        <w:rPr>
-          <w:rFonts w:cs="TimesNewRomanPSMT"/>
-        </w:rPr>
-        <w:t xml:space="preserve"> }} {{ </w:t>
-      </w:r>
-      <w:proofErr w:type="spellStart"/>
-      <w:r>
-        <w:rPr>
-          <w:rFonts w:cs="TimesNewRomanPSMT"/>
-        </w:rPr>
-        <w:t>bailleur.ville</w:t>
-      </w:r>
-      <w:proofErr w:type="spellEnd"/>
-      <w:r>
-        <w:rPr>
-          <w:rFonts w:cs="TimesNewRomanPSMT"/>
-        </w:rPr>
-        <w:t xml:space="preserve"> }}</w:t>
-      </w:r>
-    </w:p>
-    <w:p>
-      <w:pPr>
-        <w:rPr>
-          <w:rFonts w:cs="TimesNewRomanPSMT"/>
-        </w:rPr>
-      </w:pPr>
-    </w:p>
-    <w:p>
-      <w:r>
-        <w:rPr>
-          <w:b/>
-          <w:bCs/>
-        </w:rPr>
-        <w:t xml:space="preserve">Nature de programme de logements : </w:t>
-      </w:r>
-      <w:proofErr w:type="gramStart"/>
-      <w:r>
-        <w:t xml:space="preserve">{{ </w:t>
-      </w:r>
-      <w:proofErr w:type="spellStart"/>
-      <w:r>
-        <w:t>lot.get</w:t>
-      </w:r>
-      <w:proofErr w:type="gramEnd"/>
-      <w:r>
-        <w:t>_type_habitat_advanced_display</w:t>
-      </w:r>
-      <w:proofErr w:type="spellEnd"/>
-      <w:r>
-        <w:t>(</w:t>
-      </w:r>
-      <w:proofErr w:type="spellStart"/>
-      <w:r>
-        <w:t>lot.nb_logements</w:t>
-      </w:r>
-      <w:proofErr w:type="spellEnd"/>
-      <w:r>
-        <w:t>) }}</w:t>
-      </w:r>
-    </w:p>
-    <w:p>
-      <w:pPr>
-        <w:rPr>
-          <w:b/>
-          <w:bCs/>
         </w:rPr>
       </w:pPr>
     </w:p>
     <w:p>
       <w:pPr>
         <w:rPr>
-          <w:lang w:val="en-US"/>
+          <w:rFonts w:cs="TimesNewRomanPSMT"/>
         </w:rPr>
       </w:pPr>
       <w:r>
         <w:rPr>
+          <w:rFonts w:cs="TimesNewRomanPSMT"/>
+        </w:rPr>
+        <w:t xml:space="preserve">{% if </w:t>
+      </w:r>
+      <w:proofErr w:type="spellStart"/>
+      <w:r>
+        <w:rPr>
+          <w:rFonts w:cs="TimesNewRomanPSMT"/>
+        </w:rPr>
+        <w:t>convention.programme.is_residence</w:t>
+      </w:r>
+      <w:proofErr w:type="spellEnd"/>
+      <w:r>
+        <w:rPr>
+          <w:rFonts w:cs="TimesNewRomanPSMT"/>
+        </w:rPr>
+        <w:t xml:space="preserve"> </w:t>
+      </w:r>
+      <w:proofErr w:type="gramStart"/>
+      <w:r>
+        <w:rPr>
+          <w:rFonts w:cs="TimesNewRomanPSMT"/>
+        </w:rPr>
+        <w:t>%}</w:t>
+      </w:r>
+      <w:r>
+        <w:rPr>
+          <w:rFonts w:cs="TimesNewRomanPSMT"/>
           <w:b/>
           <w:bCs/>
-          <w:lang w:val="en-US"/>
-        </w:rPr>
-        <w:t xml:space="preserve">Nature </w:t>
+        </w:rPr>
+        <w:t>Détail</w:t>
+      </w:r>
+      <w:proofErr w:type="gramEnd"/>
+      <w:r>
+        <w:rPr>
+          <w:rFonts w:cs="TimesNewRomanPSMT"/>
+          <w:b/>
+          <w:bCs/>
+        </w:rPr>
+        <w:t xml:space="preserve"> </w:t>
+      </w:r>
+      <w:r>
+        <w:rPr>
+          <w:rFonts w:cs="TimesNewRomanPSMT"/>
+          <w:b/>
+          <w:bCs/>
+        </w:rPr>
+        <w:t xml:space="preserve">du type de résidence </w:t>
+      </w:r>
+      <w:r>
+        <w:rPr>
+          <w:rFonts w:cs="TimesNewRomanPSMT"/>
+          <w:b/>
+          <w:bCs/>
+        </w:rPr>
+        <w:t xml:space="preserve">: </w:t>
+      </w:r>
+      <w:proofErr w:type="gramStart"/>
+      <w:r>
+        <w:rPr>
+          <w:rFonts w:cs="TimesNewRomanPSMT"/>
+        </w:rPr>
+        <w:t>{</w:t>
+      </w:r>
+      <w:r>
+        <w:rPr>
+          <w:rFonts w:cs="TimesNewRomanPSMT"/>
+        </w:rPr>
+        <w:t xml:space="preserve">{ </w:t>
       </w:r>
       <w:proofErr w:type="spellStart"/>
-      <w:proofErr w:type="gramStart"/>
-      <w:r>
-        <w:rPr>
+      <w:r>
+        <w:rPr>
+          <w:rFonts w:cs="TimesNewRomanPSMT"/>
+        </w:rPr>
+        <w:t>residence</w:t>
+      </w:r>
+      <w:proofErr w:type="gramEnd"/>
+      <w:r>
+        <w:rPr>
+          <w:rFonts w:cs="TimesNewRomanPSMT"/>
+        </w:rPr>
+        <w:t>_</w:t>
+      </w:r>
+      <w:proofErr w:type="gramStart"/>
+      <w:r>
+        <w:rPr>
+          <w:rFonts w:cs="TimesNewRomanPSMT"/>
+        </w:rPr>
+        <w:t>attributions</w:t>
+      </w:r>
+      <w:proofErr w:type="spellEnd"/>
+      <w:r>
+        <w:rPr>
+          <w:rFonts w:cs="TimesNewRomanPSMT"/>
+        </w:rPr>
+        <w:t xml:space="preserve"> }}</w:t>
+      </w:r>
+      <w:r>
+        <w:rPr>
+          <w:rFonts w:cs="TimesNewRomanPSMT"/>
+        </w:rPr>
+        <w:t>{</w:t>
+      </w:r>
+      <w:proofErr w:type="gramEnd"/>
+      <w:r>
+        <w:rPr>
+          <w:rFonts w:cs="TimesNewRomanPSMT"/>
+        </w:rPr>
+        <w:t xml:space="preserve">% </w:t>
+      </w:r>
+      <w:proofErr w:type="spellStart"/>
+      <w:r>
+        <w:rPr>
+          <w:rFonts w:cs="TimesNewRomanPSMT"/>
+        </w:rPr>
+        <w:t>endif</w:t>
+      </w:r>
+      <w:proofErr w:type="spellEnd"/>
+      <w:r>
+        <w:rPr>
+          <w:rFonts w:cs="TimesNewRomanPSMT"/>
+        </w:rPr>
+        <w:t xml:space="preserve"> </w:t>
+      </w:r>
+      <w:proofErr w:type="gramStart"/>
+      <w:r>
+        <w:rPr>
+          <w:rFonts w:cs="TimesNewRomanPSMT"/>
+        </w:rPr>
+        <w:t>%}{</w:t>
+      </w:r>
+      <w:proofErr w:type="gramEnd"/>
+      <w:r>
+        <w:rPr>
+          <w:rFonts w:cs="TimesNewRomanPSMT"/>
+        </w:rPr>
+        <w:t xml:space="preserve">% if </w:t>
+      </w:r>
+      <w:proofErr w:type="spellStart"/>
+      <w:r>
+        <w:rPr>
+          <w:rFonts w:cs="TimesNewRomanPSMT"/>
+        </w:rPr>
+        <w:t>convention.programme.is_foyer</w:t>
+      </w:r>
+      <w:proofErr w:type="spellEnd"/>
+      <w:r>
+        <w:rPr>
+          <w:rFonts w:cs="TimesNewRomanPSMT"/>
+        </w:rPr>
+        <w:t xml:space="preserve"> </w:t>
+      </w:r>
+      <w:proofErr w:type="gramStart"/>
+      <w:r>
+        <w:rPr>
+          <w:rFonts w:cs="TimesNewRomanPSMT"/>
+        </w:rPr>
+        <w:t>%}</w:t>
+      </w:r>
+      <w:r>
+        <w:rPr>
+          <w:rFonts w:cs="TimesNewRomanPSMT"/>
           <w:b/>
           <w:bCs/>
-          <w:lang w:val="en-US"/>
-        </w:rPr>
-        <w:t>l’opération</w:t>
+        </w:rPr>
+        <w:t>Détail</w:t>
+      </w:r>
+      <w:proofErr w:type="gramEnd"/>
+      <w:r>
+        <w:rPr>
+          <w:rFonts w:cs="TimesNewRomanPSMT"/>
+          <w:b/>
+          <w:bCs/>
+        </w:rPr>
+        <w:t xml:space="preserve"> du type de foyer </w:t>
+      </w:r>
+      <w:r>
+        <w:rPr>
+          <w:rFonts w:cs="TimesNewRomanPSMT"/>
+          <w:b/>
+          <w:bCs/>
+        </w:rPr>
+        <w:t xml:space="preserve">: </w:t>
+      </w:r>
+      <w:proofErr w:type="gramStart"/>
+      <w:r>
+        <w:rPr>
+          <w:rFonts w:cs="TimesNewRomanPSMT"/>
+        </w:rPr>
+        <w:t xml:space="preserve">{{ </w:t>
+      </w:r>
+      <w:proofErr w:type="spellStart"/>
+      <w:r>
+        <w:rPr>
+          <w:rFonts w:cs="TimesNewRomanPSMT"/>
+        </w:rPr>
+        <w:t>foyer</w:t>
+      </w:r>
+      <w:proofErr w:type="gramEnd"/>
+      <w:r>
+        <w:rPr>
+          <w:rFonts w:cs="TimesNewRomanPSMT"/>
+        </w:rPr>
+        <w:t>_</w:t>
+      </w:r>
+      <w:proofErr w:type="gramStart"/>
+      <w:r>
+        <w:rPr>
+          <w:rFonts w:cs="TimesNewRomanPSMT"/>
+        </w:rPr>
+        <w:t>attribution</w:t>
+      </w:r>
+      <w:r>
+        <w:rPr>
+          <w:rFonts w:cs="TimesNewRomanPSMT"/>
+        </w:rPr>
+        <w:t>s</w:t>
       </w:r>
       <w:proofErr w:type="spellEnd"/>
       <w:r>
         <w:rPr>
-          <w:b/>
-          <w:bCs/>
-          <w:lang w:val="en-US"/>
-        </w:rPr>
-        <w:t> :</w:t>
-      </w:r>
-      <w:proofErr w:type="gramEnd"/>
-      <w:r>
-        <w:rPr>
-          <w:lang w:val="en-US"/>
-        </w:rPr>
-        <w:t xml:space="preserve">  {{ </w:t>
+          <w:rFonts w:cs="TimesNewRomanPSMT"/>
+        </w:rPr>
+        <w:t xml:space="preserve"> }}</w:t>
+      </w:r>
+      <w:r>
+        <w:rPr>
+          <w:rFonts w:cs="TimesNewRomanPSMT"/>
+        </w:rPr>
+        <w:t>{</w:t>
+      </w:r>
+      <w:proofErr w:type="gramEnd"/>
+      <w:r>
+        <w:rPr>
+          <w:rFonts w:cs="TimesNewRomanPSMT"/>
+        </w:rPr>
+        <w:t xml:space="preserve">% </w:t>
       </w:r>
       <w:proofErr w:type="spellStart"/>
       <w:r>
         <w:rPr>
-          <w:lang w:val="en-US"/>
-        </w:rPr>
-        <w:t>programme.get_type_operation_advanced_display</w:t>
+          <w:rFonts w:cs="TimesNewRomanPSMT"/>
+        </w:rPr>
+        <w:t>endif</w:t>
       </w:r>
       <w:proofErr w:type="spellEnd"/>
       <w:r>
         <w:rPr>
-          <w:lang w:val="en-US"/>
-        </w:rPr>
-        <w:t>() }}</w:t>
+          <w:rFonts w:cs="TimesNewRomanPSMT"/>
+        </w:rPr>
+        <w:t xml:space="preserve"> %}</w:t>
       </w:r>
     </w:p>
     <w:p>
       <w:pPr>
         <w:rPr>
-          <w:b/>
-          <w:bCs/>
-          <w:lang w:val="en-US"/>
+          <w:rFonts w:cs="TimesNewRomanPSMT"/>
         </w:rPr>
       </w:pPr>
     </w:p>
     <w:p>
       <w:r>
         <w:rPr>
+          <w:rFonts w:cs="TimesNewRomanPSMT"/>
           <w:b/>
           <w:bCs/>
         </w:rPr>
-        <w:t xml:space="preserve">Nombre de logements : </w:t>
-      </w:r>
-      <w:proofErr w:type="gramStart"/>
-      <w:r>
-        <w:t xml:space="preserve">{{ </w:t>
+        <w:t xml:space="preserve">Date de signature de la convention APL : </w:t>
+      </w:r>
+      <w:proofErr w:type="gramStart"/>
+      <w:r>
+        <w:rPr>
+          <w:rFonts w:cs="TimesNewRomanPSMT"/>
+        </w:rPr>
+        <w:t>{{ convention</w:t>
+      </w:r>
+      <w:r>
+        <w:t xml:space="preserve"> </w:t>
+      </w:r>
+      <w:r>
+        <w:rPr>
+          <w:rFonts w:cs="TimesNewRomanPSMT"/>
+        </w:rPr>
+        <w:t>.</w:t>
       </w:r>
       <w:proofErr w:type="spellStart"/>
       <w:r>
-        <w:t>lot</w:t>
-      </w:r>
-      <w:proofErr w:type="gramEnd"/>
-      <w:r>
-        <w:t>.nb_logements</w:t>
+        <w:rPr>
+          <w:rFonts w:cs="TimesNewRomanPSMT"/>
+        </w:rPr>
+        <w:t>televersement</w:t>
+      </w:r>
+      <w:proofErr w:type="gramEnd"/>
+      <w:r>
+        <w:rPr>
+          <w:rFonts w:cs="TimesNewRomanPSMT"/>
+        </w:rPr>
+        <w:t>_convention_signee_le|</w:t>
+      </w:r>
+      <w:proofErr w:type="gramStart"/>
+      <w:r>
+        <w:rPr>
+          <w:rFonts w:cs="TimesNewRomanPSMT"/>
+        </w:rPr>
+        <w:t>d</w:t>
       </w:r>
       <w:proofErr w:type="spellEnd"/>
       <w:r>
-        <w:t xml:space="preserve"> }}</w:t>
+        <w:rPr>
+          <w:rFonts w:cs="TimesNewRomanPSMT"/>
+        </w:rPr>
+        <w:t xml:space="preserve"> }</w:t>
+      </w:r>
+      <w:proofErr w:type="gramEnd"/>
+      <w:r>
+        <w:rPr>
+          <w:rFonts w:cs="TimesNewRomanPSMT"/>
+        </w:rPr>
+        <w:t>}</w:t>
       </w:r>
     </w:p>
     <w:p>
       <w:pPr>
         <w:rPr>
-          <w:b/>
-          <w:bCs/>
+          <w:rFonts w:cs="TimesNewRomanPSMT"/>
         </w:rPr>
       </w:pPr>
     </w:p>
     <w:p>
       <w:r>
         <w:rPr>
+          <w:rFonts w:cs="TimesNewRomanPSMT"/>
+          <w:b/>
+          <w:bCs/>
+        </w:rPr>
+        <w:lastRenderedPageBreak/>
+        <w:t xml:space="preserve">Coordonnées du propriétaire : </w:t>
+      </w:r>
+      <w:proofErr w:type="gramStart"/>
+      <w:r>
+        <w:rPr>
+          <w:rFonts w:cs="TimesNewRomanPSMT"/>
+        </w:rPr>
+        <w:t xml:space="preserve">{{ </w:t>
+      </w:r>
+      <w:proofErr w:type="spellStart"/>
+      <w:r>
+        <w:rPr>
+          <w:rFonts w:cs="TimesNewRomanPSMT"/>
+        </w:rPr>
+        <w:t>bailleur.nom</w:t>
+      </w:r>
+      <w:proofErr w:type="gramEnd"/>
+      <w:r>
+        <w:rPr>
+          <w:rFonts w:cs="TimesNewRomanPSMT"/>
+        </w:rPr>
+        <w:t>|</w:t>
+      </w:r>
+      <w:proofErr w:type="gramStart"/>
+      <w:r>
+        <w:rPr>
+          <w:rFonts w:cs="TimesNewRomanPSMT"/>
+        </w:rPr>
+        <w:t>upper</w:t>
+      </w:r>
+      <w:proofErr w:type="spellEnd"/>
+      <w:r>
+        <w:rPr>
+          <w:rFonts w:cs="TimesNewRomanPSMT"/>
+        </w:rPr>
+        <w:t xml:space="preserve"> }</w:t>
+      </w:r>
+      <w:proofErr w:type="gramEnd"/>
+      <w:r>
+        <w:rPr>
+          <w:rFonts w:cs="TimesNewRomanPSMT"/>
+        </w:rPr>
+        <w:t>}</w:t>
+      </w:r>
+      <w:bookmarkStart w:id="3" w:name="NomProgramme1"/>
+      <w:bookmarkEnd w:id="3"/>
+      <w:r>
+        <w:rPr>
+          <w:rFonts w:cs="TimesNewRomanPSMT"/>
+        </w:rPr>
+        <w:t xml:space="preserve">, </w:t>
+      </w:r>
+      <w:proofErr w:type="gramStart"/>
+      <w:r>
+        <w:rPr>
+          <w:rFonts w:cs="TimesNewRomanPSMT"/>
+        </w:rPr>
+        <w:t xml:space="preserve">{{ </w:t>
+      </w:r>
+      <w:proofErr w:type="spellStart"/>
+      <w:r>
+        <w:rPr>
+          <w:rFonts w:cs="TimesNewRomanPSMT"/>
+        </w:rPr>
+        <w:t>bailleur</w:t>
+      </w:r>
+      <w:proofErr w:type="gramEnd"/>
+      <w:r>
+        <w:rPr>
+          <w:rFonts w:cs="TimesNewRomanPSMT"/>
+        </w:rPr>
+        <w:t>.</w:t>
+      </w:r>
+      <w:proofErr w:type="gramStart"/>
+      <w:r>
+        <w:rPr>
+          <w:rFonts w:cs="TimesNewRomanPSMT"/>
+        </w:rPr>
+        <w:t>adresse</w:t>
+      </w:r>
+      <w:proofErr w:type="spellEnd"/>
+      <w:r>
+        <w:rPr>
+          <w:rFonts w:cs="TimesNewRomanPSMT"/>
+        </w:rPr>
+        <w:t xml:space="preserve"> }</w:t>
+      </w:r>
+      <w:proofErr w:type="gramEnd"/>
+      <w:r>
+        <w:rPr>
+          <w:rFonts w:cs="TimesNewRomanPSMT"/>
+        </w:rPr>
+        <w:t xml:space="preserve">}, </w:t>
+      </w:r>
+      <w:proofErr w:type="gramStart"/>
+      <w:r>
+        <w:rPr>
+          <w:rFonts w:cs="TimesNewRomanPSMT"/>
+        </w:rPr>
+        <w:t xml:space="preserve">{{ </w:t>
+      </w:r>
+      <w:proofErr w:type="spellStart"/>
+      <w:r>
+        <w:rPr>
+          <w:rFonts w:cs="TimesNewRomanPSMT"/>
+        </w:rPr>
+        <w:t>bailleur</w:t>
+      </w:r>
+      <w:proofErr w:type="gramEnd"/>
+      <w:r>
+        <w:rPr>
+          <w:rFonts w:cs="TimesNewRomanPSMT"/>
+        </w:rPr>
+        <w:t>.code_</w:t>
+      </w:r>
+      <w:proofErr w:type="gramStart"/>
+      <w:r>
+        <w:rPr>
+          <w:rFonts w:cs="TimesNewRomanPSMT"/>
+        </w:rPr>
+        <w:t>postal</w:t>
+      </w:r>
+      <w:proofErr w:type="spellEnd"/>
+      <w:r>
+        <w:rPr>
+          <w:rFonts w:cs="TimesNewRomanPSMT"/>
+        </w:rPr>
+        <w:t xml:space="preserve"> }</w:t>
+      </w:r>
+      <w:proofErr w:type="gramEnd"/>
+      <w:r>
+        <w:rPr>
+          <w:rFonts w:cs="TimesNewRomanPSMT"/>
+        </w:rPr>
+        <w:t xml:space="preserve">} </w:t>
+      </w:r>
+      <w:proofErr w:type="gramStart"/>
+      <w:r>
+        <w:rPr>
+          <w:rFonts w:cs="TimesNewRomanPSMT"/>
+        </w:rPr>
+        <w:t xml:space="preserve">{{ </w:t>
+      </w:r>
+      <w:proofErr w:type="spellStart"/>
+      <w:r>
+        <w:rPr>
+          <w:rFonts w:cs="TimesNewRomanPSMT"/>
+        </w:rPr>
+        <w:t>bailleur</w:t>
+      </w:r>
+      <w:proofErr w:type="gramEnd"/>
+      <w:r>
+        <w:rPr>
+          <w:rFonts w:cs="TimesNewRomanPSMT"/>
+        </w:rPr>
+        <w:t>.</w:t>
+      </w:r>
+      <w:proofErr w:type="gramStart"/>
+      <w:r>
+        <w:rPr>
+          <w:rFonts w:cs="TimesNewRomanPSMT"/>
+        </w:rPr>
+        <w:t>ville</w:t>
+      </w:r>
+      <w:proofErr w:type="spellEnd"/>
+      <w:r>
+        <w:rPr>
+          <w:rFonts w:cs="TimesNewRomanPSMT"/>
+        </w:rPr>
+        <w:t xml:space="preserve"> }</w:t>
+      </w:r>
+      <w:proofErr w:type="gramEnd"/>
+      <w:r>
+        <w:rPr>
+          <w:rFonts w:cs="TimesNewRomanPSMT"/>
+        </w:rPr>
+        <w:t>}</w:t>
+      </w:r>
+    </w:p>
+    <w:p>
+      <w:pPr>
+        <w:rPr>
+          <w:rFonts w:cs="TimesNewRomanPSMT"/>
+        </w:rPr>
+      </w:pPr>
+    </w:p>
+    <w:p>
+      <w:r>
+        <w:rPr>
+          <w:rFonts w:cs="TimesNewRomanPSMT"/>
+          <w:b/>
+          <w:bCs/>
+        </w:rPr>
+        <w:t xml:space="preserve">Coordonnées du gestionnaire : </w:t>
+      </w:r>
+      <w:proofErr w:type="gramStart"/>
+      <w:r>
+        <w:rPr>
+          <w:rFonts w:cs="TimesNewRomanPSMT"/>
+        </w:rPr>
+        <w:t xml:space="preserve">{{ </w:t>
+      </w:r>
+      <w:proofErr w:type="spellStart"/>
+      <w:r>
+        <w:rPr>
+          <w:rFonts w:cs="TimesNewRomanPSMT"/>
+        </w:rPr>
+        <w:t>bailleur.nom</w:t>
+      </w:r>
+      <w:proofErr w:type="gramEnd"/>
+      <w:r>
+        <w:rPr>
+          <w:rFonts w:cs="TimesNewRomanPSMT"/>
+        </w:rPr>
+        <w:t>|</w:t>
+      </w:r>
+      <w:proofErr w:type="gramStart"/>
+      <w:r>
+        <w:rPr>
+          <w:rFonts w:cs="TimesNewRomanPSMT"/>
+        </w:rPr>
+        <w:t>upper</w:t>
+      </w:r>
+      <w:proofErr w:type="spellEnd"/>
+      <w:r>
+        <w:rPr>
+          <w:rFonts w:cs="TimesNewRomanPSMT"/>
+        </w:rPr>
+        <w:t xml:space="preserve"> }</w:t>
+      </w:r>
+      <w:proofErr w:type="gramEnd"/>
+      <w:r>
+        <w:rPr>
+          <w:rFonts w:cs="TimesNewRomanPSMT"/>
+        </w:rPr>
+        <w:t xml:space="preserve">}, </w:t>
+      </w:r>
+      <w:proofErr w:type="gramStart"/>
+      <w:r>
+        <w:rPr>
+          <w:rFonts w:cs="TimesNewRomanPSMT"/>
+        </w:rPr>
+        <w:t xml:space="preserve">{{ </w:t>
+      </w:r>
+      <w:proofErr w:type="spellStart"/>
+      <w:r>
+        <w:rPr>
+          <w:rFonts w:cs="TimesNewRomanPSMT"/>
+        </w:rPr>
+        <w:t>bailleur</w:t>
+      </w:r>
+      <w:proofErr w:type="gramEnd"/>
+      <w:r>
+        <w:rPr>
+          <w:rFonts w:cs="TimesNewRomanPSMT"/>
+        </w:rPr>
+        <w:t>.</w:t>
+      </w:r>
+      <w:proofErr w:type="gramStart"/>
+      <w:r>
+        <w:rPr>
+          <w:rFonts w:cs="TimesNewRomanPSMT"/>
+        </w:rPr>
+        <w:t>adresse</w:t>
+      </w:r>
+      <w:proofErr w:type="spellEnd"/>
+      <w:r>
+        <w:rPr>
+          <w:rFonts w:cs="TimesNewRomanPSMT"/>
+        </w:rPr>
+        <w:t xml:space="preserve"> }</w:t>
+      </w:r>
+      <w:proofErr w:type="gramEnd"/>
+      <w:r>
+        <w:rPr>
+          <w:rFonts w:cs="TimesNewRomanPSMT"/>
+        </w:rPr>
+        <w:t xml:space="preserve">}, </w:t>
+      </w:r>
+      <w:proofErr w:type="gramStart"/>
+      <w:r>
+        <w:rPr>
+          <w:rFonts w:cs="TimesNewRomanPSMT"/>
+        </w:rPr>
+        <w:t xml:space="preserve">{{ </w:t>
+      </w:r>
+      <w:proofErr w:type="spellStart"/>
+      <w:r>
+        <w:rPr>
+          <w:rFonts w:cs="TimesNewRomanPSMT"/>
+        </w:rPr>
+        <w:t>bailleur</w:t>
+      </w:r>
+      <w:proofErr w:type="gramEnd"/>
+      <w:r>
+        <w:rPr>
+          <w:rFonts w:cs="TimesNewRomanPSMT"/>
+        </w:rPr>
+        <w:t>.code_</w:t>
+      </w:r>
+      <w:proofErr w:type="gramStart"/>
+      <w:r>
+        <w:rPr>
+          <w:rFonts w:cs="TimesNewRomanPSMT"/>
+        </w:rPr>
+        <w:t>postal</w:t>
+      </w:r>
+      <w:proofErr w:type="spellEnd"/>
+      <w:r>
+        <w:rPr>
+          <w:rFonts w:cs="TimesNewRomanPSMT"/>
+        </w:rPr>
+        <w:t xml:space="preserve"> }</w:t>
+      </w:r>
+      <w:proofErr w:type="gramEnd"/>
+      <w:r>
+        <w:rPr>
+          <w:rFonts w:cs="TimesNewRomanPSMT"/>
+        </w:rPr>
+        <w:t xml:space="preserve">} </w:t>
+      </w:r>
+      <w:proofErr w:type="gramStart"/>
+      <w:r>
+        <w:rPr>
+          <w:rFonts w:cs="TimesNewRomanPSMT"/>
+        </w:rPr>
+        <w:t xml:space="preserve">{{ </w:t>
+      </w:r>
+      <w:proofErr w:type="spellStart"/>
+      <w:r>
+        <w:rPr>
+          <w:rFonts w:cs="TimesNewRomanPSMT"/>
+        </w:rPr>
+        <w:t>bailleur</w:t>
+      </w:r>
+      <w:proofErr w:type="gramEnd"/>
+      <w:r>
+        <w:rPr>
+          <w:rFonts w:cs="TimesNewRomanPSMT"/>
+        </w:rPr>
+        <w:t>.</w:t>
+      </w:r>
+      <w:proofErr w:type="gramStart"/>
+      <w:r>
+        <w:rPr>
+          <w:rFonts w:cs="TimesNewRomanPSMT"/>
+        </w:rPr>
+        <w:t>ville</w:t>
+      </w:r>
+      <w:proofErr w:type="spellEnd"/>
+      <w:r>
+        <w:rPr>
+          <w:rFonts w:cs="TimesNewRomanPSMT"/>
+        </w:rPr>
+        <w:t xml:space="preserve"> }</w:t>
+      </w:r>
+      <w:proofErr w:type="gramEnd"/>
+      <w:r>
+        <w:rPr>
+          <w:rFonts w:cs="TimesNewRomanPSMT"/>
+        </w:rPr>
+        <w:t>}</w:t>
+      </w:r>
+    </w:p>
+    <w:p>
+      <w:pPr>
+        <w:rPr>
+          <w:rFonts w:cs="TimesNewRomanPSMT"/>
+        </w:rPr>
+      </w:pPr>
+    </w:p>
+    <w:p>
+      <w:r>
+        <w:rPr>
+          <w:b/>
+          <w:bCs/>
+        </w:rPr>
+        <w:t xml:space="preserve">Nature de programme de logements : </w:t>
+      </w:r>
+      <w:r>
+        <w:rPr>
+          <w:rFonts w:cs="TimesNewRomanPSMT"/>
+        </w:rPr>
+        <w:t xml:space="preserve">{% for lot in lots %} </w:t>
+      </w:r>
+      <w:proofErr w:type="gramStart"/>
+      <w:r>
+        <w:rPr>
+          <w:rFonts w:cs="TimesNewRomanPSMT"/>
+        </w:rPr>
+        <w:t xml:space="preserve">{{ </w:t>
+      </w:r>
+      <w:proofErr w:type="spellStart"/>
+      <w:r>
+        <w:rPr>
+          <w:rFonts w:cs="TimesNewRomanPSMT"/>
+        </w:rPr>
+        <w:t>lot</w:t>
+      </w:r>
+      <w:proofErr w:type="gramEnd"/>
+      <w:r>
+        <w:rPr>
+          <w:rFonts w:cs="TimesNewRomanPSMT"/>
+        </w:rPr>
+        <w:t>.</w:t>
+      </w:r>
+      <w:proofErr w:type="gramStart"/>
+      <w:r>
+        <w:rPr>
+          <w:rFonts w:cs="TimesNewRomanPSMT"/>
+        </w:rPr>
+        <w:t>financement</w:t>
+      </w:r>
+      <w:proofErr w:type="spellEnd"/>
+      <w:r>
+        <w:rPr>
+          <w:rFonts w:cs="TimesNewRomanPSMT"/>
+        </w:rPr>
+        <w:t xml:space="preserve"> }</w:t>
+      </w:r>
+      <w:proofErr w:type="gramEnd"/>
+      <w:r>
+        <w:rPr>
+          <w:rFonts w:cs="TimesNewRomanPSMT"/>
+        </w:rPr>
+        <w:t>}</w:t>
+      </w:r>
+      <w:r>
+        <w:rPr>
+          <w:rFonts w:cs="TimesNewRomanPSMT"/>
+        </w:rPr>
+        <w:t xml:space="preserve"> : </w:t>
+      </w:r>
+      <w:proofErr w:type="gramStart"/>
+      <w:r>
+        <w:t xml:space="preserve">{{ </w:t>
+      </w:r>
+      <w:proofErr w:type="spellStart"/>
+      <w:r>
+        <w:t>lot.get</w:t>
+      </w:r>
+      <w:proofErr w:type="gramEnd"/>
+      <w:r>
+        <w:t>_type_habitat_advanced_display</w:t>
+      </w:r>
+      <w:proofErr w:type="spellEnd"/>
+      <w:r>
+        <w:t>(</w:t>
+      </w:r>
+      <w:proofErr w:type="spellStart"/>
+      <w:proofErr w:type="gramStart"/>
+      <w:r>
+        <w:t>lot.nb</w:t>
+      </w:r>
+      <w:proofErr w:type="gramEnd"/>
+      <w:r>
+        <w:t>_logements</w:t>
+      </w:r>
+      <w:proofErr w:type="spellEnd"/>
+      <w:proofErr w:type="gramStart"/>
+      <w:r>
+        <w:t>) }}</w:t>
+      </w:r>
+      <w:bookmarkStart w:id="4" w:name="Fi4"/>
+      <w:bookmarkEnd w:id="4"/>
+      <w:r>
+        <w:rPr>
+          <w:rFonts w:cs="TimesNewRomanPSMT"/>
+        </w:rPr>
+        <w:t>{</w:t>
+      </w:r>
+      <w:proofErr w:type="gramEnd"/>
+      <w:r>
+        <w:rPr>
+          <w:rFonts w:cs="TimesNewRomanPSMT"/>
+        </w:rPr>
+        <w:t xml:space="preserve">% if not </w:t>
+      </w:r>
+      <w:proofErr w:type="spellStart"/>
+      <w:proofErr w:type="gramStart"/>
+      <w:r>
+        <w:rPr>
+          <w:rFonts w:cs="TimesNewRomanPSMT"/>
+        </w:rPr>
+        <w:t>loop.last</w:t>
+      </w:r>
+      <w:proofErr w:type="spellEnd"/>
+      <w:proofErr w:type="gramEnd"/>
+      <w:r>
+        <w:rPr>
+          <w:rFonts w:cs="TimesNewRomanPSMT"/>
+        </w:rPr>
+        <w:t xml:space="preserve"> %}, {% </w:t>
+      </w:r>
+      <w:proofErr w:type="spellStart"/>
+      <w:r>
+        <w:rPr>
+          <w:rFonts w:cs="TimesNewRomanPSMT"/>
+        </w:rPr>
+        <w:t>endif</w:t>
+      </w:r>
+      <w:proofErr w:type="spellEnd"/>
+      <w:r>
+        <w:rPr>
+          <w:rFonts w:cs="TimesNewRomanPSMT"/>
+        </w:rPr>
+        <w:t xml:space="preserve"> </w:t>
+      </w:r>
+      <w:proofErr w:type="gramStart"/>
+      <w:r>
+        <w:rPr>
+          <w:rFonts w:cs="TimesNewRomanPSMT"/>
+        </w:rPr>
+        <w:t>%}{</w:t>
+      </w:r>
+      <w:proofErr w:type="gramEnd"/>
+      <w:r>
+        <w:rPr>
+          <w:rFonts w:cs="TimesNewRomanPSMT"/>
+        </w:rPr>
+        <w:t xml:space="preserve">% </w:t>
+      </w:r>
+      <w:proofErr w:type="spellStart"/>
+      <w:r>
+        <w:rPr>
+          <w:rFonts w:cs="TimesNewRomanPSMT"/>
+        </w:rPr>
+        <w:t>endfor</w:t>
+      </w:r>
+      <w:proofErr w:type="spellEnd"/>
+      <w:r>
+        <w:rPr>
+          <w:rFonts w:cs="TimesNewRomanPSMT"/>
+        </w:rPr>
+        <w:t xml:space="preserve"> %}</w:t>
+      </w:r>
+    </w:p>
+    <w:p>
+      <w:pPr>
+        <w:rPr>
+          <w:b/>
+          <w:bCs/>
+        </w:rPr>
+      </w:pPr>
+    </w:p>
+    <w:p>
+      <w:pPr>
+        <w:rPr>
+          <w:lang w:val="en-US"/>
+        </w:rPr>
+      </w:pPr>
+      <w:r>
+        <w:rPr>
+          <w:b/>
+          <w:bCs/>
+          <w:lang w:val="en-US"/>
+        </w:rPr>
+        <w:t xml:space="preserve">Nature </w:t>
+      </w:r>
+      <w:proofErr w:type="spellStart"/>
+      <w:proofErr w:type="gramStart"/>
+      <w:r>
+        <w:rPr>
+          <w:b/>
+          <w:bCs/>
+          <w:lang w:val="en-US"/>
+        </w:rPr>
+        <w:t>l’opération</w:t>
+      </w:r>
+      <w:proofErr w:type="spellEnd"/>
+      <w:r>
+        <w:rPr>
+          <w:b/>
+          <w:bCs/>
+          <w:lang w:val="en-US"/>
+        </w:rPr>
+        <w:t> :</w:t>
+      </w:r>
+      <w:proofErr w:type="gramEnd"/>
+      <w:r>
+        <w:rPr>
+          <w:lang w:val="en-US"/>
+        </w:rPr>
+        <w:t xml:space="preserve">  </w:t>
+      </w:r>
+      <w:proofErr w:type="gramStart"/>
+      <w:r>
+        <w:rPr>
+          <w:lang w:val="en-US"/>
+        </w:rPr>
+        <w:t xml:space="preserve">{{ </w:t>
+      </w:r>
+      <w:proofErr w:type="spellStart"/>
+      <w:r>
+        <w:rPr>
+          <w:lang w:val="en-US"/>
+        </w:rPr>
+        <w:t>programme.get</w:t>
+      </w:r>
+      <w:proofErr w:type="gramEnd"/>
+      <w:r>
+        <w:rPr>
+          <w:lang w:val="en-US"/>
+        </w:rPr>
+        <w:t>_type_operation_advanced_</w:t>
+      </w:r>
+      <w:proofErr w:type="gramStart"/>
+      <w:r>
+        <w:rPr>
+          <w:lang w:val="en-US"/>
+        </w:rPr>
+        <w:t>display</w:t>
+      </w:r>
+      <w:proofErr w:type="spellEnd"/>
+      <w:r>
+        <w:rPr>
+          <w:lang w:val="en-US"/>
+        </w:rPr>
+        <w:t>() }</w:t>
+      </w:r>
+      <w:proofErr w:type="gramEnd"/>
+      <w:r>
+        <w:rPr>
+          <w:lang w:val="en-US"/>
+        </w:rPr>
+        <w:t>}</w:t>
+      </w:r>
+    </w:p>
+    <w:p>
+      <w:pPr>
+        <w:rPr>
+          <w:b/>
+          <w:bCs/>
+          <w:lang w:val="en-US"/>
+        </w:rPr>
+      </w:pPr>
+    </w:p>
+    <w:p>
+      <w:r>
+        <w:rPr>
+          <w:b/>
+          <w:bCs/>
+        </w:rPr>
+        <w:t xml:space="preserve">Nombre de logements : </w:t>
+      </w:r>
+      <w:proofErr w:type="gramStart"/>
+      <w:r>
+        <w:t xml:space="preserve">{{ </w:t>
+      </w:r>
+      <w:proofErr w:type="spellStart"/>
+      <w:r>
+        <w:t>convention</w:t>
+      </w:r>
+      <w:proofErr w:type="gramEnd"/>
+      <w:r>
+        <w:t>.nb_</w:t>
+      </w:r>
+      <w:proofErr w:type="gramStart"/>
+      <w:r>
+        <w:t>logements</w:t>
+      </w:r>
+      <w:proofErr w:type="spellEnd"/>
+      <w:r>
+        <w:t xml:space="preserve"> }</w:t>
+      </w:r>
+      <w:proofErr w:type="gramEnd"/>
+      <w:r>
+        <w:t>}</w:t>
+      </w:r>
+    </w:p>
+    <w:p>
+      <w:pPr>
+        <w:rPr>
+          <w:b/>
+          <w:bCs/>
+        </w:rPr>
+      </w:pPr>
+    </w:p>
+    <w:p>
+      <w:r>
+        <w:rPr>
           <w:b/>
           <w:bCs/>
         </w:rPr>
@@ -1721,7 +2425,23 @@
           <w:b/>
           <w:bCs/>
         </w:rPr>
-        <w:t xml:space="preserve"> %}Loyer{% </w:t>
+        <w:t xml:space="preserve"> </w:t>
+      </w:r>
+      <w:proofErr w:type="gramStart"/>
+      <w:r>
+        <w:rPr>
+          <w:b/>
+          <w:bCs/>
+        </w:rPr>
+        <w:t>%}Loyer</w:t>
+      </w:r>
+      <w:proofErr w:type="gramEnd"/>
+      <w:r>
+        <w:rPr>
+          <w:b/>
+          <w:bCs/>
+        </w:rPr>
+        <w:t xml:space="preserve">{% </w:t>
       </w:r>
       <w:proofErr w:type="spellStart"/>
       <w:r>
@@ -1745,12 +2465,37 @@
         </w:rPr>
         <w:t xml:space="preserve"> </w:t>
       </w:r>
+      <w:proofErr w:type="gramStart"/>
       <w:r>
         <w:rPr>
           <w:rFonts w:cs="TimesNewRomanPSMT"/>
           <w:bCs/>
         </w:rPr>
-        <w:t>{{ loyer_m2|f }} € le mètre carré par mois.</w:t>
+        <w:t>{{ loyer</w:t>
+      </w:r>
+      <w:proofErr w:type="gramEnd"/>
+      <w:r>
+        <w:rPr>
+          <w:rFonts w:cs="TimesNewRomanPSMT"/>
+          <w:bCs/>
+        </w:rPr>
+        <w:t>_m2|</w:t>
+      </w:r>
+      <w:proofErr w:type="gramStart"/>
+      <w:r>
+        <w:rPr>
+          <w:rFonts w:cs="TimesNewRomanPSMT"/>
+          <w:bCs/>
+        </w:rPr>
+        <w:t>f }</w:t>
+      </w:r>
+      <w:proofErr w:type="gramEnd"/>
+      <w:r>
+        <w:rPr>
+          <w:rFonts w:cs="TimesNewRomanPSMT"/>
+          <w:bCs/>
+        </w:rPr>
+        <w:t>} € le mètre carré par mois.</w:t>
       </w:r>
       <w:r>
         <w:rPr>
@@ -1778,7 +2523,7 @@
     </w:p>
     <w:tbl>
       <w:tblPr>
-        <w:tblStyle w:val="TableGrid"/>
+        <w:tblStyle w:val="Grilledutableau"/>
         <w:tblW w:w="8268" w:type="dxa"/>
         <w:tblLayout w:type="fixed"/>
         <w:tblLook w:val="04A0" w:firstRow="1" w:lastRow="0" w:firstColumn="1" w:lastColumn="0" w:noHBand="0" w:noVBand="1"/>
@@ -1822,8 +2567,6 @@
                 <w:rFonts w:ascii="TimesNewRomanPSMT" w:hAnsi="TimesNewRomanPSMT" w:cs="TimesNewRomanPSMT"/>
                 <w:b/>
                 <w:bCs/>
-                <w:sz w:val="16"/>
-                <w:szCs w:val="16"/>
               </w:rPr>
             </w:pPr>
             <w:r>
@@ -1831,8 +2574,6 @@
                 <w:rFonts w:ascii="TimesNewRomanPSMT" w:hAnsi="TimesNewRomanPSMT" w:cs="TimesNewRomanPSMT"/>
                 <w:b/>
                 <w:bCs/>
-                <w:sz w:val="16"/>
-                <w:szCs w:val="16"/>
               </w:rPr>
               <w:t>Nombre de logements</w:t>
             </w:r>
@@ -1878,9 +2619,17 @@
               <w:rPr>
                 <w:lang w:val="en-US"/>
               </w:rPr>
-              <w:t>nb_logements_par_type.items</w:t>
+              <w:t>nb_logements_par_</w:t>
+            </w:r>
+            <w:proofErr w:type="gramStart"/>
+            <w:r>
+              <w:rPr>
+                <w:lang w:val="en-US"/>
+              </w:rPr>
+              <w:t>type.items</w:t>
             </w:r>
             <w:proofErr w:type="spellEnd"/>
+            <w:proofErr w:type="gramEnd"/>
             <w:r>
               <w:rPr>
                 <w:lang w:val="en-US"/>
@@ -1916,15 +2665,11 @@
           <w:p>
             <w:pPr>
               <w:rPr>
-                <w:sz w:val="16"/>
-                <w:szCs w:val="16"/>
                 <w:lang w:val="en-US"/>
               </w:rPr>
             </w:pPr>
             <w:r>
               <w:rPr>
-                <w:sz w:val="16"/>
-                <w:szCs w:val="16"/>
                 <w:lang w:val="en-US"/>
               </w:rPr>
               <w:t>{{v}}</w:t>
@@ -2015,7 +2760,7 @@
 <w:ftr xmlns:wpc="http://schemas.microsoft.com/office/word/2010/wordprocessingCanvas" xmlns:cx="http://schemas.microsoft.com/office/drawing/2014/chartex" xmlns:cx1="http://schemas.microsoft.com/office/drawing/2015/9/8/chartex" xmlns:cx2="http://schemas.microsoft.com/office/drawing/2015/10/21/chartex" xmlns:cx3="http://schemas.microsoft.com/office/drawing/2016/5/9/chartex" xmlns:cx4="http://schemas.microsoft.com/office/drawing/2016/5/10/chartex" xmlns:cx5="http://schemas.microsoft.com/office/drawing/2016/5/11/chartex" xmlns:cx6="http://schemas.microsoft.com/office/drawing/2016/5/12/chartex" xmlns:cx7="http://schemas.microsoft.com/office/drawing/2016/5/13/chartex" xmlns:cx8="http://schemas.microsoft.com/office/drawing/2016/5/14/chartex" xmlns:mc="http://schemas.openxmlformats.org/markup-compatibility/2006" xmlns:aink="http://schemas.microsoft.com/office/drawing/2016/ink" xmlns:am3d="http://schemas.microsoft.com/office/drawing/2017/model3d" xmlns:o="urn:schemas-microsoft-com:office:office" xmlns:oel="http://schemas.microsoft.com/office/2019/extlst" xmlns:r="http://schemas.openxmlformats.org/officeDocument/2006/relationships" xmlns:m="http://schemas.openxmlformats.org/officeDocument/2006/math" xmlns:v="urn:schemas-microsoft-com:vml" xmlns:wp14="http://schemas.microsoft.com/office/word/2010/wordprocessingDrawing" xmlns:wp="http://schemas.openxmlformats.org/drawingml/2006/wordprocessingDrawing" xmlns:w10="urn:schemas-microsoft-com:office:word" xmlns:w="http://schemas.openxmlformats.org/wordprocessingml/2006/main" xmlns:w14="http://schemas.microsoft.com/office/word/2010/wordml" xmlns:w15="http://schemas.microsoft.com/office/word/2012/wordml" xmlns:w16cex="http://schemas.microsoft.com/office/word/2018/wordml/cex" xmlns:w16cid="http://schemas.microsoft.com/office/word/2016/wordml/cid" xmlns:w16="http://schemas.microsoft.com/office/word/2018/wordml" xmlns:w16du="http://schemas.microsoft.com/office/word/2023/wordml/word16du" xmlns:w16sdtdh="http://schemas.microsoft.com/office/word/2020/wordml/sdtdatahash" xmlns:w16sdtfl="http://schemas.microsoft.com/office/word/2024/wordml/sdtformatlock" xmlns:w16se="http://schemas.microsoft.com/office/word/2015/wordml/symex" xmlns:wpg="http://schemas.microsoft.com/office/word/2010/wordprocessingGroup" xmlns:wpi="http://schemas.microsoft.com/office/word/2010/wordprocessingInk" xmlns:wne="http://schemas.microsoft.com/office/word/2006/wordml" xmlns:wps="http://schemas.microsoft.com/office/word/2010/wordprocessingShape" mc:Ignorable="w14 w15 w16se w16cid w16 w16cex w16sdtdh w16sdtfl w16du wp14">
   <w:p>
     <w:pPr>
-      <w:pStyle w:val="Footer"/>
+      <w:pStyle w:val="Pieddepage"/>
     </w:pPr>
     <w:r>
       <w:t xml:space="preserve"> </w:t>
@@ -2028,7 +2773,7 @@
 <w:ftr xmlns:wpc="http://schemas.microsoft.com/office/word/2010/wordprocessingCanvas" xmlns:cx="http://schemas.microsoft.com/office/drawing/2014/chartex" xmlns:cx1="http://schemas.microsoft.com/office/drawing/2015/9/8/chartex" xmlns:cx2="http://schemas.microsoft.com/office/drawing/2015/10/21/chartex" xmlns:cx3="http://schemas.microsoft.com/office/drawing/2016/5/9/chartex" xmlns:cx4="http://schemas.microsoft.com/office/drawing/2016/5/10/chartex" xmlns:cx5="http://schemas.microsoft.com/office/drawing/2016/5/11/chartex" xmlns:cx6="http://schemas.microsoft.com/office/drawing/2016/5/12/chartex" xmlns:cx7="http://schemas.microsoft.com/office/drawing/2016/5/13/chartex" xmlns:cx8="http://schemas.microsoft.com/office/drawing/2016/5/14/chartex" xmlns:mc="http://schemas.openxmlformats.org/markup-compatibility/2006" xmlns:aink="http://schemas.microsoft.com/office/drawing/2016/ink" xmlns:am3d="http://schemas.microsoft.com/office/drawing/2017/model3d" xmlns:o="urn:schemas-microsoft-com:office:office" xmlns:oel="http://schemas.microsoft.com/office/2019/extlst" xmlns:r="http://schemas.openxmlformats.org/officeDocument/2006/relationships" xmlns:m="http://schemas.openxmlformats.org/officeDocument/2006/math" xmlns:v="urn:schemas-microsoft-com:vml" xmlns:wp14="http://schemas.microsoft.com/office/word/2010/wordprocessingDrawing" xmlns:wp="http://schemas.openxmlformats.org/drawingml/2006/wordprocessingDrawing" xmlns:w10="urn:schemas-microsoft-com:office:word" xmlns:w="http://schemas.openxmlformats.org/wordprocessingml/2006/main" xmlns:w14="http://schemas.microsoft.com/office/word/2010/wordml" xmlns:w15="http://schemas.microsoft.com/office/word/2012/wordml" xmlns:w16cex="http://schemas.microsoft.com/office/word/2018/wordml/cex" xmlns:w16cid="http://schemas.microsoft.com/office/word/2016/wordml/cid" xmlns:w16="http://schemas.microsoft.com/office/word/2018/wordml" xmlns:w16du="http://schemas.microsoft.com/office/word/2023/wordml/word16du" xmlns:w16sdtdh="http://schemas.microsoft.com/office/word/2020/wordml/sdtdatahash" xmlns:w16sdtfl="http://schemas.microsoft.com/office/word/2024/wordml/sdtformatlock" xmlns:w16se="http://schemas.microsoft.com/office/word/2015/wordml/symex" xmlns:wpg="http://schemas.microsoft.com/office/word/2010/wordprocessingGroup" xmlns:wpi="http://schemas.microsoft.com/office/word/2010/wordprocessingInk" xmlns:wne="http://schemas.microsoft.com/office/word/2006/wordml" xmlns:wps="http://schemas.microsoft.com/office/word/2010/wordprocessingShape" mc:Ignorable="w14 w15 w16se w16cid w16 w16cex w16sdtdh w16sdtfl w16du wp14">
   <w:p>
     <w:pPr>
-      <w:pStyle w:val="Footer"/>
+      <w:pStyle w:val="Pieddepage"/>
     </w:pPr>
     <w:r>
       <w:t xml:space="preserve"> </w:t>
@@ -2041,7 +2786,7 @@
 <w:ftr xmlns:wpc="http://schemas.microsoft.com/office/word/2010/wordprocessingCanvas" xmlns:cx="http://schemas.microsoft.com/office/drawing/2014/chartex" xmlns:cx1="http://schemas.microsoft.com/office/drawing/2015/9/8/chartex" xmlns:cx2="http://schemas.microsoft.com/office/drawing/2015/10/21/chartex" xmlns:cx3="http://schemas.microsoft.com/office/drawing/2016/5/9/chartex" xmlns:cx4="http://schemas.microsoft.com/office/drawing/2016/5/10/chartex" xmlns:cx5="http://schemas.microsoft.com/office/drawing/2016/5/11/chartex" xmlns:cx6="http://schemas.microsoft.com/office/drawing/2016/5/12/chartex" xmlns:cx7="http://schemas.microsoft.com/office/drawing/2016/5/13/chartex" xmlns:cx8="http://schemas.microsoft.com/office/drawing/2016/5/14/chartex" xmlns:mc="http://schemas.openxmlformats.org/markup-compatibility/2006" xmlns:aink="http://schemas.microsoft.com/office/drawing/2016/ink" xmlns:am3d="http://schemas.microsoft.com/office/drawing/2017/model3d" xmlns:o="urn:schemas-microsoft-com:office:office" xmlns:oel="http://schemas.microsoft.com/office/2019/extlst" xmlns:r="http://schemas.openxmlformats.org/officeDocument/2006/relationships" xmlns:m="http://schemas.openxmlformats.org/officeDocument/2006/math" xmlns:v="urn:schemas-microsoft-com:vml" xmlns:wp14="http://schemas.microsoft.com/office/word/2010/wordprocessingDrawing" xmlns:wp="http://schemas.openxmlformats.org/drawingml/2006/wordprocessingDrawing" xmlns:w10="urn:schemas-microsoft-com:office:word" xmlns:w="http://schemas.openxmlformats.org/wordprocessingml/2006/main" xmlns:w14="http://schemas.microsoft.com/office/word/2010/wordml" xmlns:w15="http://schemas.microsoft.com/office/word/2012/wordml" xmlns:w16cex="http://schemas.microsoft.com/office/word/2018/wordml/cex" xmlns:w16cid="http://schemas.microsoft.com/office/word/2016/wordml/cid" xmlns:w16="http://schemas.microsoft.com/office/word/2018/wordml" xmlns:w16du="http://schemas.microsoft.com/office/word/2023/wordml/word16du" xmlns:w16sdtdh="http://schemas.microsoft.com/office/word/2020/wordml/sdtdatahash" xmlns:w16sdtfl="http://schemas.microsoft.com/office/word/2024/wordml/sdtformatlock" xmlns:w16se="http://schemas.microsoft.com/office/word/2015/wordml/symex" xmlns:wpg="http://schemas.microsoft.com/office/word/2010/wordprocessingGroup" xmlns:wpi="http://schemas.microsoft.com/office/word/2010/wordprocessingInk" xmlns:wne="http://schemas.microsoft.com/office/word/2006/wordml" xmlns:wps="http://schemas.microsoft.com/office/word/2010/wordprocessingShape" mc:Ignorable="w14 w15 w16se w16cid w16 w16cex w16sdtdh w16sdtfl w16du wp14">
   <w:p>
     <w:pPr>
-      <w:pStyle w:val="Footer"/>
+      <w:pStyle w:val="Pieddepage"/>
     </w:pPr>
     <w:r>
       <w:t xml:space="preserve"> </w:t>
@@ -2073,7 +2818,7 @@
 <w:hdr xmlns:wpc="http://schemas.microsoft.com/office/word/2010/wordprocessingCanvas" xmlns:cx="http://schemas.microsoft.com/office/drawing/2014/chartex" xmlns:cx1="http://schemas.microsoft.com/office/drawing/2015/9/8/chartex" xmlns:cx2="http://schemas.microsoft.com/office/drawing/2015/10/21/chartex" xmlns:cx3="http://schemas.microsoft.com/office/drawing/2016/5/9/chartex" xmlns:cx4="http://schemas.microsoft.com/office/drawing/2016/5/10/chartex" xmlns:cx5="http://schemas.microsoft.com/office/drawing/2016/5/11/chartex" xmlns:cx6="http://schemas.microsoft.com/office/drawing/2016/5/12/chartex" xmlns:cx7="http://schemas.microsoft.com/office/drawing/2016/5/13/chartex" xmlns:cx8="http://schemas.microsoft.com/office/drawing/2016/5/14/chartex" xmlns:mc="http://schemas.openxmlformats.org/markup-compatibility/2006" xmlns:aink="http://schemas.microsoft.com/office/drawing/2016/ink" xmlns:am3d="http://schemas.microsoft.com/office/drawing/2017/model3d" xmlns:o="urn:schemas-microsoft-com:office:office" xmlns:oel="http://schemas.microsoft.com/office/2019/extlst" xmlns:r="http://schemas.openxmlformats.org/officeDocument/2006/relationships" xmlns:m="http://schemas.openxmlformats.org/officeDocument/2006/math" xmlns:v="urn:schemas-microsoft-com:vml" xmlns:wp14="http://schemas.microsoft.com/office/word/2010/wordprocessingDrawing" xmlns:wp="http://schemas.openxmlformats.org/drawingml/2006/wordprocessingDrawing" xmlns:w10="urn:schemas-microsoft-com:office:word" xmlns:w="http://schemas.openxmlformats.org/wordprocessingml/2006/main" xmlns:w14="http://schemas.microsoft.com/office/word/2010/wordml" xmlns:w15="http://schemas.microsoft.com/office/word/2012/wordml" xmlns:w16cex="http://schemas.microsoft.com/office/word/2018/wordml/cex" xmlns:w16cid="http://schemas.microsoft.com/office/word/2016/wordml/cid" xmlns:w16="http://schemas.microsoft.com/office/word/2018/wordml" xmlns:w16du="http://schemas.microsoft.com/office/word/2023/wordml/word16du" xmlns:w16sdtdh="http://schemas.microsoft.com/office/word/2020/wordml/sdtdatahash" xmlns:w16sdtfl="http://schemas.microsoft.com/office/word/2024/wordml/sdtformatlock" xmlns:w16se="http://schemas.microsoft.com/office/word/2015/wordml/symex" xmlns:wpg="http://schemas.microsoft.com/office/word/2010/wordprocessingGroup" xmlns:wpi="http://schemas.microsoft.com/office/word/2010/wordprocessingInk" xmlns:wne="http://schemas.microsoft.com/office/word/2006/wordml" xmlns:wps="http://schemas.microsoft.com/office/word/2010/wordprocessingShape" mc:Ignorable="w14 w15 w16se w16cid w16 w16cex w16sdtdh w16sdtfl w16du wp14">
   <w:p>
     <w:pPr>
-      <w:pStyle w:val="Header"/>
+      <w:pStyle w:val="En-tte"/>
     </w:pPr>
     <w:r>
       <w:rPr>
@@ -2132,7 +2877,7 @@
                           </w:pPr>
                           <w:r>
                             <w:rPr>
-                              <w:rStyle w:val="PageNumber"/>
+                              <w:rStyle w:val="Numrodepage"/>
                               <w:sz w:val="22"/>
                               <w:szCs w:val="22"/>
                             </w:rPr>
@@ -2140,7 +2885,7 @@
                           </w:r>
                           <w:r>
                             <w:rPr>
-                              <w:rStyle w:val="PageNumber"/>
+                              <w:rStyle w:val="Numrodepage"/>
                               <w:sz w:val="22"/>
                               <w:szCs w:val="22"/>
                             </w:rPr>
@@ -2148,7 +2893,7 @@
                           </w:r>
                           <w:r>
                             <w:rPr>
-                              <w:rStyle w:val="PageNumber"/>
+                              <w:rStyle w:val="Numrodepage"/>
                               <w:sz w:val="22"/>
                               <w:szCs w:val="22"/>
                             </w:rPr>
@@ -2156,7 +2901,7 @@
                           </w:r>
                           <w:r>
                             <w:rPr>
-                              <w:rStyle w:val="PageNumber"/>
+                              <w:rStyle w:val="Numrodepage"/>
                               <w:sz w:val="22"/>
                               <w:szCs w:val="22"/>
                             </w:rPr>
@@ -2164,7 +2909,7 @@
                           </w:r>
                           <w:r>
                             <w:rPr>
-                              <w:rStyle w:val="PageNumber"/>
+                              <w:rStyle w:val="Numrodepage"/>
                               <w:sz w:val="22"/>
                               <w:szCs w:val="22"/>
                             </w:rPr>
@@ -2172,7 +2917,7 @@
                           </w:r>
                           <w:r>
                             <w:rPr>
-                              <w:rStyle w:val="PageNumber"/>
+                              <w:rStyle w:val="Numrodepage"/>
                               <w:sz w:val="22"/>
                               <w:szCs w:val="22"/>
                             </w:rPr>
@@ -2180,44 +2925,44 @@
                           </w:r>
                           <w:r>
                             <w:rPr>
-                              <w:rStyle w:val="PageNumber"/>
+                              <w:rStyle w:val="Numrodepage"/>
                             </w:rPr>
                             <w:tab/>
                             <w:t xml:space="preserve">- </w:t>
                           </w:r>
                           <w:r>
                             <w:rPr>
-                              <w:rStyle w:val="PageNumber"/>
+                              <w:rStyle w:val="Numrodepage"/>
                             </w:rPr>
                             <w:fldChar w:fldCharType="begin"/>
                           </w:r>
                           <w:r>
                             <w:rPr>
-                              <w:rStyle w:val="PageNumber"/>
+                              <w:rStyle w:val="Numrodepage"/>
                             </w:rPr>
                             <w:instrText xml:space="preserve"> PAGE </w:instrText>
                           </w:r>
                           <w:r>
                             <w:rPr>
-                              <w:rStyle w:val="PageNumber"/>
+                              <w:rStyle w:val="Numrodepage"/>
                             </w:rPr>
                             <w:fldChar w:fldCharType="separate"/>
                           </w:r>
                           <w:r>
                             <w:rPr>
-                              <w:rStyle w:val="PageNumber"/>
+                              <w:rStyle w:val="Numrodepage"/>
                             </w:rPr>
                             <w:t>2</w:t>
                           </w:r>
                           <w:r>
                             <w:rPr>
-                              <w:rStyle w:val="PageNumber"/>
+                              <w:rStyle w:val="Numrodepage"/>
                             </w:rPr>
                             <w:fldChar w:fldCharType="end"/>
                           </w:r>
                           <w:r>
                             <w:rPr>
-                              <w:rStyle w:val="PageNumber"/>
+                              <w:rStyle w:val="Numrodepage"/>
                             </w:rPr>
                             <w:t xml:space="preserve"> -101010 878</w:t>
                           </w:r>
@@ -2235,7 +2980,7 @@
         </mc:Choice>
         <mc:Fallback>
           <w:pict>
-            <v:rect w14:anchorId="4023FAE7" id="Text Box 2" o:spid="_x0000_s1026" style="position:absolute;left:0;text-align:left;margin-left:427.1pt;margin-top:18.9pt;width:20.8pt;height:12.85pt;z-index:-503316476;visibility:visible;mso-wrap-style:square;mso-wrap-distance-left:0;mso-wrap-distance-top:0;mso-wrap-distance-right:0;mso-wrap-distance-bottom:0;mso-position-horizontal:absolute;mso-position-horizontal-relative:page;mso-position-vertical:absolute;mso-position-vertical-relative:page;v-text-anchor:top" o:gfxdata="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" o:allowincell="f" filled="f" stroked="f" strokeweight="0">
+            <v:rect w14:anchorId="4023FAE7" id="Text Box 2" o:spid="_x0000_s1026" style="position:absolute;left:0;text-align:left;margin-left:427.1pt;margin-top:18.9pt;width:20.8pt;height:12.85pt;z-index:-503316476;visibility:visible;mso-wrap-style:square;mso-wrap-distance-left:0;mso-wrap-distance-top:0;mso-wrap-distance-right:0;mso-wrap-distance-bottom:0;mso-position-horizontal:absolute;mso-position-horizontal-relative:page;mso-position-vertical:absolute;mso-position-vertical-relative:page;v-text-anchor:top" o:gfxdata="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" o:allowincell="f" filled="f" stroked="f" strokeweight="0">
               <v:textbox inset=".16mm,.16mm,.16mm,.16mm">
                 <w:txbxContent>
                   <w:p>
@@ -2350,7 +3095,7 @@
 <w:hdr xmlns:wpc="http://schemas.microsoft.com/office/word/2010/wordprocessingCanvas" xmlns:cx="http://schemas.microsoft.com/office/drawing/2014/chartex" xmlns:cx1="http://schemas.microsoft.com/office/drawing/2015/9/8/chartex" xmlns:cx2="http://schemas.microsoft.com/office/drawing/2015/10/21/chartex" xmlns:cx3="http://schemas.microsoft.com/office/drawing/2016/5/9/chartex" xmlns:cx4="http://schemas.microsoft.com/office/drawing/2016/5/10/chartex" xmlns:cx5="http://schemas.microsoft.com/office/drawing/2016/5/11/chartex" xmlns:cx6="http://schemas.microsoft.com/office/drawing/2016/5/12/chartex" xmlns:cx7="http://schemas.microsoft.com/office/drawing/2016/5/13/chartex" xmlns:cx8="http://schemas.microsoft.com/office/drawing/2016/5/14/chartex" xmlns:mc="http://schemas.openxmlformats.org/markup-compatibility/2006" xmlns:aink="http://schemas.microsoft.com/office/drawing/2016/ink" xmlns:am3d="http://schemas.microsoft.com/office/drawing/2017/model3d" xmlns:o="urn:schemas-microsoft-com:office:office" xmlns:oel="http://schemas.microsoft.com/office/2019/extlst" xmlns:r="http://schemas.openxmlformats.org/officeDocument/2006/relationships" xmlns:m="http://schemas.openxmlformats.org/officeDocument/2006/math" xmlns:v="urn:schemas-microsoft-com:vml" xmlns:wp14="http://schemas.microsoft.com/office/word/2010/wordprocessingDrawing" xmlns:wp="http://schemas.openxmlformats.org/drawingml/2006/wordprocessingDrawing" xmlns:w10="urn:schemas-microsoft-com:office:word" xmlns:w="http://schemas.openxmlformats.org/wordprocessingml/2006/main" xmlns:w14="http://schemas.microsoft.com/office/word/2010/wordml" xmlns:w15="http://schemas.microsoft.com/office/word/2012/wordml" xmlns:w16cex="http://schemas.microsoft.com/office/word/2018/wordml/cex" xmlns:w16cid="http://schemas.microsoft.com/office/word/2016/wordml/cid" xmlns:w16="http://schemas.microsoft.com/office/word/2018/wordml" xmlns:w16du="http://schemas.microsoft.com/office/word/2023/wordml/word16du" xmlns:w16sdtdh="http://schemas.microsoft.com/office/word/2020/wordml/sdtdatahash" xmlns:w16sdtfl="http://schemas.microsoft.com/office/word/2024/wordml/sdtformatlock" xmlns:w16se="http://schemas.microsoft.com/office/word/2015/wordml/symex" xmlns:wpg="http://schemas.microsoft.com/office/word/2010/wordprocessingGroup" xmlns:wpi="http://schemas.microsoft.com/office/word/2010/wordprocessingInk" xmlns:wne="http://schemas.microsoft.com/office/word/2006/wordml" xmlns:wps="http://schemas.microsoft.com/office/word/2010/wordprocessingShape" mc:Ignorable="w14 w15 w16se w16cid w16 w16cex w16sdtdh w16sdtfl w16du wp14">
   <w:p>
     <w:pPr>
-      <w:pStyle w:val="Header"/>
+      <w:pStyle w:val="En-tte"/>
       <w:ind w:right="360"/>
     </w:pPr>
     <w:r>
@@ -2410,7 +3155,7 @@
                           </w:pPr>
                           <w:r>
                             <w:rPr>
-                              <w:rStyle w:val="PageNumber"/>
+                              <w:rStyle w:val="Numrodepage"/>
                               <w:sz w:val="22"/>
                               <w:szCs w:val="22"/>
                             </w:rPr>
@@ -2418,7 +3163,7 @@
                           </w:r>
                           <w:r>
                             <w:rPr>
-                              <w:rStyle w:val="PageNumber"/>
+                              <w:rStyle w:val="Numrodepage"/>
                               <w:sz w:val="22"/>
                               <w:szCs w:val="22"/>
                             </w:rPr>
@@ -2426,7 +3171,7 @@
                           </w:r>
                           <w:r>
                             <w:rPr>
-                              <w:rStyle w:val="PageNumber"/>
+                              <w:rStyle w:val="Numrodepage"/>
                               <w:sz w:val="22"/>
                               <w:szCs w:val="22"/>
                             </w:rPr>
@@ -2434,7 +3179,7 @@
                           </w:r>
                           <w:r>
                             <w:rPr>
-                              <w:rStyle w:val="PageNumber"/>
+                              <w:rStyle w:val="Numrodepage"/>
                               <w:sz w:val="22"/>
                               <w:szCs w:val="22"/>
                             </w:rPr>
@@ -2442,7 +3187,7 @@
                           </w:r>
                           <w:r>
                             <w:rPr>
-                              <w:rStyle w:val="PageNumber"/>
+                              <w:rStyle w:val="Numrodepage"/>
                               <w:sz w:val="22"/>
                               <w:szCs w:val="22"/>
                             </w:rPr>
@@ -2450,7 +3195,7 @@
                           </w:r>
                           <w:r>
                             <w:rPr>
-                              <w:rStyle w:val="PageNumber"/>
+                              <w:rStyle w:val="Numrodepage"/>
                               <w:sz w:val="22"/>
                               <w:szCs w:val="22"/>
                             </w:rPr>
@@ -2458,44 +3203,44 @@
                           </w:r>
                           <w:r>
                             <w:rPr>
-                              <w:rStyle w:val="PageNumber"/>
+                              <w:rStyle w:val="Numrodepage"/>
                             </w:rPr>
                             <w:tab/>
                             <w:t xml:space="preserve">- </w:t>
                           </w:r>
                           <w:r>
                             <w:rPr>
-                              <w:rStyle w:val="PageNumber"/>
+                              <w:rStyle w:val="Numrodepage"/>
                             </w:rPr>
                             <w:fldChar w:fldCharType="begin"/>
                           </w:r>
                           <w:r>
                             <w:rPr>
-                              <w:rStyle w:val="PageNumber"/>
+                              <w:rStyle w:val="Numrodepage"/>
                             </w:rPr>
                             <w:instrText xml:space="preserve"> PAGE </w:instrText>
                           </w:r>
                           <w:r>
                             <w:rPr>
-                              <w:rStyle w:val="PageNumber"/>
+                              <w:rStyle w:val="Numrodepage"/>
                             </w:rPr>
                             <w:fldChar w:fldCharType="separate"/>
                           </w:r>
                           <w:r>
                             <w:rPr>
-                              <w:rStyle w:val="PageNumber"/>
+                              <w:rStyle w:val="Numrodepage"/>
                             </w:rPr>
                             <w:t>0</w:t>
                           </w:r>
                           <w:r>
                             <w:rPr>
-                              <w:rStyle w:val="PageNumber"/>
+                              <w:rStyle w:val="Numrodepage"/>
                             </w:rPr>
                             <w:fldChar w:fldCharType="end"/>
                           </w:r>
                           <w:r>
                             <w:rPr>
-                              <w:rStyle w:val="PageNumber"/>
+                              <w:rStyle w:val="Numrodepage"/>
                             </w:rPr>
                             <w:t xml:space="preserve"> -101010 878</w:t>
                           </w:r>
@@ -2513,7 +3258,7 @@
         </mc:Choice>
         <mc:Fallback>
           <w:pict>
-            <v:rect w14:anchorId="6F66DE74" id="_x0000_s1027" style="position:absolute;left:0;text-align:left;margin-left:0;margin-top:0;width:20.8pt;height:12.85pt;z-index:-503316477;visibility:visible;mso-wrap-style:square;mso-wrap-distance-left:0;mso-wrap-distance-top:0;mso-wrap-distance-right:0;mso-wrap-distance-bottom:0;mso-position-horizontal:absolute;mso-position-horizontal-relative:page;mso-position-vertical:absolute;mso-position-vertical-relative:page;v-text-anchor:top" o:gfxdata="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" o:allowincell="f" filled="f" stroked="f" strokeweight="0">
+            <v:rect w14:anchorId="6F66DE74" id="_x0000_s1027" style="position:absolute;left:0;text-align:left;margin-left:0;margin-top:0;width:20.8pt;height:12.85pt;z-index:-503316477;visibility:visible;mso-wrap-style:square;mso-wrap-distance-left:0;mso-wrap-distance-top:0;mso-wrap-distance-right:0;mso-wrap-distance-bottom:0;mso-position-horizontal:absolute;mso-position-horizontal-relative:page;mso-position-vertical:absolute;mso-position-vertical-relative:page;v-text-anchor:top" o:gfxdata="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" o:allowincell="f" filled="f" stroked="f" strokeweight="0">
               <v:textbox inset=".16mm,.16mm,.16mm,.16mm">
                 <w:txbxContent>
                   <w:p>
@@ -2622,25 +3367,25 @@
     </w:r>
     <w:r>
       <w:rPr>
-        <w:rStyle w:val="PageNumber"/>
+        <w:rStyle w:val="Numrodepage"/>
       </w:rPr>
       <w:t xml:space="preserve"> </w:t>
     </w:r>
     <w:r>
       <w:rPr>
-        <w:rStyle w:val="PageNumber"/>
+        <w:rStyle w:val="Numrodepage"/>
       </w:rPr>
       <w:tab/>
     </w:r>
     <w:r>
       <w:rPr>
-        <w:rStyle w:val="PageNumber"/>
+        <w:rStyle w:val="Numrodepage"/>
       </w:rPr>
       <w:tab/>
     </w:r>
     <w:r>
       <w:rPr>
-        <w:rStyle w:val="PageNumber"/>
+        <w:rStyle w:val="Numrodepage"/>
       </w:rPr>
       <w:tab/>
     </w:r>
@@ -2652,7 +3397,7 @@
 <w:hdr xmlns:wpc="http://schemas.microsoft.com/office/word/2010/wordprocessingCanvas" xmlns:cx="http://schemas.microsoft.com/office/drawing/2014/chartex" xmlns:cx1="http://schemas.microsoft.com/office/drawing/2015/9/8/chartex" xmlns:cx2="http://schemas.microsoft.com/office/drawing/2015/10/21/chartex" xmlns:cx3="http://schemas.microsoft.com/office/drawing/2016/5/9/chartex" xmlns:cx4="http://schemas.microsoft.com/office/drawing/2016/5/10/chartex" xmlns:cx5="http://schemas.microsoft.com/office/drawing/2016/5/11/chartex" xmlns:cx6="http://schemas.microsoft.com/office/drawing/2016/5/12/chartex" xmlns:cx7="http://schemas.microsoft.com/office/drawing/2016/5/13/chartex" xmlns:cx8="http://schemas.microsoft.com/office/drawing/2016/5/14/chartex" xmlns:mc="http://schemas.openxmlformats.org/markup-compatibility/2006" xmlns:aink="http://schemas.microsoft.com/office/drawing/2016/ink" xmlns:am3d="http://schemas.microsoft.com/office/drawing/2017/model3d" xmlns:o="urn:schemas-microsoft-com:office:office" xmlns:oel="http://schemas.microsoft.com/office/2019/extlst" xmlns:r="http://schemas.openxmlformats.org/officeDocument/2006/relationships" xmlns:m="http://schemas.openxmlformats.org/officeDocument/2006/math" xmlns:v="urn:schemas-microsoft-com:vml" xmlns:wp14="http://schemas.microsoft.com/office/word/2010/wordprocessingDrawing" xmlns:wp="http://schemas.openxmlformats.org/drawingml/2006/wordprocessingDrawing" xmlns:w10="urn:schemas-microsoft-com:office:word" xmlns:w="http://schemas.openxmlformats.org/wordprocessingml/2006/main" xmlns:w14="http://schemas.microsoft.com/office/word/2010/wordml" xmlns:w15="http://schemas.microsoft.com/office/word/2012/wordml" xmlns:w16cex="http://schemas.microsoft.com/office/word/2018/wordml/cex" xmlns:w16cid="http://schemas.microsoft.com/office/word/2016/wordml/cid" xmlns:w16="http://schemas.microsoft.com/office/word/2018/wordml" xmlns:w16du="http://schemas.microsoft.com/office/word/2023/wordml/word16du" xmlns:w16sdtdh="http://schemas.microsoft.com/office/word/2020/wordml/sdtdatahash" xmlns:w16sdtfl="http://schemas.microsoft.com/office/word/2024/wordml/sdtformatlock" xmlns:w16se="http://schemas.microsoft.com/office/word/2015/wordml/symex" xmlns:wpg="http://schemas.microsoft.com/office/word/2010/wordprocessingGroup" xmlns:wpi="http://schemas.microsoft.com/office/word/2010/wordprocessingInk" xmlns:wne="http://schemas.microsoft.com/office/word/2006/wordml" xmlns:wps="http://schemas.microsoft.com/office/word/2010/wordprocessingShape" mc:Ignorable="w14 w15 w16se w16cid w16 w16cex w16sdtdh w16sdtfl w16du wp14">
   <w:tbl>
     <w:tblPr>
-      <w:tblStyle w:val="TableGrid"/>
+      <w:tblStyle w:val="Grilledutableau"/>
       <w:tblW w:w="8460" w:type="dxa"/>
       <w:jc w:val="center"/>
       <w:tblLayout w:type="fixed"/>
@@ -2743,7 +3488,7 @@
   </w:tbl>
   <w:p>
     <w:pPr>
-      <w:pStyle w:val="Header"/>
+      <w:pStyle w:val="En-tte"/>
       <w:tabs>
         <w:tab w:val="clear" w:pos="4536"/>
         <w:tab w:val="clear" w:pos="9072"/>
@@ -2879,7 +3624,7 @@
     <w:lvl w:ilvl="0">
       <w:start w:val="1"/>
       <w:numFmt w:val="none"/>
-      <w:pStyle w:val="Heading1"/>
+      <w:pStyle w:val="Titre1"/>
       <w:suff w:val="nothing"/>
       <w:lvlText w:val=""/>
       <w:lvlJc w:val="left"/>
@@ -2893,7 +3638,7 @@
     <w:lvl w:ilvl="1">
       <w:start w:val="1"/>
       <w:numFmt w:val="none"/>
-      <w:pStyle w:val="Heading2"/>
+      <w:pStyle w:val="Titre2"/>
       <w:suff w:val="nothing"/>
       <w:lvlText w:val=""/>
       <w:lvlJc w:val="left"/>
@@ -2920,7 +3665,7 @@
     <w:lvl w:ilvl="3">
       <w:start w:val="1"/>
       <w:numFmt w:val="none"/>
-      <w:pStyle w:val="Heading4"/>
+      <w:pStyle w:val="Titre4"/>
       <w:suff w:val="nothing"/>
       <w:lvlText w:val=""/>
       <w:lvlJc w:val="left"/>
@@ -2934,7 +3679,7 @@
     <w:lvl w:ilvl="4">
       <w:start w:val="1"/>
       <w:numFmt w:val="none"/>
-      <w:pStyle w:val="Heading5"/>
+      <w:pStyle w:val="Titre5"/>
       <w:suff w:val="nothing"/>
       <w:lvlText w:val=""/>
       <w:lvlJc w:val="left"/>
@@ -2948,7 +3693,7 @@
     <w:lvl w:ilvl="5">
       <w:start w:val="1"/>
       <w:numFmt w:val="none"/>
-      <w:pStyle w:val="Heading6"/>
+      <w:pStyle w:val="Titre6"/>
       <w:suff w:val="nothing"/>
       <w:lvlText w:val=""/>
       <w:lvlJc w:val="left"/>
@@ -2962,7 +3707,7 @@
     <w:lvl w:ilvl="6">
       <w:start w:val="1"/>
       <w:numFmt w:val="none"/>
-      <w:pStyle w:val="Heading7"/>
+      <w:pStyle w:val="Titre7"/>
       <w:suff w:val="nothing"/>
       <w:lvlText w:val=""/>
       <w:lvlJc w:val="left"/>
@@ -3536,7 +4281,7 @@
       <w:szCs w:val="24"/>
     </w:rPr>
   </w:style>
-  <w:style w:type="paragraph" w:styleId="Heading1">
+  <w:style w:type="paragraph" w:styleId="Titre1">
     <w:name w:val="heading 1"/>
     <w:basedOn w:val="Normal"/>
     <w:next w:val="Normal"/>
@@ -3566,7 +4311,7 @@
       <w:lang w:eastAsia="zh-CN"/>
     </w:rPr>
   </w:style>
-  <w:style w:type="paragraph" w:styleId="Heading2">
+  <w:style w:type="paragraph" w:styleId="Titre2">
     <w:name w:val="heading 2"/>
     <w:basedOn w:val="Normal"/>
     <w:next w:val="Normal"/>
@@ -3590,9 +4335,9 @@
       <w:lang w:eastAsia="zh-CN"/>
     </w:rPr>
   </w:style>
-  <w:style w:type="paragraph" w:styleId="Heading3">
+  <w:style w:type="paragraph" w:styleId="Titre3">
     <w:name w:val="heading 3"/>
-    <w:basedOn w:val="Heading2"/>
+    <w:basedOn w:val="Titre2"/>
     <w:next w:val="Normal"/>
     <w:qFormat/>
     <w:pPr>
@@ -3602,7 +4347,7 @@
       <w:color w:val="800080"/>
     </w:rPr>
   </w:style>
-  <w:style w:type="paragraph" w:styleId="Heading4">
+  <w:style w:type="paragraph" w:styleId="Titre4">
     <w:name w:val="heading 4"/>
     <w:basedOn w:val="Normal"/>
     <w:next w:val="Normal"/>
@@ -3623,7 +4368,7 @@
       <w:lang w:eastAsia="zh-CN"/>
     </w:rPr>
   </w:style>
-  <w:style w:type="paragraph" w:styleId="Heading5">
+  <w:style w:type="paragraph" w:styleId="Titre5">
     <w:name w:val="heading 5"/>
     <w:basedOn w:val="Normal"/>
     <w:next w:val="Normal"/>
@@ -3644,7 +4389,7 @@
       <w:lang w:eastAsia="zh-CN"/>
     </w:rPr>
   </w:style>
-  <w:style w:type="paragraph" w:styleId="Heading6">
+  <w:style w:type="paragraph" w:styleId="Titre6">
     <w:name w:val="heading 6"/>
     <w:basedOn w:val="Normal"/>
     <w:next w:val="Normal"/>
@@ -3666,7 +4411,7 @@
       <w:lang w:eastAsia="zh-CN"/>
     </w:rPr>
   </w:style>
-  <w:style w:type="paragraph" w:styleId="Heading7">
+  <w:style w:type="paragraph" w:styleId="Titre7">
     <w:name w:val="heading 7"/>
     <w:basedOn w:val="Normal"/>
     <w:next w:val="Normal"/>
@@ -3689,13 +4434,13 @@
       <w:lang w:eastAsia="zh-CN"/>
     </w:rPr>
   </w:style>
-  <w:style w:type="character" w:default="1" w:styleId="DefaultParagraphFont">
+  <w:style w:type="character" w:default="1" w:styleId="Policepardfaut">
     <w:name w:val="Default Paragraph Font"/>
     <w:uiPriority w:val="1"/>
     <w:semiHidden/>
     <w:unhideWhenUsed/>
   </w:style>
-  <w:style w:type="table" w:default="1" w:styleId="TableNormal">
+  <w:style w:type="table" w:default="1" w:styleId="TableauNormal">
     <w:name w:val="Normal Table"/>
     <w:uiPriority w:val="99"/>
     <w:semiHidden/>
@@ -3710,7 +4455,7 @@
       </w:tblCellMar>
     </w:tblPr>
   </w:style>
-  <w:style w:type="numbering" w:default="1" w:styleId="NoList">
+  <w:style w:type="numbering" w:default="1" w:styleId="Aucuneliste">
     <w:name w:val="No List"/>
     <w:uiPriority w:val="99"/>
     <w:semiHidden/>
@@ -3973,7 +4718,7 @@
     <w:name w:val="WW-Police par défaut"/>
     <w:qFormat/>
   </w:style>
-  <w:style w:type="character" w:styleId="PageNumber">
+  <w:style w:type="character" w:styleId="Numrodepage">
     <w:name w:val="page number"/>
     <w:basedOn w:val="WW-Policepardfaut"/>
     <w:qFormat/>
@@ -4050,7 +4795,7 @@
   <w:style w:type="paragraph" w:customStyle="1" w:styleId="Heading">
     <w:name w:val="Heading"/>
     <w:basedOn w:val="Normal"/>
-    <w:next w:val="BodyText"/>
+    <w:next w:val="Corpsdetexte"/>
     <w:qFormat/>
     <w:pPr>
       <w:keepNext/>
@@ -4062,7 +4807,7 @@
       <w:szCs w:val="28"/>
     </w:rPr>
   </w:style>
-  <w:style w:type="paragraph" w:styleId="BodyText">
+  <w:style w:type="paragraph" w:styleId="Corpsdetexte">
     <w:name w:val="Body Text"/>
     <w:basedOn w:val="Normal"/>
     <w:pPr>
@@ -4075,14 +4820,14 @@
       <w:lang w:eastAsia="zh-CN"/>
     </w:rPr>
   </w:style>
-  <w:style w:type="paragraph" w:styleId="List">
+  <w:style w:type="paragraph" w:styleId="Liste">
     <w:name w:val="List"/>
-    <w:basedOn w:val="BodyText"/>
+    <w:basedOn w:val="Corpsdetexte"/>
     <w:rPr>
       <w:rFonts w:cs="Tahoma"/>
     </w:rPr>
   </w:style>
-  <w:style w:type="paragraph" w:styleId="Caption">
+  <w:style w:type="paragraph" w:styleId="Lgende">
     <w:name w:val="caption"/>
     <w:basedOn w:val="Normal"/>
     <w:qFormat/>
@@ -4113,10 +4858,10 @@
       <w:lang w:eastAsia="zh-CN"/>
     </w:rPr>
   </w:style>
-  <w:style w:type="paragraph" w:customStyle="1" w:styleId="Titre2">
+  <w:style w:type="paragraph" w:customStyle="1" w:styleId="Titre20">
     <w:name w:val="Titre2"/>
     <w:basedOn w:val="Normal"/>
-    <w:next w:val="BodyText"/>
+    <w:next w:val="Corpsdetexte"/>
     <w:qFormat/>
     <w:pPr>
       <w:keepNext/>
@@ -4149,7 +4894,7 @@
   <w:style w:type="paragraph" w:customStyle="1" w:styleId="WW-Titre">
     <w:name w:val="WW-Titre"/>
     <w:basedOn w:val="Normal"/>
-    <w:next w:val="BodyText"/>
+    <w:next w:val="Corpsdetexte"/>
     <w:qFormat/>
     <w:pPr>
       <w:keepNext/>
@@ -4164,10 +4909,10 @@
       <w:lang w:eastAsia="zh-CN"/>
     </w:rPr>
   </w:style>
-  <w:style w:type="paragraph" w:styleId="Subtitle">
+  <w:style w:type="paragraph" w:styleId="Sous-titre">
     <w:name w:val="Subtitle"/>
-    <w:basedOn w:val="Titre2"/>
-    <w:next w:val="BodyText"/>
+    <w:basedOn w:val="Titre20"/>
+    <w:next w:val="Corpsdetexte"/>
     <w:qFormat/>
     <w:pPr>
       <w:jc w:val="center"/>
@@ -4197,7 +4942,7 @@
     <w:basedOn w:val="Normal"/>
     <w:qFormat/>
   </w:style>
-  <w:style w:type="paragraph" w:styleId="Header">
+  <w:style w:type="paragraph" w:styleId="En-tte">
     <w:name w:val="header"/>
     <w:basedOn w:val="Normal"/>
     <w:pPr>
@@ -4213,7 +4958,7 @@
       <w:lang w:eastAsia="zh-CN"/>
     </w:rPr>
   </w:style>
-  <w:style w:type="paragraph" w:styleId="Footer">
+  <w:style w:type="paragraph" w:styleId="Pieddepage">
     <w:name w:val="footer"/>
     <w:basedOn w:val="Normal"/>
     <w:pPr>
@@ -4323,7 +5068,7 @@
       <w:lang w:eastAsia="zh-CN"/>
     </w:rPr>
   </w:style>
-  <w:style w:type="paragraph" w:styleId="FootnoteText">
+  <w:style w:type="paragraph" w:styleId="Notedebasdepage">
     <w:name w:val="footnote text"/>
     <w:basedOn w:val="Normal"/>
     <w:pPr>
@@ -4487,7 +5232,7 @@
   </w:style>
   <w:style w:type="paragraph" w:customStyle="1" w:styleId="Contenudetableau">
     <w:name w:val="Contenu de tableau"/>
-    <w:basedOn w:val="BodyText"/>
+    <w:basedOn w:val="Corpsdetexte"/>
     <w:qFormat/>
     <w:pPr>
       <w:suppressLineNumbers/>
@@ -4567,7 +5312,7 @@
       <w:iCs/>
     </w:rPr>
   </w:style>
-  <w:style w:type="paragraph" w:customStyle="1" w:styleId="TITRE4">
+  <w:style w:type="paragraph" w:customStyle="1" w:styleId="TITRE40">
     <w:name w:val="TITRE4"/>
     <w:basedOn w:val="Normal"/>
     <w:qFormat/>
@@ -4582,7 +5327,7 @@
       <w:lang w:eastAsia="zh-CN"/>
     </w:rPr>
   </w:style>
-  <w:style w:type="paragraph" w:customStyle="1" w:styleId="TITRE5">
+  <w:style w:type="paragraph" w:customStyle="1" w:styleId="TITRE50">
     <w:name w:val="TITRE5"/>
     <w:basedOn w:val="Normal"/>
     <w:qFormat/>
@@ -4630,13 +5375,13 @@
   </w:style>
   <w:style w:type="paragraph" w:customStyle="1" w:styleId="Contenuducadre">
     <w:name w:val="Contenu du cadre"/>
-    <w:basedOn w:val="BodyText"/>
-    <w:qFormat/>
-  </w:style>
-  <w:style w:type="paragraph" w:customStyle="1" w:styleId="Titre1">
+    <w:basedOn w:val="Corpsdetexte"/>
+    <w:qFormat/>
+  </w:style>
+  <w:style w:type="paragraph" w:customStyle="1" w:styleId="Titre10">
     <w:name w:val="Titre1"/>
     <w:basedOn w:val="Normal"/>
-    <w:next w:val="BodyText"/>
+    <w:next w:val="Corpsdetexte"/>
     <w:qFormat/>
     <w:pPr>
       <w:keepNext/>
@@ -4714,7 +5459,7 @@
       <w:lang w:eastAsia="zh-CN"/>
     </w:rPr>
   </w:style>
-  <w:style w:type="paragraph" w:styleId="ListParagraph">
+  <w:style w:type="paragraph" w:styleId="Paragraphedeliste">
     <w:name w:val="List Paragraph"/>
     <w:basedOn w:val="Normal"/>
     <w:uiPriority w:val="34"/>
@@ -4730,9 +5475,9 @@
     <w:basedOn w:val="Normal"/>
     <w:qFormat/>
   </w:style>
-  <w:style w:type="table" w:styleId="TableGrid">
+  <w:style w:type="table" w:styleId="Grilledutableau">
     <w:name w:val="Table Grid"/>
-    <w:basedOn w:val="TableNormal"/>
+    <w:basedOn w:val="TableauNormal"/>
     <w:uiPriority w:val="59"/>
     <w:rsid w:val="00ED0284"/>
     <w:tblPr>
@@ -4745,6 +5490,31 @@
         <w:insideV w:val="single" w:sz="4" w:space="0" w:color="auto"/>
       </w:tblBorders>
     </w:tblPr>
+  </w:style>
+  <w:style w:type="paragraph" w:styleId="PrformatHTML">
+    <w:name w:val="HTML Preformatted"/>
+    <w:basedOn w:val="Normal"/>
+    <w:link w:val="PrformatHTMLCar"/>
+    <w:uiPriority w:val="99"/>
+    <w:semiHidden/>
+    <w:unhideWhenUsed/>
+    <w:rsid w:val="00AB099B"/>
+    <w:rPr>
+      <w:rFonts w:ascii="Consolas" w:hAnsi="Consolas"/>
+      <w:sz w:val="20"/>
+      <w:szCs w:val="20"/>
+    </w:rPr>
+  </w:style>
+  <w:style w:type="character" w:customStyle="1" w:styleId="PrformatHTMLCar">
+    <w:name w:val="Préformaté HTML Car"/>
+    <w:basedOn w:val="Policepardfaut"/>
+    <w:link w:val="PrformatHTML"/>
+    <w:uiPriority w:val="99"/>
+    <w:semiHidden/>
+    <w:rsid w:val="00AB099B"/>
+    <w:rPr>
+      <w:rFonts w:ascii="Consolas" w:hAnsi="Consolas"/>
+    </w:rPr>
   </w:style>
 </w:styles>
 </file>

</xml_diff>

<commit_message>
update fiche CAF convention mixte
</commit_message>
<xml_diff>
--- a/documents/FicheCAF-template.docx
+++ b/documents/FicheCAF-template.docx
@@ -35,34 +35,16 @@
           <w:sz w:val="28"/>
           <w:szCs w:val="28"/>
         </w:rPr>
-        <w:t xml:space="preserve"> -%} Résiliation de la convention n° </w:t>
-      </w:r>
-      <w:proofErr w:type="gramStart"/>
-      <w:r>
-        <w:rPr>
-          <w:b/>
-          <w:sz w:val="28"/>
-          <w:szCs w:val="28"/>
-        </w:rPr>
-        <w:t xml:space="preserve">{{ </w:t>
-      </w:r>
-      <w:proofErr w:type="spellStart"/>
-      <w:r>
-        <w:rPr>
-          <w:b/>
-          <w:sz w:val="28"/>
-          <w:szCs w:val="28"/>
-        </w:rPr>
-        <w:t>convention</w:t>
-      </w:r>
-      <w:proofErr w:type="gramEnd"/>
-      <w:r>
-        <w:rPr>
-          <w:b/>
-          <w:sz w:val="28"/>
-          <w:szCs w:val="28"/>
-        </w:rPr>
-        <w:t>.parent.numero</w:t>
+        <w:t xml:space="preserve"> -%} Résiliation de la convention n° {{ </w:t>
+      </w:r>
+      <w:proofErr w:type="spellStart"/>
+      <w:r>
+        <w:rPr>
+          <w:b/>
+          <w:sz w:val="28"/>
+          <w:szCs w:val="28"/>
+        </w:rPr>
+        <w:t>convention.parent.numero</w:t>
       </w:r>
       <w:proofErr w:type="spellEnd"/>
       <w:r>
@@ -124,34 +106,16 @@
           <w:sz w:val="28"/>
           <w:szCs w:val="28"/>
         </w:rPr>
-        <w:t xml:space="preserve"> -%} Dénonciation à la convention n° </w:t>
-      </w:r>
-      <w:proofErr w:type="gramStart"/>
-      <w:r>
-        <w:rPr>
-          <w:b/>
-          <w:sz w:val="28"/>
-          <w:szCs w:val="28"/>
-        </w:rPr>
-        <w:t xml:space="preserve">{{ </w:t>
-      </w:r>
-      <w:proofErr w:type="spellStart"/>
-      <w:r>
-        <w:rPr>
-          <w:b/>
-          <w:sz w:val="28"/>
-          <w:szCs w:val="28"/>
-        </w:rPr>
-        <w:t>convention</w:t>
-      </w:r>
-      <w:proofErr w:type="gramEnd"/>
-      <w:r>
-        <w:rPr>
-          <w:b/>
-          <w:sz w:val="28"/>
-          <w:szCs w:val="28"/>
-        </w:rPr>
-        <w:t>.parent.numero</w:t>
+        <w:t xml:space="preserve"> -%} Dénonciation à la convention n° {{ </w:t>
+      </w:r>
+      <w:proofErr w:type="spellStart"/>
+      <w:r>
+        <w:rPr>
+          <w:b/>
+          <w:sz w:val="28"/>
+          <w:szCs w:val="28"/>
+        </w:rPr>
+        <w:t>convention.parent.numero</w:t>
       </w:r>
       <w:proofErr w:type="spellEnd"/>
       <w:r>
@@ -204,34 +168,16 @@
           <w:sz w:val="28"/>
           <w:szCs w:val="28"/>
         </w:rPr>
-        <w:t>convention.is_</w:t>
-      </w:r>
-      <w:proofErr w:type="gramStart"/>
-      <w:r>
-        <w:rPr>
-          <w:b/>
-          <w:sz w:val="28"/>
-          <w:szCs w:val="28"/>
-        </w:rPr>
-        <w:t>avenant</w:t>
-      </w:r>
-      <w:proofErr w:type="spellEnd"/>
-      <w:r>
-        <w:rPr>
-          <w:b/>
-          <w:sz w:val="28"/>
-          <w:szCs w:val="28"/>
-        </w:rPr>
-        <w:t>(</w:t>
-      </w:r>
-      <w:proofErr w:type="gramEnd"/>
-      <w:r>
-        <w:rPr>
-          <w:b/>
-          <w:sz w:val="28"/>
-          <w:szCs w:val="28"/>
-        </w:rPr>
-        <w:t>) -%}</w:t>
+        <w:t>convention.is_avenant</w:t>
+      </w:r>
+      <w:proofErr w:type="spellEnd"/>
+      <w:r>
+        <w:rPr>
+          <w:b/>
+          <w:sz w:val="28"/>
+          <w:szCs w:val="28"/>
+        </w:rPr>
+        <w:t>() -%}</w:t>
       </w:r>
     </w:p>
     <w:p>
@@ -251,7 +197,6 @@
         <w:t>Avenant n° {{</w:t>
       </w:r>
       <w:proofErr w:type="spellStart"/>
-      <w:proofErr w:type="gramStart"/>
       <w:r>
         <w:rPr>
           <w:b/>
@@ -261,7 +206,6 @@
         <w:t>convention.numero</w:t>
       </w:r>
       <w:proofErr w:type="spellEnd"/>
-      <w:proofErr w:type="gramEnd"/>
       <w:r>
         <w:rPr>
           <w:b/>
@@ -338,34 +282,16 @@
           <w:sz w:val="28"/>
           <w:szCs w:val="28"/>
         </w:rPr>
-        <w:t xml:space="preserve">Convention n° </w:t>
-      </w:r>
-      <w:proofErr w:type="gramStart"/>
-      <w:r>
-        <w:rPr>
-          <w:b/>
-          <w:sz w:val="28"/>
-          <w:szCs w:val="28"/>
-        </w:rPr>
-        <w:t xml:space="preserve">{{ </w:t>
-      </w:r>
-      <w:proofErr w:type="spellStart"/>
-      <w:r>
-        <w:rPr>
-          <w:b/>
-          <w:sz w:val="28"/>
-          <w:szCs w:val="28"/>
-        </w:rPr>
-        <w:t>convention</w:t>
-      </w:r>
-      <w:proofErr w:type="gramEnd"/>
-      <w:r>
-        <w:rPr>
-          <w:b/>
-          <w:sz w:val="28"/>
-          <w:szCs w:val="28"/>
-        </w:rPr>
-        <w:t>.numero</w:t>
+        <w:t xml:space="preserve">Convention n° {{ </w:t>
+      </w:r>
+      <w:proofErr w:type="spellStart"/>
+      <w:r>
+        <w:rPr>
+          <w:b/>
+          <w:sz w:val="28"/>
+          <w:szCs w:val="28"/>
+        </w:rPr>
+        <w:t>convention.numero</w:t>
       </w:r>
       <w:proofErr w:type="spellEnd"/>
       <w:r>
@@ -426,34 +352,16 @@
           <w:sz w:val="28"/>
           <w:szCs w:val="28"/>
         </w:rPr>
-        <w:t xml:space="preserve">{% </w:t>
-      </w:r>
-      <w:proofErr w:type="gramStart"/>
-      <w:r>
-        <w:rPr>
-          <w:b/>
-          <w:sz w:val="28"/>
-          <w:szCs w:val="28"/>
-        </w:rPr>
-        <w:t xml:space="preserve">if  </w:t>
-      </w:r>
-      <w:proofErr w:type="spellStart"/>
-      <w:r>
-        <w:rPr>
-          <w:b/>
-          <w:sz w:val="28"/>
-          <w:szCs w:val="28"/>
-        </w:rPr>
-        <w:t>convention</w:t>
-      </w:r>
-      <w:proofErr w:type="gramEnd"/>
-      <w:r>
-        <w:rPr>
-          <w:b/>
-          <w:sz w:val="28"/>
-          <w:szCs w:val="28"/>
-        </w:rPr>
-        <w:t>.date_resiliation</w:t>
+        <w:t xml:space="preserve">{% if  </w:t>
+      </w:r>
+      <w:proofErr w:type="spellStart"/>
+      <w:r>
+        <w:rPr>
+          <w:b/>
+          <w:sz w:val="28"/>
+          <w:szCs w:val="28"/>
+        </w:rPr>
+        <w:t>convention.date_resiliation</w:t>
       </w:r>
       <w:proofErr w:type="spellEnd"/>
       <w:r>
@@ -513,23 +421,13 @@
               <w:t>La convention et ses avenants sont résiliés à partir du {{</w:t>
             </w:r>
             <w:proofErr w:type="spellStart"/>
-            <w:proofErr w:type="gramStart"/>
             <w:r>
               <w:rPr>
                 <w:b/>
                 <w:sz w:val="28"/>
                 <w:szCs w:val="28"/>
               </w:rPr>
-              <w:t>convention.date</w:t>
-            </w:r>
-            <w:proofErr w:type="gramEnd"/>
-            <w:r>
-              <w:rPr>
-                <w:b/>
-                <w:sz w:val="28"/>
-                <w:szCs w:val="28"/>
-              </w:rPr>
-              <w:t>_resiliation|d</w:t>
+              <w:t>convention.date_resiliation|d</w:t>
             </w:r>
             <w:proofErr w:type="spellEnd"/>
             <w:r>
@@ -561,7 +459,6 @@
         <w:t xml:space="preserve">{% </w:t>
       </w:r>
       <w:proofErr w:type="spellStart"/>
-      <w:proofErr w:type="gramStart"/>
       <w:r>
         <w:rPr>
           <w:b/>
@@ -586,16 +483,7 @@
           <w:sz w:val="28"/>
           <w:szCs w:val="28"/>
         </w:rPr>
-        <w:t>convention</w:t>
-      </w:r>
-      <w:proofErr w:type="gramEnd"/>
-      <w:r>
-        <w:rPr>
-          <w:b/>
-          <w:sz w:val="28"/>
-          <w:szCs w:val="28"/>
-        </w:rPr>
-        <w:t>.date_denonciation</w:t>
+        <w:t>convention.date_denonciation</w:t>
       </w:r>
       <w:proofErr w:type="spellEnd"/>
       <w:r>
@@ -655,23 +543,13 @@
               <w:t>La convention et ses avenants sont dénoncés à partir du {{</w:t>
             </w:r>
             <w:proofErr w:type="spellStart"/>
-            <w:proofErr w:type="gramStart"/>
             <w:r>
               <w:rPr>
                 <w:b/>
                 <w:sz w:val="28"/>
                 <w:szCs w:val="28"/>
               </w:rPr>
-              <w:t>convention.date</w:t>
-            </w:r>
-            <w:proofErr w:type="gramEnd"/>
-            <w:r>
-              <w:rPr>
-                <w:b/>
-                <w:sz w:val="28"/>
-                <w:szCs w:val="28"/>
-              </w:rPr>
-              <w:t>_denonciation|d</w:t>
+              <w:t>convention.date_denonciation|d</w:t>
             </w:r>
             <w:proofErr w:type="spellEnd"/>
             <w:r>
@@ -743,14 +621,7 @@
         <w:rPr>
           <w:rFonts w:cs="TimesNewRomanPSMT"/>
         </w:rPr>
-        <w:t xml:space="preserve"> </w:t>
-      </w:r>
-      <w:proofErr w:type="gramStart"/>
-      <w:r>
-        <w:rPr>
-          <w:rFonts w:cs="TimesNewRomanPSMT"/>
-        </w:rPr>
-        <w:t xml:space="preserve">{{ </w:t>
+        <w:t xml:space="preserve"> {{ </w:t>
       </w:r>
       <w:proofErr w:type="spellStart"/>
       <w:r>
@@ -760,7 +631,6 @@
         <w:t>programme.nom</w:t>
       </w:r>
       <w:proofErr w:type="spellEnd"/>
-      <w:proofErr w:type="gramEnd"/>
       <w:r>
         <w:rPr>
           <w:rFonts w:cs="TimesNewRomanPSMT"/>
@@ -784,7 +654,6 @@
         </w:rPr>
         <w:t xml:space="preserve">Adresse(s) de l’opération : </w:t>
       </w:r>
-      <w:proofErr w:type="gramStart"/>
       <w:r>
         <w:rPr>
           <w:rFonts w:cs="TimesNewRomanPSMT"/>
@@ -796,14 +665,7 @@
         <w:rPr>
           <w:rFonts w:cs="TimesNewRomanPSMT"/>
         </w:rPr>
-        <w:t>programme</w:t>
-      </w:r>
-      <w:proofErr w:type="gramEnd"/>
-      <w:r>
-        <w:rPr>
-          <w:rFonts w:cs="TimesNewRomanPSMT"/>
-        </w:rPr>
-        <w:t>.adresse|inline_text_multiline</w:t>
+        <w:t>programme.adresse|inline_text_multiline</w:t>
       </w:r>
       <w:proofErr w:type="spellEnd"/>
       <w:r>
@@ -865,13 +727,26 @@
       </w:pPr>
     </w:p>
     <w:p>
+      <w:pPr>
+        <w:rPr>
+          <w:rFonts w:cs="TimesNewRomanPSMT"/>
+        </w:rPr>
+      </w:pPr>
       <w:r>
         <w:rPr>
           <w:rFonts w:cs="TimesNewRomanPSMT"/>
           <w:b/>
           <w:bCs/>
         </w:rPr>
-        <w:t>Financement :</w:t>
+        <w:t>Financement</w:t>
+      </w:r>
+      <w:r>
+        <w:rPr>
+          <w:rFonts w:cs="TimesNewRomanPSMT"/>
+          <w:b/>
+          <w:bCs/>
+        </w:rPr>
+        <w:t>{{</w:t>
       </w:r>
       <w:r>
         <w:rPr>
@@ -879,41 +754,75 @@
         </w:rPr>
         <w:t xml:space="preserve"> </w:t>
       </w:r>
-      <w:proofErr w:type="gramStart"/>
-      <w:r>
-        <w:rPr>
-          <w:rFonts w:cs="TimesNewRomanPSMT"/>
-        </w:rPr>
-        <w:t xml:space="preserve">{{ </w:t>
-      </w:r>
-      <w:proofErr w:type="spellStart"/>
-      <w:r>
-        <w:rPr>
-          <w:rFonts w:cs="TimesNewRomanPSMT"/>
-        </w:rPr>
-        <w:t>lot</w:t>
-      </w:r>
-      <w:proofErr w:type="gramEnd"/>
-      <w:r>
-        <w:rPr>
-          <w:rFonts w:cs="TimesNewRomanPSMT"/>
-        </w:rPr>
-        <w:t>.financement</w:t>
-      </w:r>
-      <w:proofErr w:type="spellEnd"/>
-      <w:r>
-        <w:rPr>
-          <w:rFonts w:cs="TimesNewRomanPSMT"/>
+      <w:proofErr w:type="spellStart"/>
+      <w:r>
+        <w:rPr>
+          <w:rFonts w:cs="TimesNewRomanPSMT"/>
+          <w:b/>
+          <w:bCs/>
+        </w:rPr>
+        <w:t>convention.get_financements</w:t>
+      </w:r>
+      <w:r>
+        <w:rPr>
+          <w:rFonts w:cs="TimesNewRomanPSMT"/>
+          <w:b/>
+          <w:bCs/>
+        </w:rPr>
+        <w:t>|length</w:t>
+      </w:r>
+      <w:r>
+        <w:rPr>
+          <w:rFonts w:cs="TimesNewRomanPSMT"/>
+          <w:b/>
+          <w:bCs/>
+        </w:rPr>
+        <w:t>|pl</w:t>
+      </w:r>
+      <w:proofErr w:type="spellEnd"/>
+      <w:r>
+        <w:rPr>
+          <w:b/>
+          <w:bCs/>
         </w:rPr>
         <w:t xml:space="preserve"> }}</w:t>
       </w:r>
+      <w:r>
+        <w:rPr>
+          <w:rFonts w:cs="TimesNewRomanPSMT"/>
+          <w:b/>
+          <w:bCs/>
+        </w:rPr>
+        <w:t> :</w:t>
+      </w:r>
+      <w:r>
+        <w:rPr>
+          <w:rFonts w:cs="TimesNewRomanPSMT"/>
+        </w:rPr>
+        <w:t xml:space="preserve"> {{ </w:t>
+      </w:r>
+      <w:proofErr w:type="spellStart"/>
+      <w:r>
+        <w:rPr>
+          <w:rFonts w:cs="TimesNewRomanPSMT"/>
+        </w:rPr>
+        <w:t>convention.</w:t>
+      </w:r>
+      <w:r>
+        <w:rPr>
+          <w:rFonts w:cs="TimesNewRomanPSMT"/>
+        </w:rPr>
+        <w:t>get_financement_display</w:t>
+      </w:r>
+      <w:proofErr w:type="spellEnd"/>
     </w:p>
     <w:p>
-      <w:pPr>
-        <w:rPr>
-          <w:rFonts w:cs="TimesNewRomanPSMT"/>
-        </w:rPr>
-      </w:pPr>
+      <w:r>
+        <w:rPr>
+          <w:rFonts w:cs="TimesNewRomanPSMT"/>
+        </w:rPr>
+        <w:t xml:space="preserve"> }}</w:t>
+      </w:r>
     </w:p>
     <w:p>
       <w:pPr>
@@ -921,42 +830,6 @@
           <w:rFonts w:cs="TimesNewRomanPSMT"/>
         </w:rPr>
       </w:pPr>
-      <w:r>
-        <w:rPr>
-          <w:rFonts w:cs="TimesNewRomanPSMT"/>
-          <w:b/>
-          <w:bCs/>
-        </w:rPr>
-        <w:t xml:space="preserve">Date d’expiration de la convention APL : </w:t>
-      </w:r>
-      <w:proofErr w:type="gramStart"/>
-      <w:r>
-        <w:rPr>
-          <w:rFonts w:cs="TimesNewRomanPSMT"/>
-        </w:rPr>
-        <w:t xml:space="preserve">{{ </w:t>
-      </w:r>
-      <w:proofErr w:type="spellStart"/>
-      <w:r>
-        <w:rPr>
-          <w:rFonts w:cs="TimesNewRomanPSMT"/>
-        </w:rPr>
-        <w:t>convention</w:t>
-      </w:r>
-      <w:proofErr w:type="gramEnd"/>
-      <w:r>
-        <w:rPr>
-          <w:rFonts w:cs="TimesNewRomanPSMT"/>
-        </w:rPr>
-        <w:t>.date_fin_conventionnement|d</w:t>
-      </w:r>
-      <w:proofErr w:type="spellEnd"/>
-      <w:r>
-        <w:rPr>
-          <w:rFonts w:cs="TimesNewRomanPSMT"/>
-        </w:rPr>
-        <w:t xml:space="preserve"> }}</w:t>
-      </w:r>
     </w:p>
     <w:p>
       <w:pPr>
@@ -964,6 +837,34 @@
           <w:rFonts w:cs="TimesNewRomanPSMT"/>
         </w:rPr>
       </w:pPr>
+      <w:r>
+        <w:rPr>
+          <w:rFonts w:cs="TimesNewRomanPSMT"/>
+          <w:b/>
+          <w:bCs/>
+        </w:rPr>
+        <w:t xml:space="preserve">Date d’expiration de la convention APL : </w:t>
+      </w:r>
+      <w:r>
+        <w:rPr>
+          <w:rFonts w:cs="TimesNewRomanPSMT"/>
+        </w:rPr>
+        <w:t xml:space="preserve">{{ </w:t>
+      </w:r>
+      <w:proofErr w:type="spellStart"/>
+      <w:r>
+        <w:rPr>
+          <w:rFonts w:cs="TimesNewRomanPSMT"/>
+        </w:rPr>
+        <w:t>convention.date_fin_conventionnement|d</w:t>
+      </w:r>
+      <w:proofErr w:type="spellEnd"/>
+      <w:r>
+        <w:rPr>
+          <w:rFonts w:cs="TimesNewRomanPSMT"/>
+        </w:rPr>
+        <w:t xml:space="preserve"> }}</w:t>
+      </w:r>
     </w:p>
     <w:p>
       <w:pPr>
@@ -971,72 +872,6 @@
           <w:rFonts w:cs="TimesNewRomanPSMT"/>
         </w:rPr>
       </w:pPr>
-      <w:r>
-        <w:rPr>
-          <w:rFonts w:cs="TimesNewRomanPSMT"/>
-          <w:b/>
-          <w:bCs/>
-        </w:rPr>
-        <w:t xml:space="preserve">Type de la convention : </w:t>
-      </w:r>
-      <w:proofErr w:type="gramStart"/>
-      <w:r>
-        <w:rPr>
-          <w:rFonts w:cs="TimesNewRomanPSMT"/>
-        </w:rPr>
-        <w:t xml:space="preserve">{{ </w:t>
-      </w:r>
-      <w:proofErr w:type="spellStart"/>
-      <w:r>
-        <w:rPr>
-          <w:rFonts w:cs="TimesNewRomanPSMT"/>
-        </w:rPr>
-        <w:t>convention.</w:t>
-      </w:r>
-      <w:r>
-        <w:rPr>
-          <w:rFonts w:cs="TimesNewRomanPSMT"/>
-        </w:rPr>
-        <w:t>programme.</w:t>
-      </w:r>
-      <w:r>
-        <w:rPr>
-          <w:rFonts w:cs="TimesNewRomanPSMT"/>
-        </w:rPr>
-        <w:t>get</w:t>
-      </w:r>
-      <w:proofErr w:type="gramEnd"/>
-      <w:r>
-        <w:rPr>
-          <w:rFonts w:cs="TimesNewRomanPSMT"/>
-        </w:rPr>
-        <w:t>_</w:t>
-      </w:r>
-      <w:r>
-        <w:rPr>
-          <w:rFonts w:cs="TimesNewRomanPSMT"/>
-        </w:rPr>
-        <w:t>nature_logement</w:t>
-      </w:r>
-      <w:r>
-        <w:rPr>
-          <w:rFonts w:cs="TimesNewRomanPSMT"/>
-        </w:rPr>
-        <w:t>_display</w:t>
-      </w:r>
-      <w:proofErr w:type="spellEnd"/>
-      <w:r>
-        <w:rPr>
-          <w:rFonts w:cs="TimesNewRomanPSMT"/>
-        </w:rPr>
-        <w:t>()</w:t>
-      </w:r>
-      <w:r>
-        <w:rPr>
-          <w:rFonts w:cs="TimesNewRomanPSMT"/>
-        </w:rPr>
-        <w:t xml:space="preserve"> }}</w:t>
-      </w:r>
     </w:p>
     <w:p>
       <w:pPr>
@@ -1044,6 +879,64 @@
           <w:rFonts w:cs="TimesNewRomanPSMT"/>
         </w:rPr>
       </w:pPr>
+      <w:r>
+        <w:rPr>
+          <w:rFonts w:cs="TimesNewRomanPSMT"/>
+          <w:b/>
+          <w:bCs/>
+        </w:rPr>
+        <w:t xml:space="preserve">Type de la convention : </w:t>
+      </w:r>
+      <w:r>
+        <w:rPr>
+          <w:rFonts w:cs="TimesNewRomanPSMT"/>
+        </w:rPr>
+        <w:t xml:space="preserve">{{ </w:t>
+      </w:r>
+      <w:proofErr w:type="spellStart"/>
+      <w:r>
+        <w:rPr>
+          <w:rFonts w:cs="TimesNewRomanPSMT"/>
+        </w:rPr>
+        <w:t>convention.</w:t>
+      </w:r>
+      <w:r>
+        <w:rPr>
+          <w:rFonts w:cs="TimesNewRomanPSMT"/>
+        </w:rPr>
+        <w:t>programme.</w:t>
+      </w:r>
+      <w:r>
+        <w:rPr>
+          <w:rFonts w:cs="TimesNewRomanPSMT"/>
+        </w:rPr>
+        <w:t>get_</w:t>
+      </w:r>
+      <w:r>
+        <w:rPr>
+          <w:rFonts w:cs="TimesNewRomanPSMT"/>
+        </w:rPr>
+        <w:t>nature_logement</w:t>
+      </w:r>
+      <w:r>
+        <w:rPr>
+          <w:rFonts w:cs="TimesNewRomanPSMT"/>
+        </w:rPr>
+        <w:t>_display</w:t>
+      </w:r>
+      <w:proofErr w:type="spellEnd"/>
+      <w:r>
+        <w:rPr>
+          <w:rFonts w:cs="TimesNewRomanPSMT"/>
+        </w:rPr>
+        <w:t>()</w:t>
+      </w:r>
+      <w:r>
+        <w:rPr>
+          <w:rFonts w:cs="TimesNewRomanPSMT"/>
+        </w:rPr>
+        <w:t xml:space="preserve"> }}</w:t>
+      </w:r>
     </w:p>
     <w:p>
       <w:pPr>
@@ -1051,208 +944,6 @@
           <w:rFonts w:cs="TimesNewRomanPSMT"/>
         </w:rPr>
       </w:pPr>
-      <w:r>
-        <w:rPr>
-          <w:rFonts w:cs="TimesNewRomanPSMT"/>
-        </w:rPr>
-        <w:t xml:space="preserve">{% if </w:t>
-      </w:r>
-      <w:proofErr w:type="spellStart"/>
-      <w:r>
-        <w:rPr>
-          <w:rFonts w:cs="TimesNewRomanPSMT"/>
-        </w:rPr>
-        <w:t>convention.programme.is_residence</w:t>
-      </w:r>
-      <w:proofErr w:type="spellEnd"/>
-      <w:r>
-        <w:rPr>
-          <w:rFonts w:cs="TimesNewRomanPSMT"/>
-        </w:rPr>
-        <w:t xml:space="preserve"> </w:t>
-      </w:r>
-      <w:proofErr w:type="gramStart"/>
-      <w:r>
-        <w:rPr>
-          <w:rFonts w:cs="TimesNewRomanPSMT"/>
-        </w:rPr>
-        <w:t>%}</w:t>
-      </w:r>
-      <w:r>
-        <w:rPr>
-          <w:rFonts w:cs="TimesNewRomanPSMT"/>
-          <w:b/>
-          <w:bCs/>
-        </w:rPr>
-        <w:t>Détail</w:t>
-      </w:r>
-      <w:proofErr w:type="gramEnd"/>
-      <w:r>
-        <w:rPr>
-          <w:rFonts w:cs="TimesNewRomanPSMT"/>
-          <w:b/>
-          <w:bCs/>
-        </w:rPr>
-        <w:t xml:space="preserve"> </w:t>
-      </w:r>
-      <w:r>
-        <w:rPr>
-          <w:rFonts w:cs="TimesNewRomanPSMT"/>
-          <w:b/>
-          <w:bCs/>
-        </w:rPr>
-        <w:t xml:space="preserve">du type de résidence </w:t>
-      </w:r>
-      <w:r>
-        <w:rPr>
-          <w:rFonts w:cs="TimesNewRomanPSMT"/>
-          <w:b/>
-          <w:bCs/>
-        </w:rPr>
-        <w:t xml:space="preserve">: </w:t>
-      </w:r>
-      <w:r>
-        <w:rPr>
-          <w:rFonts w:cs="TimesNewRomanPSMT"/>
-        </w:rPr>
-        <w:t>{</w:t>
-      </w:r>
-      <w:r>
-        <w:rPr>
-          <w:rFonts w:cs="TimesNewRomanPSMT"/>
-        </w:rPr>
-        <w:t xml:space="preserve">{ </w:t>
-      </w:r>
-      <w:proofErr w:type="spellStart"/>
-      <w:r>
-        <w:rPr>
-          <w:rFonts w:cs="TimesNewRomanPSMT"/>
-        </w:rPr>
-        <w:t>residence</w:t>
-      </w:r>
-      <w:r>
-        <w:rPr>
-          <w:rFonts w:cs="TimesNewRomanPSMT"/>
-        </w:rPr>
-        <w:t>_attributions</w:t>
-      </w:r>
-      <w:proofErr w:type="spellEnd"/>
-      <w:r>
-        <w:rPr>
-          <w:rFonts w:cs="TimesNewRomanPSMT"/>
-        </w:rPr>
-        <w:t xml:space="preserve"> }}</w:t>
-      </w:r>
-      <w:r>
-        <w:rPr>
-          <w:rFonts w:cs="TimesNewRomanPSMT"/>
-        </w:rPr>
-        <w:t xml:space="preserve">{% </w:t>
-      </w:r>
-      <w:proofErr w:type="spellStart"/>
-      <w:r>
-        <w:rPr>
-          <w:rFonts w:cs="TimesNewRomanPSMT"/>
-        </w:rPr>
-        <w:t>endif</w:t>
-      </w:r>
-      <w:proofErr w:type="spellEnd"/>
-      <w:r>
-        <w:rPr>
-          <w:rFonts w:cs="TimesNewRomanPSMT"/>
-        </w:rPr>
-        <w:t xml:space="preserve"> %}{% if </w:t>
-      </w:r>
-      <w:proofErr w:type="spellStart"/>
-      <w:r>
-        <w:rPr>
-          <w:rFonts w:cs="TimesNewRomanPSMT"/>
-        </w:rPr>
-        <w:t>convention.programme.is_foyer</w:t>
-      </w:r>
-      <w:proofErr w:type="spellEnd"/>
-      <w:r>
-        <w:rPr>
-          <w:rFonts w:cs="TimesNewRomanPSMT"/>
-        </w:rPr>
-        <w:t xml:space="preserve"> %}</w:t>
-      </w:r>
-      <w:r>
-        <w:rPr>
-          <w:rFonts w:cs="TimesNewRomanPSMT"/>
-          <w:b/>
-          <w:bCs/>
-        </w:rPr>
-        <w:t>Détail</w:t>
-      </w:r>
-      <w:r>
-        <w:rPr>
-          <w:rFonts w:cs="TimesNewRomanPSMT"/>
-          <w:b/>
-          <w:bCs/>
-        </w:rPr>
-        <w:t xml:space="preserve"> du type de foyer </w:t>
-      </w:r>
-      <w:r>
-        <w:rPr>
-          <w:rFonts w:cs="TimesNewRomanPSMT"/>
-          <w:b/>
-          <w:bCs/>
-        </w:rPr>
-        <w:t xml:space="preserve">: </w:t>
-      </w:r>
-      <w:r>
-        <w:rPr>
-          <w:rFonts w:cs="TimesNewRomanPSMT"/>
-        </w:rPr>
-        <w:t xml:space="preserve">{{ </w:t>
-      </w:r>
-      <w:proofErr w:type="spellStart"/>
-      <w:r>
-        <w:rPr>
-          <w:rFonts w:cs="TimesNewRomanPSMT"/>
-        </w:rPr>
-        <w:t>foyer_</w:t>
-      </w:r>
-      <w:r>
-        <w:rPr>
-          <w:rFonts w:cs="TimesNewRomanPSMT"/>
-        </w:rPr>
-        <w:t>attribution</w:t>
-      </w:r>
-      <w:r>
-        <w:rPr>
-          <w:rFonts w:cs="TimesNewRomanPSMT"/>
-        </w:rPr>
-        <w:t>s</w:t>
-      </w:r>
-      <w:proofErr w:type="spellEnd"/>
-      <w:r>
-        <w:rPr>
-          <w:rFonts w:cs="TimesNewRomanPSMT"/>
-        </w:rPr>
-        <w:t xml:space="preserve"> }}</w:t>
-      </w:r>
-      <w:r>
-        <w:rPr>
-          <w:rFonts w:cs="TimesNewRomanPSMT"/>
-        </w:rPr>
-        <w:t xml:space="preserve">{% </w:t>
-      </w:r>
-      <w:proofErr w:type="spellStart"/>
-      <w:r>
-        <w:rPr>
-          <w:rFonts w:cs="TimesNewRomanPSMT"/>
-        </w:rPr>
-        <w:t>endif</w:t>
-      </w:r>
-      <w:proofErr w:type="spellEnd"/>
-      <w:r>
-        <w:rPr>
-          <w:rFonts w:cs="TimesNewRomanPSMT"/>
-        </w:rPr>
-        <w:t xml:space="preserve"> %}</w:t>
-      </w:r>
     </w:p>
     <w:p>
       <w:pPr>
@@ -1260,65 +951,256 @@
           <w:rFonts w:cs="TimesNewRomanPSMT"/>
         </w:rPr>
       </w:pPr>
+      <w:r>
+        <w:rPr>
+          <w:rFonts w:cs="TimesNewRomanPSMT"/>
+        </w:rPr>
+        <w:t xml:space="preserve">{% if </w:t>
+      </w:r>
+      <w:proofErr w:type="spellStart"/>
+      <w:r>
+        <w:rPr>
+          <w:rFonts w:cs="TimesNewRomanPSMT"/>
+        </w:rPr>
+        <w:t>convention.programme.is_residence</w:t>
+      </w:r>
+      <w:proofErr w:type="spellEnd"/>
+      <w:r>
+        <w:rPr>
+          <w:rFonts w:cs="TimesNewRomanPSMT"/>
+        </w:rPr>
+        <w:t xml:space="preserve"> %}</w:t>
+      </w:r>
+      <w:r>
+        <w:rPr>
+          <w:rFonts w:cs="TimesNewRomanPSMT"/>
+          <w:b/>
+          <w:bCs/>
+        </w:rPr>
+        <w:t xml:space="preserve">Détail </w:t>
+      </w:r>
+      <w:r>
+        <w:rPr>
+          <w:rFonts w:cs="TimesNewRomanPSMT"/>
+          <w:b/>
+          <w:bCs/>
+        </w:rPr>
+        <w:t xml:space="preserve">du type de résidence </w:t>
+      </w:r>
+      <w:r>
+        <w:rPr>
+          <w:rFonts w:cs="TimesNewRomanPSMT"/>
+          <w:b/>
+          <w:bCs/>
+        </w:rPr>
+        <w:t xml:space="preserve">: </w:t>
+      </w:r>
+      <w:r>
+        <w:rPr>
+          <w:rFonts w:cs="TimesNewRomanPSMT"/>
+        </w:rPr>
+        <w:t>{</w:t>
+      </w:r>
+      <w:r>
+        <w:rPr>
+          <w:rFonts w:cs="TimesNewRomanPSMT"/>
+        </w:rPr>
+        <w:t xml:space="preserve">{ </w:t>
+      </w:r>
+      <w:proofErr w:type="spellStart"/>
+      <w:r>
+        <w:rPr>
+          <w:rFonts w:cs="TimesNewRomanPSMT"/>
+        </w:rPr>
+        <w:t>residence</w:t>
+      </w:r>
+      <w:r>
+        <w:rPr>
+          <w:rFonts w:cs="TimesNewRomanPSMT"/>
+        </w:rPr>
+        <w:t>_attributions</w:t>
+      </w:r>
+      <w:proofErr w:type="spellEnd"/>
+      <w:r>
+        <w:rPr>
+          <w:rFonts w:cs="TimesNewRomanPSMT"/>
+        </w:rPr>
+        <w:t xml:space="preserve"> }}</w:t>
+      </w:r>
+      <w:r>
+        <w:rPr>
+          <w:rFonts w:cs="TimesNewRomanPSMT"/>
+        </w:rPr>
+        <w:t xml:space="preserve">{% </w:t>
+      </w:r>
+      <w:proofErr w:type="spellStart"/>
+      <w:r>
+        <w:rPr>
+          <w:rFonts w:cs="TimesNewRomanPSMT"/>
+        </w:rPr>
+        <w:t>endif</w:t>
+      </w:r>
+      <w:proofErr w:type="spellEnd"/>
+      <w:r>
+        <w:rPr>
+          <w:rFonts w:cs="TimesNewRomanPSMT"/>
+        </w:rPr>
+        <w:t xml:space="preserve"> %}{% if </w:t>
+      </w:r>
+      <w:proofErr w:type="spellStart"/>
+      <w:r>
+        <w:rPr>
+          <w:rFonts w:cs="TimesNewRomanPSMT"/>
+        </w:rPr>
+        <w:t>convention.programme.is_foyer</w:t>
+      </w:r>
+      <w:proofErr w:type="spellEnd"/>
+      <w:r>
+        <w:rPr>
+          <w:rFonts w:cs="TimesNewRomanPSMT"/>
+        </w:rPr>
+        <w:t xml:space="preserve"> %}</w:t>
+      </w:r>
+      <w:r>
+        <w:rPr>
+          <w:rFonts w:cs="TimesNewRomanPSMT"/>
+          <w:b/>
+          <w:bCs/>
+        </w:rPr>
+        <w:t>Détail</w:t>
+      </w:r>
+      <w:r>
+        <w:rPr>
+          <w:rFonts w:cs="TimesNewRomanPSMT"/>
+          <w:b/>
+          <w:bCs/>
+        </w:rPr>
+        <w:t xml:space="preserve"> du type de foyer </w:t>
+      </w:r>
+      <w:r>
+        <w:rPr>
+          <w:rFonts w:cs="TimesNewRomanPSMT"/>
+          <w:b/>
+          <w:bCs/>
+        </w:rPr>
+        <w:t xml:space="preserve">: </w:t>
+      </w:r>
+      <w:r>
+        <w:rPr>
+          <w:rFonts w:cs="TimesNewRomanPSMT"/>
+        </w:rPr>
+        <w:t xml:space="preserve">{{ </w:t>
+      </w:r>
+      <w:proofErr w:type="spellStart"/>
+      <w:r>
+        <w:rPr>
+          <w:rFonts w:cs="TimesNewRomanPSMT"/>
+        </w:rPr>
+        <w:t>foyer_</w:t>
+      </w:r>
+      <w:r>
+        <w:rPr>
+          <w:rFonts w:cs="TimesNewRomanPSMT"/>
+        </w:rPr>
+        <w:t>attribution</w:t>
+      </w:r>
+      <w:r>
+        <w:rPr>
+          <w:rFonts w:cs="TimesNewRomanPSMT"/>
+        </w:rPr>
+        <w:t>s</w:t>
+      </w:r>
+      <w:proofErr w:type="spellEnd"/>
+      <w:r>
+        <w:rPr>
+          <w:rFonts w:cs="TimesNewRomanPSMT"/>
+        </w:rPr>
+        <w:t xml:space="preserve"> }}</w:t>
+      </w:r>
+      <w:r>
+        <w:rPr>
+          <w:rFonts w:cs="TimesNewRomanPSMT"/>
+        </w:rPr>
+        <w:t xml:space="preserve">{% </w:t>
+      </w:r>
+      <w:proofErr w:type="spellStart"/>
+      <w:r>
+        <w:rPr>
+          <w:rFonts w:cs="TimesNewRomanPSMT"/>
+        </w:rPr>
+        <w:t>endif</w:t>
+      </w:r>
+      <w:proofErr w:type="spellEnd"/>
+      <w:r>
+        <w:rPr>
+          <w:rFonts w:cs="TimesNewRomanPSMT"/>
+        </w:rPr>
+        <w:t xml:space="preserve"> %}</w:t>
+      </w:r>
     </w:p>
     <w:p>
-      <w:r>
-        <w:rPr>
-          <w:rFonts w:cs="TimesNewRomanPSMT"/>
-          <w:b/>
-          <w:bCs/>
-        </w:rPr>
-        <w:t xml:space="preserve">Date de signature de la convention APL : </w:t>
-      </w:r>
-      <w:proofErr w:type="gramStart"/>
-      <w:r>
-        <w:rPr>
-          <w:rFonts w:cs="TimesNewRomanPSMT"/>
-        </w:rPr>
-        <w:t>{{ convention</w:t>
-      </w:r>
-      <w:proofErr w:type="gramEnd"/>
-      <w:r>
-        <w:t xml:space="preserve"> </w:t>
-      </w:r>
-      <w:r>
-        <w:rPr>
-          <w:rFonts w:cs="TimesNewRomanPSMT"/>
-        </w:rPr>
-        <w:t>.</w:t>
-      </w:r>
-      <w:proofErr w:type="spellStart"/>
-      <w:r>
-        <w:rPr>
-          <w:rFonts w:cs="TimesNewRomanPSMT"/>
-        </w:rPr>
-        <w:t>televersement_convention_signee_le|d</w:t>
-      </w:r>
-      <w:proofErr w:type="spellEnd"/>
-      <w:r>
-        <w:rPr>
-          <w:rFonts w:cs="TimesNewRomanPSMT"/>
-        </w:rPr>
-        <w:t xml:space="preserve"> }}</w:t>
-      </w:r>
+      <w:pPr>
+        <w:rPr>
+          <w:rFonts w:cs="TimesNewRomanPSMT"/>
+        </w:rPr>
+      </w:pPr>
     </w:p>
     <w:p>
-      <w:pPr>
-        <w:rPr>
-          <w:rFonts w:cs="TimesNewRomanPSMT"/>
-        </w:rPr>
-      </w:pPr>
+      <w:r>
+        <w:rPr>
+          <w:rFonts w:cs="TimesNewRomanPSMT"/>
+          <w:b/>
+          <w:bCs/>
+        </w:rPr>
+        <w:t xml:space="preserve">Date de signature de la convention APL : </w:t>
+      </w:r>
+      <w:r>
+        <w:rPr>
+          <w:rFonts w:cs="TimesNewRomanPSMT"/>
+        </w:rPr>
+        <w:t>{{ convention</w:t>
+      </w:r>
+      <w:r>
+        <w:t xml:space="preserve"> </w:t>
+      </w:r>
+      <w:r>
+        <w:rPr>
+          <w:rFonts w:cs="TimesNewRomanPSMT"/>
+        </w:rPr>
+        <w:t>.</w:t>
+      </w:r>
+      <w:proofErr w:type="spellStart"/>
+      <w:r>
+        <w:rPr>
+          <w:rFonts w:cs="TimesNewRomanPSMT"/>
+        </w:rPr>
+        <w:t>televersement_convention_signee_le|d</w:t>
+      </w:r>
+      <w:proofErr w:type="spellEnd"/>
+      <w:r>
+        <w:rPr>
+          <w:rFonts w:cs="TimesNewRomanPSMT"/>
+        </w:rPr>
+        <w:t xml:space="preserve"> }}</w:t>
+      </w:r>
     </w:p>
     <w:p>
+      <w:pPr>
+        <w:rPr>
+          <w:rFonts w:cs="TimesNewRomanPSMT"/>
+        </w:rPr>
+      </w:pPr>
+    </w:p>
+    <w:p>
       <w:r>
         <w:rPr>
           <w:rFonts w:cs="TimesNewRomanPSMT"/>
           <w:b/>
           <w:bCs/>
         </w:rPr>
+        <w:lastRenderedPageBreak/>
         <w:t xml:space="preserve">Coordonnées du propriétaire : </w:t>
       </w:r>
-      <w:proofErr w:type="gramStart"/>
       <w:r>
         <w:rPr>
           <w:rFonts w:cs="TimesNewRomanPSMT"/>
@@ -1330,14 +1212,7 @@
         <w:rPr>
           <w:rFonts w:cs="TimesNewRomanPSMT"/>
         </w:rPr>
-        <w:t>bailleur.nom</w:t>
-      </w:r>
-      <w:proofErr w:type="gramEnd"/>
-      <w:r>
-        <w:rPr>
-          <w:rFonts w:cs="TimesNewRomanPSMT"/>
-        </w:rPr>
-        <w:t>|upper</w:t>
+        <w:t>bailleur.nom|upper</w:t>
       </w:r>
       <w:proofErr w:type="spellEnd"/>
       <w:r>
@@ -1411,10 +1286,8 @@
           <w:b/>
           <w:bCs/>
         </w:rPr>
-        <w:lastRenderedPageBreak/>
         <w:t xml:space="preserve">Coordonnées du gestionnaire : </w:t>
       </w:r>
-      <w:proofErr w:type="gramStart"/>
       <w:r>
         <w:rPr>
           <w:rFonts w:cs="TimesNewRomanPSMT"/>
@@ -1426,14 +1299,7 @@
         <w:rPr>
           <w:rFonts w:cs="TimesNewRomanPSMT"/>
         </w:rPr>
-        <w:t>bailleur.nom</w:t>
-      </w:r>
-      <w:proofErr w:type="gramEnd"/>
-      <w:r>
-        <w:rPr>
-          <w:rFonts w:cs="TimesNewRomanPSMT"/>
-        </w:rPr>
-        <w:t>|upper</w:t>
+        <w:t>bailleur.nom|upper</w:t>
       </w:r>
       <w:proofErr w:type="spellEnd"/>
       <w:r>
@@ -1500,17 +1366,44 @@
         </w:rPr>
         <w:t xml:space="preserve">Nature de programme de logements : </w:t>
       </w:r>
-      <w:proofErr w:type="gramStart"/>
-      <w:r>
+      <w:r>
+        <w:rPr>
+          <w:rFonts w:cs="TimesNewRomanPSMT"/>
+        </w:rPr>
+        <w:t xml:space="preserve">{% for lot in lots %} </w:t>
+      </w:r>
+      <w:r>
+        <w:rPr>
+          <w:rFonts w:cs="TimesNewRomanPSMT"/>
+        </w:rPr>
         <w:t xml:space="preserve">{{ </w:t>
       </w:r>
       <w:proofErr w:type="spellStart"/>
       <w:r>
-        <w:t>lot.get</w:t>
-      </w:r>
-      <w:proofErr w:type="gramEnd"/>
-      <w:r>
-        <w:t>_type_habitat_advanced_display</w:t>
+        <w:rPr>
+          <w:rFonts w:cs="TimesNewRomanPSMT"/>
+        </w:rPr>
+        <w:t>lot.financement</w:t>
+      </w:r>
+      <w:proofErr w:type="spellEnd"/>
+      <w:r>
+        <w:rPr>
+          <w:rFonts w:cs="TimesNewRomanPSMT"/>
+        </w:rPr>
+        <w:t xml:space="preserve"> }}</w:t>
+      </w:r>
+      <w:r>
+        <w:rPr>
+          <w:rFonts w:cs="TimesNewRomanPSMT"/>
+        </w:rPr>
+        <w:t xml:space="preserve"> : </w:t>
+      </w:r>
+      <w:r>
+        <w:t xml:space="preserve">{{ </w:t>
+      </w:r>
+      <w:proofErr w:type="spellStart"/>
+      <w:r>
+        <w:t>lot.get_type_habitat_advanced_display</w:t>
       </w:r>
       <w:proofErr w:type="spellEnd"/>
       <w:r>
@@ -1523,6 +1416,56 @@
       <w:proofErr w:type="spellEnd"/>
       <w:r>
         <w:t>) }}</w:t>
+      </w:r>
+      <w:bookmarkStart w:id="4" w:name="Fi4"/>
+      <w:bookmarkEnd w:id="4"/>
+      <w:r>
+        <w:rPr>
+          <w:rFonts w:cs="TimesNewRomanPSMT"/>
+        </w:rPr>
+        <w:t xml:space="preserve">{% if not </w:t>
+      </w:r>
+      <w:proofErr w:type="spellStart"/>
+      <w:r>
+        <w:rPr>
+          <w:rFonts w:cs="TimesNewRomanPSMT"/>
+        </w:rPr>
+        <w:t>loop.last</w:t>
+      </w:r>
+      <w:proofErr w:type="spellEnd"/>
+      <w:r>
+        <w:rPr>
+          <w:rFonts w:cs="TimesNewRomanPSMT"/>
+        </w:rPr>
+        <w:t xml:space="preserve"> %}, {% </w:t>
+      </w:r>
+      <w:proofErr w:type="spellStart"/>
+      <w:r>
+        <w:rPr>
+          <w:rFonts w:cs="TimesNewRomanPSMT"/>
+        </w:rPr>
+        <w:t>endif</w:t>
+      </w:r>
+      <w:proofErr w:type="spellEnd"/>
+      <w:r>
+        <w:rPr>
+          <w:rFonts w:cs="TimesNewRomanPSMT"/>
+        </w:rPr>
+        <w:t xml:space="preserve"> %}{% </w:t>
+      </w:r>
+      <w:proofErr w:type="spellStart"/>
+      <w:r>
+        <w:rPr>
+          <w:rFonts w:cs="TimesNewRomanPSMT"/>
+        </w:rPr>
+        <w:t>endfor</w:t>
+      </w:r>
+      <w:proofErr w:type="spellEnd"/>
+      <w:r>
+        <w:rPr>
+          <w:rFonts w:cs="TimesNewRomanPSMT"/>
+        </w:rPr>
+        <w:t xml:space="preserve"> %}</w:t>
       </w:r>
     </w:p>
     <w:p>
@@ -1548,7 +1491,6 @@
         <w:t xml:space="preserve">Nature </w:t>
       </w:r>
       <w:proofErr w:type="spellStart"/>
-      <w:proofErr w:type="gramStart"/>
       <w:r>
         <w:rPr>
           <w:b/>
@@ -1566,7 +1508,6 @@
         </w:rPr>
         <w:t> :</w:t>
       </w:r>
-      <w:proofErr w:type="gramEnd"/>
       <w:r>
         <w:rPr>
           <w:lang w:val="en-US"/>
@@ -1605,15 +1546,13 @@
         </w:rPr>
         <w:t xml:space="preserve">Nombre de logements : </w:t>
       </w:r>
-      <w:proofErr w:type="gramStart"/>
       <w:r>
         <w:t xml:space="preserve">{{ </w:t>
       </w:r>
       <w:proofErr w:type="spellStart"/>
       <w:r>
-        <w:t>lot</w:t>
-      </w:r>
-      <w:proofErr w:type="gramEnd"/>
+        <w:t>convention</w:t>
+      </w:r>
       <w:r>
         <w:t>.nb_logements</w:t>
       </w:r>
@@ -1689,23 +1628,7 @@
           <w:b/>
           <w:bCs/>
         </w:rPr>
-        <w:t xml:space="preserve"> </w:t>
-      </w:r>
-      <w:proofErr w:type="gramStart"/>
-      <w:r>
-        <w:rPr>
-          <w:b/>
-          <w:bCs/>
-        </w:rPr>
-        <w:t>%}Redevance</w:t>
-      </w:r>
-      <w:proofErr w:type="gramEnd"/>
-      <w:r>
-        <w:rPr>
-          <w:b/>
-          <w:bCs/>
-        </w:rPr>
-        <w:t xml:space="preserve">{% </w:t>
+        <w:t xml:space="preserve"> %}Redevance{% </w:t>
       </w:r>
       <w:proofErr w:type="spellStart"/>
       <w:r>
@@ -1778,7 +1701,7 @@
     </w:p>
     <w:tbl>
       <w:tblPr>
-        <w:tblStyle w:val="TableGrid"/>
+        <w:tblStyle w:val="Grilledutableau"/>
         <w:tblW w:w="8268" w:type="dxa"/>
         <w:tblLayout w:type="fixed"/>
         <w:tblLook w:val="04A0" w:firstRow="1" w:lastRow="0" w:firstColumn="1" w:lastColumn="0" w:noHBand="0" w:noVBand="1"/>
@@ -1858,7 +1781,6 @@
               <w:t xml:space="preserve">{%tr for </w:t>
             </w:r>
             <w:proofErr w:type="spellStart"/>
-            <w:proofErr w:type="gramStart"/>
             <w:r>
               <w:rPr>
                 <w:lang w:val="en-US"/>
@@ -1866,7 +1788,6 @@
               <w:t>k,v</w:t>
             </w:r>
             <w:proofErr w:type="spellEnd"/>
-            <w:proofErr w:type="gramEnd"/>
             <w:r>
               <w:rPr>
                 <w:lang w:val="en-US"/>
@@ -2015,7 +1936,7 @@
 <w:ftr xmlns:wpc="http://schemas.microsoft.com/office/word/2010/wordprocessingCanvas" xmlns:cx="http://schemas.microsoft.com/office/drawing/2014/chartex" xmlns:cx1="http://schemas.microsoft.com/office/drawing/2015/9/8/chartex" xmlns:cx2="http://schemas.microsoft.com/office/drawing/2015/10/21/chartex" xmlns:cx3="http://schemas.microsoft.com/office/drawing/2016/5/9/chartex" xmlns:cx4="http://schemas.microsoft.com/office/drawing/2016/5/10/chartex" xmlns:cx5="http://schemas.microsoft.com/office/drawing/2016/5/11/chartex" xmlns:cx6="http://schemas.microsoft.com/office/drawing/2016/5/12/chartex" xmlns:cx7="http://schemas.microsoft.com/office/drawing/2016/5/13/chartex" xmlns:cx8="http://schemas.microsoft.com/office/drawing/2016/5/14/chartex" xmlns:mc="http://schemas.openxmlformats.org/markup-compatibility/2006" xmlns:aink="http://schemas.microsoft.com/office/drawing/2016/ink" xmlns:am3d="http://schemas.microsoft.com/office/drawing/2017/model3d" xmlns:o="urn:schemas-microsoft-com:office:office" xmlns:oel="http://schemas.microsoft.com/office/2019/extlst" xmlns:r="http://schemas.openxmlformats.org/officeDocument/2006/relationships" xmlns:m="http://schemas.openxmlformats.org/officeDocument/2006/math" xmlns:v="urn:schemas-microsoft-com:vml" xmlns:wp14="http://schemas.microsoft.com/office/word/2010/wordprocessingDrawing" xmlns:wp="http://schemas.openxmlformats.org/drawingml/2006/wordprocessingDrawing" xmlns:w10="urn:schemas-microsoft-com:office:word" xmlns:w="http://schemas.openxmlformats.org/wordprocessingml/2006/main" xmlns:w14="http://schemas.microsoft.com/office/word/2010/wordml" xmlns:w15="http://schemas.microsoft.com/office/word/2012/wordml" xmlns:w16cex="http://schemas.microsoft.com/office/word/2018/wordml/cex" xmlns:w16cid="http://schemas.microsoft.com/office/word/2016/wordml/cid" xmlns:w16="http://schemas.microsoft.com/office/word/2018/wordml" xmlns:w16du="http://schemas.microsoft.com/office/word/2023/wordml/word16du" xmlns:w16sdtdh="http://schemas.microsoft.com/office/word/2020/wordml/sdtdatahash" xmlns:w16sdtfl="http://schemas.microsoft.com/office/word/2024/wordml/sdtformatlock" xmlns:w16se="http://schemas.microsoft.com/office/word/2015/wordml/symex" xmlns:wpg="http://schemas.microsoft.com/office/word/2010/wordprocessingGroup" xmlns:wpi="http://schemas.microsoft.com/office/word/2010/wordprocessingInk" xmlns:wne="http://schemas.microsoft.com/office/word/2006/wordml" xmlns:wps="http://schemas.microsoft.com/office/word/2010/wordprocessingShape" mc:Ignorable="w14 w15 w16se w16cid w16 w16cex w16sdtdh w16sdtfl w16du wp14">
   <w:p>
     <w:pPr>
-      <w:pStyle w:val="Footer"/>
+      <w:pStyle w:val="Pieddepage"/>
     </w:pPr>
     <w:r>
       <w:t xml:space="preserve"> </w:t>
@@ -2028,7 +1949,7 @@
 <w:ftr xmlns:wpc="http://schemas.microsoft.com/office/word/2010/wordprocessingCanvas" xmlns:cx="http://schemas.microsoft.com/office/drawing/2014/chartex" xmlns:cx1="http://schemas.microsoft.com/office/drawing/2015/9/8/chartex" xmlns:cx2="http://schemas.microsoft.com/office/drawing/2015/10/21/chartex" xmlns:cx3="http://schemas.microsoft.com/office/drawing/2016/5/9/chartex" xmlns:cx4="http://schemas.microsoft.com/office/drawing/2016/5/10/chartex" xmlns:cx5="http://schemas.microsoft.com/office/drawing/2016/5/11/chartex" xmlns:cx6="http://schemas.microsoft.com/office/drawing/2016/5/12/chartex" xmlns:cx7="http://schemas.microsoft.com/office/drawing/2016/5/13/chartex" xmlns:cx8="http://schemas.microsoft.com/office/drawing/2016/5/14/chartex" xmlns:mc="http://schemas.openxmlformats.org/markup-compatibility/2006" xmlns:aink="http://schemas.microsoft.com/office/drawing/2016/ink" xmlns:am3d="http://schemas.microsoft.com/office/drawing/2017/model3d" xmlns:o="urn:schemas-microsoft-com:office:office" xmlns:oel="http://schemas.microsoft.com/office/2019/extlst" xmlns:r="http://schemas.openxmlformats.org/officeDocument/2006/relationships" xmlns:m="http://schemas.openxmlformats.org/officeDocument/2006/math" xmlns:v="urn:schemas-microsoft-com:vml" xmlns:wp14="http://schemas.microsoft.com/office/word/2010/wordprocessingDrawing" xmlns:wp="http://schemas.openxmlformats.org/drawingml/2006/wordprocessingDrawing" xmlns:w10="urn:schemas-microsoft-com:office:word" xmlns:w="http://schemas.openxmlformats.org/wordprocessingml/2006/main" xmlns:w14="http://schemas.microsoft.com/office/word/2010/wordml" xmlns:w15="http://schemas.microsoft.com/office/word/2012/wordml" xmlns:w16cex="http://schemas.microsoft.com/office/word/2018/wordml/cex" xmlns:w16cid="http://schemas.microsoft.com/office/word/2016/wordml/cid" xmlns:w16="http://schemas.microsoft.com/office/word/2018/wordml" xmlns:w16du="http://schemas.microsoft.com/office/word/2023/wordml/word16du" xmlns:w16sdtdh="http://schemas.microsoft.com/office/word/2020/wordml/sdtdatahash" xmlns:w16sdtfl="http://schemas.microsoft.com/office/word/2024/wordml/sdtformatlock" xmlns:w16se="http://schemas.microsoft.com/office/word/2015/wordml/symex" xmlns:wpg="http://schemas.microsoft.com/office/word/2010/wordprocessingGroup" xmlns:wpi="http://schemas.microsoft.com/office/word/2010/wordprocessingInk" xmlns:wne="http://schemas.microsoft.com/office/word/2006/wordml" xmlns:wps="http://schemas.microsoft.com/office/word/2010/wordprocessingShape" mc:Ignorable="w14 w15 w16se w16cid w16 w16cex w16sdtdh w16sdtfl w16du wp14">
   <w:p>
     <w:pPr>
-      <w:pStyle w:val="Footer"/>
+      <w:pStyle w:val="Pieddepage"/>
     </w:pPr>
     <w:r>
       <w:t xml:space="preserve"> </w:t>
@@ -2041,7 +1962,7 @@
 <w:ftr xmlns:wpc="http://schemas.microsoft.com/office/word/2010/wordprocessingCanvas" xmlns:cx="http://schemas.microsoft.com/office/drawing/2014/chartex" xmlns:cx1="http://schemas.microsoft.com/office/drawing/2015/9/8/chartex" xmlns:cx2="http://schemas.microsoft.com/office/drawing/2015/10/21/chartex" xmlns:cx3="http://schemas.microsoft.com/office/drawing/2016/5/9/chartex" xmlns:cx4="http://schemas.microsoft.com/office/drawing/2016/5/10/chartex" xmlns:cx5="http://schemas.microsoft.com/office/drawing/2016/5/11/chartex" xmlns:cx6="http://schemas.microsoft.com/office/drawing/2016/5/12/chartex" xmlns:cx7="http://schemas.microsoft.com/office/drawing/2016/5/13/chartex" xmlns:cx8="http://schemas.microsoft.com/office/drawing/2016/5/14/chartex" xmlns:mc="http://schemas.openxmlformats.org/markup-compatibility/2006" xmlns:aink="http://schemas.microsoft.com/office/drawing/2016/ink" xmlns:am3d="http://schemas.microsoft.com/office/drawing/2017/model3d" xmlns:o="urn:schemas-microsoft-com:office:office" xmlns:oel="http://schemas.microsoft.com/office/2019/extlst" xmlns:r="http://schemas.openxmlformats.org/officeDocument/2006/relationships" xmlns:m="http://schemas.openxmlformats.org/officeDocument/2006/math" xmlns:v="urn:schemas-microsoft-com:vml" xmlns:wp14="http://schemas.microsoft.com/office/word/2010/wordprocessingDrawing" xmlns:wp="http://schemas.openxmlformats.org/drawingml/2006/wordprocessingDrawing" xmlns:w10="urn:schemas-microsoft-com:office:word" xmlns:w="http://schemas.openxmlformats.org/wordprocessingml/2006/main" xmlns:w14="http://schemas.microsoft.com/office/word/2010/wordml" xmlns:w15="http://schemas.microsoft.com/office/word/2012/wordml" xmlns:w16cex="http://schemas.microsoft.com/office/word/2018/wordml/cex" xmlns:w16cid="http://schemas.microsoft.com/office/word/2016/wordml/cid" xmlns:w16="http://schemas.microsoft.com/office/word/2018/wordml" xmlns:w16du="http://schemas.microsoft.com/office/word/2023/wordml/word16du" xmlns:w16sdtdh="http://schemas.microsoft.com/office/word/2020/wordml/sdtdatahash" xmlns:w16sdtfl="http://schemas.microsoft.com/office/word/2024/wordml/sdtformatlock" xmlns:w16se="http://schemas.microsoft.com/office/word/2015/wordml/symex" xmlns:wpg="http://schemas.microsoft.com/office/word/2010/wordprocessingGroup" xmlns:wpi="http://schemas.microsoft.com/office/word/2010/wordprocessingInk" xmlns:wne="http://schemas.microsoft.com/office/word/2006/wordml" xmlns:wps="http://schemas.microsoft.com/office/word/2010/wordprocessingShape" mc:Ignorable="w14 w15 w16se w16cid w16 w16cex w16sdtdh w16sdtfl w16du wp14">
   <w:p>
     <w:pPr>
-      <w:pStyle w:val="Footer"/>
+      <w:pStyle w:val="Pieddepage"/>
     </w:pPr>
     <w:r>
       <w:t xml:space="preserve"> </w:t>
@@ -2073,7 +1994,7 @@
 <w:hdr xmlns:wpc="http://schemas.microsoft.com/office/word/2010/wordprocessingCanvas" xmlns:cx="http://schemas.microsoft.com/office/drawing/2014/chartex" xmlns:cx1="http://schemas.microsoft.com/office/drawing/2015/9/8/chartex" xmlns:cx2="http://schemas.microsoft.com/office/drawing/2015/10/21/chartex" xmlns:cx3="http://schemas.microsoft.com/office/drawing/2016/5/9/chartex" xmlns:cx4="http://schemas.microsoft.com/office/drawing/2016/5/10/chartex" xmlns:cx5="http://schemas.microsoft.com/office/drawing/2016/5/11/chartex" xmlns:cx6="http://schemas.microsoft.com/office/drawing/2016/5/12/chartex" xmlns:cx7="http://schemas.microsoft.com/office/drawing/2016/5/13/chartex" xmlns:cx8="http://schemas.microsoft.com/office/drawing/2016/5/14/chartex" xmlns:mc="http://schemas.openxmlformats.org/markup-compatibility/2006" xmlns:aink="http://schemas.microsoft.com/office/drawing/2016/ink" xmlns:am3d="http://schemas.microsoft.com/office/drawing/2017/model3d" xmlns:o="urn:schemas-microsoft-com:office:office" xmlns:oel="http://schemas.microsoft.com/office/2019/extlst" xmlns:r="http://schemas.openxmlformats.org/officeDocument/2006/relationships" xmlns:m="http://schemas.openxmlformats.org/officeDocument/2006/math" xmlns:v="urn:schemas-microsoft-com:vml" xmlns:wp14="http://schemas.microsoft.com/office/word/2010/wordprocessingDrawing" xmlns:wp="http://schemas.openxmlformats.org/drawingml/2006/wordprocessingDrawing" xmlns:w10="urn:schemas-microsoft-com:office:word" xmlns:w="http://schemas.openxmlformats.org/wordprocessingml/2006/main" xmlns:w14="http://schemas.microsoft.com/office/word/2010/wordml" xmlns:w15="http://schemas.microsoft.com/office/word/2012/wordml" xmlns:w16cex="http://schemas.microsoft.com/office/word/2018/wordml/cex" xmlns:w16cid="http://schemas.microsoft.com/office/word/2016/wordml/cid" xmlns:w16="http://schemas.microsoft.com/office/word/2018/wordml" xmlns:w16du="http://schemas.microsoft.com/office/word/2023/wordml/word16du" xmlns:w16sdtdh="http://schemas.microsoft.com/office/word/2020/wordml/sdtdatahash" xmlns:w16sdtfl="http://schemas.microsoft.com/office/word/2024/wordml/sdtformatlock" xmlns:w16se="http://schemas.microsoft.com/office/word/2015/wordml/symex" xmlns:wpg="http://schemas.microsoft.com/office/word/2010/wordprocessingGroup" xmlns:wpi="http://schemas.microsoft.com/office/word/2010/wordprocessingInk" xmlns:wne="http://schemas.microsoft.com/office/word/2006/wordml" xmlns:wps="http://schemas.microsoft.com/office/word/2010/wordprocessingShape" mc:Ignorable="w14 w15 w16se w16cid w16 w16cex w16sdtdh w16sdtfl w16du wp14">
   <w:p>
     <w:pPr>
-      <w:pStyle w:val="Header"/>
+      <w:pStyle w:val="En-tte"/>
     </w:pPr>
     <w:r>
       <w:rPr>
@@ -2132,7 +2053,7 @@
                           </w:pPr>
                           <w:r>
                             <w:rPr>
-                              <w:rStyle w:val="PageNumber"/>
+                              <w:rStyle w:val="Numrodepage"/>
                               <w:sz w:val="22"/>
                               <w:szCs w:val="22"/>
                             </w:rPr>
@@ -2140,7 +2061,7 @@
                           </w:r>
                           <w:r>
                             <w:rPr>
-                              <w:rStyle w:val="PageNumber"/>
+                              <w:rStyle w:val="Numrodepage"/>
                               <w:sz w:val="22"/>
                               <w:szCs w:val="22"/>
                             </w:rPr>
@@ -2148,7 +2069,7 @@
                           </w:r>
                           <w:r>
                             <w:rPr>
-                              <w:rStyle w:val="PageNumber"/>
+                              <w:rStyle w:val="Numrodepage"/>
                               <w:sz w:val="22"/>
                               <w:szCs w:val="22"/>
                             </w:rPr>
@@ -2156,7 +2077,7 @@
                           </w:r>
                           <w:r>
                             <w:rPr>
-                              <w:rStyle w:val="PageNumber"/>
+                              <w:rStyle w:val="Numrodepage"/>
                               <w:sz w:val="22"/>
                               <w:szCs w:val="22"/>
                             </w:rPr>
@@ -2164,7 +2085,7 @@
                           </w:r>
                           <w:r>
                             <w:rPr>
-                              <w:rStyle w:val="PageNumber"/>
+                              <w:rStyle w:val="Numrodepage"/>
                               <w:sz w:val="22"/>
                               <w:szCs w:val="22"/>
                             </w:rPr>
@@ -2172,7 +2093,7 @@
                           </w:r>
                           <w:r>
                             <w:rPr>
-                              <w:rStyle w:val="PageNumber"/>
+                              <w:rStyle w:val="Numrodepage"/>
                               <w:sz w:val="22"/>
                               <w:szCs w:val="22"/>
                             </w:rPr>
@@ -2180,44 +2101,44 @@
                           </w:r>
                           <w:r>
                             <w:rPr>
-                              <w:rStyle w:val="PageNumber"/>
+                              <w:rStyle w:val="Numrodepage"/>
                             </w:rPr>
                             <w:tab/>
                             <w:t xml:space="preserve">- </w:t>
                           </w:r>
                           <w:r>
                             <w:rPr>
-                              <w:rStyle w:val="PageNumber"/>
+                              <w:rStyle w:val="Numrodepage"/>
                             </w:rPr>
                             <w:fldChar w:fldCharType="begin"/>
                           </w:r>
                           <w:r>
                             <w:rPr>
-                              <w:rStyle w:val="PageNumber"/>
+                              <w:rStyle w:val="Numrodepage"/>
                             </w:rPr>
                             <w:instrText xml:space="preserve"> PAGE </w:instrText>
                           </w:r>
                           <w:r>
                             <w:rPr>
-                              <w:rStyle w:val="PageNumber"/>
+                              <w:rStyle w:val="Numrodepage"/>
                             </w:rPr>
                             <w:fldChar w:fldCharType="separate"/>
                           </w:r>
                           <w:r>
                             <w:rPr>
-                              <w:rStyle w:val="PageNumber"/>
+                              <w:rStyle w:val="Numrodepage"/>
                             </w:rPr>
                             <w:t>2</w:t>
                           </w:r>
                           <w:r>
                             <w:rPr>
-                              <w:rStyle w:val="PageNumber"/>
+                              <w:rStyle w:val="Numrodepage"/>
                             </w:rPr>
                             <w:fldChar w:fldCharType="end"/>
                           </w:r>
                           <w:r>
                             <w:rPr>
-                              <w:rStyle w:val="PageNumber"/>
+                              <w:rStyle w:val="Numrodepage"/>
                             </w:rPr>
                             <w:t xml:space="preserve"> -101010 878</w:t>
                           </w:r>
@@ -2235,7 +2156,7 @@
         </mc:Choice>
         <mc:Fallback>
           <w:pict>
-            <v:rect w14:anchorId="4023FAE7" id="Text Box 2" o:spid="_x0000_s1026" style="position:absolute;left:0;text-align:left;margin-left:427.1pt;margin-top:18.9pt;width:20.8pt;height:12.85pt;z-index:-503316476;visibility:visible;mso-wrap-style:square;mso-wrap-distance-left:0;mso-wrap-distance-top:0;mso-wrap-distance-right:0;mso-wrap-distance-bottom:0;mso-position-horizontal:absolute;mso-position-horizontal-relative:page;mso-position-vertical:absolute;mso-position-vertical-relative:page;v-text-anchor:top" o:gfxdata="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" o:allowincell="f" filled="f" stroked="f" strokeweight="0">
+            <v:rect w14:anchorId="4023FAE7" id="Text Box 2" o:spid="_x0000_s1026" style="position:absolute;left:0;text-align:left;margin-left:427.1pt;margin-top:18.9pt;width:20.8pt;height:12.85pt;z-index:-503316476;visibility:visible;mso-wrap-style:square;mso-wrap-distance-left:0;mso-wrap-distance-top:0;mso-wrap-distance-right:0;mso-wrap-distance-bottom:0;mso-position-horizontal:absolute;mso-position-horizontal-relative:page;mso-position-vertical:absolute;mso-position-vertical-relative:page;v-text-anchor:top" o:gfxdata="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" o:allowincell="f" filled="f" stroked="f" strokeweight="0">
               <v:textbox inset=".16mm,.16mm,.16mm,.16mm">
                 <w:txbxContent>
                   <w:p>
@@ -2350,7 +2271,7 @@
 <w:hdr xmlns:wpc="http://schemas.microsoft.com/office/word/2010/wordprocessingCanvas" xmlns:cx="http://schemas.microsoft.com/office/drawing/2014/chartex" xmlns:cx1="http://schemas.microsoft.com/office/drawing/2015/9/8/chartex" xmlns:cx2="http://schemas.microsoft.com/office/drawing/2015/10/21/chartex" xmlns:cx3="http://schemas.microsoft.com/office/drawing/2016/5/9/chartex" xmlns:cx4="http://schemas.microsoft.com/office/drawing/2016/5/10/chartex" xmlns:cx5="http://schemas.microsoft.com/office/drawing/2016/5/11/chartex" xmlns:cx6="http://schemas.microsoft.com/office/drawing/2016/5/12/chartex" xmlns:cx7="http://schemas.microsoft.com/office/drawing/2016/5/13/chartex" xmlns:cx8="http://schemas.microsoft.com/office/drawing/2016/5/14/chartex" xmlns:mc="http://schemas.openxmlformats.org/markup-compatibility/2006" xmlns:aink="http://schemas.microsoft.com/office/drawing/2016/ink" xmlns:am3d="http://schemas.microsoft.com/office/drawing/2017/model3d" xmlns:o="urn:schemas-microsoft-com:office:office" xmlns:oel="http://schemas.microsoft.com/office/2019/extlst" xmlns:r="http://schemas.openxmlformats.org/officeDocument/2006/relationships" xmlns:m="http://schemas.openxmlformats.org/officeDocument/2006/math" xmlns:v="urn:schemas-microsoft-com:vml" xmlns:wp14="http://schemas.microsoft.com/office/word/2010/wordprocessingDrawing" xmlns:wp="http://schemas.openxmlformats.org/drawingml/2006/wordprocessingDrawing" xmlns:w10="urn:schemas-microsoft-com:office:word" xmlns:w="http://schemas.openxmlformats.org/wordprocessingml/2006/main" xmlns:w14="http://schemas.microsoft.com/office/word/2010/wordml" xmlns:w15="http://schemas.microsoft.com/office/word/2012/wordml" xmlns:w16cex="http://schemas.microsoft.com/office/word/2018/wordml/cex" xmlns:w16cid="http://schemas.microsoft.com/office/word/2016/wordml/cid" xmlns:w16="http://schemas.microsoft.com/office/word/2018/wordml" xmlns:w16du="http://schemas.microsoft.com/office/word/2023/wordml/word16du" xmlns:w16sdtdh="http://schemas.microsoft.com/office/word/2020/wordml/sdtdatahash" xmlns:w16sdtfl="http://schemas.microsoft.com/office/word/2024/wordml/sdtformatlock" xmlns:w16se="http://schemas.microsoft.com/office/word/2015/wordml/symex" xmlns:wpg="http://schemas.microsoft.com/office/word/2010/wordprocessingGroup" xmlns:wpi="http://schemas.microsoft.com/office/word/2010/wordprocessingInk" xmlns:wne="http://schemas.microsoft.com/office/word/2006/wordml" xmlns:wps="http://schemas.microsoft.com/office/word/2010/wordprocessingShape" mc:Ignorable="w14 w15 w16se w16cid w16 w16cex w16sdtdh w16sdtfl w16du wp14">
   <w:p>
     <w:pPr>
-      <w:pStyle w:val="Header"/>
+      <w:pStyle w:val="En-tte"/>
       <w:ind w:right="360"/>
     </w:pPr>
     <w:r>
@@ -2410,7 +2331,7 @@
                           </w:pPr>
                           <w:r>
                             <w:rPr>
-                              <w:rStyle w:val="PageNumber"/>
+                              <w:rStyle w:val="Numrodepage"/>
                               <w:sz w:val="22"/>
                               <w:szCs w:val="22"/>
                             </w:rPr>
@@ -2418,7 +2339,7 @@
                           </w:r>
                           <w:r>
                             <w:rPr>
-                              <w:rStyle w:val="PageNumber"/>
+                              <w:rStyle w:val="Numrodepage"/>
                               <w:sz w:val="22"/>
                               <w:szCs w:val="22"/>
                             </w:rPr>
@@ -2426,7 +2347,7 @@
                           </w:r>
                           <w:r>
                             <w:rPr>
-                              <w:rStyle w:val="PageNumber"/>
+                              <w:rStyle w:val="Numrodepage"/>
                               <w:sz w:val="22"/>
                               <w:szCs w:val="22"/>
                             </w:rPr>
@@ -2434,7 +2355,7 @@
                           </w:r>
                           <w:r>
                             <w:rPr>
-                              <w:rStyle w:val="PageNumber"/>
+                              <w:rStyle w:val="Numrodepage"/>
                               <w:sz w:val="22"/>
                               <w:szCs w:val="22"/>
                             </w:rPr>
@@ -2442,7 +2363,7 @@
                           </w:r>
                           <w:r>
                             <w:rPr>
-                              <w:rStyle w:val="PageNumber"/>
+                              <w:rStyle w:val="Numrodepage"/>
                               <w:sz w:val="22"/>
                               <w:szCs w:val="22"/>
                             </w:rPr>
@@ -2450,7 +2371,7 @@
                           </w:r>
                           <w:r>
                             <w:rPr>
-                              <w:rStyle w:val="PageNumber"/>
+                              <w:rStyle w:val="Numrodepage"/>
                               <w:sz w:val="22"/>
                               <w:szCs w:val="22"/>
                             </w:rPr>
@@ -2458,44 +2379,44 @@
                           </w:r>
                           <w:r>
                             <w:rPr>
-                              <w:rStyle w:val="PageNumber"/>
+                              <w:rStyle w:val="Numrodepage"/>
                             </w:rPr>
                             <w:tab/>
                             <w:t xml:space="preserve">- </w:t>
                           </w:r>
                           <w:r>
                             <w:rPr>
-                              <w:rStyle w:val="PageNumber"/>
+                              <w:rStyle w:val="Numrodepage"/>
                             </w:rPr>
                             <w:fldChar w:fldCharType="begin"/>
                           </w:r>
                           <w:r>
                             <w:rPr>
-                              <w:rStyle w:val="PageNumber"/>
+                              <w:rStyle w:val="Numrodepage"/>
                             </w:rPr>
                             <w:instrText xml:space="preserve"> PAGE </w:instrText>
                           </w:r>
                           <w:r>
                             <w:rPr>
-                              <w:rStyle w:val="PageNumber"/>
+                              <w:rStyle w:val="Numrodepage"/>
                             </w:rPr>
                             <w:fldChar w:fldCharType="separate"/>
                           </w:r>
                           <w:r>
                             <w:rPr>
-                              <w:rStyle w:val="PageNumber"/>
+                              <w:rStyle w:val="Numrodepage"/>
                             </w:rPr>
                             <w:t>0</w:t>
                           </w:r>
                           <w:r>
                             <w:rPr>
-                              <w:rStyle w:val="PageNumber"/>
+                              <w:rStyle w:val="Numrodepage"/>
                             </w:rPr>
                             <w:fldChar w:fldCharType="end"/>
                           </w:r>
                           <w:r>
                             <w:rPr>
-                              <w:rStyle w:val="PageNumber"/>
+                              <w:rStyle w:val="Numrodepage"/>
                             </w:rPr>
                             <w:t xml:space="preserve"> -101010 878</w:t>
                           </w:r>
@@ -2513,7 +2434,7 @@
         </mc:Choice>
         <mc:Fallback>
           <w:pict>
-            <v:rect w14:anchorId="6F66DE74" id="_x0000_s1027" style="position:absolute;left:0;text-align:left;margin-left:0;margin-top:0;width:20.8pt;height:12.85pt;z-index:-503316477;visibility:visible;mso-wrap-style:square;mso-wrap-distance-left:0;mso-wrap-distance-top:0;mso-wrap-distance-right:0;mso-wrap-distance-bottom:0;mso-position-horizontal:absolute;mso-position-horizontal-relative:page;mso-position-vertical:absolute;mso-position-vertical-relative:page;v-text-anchor:top" o:gfxdata="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" o:allowincell="f" filled="f" stroked="f" strokeweight="0">
+            <v:rect w14:anchorId="6F66DE74" id="_x0000_s1027" style="position:absolute;left:0;text-align:left;margin-left:0;margin-top:0;width:20.8pt;height:12.85pt;z-index:-503316477;visibility:visible;mso-wrap-style:square;mso-wrap-distance-left:0;mso-wrap-distance-top:0;mso-wrap-distance-right:0;mso-wrap-distance-bottom:0;mso-position-horizontal:absolute;mso-position-horizontal-relative:page;mso-position-vertical:absolute;mso-position-vertical-relative:page;v-text-anchor:top" o:gfxdata="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" o:allowincell="f" filled="f" stroked="f" strokeweight="0">
               <v:textbox inset=".16mm,.16mm,.16mm,.16mm">
                 <w:txbxContent>
                   <w:p>
@@ -2622,25 +2543,25 @@
     </w:r>
     <w:r>
       <w:rPr>
-        <w:rStyle w:val="PageNumber"/>
+        <w:rStyle w:val="Numrodepage"/>
       </w:rPr>
       <w:t xml:space="preserve"> </w:t>
     </w:r>
     <w:r>
       <w:rPr>
-        <w:rStyle w:val="PageNumber"/>
+        <w:rStyle w:val="Numrodepage"/>
       </w:rPr>
       <w:tab/>
     </w:r>
     <w:r>
       <w:rPr>
-        <w:rStyle w:val="PageNumber"/>
+        <w:rStyle w:val="Numrodepage"/>
       </w:rPr>
       <w:tab/>
     </w:r>
     <w:r>
       <w:rPr>
-        <w:rStyle w:val="PageNumber"/>
+        <w:rStyle w:val="Numrodepage"/>
       </w:rPr>
       <w:tab/>
     </w:r>
@@ -2652,7 +2573,7 @@
 <w:hdr xmlns:wpc="http://schemas.microsoft.com/office/word/2010/wordprocessingCanvas" xmlns:cx="http://schemas.microsoft.com/office/drawing/2014/chartex" xmlns:cx1="http://schemas.microsoft.com/office/drawing/2015/9/8/chartex" xmlns:cx2="http://schemas.microsoft.com/office/drawing/2015/10/21/chartex" xmlns:cx3="http://schemas.microsoft.com/office/drawing/2016/5/9/chartex" xmlns:cx4="http://schemas.microsoft.com/office/drawing/2016/5/10/chartex" xmlns:cx5="http://schemas.microsoft.com/office/drawing/2016/5/11/chartex" xmlns:cx6="http://schemas.microsoft.com/office/drawing/2016/5/12/chartex" xmlns:cx7="http://schemas.microsoft.com/office/drawing/2016/5/13/chartex" xmlns:cx8="http://schemas.microsoft.com/office/drawing/2016/5/14/chartex" xmlns:mc="http://schemas.openxmlformats.org/markup-compatibility/2006" xmlns:aink="http://schemas.microsoft.com/office/drawing/2016/ink" xmlns:am3d="http://schemas.microsoft.com/office/drawing/2017/model3d" xmlns:o="urn:schemas-microsoft-com:office:office" xmlns:oel="http://schemas.microsoft.com/office/2019/extlst" xmlns:r="http://schemas.openxmlformats.org/officeDocument/2006/relationships" xmlns:m="http://schemas.openxmlformats.org/officeDocument/2006/math" xmlns:v="urn:schemas-microsoft-com:vml" xmlns:wp14="http://schemas.microsoft.com/office/word/2010/wordprocessingDrawing" xmlns:wp="http://schemas.openxmlformats.org/drawingml/2006/wordprocessingDrawing" xmlns:w10="urn:schemas-microsoft-com:office:word" xmlns:w="http://schemas.openxmlformats.org/wordprocessingml/2006/main" xmlns:w14="http://schemas.microsoft.com/office/word/2010/wordml" xmlns:w15="http://schemas.microsoft.com/office/word/2012/wordml" xmlns:w16cex="http://schemas.microsoft.com/office/word/2018/wordml/cex" xmlns:w16cid="http://schemas.microsoft.com/office/word/2016/wordml/cid" xmlns:w16="http://schemas.microsoft.com/office/word/2018/wordml" xmlns:w16du="http://schemas.microsoft.com/office/word/2023/wordml/word16du" xmlns:w16sdtdh="http://schemas.microsoft.com/office/word/2020/wordml/sdtdatahash" xmlns:w16sdtfl="http://schemas.microsoft.com/office/word/2024/wordml/sdtformatlock" xmlns:w16se="http://schemas.microsoft.com/office/word/2015/wordml/symex" xmlns:wpg="http://schemas.microsoft.com/office/word/2010/wordprocessingGroup" xmlns:wpi="http://schemas.microsoft.com/office/word/2010/wordprocessingInk" xmlns:wne="http://schemas.microsoft.com/office/word/2006/wordml" xmlns:wps="http://schemas.microsoft.com/office/word/2010/wordprocessingShape" mc:Ignorable="w14 w15 w16se w16cid w16 w16cex w16sdtdh w16sdtfl w16du wp14">
   <w:tbl>
     <w:tblPr>
-      <w:tblStyle w:val="TableGrid"/>
+      <w:tblStyle w:val="Grilledutableau"/>
       <w:tblW w:w="8460" w:type="dxa"/>
       <w:jc w:val="center"/>
       <w:tblLayout w:type="fixed"/>
@@ -2743,7 +2664,7 @@
   </w:tbl>
   <w:p>
     <w:pPr>
-      <w:pStyle w:val="Header"/>
+      <w:pStyle w:val="En-tte"/>
       <w:tabs>
         <w:tab w:val="clear" w:pos="4536"/>
         <w:tab w:val="clear" w:pos="9072"/>
@@ -2879,7 +2800,7 @@
     <w:lvl w:ilvl="0">
       <w:start w:val="1"/>
       <w:numFmt w:val="none"/>
-      <w:pStyle w:val="Heading1"/>
+      <w:pStyle w:val="Titre1"/>
       <w:suff w:val="nothing"/>
       <w:lvlText w:val=""/>
       <w:lvlJc w:val="left"/>
@@ -2893,7 +2814,7 @@
     <w:lvl w:ilvl="1">
       <w:start w:val="1"/>
       <w:numFmt w:val="none"/>
-      <w:pStyle w:val="Heading2"/>
+      <w:pStyle w:val="Titre2"/>
       <w:suff w:val="nothing"/>
       <w:lvlText w:val=""/>
       <w:lvlJc w:val="left"/>
@@ -2920,7 +2841,7 @@
     <w:lvl w:ilvl="3">
       <w:start w:val="1"/>
       <w:numFmt w:val="none"/>
-      <w:pStyle w:val="Heading4"/>
+      <w:pStyle w:val="Titre4"/>
       <w:suff w:val="nothing"/>
       <w:lvlText w:val=""/>
       <w:lvlJc w:val="left"/>
@@ -2934,7 +2855,7 @@
     <w:lvl w:ilvl="4">
       <w:start w:val="1"/>
       <w:numFmt w:val="none"/>
-      <w:pStyle w:val="Heading5"/>
+      <w:pStyle w:val="Titre5"/>
       <w:suff w:val="nothing"/>
       <w:lvlText w:val=""/>
       <w:lvlJc w:val="left"/>
@@ -2948,7 +2869,7 @@
     <w:lvl w:ilvl="5">
       <w:start w:val="1"/>
       <w:numFmt w:val="none"/>
-      <w:pStyle w:val="Heading6"/>
+      <w:pStyle w:val="Titre6"/>
       <w:suff w:val="nothing"/>
       <w:lvlText w:val=""/>
       <w:lvlJc w:val="left"/>
@@ -2962,7 +2883,7 @@
     <w:lvl w:ilvl="6">
       <w:start w:val="1"/>
       <w:numFmt w:val="none"/>
-      <w:pStyle w:val="Heading7"/>
+      <w:pStyle w:val="Titre7"/>
       <w:suff w:val="nothing"/>
       <w:lvlText w:val=""/>
       <w:lvlJc w:val="left"/>
@@ -3536,7 +3457,7 @@
       <w:szCs w:val="24"/>
     </w:rPr>
   </w:style>
-  <w:style w:type="paragraph" w:styleId="Heading1">
+  <w:style w:type="paragraph" w:styleId="Titre1">
     <w:name w:val="heading 1"/>
     <w:basedOn w:val="Normal"/>
     <w:next w:val="Normal"/>
@@ -3566,7 +3487,7 @@
       <w:lang w:eastAsia="zh-CN"/>
     </w:rPr>
   </w:style>
-  <w:style w:type="paragraph" w:styleId="Heading2">
+  <w:style w:type="paragraph" w:styleId="Titre2">
     <w:name w:val="heading 2"/>
     <w:basedOn w:val="Normal"/>
     <w:next w:val="Normal"/>
@@ -3590,9 +3511,9 @@
       <w:lang w:eastAsia="zh-CN"/>
     </w:rPr>
   </w:style>
-  <w:style w:type="paragraph" w:styleId="Heading3">
+  <w:style w:type="paragraph" w:styleId="Titre3">
     <w:name w:val="heading 3"/>
-    <w:basedOn w:val="Heading2"/>
+    <w:basedOn w:val="Titre2"/>
     <w:next w:val="Normal"/>
     <w:qFormat/>
     <w:pPr>
@@ -3602,7 +3523,7 @@
       <w:color w:val="800080"/>
     </w:rPr>
   </w:style>
-  <w:style w:type="paragraph" w:styleId="Heading4">
+  <w:style w:type="paragraph" w:styleId="Titre4">
     <w:name w:val="heading 4"/>
     <w:basedOn w:val="Normal"/>
     <w:next w:val="Normal"/>
@@ -3623,7 +3544,7 @@
       <w:lang w:eastAsia="zh-CN"/>
     </w:rPr>
   </w:style>
-  <w:style w:type="paragraph" w:styleId="Heading5">
+  <w:style w:type="paragraph" w:styleId="Titre5">
     <w:name w:val="heading 5"/>
     <w:basedOn w:val="Normal"/>
     <w:next w:val="Normal"/>
@@ -3644,7 +3565,7 @@
       <w:lang w:eastAsia="zh-CN"/>
     </w:rPr>
   </w:style>
-  <w:style w:type="paragraph" w:styleId="Heading6">
+  <w:style w:type="paragraph" w:styleId="Titre6">
     <w:name w:val="heading 6"/>
     <w:basedOn w:val="Normal"/>
     <w:next w:val="Normal"/>
@@ -3666,7 +3587,7 @@
       <w:lang w:eastAsia="zh-CN"/>
     </w:rPr>
   </w:style>
-  <w:style w:type="paragraph" w:styleId="Heading7">
+  <w:style w:type="paragraph" w:styleId="Titre7">
     <w:name w:val="heading 7"/>
     <w:basedOn w:val="Normal"/>
     <w:next w:val="Normal"/>
@@ -3689,13 +3610,13 @@
       <w:lang w:eastAsia="zh-CN"/>
     </w:rPr>
   </w:style>
-  <w:style w:type="character" w:default="1" w:styleId="DefaultParagraphFont">
+  <w:style w:type="character" w:default="1" w:styleId="Policepardfaut">
     <w:name w:val="Default Paragraph Font"/>
     <w:uiPriority w:val="1"/>
     <w:semiHidden/>
     <w:unhideWhenUsed/>
   </w:style>
-  <w:style w:type="table" w:default="1" w:styleId="TableNormal">
+  <w:style w:type="table" w:default="1" w:styleId="TableauNormal">
     <w:name w:val="Normal Table"/>
     <w:uiPriority w:val="99"/>
     <w:semiHidden/>
@@ -3710,7 +3631,7 @@
       </w:tblCellMar>
     </w:tblPr>
   </w:style>
-  <w:style w:type="numbering" w:default="1" w:styleId="NoList">
+  <w:style w:type="numbering" w:default="1" w:styleId="Aucuneliste">
     <w:name w:val="No List"/>
     <w:uiPriority w:val="99"/>
     <w:semiHidden/>
@@ -3973,7 +3894,7 @@
     <w:name w:val="WW-Police par défaut"/>
     <w:qFormat/>
   </w:style>
-  <w:style w:type="character" w:styleId="PageNumber">
+  <w:style w:type="character" w:styleId="Numrodepage">
     <w:name w:val="page number"/>
     <w:basedOn w:val="WW-Policepardfaut"/>
     <w:qFormat/>
@@ -4050,7 +3971,7 @@
   <w:style w:type="paragraph" w:customStyle="1" w:styleId="Heading">
     <w:name w:val="Heading"/>
     <w:basedOn w:val="Normal"/>
-    <w:next w:val="BodyText"/>
+    <w:next w:val="Corpsdetexte"/>
     <w:qFormat/>
     <w:pPr>
       <w:keepNext/>
@@ -4062,7 +3983,7 @@
       <w:szCs w:val="28"/>
     </w:rPr>
   </w:style>
-  <w:style w:type="paragraph" w:styleId="BodyText">
+  <w:style w:type="paragraph" w:styleId="Corpsdetexte">
     <w:name w:val="Body Text"/>
     <w:basedOn w:val="Normal"/>
     <w:pPr>
@@ -4075,14 +3996,14 @@
       <w:lang w:eastAsia="zh-CN"/>
     </w:rPr>
   </w:style>
-  <w:style w:type="paragraph" w:styleId="List">
+  <w:style w:type="paragraph" w:styleId="Liste">
     <w:name w:val="List"/>
-    <w:basedOn w:val="BodyText"/>
+    <w:basedOn w:val="Corpsdetexte"/>
     <w:rPr>
       <w:rFonts w:cs="Tahoma"/>
     </w:rPr>
   </w:style>
-  <w:style w:type="paragraph" w:styleId="Caption">
+  <w:style w:type="paragraph" w:styleId="Lgende">
     <w:name w:val="caption"/>
     <w:basedOn w:val="Normal"/>
     <w:qFormat/>
@@ -4113,10 +4034,10 @@
       <w:lang w:eastAsia="zh-CN"/>
     </w:rPr>
   </w:style>
-  <w:style w:type="paragraph" w:customStyle="1" w:styleId="Titre2">
+  <w:style w:type="paragraph" w:customStyle="1" w:styleId="Titre20">
     <w:name w:val="Titre2"/>
     <w:basedOn w:val="Normal"/>
-    <w:next w:val="BodyText"/>
+    <w:next w:val="Corpsdetexte"/>
     <w:qFormat/>
     <w:pPr>
       <w:keepNext/>
@@ -4149,7 +4070,7 @@
   <w:style w:type="paragraph" w:customStyle="1" w:styleId="WW-Titre">
     <w:name w:val="WW-Titre"/>
     <w:basedOn w:val="Normal"/>
-    <w:next w:val="BodyText"/>
+    <w:next w:val="Corpsdetexte"/>
     <w:qFormat/>
     <w:pPr>
       <w:keepNext/>
@@ -4164,10 +4085,10 @@
       <w:lang w:eastAsia="zh-CN"/>
     </w:rPr>
   </w:style>
-  <w:style w:type="paragraph" w:styleId="Subtitle">
+  <w:style w:type="paragraph" w:styleId="Sous-titre">
     <w:name w:val="Subtitle"/>
-    <w:basedOn w:val="Titre2"/>
-    <w:next w:val="BodyText"/>
+    <w:basedOn w:val="Titre20"/>
+    <w:next w:val="Corpsdetexte"/>
     <w:qFormat/>
     <w:pPr>
       <w:jc w:val="center"/>
@@ -4197,7 +4118,7 @@
     <w:basedOn w:val="Normal"/>
     <w:qFormat/>
   </w:style>
-  <w:style w:type="paragraph" w:styleId="Header">
+  <w:style w:type="paragraph" w:styleId="En-tte">
     <w:name w:val="header"/>
     <w:basedOn w:val="Normal"/>
     <w:pPr>
@@ -4213,7 +4134,7 @@
       <w:lang w:eastAsia="zh-CN"/>
     </w:rPr>
   </w:style>
-  <w:style w:type="paragraph" w:styleId="Footer">
+  <w:style w:type="paragraph" w:styleId="Pieddepage">
     <w:name w:val="footer"/>
     <w:basedOn w:val="Normal"/>
     <w:pPr>
@@ -4323,7 +4244,7 @@
       <w:lang w:eastAsia="zh-CN"/>
     </w:rPr>
   </w:style>
-  <w:style w:type="paragraph" w:styleId="FootnoteText">
+  <w:style w:type="paragraph" w:styleId="Notedebasdepage">
     <w:name w:val="footnote text"/>
     <w:basedOn w:val="Normal"/>
     <w:pPr>
@@ -4487,7 +4408,7 @@
   </w:style>
   <w:style w:type="paragraph" w:customStyle="1" w:styleId="Contenudetableau">
     <w:name w:val="Contenu de tableau"/>
-    <w:basedOn w:val="BodyText"/>
+    <w:basedOn w:val="Corpsdetexte"/>
     <w:qFormat/>
     <w:pPr>
       <w:suppressLineNumbers/>
@@ -4567,7 +4488,7 @@
       <w:iCs/>
     </w:rPr>
   </w:style>
-  <w:style w:type="paragraph" w:customStyle="1" w:styleId="TITRE4">
+  <w:style w:type="paragraph" w:customStyle="1" w:styleId="TITRE40">
     <w:name w:val="TITRE4"/>
     <w:basedOn w:val="Normal"/>
     <w:qFormat/>
@@ -4582,7 +4503,7 @@
       <w:lang w:eastAsia="zh-CN"/>
     </w:rPr>
   </w:style>
-  <w:style w:type="paragraph" w:customStyle="1" w:styleId="TITRE5">
+  <w:style w:type="paragraph" w:customStyle="1" w:styleId="TITRE50">
     <w:name w:val="TITRE5"/>
     <w:basedOn w:val="Normal"/>
     <w:qFormat/>
@@ -4630,13 +4551,13 @@
   </w:style>
   <w:style w:type="paragraph" w:customStyle="1" w:styleId="Contenuducadre">
     <w:name w:val="Contenu du cadre"/>
-    <w:basedOn w:val="BodyText"/>
-    <w:qFormat/>
-  </w:style>
-  <w:style w:type="paragraph" w:customStyle="1" w:styleId="Titre1">
+    <w:basedOn w:val="Corpsdetexte"/>
+    <w:qFormat/>
+  </w:style>
+  <w:style w:type="paragraph" w:customStyle="1" w:styleId="Titre10">
     <w:name w:val="Titre1"/>
     <w:basedOn w:val="Normal"/>
-    <w:next w:val="BodyText"/>
+    <w:next w:val="Corpsdetexte"/>
     <w:qFormat/>
     <w:pPr>
       <w:keepNext/>
@@ -4714,7 +4635,7 @@
       <w:lang w:eastAsia="zh-CN"/>
     </w:rPr>
   </w:style>
-  <w:style w:type="paragraph" w:styleId="ListParagraph">
+  <w:style w:type="paragraph" w:styleId="Paragraphedeliste">
     <w:name w:val="List Paragraph"/>
     <w:basedOn w:val="Normal"/>
     <w:uiPriority w:val="34"/>
@@ -4730,9 +4651,9 @@
     <w:basedOn w:val="Normal"/>
     <w:qFormat/>
   </w:style>
-  <w:style w:type="table" w:styleId="TableGrid">
+  <w:style w:type="table" w:styleId="Grilledutableau">
     <w:name w:val="Table Grid"/>
-    <w:basedOn w:val="TableNormal"/>
+    <w:basedOn w:val="TableauNormal"/>
     <w:uiPriority w:val="59"/>
     <w:rsid w:val="00ED0284"/>
     <w:tblPr>
@@ -4745,6 +4666,31 @@
         <w:insideV w:val="single" w:sz="4" w:space="0" w:color="auto"/>
       </w:tblBorders>
     </w:tblPr>
+  </w:style>
+  <w:style w:type="paragraph" w:styleId="PrformatHTML">
+    <w:name w:val="HTML Preformatted"/>
+    <w:basedOn w:val="Normal"/>
+    <w:link w:val="PrformatHTMLCar"/>
+    <w:uiPriority w:val="99"/>
+    <w:semiHidden/>
+    <w:unhideWhenUsed/>
+    <w:rsid w:val="00AB099B"/>
+    <w:rPr>
+      <w:rFonts w:ascii="Consolas" w:hAnsi="Consolas"/>
+      <w:sz w:val="20"/>
+      <w:szCs w:val="20"/>
+    </w:rPr>
+  </w:style>
+  <w:style w:type="character" w:customStyle="1" w:styleId="PrformatHTMLCar">
+    <w:name w:val="Préformaté HTML Car"/>
+    <w:basedOn w:val="Policepardfaut"/>
+    <w:link w:val="PrformatHTML"/>
+    <w:uiPriority w:val="99"/>
+    <w:semiHidden/>
+    <w:rsid w:val="00AB099B"/>
+    <w:rPr>
+      <w:rFonts w:ascii="Consolas" w:hAnsi="Consolas"/>
+    </w:rPr>
   </w:style>
 </w:styles>
 </file>

</xml_diff>

<commit_message>
modification taille police fiche caf
</commit_message>
<xml_diff>
--- a/documents/FicheCAF-template.docx
+++ b/documents/FicheCAF-template.docx
@@ -35,7 +35,16 @@
           <w:sz w:val="28"/>
           <w:szCs w:val="28"/>
         </w:rPr>
-        <w:t xml:space="preserve"> -%} Résiliation de la convention n° {{ </w:t>
+        <w:t xml:space="preserve"> -%} Résiliation de la convention n° </w:t>
+      </w:r>
+      <w:proofErr w:type="gramStart"/>
+      <w:r>
+        <w:rPr>
+          <w:b/>
+          <w:sz w:val="28"/>
+          <w:szCs w:val="28"/>
+        </w:rPr>
+        <w:t xml:space="preserve">{{ </w:t>
       </w:r>
       <w:proofErr w:type="spellStart"/>
       <w:r>
@@ -44,9 +53,28 @@
           <w:sz w:val="28"/>
           <w:szCs w:val="28"/>
         </w:rPr>
-        <w:t>convention.parent.numero</w:t>
+        <w:t>convention</w:t>
+      </w:r>
+      <w:proofErr w:type="gramEnd"/>
+      <w:r>
+        <w:rPr>
+          <w:b/>
+          <w:sz w:val="28"/>
+          <w:szCs w:val="28"/>
+        </w:rPr>
+        <w:t>.</w:t>
+      </w:r>
+      <w:proofErr w:type="gramStart"/>
+      <w:r>
+        <w:rPr>
+          <w:b/>
+          <w:sz w:val="28"/>
+          <w:szCs w:val="28"/>
+        </w:rPr>
+        <w:t>parent.numero</w:t>
       </w:r>
       <w:proofErr w:type="spellEnd"/>
+      <w:proofErr w:type="gramEnd"/>
       <w:r>
         <w:rPr>
           <w:b/>
@@ -106,7 +134,16 @@
           <w:sz w:val="28"/>
           <w:szCs w:val="28"/>
         </w:rPr>
-        <w:t xml:space="preserve"> -%} Dénonciation à la convention n° {{ </w:t>
+        <w:t xml:space="preserve"> -%} Dénonciation à la convention n° </w:t>
+      </w:r>
+      <w:proofErr w:type="gramStart"/>
+      <w:r>
+        <w:rPr>
+          <w:b/>
+          <w:sz w:val="28"/>
+          <w:szCs w:val="28"/>
+        </w:rPr>
+        <w:t xml:space="preserve">{{ </w:t>
       </w:r>
       <w:proofErr w:type="spellStart"/>
       <w:r>
@@ -115,9 +152,28 @@
           <w:sz w:val="28"/>
           <w:szCs w:val="28"/>
         </w:rPr>
-        <w:t>convention.parent.numero</w:t>
+        <w:t>convention</w:t>
+      </w:r>
+      <w:proofErr w:type="gramEnd"/>
+      <w:r>
+        <w:rPr>
+          <w:b/>
+          <w:sz w:val="28"/>
+          <w:szCs w:val="28"/>
+        </w:rPr>
+        <w:t>.</w:t>
+      </w:r>
+      <w:proofErr w:type="gramStart"/>
+      <w:r>
+        <w:rPr>
+          <w:b/>
+          <w:sz w:val="28"/>
+          <w:szCs w:val="28"/>
+        </w:rPr>
+        <w:t>parent.numero</w:t>
       </w:r>
       <w:proofErr w:type="spellEnd"/>
+      <w:proofErr w:type="gramEnd"/>
       <w:r>
         <w:rPr>
           <w:b/>
@@ -168,7 +224,16 @@
           <w:sz w:val="28"/>
           <w:szCs w:val="28"/>
         </w:rPr>
-        <w:t>convention.is_avenant</w:t>
+        <w:t>convention.is_</w:t>
+      </w:r>
+      <w:proofErr w:type="gramStart"/>
+      <w:r>
+        <w:rPr>
+          <w:b/>
+          <w:sz w:val="28"/>
+          <w:szCs w:val="28"/>
+        </w:rPr>
+        <w:t>avenant</w:t>
       </w:r>
       <w:proofErr w:type="spellEnd"/>
       <w:r>
@@ -177,7 +242,16 @@
           <w:sz w:val="28"/>
           <w:szCs w:val="28"/>
         </w:rPr>
-        <w:t>() -%}</w:t>
+        <w:t>(</w:t>
+      </w:r>
+      <w:proofErr w:type="gramEnd"/>
+      <w:r>
+        <w:rPr>
+          <w:b/>
+          <w:sz w:val="28"/>
+          <w:szCs w:val="28"/>
+        </w:rPr>
+        <w:t>) -%}</w:t>
       </w:r>
     </w:p>
     <w:p>
@@ -197,6 +271,7 @@
         <w:t>Avenant n° {{</w:t>
       </w:r>
       <w:proofErr w:type="spellStart"/>
+      <w:proofErr w:type="gramStart"/>
       <w:r>
         <w:rPr>
           <w:b/>
@@ -206,13 +281,23 @@
         <w:t>convention.numero</w:t>
       </w:r>
       <w:proofErr w:type="spellEnd"/>
-      <w:r>
-        <w:rPr>
-          <w:b/>
-          <w:sz w:val="28"/>
-          <w:szCs w:val="28"/>
-        </w:rPr>
-        <w:t xml:space="preserve">}} à la convention n° {{ </w:t>
+      <w:proofErr w:type="gramEnd"/>
+      <w:r>
+        <w:rPr>
+          <w:b/>
+          <w:sz w:val="28"/>
+          <w:szCs w:val="28"/>
+        </w:rPr>
+        <w:t xml:space="preserve">}} à la convention n° </w:t>
+      </w:r>
+      <w:proofErr w:type="gramStart"/>
+      <w:r>
+        <w:rPr>
+          <w:b/>
+          <w:sz w:val="28"/>
+          <w:szCs w:val="28"/>
+        </w:rPr>
+        <w:t xml:space="preserve">{{ </w:t>
       </w:r>
       <w:proofErr w:type="spellStart"/>
       <w:r>
@@ -221,9 +306,28 @@
           <w:sz w:val="28"/>
           <w:szCs w:val="28"/>
         </w:rPr>
-        <w:t>convention.parent.numero</w:t>
+        <w:t>convention</w:t>
+      </w:r>
+      <w:proofErr w:type="gramEnd"/>
+      <w:r>
+        <w:rPr>
+          <w:b/>
+          <w:sz w:val="28"/>
+          <w:szCs w:val="28"/>
+        </w:rPr>
+        <w:t>.</w:t>
+      </w:r>
+      <w:proofErr w:type="gramStart"/>
+      <w:r>
+        <w:rPr>
+          <w:b/>
+          <w:sz w:val="28"/>
+          <w:szCs w:val="28"/>
+        </w:rPr>
+        <w:t>parent.numero</w:t>
       </w:r>
       <w:proofErr w:type="spellEnd"/>
+      <w:proofErr w:type="gramEnd"/>
       <w:r>
         <w:rPr>
           <w:b/>
@@ -282,7 +386,16 @@
           <w:sz w:val="28"/>
           <w:szCs w:val="28"/>
         </w:rPr>
-        <w:t xml:space="preserve">Convention n° {{ </w:t>
+        <w:t xml:space="preserve">Convention n° </w:t>
+      </w:r>
+      <w:proofErr w:type="gramStart"/>
+      <w:r>
+        <w:rPr>
+          <w:b/>
+          <w:sz w:val="28"/>
+          <w:szCs w:val="28"/>
+        </w:rPr>
+        <w:t xml:space="preserve">{{ </w:t>
       </w:r>
       <w:proofErr w:type="spellStart"/>
       <w:r>
@@ -291,7 +404,16 @@
           <w:sz w:val="28"/>
           <w:szCs w:val="28"/>
         </w:rPr>
-        <w:t>convention.numero</w:t>
+        <w:t>convention</w:t>
+      </w:r>
+      <w:proofErr w:type="gramEnd"/>
+      <w:r>
+        <w:rPr>
+          <w:b/>
+          <w:sz w:val="28"/>
+          <w:szCs w:val="28"/>
+        </w:rPr>
+        <w:t>.numero</w:t>
       </w:r>
       <w:proofErr w:type="spellEnd"/>
       <w:r>
@@ -352,7 +474,16 @@
           <w:sz w:val="28"/>
           <w:szCs w:val="28"/>
         </w:rPr>
-        <w:t xml:space="preserve">{% if  </w:t>
+        <w:t xml:space="preserve">{% </w:t>
+      </w:r>
+      <w:proofErr w:type="gramStart"/>
+      <w:r>
+        <w:rPr>
+          <w:b/>
+          <w:sz w:val="28"/>
+          <w:szCs w:val="28"/>
+        </w:rPr>
+        <w:t xml:space="preserve">if  </w:t>
       </w:r>
       <w:proofErr w:type="spellStart"/>
       <w:r>
@@ -361,7 +492,25 @@
           <w:sz w:val="28"/>
           <w:szCs w:val="28"/>
         </w:rPr>
-        <w:t>convention.date_resiliation</w:t>
+        <w:t>convention</w:t>
+      </w:r>
+      <w:proofErr w:type="gramEnd"/>
+      <w:r>
+        <w:rPr>
+          <w:b/>
+          <w:sz w:val="28"/>
+          <w:szCs w:val="28"/>
+        </w:rPr>
+        <w:t>.date_</w:t>
+      </w:r>
+      <w:proofErr w:type="gramStart"/>
+      <w:r>
+        <w:rPr>
+          <w:b/>
+          <w:sz w:val="28"/>
+          <w:szCs w:val="28"/>
+        </w:rPr>
+        <w:t>resiliation</w:t>
       </w:r>
       <w:proofErr w:type="spellEnd"/>
       <w:r>
@@ -370,7 +519,16 @@
           <w:sz w:val="28"/>
           <w:szCs w:val="28"/>
         </w:rPr>
-        <w:t xml:space="preserve">  %} </w:t>
+        <w:t xml:space="preserve">  %</w:t>
+      </w:r>
+      <w:proofErr w:type="gramEnd"/>
+      <w:r>
+        <w:rPr>
+          <w:b/>
+          <w:sz w:val="28"/>
+          <w:szCs w:val="28"/>
+        </w:rPr>
+        <w:t xml:space="preserve">} </w:t>
       </w:r>
     </w:p>
     <w:tbl>
@@ -421,13 +579,23 @@
               <w:t>La convention et ses avenants sont résiliés à partir du {{</w:t>
             </w:r>
             <w:proofErr w:type="spellStart"/>
+            <w:proofErr w:type="gramStart"/>
             <w:r>
               <w:rPr>
                 <w:b/>
                 <w:sz w:val="28"/>
                 <w:szCs w:val="28"/>
               </w:rPr>
-              <w:t>convention.date_resiliation|d</w:t>
+              <w:t>convention.date</w:t>
+            </w:r>
+            <w:proofErr w:type="gramEnd"/>
+            <w:r>
+              <w:rPr>
+                <w:b/>
+                <w:sz w:val="28"/>
+                <w:szCs w:val="28"/>
+              </w:rPr>
+              <w:t>_resiliation|d</w:t>
             </w:r>
             <w:proofErr w:type="spellEnd"/>
             <w:r>
@@ -459,6 +627,7 @@
         <w:t xml:space="preserve">{% </w:t>
       </w:r>
       <w:proofErr w:type="spellStart"/>
+      <w:proofErr w:type="gramStart"/>
       <w:r>
         <w:rPr>
           <w:b/>
@@ -483,7 +652,25 @@
           <w:sz w:val="28"/>
           <w:szCs w:val="28"/>
         </w:rPr>
-        <w:t>convention.date_denonciation</w:t>
+        <w:t>convention</w:t>
+      </w:r>
+      <w:proofErr w:type="gramEnd"/>
+      <w:r>
+        <w:rPr>
+          <w:b/>
+          <w:sz w:val="28"/>
+          <w:szCs w:val="28"/>
+        </w:rPr>
+        <w:t>.date_</w:t>
+      </w:r>
+      <w:proofErr w:type="gramStart"/>
+      <w:r>
+        <w:rPr>
+          <w:b/>
+          <w:sz w:val="28"/>
+          <w:szCs w:val="28"/>
+        </w:rPr>
+        <w:t>denonciation</w:t>
       </w:r>
       <w:proofErr w:type="spellEnd"/>
       <w:r>
@@ -492,7 +679,16 @@
           <w:sz w:val="28"/>
           <w:szCs w:val="28"/>
         </w:rPr>
-        <w:t xml:space="preserve">  %} </w:t>
+        <w:t xml:space="preserve">  %</w:t>
+      </w:r>
+      <w:proofErr w:type="gramEnd"/>
+      <w:r>
+        <w:rPr>
+          <w:b/>
+          <w:sz w:val="28"/>
+          <w:szCs w:val="28"/>
+        </w:rPr>
+        <w:t xml:space="preserve">} </w:t>
       </w:r>
     </w:p>
     <w:tbl>
@@ -543,13 +739,23 @@
               <w:t>La convention et ses avenants sont dénoncés à partir du {{</w:t>
             </w:r>
             <w:proofErr w:type="spellStart"/>
+            <w:proofErr w:type="gramStart"/>
             <w:r>
               <w:rPr>
                 <w:b/>
                 <w:sz w:val="28"/>
                 <w:szCs w:val="28"/>
               </w:rPr>
-              <w:t>convention.date_denonciation|d</w:t>
+              <w:t>convention.date</w:t>
+            </w:r>
+            <w:proofErr w:type="gramEnd"/>
+            <w:r>
+              <w:rPr>
+                <w:b/>
+                <w:sz w:val="28"/>
+                <w:szCs w:val="28"/>
+              </w:rPr>
+              <w:t>_denonciation|d</w:t>
             </w:r>
             <w:proofErr w:type="spellEnd"/>
             <w:r>
@@ -621,7 +827,14 @@
         <w:rPr>
           <w:rFonts w:cs="TimesNewRomanPSMT"/>
         </w:rPr>
-        <w:t xml:space="preserve"> {{ </w:t>
+        <w:t xml:space="preserve"> </w:t>
+      </w:r>
+      <w:proofErr w:type="gramStart"/>
+      <w:r>
+        <w:rPr>
+          <w:rFonts w:cs="TimesNewRomanPSMT"/>
+        </w:rPr>
+        <w:t xml:space="preserve">{{ </w:t>
       </w:r>
       <w:proofErr w:type="spellStart"/>
       <w:r>
@@ -631,6 +844,7 @@
         <w:t>programme.nom</w:t>
       </w:r>
       <w:proofErr w:type="spellEnd"/>
+      <w:proofErr w:type="gramEnd"/>
       <w:r>
         <w:rPr>
           <w:rFonts w:cs="TimesNewRomanPSMT"/>
@@ -654,6 +868,7 @@
         </w:rPr>
         <w:t xml:space="preserve">Adresse(s) de l’opération : </w:t>
       </w:r>
+      <w:proofErr w:type="gramStart"/>
       <w:r>
         <w:rPr>
           <w:rFonts w:cs="TimesNewRomanPSMT"/>
@@ -665,17 +880,39 @@
         <w:rPr>
           <w:rFonts w:cs="TimesNewRomanPSMT"/>
         </w:rPr>
-        <w:t>programme.adresse|inline_text_multiline</w:t>
+        <w:t>programme</w:t>
+      </w:r>
+      <w:proofErr w:type="gramEnd"/>
+      <w:r>
+        <w:rPr>
+          <w:rFonts w:cs="TimesNewRomanPSMT"/>
+        </w:rPr>
+        <w:t>.adresse|inline_text_</w:t>
+      </w:r>
+      <w:proofErr w:type="gramStart"/>
+      <w:r>
+        <w:rPr>
+          <w:rFonts w:cs="TimesNewRomanPSMT"/>
+        </w:rPr>
+        <w:t>multiline</w:t>
       </w:r>
       <w:proofErr w:type="spellEnd"/>
       <w:r>
         <w:rPr>
           <w:rFonts w:cs="TimesNewRomanPSMT"/>
         </w:rPr>
-        <w:t xml:space="preserve"> }}, </w:t>
+        <w:t xml:space="preserve"> }</w:t>
+      </w:r>
+      <w:proofErr w:type="gramEnd"/>
+      <w:r>
+        <w:rPr>
+          <w:rFonts w:cs="TimesNewRomanPSMT"/>
+        </w:rPr>
+        <w:t xml:space="preserve">}, </w:t>
       </w:r>
       <w:bookmarkStart w:id="1" w:name="CodePostal2"/>
       <w:bookmarkEnd w:id="1"/>
+      <w:proofErr w:type="gramStart"/>
       <w:r>
         <w:rPr>
           <w:rFonts w:cs="TimesNewRomanPSMT"/>
@@ -687,17 +924,39 @@
         <w:rPr>
           <w:rFonts w:cs="TimesNewRomanPSMT"/>
         </w:rPr>
-        <w:t>programme.code_postal</w:t>
+        <w:t>programme</w:t>
+      </w:r>
+      <w:proofErr w:type="gramEnd"/>
+      <w:r>
+        <w:rPr>
+          <w:rFonts w:cs="TimesNewRomanPSMT"/>
+        </w:rPr>
+        <w:t>.code_</w:t>
+      </w:r>
+      <w:proofErr w:type="gramStart"/>
+      <w:r>
+        <w:rPr>
+          <w:rFonts w:cs="TimesNewRomanPSMT"/>
+        </w:rPr>
+        <w:t>postal</w:t>
       </w:r>
       <w:proofErr w:type="spellEnd"/>
       <w:r>
         <w:rPr>
           <w:rFonts w:cs="TimesNewRomanPSMT"/>
         </w:rPr>
-        <w:t xml:space="preserve"> }} </w:t>
+        <w:t xml:space="preserve"> }</w:t>
+      </w:r>
+      <w:proofErr w:type="gramEnd"/>
+      <w:r>
+        <w:rPr>
+          <w:rFonts w:cs="TimesNewRomanPSMT"/>
+        </w:rPr>
+        <w:t xml:space="preserve">} </w:t>
       </w:r>
       <w:bookmarkStart w:id="2" w:name="Ville2"/>
       <w:bookmarkEnd w:id="2"/>
+      <w:proofErr w:type="gramStart"/>
       <w:r>
         <w:rPr>
           <w:rFonts w:cs="TimesNewRomanPSMT"/>
@@ -709,14 +968,35 @@
         <w:rPr>
           <w:rFonts w:cs="TimesNewRomanPSMT"/>
         </w:rPr>
-        <w:t>programme.ville</w:t>
+        <w:t>programme</w:t>
+      </w:r>
+      <w:proofErr w:type="gramEnd"/>
+      <w:r>
+        <w:rPr>
+          <w:rFonts w:cs="TimesNewRomanPSMT"/>
+        </w:rPr>
+        <w:t>.</w:t>
+      </w:r>
+      <w:proofErr w:type="gramStart"/>
+      <w:r>
+        <w:rPr>
+          <w:rFonts w:cs="TimesNewRomanPSMT"/>
+        </w:rPr>
+        <w:t>ville</w:t>
       </w:r>
       <w:proofErr w:type="spellEnd"/>
       <w:r>
         <w:rPr>
           <w:rFonts w:cs="TimesNewRomanPSMT"/>
         </w:rPr>
-        <w:t xml:space="preserve"> }}</w:t>
+        <w:t xml:space="preserve"> }</w:t>
+      </w:r>
+      <w:proofErr w:type="gramEnd"/>
+      <w:r>
+        <w:rPr>
+          <w:rFonts w:cs="TimesNewRomanPSMT"/>
+        </w:rPr>
+        <w:t>}</w:t>
       </w:r>
     </w:p>
     <w:p>
@@ -732,6 +1012,7 @@
           <w:rFonts w:cs="TimesNewRomanPSMT"/>
         </w:rPr>
       </w:pPr>
+      <w:proofErr w:type="gramStart"/>
       <w:r>
         <w:rPr>
           <w:rFonts w:cs="TimesNewRomanPSMT"/>
@@ -761,14 +1042,23 @@
           <w:b/>
           <w:bCs/>
         </w:rPr>
-        <w:t>convention.get_financements</w:t>
-      </w:r>
+        <w:t>convention.get</w:t>
+      </w:r>
+      <w:proofErr w:type="gramEnd"/>
       <w:r>
         <w:rPr>
           <w:rFonts w:cs="TimesNewRomanPSMT"/>
           <w:b/>
           <w:bCs/>
         </w:rPr>
+        <w:t>_financements</w:t>
+      </w:r>
+      <w:r>
+        <w:rPr>
+          <w:rFonts w:cs="TimesNewRomanPSMT"/>
+          <w:b/>
+          <w:bCs/>
+        </w:rPr>
         <w:t>|length</w:t>
       </w:r>
       <w:r>
@@ -777,7 +1067,16 @@
           <w:b/>
           <w:bCs/>
         </w:rPr>
-        <w:t>|pl</w:t>
+        <w:t>|</w:t>
+      </w:r>
+      <w:proofErr w:type="gramStart"/>
+      <w:r>
+        <w:rPr>
+          <w:rFonts w:cs="TimesNewRomanPSMT"/>
+          <w:b/>
+          <w:bCs/>
+        </w:rPr>
+        <w:t>pl</w:t>
       </w:r>
       <w:proofErr w:type="spellEnd"/>
       <w:r>
@@ -785,21 +1084,36 @@
           <w:b/>
           <w:bCs/>
         </w:rPr>
-        <w:t xml:space="preserve"> }}</w:t>
-      </w:r>
-      <w:r>
-        <w:rPr>
-          <w:rFonts w:cs="TimesNewRomanPSMT"/>
+        <w:t xml:space="preserve"> }</w:t>
+      </w:r>
+      <w:proofErr w:type="gramEnd"/>
+      <w:r>
+        <w:rPr>
           <w:b/>
           <w:bCs/>
         </w:rPr>
+        <w:t>}</w:t>
+      </w:r>
+      <w:r>
+        <w:rPr>
+          <w:rFonts w:cs="TimesNewRomanPSMT"/>
+          <w:b/>
+          <w:bCs/>
+        </w:rPr>
         <w:t> :</w:t>
       </w:r>
       <w:r>
         <w:rPr>
           <w:rFonts w:cs="TimesNewRomanPSMT"/>
         </w:rPr>
-        <w:t xml:space="preserve"> {{ </w:t>
+        <w:t xml:space="preserve"> </w:t>
+      </w:r>
+      <w:proofErr w:type="gramStart"/>
+      <w:r>
+        <w:rPr>
+          <w:rFonts w:cs="TimesNewRomanPSMT"/>
+        </w:rPr>
+        <w:t xml:space="preserve">{{ </w:t>
       </w:r>
       <w:proofErr w:type="spellStart"/>
       <w:r>
@@ -812,7 +1126,14 @@
         <w:rPr>
           <w:rFonts w:cs="TimesNewRomanPSMT"/>
         </w:rPr>
-        <w:t>get_financement_display</w:t>
+        <w:t>get</w:t>
+      </w:r>
+      <w:proofErr w:type="gramEnd"/>
+      <w:r>
+        <w:rPr>
+          <w:rFonts w:cs="TimesNewRomanPSMT"/>
+        </w:rPr>
+        <w:t>_financement_display</w:t>
       </w:r>
       <w:proofErr w:type="spellEnd"/>
     </w:p>
@@ -845,6 +1166,7 @@
         </w:rPr>
         <w:t xml:space="preserve">Date d’expiration de la convention APL : </w:t>
       </w:r>
+      <w:proofErr w:type="gramStart"/>
       <w:r>
         <w:rPr>
           <w:rFonts w:cs="TimesNewRomanPSMT"/>
@@ -856,14 +1178,35 @@
         <w:rPr>
           <w:rFonts w:cs="TimesNewRomanPSMT"/>
         </w:rPr>
-        <w:t>convention.date_fin_conventionnement|d</w:t>
+        <w:t>convention</w:t>
+      </w:r>
+      <w:proofErr w:type="gramEnd"/>
+      <w:r>
+        <w:rPr>
+          <w:rFonts w:cs="TimesNewRomanPSMT"/>
+        </w:rPr>
+        <w:t>.date_fin_conventionnement|</w:t>
+      </w:r>
+      <w:proofErr w:type="gramStart"/>
+      <w:r>
+        <w:rPr>
+          <w:rFonts w:cs="TimesNewRomanPSMT"/>
+        </w:rPr>
+        <w:t>d</w:t>
       </w:r>
       <w:proofErr w:type="spellEnd"/>
       <w:r>
         <w:rPr>
           <w:rFonts w:cs="TimesNewRomanPSMT"/>
         </w:rPr>
-        <w:t xml:space="preserve"> }}</w:t>
+        <w:t xml:space="preserve"> }</w:t>
+      </w:r>
+      <w:proofErr w:type="gramEnd"/>
+      <w:r>
+        <w:rPr>
+          <w:rFonts w:cs="TimesNewRomanPSMT"/>
+        </w:rPr>
+        <w:t>}</w:t>
       </w:r>
     </w:p>
     <w:p>
@@ -887,6 +1230,7 @@
         </w:rPr>
         <w:t xml:space="preserve">Type de la convention : </w:t>
       </w:r>
+      <w:proofErr w:type="gramStart"/>
       <w:r>
         <w:rPr>
           <w:rFonts w:cs="TimesNewRomanPSMT"/>
@@ -910,7 +1254,14 @@
         <w:rPr>
           <w:rFonts w:cs="TimesNewRomanPSMT"/>
         </w:rPr>
-        <w:t>get_</w:t>
+        <w:t>get</w:t>
+      </w:r>
+      <w:proofErr w:type="gramEnd"/>
+      <w:r>
+        <w:rPr>
+          <w:rFonts w:cs="TimesNewRomanPSMT"/>
+        </w:rPr>
+        <w:t>_</w:t>
       </w:r>
       <w:r>
         <w:rPr>
@@ -922,7 +1273,14 @@
         <w:rPr>
           <w:rFonts w:cs="TimesNewRomanPSMT"/>
         </w:rPr>
-        <w:t>_display</w:t>
+        <w:t>_</w:t>
+      </w:r>
+      <w:proofErr w:type="gramStart"/>
+      <w:r>
+        <w:rPr>
+          <w:rFonts w:cs="TimesNewRomanPSMT"/>
+        </w:rPr>
+        <w:t>display</w:t>
       </w:r>
       <w:proofErr w:type="spellEnd"/>
       <w:r>
@@ -935,7 +1293,14 @@
         <w:rPr>
           <w:rFonts w:cs="TimesNewRomanPSMT"/>
         </w:rPr>
-        <w:t xml:space="preserve"> }}</w:t>
+        <w:t xml:space="preserve"> }</w:t>
+      </w:r>
+      <w:proofErr w:type="gramEnd"/>
+      <w:r>
+        <w:rPr>
+          <w:rFonts w:cs="TimesNewRomanPSMT"/>
+        </w:rPr>
+        <w:t>}</w:t>
       </w:r>
     </w:p>
     <w:p>
@@ -969,7 +1334,14 @@
         <w:rPr>
           <w:rFonts w:cs="TimesNewRomanPSMT"/>
         </w:rPr>
-        <w:t xml:space="preserve"> %}</w:t>
+        <w:t xml:space="preserve"> </w:t>
+      </w:r>
+      <w:proofErr w:type="gramStart"/>
+      <w:r>
+        <w:rPr>
+          <w:rFonts w:cs="TimesNewRomanPSMT"/>
+        </w:rPr>
+        <w:t>%}</w:t>
       </w:r>
       <w:r>
         <w:rPr>
@@ -977,14 +1349,23 @@
           <w:b/>
           <w:bCs/>
         </w:rPr>
-        <w:t xml:space="preserve">Détail </w:t>
-      </w:r>
+        <w:t>Détail</w:t>
+      </w:r>
+      <w:proofErr w:type="gramEnd"/>
       <w:r>
         <w:rPr>
           <w:rFonts w:cs="TimesNewRomanPSMT"/>
           <w:b/>
           <w:bCs/>
         </w:rPr>
+        <w:t xml:space="preserve"> </w:t>
+      </w:r>
+      <w:r>
+        <w:rPr>
+          <w:rFonts w:cs="TimesNewRomanPSMT"/>
+          <w:b/>
+          <w:bCs/>
+        </w:rPr>
         <w:t xml:space="preserve">du type de résidence </w:t>
       </w:r>
       <w:r>
@@ -995,6 +1376,7 @@
         </w:rPr>
         <w:t xml:space="preserve">: </w:t>
       </w:r>
+      <w:proofErr w:type="gramStart"/>
       <w:r>
         <w:rPr>
           <w:rFonts w:cs="TimesNewRomanPSMT"/>
@@ -1014,11 +1396,19 @@
         </w:rPr>
         <w:t>residence</w:t>
       </w:r>
-      <w:r>
-        <w:rPr>
-          <w:rFonts w:cs="TimesNewRomanPSMT"/>
-        </w:rPr>
-        <w:t>_attributions</w:t>
+      <w:proofErr w:type="gramEnd"/>
+      <w:r>
+        <w:rPr>
+          <w:rFonts w:cs="TimesNewRomanPSMT"/>
+        </w:rPr>
+        <w:t>_</w:t>
+      </w:r>
+      <w:proofErr w:type="gramStart"/>
+      <w:r>
+        <w:rPr>
+          <w:rFonts w:cs="TimesNewRomanPSMT"/>
+        </w:rPr>
+        <w:t>attributions</w:t>
       </w:r>
       <w:proofErr w:type="spellEnd"/>
       <w:r>
@@ -1031,7 +1421,14 @@
         <w:rPr>
           <w:rFonts w:cs="TimesNewRomanPSMT"/>
         </w:rPr>
-        <w:t xml:space="preserve">{% </w:t>
+        <w:t>{</w:t>
+      </w:r>
+      <w:proofErr w:type="gramEnd"/>
+      <w:r>
+        <w:rPr>
+          <w:rFonts w:cs="TimesNewRomanPSMT"/>
+        </w:rPr>
+        <w:t xml:space="preserve">% </w:t>
       </w:r>
       <w:proofErr w:type="spellStart"/>
       <w:r>
@@ -1045,7 +1442,21 @@
         <w:rPr>
           <w:rFonts w:cs="TimesNewRomanPSMT"/>
         </w:rPr>
-        <w:t xml:space="preserve"> %}{% if </w:t>
+        <w:t xml:space="preserve"> </w:t>
+      </w:r>
+      <w:proofErr w:type="gramStart"/>
+      <w:r>
+        <w:rPr>
+          <w:rFonts w:cs="TimesNewRomanPSMT"/>
+        </w:rPr>
+        <w:t>%}{</w:t>
+      </w:r>
+      <w:proofErr w:type="gramEnd"/>
+      <w:r>
+        <w:rPr>
+          <w:rFonts w:cs="TimesNewRomanPSMT"/>
+        </w:rPr>
+        <w:t xml:space="preserve">% if </w:t>
       </w:r>
       <w:proofErr w:type="spellStart"/>
       <w:r>
@@ -1059,7 +1470,14 @@
         <w:rPr>
           <w:rFonts w:cs="TimesNewRomanPSMT"/>
         </w:rPr>
-        <w:t xml:space="preserve"> %}</w:t>
+        <w:t xml:space="preserve"> </w:t>
+      </w:r>
+      <w:proofErr w:type="gramStart"/>
+      <w:r>
+        <w:rPr>
+          <w:rFonts w:cs="TimesNewRomanPSMT"/>
+        </w:rPr>
+        <w:t>%}</w:t>
       </w:r>
       <w:r>
         <w:rPr>
@@ -1069,6 +1487,7 @@
         </w:rPr>
         <w:t>Détail</w:t>
       </w:r>
+      <w:proofErr w:type="gramEnd"/>
       <w:r>
         <w:rPr>
           <w:rFonts w:cs="TimesNewRomanPSMT"/>
@@ -1085,6 +1504,7 @@
         </w:rPr>
         <w:t xml:space="preserve">: </w:t>
       </w:r>
+      <w:proofErr w:type="gramStart"/>
       <w:r>
         <w:rPr>
           <w:rFonts w:cs="TimesNewRomanPSMT"/>
@@ -1096,8 +1516,16 @@
         <w:rPr>
           <w:rFonts w:cs="TimesNewRomanPSMT"/>
         </w:rPr>
-        <w:t>foyer_</w:t>
-      </w:r>
+        <w:t>foyer</w:t>
+      </w:r>
+      <w:proofErr w:type="gramEnd"/>
+      <w:r>
+        <w:rPr>
+          <w:rFonts w:cs="TimesNewRomanPSMT"/>
+        </w:rPr>
+        <w:t>_</w:t>
+      </w:r>
+      <w:proofErr w:type="gramStart"/>
       <w:r>
         <w:rPr>
           <w:rFonts w:cs="TimesNewRomanPSMT"/>
@@ -1121,7 +1549,14 @@
         <w:rPr>
           <w:rFonts w:cs="TimesNewRomanPSMT"/>
         </w:rPr>
-        <w:t xml:space="preserve">{% </w:t>
+        <w:t>{</w:t>
+      </w:r>
+      <w:proofErr w:type="gramEnd"/>
+      <w:r>
+        <w:rPr>
+          <w:rFonts w:cs="TimesNewRomanPSMT"/>
+        </w:rPr>
+        <w:t xml:space="preserve">% </w:t>
       </w:r>
       <w:proofErr w:type="spellStart"/>
       <w:r>
@@ -1154,6 +1589,7 @@
         </w:rPr>
         <w:t xml:space="preserve">Date de signature de la convention APL : </w:t>
       </w:r>
+      <w:proofErr w:type="gramStart"/>
       <w:r>
         <w:rPr>
           <w:rFonts w:cs="TimesNewRomanPSMT"/>
@@ -1174,14 +1610,35 @@
         <w:rPr>
           <w:rFonts w:cs="TimesNewRomanPSMT"/>
         </w:rPr>
-        <w:t>televersement_convention_signee_le|d</w:t>
+        <w:t>televersement</w:t>
+      </w:r>
+      <w:proofErr w:type="gramEnd"/>
+      <w:r>
+        <w:rPr>
+          <w:rFonts w:cs="TimesNewRomanPSMT"/>
+        </w:rPr>
+        <w:t>_convention_signee_le|</w:t>
+      </w:r>
+      <w:proofErr w:type="gramStart"/>
+      <w:r>
+        <w:rPr>
+          <w:rFonts w:cs="TimesNewRomanPSMT"/>
+        </w:rPr>
+        <w:t>d</w:t>
       </w:r>
       <w:proofErr w:type="spellEnd"/>
       <w:r>
         <w:rPr>
           <w:rFonts w:cs="TimesNewRomanPSMT"/>
         </w:rPr>
-        <w:t xml:space="preserve"> }}</w:t>
+        <w:t xml:space="preserve"> }</w:t>
+      </w:r>
+      <w:proofErr w:type="gramEnd"/>
+      <w:r>
+        <w:rPr>
+          <w:rFonts w:cs="TimesNewRomanPSMT"/>
+        </w:rPr>
+        <w:t>}</w:t>
       </w:r>
     </w:p>
     <w:p>
@@ -1201,6 +1658,7 @@
         <w:lastRenderedPageBreak/>
         <w:t xml:space="preserve">Coordonnées du propriétaire : </w:t>
       </w:r>
+      <w:proofErr w:type="gramStart"/>
       <w:r>
         <w:rPr>
           <w:rFonts w:cs="TimesNewRomanPSMT"/>
@@ -1212,14 +1670,35 @@
         <w:rPr>
           <w:rFonts w:cs="TimesNewRomanPSMT"/>
         </w:rPr>
-        <w:t>bailleur.nom|upper</w:t>
+        <w:t>bailleur.nom</w:t>
+      </w:r>
+      <w:proofErr w:type="gramEnd"/>
+      <w:r>
+        <w:rPr>
+          <w:rFonts w:cs="TimesNewRomanPSMT"/>
+        </w:rPr>
+        <w:t>|</w:t>
+      </w:r>
+      <w:proofErr w:type="gramStart"/>
+      <w:r>
+        <w:rPr>
+          <w:rFonts w:cs="TimesNewRomanPSMT"/>
+        </w:rPr>
+        <w:t>upper</w:t>
       </w:r>
       <w:proofErr w:type="spellEnd"/>
       <w:r>
         <w:rPr>
           <w:rFonts w:cs="TimesNewRomanPSMT"/>
         </w:rPr>
-        <w:t xml:space="preserve"> }}</w:t>
+        <w:t xml:space="preserve"> }</w:t>
+      </w:r>
+      <w:proofErr w:type="gramEnd"/>
+      <w:r>
+        <w:rPr>
+          <w:rFonts w:cs="TimesNewRomanPSMT"/>
+        </w:rPr>
+        <w:t>}</w:t>
       </w:r>
       <w:bookmarkStart w:id="3" w:name="NomProgramme1"/>
       <w:bookmarkEnd w:id="3"/>
@@ -1227,49 +1706,133 @@
         <w:rPr>
           <w:rFonts w:cs="TimesNewRomanPSMT"/>
         </w:rPr>
-        <w:t xml:space="preserve">, {{ </w:t>
+        <w:t xml:space="preserve">, </w:t>
+      </w:r>
+      <w:proofErr w:type="gramStart"/>
+      <w:r>
+        <w:rPr>
+          <w:rFonts w:cs="TimesNewRomanPSMT"/>
+        </w:rPr>
+        <w:t xml:space="preserve">{{ </w:t>
       </w:r>
       <w:proofErr w:type="spellStart"/>
       <w:r>
         <w:rPr>
           <w:rFonts w:cs="TimesNewRomanPSMT"/>
         </w:rPr>
-        <w:t>bailleur.adresse</w:t>
+        <w:t>bailleur</w:t>
+      </w:r>
+      <w:proofErr w:type="gramEnd"/>
+      <w:r>
+        <w:rPr>
+          <w:rFonts w:cs="TimesNewRomanPSMT"/>
+        </w:rPr>
+        <w:t>.</w:t>
+      </w:r>
+      <w:proofErr w:type="gramStart"/>
+      <w:r>
+        <w:rPr>
+          <w:rFonts w:cs="TimesNewRomanPSMT"/>
+        </w:rPr>
+        <w:t>adresse</w:t>
       </w:r>
       <w:proofErr w:type="spellEnd"/>
       <w:r>
         <w:rPr>
           <w:rFonts w:cs="TimesNewRomanPSMT"/>
         </w:rPr>
-        <w:t xml:space="preserve"> }}, {{ </w:t>
+        <w:t xml:space="preserve"> }</w:t>
+      </w:r>
+      <w:proofErr w:type="gramEnd"/>
+      <w:r>
+        <w:rPr>
+          <w:rFonts w:cs="TimesNewRomanPSMT"/>
+        </w:rPr>
+        <w:t xml:space="preserve">}, </w:t>
+      </w:r>
+      <w:proofErr w:type="gramStart"/>
+      <w:r>
+        <w:rPr>
+          <w:rFonts w:cs="TimesNewRomanPSMT"/>
+        </w:rPr>
+        <w:t xml:space="preserve">{{ </w:t>
       </w:r>
       <w:proofErr w:type="spellStart"/>
       <w:r>
         <w:rPr>
           <w:rFonts w:cs="TimesNewRomanPSMT"/>
         </w:rPr>
-        <w:t>bailleur.code_postal</w:t>
+        <w:t>bailleur</w:t>
+      </w:r>
+      <w:proofErr w:type="gramEnd"/>
+      <w:r>
+        <w:rPr>
+          <w:rFonts w:cs="TimesNewRomanPSMT"/>
+        </w:rPr>
+        <w:t>.code_</w:t>
+      </w:r>
+      <w:proofErr w:type="gramStart"/>
+      <w:r>
+        <w:rPr>
+          <w:rFonts w:cs="TimesNewRomanPSMT"/>
+        </w:rPr>
+        <w:t>postal</w:t>
       </w:r>
       <w:proofErr w:type="spellEnd"/>
       <w:r>
         <w:rPr>
           <w:rFonts w:cs="TimesNewRomanPSMT"/>
         </w:rPr>
-        <w:t xml:space="preserve"> }} {{ </w:t>
+        <w:t xml:space="preserve"> }</w:t>
+      </w:r>
+      <w:proofErr w:type="gramEnd"/>
+      <w:r>
+        <w:rPr>
+          <w:rFonts w:cs="TimesNewRomanPSMT"/>
+        </w:rPr>
+        <w:t xml:space="preserve">} </w:t>
+      </w:r>
+      <w:proofErr w:type="gramStart"/>
+      <w:r>
+        <w:rPr>
+          <w:rFonts w:cs="TimesNewRomanPSMT"/>
+        </w:rPr>
+        <w:t xml:space="preserve">{{ </w:t>
       </w:r>
       <w:proofErr w:type="spellStart"/>
       <w:r>
         <w:rPr>
           <w:rFonts w:cs="TimesNewRomanPSMT"/>
         </w:rPr>
-        <w:t>bailleur.ville</w:t>
+        <w:t>bailleur</w:t>
+      </w:r>
+      <w:proofErr w:type="gramEnd"/>
+      <w:r>
+        <w:rPr>
+          <w:rFonts w:cs="TimesNewRomanPSMT"/>
+        </w:rPr>
+        <w:t>.</w:t>
+      </w:r>
+      <w:proofErr w:type="gramStart"/>
+      <w:r>
+        <w:rPr>
+          <w:rFonts w:cs="TimesNewRomanPSMT"/>
+        </w:rPr>
+        <w:t>ville</w:t>
       </w:r>
       <w:proofErr w:type="spellEnd"/>
       <w:r>
         <w:rPr>
           <w:rFonts w:cs="TimesNewRomanPSMT"/>
         </w:rPr>
-        <w:t xml:space="preserve"> }}</w:t>
+        <w:t xml:space="preserve"> }</w:t>
+      </w:r>
+      <w:proofErr w:type="gramEnd"/>
+      <w:r>
+        <w:rPr>
+          <w:rFonts w:cs="TimesNewRomanPSMT"/>
+        </w:rPr>
+        <w:t>}</w:t>
       </w:r>
     </w:p>
     <w:p>
@@ -1288,6 +1851,7 @@
         </w:rPr>
         <w:t xml:space="preserve">Coordonnées du gestionnaire : </w:t>
       </w:r>
+      <w:proofErr w:type="gramStart"/>
       <w:r>
         <w:rPr>
           <w:rFonts w:cs="TimesNewRomanPSMT"/>
@@ -1299,56 +1863,161 @@
         <w:rPr>
           <w:rFonts w:cs="TimesNewRomanPSMT"/>
         </w:rPr>
-        <w:t>bailleur.nom|upper</w:t>
+        <w:t>bailleur.nom</w:t>
+      </w:r>
+      <w:proofErr w:type="gramEnd"/>
+      <w:r>
+        <w:rPr>
+          <w:rFonts w:cs="TimesNewRomanPSMT"/>
+        </w:rPr>
+        <w:t>|</w:t>
+      </w:r>
+      <w:proofErr w:type="gramStart"/>
+      <w:r>
+        <w:rPr>
+          <w:rFonts w:cs="TimesNewRomanPSMT"/>
+        </w:rPr>
+        <w:t>upper</w:t>
       </w:r>
       <w:proofErr w:type="spellEnd"/>
       <w:r>
         <w:rPr>
           <w:rFonts w:cs="TimesNewRomanPSMT"/>
         </w:rPr>
-        <w:t xml:space="preserve"> }}, {{ </w:t>
+        <w:t xml:space="preserve"> }</w:t>
+      </w:r>
+      <w:proofErr w:type="gramEnd"/>
+      <w:r>
+        <w:rPr>
+          <w:rFonts w:cs="TimesNewRomanPSMT"/>
+        </w:rPr>
+        <w:t xml:space="preserve">}, </w:t>
+      </w:r>
+      <w:proofErr w:type="gramStart"/>
+      <w:r>
+        <w:rPr>
+          <w:rFonts w:cs="TimesNewRomanPSMT"/>
+        </w:rPr>
+        <w:t xml:space="preserve">{{ </w:t>
       </w:r>
       <w:proofErr w:type="spellStart"/>
       <w:r>
         <w:rPr>
           <w:rFonts w:cs="TimesNewRomanPSMT"/>
         </w:rPr>
-        <w:t>bailleur.adresse</w:t>
+        <w:t>bailleur</w:t>
+      </w:r>
+      <w:proofErr w:type="gramEnd"/>
+      <w:r>
+        <w:rPr>
+          <w:rFonts w:cs="TimesNewRomanPSMT"/>
+        </w:rPr>
+        <w:t>.</w:t>
+      </w:r>
+      <w:proofErr w:type="gramStart"/>
+      <w:r>
+        <w:rPr>
+          <w:rFonts w:cs="TimesNewRomanPSMT"/>
+        </w:rPr>
+        <w:t>adresse</w:t>
       </w:r>
       <w:proofErr w:type="spellEnd"/>
       <w:r>
         <w:rPr>
           <w:rFonts w:cs="TimesNewRomanPSMT"/>
         </w:rPr>
-        <w:t xml:space="preserve"> }}, {{ </w:t>
+        <w:t xml:space="preserve"> }</w:t>
+      </w:r>
+      <w:proofErr w:type="gramEnd"/>
+      <w:r>
+        <w:rPr>
+          <w:rFonts w:cs="TimesNewRomanPSMT"/>
+        </w:rPr>
+        <w:t xml:space="preserve">}, </w:t>
+      </w:r>
+      <w:proofErr w:type="gramStart"/>
+      <w:r>
+        <w:rPr>
+          <w:rFonts w:cs="TimesNewRomanPSMT"/>
+        </w:rPr>
+        <w:t xml:space="preserve">{{ </w:t>
       </w:r>
       <w:proofErr w:type="spellStart"/>
       <w:r>
         <w:rPr>
           <w:rFonts w:cs="TimesNewRomanPSMT"/>
         </w:rPr>
-        <w:t>bailleur.code_postal</w:t>
+        <w:t>bailleur</w:t>
+      </w:r>
+      <w:proofErr w:type="gramEnd"/>
+      <w:r>
+        <w:rPr>
+          <w:rFonts w:cs="TimesNewRomanPSMT"/>
+        </w:rPr>
+        <w:t>.code_</w:t>
+      </w:r>
+      <w:proofErr w:type="gramStart"/>
+      <w:r>
+        <w:rPr>
+          <w:rFonts w:cs="TimesNewRomanPSMT"/>
+        </w:rPr>
+        <w:t>postal</w:t>
       </w:r>
       <w:proofErr w:type="spellEnd"/>
       <w:r>
         <w:rPr>
           <w:rFonts w:cs="TimesNewRomanPSMT"/>
         </w:rPr>
-        <w:t xml:space="preserve"> }} {{ </w:t>
+        <w:t xml:space="preserve"> }</w:t>
+      </w:r>
+      <w:proofErr w:type="gramEnd"/>
+      <w:r>
+        <w:rPr>
+          <w:rFonts w:cs="TimesNewRomanPSMT"/>
+        </w:rPr>
+        <w:t xml:space="preserve">} </w:t>
+      </w:r>
+      <w:proofErr w:type="gramStart"/>
+      <w:r>
+        <w:rPr>
+          <w:rFonts w:cs="TimesNewRomanPSMT"/>
+        </w:rPr>
+        <w:t xml:space="preserve">{{ </w:t>
       </w:r>
       <w:proofErr w:type="spellStart"/>
       <w:r>
         <w:rPr>
           <w:rFonts w:cs="TimesNewRomanPSMT"/>
         </w:rPr>
-        <w:t>bailleur.ville</w:t>
+        <w:t>bailleur</w:t>
+      </w:r>
+      <w:proofErr w:type="gramEnd"/>
+      <w:r>
+        <w:rPr>
+          <w:rFonts w:cs="TimesNewRomanPSMT"/>
+        </w:rPr>
+        <w:t>.</w:t>
+      </w:r>
+      <w:proofErr w:type="gramStart"/>
+      <w:r>
+        <w:rPr>
+          <w:rFonts w:cs="TimesNewRomanPSMT"/>
+        </w:rPr>
+        <w:t>ville</w:t>
       </w:r>
       <w:proofErr w:type="spellEnd"/>
       <w:r>
         <w:rPr>
           <w:rFonts w:cs="TimesNewRomanPSMT"/>
         </w:rPr>
-        <w:t xml:space="preserve"> }}</w:t>
+        <w:t xml:space="preserve"> }</w:t>
+      </w:r>
+      <w:proofErr w:type="gramEnd"/>
+      <w:r>
+        <w:rPr>
+          <w:rFonts w:cs="TimesNewRomanPSMT"/>
+        </w:rPr>
+        <w:t>}</w:t>
       </w:r>
     </w:p>
     <w:p>
@@ -1372,6 +2041,7 @@
         </w:rPr>
         <w:t xml:space="preserve">{% for lot in lots %} </w:t>
       </w:r>
+      <w:proofErr w:type="gramStart"/>
       <w:r>
         <w:rPr>
           <w:rFonts w:cs="TimesNewRomanPSMT"/>
@@ -1383,14 +2053,35 @@
         <w:rPr>
           <w:rFonts w:cs="TimesNewRomanPSMT"/>
         </w:rPr>
-        <w:t>lot.financement</w:t>
+        <w:t>lot</w:t>
+      </w:r>
+      <w:proofErr w:type="gramEnd"/>
+      <w:r>
+        <w:rPr>
+          <w:rFonts w:cs="TimesNewRomanPSMT"/>
+        </w:rPr>
+        <w:t>.</w:t>
+      </w:r>
+      <w:proofErr w:type="gramStart"/>
+      <w:r>
+        <w:rPr>
+          <w:rFonts w:cs="TimesNewRomanPSMT"/>
+        </w:rPr>
+        <w:t>financement</w:t>
       </w:r>
       <w:proofErr w:type="spellEnd"/>
       <w:r>
         <w:rPr>
           <w:rFonts w:cs="TimesNewRomanPSMT"/>
         </w:rPr>
-        <w:t xml:space="preserve"> }}</w:t>
+        <w:t xml:space="preserve"> }</w:t>
+      </w:r>
+      <w:proofErr w:type="gramEnd"/>
+      <w:r>
+        <w:rPr>
+          <w:rFonts w:cs="TimesNewRomanPSMT"/>
+        </w:rPr>
+        <w:t>}</w:t>
       </w:r>
       <w:r>
         <w:rPr>
@@ -1398,22 +2089,33 @@
         </w:rPr>
         <w:t xml:space="preserve"> : </w:t>
       </w:r>
+      <w:proofErr w:type="gramStart"/>
       <w:r>
         <w:t xml:space="preserve">{{ </w:t>
       </w:r>
       <w:proofErr w:type="spellStart"/>
       <w:r>
-        <w:t>lot.get_type_habitat_advanced_display</w:t>
+        <w:t>lot.get</w:t>
+      </w:r>
+      <w:proofErr w:type="gramEnd"/>
+      <w:r>
+        <w:t>_type_habitat_advanced_display</w:t>
       </w:r>
       <w:proofErr w:type="spellEnd"/>
       <w:r>
         <w:t>(</w:t>
       </w:r>
       <w:proofErr w:type="spellStart"/>
-      <w:r>
-        <w:t>lot.nb_logements</w:t>
+      <w:proofErr w:type="gramStart"/>
+      <w:r>
+        <w:t>lot.nb</w:t>
+      </w:r>
+      <w:proofErr w:type="gramEnd"/>
+      <w:r>
+        <w:t>_logements</w:t>
       </w:r>
       <w:proofErr w:type="spellEnd"/>
+      <w:proofErr w:type="gramStart"/>
       <w:r>
         <w:t>) }}</w:t>
       </w:r>
@@ -1423,9 +2125,17 @@
         <w:rPr>
           <w:rFonts w:cs="TimesNewRomanPSMT"/>
         </w:rPr>
-        <w:t xml:space="preserve">{% if not </w:t>
+        <w:t>{</w:t>
+      </w:r>
+      <w:proofErr w:type="gramEnd"/>
+      <w:r>
+        <w:rPr>
+          <w:rFonts w:cs="TimesNewRomanPSMT"/>
+        </w:rPr>
+        <w:t xml:space="preserve">% if not </w:t>
       </w:r>
       <w:proofErr w:type="spellStart"/>
+      <w:proofErr w:type="gramStart"/>
       <w:r>
         <w:rPr>
           <w:rFonts w:cs="TimesNewRomanPSMT"/>
@@ -1433,6 +2143,7 @@
         <w:t>loop.last</w:t>
       </w:r>
       <w:proofErr w:type="spellEnd"/>
+      <w:proofErr w:type="gramEnd"/>
       <w:r>
         <w:rPr>
           <w:rFonts w:cs="TimesNewRomanPSMT"/>
@@ -1451,7 +2162,21 @@
         <w:rPr>
           <w:rFonts w:cs="TimesNewRomanPSMT"/>
         </w:rPr>
-        <w:t xml:space="preserve"> %}{% </w:t>
+        <w:t xml:space="preserve"> </w:t>
+      </w:r>
+      <w:proofErr w:type="gramStart"/>
+      <w:r>
+        <w:rPr>
+          <w:rFonts w:cs="TimesNewRomanPSMT"/>
+        </w:rPr>
+        <w:t>%}{</w:t>
+      </w:r>
+      <w:proofErr w:type="gramEnd"/>
+      <w:r>
+        <w:rPr>
+          <w:rFonts w:cs="TimesNewRomanPSMT"/>
+        </w:rPr>
+        <w:t xml:space="preserve">% </w:t>
       </w:r>
       <w:proofErr w:type="spellStart"/>
       <w:r>
@@ -1491,6 +2216,7 @@
         <w:t xml:space="preserve">Nature </w:t>
       </w:r>
       <w:proofErr w:type="spellStart"/>
+      <w:proofErr w:type="gramStart"/>
       <w:r>
         <w:rPr>
           <w:b/>
@@ -1508,25 +2234,54 @@
         </w:rPr>
         <w:t> :</w:t>
       </w:r>
+      <w:proofErr w:type="gramEnd"/>
       <w:r>
         <w:rPr>
           <w:lang w:val="en-US"/>
         </w:rPr>
-        <w:t xml:space="preserve">  {{ </w:t>
+        <w:t xml:space="preserve">  </w:t>
+      </w:r>
+      <w:proofErr w:type="gramStart"/>
+      <w:r>
+        <w:rPr>
+          <w:lang w:val="en-US"/>
+        </w:rPr>
+        <w:t xml:space="preserve">{{ </w:t>
       </w:r>
       <w:proofErr w:type="spellStart"/>
       <w:r>
         <w:rPr>
           <w:lang w:val="en-US"/>
         </w:rPr>
-        <w:t>programme.get_type_operation_advanced_display</w:t>
+        <w:t>programme.get</w:t>
+      </w:r>
+      <w:proofErr w:type="gramEnd"/>
+      <w:r>
+        <w:rPr>
+          <w:lang w:val="en-US"/>
+        </w:rPr>
+        <w:t>_type_operation_advanced_</w:t>
+      </w:r>
+      <w:proofErr w:type="gramStart"/>
+      <w:r>
+        <w:rPr>
+          <w:lang w:val="en-US"/>
+        </w:rPr>
+        <w:t>display</w:t>
       </w:r>
       <w:proofErr w:type="spellEnd"/>
       <w:r>
         <w:rPr>
           <w:lang w:val="en-US"/>
         </w:rPr>
-        <w:t>() }}</w:t>
+        <w:t>() }</w:t>
+      </w:r>
+      <w:proofErr w:type="gramEnd"/>
+      <w:r>
+        <w:rPr>
+          <w:lang w:val="en-US"/>
+        </w:rPr>
+        <w:t>}</w:t>
       </w:r>
     </w:p>
     <w:p>
@@ -1546,6 +2301,7 @@
         </w:rPr>
         <w:t xml:space="preserve">Nombre de logements : </w:t>
       </w:r>
+      <w:proofErr w:type="gramStart"/>
       <w:r>
         <w:t xml:space="preserve">{{ </w:t>
       </w:r>
@@ -1553,12 +2309,21 @@
       <w:r>
         <w:t>convention</w:t>
       </w:r>
-      <w:r>
-        <w:t>.nb_logements</w:t>
+      <w:proofErr w:type="gramEnd"/>
+      <w:r>
+        <w:t>.nb_</w:t>
+      </w:r>
+      <w:proofErr w:type="gramStart"/>
+      <w:r>
+        <w:t>logements</w:t>
       </w:r>
       <w:proofErr w:type="spellEnd"/>
       <w:r>
-        <w:t xml:space="preserve"> }}</w:t>
+        <w:t xml:space="preserve"> }</w:t>
+      </w:r>
+      <w:proofErr w:type="gramEnd"/>
+      <w:r>
+        <w:t>}</w:t>
       </w:r>
     </w:p>
     <w:p>
@@ -1628,7 +2393,23 @@
           <w:b/>
           <w:bCs/>
         </w:rPr>
-        <w:t xml:space="preserve"> %}Redevance{% </w:t>
+        <w:t xml:space="preserve"> </w:t>
+      </w:r>
+      <w:proofErr w:type="gramStart"/>
+      <w:r>
+        <w:rPr>
+          <w:b/>
+          <w:bCs/>
+        </w:rPr>
+        <w:t>%}Redevance</w:t>
+      </w:r>
+      <w:proofErr w:type="gramEnd"/>
+      <w:r>
+        <w:rPr>
+          <w:b/>
+          <w:bCs/>
+        </w:rPr>
+        <w:t xml:space="preserve">{% </w:t>
       </w:r>
       <w:proofErr w:type="spellStart"/>
       <w:r>
@@ -1644,7 +2425,23 @@
           <w:b/>
           <w:bCs/>
         </w:rPr>
-        <w:t xml:space="preserve"> %}Loyer{% </w:t>
+        <w:t xml:space="preserve"> </w:t>
+      </w:r>
+      <w:proofErr w:type="gramStart"/>
+      <w:r>
+        <w:rPr>
+          <w:b/>
+          <w:bCs/>
+        </w:rPr>
+        <w:t>%}Loyer</w:t>
+      </w:r>
+      <w:proofErr w:type="gramEnd"/>
+      <w:r>
+        <w:rPr>
+          <w:b/>
+          <w:bCs/>
+        </w:rPr>
+        <w:t xml:space="preserve">{% </w:t>
       </w:r>
       <w:proofErr w:type="spellStart"/>
       <w:r>
@@ -1668,12 +2465,37 @@
         </w:rPr>
         <w:t xml:space="preserve"> </w:t>
       </w:r>
+      <w:proofErr w:type="gramStart"/>
       <w:r>
         <w:rPr>
           <w:rFonts w:cs="TimesNewRomanPSMT"/>
           <w:bCs/>
         </w:rPr>
-        <w:t>{{ loyer_m2|f }} € le mètre carré par mois.</w:t>
+        <w:t>{{ loyer</w:t>
+      </w:r>
+      <w:proofErr w:type="gramEnd"/>
+      <w:r>
+        <w:rPr>
+          <w:rFonts w:cs="TimesNewRomanPSMT"/>
+          <w:bCs/>
+        </w:rPr>
+        <w:t>_m2|</w:t>
+      </w:r>
+      <w:proofErr w:type="gramStart"/>
+      <w:r>
+        <w:rPr>
+          <w:rFonts w:cs="TimesNewRomanPSMT"/>
+          <w:bCs/>
+        </w:rPr>
+        <w:t>f }</w:t>
+      </w:r>
+      <w:proofErr w:type="gramEnd"/>
+      <w:r>
+        <w:rPr>
+          <w:rFonts w:cs="TimesNewRomanPSMT"/>
+          <w:bCs/>
+        </w:rPr>
+        <w:t>} € le mètre carré par mois.</w:t>
       </w:r>
       <w:r>
         <w:rPr>
@@ -1745,8 +2567,6 @@
                 <w:rFonts w:ascii="TimesNewRomanPSMT" w:hAnsi="TimesNewRomanPSMT" w:cs="TimesNewRomanPSMT"/>
                 <w:b/>
                 <w:bCs/>
-                <w:sz w:val="16"/>
-                <w:szCs w:val="16"/>
               </w:rPr>
             </w:pPr>
             <w:r>
@@ -1754,8 +2574,6 @@
                 <w:rFonts w:ascii="TimesNewRomanPSMT" w:hAnsi="TimesNewRomanPSMT" w:cs="TimesNewRomanPSMT"/>
                 <w:b/>
                 <w:bCs/>
-                <w:sz w:val="16"/>
-                <w:szCs w:val="16"/>
               </w:rPr>
               <w:t>Nombre de logements</w:t>
             </w:r>
@@ -1781,6 +2599,7 @@
               <w:t xml:space="preserve">{%tr for </w:t>
             </w:r>
             <w:proofErr w:type="spellStart"/>
+            <w:proofErr w:type="gramStart"/>
             <w:r>
               <w:rPr>
                 <w:lang w:val="en-US"/>
@@ -1788,6 +2607,7 @@
               <w:t>k,v</w:t>
             </w:r>
             <w:proofErr w:type="spellEnd"/>
+            <w:proofErr w:type="gramEnd"/>
             <w:r>
               <w:rPr>
                 <w:lang w:val="en-US"/>
@@ -1799,9 +2619,17 @@
               <w:rPr>
                 <w:lang w:val="en-US"/>
               </w:rPr>
-              <w:t>nb_logements_par_type.items</w:t>
+              <w:t>nb_logements_par_</w:t>
+            </w:r>
+            <w:proofErr w:type="gramStart"/>
+            <w:r>
+              <w:rPr>
+                <w:lang w:val="en-US"/>
+              </w:rPr>
+              <w:t>type.items</w:t>
             </w:r>
             <w:proofErr w:type="spellEnd"/>
+            <w:proofErr w:type="gramEnd"/>
             <w:r>
               <w:rPr>
                 <w:lang w:val="en-US"/>
@@ -1837,15 +2665,11 @@
           <w:p>
             <w:pPr>
               <w:rPr>
-                <w:sz w:val="16"/>
-                <w:szCs w:val="16"/>
                 <w:lang w:val="en-US"/>
               </w:rPr>
             </w:pPr>
             <w:r>
               <w:rPr>
-                <w:sz w:val="16"/>
-                <w:szCs w:val="16"/>
                 <w:lang w:val="en-US"/>
               </w:rPr>
               <w:t>{{v}}</w:t>

</xml_diff>

<commit_message>
Mise à jour du template de la fiche CAF pour s'adapter aux conventions mixte (#2091)
* update fiche CAF convention mixte

* modification taille police fiche caf

* correction test

---------

Co-authored-by: adrien.abescat <adrien.abescat@sullly-group.fr>
</commit_message>
<xml_diff>
--- a/documents/FicheCAF-template.docx
+++ b/documents/FicheCAF-template.docx
@@ -62,9 +62,19 @@
           <w:sz w:val="28"/>
           <w:szCs w:val="28"/>
         </w:rPr>
-        <w:t>.parent.numero</w:t>
+        <w:t>.</w:t>
+      </w:r>
+      <w:proofErr w:type="gramStart"/>
+      <w:r>
+        <w:rPr>
+          <w:b/>
+          <w:sz w:val="28"/>
+          <w:szCs w:val="28"/>
+        </w:rPr>
+        <w:t>parent.numero</w:t>
       </w:r>
       <w:proofErr w:type="spellEnd"/>
+      <w:proofErr w:type="gramEnd"/>
       <w:r>
         <w:rPr>
           <w:b/>
@@ -151,9 +161,19 @@
           <w:sz w:val="28"/>
           <w:szCs w:val="28"/>
         </w:rPr>
-        <w:t>.parent.numero</w:t>
+        <w:t>.</w:t>
+      </w:r>
+      <w:proofErr w:type="gramStart"/>
+      <w:r>
+        <w:rPr>
+          <w:b/>
+          <w:sz w:val="28"/>
+          <w:szCs w:val="28"/>
+        </w:rPr>
+        <w:t>parent.numero</w:t>
       </w:r>
       <w:proofErr w:type="spellEnd"/>
+      <w:proofErr w:type="gramEnd"/>
       <w:r>
         <w:rPr>
           <w:b/>
@@ -268,7 +288,16 @@
           <w:sz w:val="28"/>
           <w:szCs w:val="28"/>
         </w:rPr>
-        <w:t xml:space="preserve">}} à la convention n° {{ </w:t>
+        <w:t xml:space="preserve">}} à la convention n° </w:t>
+      </w:r>
+      <w:proofErr w:type="gramStart"/>
+      <w:r>
+        <w:rPr>
+          <w:b/>
+          <w:sz w:val="28"/>
+          <w:szCs w:val="28"/>
+        </w:rPr>
+        <w:t xml:space="preserve">{{ </w:t>
       </w:r>
       <w:proofErr w:type="spellStart"/>
       <w:r>
@@ -277,9 +306,28 @@
           <w:sz w:val="28"/>
           <w:szCs w:val="28"/>
         </w:rPr>
-        <w:t>convention.parent.numero</w:t>
+        <w:t>convention</w:t>
+      </w:r>
+      <w:proofErr w:type="gramEnd"/>
+      <w:r>
+        <w:rPr>
+          <w:b/>
+          <w:sz w:val="28"/>
+          <w:szCs w:val="28"/>
+        </w:rPr>
+        <w:t>.</w:t>
+      </w:r>
+      <w:proofErr w:type="gramStart"/>
+      <w:r>
+        <w:rPr>
+          <w:b/>
+          <w:sz w:val="28"/>
+          <w:szCs w:val="28"/>
+        </w:rPr>
+        <w:t>parent.numero</w:t>
       </w:r>
       <w:proofErr w:type="spellEnd"/>
+      <w:proofErr w:type="gramEnd"/>
       <w:r>
         <w:rPr>
           <w:b/>
@@ -453,7 +501,16 @@
           <w:sz w:val="28"/>
           <w:szCs w:val="28"/>
         </w:rPr>
-        <w:t>.date_resiliation</w:t>
+        <w:t>.date_</w:t>
+      </w:r>
+      <w:proofErr w:type="gramStart"/>
+      <w:r>
+        <w:rPr>
+          <w:b/>
+          <w:sz w:val="28"/>
+          <w:szCs w:val="28"/>
+        </w:rPr>
+        <w:t>resiliation</w:t>
       </w:r>
       <w:proofErr w:type="spellEnd"/>
       <w:r>
@@ -462,7 +519,16 @@
           <w:sz w:val="28"/>
           <w:szCs w:val="28"/>
         </w:rPr>
-        <w:t xml:space="preserve">  %} </w:t>
+        <w:t xml:space="preserve">  %</w:t>
+      </w:r>
+      <w:proofErr w:type="gramEnd"/>
+      <w:r>
+        <w:rPr>
+          <w:b/>
+          <w:sz w:val="28"/>
+          <w:szCs w:val="28"/>
+        </w:rPr>
+        <w:t xml:space="preserve">} </w:t>
       </w:r>
     </w:p>
     <w:tbl>
@@ -595,7 +661,16 @@
           <w:sz w:val="28"/>
           <w:szCs w:val="28"/>
         </w:rPr>
-        <w:t>.date_denonciation</w:t>
+        <w:t>.date_</w:t>
+      </w:r>
+      <w:proofErr w:type="gramStart"/>
+      <w:r>
+        <w:rPr>
+          <w:b/>
+          <w:sz w:val="28"/>
+          <w:szCs w:val="28"/>
+        </w:rPr>
+        <w:t>denonciation</w:t>
       </w:r>
       <w:proofErr w:type="spellEnd"/>
       <w:r>
@@ -604,7 +679,16 @@
           <w:sz w:val="28"/>
           <w:szCs w:val="28"/>
         </w:rPr>
-        <w:t xml:space="preserve">  %} </w:t>
+        <w:t xml:space="preserve">  %</w:t>
+      </w:r>
+      <w:proofErr w:type="gramEnd"/>
+      <w:r>
+        <w:rPr>
+          <w:b/>
+          <w:sz w:val="28"/>
+          <w:szCs w:val="28"/>
+        </w:rPr>
+        <w:t xml:space="preserve">} </w:t>
       </w:r>
     </w:p>
     <w:tbl>
@@ -803,17 +887,32 @@
         <w:rPr>
           <w:rFonts w:cs="TimesNewRomanPSMT"/>
         </w:rPr>
-        <w:t>.adresse|inline_text_multiline</w:t>
+        <w:t>.adresse|inline_text_</w:t>
+      </w:r>
+      <w:proofErr w:type="gramStart"/>
+      <w:r>
+        <w:rPr>
+          <w:rFonts w:cs="TimesNewRomanPSMT"/>
+        </w:rPr>
+        <w:t>multiline</w:t>
       </w:r>
       <w:proofErr w:type="spellEnd"/>
       <w:r>
         <w:rPr>
           <w:rFonts w:cs="TimesNewRomanPSMT"/>
         </w:rPr>
-        <w:t xml:space="preserve"> }}, </w:t>
+        <w:t xml:space="preserve"> }</w:t>
+      </w:r>
+      <w:proofErr w:type="gramEnd"/>
+      <w:r>
+        <w:rPr>
+          <w:rFonts w:cs="TimesNewRomanPSMT"/>
+        </w:rPr>
+        <w:t xml:space="preserve">}, </w:t>
       </w:r>
       <w:bookmarkStart w:id="1" w:name="CodePostal2"/>
       <w:bookmarkEnd w:id="1"/>
+      <w:proofErr w:type="gramStart"/>
       <w:r>
         <w:rPr>
           <w:rFonts w:cs="TimesNewRomanPSMT"/>
@@ -825,17 +924,39 @@
         <w:rPr>
           <w:rFonts w:cs="TimesNewRomanPSMT"/>
         </w:rPr>
-        <w:t>programme.code_postal</w:t>
+        <w:t>programme</w:t>
+      </w:r>
+      <w:proofErr w:type="gramEnd"/>
+      <w:r>
+        <w:rPr>
+          <w:rFonts w:cs="TimesNewRomanPSMT"/>
+        </w:rPr>
+        <w:t>.code_</w:t>
+      </w:r>
+      <w:proofErr w:type="gramStart"/>
+      <w:r>
+        <w:rPr>
+          <w:rFonts w:cs="TimesNewRomanPSMT"/>
+        </w:rPr>
+        <w:t>postal</w:t>
       </w:r>
       <w:proofErr w:type="spellEnd"/>
       <w:r>
         <w:rPr>
           <w:rFonts w:cs="TimesNewRomanPSMT"/>
         </w:rPr>
-        <w:t xml:space="preserve"> }} </w:t>
+        <w:t xml:space="preserve"> }</w:t>
+      </w:r>
+      <w:proofErr w:type="gramEnd"/>
+      <w:r>
+        <w:rPr>
+          <w:rFonts w:cs="TimesNewRomanPSMT"/>
+        </w:rPr>
+        <w:t xml:space="preserve">} </w:t>
       </w:r>
       <w:bookmarkStart w:id="2" w:name="Ville2"/>
       <w:bookmarkEnd w:id="2"/>
+      <w:proofErr w:type="gramStart"/>
       <w:r>
         <w:rPr>
           <w:rFonts w:cs="TimesNewRomanPSMT"/>
@@ -847,65 +968,35 @@
         <w:rPr>
           <w:rFonts w:cs="TimesNewRomanPSMT"/>
         </w:rPr>
-        <w:t>programme.ville</w:t>
+        <w:t>programme</w:t>
+      </w:r>
+      <w:proofErr w:type="gramEnd"/>
+      <w:r>
+        <w:rPr>
+          <w:rFonts w:cs="TimesNewRomanPSMT"/>
+        </w:rPr>
+        <w:t>.</w:t>
+      </w:r>
+      <w:proofErr w:type="gramStart"/>
+      <w:r>
+        <w:rPr>
+          <w:rFonts w:cs="TimesNewRomanPSMT"/>
+        </w:rPr>
+        <w:t>ville</w:t>
       </w:r>
       <w:proofErr w:type="spellEnd"/>
       <w:r>
         <w:rPr>
           <w:rFonts w:cs="TimesNewRomanPSMT"/>
         </w:rPr>
-        <w:t xml:space="preserve"> }}</w:t>
-      </w:r>
-    </w:p>
-    <w:p>
-      <w:pPr>
-        <w:rPr>
-          <w:rFonts w:cs="TimesNewRomanPSMT"/>
-        </w:rPr>
-      </w:pPr>
-    </w:p>
-    <w:p>
-      <w:r>
-        <w:rPr>
-          <w:rFonts w:cs="TimesNewRomanPSMT"/>
-          <w:b/>
-          <w:bCs/>
-        </w:rPr>
-        <w:t>Financement :</w:t>
-      </w:r>
-      <w:r>
-        <w:rPr>
-          <w:rFonts w:cs="TimesNewRomanPSMT"/>
-        </w:rPr>
-        <w:t xml:space="preserve"> </w:t>
-      </w:r>
-      <w:proofErr w:type="gramStart"/>
-      <w:r>
-        <w:rPr>
-          <w:rFonts w:cs="TimesNewRomanPSMT"/>
-        </w:rPr>
-        <w:t xml:space="preserve">{{ </w:t>
-      </w:r>
-      <w:proofErr w:type="spellStart"/>
-      <w:r>
-        <w:rPr>
-          <w:rFonts w:cs="TimesNewRomanPSMT"/>
-        </w:rPr>
-        <w:t>lot</w:t>
-      </w:r>
-      <w:proofErr w:type="gramEnd"/>
-      <w:r>
-        <w:rPr>
-          <w:rFonts w:cs="TimesNewRomanPSMT"/>
-        </w:rPr>
-        <w:t>.financement</w:t>
-      </w:r>
-      <w:proofErr w:type="spellEnd"/>
-      <w:r>
-        <w:rPr>
-          <w:rFonts w:cs="TimesNewRomanPSMT"/>
-        </w:rPr>
-        <w:t xml:space="preserve"> }}</w:t>
+        <w:t xml:space="preserve"> }</w:t>
+      </w:r>
+      <w:proofErr w:type="gramEnd"/>
+      <w:r>
+        <w:rPr>
+          <w:rFonts w:cs="TimesNewRomanPSMT"/>
+        </w:rPr>
+        <w:t>}</w:t>
       </w:r>
     </w:p>
     <w:p>
@@ -921,13 +1012,101 @@
           <w:rFonts w:cs="TimesNewRomanPSMT"/>
         </w:rPr>
       </w:pPr>
+      <w:proofErr w:type="gramStart"/>
       <w:r>
         <w:rPr>
           <w:rFonts w:cs="TimesNewRomanPSMT"/>
           <w:b/>
           <w:bCs/>
         </w:rPr>
-        <w:t xml:space="preserve">Date d’expiration de la convention APL : </w:t>
+        <w:t>Financement</w:t>
+      </w:r>
+      <w:r>
+        <w:rPr>
+          <w:rFonts w:cs="TimesNewRomanPSMT"/>
+          <w:b/>
+          <w:bCs/>
+        </w:rPr>
+        <w:t>{{</w:t>
+      </w:r>
+      <w:r>
+        <w:rPr>
+          <w:rFonts w:cs="TimesNewRomanPSMT"/>
+        </w:rPr>
+        <w:t xml:space="preserve"> </w:t>
+      </w:r>
+      <w:proofErr w:type="spellStart"/>
+      <w:r>
+        <w:rPr>
+          <w:rFonts w:cs="TimesNewRomanPSMT"/>
+          <w:b/>
+          <w:bCs/>
+        </w:rPr>
+        <w:t>convention.get</w:t>
+      </w:r>
+      <w:proofErr w:type="gramEnd"/>
+      <w:r>
+        <w:rPr>
+          <w:rFonts w:cs="TimesNewRomanPSMT"/>
+          <w:b/>
+          <w:bCs/>
+        </w:rPr>
+        <w:t>_financements</w:t>
+      </w:r>
+      <w:r>
+        <w:rPr>
+          <w:rFonts w:cs="TimesNewRomanPSMT"/>
+          <w:b/>
+          <w:bCs/>
+        </w:rPr>
+        <w:t>|length</w:t>
+      </w:r>
+      <w:r>
+        <w:rPr>
+          <w:rFonts w:cs="TimesNewRomanPSMT"/>
+          <w:b/>
+          <w:bCs/>
+        </w:rPr>
+        <w:t>|</w:t>
+      </w:r>
+      <w:proofErr w:type="gramStart"/>
+      <w:r>
+        <w:rPr>
+          <w:rFonts w:cs="TimesNewRomanPSMT"/>
+          <w:b/>
+          <w:bCs/>
+        </w:rPr>
+        <w:t>pl</w:t>
+      </w:r>
+      <w:proofErr w:type="spellEnd"/>
+      <w:r>
+        <w:rPr>
+          <w:b/>
+          <w:bCs/>
+        </w:rPr>
+        <w:t xml:space="preserve"> }</w:t>
+      </w:r>
+      <w:proofErr w:type="gramEnd"/>
+      <w:r>
+        <w:rPr>
+          <w:b/>
+          <w:bCs/>
+        </w:rPr>
+        <w:t>}</w:t>
+      </w:r>
+      <w:r>
+        <w:rPr>
+          <w:rFonts w:cs="TimesNewRomanPSMT"/>
+          <w:b/>
+          <w:bCs/>
+        </w:rPr>
+        <w:t> :</w:t>
+      </w:r>
+      <w:r>
+        <w:rPr>
+          <w:rFonts w:cs="TimesNewRomanPSMT"/>
+        </w:rPr>
+        <w:t xml:space="preserve"> </w:t>
       </w:r>
       <w:proofErr w:type="gramStart"/>
       <w:r>
@@ -941,16 +1120,24 @@
         <w:rPr>
           <w:rFonts w:cs="TimesNewRomanPSMT"/>
         </w:rPr>
-        <w:t>convention</w:t>
-      </w:r>
-      <w:proofErr w:type="gramEnd"/>
-      <w:r>
-        <w:rPr>
-          <w:rFonts w:cs="TimesNewRomanPSMT"/>
-        </w:rPr>
-        <w:t>.date_fin_conventionnement|d</w:t>
+        <w:t>convention.</w:t>
+      </w:r>
+      <w:r>
+        <w:rPr>
+          <w:rFonts w:cs="TimesNewRomanPSMT"/>
+        </w:rPr>
+        <w:t>get</w:t>
+      </w:r>
+      <w:proofErr w:type="gramEnd"/>
+      <w:r>
+        <w:rPr>
+          <w:rFonts w:cs="TimesNewRomanPSMT"/>
+        </w:rPr>
+        <w:t>_financement_display</w:t>
       </w:r>
       <w:proofErr w:type="spellEnd"/>
+    </w:p>
+    <w:p>
       <w:r>
         <w:rPr>
           <w:rFonts w:cs="TimesNewRomanPSMT"/>
@@ -977,7 +1164,7 @@
           <w:b/>
           <w:bCs/>
         </w:rPr>
-        <w:t xml:space="preserve">Type de la convention : </w:t>
+        <w:t xml:space="preserve">Date d’expiration de la convention APL : </w:t>
       </w:r>
       <w:proofErr w:type="gramStart"/>
       <w:r>
@@ -991,51 +1178,35 @@
         <w:rPr>
           <w:rFonts w:cs="TimesNewRomanPSMT"/>
         </w:rPr>
-        <w:t>convention.</w:t>
-      </w:r>
-      <w:r>
-        <w:rPr>
-          <w:rFonts w:cs="TimesNewRomanPSMT"/>
-        </w:rPr>
-        <w:t>programme.</w:t>
-      </w:r>
-      <w:r>
-        <w:rPr>
-          <w:rFonts w:cs="TimesNewRomanPSMT"/>
-        </w:rPr>
-        <w:t>get</w:t>
-      </w:r>
-      <w:proofErr w:type="gramEnd"/>
-      <w:r>
-        <w:rPr>
-          <w:rFonts w:cs="TimesNewRomanPSMT"/>
-        </w:rPr>
-        <w:t>_</w:t>
-      </w:r>
-      <w:r>
-        <w:rPr>
-          <w:rFonts w:cs="TimesNewRomanPSMT"/>
-        </w:rPr>
-        <w:t>nature_logement</w:t>
-      </w:r>
-      <w:r>
-        <w:rPr>
-          <w:rFonts w:cs="TimesNewRomanPSMT"/>
-        </w:rPr>
-        <w:t>_display</w:t>
+        <w:t>convention</w:t>
+      </w:r>
+      <w:proofErr w:type="gramEnd"/>
+      <w:r>
+        <w:rPr>
+          <w:rFonts w:cs="TimesNewRomanPSMT"/>
+        </w:rPr>
+        <w:t>.date_fin_conventionnement|</w:t>
+      </w:r>
+      <w:proofErr w:type="gramStart"/>
+      <w:r>
+        <w:rPr>
+          <w:rFonts w:cs="TimesNewRomanPSMT"/>
+        </w:rPr>
+        <w:t>d</w:t>
       </w:r>
       <w:proofErr w:type="spellEnd"/>
       <w:r>
         <w:rPr>
           <w:rFonts w:cs="TimesNewRomanPSMT"/>
         </w:rPr>
-        <w:t>()</w:t>
-      </w:r>
-      <w:r>
-        <w:rPr>
-          <w:rFonts w:cs="TimesNewRomanPSMT"/>
-        </w:rPr>
-        <w:t xml:space="preserve"> }}</w:t>
+        <w:t xml:space="preserve"> }</w:t>
+      </w:r>
+      <w:proofErr w:type="gramEnd"/>
+      <w:r>
+        <w:rPr>
+          <w:rFonts w:cs="TimesNewRomanPSMT"/>
+        </w:rPr>
+        <w:t>}</w:t>
       </w:r>
     </w:p>
     <w:p>
@@ -1054,585 +1225,1118 @@
       <w:r>
         <w:rPr>
           <w:rFonts w:cs="TimesNewRomanPSMT"/>
-        </w:rPr>
-        <w:t xml:space="preserve">{% if </w:t>
+          <w:b/>
+          <w:bCs/>
+        </w:rPr>
+        <w:t xml:space="preserve">Type de la convention : </w:t>
+      </w:r>
+      <w:proofErr w:type="gramStart"/>
+      <w:r>
+        <w:rPr>
+          <w:rFonts w:cs="TimesNewRomanPSMT"/>
+        </w:rPr>
+        <w:t xml:space="preserve">{{ </w:t>
       </w:r>
       <w:proofErr w:type="spellStart"/>
       <w:r>
         <w:rPr>
           <w:rFonts w:cs="TimesNewRomanPSMT"/>
         </w:rPr>
-        <w:t>convention.programme.is_residence</w:t>
+        <w:t>convention.</w:t>
+      </w:r>
+      <w:r>
+        <w:rPr>
+          <w:rFonts w:cs="TimesNewRomanPSMT"/>
+        </w:rPr>
+        <w:t>programme.</w:t>
+      </w:r>
+      <w:r>
+        <w:rPr>
+          <w:rFonts w:cs="TimesNewRomanPSMT"/>
+        </w:rPr>
+        <w:t>get</w:t>
+      </w:r>
+      <w:proofErr w:type="gramEnd"/>
+      <w:r>
+        <w:rPr>
+          <w:rFonts w:cs="TimesNewRomanPSMT"/>
+        </w:rPr>
+        <w:t>_</w:t>
+      </w:r>
+      <w:r>
+        <w:rPr>
+          <w:rFonts w:cs="TimesNewRomanPSMT"/>
+        </w:rPr>
+        <w:t>nature_logement</w:t>
+      </w:r>
+      <w:r>
+        <w:rPr>
+          <w:rFonts w:cs="TimesNewRomanPSMT"/>
+        </w:rPr>
+        <w:t>_</w:t>
+      </w:r>
+      <w:proofErr w:type="gramStart"/>
+      <w:r>
+        <w:rPr>
+          <w:rFonts w:cs="TimesNewRomanPSMT"/>
+        </w:rPr>
+        <w:t>display</w:t>
       </w:r>
       <w:proofErr w:type="spellEnd"/>
       <w:r>
         <w:rPr>
           <w:rFonts w:cs="TimesNewRomanPSMT"/>
         </w:rPr>
-        <w:t xml:space="preserve"> </w:t>
-      </w:r>
-      <w:proofErr w:type="gramStart"/>
-      <w:r>
-        <w:rPr>
-          <w:rFonts w:cs="TimesNewRomanPSMT"/>
-        </w:rPr>
-        <w:t>%}</w:t>
-      </w:r>
-      <w:r>
-        <w:rPr>
-          <w:rFonts w:cs="TimesNewRomanPSMT"/>
-          <w:b/>
-          <w:bCs/>
-        </w:rPr>
-        <w:t>Détail</w:t>
-      </w:r>
-      <w:proofErr w:type="gramEnd"/>
-      <w:r>
-        <w:rPr>
-          <w:rFonts w:cs="TimesNewRomanPSMT"/>
-          <w:b/>
-          <w:bCs/>
-        </w:rPr>
-        <w:t xml:space="preserve"> </w:t>
-      </w:r>
-      <w:r>
-        <w:rPr>
-          <w:rFonts w:cs="TimesNewRomanPSMT"/>
-          <w:b/>
-          <w:bCs/>
-        </w:rPr>
-        <w:t xml:space="preserve">du type de résidence </w:t>
-      </w:r>
-      <w:r>
-        <w:rPr>
-          <w:rFonts w:cs="TimesNewRomanPSMT"/>
-          <w:b/>
-          <w:bCs/>
-        </w:rPr>
-        <w:t xml:space="preserve">: </w:t>
-      </w:r>
-      <w:r>
-        <w:rPr>
-          <w:rFonts w:cs="TimesNewRomanPSMT"/>
-        </w:rPr>
-        <w:t>{</w:t>
-      </w:r>
-      <w:r>
-        <w:rPr>
-          <w:rFonts w:cs="TimesNewRomanPSMT"/>
-        </w:rPr>
-        <w:t xml:space="preserve">{ </w:t>
-      </w:r>
-      <w:proofErr w:type="spellStart"/>
-      <w:r>
-        <w:rPr>
-          <w:rFonts w:cs="TimesNewRomanPSMT"/>
-        </w:rPr>
-        <w:t>residence</w:t>
-      </w:r>
-      <w:r>
-        <w:rPr>
-          <w:rFonts w:cs="TimesNewRomanPSMT"/>
-        </w:rPr>
-        <w:t>_attributions</w:t>
-      </w:r>
-      <w:proofErr w:type="spellEnd"/>
-      <w:r>
-        <w:rPr>
-          <w:rFonts w:cs="TimesNewRomanPSMT"/>
-        </w:rPr>
-        <w:t xml:space="preserve"> }}</w:t>
-      </w:r>
-      <w:r>
-        <w:rPr>
-          <w:rFonts w:cs="TimesNewRomanPSMT"/>
-        </w:rPr>
-        <w:t xml:space="preserve">{% </w:t>
-      </w:r>
-      <w:proofErr w:type="spellStart"/>
-      <w:r>
-        <w:rPr>
-          <w:rFonts w:cs="TimesNewRomanPSMT"/>
-        </w:rPr>
-        <w:t>endif</w:t>
-      </w:r>
-      <w:proofErr w:type="spellEnd"/>
-      <w:r>
-        <w:rPr>
-          <w:rFonts w:cs="TimesNewRomanPSMT"/>
-        </w:rPr>
-        <w:t xml:space="preserve"> %}{% if </w:t>
-      </w:r>
-      <w:proofErr w:type="spellStart"/>
-      <w:r>
-        <w:rPr>
-          <w:rFonts w:cs="TimesNewRomanPSMT"/>
-        </w:rPr>
-        <w:t>convention.programme.is_foyer</w:t>
-      </w:r>
-      <w:proofErr w:type="spellEnd"/>
-      <w:r>
-        <w:rPr>
-          <w:rFonts w:cs="TimesNewRomanPSMT"/>
-        </w:rPr>
-        <w:t xml:space="preserve"> %}</w:t>
-      </w:r>
-      <w:r>
-        <w:rPr>
-          <w:rFonts w:cs="TimesNewRomanPSMT"/>
-          <w:b/>
-          <w:bCs/>
-        </w:rPr>
-        <w:t>Détail</w:t>
-      </w:r>
-      <w:r>
-        <w:rPr>
-          <w:rFonts w:cs="TimesNewRomanPSMT"/>
-          <w:b/>
-          <w:bCs/>
-        </w:rPr>
-        <w:t xml:space="preserve"> du type de foyer </w:t>
-      </w:r>
-      <w:r>
-        <w:rPr>
-          <w:rFonts w:cs="TimesNewRomanPSMT"/>
-          <w:b/>
-          <w:bCs/>
-        </w:rPr>
-        <w:t xml:space="preserve">: </w:t>
-      </w:r>
-      <w:r>
-        <w:rPr>
-          <w:rFonts w:cs="TimesNewRomanPSMT"/>
-        </w:rPr>
-        <w:t xml:space="preserve">{{ </w:t>
-      </w:r>
-      <w:proofErr w:type="spellStart"/>
-      <w:r>
-        <w:rPr>
-          <w:rFonts w:cs="TimesNewRomanPSMT"/>
-        </w:rPr>
-        <w:t>foyer_</w:t>
-      </w:r>
-      <w:r>
-        <w:rPr>
-          <w:rFonts w:cs="TimesNewRomanPSMT"/>
-        </w:rPr>
-        <w:t>attribution</w:t>
-      </w:r>
-      <w:r>
-        <w:rPr>
-          <w:rFonts w:cs="TimesNewRomanPSMT"/>
-        </w:rPr>
-        <w:t>s</w:t>
-      </w:r>
-      <w:proofErr w:type="spellEnd"/>
-      <w:r>
-        <w:rPr>
-          <w:rFonts w:cs="TimesNewRomanPSMT"/>
-        </w:rPr>
-        <w:t xml:space="preserve"> }}</w:t>
-      </w:r>
-      <w:r>
-        <w:rPr>
-          <w:rFonts w:cs="TimesNewRomanPSMT"/>
-        </w:rPr>
-        <w:t xml:space="preserve">{% </w:t>
-      </w:r>
-      <w:proofErr w:type="spellStart"/>
-      <w:r>
-        <w:rPr>
-          <w:rFonts w:cs="TimesNewRomanPSMT"/>
-        </w:rPr>
-        <w:t>endif</w:t>
-      </w:r>
-      <w:proofErr w:type="spellEnd"/>
-      <w:r>
-        <w:rPr>
-          <w:rFonts w:cs="TimesNewRomanPSMT"/>
-        </w:rPr>
-        <w:t xml:space="preserve"> %}</w:t>
+        <w:t>()</w:t>
+      </w:r>
+      <w:r>
+        <w:rPr>
+          <w:rFonts w:cs="TimesNewRomanPSMT"/>
+        </w:rPr>
+        <w:t xml:space="preserve"> }</w:t>
+      </w:r>
+      <w:proofErr w:type="gramEnd"/>
+      <w:r>
+        <w:rPr>
+          <w:rFonts w:cs="TimesNewRomanPSMT"/>
+        </w:rPr>
+        <w:t>}</w:t>
       </w:r>
     </w:p>
     <w:p>
       <w:pPr>
         <w:rPr>
           <w:rFonts w:cs="TimesNewRomanPSMT"/>
-        </w:rPr>
-      </w:pPr>
-    </w:p>
-    <w:p>
-      <w:r>
-        <w:rPr>
-          <w:rFonts w:cs="TimesNewRomanPSMT"/>
-          <w:b/>
-          <w:bCs/>
-        </w:rPr>
-        <w:t xml:space="preserve">Date de signature de la convention APL : </w:t>
-      </w:r>
-      <w:proofErr w:type="gramStart"/>
-      <w:r>
-        <w:rPr>
-          <w:rFonts w:cs="TimesNewRomanPSMT"/>
-        </w:rPr>
-        <w:t>{{ convention</w:t>
-      </w:r>
-      <w:proofErr w:type="gramEnd"/>
-      <w:r>
-        <w:t xml:space="preserve"> </w:t>
-      </w:r>
-      <w:r>
-        <w:rPr>
-          <w:rFonts w:cs="TimesNewRomanPSMT"/>
-        </w:rPr>
-        <w:t>.</w:t>
-      </w:r>
-      <w:proofErr w:type="spellStart"/>
-      <w:r>
-        <w:rPr>
-          <w:rFonts w:cs="TimesNewRomanPSMT"/>
-        </w:rPr>
-        <w:t>televersement_convention_signee_le|d</w:t>
-      </w:r>
-      <w:proofErr w:type="spellEnd"/>
-      <w:r>
-        <w:rPr>
-          <w:rFonts w:cs="TimesNewRomanPSMT"/>
-        </w:rPr>
-        <w:t xml:space="preserve"> }}</w:t>
-      </w:r>
-    </w:p>
-    <w:p>
-      <w:pPr>
-        <w:rPr>
-          <w:rFonts w:cs="TimesNewRomanPSMT"/>
-        </w:rPr>
-      </w:pPr>
-    </w:p>
-    <w:p>
-      <w:r>
-        <w:rPr>
-          <w:rFonts w:cs="TimesNewRomanPSMT"/>
-          <w:b/>
-          <w:bCs/>
-        </w:rPr>
-        <w:t xml:space="preserve">Coordonnées du propriétaire : </w:t>
-      </w:r>
-      <w:proofErr w:type="gramStart"/>
-      <w:r>
-        <w:rPr>
-          <w:rFonts w:cs="TimesNewRomanPSMT"/>
-        </w:rPr>
-        <w:t xml:space="preserve">{{ </w:t>
-      </w:r>
-      <w:proofErr w:type="spellStart"/>
-      <w:r>
-        <w:rPr>
-          <w:rFonts w:cs="TimesNewRomanPSMT"/>
-        </w:rPr>
-        <w:t>bailleur.nom</w:t>
-      </w:r>
-      <w:proofErr w:type="gramEnd"/>
-      <w:r>
-        <w:rPr>
-          <w:rFonts w:cs="TimesNewRomanPSMT"/>
-        </w:rPr>
-        <w:t>|upper</w:t>
-      </w:r>
-      <w:proofErr w:type="spellEnd"/>
-      <w:r>
-        <w:rPr>
-          <w:rFonts w:cs="TimesNewRomanPSMT"/>
-        </w:rPr>
-        <w:t xml:space="preserve"> }}</w:t>
-      </w:r>
-      <w:bookmarkStart w:id="3" w:name="NomProgramme1"/>
-      <w:bookmarkEnd w:id="3"/>
-      <w:r>
-        <w:rPr>
-          <w:rFonts w:cs="TimesNewRomanPSMT"/>
-        </w:rPr>
-        <w:t xml:space="preserve">, {{ </w:t>
-      </w:r>
-      <w:proofErr w:type="spellStart"/>
-      <w:r>
-        <w:rPr>
-          <w:rFonts w:cs="TimesNewRomanPSMT"/>
-        </w:rPr>
-        <w:t>bailleur.adresse</w:t>
-      </w:r>
-      <w:proofErr w:type="spellEnd"/>
-      <w:r>
-        <w:rPr>
-          <w:rFonts w:cs="TimesNewRomanPSMT"/>
-        </w:rPr>
-        <w:t xml:space="preserve"> }}, {{ </w:t>
-      </w:r>
-      <w:proofErr w:type="spellStart"/>
-      <w:r>
-        <w:rPr>
-          <w:rFonts w:cs="TimesNewRomanPSMT"/>
-        </w:rPr>
-        <w:t>bailleur.code_postal</w:t>
-      </w:r>
-      <w:proofErr w:type="spellEnd"/>
-      <w:r>
-        <w:rPr>
-          <w:rFonts w:cs="TimesNewRomanPSMT"/>
-        </w:rPr>
-        <w:t xml:space="preserve"> }} {{ </w:t>
-      </w:r>
-      <w:proofErr w:type="spellStart"/>
-      <w:r>
-        <w:rPr>
-          <w:rFonts w:cs="TimesNewRomanPSMT"/>
-        </w:rPr>
-        <w:t>bailleur.ville</w:t>
-      </w:r>
-      <w:proofErr w:type="spellEnd"/>
-      <w:r>
-        <w:rPr>
-          <w:rFonts w:cs="TimesNewRomanPSMT"/>
-        </w:rPr>
-        <w:t xml:space="preserve"> }}</w:t>
-      </w:r>
-    </w:p>
-    <w:p>
-      <w:pPr>
-        <w:rPr>
-          <w:rFonts w:cs="TimesNewRomanPSMT"/>
-        </w:rPr>
-      </w:pPr>
-    </w:p>
-    <w:p>
-      <w:r>
-        <w:rPr>
-          <w:rFonts w:cs="TimesNewRomanPSMT"/>
-          <w:b/>
-          <w:bCs/>
-        </w:rPr>
-        <w:lastRenderedPageBreak/>
-        <w:t xml:space="preserve">Coordonnées du gestionnaire : </w:t>
-      </w:r>
-      <w:proofErr w:type="gramStart"/>
-      <w:r>
-        <w:rPr>
-          <w:rFonts w:cs="TimesNewRomanPSMT"/>
-        </w:rPr>
-        <w:t xml:space="preserve">{{ </w:t>
-      </w:r>
-      <w:proofErr w:type="spellStart"/>
-      <w:r>
-        <w:rPr>
-          <w:rFonts w:cs="TimesNewRomanPSMT"/>
-        </w:rPr>
-        <w:t>bailleur.nom</w:t>
-      </w:r>
-      <w:proofErr w:type="gramEnd"/>
-      <w:r>
-        <w:rPr>
-          <w:rFonts w:cs="TimesNewRomanPSMT"/>
-        </w:rPr>
-        <w:t>|upper</w:t>
-      </w:r>
-      <w:proofErr w:type="spellEnd"/>
-      <w:r>
-        <w:rPr>
-          <w:rFonts w:cs="TimesNewRomanPSMT"/>
-        </w:rPr>
-        <w:t xml:space="preserve"> }}, {{ </w:t>
-      </w:r>
-      <w:proofErr w:type="spellStart"/>
-      <w:r>
-        <w:rPr>
-          <w:rFonts w:cs="TimesNewRomanPSMT"/>
-        </w:rPr>
-        <w:t>bailleur.adresse</w:t>
-      </w:r>
-      <w:proofErr w:type="spellEnd"/>
-      <w:r>
-        <w:rPr>
-          <w:rFonts w:cs="TimesNewRomanPSMT"/>
-        </w:rPr>
-        <w:t xml:space="preserve"> }}, {{ </w:t>
-      </w:r>
-      <w:proofErr w:type="spellStart"/>
-      <w:r>
-        <w:rPr>
-          <w:rFonts w:cs="TimesNewRomanPSMT"/>
-        </w:rPr>
-        <w:t>bailleur.code_postal</w:t>
-      </w:r>
-      <w:proofErr w:type="spellEnd"/>
-      <w:r>
-        <w:rPr>
-          <w:rFonts w:cs="TimesNewRomanPSMT"/>
-        </w:rPr>
-        <w:t xml:space="preserve"> }} {{ </w:t>
-      </w:r>
-      <w:proofErr w:type="spellStart"/>
-      <w:r>
-        <w:rPr>
-          <w:rFonts w:cs="TimesNewRomanPSMT"/>
-        </w:rPr>
-        <w:t>bailleur.ville</w:t>
-      </w:r>
-      <w:proofErr w:type="spellEnd"/>
-      <w:r>
-        <w:rPr>
-          <w:rFonts w:cs="TimesNewRomanPSMT"/>
-        </w:rPr>
-        <w:t xml:space="preserve"> }}</w:t>
-      </w:r>
-    </w:p>
-    <w:p>
-      <w:pPr>
-        <w:rPr>
-          <w:rFonts w:cs="TimesNewRomanPSMT"/>
-        </w:rPr>
-      </w:pPr>
-    </w:p>
-    <w:p>
-      <w:r>
-        <w:rPr>
-          <w:b/>
-          <w:bCs/>
-        </w:rPr>
-        <w:t xml:space="preserve">Nature de programme de logements : </w:t>
-      </w:r>
-      <w:proofErr w:type="gramStart"/>
-      <w:r>
-        <w:t xml:space="preserve">{{ </w:t>
-      </w:r>
-      <w:proofErr w:type="spellStart"/>
-      <w:r>
-        <w:t>lot.get</w:t>
-      </w:r>
-      <w:proofErr w:type="gramEnd"/>
-      <w:r>
-        <w:t>_type_habitat_advanced_display</w:t>
-      </w:r>
-      <w:proofErr w:type="spellEnd"/>
-      <w:r>
-        <w:t>(</w:t>
-      </w:r>
-      <w:proofErr w:type="spellStart"/>
-      <w:r>
-        <w:t>lot.nb_logements</w:t>
-      </w:r>
-      <w:proofErr w:type="spellEnd"/>
-      <w:r>
-        <w:t>) }}</w:t>
-      </w:r>
-    </w:p>
-    <w:p>
-      <w:pPr>
-        <w:rPr>
-          <w:b/>
-          <w:bCs/>
         </w:rPr>
       </w:pPr>
     </w:p>
     <w:p>
       <w:pPr>
         <w:rPr>
-          <w:lang w:val="en-US"/>
+          <w:rFonts w:cs="TimesNewRomanPSMT"/>
         </w:rPr>
       </w:pPr>
       <w:r>
         <w:rPr>
+          <w:rFonts w:cs="TimesNewRomanPSMT"/>
+        </w:rPr>
+        <w:t xml:space="preserve">{% if </w:t>
+      </w:r>
+      <w:proofErr w:type="spellStart"/>
+      <w:r>
+        <w:rPr>
+          <w:rFonts w:cs="TimesNewRomanPSMT"/>
+        </w:rPr>
+        <w:t>convention.programme.is_residence</w:t>
+      </w:r>
+      <w:proofErr w:type="spellEnd"/>
+      <w:r>
+        <w:rPr>
+          <w:rFonts w:cs="TimesNewRomanPSMT"/>
+        </w:rPr>
+        <w:t xml:space="preserve"> </w:t>
+      </w:r>
+      <w:proofErr w:type="gramStart"/>
+      <w:r>
+        <w:rPr>
+          <w:rFonts w:cs="TimesNewRomanPSMT"/>
+        </w:rPr>
+        <w:t>%}</w:t>
+      </w:r>
+      <w:r>
+        <w:rPr>
+          <w:rFonts w:cs="TimesNewRomanPSMT"/>
           <w:b/>
           <w:bCs/>
-          <w:lang w:val="en-US"/>
-        </w:rPr>
-        <w:t xml:space="preserve">Nature </w:t>
+        </w:rPr>
+        <w:t>Détail</w:t>
+      </w:r>
+      <w:proofErr w:type="gramEnd"/>
+      <w:r>
+        <w:rPr>
+          <w:rFonts w:cs="TimesNewRomanPSMT"/>
+          <w:b/>
+          <w:bCs/>
+        </w:rPr>
+        <w:t xml:space="preserve"> </w:t>
+      </w:r>
+      <w:r>
+        <w:rPr>
+          <w:rFonts w:cs="TimesNewRomanPSMT"/>
+          <w:b/>
+          <w:bCs/>
+        </w:rPr>
+        <w:t xml:space="preserve">du type de résidence </w:t>
+      </w:r>
+      <w:r>
+        <w:rPr>
+          <w:rFonts w:cs="TimesNewRomanPSMT"/>
+          <w:b/>
+          <w:bCs/>
+        </w:rPr>
+        <w:t xml:space="preserve">: </w:t>
+      </w:r>
+      <w:proofErr w:type="gramStart"/>
+      <w:r>
+        <w:rPr>
+          <w:rFonts w:cs="TimesNewRomanPSMT"/>
+        </w:rPr>
+        <w:t>{</w:t>
+      </w:r>
+      <w:r>
+        <w:rPr>
+          <w:rFonts w:cs="TimesNewRomanPSMT"/>
+        </w:rPr>
+        <w:t xml:space="preserve">{ </w:t>
       </w:r>
       <w:proofErr w:type="spellStart"/>
-      <w:proofErr w:type="gramStart"/>
-      <w:r>
-        <w:rPr>
+      <w:r>
+        <w:rPr>
+          <w:rFonts w:cs="TimesNewRomanPSMT"/>
+        </w:rPr>
+        <w:t>residence</w:t>
+      </w:r>
+      <w:proofErr w:type="gramEnd"/>
+      <w:r>
+        <w:rPr>
+          <w:rFonts w:cs="TimesNewRomanPSMT"/>
+        </w:rPr>
+        <w:t>_</w:t>
+      </w:r>
+      <w:proofErr w:type="gramStart"/>
+      <w:r>
+        <w:rPr>
+          <w:rFonts w:cs="TimesNewRomanPSMT"/>
+        </w:rPr>
+        <w:t>attributions</w:t>
+      </w:r>
+      <w:proofErr w:type="spellEnd"/>
+      <w:r>
+        <w:rPr>
+          <w:rFonts w:cs="TimesNewRomanPSMT"/>
+        </w:rPr>
+        <w:t xml:space="preserve"> }}</w:t>
+      </w:r>
+      <w:r>
+        <w:rPr>
+          <w:rFonts w:cs="TimesNewRomanPSMT"/>
+        </w:rPr>
+        <w:t>{</w:t>
+      </w:r>
+      <w:proofErr w:type="gramEnd"/>
+      <w:r>
+        <w:rPr>
+          <w:rFonts w:cs="TimesNewRomanPSMT"/>
+        </w:rPr>
+        <w:t xml:space="preserve">% </w:t>
+      </w:r>
+      <w:proofErr w:type="spellStart"/>
+      <w:r>
+        <w:rPr>
+          <w:rFonts w:cs="TimesNewRomanPSMT"/>
+        </w:rPr>
+        <w:t>endif</w:t>
+      </w:r>
+      <w:proofErr w:type="spellEnd"/>
+      <w:r>
+        <w:rPr>
+          <w:rFonts w:cs="TimesNewRomanPSMT"/>
+        </w:rPr>
+        <w:t xml:space="preserve"> </w:t>
+      </w:r>
+      <w:proofErr w:type="gramStart"/>
+      <w:r>
+        <w:rPr>
+          <w:rFonts w:cs="TimesNewRomanPSMT"/>
+        </w:rPr>
+        <w:t>%}{</w:t>
+      </w:r>
+      <w:proofErr w:type="gramEnd"/>
+      <w:r>
+        <w:rPr>
+          <w:rFonts w:cs="TimesNewRomanPSMT"/>
+        </w:rPr>
+        <w:t xml:space="preserve">% if </w:t>
+      </w:r>
+      <w:proofErr w:type="spellStart"/>
+      <w:r>
+        <w:rPr>
+          <w:rFonts w:cs="TimesNewRomanPSMT"/>
+        </w:rPr>
+        <w:t>convention.programme.is_foyer</w:t>
+      </w:r>
+      <w:proofErr w:type="spellEnd"/>
+      <w:r>
+        <w:rPr>
+          <w:rFonts w:cs="TimesNewRomanPSMT"/>
+        </w:rPr>
+        <w:t xml:space="preserve"> </w:t>
+      </w:r>
+      <w:proofErr w:type="gramStart"/>
+      <w:r>
+        <w:rPr>
+          <w:rFonts w:cs="TimesNewRomanPSMT"/>
+        </w:rPr>
+        <w:t>%}</w:t>
+      </w:r>
+      <w:r>
+        <w:rPr>
+          <w:rFonts w:cs="TimesNewRomanPSMT"/>
           <w:b/>
           <w:bCs/>
-          <w:lang w:val="en-US"/>
-        </w:rPr>
-        <w:t>l’opération</w:t>
+        </w:rPr>
+        <w:t>Détail</w:t>
+      </w:r>
+      <w:proofErr w:type="gramEnd"/>
+      <w:r>
+        <w:rPr>
+          <w:rFonts w:cs="TimesNewRomanPSMT"/>
+          <w:b/>
+          <w:bCs/>
+        </w:rPr>
+        <w:t xml:space="preserve"> du type de foyer </w:t>
+      </w:r>
+      <w:r>
+        <w:rPr>
+          <w:rFonts w:cs="TimesNewRomanPSMT"/>
+          <w:b/>
+          <w:bCs/>
+        </w:rPr>
+        <w:t xml:space="preserve">: </w:t>
+      </w:r>
+      <w:proofErr w:type="gramStart"/>
+      <w:r>
+        <w:rPr>
+          <w:rFonts w:cs="TimesNewRomanPSMT"/>
+        </w:rPr>
+        <w:t xml:space="preserve">{{ </w:t>
+      </w:r>
+      <w:proofErr w:type="spellStart"/>
+      <w:r>
+        <w:rPr>
+          <w:rFonts w:cs="TimesNewRomanPSMT"/>
+        </w:rPr>
+        <w:t>foyer</w:t>
+      </w:r>
+      <w:proofErr w:type="gramEnd"/>
+      <w:r>
+        <w:rPr>
+          <w:rFonts w:cs="TimesNewRomanPSMT"/>
+        </w:rPr>
+        <w:t>_</w:t>
+      </w:r>
+      <w:proofErr w:type="gramStart"/>
+      <w:r>
+        <w:rPr>
+          <w:rFonts w:cs="TimesNewRomanPSMT"/>
+        </w:rPr>
+        <w:t>attribution</w:t>
+      </w:r>
+      <w:r>
+        <w:rPr>
+          <w:rFonts w:cs="TimesNewRomanPSMT"/>
+        </w:rPr>
+        <w:t>s</w:t>
       </w:r>
       <w:proofErr w:type="spellEnd"/>
       <w:r>
         <w:rPr>
-          <w:b/>
-          <w:bCs/>
-          <w:lang w:val="en-US"/>
-        </w:rPr>
-        <w:t> :</w:t>
-      </w:r>
-      <w:proofErr w:type="gramEnd"/>
-      <w:r>
-        <w:rPr>
-          <w:lang w:val="en-US"/>
-        </w:rPr>
-        <w:t xml:space="preserve">  {{ </w:t>
+          <w:rFonts w:cs="TimesNewRomanPSMT"/>
+        </w:rPr>
+        <w:t xml:space="preserve"> }}</w:t>
+      </w:r>
+      <w:r>
+        <w:rPr>
+          <w:rFonts w:cs="TimesNewRomanPSMT"/>
+        </w:rPr>
+        <w:t>{</w:t>
+      </w:r>
+      <w:proofErr w:type="gramEnd"/>
+      <w:r>
+        <w:rPr>
+          <w:rFonts w:cs="TimesNewRomanPSMT"/>
+        </w:rPr>
+        <w:t xml:space="preserve">% </w:t>
       </w:r>
       <w:proofErr w:type="spellStart"/>
       <w:r>
         <w:rPr>
-          <w:lang w:val="en-US"/>
-        </w:rPr>
-        <w:t>programme.get_type_operation_advanced_display</w:t>
+          <w:rFonts w:cs="TimesNewRomanPSMT"/>
+        </w:rPr>
+        <w:t>endif</w:t>
       </w:r>
       <w:proofErr w:type="spellEnd"/>
       <w:r>
         <w:rPr>
-          <w:lang w:val="en-US"/>
-        </w:rPr>
-        <w:t>() }}</w:t>
+          <w:rFonts w:cs="TimesNewRomanPSMT"/>
+        </w:rPr>
+        <w:t xml:space="preserve"> %}</w:t>
       </w:r>
     </w:p>
     <w:p>
       <w:pPr>
         <w:rPr>
-          <w:b/>
-          <w:bCs/>
-          <w:lang w:val="en-US"/>
+          <w:rFonts w:cs="TimesNewRomanPSMT"/>
         </w:rPr>
       </w:pPr>
     </w:p>
     <w:p>
       <w:r>
         <w:rPr>
+          <w:rFonts w:cs="TimesNewRomanPSMT"/>
           <w:b/>
           <w:bCs/>
         </w:rPr>
-        <w:t xml:space="preserve">Nombre de logements : </w:t>
-      </w:r>
-      <w:proofErr w:type="gramStart"/>
-      <w:r>
-        <w:t xml:space="preserve">{{ </w:t>
+        <w:t xml:space="preserve">Date de signature de la convention APL : </w:t>
+      </w:r>
+      <w:proofErr w:type="gramStart"/>
+      <w:r>
+        <w:rPr>
+          <w:rFonts w:cs="TimesNewRomanPSMT"/>
+        </w:rPr>
+        <w:t>{{ convention</w:t>
+      </w:r>
+      <w:r>
+        <w:t xml:space="preserve"> </w:t>
+      </w:r>
+      <w:r>
+        <w:rPr>
+          <w:rFonts w:cs="TimesNewRomanPSMT"/>
+        </w:rPr>
+        <w:t>.</w:t>
       </w:r>
       <w:proofErr w:type="spellStart"/>
       <w:r>
-        <w:t>lot</w:t>
-      </w:r>
-      <w:proofErr w:type="gramEnd"/>
-      <w:r>
-        <w:t>.nb_logements</w:t>
+        <w:rPr>
+          <w:rFonts w:cs="TimesNewRomanPSMT"/>
+        </w:rPr>
+        <w:t>televersement</w:t>
+      </w:r>
+      <w:proofErr w:type="gramEnd"/>
+      <w:r>
+        <w:rPr>
+          <w:rFonts w:cs="TimesNewRomanPSMT"/>
+        </w:rPr>
+        <w:t>_convention_signee_le|</w:t>
+      </w:r>
+      <w:proofErr w:type="gramStart"/>
+      <w:r>
+        <w:rPr>
+          <w:rFonts w:cs="TimesNewRomanPSMT"/>
+        </w:rPr>
+        <w:t>d</w:t>
       </w:r>
       <w:proofErr w:type="spellEnd"/>
       <w:r>
-        <w:t xml:space="preserve"> }}</w:t>
+        <w:rPr>
+          <w:rFonts w:cs="TimesNewRomanPSMT"/>
+        </w:rPr>
+        <w:t xml:space="preserve"> }</w:t>
+      </w:r>
+      <w:proofErr w:type="gramEnd"/>
+      <w:r>
+        <w:rPr>
+          <w:rFonts w:cs="TimesNewRomanPSMT"/>
+        </w:rPr>
+        <w:t>}</w:t>
       </w:r>
     </w:p>
     <w:p>
       <w:pPr>
         <w:rPr>
-          <w:b/>
-          <w:bCs/>
+          <w:rFonts w:cs="TimesNewRomanPSMT"/>
         </w:rPr>
       </w:pPr>
     </w:p>
     <w:p>
       <w:r>
         <w:rPr>
+          <w:rFonts w:cs="TimesNewRomanPSMT"/>
+          <w:b/>
+          <w:bCs/>
+        </w:rPr>
+        <w:lastRenderedPageBreak/>
+        <w:t xml:space="preserve">Coordonnées du propriétaire : </w:t>
+      </w:r>
+      <w:proofErr w:type="gramStart"/>
+      <w:r>
+        <w:rPr>
+          <w:rFonts w:cs="TimesNewRomanPSMT"/>
+        </w:rPr>
+        <w:t xml:space="preserve">{{ </w:t>
+      </w:r>
+      <w:proofErr w:type="spellStart"/>
+      <w:r>
+        <w:rPr>
+          <w:rFonts w:cs="TimesNewRomanPSMT"/>
+        </w:rPr>
+        <w:t>bailleur.nom</w:t>
+      </w:r>
+      <w:proofErr w:type="gramEnd"/>
+      <w:r>
+        <w:rPr>
+          <w:rFonts w:cs="TimesNewRomanPSMT"/>
+        </w:rPr>
+        <w:t>|</w:t>
+      </w:r>
+      <w:proofErr w:type="gramStart"/>
+      <w:r>
+        <w:rPr>
+          <w:rFonts w:cs="TimesNewRomanPSMT"/>
+        </w:rPr>
+        <w:t>upper</w:t>
+      </w:r>
+      <w:proofErr w:type="spellEnd"/>
+      <w:r>
+        <w:rPr>
+          <w:rFonts w:cs="TimesNewRomanPSMT"/>
+        </w:rPr>
+        <w:t xml:space="preserve"> }</w:t>
+      </w:r>
+      <w:proofErr w:type="gramEnd"/>
+      <w:r>
+        <w:rPr>
+          <w:rFonts w:cs="TimesNewRomanPSMT"/>
+        </w:rPr>
+        <w:t>}</w:t>
+      </w:r>
+      <w:bookmarkStart w:id="3" w:name="NomProgramme1"/>
+      <w:bookmarkEnd w:id="3"/>
+      <w:r>
+        <w:rPr>
+          <w:rFonts w:cs="TimesNewRomanPSMT"/>
+        </w:rPr>
+        <w:t xml:space="preserve">, </w:t>
+      </w:r>
+      <w:proofErr w:type="gramStart"/>
+      <w:r>
+        <w:rPr>
+          <w:rFonts w:cs="TimesNewRomanPSMT"/>
+        </w:rPr>
+        <w:t xml:space="preserve">{{ </w:t>
+      </w:r>
+      <w:proofErr w:type="spellStart"/>
+      <w:r>
+        <w:rPr>
+          <w:rFonts w:cs="TimesNewRomanPSMT"/>
+        </w:rPr>
+        <w:t>bailleur</w:t>
+      </w:r>
+      <w:proofErr w:type="gramEnd"/>
+      <w:r>
+        <w:rPr>
+          <w:rFonts w:cs="TimesNewRomanPSMT"/>
+        </w:rPr>
+        <w:t>.</w:t>
+      </w:r>
+      <w:proofErr w:type="gramStart"/>
+      <w:r>
+        <w:rPr>
+          <w:rFonts w:cs="TimesNewRomanPSMT"/>
+        </w:rPr>
+        <w:t>adresse</w:t>
+      </w:r>
+      <w:proofErr w:type="spellEnd"/>
+      <w:r>
+        <w:rPr>
+          <w:rFonts w:cs="TimesNewRomanPSMT"/>
+        </w:rPr>
+        <w:t xml:space="preserve"> }</w:t>
+      </w:r>
+      <w:proofErr w:type="gramEnd"/>
+      <w:r>
+        <w:rPr>
+          <w:rFonts w:cs="TimesNewRomanPSMT"/>
+        </w:rPr>
+        <w:t xml:space="preserve">}, </w:t>
+      </w:r>
+      <w:proofErr w:type="gramStart"/>
+      <w:r>
+        <w:rPr>
+          <w:rFonts w:cs="TimesNewRomanPSMT"/>
+        </w:rPr>
+        <w:t xml:space="preserve">{{ </w:t>
+      </w:r>
+      <w:proofErr w:type="spellStart"/>
+      <w:r>
+        <w:rPr>
+          <w:rFonts w:cs="TimesNewRomanPSMT"/>
+        </w:rPr>
+        <w:t>bailleur</w:t>
+      </w:r>
+      <w:proofErr w:type="gramEnd"/>
+      <w:r>
+        <w:rPr>
+          <w:rFonts w:cs="TimesNewRomanPSMT"/>
+        </w:rPr>
+        <w:t>.code_</w:t>
+      </w:r>
+      <w:proofErr w:type="gramStart"/>
+      <w:r>
+        <w:rPr>
+          <w:rFonts w:cs="TimesNewRomanPSMT"/>
+        </w:rPr>
+        <w:t>postal</w:t>
+      </w:r>
+      <w:proofErr w:type="spellEnd"/>
+      <w:r>
+        <w:rPr>
+          <w:rFonts w:cs="TimesNewRomanPSMT"/>
+        </w:rPr>
+        <w:t xml:space="preserve"> }</w:t>
+      </w:r>
+      <w:proofErr w:type="gramEnd"/>
+      <w:r>
+        <w:rPr>
+          <w:rFonts w:cs="TimesNewRomanPSMT"/>
+        </w:rPr>
+        <w:t xml:space="preserve">} </w:t>
+      </w:r>
+      <w:proofErr w:type="gramStart"/>
+      <w:r>
+        <w:rPr>
+          <w:rFonts w:cs="TimesNewRomanPSMT"/>
+        </w:rPr>
+        <w:t xml:space="preserve">{{ </w:t>
+      </w:r>
+      <w:proofErr w:type="spellStart"/>
+      <w:r>
+        <w:rPr>
+          <w:rFonts w:cs="TimesNewRomanPSMT"/>
+        </w:rPr>
+        <w:t>bailleur</w:t>
+      </w:r>
+      <w:proofErr w:type="gramEnd"/>
+      <w:r>
+        <w:rPr>
+          <w:rFonts w:cs="TimesNewRomanPSMT"/>
+        </w:rPr>
+        <w:t>.</w:t>
+      </w:r>
+      <w:proofErr w:type="gramStart"/>
+      <w:r>
+        <w:rPr>
+          <w:rFonts w:cs="TimesNewRomanPSMT"/>
+        </w:rPr>
+        <w:t>ville</w:t>
+      </w:r>
+      <w:proofErr w:type="spellEnd"/>
+      <w:r>
+        <w:rPr>
+          <w:rFonts w:cs="TimesNewRomanPSMT"/>
+        </w:rPr>
+        <w:t xml:space="preserve"> }</w:t>
+      </w:r>
+      <w:proofErr w:type="gramEnd"/>
+      <w:r>
+        <w:rPr>
+          <w:rFonts w:cs="TimesNewRomanPSMT"/>
+        </w:rPr>
+        <w:t>}</w:t>
+      </w:r>
+    </w:p>
+    <w:p>
+      <w:pPr>
+        <w:rPr>
+          <w:rFonts w:cs="TimesNewRomanPSMT"/>
+        </w:rPr>
+      </w:pPr>
+    </w:p>
+    <w:p>
+      <w:r>
+        <w:rPr>
+          <w:rFonts w:cs="TimesNewRomanPSMT"/>
+          <w:b/>
+          <w:bCs/>
+        </w:rPr>
+        <w:t xml:space="preserve">Coordonnées du gestionnaire : </w:t>
+      </w:r>
+      <w:proofErr w:type="gramStart"/>
+      <w:r>
+        <w:rPr>
+          <w:rFonts w:cs="TimesNewRomanPSMT"/>
+        </w:rPr>
+        <w:t xml:space="preserve">{{ </w:t>
+      </w:r>
+      <w:proofErr w:type="spellStart"/>
+      <w:r>
+        <w:rPr>
+          <w:rFonts w:cs="TimesNewRomanPSMT"/>
+        </w:rPr>
+        <w:t>bailleur.nom</w:t>
+      </w:r>
+      <w:proofErr w:type="gramEnd"/>
+      <w:r>
+        <w:rPr>
+          <w:rFonts w:cs="TimesNewRomanPSMT"/>
+        </w:rPr>
+        <w:t>|</w:t>
+      </w:r>
+      <w:proofErr w:type="gramStart"/>
+      <w:r>
+        <w:rPr>
+          <w:rFonts w:cs="TimesNewRomanPSMT"/>
+        </w:rPr>
+        <w:t>upper</w:t>
+      </w:r>
+      <w:proofErr w:type="spellEnd"/>
+      <w:r>
+        <w:rPr>
+          <w:rFonts w:cs="TimesNewRomanPSMT"/>
+        </w:rPr>
+        <w:t xml:space="preserve"> }</w:t>
+      </w:r>
+      <w:proofErr w:type="gramEnd"/>
+      <w:r>
+        <w:rPr>
+          <w:rFonts w:cs="TimesNewRomanPSMT"/>
+        </w:rPr>
+        <w:t xml:space="preserve">}, </w:t>
+      </w:r>
+      <w:proofErr w:type="gramStart"/>
+      <w:r>
+        <w:rPr>
+          <w:rFonts w:cs="TimesNewRomanPSMT"/>
+        </w:rPr>
+        <w:t xml:space="preserve">{{ </w:t>
+      </w:r>
+      <w:proofErr w:type="spellStart"/>
+      <w:r>
+        <w:rPr>
+          <w:rFonts w:cs="TimesNewRomanPSMT"/>
+        </w:rPr>
+        <w:t>bailleur</w:t>
+      </w:r>
+      <w:proofErr w:type="gramEnd"/>
+      <w:r>
+        <w:rPr>
+          <w:rFonts w:cs="TimesNewRomanPSMT"/>
+        </w:rPr>
+        <w:t>.</w:t>
+      </w:r>
+      <w:proofErr w:type="gramStart"/>
+      <w:r>
+        <w:rPr>
+          <w:rFonts w:cs="TimesNewRomanPSMT"/>
+        </w:rPr>
+        <w:t>adresse</w:t>
+      </w:r>
+      <w:proofErr w:type="spellEnd"/>
+      <w:r>
+        <w:rPr>
+          <w:rFonts w:cs="TimesNewRomanPSMT"/>
+        </w:rPr>
+        <w:t xml:space="preserve"> }</w:t>
+      </w:r>
+      <w:proofErr w:type="gramEnd"/>
+      <w:r>
+        <w:rPr>
+          <w:rFonts w:cs="TimesNewRomanPSMT"/>
+        </w:rPr>
+        <w:t xml:space="preserve">}, </w:t>
+      </w:r>
+      <w:proofErr w:type="gramStart"/>
+      <w:r>
+        <w:rPr>
+          <w:rFonts w:cs="TimesNewRomanPSMT"/>
+        </w:rPr>
+        <w:t xml:space="preserve">{{ </w:t>
+      </w:r>
+      <w:proofErr w:type="spellStart"/>
+      <w:r>
+        <w:rPr>
+          <w:rFonts w:cs="TimesNewRomanPSMT"/>
+        </w:rPr>
+        <w:t>bailleur</w:t>
+      </w:r>
+      <w:proofErr w:type="gramEnd"/>
+      <w:r>
+        <w:rPr>
+          <w:rFonts w:cs="TimesNewRomanPSMT"/>
+        </w:rPr>
+        <w:t>.code_</w:t>
+      </w:r>
+      <w:proofErr w:type="gramStart"/>
+      <w:r>
+        <w:rPr>
+          <w:rFonts w:cs="TimesNewRomanPSMT"/>
+        </w:rPr>
+        <w:t>postal</w:t>
+      </w:r>
+      <w:proofErr w:type="spellEnd"/>
+      <w:r>
+        <w:rPr>
+          <w:rFonts w:cs="TimesNewRomanPSMT"/>
+        </w:rPr>
+        <w:t xml:space="preserve"> }</w:t>
+      </w:r>
+      <w:proofErr w:type="gramEnd"/>
+      <w:r>
+        <w:rPr>
+          <w:rFonts w:cs="TimesNewRomanPSMT"/>
+        </w:rPr>
+        <w:t xml:space="preserve">} </w:t>
+      </w:r>
+      <w:proofErr w:type="gramStart"/>
+      <w:r>
+        <w:rPr>
+          <w:rFonts w:cs="TimesNewRomanPSMT"/>
+        </w:rPr>
+        <w:t xml:space="preserve">{{ </w:t>
+      </w:r>
+      <w:proofErr w:type="spellStart"/>
+      <w:r>
+        <w:rPr>
+          <w:rFonts w:cs="TimesNewRomanPSMT"/>
+        </w:rPr>
+        <w:t>bailleur</w:t>
+      </w:r>
+      <w:proofErr w:type="gramEnd"/>
+      <w:r>
+        <w:rPr>
+          <w:rFonts w:cs="TimesNewRomanPSMT"/>
+        </w:rPr>
+        <w:t>.</w:t>
+      </w:r>
+      <w:proofErr w:type="gramStart"/>
+      <w:r>
+        <w:rPr>
+          <w:rFonts w:cs="TimesNewRomanPSMT"/>
+        </w:rPr>
+        <w:t>ville</w:t>
+      </w:r>
+      <w:proofErr w:type="spellEnd"/>
+      <w:r>
+        <w:rPr>
+          <w:rFonts w:cs="TimesNewRomanPSMT"/>
+        </w:rPr>
+        <w:t xml:space="preserve"> }</w:t>
+      </w:r>
+      <w:proofErr w:type="gramEnd"/>
+      <w:r>
+        <w:rPr>
+          <w:rFonts w:cs="TimesNewRomanPSMT"/>
+        </w:rPr>
+        <w:t>}</w:t>
+      </w:r>
+    </w:p>
+    <w:p>
+      <w:pPr>
+        <w:rPr>
+          <w:rFonts w:cs="TimesNewRomanPSMT"/>
+        </w:rPr>
+      </w:pPr>
+    </w:p>
+    <w:p>
+      <w:r>
+        <w:rPr>
+          <w:b/>
+          <w:bCs/>
+        </w:rPr>
+        <w:t xml:space="preserve">Nature de programme de logements : </w:t>
+      </w:r>
+      <w:r>
+        <w:rPr>
+          <w:rFonts w:cs="TimesNewRomanPSMT"/>
+        </w:rPr>
+        <w:t xml:space="preserve">{% for lot in lots %} </w:t>
+      </w:r>
+      <w:proofErr w:type="gramStart"/>
+      <w:r>
+        <w:rPr>
+          <w:rFonts w:cs="TimesNewRomanPSMT"/>
+        </w:rPr>
+        <w:t xml:space="preserve">{{ </w:t>
+      </w:r>
+      <w:proofErr w:type="spellStart"/>
+      <w:r>
+        <w:rPr>
+          <w:rFonts w:cs="TimesNewRomanPSMT"/>
+        </w:rPr>
+        <w:t>lot</w:t>
+      </w:r>
+      <w:proofErr w:type="gramEnd"/>
+      <w:r>
+        <w:rPr>
+          <w:rFonts w:cs="TimesNewRomanPSMT"/>
+        </w:rPr>
+        <w:t>.</w:t>
+      </w:r>
+      <w:proofErr w:type="gramStart"/>
+      <w:r>
+        <w:rPr>
+          <w:rFonts w:cs="TimesNewRomanPSMT"/>
+        </w:rPr>
+        <w:t>financement</w:t>
+      </w:r>
+      <w:proofErr w:type="spellEnd"/>
+      <w:r>
+        <w:rPr>
+          <w:rFonts w:cs="TimesNewRomanPSMT"/>
+        </w:rPr>
+        <w:t xml:space="preserve"> }</w:t>
+      </w:r>
+      <w:proofErr w:type="gramEnd"/>
+      <w:r>
+        <w:rPr>
+          <w:rFonts w:cs="TimesNewRomanPSMT"/>
+        </w:rPr>
+        <w:t>}</w:t>
+      </w:r>
+      <w:r>
+        <w:rPr>
+          <w:rFonts w:cs="TimesNewRomanPSMT"/>
+        </w:rPr>
+        <w:t xml:space="preserve"> : </w:t>
+      </w:r>
+      <w:proofErr w:type="gramStart"/>
+      <w:r>
+        <w:t xml:space="preserve">{{ </w:t>
+      </w:r>
+      <w:proofErr w:type="spellStart"/>
+      <w:r>
+        <w:t>lot.get</w:t>
+      </w:r>
+      <w:proofErr w:type="gramEnd"/>
+      <w:r>
+        <w:t>_type_habitat_advanced_display</w:t>
+      </w:r>
+      <w:proofErr w:type="spellEnd"/>
+      <w:r>
+        <w:t>(</w:t>
+      </w:r>
+      <w:proofErr w:type="spellStart"/>
+      <w:proofErr w:type="gramStart"/>
+      <w:r>
+        <w:t>lot.nb</w:t>
+      </w:r>
+      <w:proofErr w:type="gramEnd"/>
+      <w:r>
+        <w:t>_logements</w:t>
+      </w:r>
+      <w:proofErr w:type="spellEnd"/>
+      <w:proofErr w:type="gramStart"/>
+      <w:r>
+        <w:t>) }}</w:t>
+      </w:r>
+      <w:bookmarkStart w:id="4" w:name="Fi4"/>
+      <w:bookmarkEnd w:id="4"/>
+      <w:r>
+        <w:rPr>
+          <w:rFonts w:cs="TimesNewRomanPSMT"/>
+        </w:rPr>
+        <w:t>{</w:t>
+      </w:r>
+      <w:proofErr w:type="gramEnd"/>
+      <w:r>
+        <w:rPr>
+          <w:rFonts w:cs="TimesNewRomanPSMT"/>
+        </w:rPr>
+        <w:t xml:space="preserve">% if not </w:t>
+      </w:r>
+      <w:proofErr w:type="spellStart"/>
+      <w:proofErr w:type="gramStart"/>
+      <w:r>
+        <w:rPr>
+          <w:rFonts w:cs="TimesNewRomanPSMT"/>
+        </w:rPr>
+        <w:t>loop.last</w:t>
+      </w:r>
+      <w:proofErr w:type="spellEnd"/>
+      <w:proofErr w:type="gramEnd"/>
+      <w:r>
+        <w:rPr>
+          <w:rFonts w:cs="TimesNewRomanPSMT"/>
+        </w:rPr>
+        <w:t xml:space="preserve"> %}, {% </w:t>
+      </w:r>
+      <w:proofErr w:type="spellStart"/>
+      <w:r>
+        <w:rPr>
+          <w:rFonts w:cs="TimesNewRomanPSMT"/>
+        </w:rPr>
+        <w:t>endif</w:t>
+      </w:r>
+      <w:proofErr w:type="spellEnd"/>
+      <w:r>
+        <w:rPr>
+          <w:rFonts w:cs="TimesNewRomanPSMT"/>
+        </w:rPr>
+        <w:t xml:space="preserve"> </w:t>
+      </w:r>
+      <w:proofErr w:type="gramStart"/>
+      <w:r>
+        <w:rPr>
+          <w:rFonts w:cs="TimesNewRomanPSMT"/>
+        </w:rPr>
+        <w:t>%}{</w:t>
+      </w:r>
+      <w:proofErr w:type="gramEnd"/>
+      <w:r>
+        <w:rPr>
+          <w:rFonts w:cs="TimesNewRomanPSMT"/>
+        </w:rPr>
+        <w:t xml:space="preserve">% </w:t>
+      </w:r>
+      <w:proofErr w:type="spellStart"/>
+      <w:r>
+        <w:rPr>
+          <w:rFonts w:cs="TimesNewRomanPSMT"/>
+        </w:rPr>
+        <w:t>endfor</w:t>
+      </w:r>
+      <w:proofErr w:type="spellEnd"/>
+      <w:r>
+        <w:rPr>
+          <w:rFonts w:cs="TimesNewRomanPSMT"/>
+        </w:rPr>
+        <w:t xml:space="preserve"> %}</w:t>
+      </w:r>
+    </w:p>
+    <w:p>
+      <w:pPr>
+        <w:rPr>
+          <w:b/>
+          <w:bCs/>
+        </w:rPr>
+      </w:pPr>
+    </w:p>
+    <w:p>
+      <w:pPr>
+        <w:rPr>
+          <w:lang w:val="en-US"/>
+        </w:rPr>
+      </w:pPr>
+      <w:r>
+        <w:rPr>
+          <w:b/>
+          <w:bCs/>
+          <w:lang w:val="en-US"/>
+        </w:rPr>
+        <w:t xml:space="preserve">Nature </w:t>
+      </w:r>
+      <w:proofErr w:type="spellStart"/>
+      <w:proofErr w:type="gramStart"/>
+      <w:r>
+        <w:rPr>
+          <w:b/>
+          <w:bCs/>
+          <w:lang w:val="en-US"/>
+        </w:rPr>
+        <w:t>l’opération</w:t>
+      </w:r>
+      <w:proofErr w:type="spellEnd"/>
+      <w:r>
+        <w:rPr>
+          <w:b/>
+          <w:bCs/>
+          <w:lang w:val="en-US"/>
+        </w:rPr>
+        <w:t> :</w:t>
+      </w:r>
+      <w:proofErr w:type="gramEnd"/>
+      <w:r>
+        <w:rPr>
+          <w:lang w:val="en-US"/>
+        </w:rPr>
+        <w:t xml:space="preserve">  </w:t>
+      </w:r>
+      <w:proofErr w:type="gramStart"/>
+      <w:r>
+        <w:rPr>
+          <w:lang w:val="en-US"/>
+        </w:rPr>
+        <w:t xml:space="preserve">{{ </w:t>
+      </w:r>
+      <w:proofErr w:type="spellStart"/>
+      <w:r>
+        <w:rPr>
+          <w:lang w:val="en-US"/>
+        </w:rPr>
+        <w:t>programme.get</w:t>
+      </w:r>
+      <w:proofErr w:type="gramEnd"/>
+      <w:r>
+        <w:rPr>
+          <w:lang w:val="en-US"/>
+        </w:rPr>
+        <w:t>_type_operation_advanced_</w:t>
+      </w:r>
+      <w:proofErr w:type="gramStart"/>
+      <w:r>
+        <w:rPr>
+          <w:lang w:val="en-US"/>
+        </w:rPr>
+        <w:t>display</w:t>
+      </w:r>
+      <w:proofErr w:type="spellEnd"/>
+      <w:r>
+        <w:rPr>
+          <w:lang w:val="en-US"/>
+        </w:rPr>
+        <w:t>() }</w:t>
+      </w:r>
+      <w:proofErr w:type="gramEnd"/>
+      <w:r>
+        <w:rPr>
+          <w:lang w:val="en-US"/>
+        </w:rPr>
+        <w:t>}</w:t>
+      </w:r>
+    </w:p>
+    <w:p>
+      <w:pPr>
+        <w:rPr>
+          <w:b/>
+          <w:bCs/>
+          <w:lang w:val="en-US"/>
+        </w:rPr>
+      </w:pPr>
+    </w:p>
+    <w:p>
+      <w:r>
+        <w:rPr>
+          <w:b/>
+          <w:bCs/>
+        </w:rPr>
+        <w:t xml:space="preserve">Nombre de logements : </w:t>
+      </w:r>
+      <w:proofErr w:type="gramStart"/>
+      <w:r>
+        <w:t xml:space="preserve">{{ </w:t>
+      </w:r>
+      <w:proofErr w:type="spellStart"/>
+      <w:r>
+        <w:t>convention</w:t>
+      </w:r>
+      <w:proofErr w:type="gramEnd"/>
+      <w:r>
+        <w:t>.nb_</w:t>
+      </w:r>
+      <w:proofErr w:type="gramStart"/>
+      <w:r>
+        <w:t>logements</w:t>
+      </w:r>
+      <w:proofErr w:type="spellEnd"/>
+      <w:r>
+        <w:t xml:space="preserve"> }</w:t>
+      </w:r>
+      <w:proofErr w:type="gramEnd"/>
+      <w:r>
+        <w:t>}</w:t>
+      </w:r>
+    </w:p>
+    <w:p>
+      <w:pPr>
+        <w:rPr>
+          <w:b/>
+          <w:bCs/>
+        </w:rPr>
+      </w:pPr>
+    </w:p>
+    <w:p>
+      <w:r>
+        <w:rPr>
           <w:b/>
           <w:bCs/>
         </w:rPr>
@@ -1721,7 +2425,23 @@
           <w:b/>
           <w:bCs/>
         </w:rPr>
-        <w:t xml:space="preserve"> %}Loyer{% </w:t>
+        <w:t xml:space="preserve"> </w:t>
+      </w:r>
+      <w:proofErr w:type="gramStart"/>
+      <w:r>
+        <w:rPr>
+          <w:b/>
+          <w:bCs/>
+        </w:rPr>
+        <w:t>%}Loyer</w:t>
+      </w:r>
+      <w:proofErr w:type="gramEnd"/>
+      <w:r>
+        <w:rPr>
+          <w:b/>
+          <w:bCs/>
+        </w:rPr>
+        <w:t xml:space="preserve">{% </w:t>
       </w:r>
       <w:proofErr w:type="spellStart"/>
       <w:r>
@@ -1745,12 +2465,37 @@
         </w:rPr>
         <w:t xml:space="preserve"> </w:t>
       </w:r>
+      <w:proofErr w:type="gramStart"/>
       <w:r>
         <w:rPr>
           <w:rFonts w:cs="TimesNewRomanPSMT"/>
           <w:bCs/>
         </w:rPr>
-        <w:t>{{ loyer_m2|f }} € le mètre carré par mois.</w:t>
+        <w:t>{{ loyer</w:t>
+      </w:r>
+      <w:proofErr w:type="gramEnd"/>
+      <w:r>
+        <w:rPr>
+          <w:rFonts w:cs="TimesNewRomanPSMT"/>
+          <w:bCs/>
+        </w:rPr>
+        <w:t>_m2|</w:t>
+      </w:r>
+      <w:proofErr w:type="gramStart"/>
+      <w:r>
+        <w:rPr>
+          <w:rFonts w:cs="TimesNewRomanPSMT"/>
+          <w:bCs/>
+        </w:rPr>
+        <w:t>f }</w:t>
+      </w:r>
+      <w:proofErr w:type="gramEnd"/>
+      <w:r>
+        <w:rPr>
+          <w:rFonts w:cs="TimesNewRomanPSMT"/>
+          <w:bCs/>
+        </w:rPr>
+        <w:t>} € le mètre carré par mois.</w:t>
       </w:r>
       <w:r>
         <w:rPr>
@@ -1778,7 +2523,7 @@
     </w:p>
     <w:tbl>
       <w:tblPr>
-        <w:tblStyle w:val="TableGrid"/>
+        <w:tblStyle w:val="Grilledutableau"/>
         <w:tblW w:w="8268" w:type="dxa"/>
         <w:tblLayout w:type="fixed"/>
         <w:tblLook w:val="04A0" w:firstRow="1" w:lastRow="0" w:firstColumn="1" w:lastColumn="0" w:noHBand="0" w:noVBand="1"/>
@@ -1822,8 +2567,6 @@
                 <w:rFonts w:ascii="TimesNewRomanPSMT" w:hAnsi="TimesNewRomanPSMT" w:cs="TimesNewRomanPSMT"/>
                 <w:b/>
                 <w:bCs/>
-                <w:sz w:val="16"/>
-                <w:szCs w:val="16"/>
               </w:rPr>
             </w:pPr>
             <w:r>
@@ -1831,8 +2574,6 @@
                 <w:rFonts w:ascii="TimesNewRomanPSMT" w:hAnsi="TimesNewRomanPSMT" w:cs="TimesNewRomanPSMT"/>
                 <w:b/>
                 <w:bCs/>
-                <w:sz w:val="16"/>
-                <w:szCs w:val="16"/>
               </w:rPr>
               <w:t>Nombre de logements</w:t>
             </w:r>
@@ -1878,9 +2619,17 @@
               <w:rPr>
                 <w:lang w:val="en-US"/>
               </w:rPr>
-              <w:t>nb_logements_par_type.items</w:t>
+              <w:t>nb_logements_par_</w:t>
+            </w:r>
+            <w:proofErr w:type="gramStart"/>
+            <w:r>
+              <w:rPr>
+                <w:lang w:val="en-US"/>
+              </w:rPr>
+              <w:t>type.items</w:t>
             </w:r>
             <w:proofErr w:type="spellEnd"/>
+            <w:proofErr w:type="gramEnd"/>
             <w:r>
               <w:rPr>
                 <w:lang w:val="en-US"/>
@@ -1916,15 +2665,11 @@
           <w:p>
             <w:pPr>
               <w:rPr>
-                <w:sz w:val="16"/>
-                <w:szCs w:val="16"/>
                 <w:lang w:val="en-US"/>
               </w:rPr>
             </w:pPr>
             <w:r>
               <w:rPr>
-                <w:sz w:val="16"/>
-                <w:szCs w:val="16"/>
                 <w:lang w:val="en-US"/>
               </w:rPr>
               <w:t>{{v}}</w:t>
@@ -2015,7 +2760,7 @@
 <w:ftr xmlns:wpc="http://schemas.microsoft.com/office/word/2010/wordprocessingCanvas" xmlns:cx="http://schemas.microsoft.com/office/drawing/2014/chartex" xmlns:cx1="http://schemas.microsoft.com/office/drawing/2015/9/8/chartex" xmlns:cx2="http://schemas.microsoft.com/office/drawing/2015/10/21/chartex" xmlns:cx3="http://schemas.microsoft.com/office/drawing/2016/5/9/chartex" xmlns:cx4="http://schemas.microsoft.com/office/drawing/2016/5/10/chartex" xmlns:cx5="http://schemas.microsoft.com/office/drawing/2016/5/11/chartex" xmlns:cx6="http://schemas.microsoft.com/office/drawing/2016/5/12/chartex" xmlns:cx7="http://schemas.microsoft.com/office/drawing/2016/5/13/chartex" xmlns:cx8="http://schemas.microsoft.com/office/drawing/2016/5/14/chartex" xmlns:mc="http://schemas.openxmlformats.org/markup-compatibility/2006" xmlns:aink="http://schemas.microsoft.com/office/drawing/2016/ink" xmlns:am3d="http://schemas.microsoft.com/office/drawing/2017/model3d" xmlns:o="urn:schemas-microsoft-com:office:office" xmlns:oel="http://schemas.microsoft.com/office/2019/extlst" xmlns:r="http://schemas.openxmlformats.org/officeDocument/2006/relationships" xmlns:m="http://schemas.openxmlformats.org/officeDocument/2006/math" xmlns:v="urn:schemas-microsoft-com:vml" xmlns:wp14="http://schemas.microsoft.com/office/word/2010/wordprocessingDrawing" xmlns:wp="http://schemas.openxmlformats.org/drawingml/2006/wordprocessingDrawing" xmlns:w10="urn:schemas-microsoft-com:office:word" xmlns:w="http://schemas.openxmlformats.org/wordprocessingml/2006/main" xmlns:w14="http://schemas.microsoft.com/office/word/2010/wordml" xmlns:w15="http://schemas.microsoft.com/office/word/2012/wordml" xmlns:w16cex="http://schemas.microsoft.com/office/word/2018/wordml/cex" xmlns:w16cid="http://schemas.microsoft.com/office/word/2016/wordml/cid" xmlns:w16="http://schemas.microsoft.com/office/word/2018/wordml" xmlns:w16du="http://schemas.microsoft.com/office/word/2023/wordml/word16du" xmlns:w16sdtdh="http://schemas.microsoft.com/office/word/2020/wordml/sdtdatahash" xmlns:w16sdtfl="http://schemas.microsoft.com/office/word/2024/wordml/sdtformatlock" xmlns:w16se="http://schemas.microsoft.com/office/word/2015/wordml/symex" xmlns:wpg="http://schemas.microsoft.com/office/word/2010/wordprocessingGroup" xmlns:wpi="http://schemas.microsoft.com/office/word/2010/wordprocessingInk" xmlns:wne="http://schemas.microsoft.com/office/word/2006/wordml" xmlns:wps="http://schemas.microsoft.com/office/word/2010/wordprocessingShape" mc:Ignorable="w14 w15 w16se w16cid w16 w16cex w16sdtdh w16sdtfl w16du wp14">
   <w:p>
     <w:pPr>
-      <w:pStyle w:val="Footer"/>
+      <w:pStyle w:val="Pieddepage"/>
     </w:pPr>
     <w:r>
       <w:t xml:space="preserve"> </w:t>
@@ -2028,7 +2773,7 @@
 <w:ftr xmlns:wpc="http://schemas.microsoft.com/office/word/2010/wordprocessingCanvas" xmlns:cx="http://schemas.microsoft.com/office/drawing/2014/chartex" xmlns:cx1="http://schemas.microsoft.com/office/drawing/2015/9/8/chartex" xmlns:cx2="http://schemas.microsoft.com/office/drawing/2015/10/21/chartex" xmlns:cx3="http://schemas.microsoft.com/office/drawing/2016/5/9/chartex" xmlns:cx4="http://schemas.microsoft.com/office/drawing/2016/5/10/chartex" xmlns:cx5="http://schemas.microsoft.com/office/drawing/2016/5/11/chartex" xmlns:cx6="http://schemas.microsoft.com/office/drawing/2016/5/12/chartex" xmlns:cx7="http://schemas.microsoft.com/office/drawing/2016/5/13/chartex" xmlns:cx8="http://schemas.microsoft.com/office/drawing/2016/5/14/chartex" xmlns:mc="http://schemas.openxmlformats.org/markup-compatibility/2006" xmlns:aink="http://schemas.microsoft.com/office/drawing/2016/ink" xmlns:am3d="http://schemas.microsoft.com/office/drawing/2017/model3d" xmlns:o="urn:schemas-microsoft-com:office:office" xmlns:oel="http://schemas.microsoft.com/office/2019/extlst" xmlns:r="http://schemas.openxmlformats.org/officeDocument/2006/relationships" xmlns:m="http://schemas.openxmlformats.org/officeDocument/2006/math" xmlns:v="urn:schemas-microsoft-com:vml" xmlns:wp14="http://schemas.microsoft.com/office/word/2010/wordprocessingDrawing" xmlns:wp="http://schemas.openxmlformats.org/drawingml/2006/wordprocessingDrawing" xmlns:w10="urn:schemas-microsoft-com:office:word" xmlns:w="http://schemas.openxmlformats.org/wordprocessingml/2006/main" xmlns:w14="http://schemas.microsoft.com/office/word/2010/wordml" xmlns:w15="http://schemas.microsoft.com/office/word/2012/wordml" xmlns:w16cex="http://schemas.microsoft.com/office/word/2018/wordml/cex" xmlns:w16cid="http://schemas.microsoft.com/office/word/2016/wordml/cid" xmlns:w16="http://schemas.microsoft.com/office/word/2018/wordml" xmlns:w16du="http://schemas.microsoft.com/office/word/2023/wordml/word16du" xmlns:w16sdtdh="http://schemas.microsoft.com/office/word/2020/wordml/sdtdatahash" xmlns:w16sdtfl="http://schemas.microsoft.com/office/word/2024/wordml/sdtformatlock" xmlns:w16se="http://schemas.microsoft.com/office/word/2015/wordml/symex" xmlns:wpg="http://schemas.microsoft.com/office/word/2010/wordprocessingGroup" xmlns:wpi="http://schemas.microsoft.com/office/word/2010/wordprocessingInk" xmlns:wne="http://schemas.microsoft.com/office/word/2006/wordml" xmlns:wps="http://schemas.microsoft.com/office/word/2010/wordprocessingShape" mc:Ignorable="w14 w15 w16se w16cid w16 w16cex w16sdtdh w16sdtfl w16du wp14">
   <w:p>
     <w:pPr>
-      <w:pStyle w:val="Footer"/>
+      <w:pStyle w:val="Pieddepage"/>
     </w:pPr>
     <w:r>
       <w:t xml:space="preserve"> </w:t>
@@ -2041,7 +2786,7 @@
 <w:ftr xmlns:wpc="http://schemas.microsoft.com/office/word/2010/wordprocessingCanvas" xmlns:cx="http://schemas.microsoft.com/office/drawing/2014/chartex" xmlns:cx1="http://schemas.microsoft.com/office/drawing/2015/9/8/chartex" xmlns:cx2="http://schemas.microsoft.com/office/drawing/2015/10/21/chartex" xmlns:cx3="http://schemas.microsoft.com/office/drawing/2016/5/9/chartex" xmlns:cx4="http://schemas.microsoft.com/office/drawing/2016/5/10/chartex" xmlns:cx5="http://schemas.microsoft.com/office/drawing/2016/5/11/chartex" xmlns:cx6="http://schemas.microsoft.com/office/drawing/2016/5/12/chartex" xmlns:cx7="http://schemas.microsoft.com/office/drawing/2016/5/13/chartex" xmlns:cx8="http://schemas.microsoft.com/office/drawing/2016/5/14/chartex" xmlns:mc="http://schemas.openxmlformats.org/markup-compatibility/2006" xmlns:aink="http://schemas.microsoft.com/office/drawing/2016/ink" xmlns:am3d="http://schemas.microsoft.com/office/drawing/2017/model3d" xmlns:o="urn:schemas-microsoft-com:office:office" xmlns:oel="http://schemas.microsoft.com/office/2019/extlst" xmlns:r="http://schemas.openxmlformats.org/officeDocument/2006/relationships" xmlns:m="http://schemas.openxmlformats.org/officeDocument/2006/math" xmlns:v="urn:schemas-microsoft-com:vml" xmlns:wp14="http://schemas.microsoft.com/office/word/2010/wordprocessingDrawing" xmlns:wp="http://schemas.openxmlformats.org/drawingml/2006/wordprocessingDrawing" xmlns:w10="urn:schemas-microsoft-com:office:word" xmlns:w="http://schemas.openxmlformats.org/wordprocessingml/2006/main" xmlns:w14="http://schemas.microsoft.com/office/word/2010/wordml" xmlns:w15="http://schemas.microsoft.com/office/word/2012/wordml" xmlns:w16cex="http://schemas.microsoft.com/office/word/2018/wordml/cex" xmlns:w16cid="http://schemas.microsoft.com/office/word/2016/wordml/cid" xmlns:w16="http://schemas.microsoft.com/office/word/2018/wordml" xmlns:w16du="http://schemas.microsoft.com/office/word/2023/wordml/word16du" xmlns:w16sdtdh="http://schemas.microsoft.com/office/word/2020/wordml/sdtdatahash" xmlns:w16sdtfl="http://schemas.microsoft.com/office/word/2024/wordml/sdtformatlock" xmlns:w16se="http://schemas.microsoft.com/office/word/2015/wordml/symex" xmlns:wpg="http://schemas.microsoft.com/office/word/2010/wordprocessingGroup" xmlns:wpi="http://schemas.microsoft.com/office/word/2010/wordprocessingInk" xmlns:wne="http://schemas.microsoft.com/office/word/2006/wordml" xmlns:wps="http://schemas.microsoft.com/office/word/2010/wordprocessingShape" mc:Ignorable="w14 w15 w16se w16cid w16 w16cex w16sdtdh w16sdtfl w16du wp14">
   <w:p>
     <w:pPr>
-      <w:pStyle w:val="Footer"/>
+      <w:pStyle w:val="Pieddepage"/>
     </w:pPr>
     <w:r>
       <w:t xml:space="preserve"> </w:t>
@@ -2073,7 +2818,7 @@
 <w:hdr xmlns:wpc="http://schemas.microsoft.com/office/word/2010/wordprocessingCanvas" xmlns:cx="http://schemas.microsoft.com/office/drawing/2014/chartex" xmlns:cx1="http://schemas.microsoft.com/office/drawing/2015/9/8/chartex" xmlns:cx2="http://schemas.microsoft.com/office/drawing/2015/10/21/chartex" xmlns:cx3="http://schemas.microsoft.com/office/drawing/2016/5/9/chartex" xmlns:cx4="http://schemas.microsoft.com/office/drawing/2016/5/10/chartex" xmlns:cx5="http://schemas.microsoft.com/office/drawing/2016/5/11/chartex" xmlns:cx6="http://schemas.microsoft.com/office/drawing/2016/5/12/chartex" xmlns:cx7="http://schemas.microsoft.com/office/drawing/2016/5/13/chartex" xmlns:cx8="http://schemas.microsoft.com/office/drawing/2016/5/14/chartex" xmlns:mc="http://schemas.openxmlformats.org/markup-compatibility/2006" xmlns:aink="http://schemas.microsoft.com/office/drawing/2016/ink" xmlns:am3d="http://schemas.microsoft.com/office/drawing/2017/model3d" xmlns:o="urn:schemas-microsoft-com:office:office" xmlns:oel="http://schemas.microsoft.com/office/2019/extlst" xmlns:r="http://schemas.openxmlformats.org/officeDocument/2006/relationships" xmlns:m="http://schemas.openxmlformats.org/officeDocument/2006/math" xmlns:v="urn:schemas-microsoft-com:vml" xmlns:wp14="http://schemas.microsoft.com/office/word/2010/wordprocessingDrawing" xmlns:wp="http://schemas.openxmlformats.org/drawingml/2006/wordprocessingDrawing" xmlns:w10="urn:schemas-microsoft-com:office:word" xmlns:w="http://schemas.openxmlformats.org/wordprocessingml/2006/main" xmlns:w14="http://schemas.microsoft.com/office/word/2010/wordml" xmlns:w15="http://schemas.microsoft.com/office/word/2012/wordml" xmlns:w16cex="http://schemas.microsoft.com/office/word/2018/wordml/cex" xmlns:w16cid="http://schemas.microsoft.com/office/word/2016/wordml/cid" xmlns:w16="http://schemas.microsoft.com/office/word/2018/wordml" xmlns:w16du="http://schemas.microsoft.com/office/word/2023/wordml/word16du" xmlns:w16sdtdh="http://schemas.microsoft.com/office/word/2020/wordml/sdtdatahash" xmlns:w16sdtfl="http://schemas.microsoft.com/office/word/2024/wordml/sdtformatlock" xmlns:w16se="http://schemas.microsoft.com/office/word/2015/wordml/symex" xmlns:wpg="http://schemas.microsoft.com/office/word/2010/wordprocessingGroup" xmlns:wpi="http://schemas.microsoft.com/office/word/2010/wordprocessingInk" xmlns:wne="http://schemas.microsoft.com/office/word/2006/wordml" xmlns:wps="http://schemas.microsoft.com/office/word/2010/wordprocessingShape" mc:Ignorable="w14 w15 w16se w16cid w16 w16cex w16sdtdh w16sdtfl w16du wp14">
   <w:p>
     <w:pPr>
-      <w:pStyle w:val="Header"/>
+      <w:pStyle w:val="En-tte"/>
     </w:pPr>
     <w:r>
       <w:rPr>
@@ -2132,7 +2877,7 @@
                           </w:pPr>
                           <w:r>
                             <w:rPr>
-                              <w:rStyle w:val="PageNumber"/>
+                              <w:rStyle w:val="Numrodepage"/>
                               <w:sz w:val="22"/>
                               <w:szCs w:val="22"/>
                             </w:rPr>
@@ -2140,7 +2885,7 @@
                           </w:r>
                           <w:r>
                             <w:rPr>
-                              <w:rStyle w:val="PageNumber"/>
+                              <w:rStyle w:val="Numrodepage"/>
                               <w:sz w:val="22"/>
                               <w:szCs w:val="22"/>
                             </w:rPr>
@@ -2148,7 +2893,7 @@
                           </w:r>
                           <w:r>
                             <w:rPr>
-                              <w:rStyle w:val="PageNumber"/>
+                              <w:rStyle w:val="Numrodepage"/>
                               <w:sz w:val="22"/>
                               <w:szCs w:val="22"/>
                             </w:rPr>
@@ -2156,7 +2901,7 @@
                           </w:r>
                           <w:r>
                             <w:rPr>
-                              <w:rStyle w:val="PageNumber"/>
+                              <w:rStyle w:val="Numrodepage"/>
                               <w:sz w:val="22"/>
                               <w:szCs w:val="22"/>
                             </w:rPr>
@@ -2164,7 +2909,7 @@
                           </w:r>
                           <w:r>
                             <w:rPr>
-                              <w:rStyle w:val="PageNumber"/>
+                              <w:rStyle w:val="Numrodepage"/>
                               <w:sz w:val="22"/>
                               <w:szCs w:val="22"/>
                             </w:rPr>
@@ -2172,7 +2917,7 @@
                           </w:r>
                           <w:r>
                             <w:rPr>
-                              <w:rStyle w:val="PageNumber"/>
+                              <w:rStyle w:val="Numrodepage"/>
                               <w:sz w:val="22"/>
                               <w:szCs w:val="22"/>
                             </w:rPr>
@@ -2180,44 +2925,44 @@
                           </w:r>
                           <w:r>
                             <w:rPr>
-                              <w:rStyle w:val="PageNumber"/>
+                              <w:rStyle w:val="Numrodepage"/>
                             </w:rPr>
                             <w:tab/>
                             <w:t xml:space="preserve">- </w:t>
                           </w:r>
                           <w:r>
                             <w:rPr>
-                              <w:rStyle w:val="PageNumber"/>
+                              <w:rStyle w:val="Numrodepage"/>
                             </w:rPr>
                             <w:fldChar w:fldCharType="begin"/>
                           </w:r>
                           <w:r>
                             <w:rPr>
-                              <w:rStyle w:val="PageNumber"/>
+                              <w:rStyle w:val="Numrodepage"/>
                             </w:rPr>
                             <w:instrText xml:space="preserve"> PAGE </w:instrText>
                           </w:r>
                           <w:r>
                             <w:rPr>
-                              <w:rStyle w:val="PageNumber"/>
+                              <w:rStyle w:val="Numrodepage"/>
                             </w:rPr>
                             <w:fldChar w:fldCharType="separate"/>
                           </w:r>
                           <w:r>
                             <w:rPr>
-                              <w:rStyle w:val="PageNumber"/>
+                              <w:rStyle w:val="Numrodepage"/>
                             </w:rPr>
                             <w:t>2</w:t>
                           </w:r>
                           <w:r>
                             <w:rPr>
-                              <w:rStyle w:val="PageNumber"/>
+                              <w:rStyle w:val="Numrodepage"/>
                             </w:rPr>
                             <w:fldChar w:fldCharType="end"/>
                           </w:r>
                           <w:r>
                             <w:rPr>
-                              <w:rStyle w:val="PageNumber"/>
+                              <w:rStyle w:val="Numrodepage"/>
                             </w:rPr>
                             <w:t xml:space="preserve"> -101010 878</w:t>
                           </w:r>
@@ -2235,7 +2980,7 @@
         </mc:Choice>
         <mc:Fallback>
           <w:pict>
-            <v:rect w14:anchorId="4023FAE7" id="Text Box 2" o:spid="_x0000_s1026" style="position:absolute;left:0;text-align:left;margin-left:427.1pt;margin-top:18.9pt;width:20.8pt;height:12.85pt;z-index:-503316476;visibility:visible;mso-wrap-style:square;mso-wrap-distance-left:0;mso-wrap-distance-top:0;mso-wrap-distance-right:0;mso-wrap-distance-bottom:0;mso-position-horizontal:absolute;mso-position-horizontal-relative:page;mso-position-vertical:absolute;mso-position-vertical-relative:page;v-text-anchor:top" o:gfxdata="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" o:allowincell="f" filled="f" stroked="f" strokeweight="0">
+            <v:rect w14:anchorId="4023FAE7" id="Text Box 2" o:spid="_x0000_s1026" style="position:absolute;left:0;text-align:left;margin-left:427.1pt;margin-top:18.9pt;width:20.8pt;height:12.85pt;z-index:-503316476;visibility:visible;mso-wrap-style:square;mso-wrap-distance-left:0;mso-wrap-distance-top:0;mso-wrap-distance-right:0;mso-wrap-distance-bottom:0;mso-position-horizontal:absolute;mso-position-horizontal-relative:page;mso-position-vertical:absolute;mso-position-vertical-relative:page;v-text-anchor:top" o:gfxdata="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" o:allowincell="f" filled="f" stroked="f" strokeweight="0">
               <v:textbox inset=".16mm,.16mm,.16mm,.16mm">
                 <w:txbxContent>
                   <w:p>
@@ -2350,7 +3095,7 @@
 <w:hdr xmlns:wpc="http://schemas.microsoft.com/office/word/2010/wordprocessingCanvas" xmlns:cx="http://schemas.microsoft.com/office/drawing/2014/chartex" xmlns:cx1="http://schemas.microsoft.com/office/drawing/2015/9/8/chartex" xmlns:cx2="http://schemas.microsoft.com/office/drawing/2015/10/21/chartex" xmlns:cx3="http://schemas.microsoft.com/office/drawing/2016/5/9/chartex" xmlns:cx4="http://schemas.microsoft.com/office/drawing/2016/5/10/chartex" xmlns:cx5="http://schemas.microsoft.com/office/drawing/2016/5/11/chartex" xmlns:cx6="http://schemas.microsoft.com/office/drawing/2016/5/12/chartex" xmlns:cx7="http://schemas.microsoft.com/office/drawing/2016/5/13/chartex" xmlns:cx8="http://schemas.microsoft.com/office/drawing/2016/5/14/chartex" xmlns:mc="http://schemas.openxmlformats.org/markup-compatibility/2006" xmlns:aink="http://schemas.microsoft.com/office/drawing/2016/ink" xmlns:am3d="http://schemas.microsoft.com/office/drawing/2017/model3d" xmlns:o="urn:schemas-microsoft-com:office:office" xmlns:oel="http://schemas.microsoft.com/office/2019/extlst" xmlns:r="http://schemas.openxmlformats.org/officeDocument/2006/relationships" xmlns:m="http://schemas.openxmlformats.org/officeDocument/2006/math" xmlns:v="urn:schemas-microsoft-com:vml" xmlns:wp14="http://schemas.microsoft.com/office/word/2010/wordprocessingDrawing" xmlns:wp="http://schemas.openxmlformats.org/drawingml/2006/wordprocessingDrawing" xmlns:w10="urn:schemas-microsoft-com:office:word" xmlns:w="http://schemas.openxmlformats.org/wordprocessingml/2006/main" xmlns:w14="http://schemas.microsoft.com/office/word/2010/wordml" xmlns:w15="http://schemas.microsoft.com/office/word/2012/wordml" xmlns:w16cex="http://schemas.microsoft.com/office/word/2018/wordml/cex" xmlns:w16cid="http://schemas.microsoft.com/office/word/2016/wordml/cid" xmlns:w16="http://schemas.microsoft.com/office/word/2018/wordml" xmlns:w16du="http://schemas.microsoft.com/office/word/2023/wordml/word16du" xmlns:w16sdtdh="http://schemas.microsoft.com/office/word/2020/wordml/sdtdatahash" xmlns:w16sdtfl="http://schemas.microsoft.com/office/word/2024/wordml/sdtformatlock" xmlns:w16se="http://schemas.microsoft.com/office/word/2015/wordml/symex" xmlns:wpg="http://schemas.microsoft.com/office/word/2010/wordprocessingGroup" xmlns:wpi="http://schemas.microsoft.com/office/word/2010/wordprocessingInk" xmlns:wne="http://schemas.microsoft.com/office/word/2006/wordml" xmlns:wps="http://schemas.microsoft.com/office/word/2010/wordprocessingShape" mc:Ignorable="w14 w15 w16se w16cid w16 w16cex w16sdtdh w16sdtfl w16du wp14">
   <w:p>
     <w:pPr>
-      <w:pStyle w:val="Header"/>
+      <w:pStyle w:val="En-tte"/>
       <w:ind w:right="360"/>
     </w:pPr>
     <w:r>
@@ -2410,7 +3155,7 @@
                           </w:pPr>
                           <w:r>
                             <w:rPr>
-                              <w:rStyle w:val="PageNumber"/>
+                              <w:rStyle w:val="Numrodepage"/>
                               <w:sz w:val="22"/>
                               <w:szCs w:val="22"/>
                             </w:rPr>
@@ -2418,7 +3163,7 @@
                           </w:r>
                           <w:r>
                             <w:rPr>
-                              <w:rStyle w:val="PageNumber"/>
+                              <w:rStyle w:val="Numrodepage"/>
                               <w:sz w:val="22"/>
                               <w:szCs w:val="22"/>
                             </w:rPr>
@@ -2426,7 +3171,7 @@
                           </w:r>
                           <w:r>
                             <w:rPr>
-                              <w:rStyle w:val="PageNumber"/>
+                              <w:rStyle w:val="Numrodepage"/>
                               <w:sz w:val="22"/>
                               <w:szCs w:val="22"/>
                             </w:rPr>
@@ -2434,7 +3179,7 @@
                           </w:r>
                           <w:r>
                             <w:rPr>
-                              <w:rStyle w:val="PageNumber"/>
+                              <w:rStyle w:val="Numrodepage"/>
                               <w:sz w:val="22"/>
                               <w:szCs w:val="22"/>
                             </w:rPr>
@@ -2442,7 +3187,7 @@
                           </w:r>
                           <w:r>
                             <w:rPr>
-                              <w:rStyle w:val="PageNumber"/>
+                              <w:rStyle w:val="Numrodepage"/>
                               <w:sz w:val="22"/>
                               <w:szCs w:val="22"/>
                             </w:rPr>
@@ -2450,7 +3195,7 @@
                           </w:r>
                           <w:r>
                             <w:rPr>
-                              <w:rStyle w:val="PageNumber"/>
+                              <w:rStyle w:val="Numrodepage"/>
                               <w:sz w:val="22"/>
                               <w:szCs w:val="22"/>
                             </w:rPr>
@@ -2458,44 +3203,44 @@
                           </w:r>
                           <w:r>
                             <w:rPr>
-                              <w:rStyle w:val="PageNumber"/>
+                              <w:rStyle w:val="Numrodepage"/>
                             </w:rPr>
                             <w:tab/>
                             <w:t xml:space="preserve">- </w:t>
                           </w:r>
                           <w:r>
                             <w:rPr>
-                              <w:rStyle w:val="PageNumber"/>
+                              <w:rStyle w:val="Numrodepage"/>
                             </w:rPr>
                             <w:fldChar w:fldCharType="begin"/>
                           </w:r>
                           <w:r>
                             <w:rPr>
-                              <w:rStyle w:val="PageNumber"/>
+                              <w:rStyle w:val="Numrodepage"/>
                             </w:rPr>
                             <w:instrText xml:space="preserve"> PAGE </w:instrText>
                           </w:r>
                           <w:r>
                             <w:rPr>
-                              <w:rStyle w:val="PageNumber"/>
+                              <w:rStyle w:val="Numrodepage"/>
                             </w:rPr>
                             <w:fldChar w:fldCharType="separate"/>
                           </w:r>
                           <w:r>
                             <w:rPr>
-                              <w:rStyle w:val="PageNumber"/>
+                              <w:rStyle w:val="Numrodepage"/>
                             </w:rPr>
                             <w:t>0</w:t>
                           </w:r>
                           <w:r>
                             <w:rPr>
-                              <w:rStyle w:val="PageNumber"/>
+                              <w:rStyle w:val="Numrodepage"/>
                             </w:rPr>
                             <w:fldChar w:fldCharType="end"/>
                           </w:r>
                           <w:r>
                             <w:rPr>
-                              <w:rStyle w:val="PageNumber"/>
+                              <w:rStyle w:val="Numrodepage"/>
                             </w:rPr>
                             <w:t xml:space="preserve"> -101010 878</w:t>
                           </w:r>
@@ -2513,7 +3258,7 @@
         </mc:Choice>
         <mc:Fallback>
           <w:pict>
-            <v:rect w14:anchorId="6F66DE74" id="_x0000_s1027" style="position:absolute;left:0;text-align:left;margin-left:0;margin-top:0;width:20.8pt;height:12.85pt;z-index:-503316477;visibility:visible;mso-wrap-style:square;mso-wrap-distance-left:0;mso-wrap-distance-top:0;mso-wrap-distance-right:0;mso-wrap-distance-bottom:0;mso-position-horizontal:absolute;mso-position-horizontal-relative:page;mso-position-vertical:absolute;mso-position-vertical-relative:page;v-text-anchor:top" o:gfxdata="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" o:allowincell="f" filled="f" stroked="f" strokeweight="0">
+            <v:rect w14:anchorId="6F66DE74" id="_x0000_s1027" style="position:absolute;left:0;text-align:left;margin-left:0;margin-top:0;width:20.8pt;height:12.85pt;z-index:-503316477;visibility:visible;mso-wrap-style:square;mso-wrap-distance-left:0;mso-wrap-distance-top:0;mso-wrap-distance-right:0;mso-wrap-distance-bottom:0;mso-position-horizontal:absolute;mso-position-horizontal-relative:page;mso-position-vertical:absolute;mso-position-vertical-relative:page;v-text-anchor:top" o:gfxdata="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" o:allowincell="f" filled="f" stroked="f" strokeweight="0">
               <v:textbox inset=".16mm,.16mm,.16mm,.16mm">
                 <w:txbxContent>
                   <w:p>
@@ -2622,25 +3367,25 @@
     </w:r>
     <w:r>
       <w:rPr>
-        <w:rStyle w:val="PageNumber"/>
+        <w:rStyle w:val="Numrodepage"/>
       </w:rPr>
       <w:t xml:space="preserve"> </w:t>
     </w:r>
     <w:r>
       <w:rPr>
-        <w:rStyle w:val="PageNumber"/>
+        <w:rStyle w:val="Numrodepage"/>
       </w:rPr>
       <w:tab/>
     </w:r>
     <w:r>
       <w:rPr>
-        <w:rStyle w:val="PageNumber"/>
+        <w:rStyle w:val="Numrodepage"/>
       </w:rPr>
       <w:tab/>
     </w:r>
     <w:r>
       <w:rPr>
-        <w:rStyle w:val="PageNumber"/>
+        <w:rStyle w:val="Numrodepage"/>
       </w:rPr>
       <w:tab/>
     </w:r>
@@ -2652,7 +3397,7 @@
 <w:hdr xmlns:wpc="http://schemas.microsoft.com/office/word/2010/wordprocessingCanvas" xmlns:cx="http://schemas.microsoft.com/office/drawing/2014/chartex" xmlns:cx1="http://schemas.microsoft.com/office/drawing/2015/9/8/chartex" xmlns:cx2="http://schemas.microsoft.com/office/drawing/2015/10/21/chartex" xmlns:cx3="http://schemas.microsoft.com/office/drawing/2016/5/9/chartex" xmlns:cx4="http://schemas.microsoft.com/office/drawing/2016/5/10/chartex" xmlns:cx5="http://schemas.microsoft.com/office/drawing/2016/5/11/chartex" xmlns:cx6="http://schemas.microsoft.com/office/drawing/2016/5/12/chartex" xmlns:cx7="http://schemas.microsoft.com/office/drawing/2016/5/13/chartex" xmlns:cx8="http://schemas.microsoft.com/office/drawing/2016/5/14/chartex" xmlns:mc="http://schemas.openxmlformats.org/markup-compatibility/2006" xmlns:aink="http://schemas.microsoft.com/office/drawing/2016/ink" xmlns:am3d="http://schemas.microsoft.com/office/drawing/2017/model3d" xmlns:o="urn:schemas-microsoft-com:office:office" xmlns:oel="http://schemas.microsoft.com/office/2019/extlst" xmlns:r="http://schemas.openxmlformats.org/officeDocument/2006/relationships" xmlns:m="http://schemas.openxmlformats.org/officeDocument/2006/math" xmlns:v="urn:schemas-microsoft-com:vml" xmlns:wp14="http://schemas.microsoft.com/office/word/2010/wordprocessingDrawing" xmlns:wp="http://schemas.openxmlformats.org/drawingml/2006/wordprocessingDrawing" xmlns:w10="urn:schemas-microsoft-com:office:word" xmlns:w="http://schemas.openxmlformats.org/wordprocessingml/2006/main" xmlns:w14="http://schemas.microsoft.com/office/word/2010/wordml" xmlns:w15="http://schemas.microsoft.com/office/word/2012/wordml" xmlns:w16cex="http://schemas.microsoft.com/office/word/2018/wordml/cex" xmlns:w16cid="http://schemas.microsoft.com/office/word/2016/wordml/cid" xmlns:w16="http://schemas.microsoft.com/office/word/2018/wordml" xmlns:w16du="http://schemas.microsoft.com/office/word/2023/wordml/word16du" xmlns:w16sdtdh="http://schemas.microsoft.com/office/word/2020/wordml/sdtdatahash" xmlns:w16sdtfl="http://schemas.microsoft.com/office/word/2024/wordml/sdtformatlock" xmlns:w16se="http://schemas.microsoft.com/office/word/2015/wordml/symex" xmlns:wpg="http://schemas.microsoft.com/office/word/2010/wordprocessingGroup" xmlns:wpi="http://schemas.microsoft.com/office/word/2010/wordprocessingInk" xmlns:wne="http://schemas.microsoft.com/office/word/2006/wordml" xmlns:wps="http://schemas.microsoft.com/office/word/2010/wordprocessingShape" mc:Ignorable="w14 w15 w16se w16cid w16 w16cex w16sdtdh w16sdtfl w16du wp14">
   <w:tbl>
     <w:tblPr>
-      <w:tblStyle w:val="TableGrid"/>
+      <w:tblStyle w:val="Grilledutableau"/>
       <w:tblW w:w="8460" w:type="dxa"/>
       <w:jc w:val="center"/>
       <w:tblLayout w:type="fixed"/>
@@ -2743,7 +3488,7 @@
   </w:tbl>
   <w:p>
     <w:pPr>
-      <w:pStyle w:val="Header"/>
+      <w:pStyle w:val="En-tte"/>
       <w:tabs>
         <w:tab w:val="clear" w:pos="4536"/>
         <w:tab w:val="clear" w:pos="9072"/>
@@ -2879,7 +3624,7 @@
     <w:lvl w:ilvl="0">
       <w:start w:val="1"/>
       <w:numFmt w:val="none"/>
-      <w:pStyle w:val="Heading1"/>
+      <w:pStyle w:val="Titre1"/>
       <w:suff w:val="nothing"/>
       <w:lvlText w:val=""/>
       <w:lvlJc w:val="left"/>
@@ -2893,7 +3638,7 @@
     <w:lvl w:ilvl="1">
       <w:start w:val="1"/>
       <w:numFmt w:val="none"/>
-      <w:pStyle w:val="Heading2"/>
+      <w:pStyle w:val="Titre2"/>
       <w:suff w:val="nothing"/>
       <w:lvlText w:val=""/>
       <w:lvlJc w:val="left"/>
@@ -2920,7 +3665,7 @@
     <w:lvl w:ilvl="3">
       <w:start w:val="1"/>
       <w:numFmt w:val="none"/>
-      <w:pStyle w:val="Heading4"/>
+      <w:pStyle w:val="Titre4"/>
       <w:suff w:val="nothing"/>
       <w:lvlText w:val=""/>
       <w:lvlJc w:val="left"/>
@@ -2934,7 +3679,7 @@
     <w:lvl w:ilvl="4">
       <w:start w:val="1"/>
       <w:numFmt w:val="none"/>
-      <w:pStyle w:val="Heading5"/>
+      <w:pStyle w:val="Titre5"/>
       <w:suff w:val="nothing"/>
       <w:lvlText w:val=""/>
       <w:lvlJc w:val="left"/>
@@ -2948,7 +3693,7 @@
     <w:lvl w:ilvl="5">
       <w:start w:val="1"/>
       <w:numFmt w:val="none"/>
-      <w:pStyle w:val="Heading6"/>
+      <w:pStyle w:val="Titre6"/>
       <w:suff w:val="nothing"/>
       <w:lvlText w:val=""/>
       <w:lvlJc w:val="left"/>
@@ -2962,7 +3707,7 @@
     <w:lvl w:ilvl="6">
       <w:start w:val="1"/>
       <w:numFmt w:val="none"/>
-      <w:pStyle w:val="Heading7"/>
+      <w:pStyle w:val="Titre7"/>
       <w:suff w:val="nothing"/>
       <w:lvlText w:val=""/>
       <w:lvlJc w:val="left"/>
@@ -3536,7 +4281,7 @@
       <w:szCs w:val="24"/>
     </w:rPr>
   </w:style>
-  <w:style w:type="paragraph" w:styleId="Heading1">
+  <w:style w:type="paragraph" w:styleId="Titre1">
     <w:name w:val="heading 1"/>
     <w:basedOn w:val="Normal"/>
     <w:next w:val="Normal"/>
@@ -3566,7 +4311,7 @@
       <w:lang w:eastAsia="zh-CN"/>
     </w:rPr>
   </w:style>
-  <w:style w:type="paragraph" w:styleId="Heading2">
+  <w:style w:type="paragraph" w:styleId="Titre2">
     <w:name w:val="heading 2"/>
     <w:basedOn w:val="Normal"/>
     <w:next w:val="Normal"/>
@@ -3590,9 +4335,9 @@
       <w:lang w:eastAsia="zh-CN"/>
     </w:rPr>
   </w:style>
-  <w:style w:type="paragraph" w:styleId="Heading3">
+  <w:style w:type="paragraph" w:styleId="Titre3">
     <w:name w:val="heading 3"/>
-    <w:basedOn w:val="Heading2"/>
+    <w:basedOn w:val="Titre2"/>
     <w:next w:val="Normal"/>
     <w:qFormat/>
     <w:pPr>
@@ -3602,7 +4347,7 @@
       <w:color w:val="800080"/>
     </w:rPr>
   </w:style>
-  <w:style w:type="paragraph" w:styleId="Heading4">
+  <w:style w:type="paragraph" w:styleId="Titre4">
     <w:name w:val="heading 4"/>
     <w:basedOn w:val="Normal"/>
     <w:next w:val="Normal"/>
@@ -3623,7 +4368,7 @@
       <w:lang w:eastAsia="zh-CN"/>
     </w:rPr>
   </w:style>
-  <w:style w:type="paragraph" w:styleId="Heading5">
+  <w:style w:type="paragraph" w:styleId="Titre5">
     <w:name w:val="heading 5"/>
     <w:basedOn w:val="Normal"/>
     <w:next w:val="Normal"/>
@@ -3644,7 +4389,7 @@
       <w:lang w:eastAsia="zh-CN"/>
     </w:rPr>
   </w:style>
-  <w:style w:type="paragraph" w:styleId="Heading6">
+  <w:style w:type="paragraph" w:styleId="Titre6">
     <w:name w:val="heading 6"/>
     <w:basedOn w:val="Normal"/>
     <w:next w:val="Normal"/>
@@ -3666,7 +4411,7 @@
       <w:lang w:eastAsia="zh-CN"/>
     </w:rPr>
   </w:style>
-  <w:style w:type="paragraph" w:styleId="Heading7">
+  <w:style w:type="paragraph" w:styleId="Titre7">
     <w:name w:val="heading 7"/>
     <w:basedOn w:val="Normal"/>
     <w:next w:val="Normal"/>
@@ -3689,13 +4434,13 @@
       <w:lang w:eastAsia="zh-CN"/>
     </w:rPr>
   </w:style>
-  <w:style w:type="character" w:default="1" w:styleId="DefaultParagraphFont">
+  <w:style w:type="character" w:default="1" w:styleId="Policepardfaut">
     <w:name w:val="Default Paragraph Font"/>
     <w:uiPriority w:val="1"/>
     <w:semiHidden/>
     <w:unhideWhenUsed/>
   </w:style>
-  <w:style w:type="table" w:default="1" w:styleId="TableNormal">
+  <w:style w:type="table" w:default="1" w:styleId="TableauNormal">
     <w:name w:val="Normal Table"/>
     <w:uiPriority w:val="99"/>
     <w:semiHidden/>
@@ -3710,7 +4455,7 @@
       </w:tblCellMar>
     </w:tblPr>
   </w:style>
-  <w:style w:type="numbering" w:default="1" w:styleId="NoList">
+  <w:style w:type="numbering" w:default="1" w:styleId="Aucuneliste">
     <w:name w:val="No List"/>
     <w:uiPriority w:val="99"/>
     <w:semiHidden/>
@@ -3973,7 +4718,7 @@
     <w:name w:val="WW-Police par défaut"/>
     <w:qFormat/>
   </w:style>
-  <w:style w:type="character" w:styleId="PageNumber">
+  <w:style w:type="character" w:styleId="Numrodepage">
     <w:name w:val="page number"/>
     <w:basedOn w:val="WW-Policepardfaut"/>
     <w:qFormat/>
@@ -4050,7 +4795,7 @@
   <w:style w:type="paragraph" w:customStyle="1" w:styleId="Heading">
     <w:name w:val="Heading"/>
     <w:basedOn w:val="Normal"/>
-    <w:next w:val="BodyText"/>
+    <w:next w:val="Corpsdetexte"/>
     <w:qFormat/>
     <w:pPr>
       <w:keepNext/>
@@ -4062,7 +4807,7 @@
       <w:szCs w:val="28"/>
     </w:rPr>
   </w:style>
-  <w:style w:type="paragraph" w:styleId="BodyText">
+  <w:style w:type="paragraph" w:styleId="Corpsdetexte">
     <w:name w:val="Body Text"/>
     <w:basedOn w:val="Normal"/>
     <w:pPr>
@@ -4075,14 +4820,14 @@
       <w:lang w:eastAsia="zh-CN"/>
     </w:rPr>
   </w:style>
-  <w:style w:type="paragraph" w:styleId="List">
+  <w:style w:type="paragraph" w:styleId="Liste">
     <w:name w:val="List"/>
-    <w:basedOn w:val="BodyText"/>
+    <w:basedOn w:val="Corpsdetexte"/>
     <w:rPr>
       <w:rFonts w:cs="Tahoma"/>
     </w:rPr>
   </w:style>
-  <w:style w:type="paragraph" w:styleId="Caption">
+  <w:style w:type="paragraph" w:styleId="Lgende">
     <w:name w:val="caption"/>
     <w:basedOn w:val="Normal"/>
     <w:qFormat/>
@@ -4113,10 +4858,10 @@
       <w:lang w:eastAsia="zh-CN"/>
     </w:rPr>
   </w:style>
-  <w:style w:type="paragraph" w:customStyle="1" w:styleId="Titre2">
+  <w:style w:type="paragraph" w:customStyle="1" w:styleId="Titre20">
     <w:name w:val="Titre2"/>
     <w:basedOn w:val="Normal"/>
-    <w:next w:val="BodyText"/>
+    <w:next w:val="Corpsdetexte"/>
     <w:qFormat/>
     <w:pPr>
       <w:keepNext/>
@@ -4149,7 +4894,7 @@
   <w:style w:type="paragraph" w:customStyle="1" w:styleId="WW-Titre">
     <w:name w:val="WW-Titre"/>
     <w:basedOn w:val="Normal"/>
-    <w:next w:val="BodyText"/>
+    <w:next w:val="Corpsdetexte"/>
     <w:qFormat/>
     <w:pPr>
       <w:keepNext/>
@@ -4164,10 +4909,10 @@
       <w:lang w:eastAsia="zh-CN"/>
     </w:rPr>
   </w:style>
-  <w:style w:type="paragraph" w:styleId="Subtitle">
+  <w:style w:type="paragraph" w:styleId="Sous-titre">
     <w:name w:val="Subtitle"/>
-    <w:basedOn w:val="Titre2"/>
-    <w:next w:val="BodyText"/>
+    <w:basedOn w:val="Titre20"/>
+    <w:next w:val="Corpsdetexte"/>
     <w:qFormat/>
     <w:pPr>
       <w:jc w:val="center"/>
@@ -4197,7 +4942,7 @@
     <w:basedOn w:val="Normal"/>
     <w:qFormat/>
   </w:style>
-  <w:style w:type="paragraph" w:styleId="Header">
+  <w:style w:type="paragraph" w:styleId="En-tte">
     <w:name w:val="header"/>
     <w:basedOn w:val="Normal"/>
     <w:pPr>
@@ -4213,7 +4958,7 @@
       <w:lang w:eastAsia="zh-CN"/>
     </w:rPr>
   </w:style>
-  <w:style w:type="paragraph" w:styleId="Footer">
+  <w:style w:type="paragraph" w:styleId="Pieddepage">
     <w:name w:val="footer"/>
     <w:basedOn w:val="Normal"/>
     <w:pPr>
@@ -4323,7 +5068,7 @@
       <w:lang w:eastAsia="zh-CN"/>
     </w:rPr>
   </w:style>
-  <w:style w:type="paragraph" w:styleId="FootnoteText">
+  <w:style w:type="paragraph" w:styleId="Notedebasdepage">
     <w:name w:val="footnote text"/>
     <w:basedOn w:val="Normal"/>
     <w:pPr>
@@ -4487,7 +5232,7 @@
   </w:style>
   <w:style w:type="paragraph" w:customStyle="1" w:styleId="Contenudetableau">
     <w:name w:val="Contenu de tableau"/>
-    <w:basedOn w:val="BodyText"/>
+    <w:basedOn w:val="Corpsdetexte"/>
     <w:qFormat/>
     <w:pPr>
       <w:suppressLineNumbers/>
@@ -4567,7 +5312,7 @@
       <w:iCs/>
     </w:rPr>
   </w:style>
-  <w:style w:type="paragraph" w:customStyle="1" w:styleId="TITRE4">
+  <w:style w:type="paragraph" w:customStyle="1" w:styleId="TITRE40">
     <w:name w:val="TITRE4"/>
     <w:basedOn w:val="Normal"/>
     <w:qFormat/>
@@ -4582,7 +5327,7 @@
       <w:lang w:eastAsia="zh-CN"/>
     </w:rPr>
   </w:style>
-  <w:style w:type="paragraph" w:customStyle="1" w:styleId="TITRE5">
+  <w:style w:type="paragraph" w:customStyle="1" w:styleId="TITRE50">
     <w:name w:val="TITRE5"/>
     <w:basedOn w:val="Normal"/>
     <w:qFormat/>
@@ -4630,13 +5375,13 @@
   </w:style>
   <w:style w:type="paragraph" w:customStyle="1" w:styleId="Contenuducadre">
     <w:name w:val="Contenu du cadre"/>
-    <w:basedOn w:val="BodyText"/>
-    <w:qFormat/>
-  </w:style>
-  <w:style w:type="paragraph" w:customStyle="1" w:styleId="Titre1">
+    <w:basedOn w:val="Corpsdetexte"/>
+    <w:qFormat/>
+  </w:style>
+  <w:style w:type="paragraph" w:customStyle="1" w:styleId="Titre10">
     <w:name w:val="Titre1"/>
     <w:basedOn w:val="Normal"/>
-    <w:next w:val="BodyText"/>
+    <w:next w:val="Corpsdetexte"/>
     <w:qFormat/>
     <w:pPr>
       <w:keepNext/>
@@ -4714,7 +5459,7 @@
       <w:lang w:eastAsia="zh-CN"/>
     </w:rPr>
   </w:style>
-  <w:style w:type="paragraph" w:styleId="ListParagraph">
+  <w:style w:type="paragraph" w:styleId="Paragraphedeliste">
     <w:name w:val="List Paragraph"/>
     <w:basedOn w:val="Normal"/>
     <w:uiPriority w:val="34"/>
@@ -4730,9 +5475,9 @@
     <w:basedOn w:val="Normal"/>
     <w:qFormat/>
   </w:style>
-  <w:style w:type="table" w:styleId="TableGrid">
+  <w:style w:type="table" w:styleId="Grilledutableau">
     <w:name w:val="Table Grid"/>
-    <w:basedOn w:val="TableNormal"/>
+    <w:basedOn w:val="TableauNormal"/>
     <w:uiPriority w:val="59"/>
     <w:rsid w:val="00ED0284"/>
     <w:tblPr>
@@ -4745,6 +5490,31 @@
         <w:insideV w:val="single" w:sz="4" w:space="0" w:color="auto"/>
       </w:tblBorders>
     </w:tblPr>
+  </w:style>
+  <w:style w:type="paragraph" w:styleId="PrformatHTML">
+    <w:name w:val="HTML Preformatted"/>
+    <w:basedOn w:val="Normal"/>
+    <w:link w:val="PrformatHTMLCar"/>
+    <w:uiPriority w:val="99"/>
+    <w:semiHidden/>
+    <w:unhideWhenUsed/>
+    <w:rsid w:val="00AB099B"/>
+    <w:rPr>
+      <w:rFonts w:ascii="Consolas" w:hAnsi="Consolas"/>
+      <w:sz w:val="20"/>
+      <w:szCs w:val="20"/>
+    </w:rPr>
+  </w:style>
+  <w:style w:type="character" w:customStyle="1" w:styleId="PrformatHTMLCar">
+    <w:name w:val="Préformaté HTML Car"/>
+    <w:basedOn w:val="Policepardfaut"/>
+    <w:link w:val="PrformatHTML"/>
+    <w:uiPriority w:val="99"/>
+    <w:semiHidden/>
+    <w:rsid w:val="00AB099B"/>
+    <w:rPr>
+      <w:rFonts w:ascii="Consolas" w:hAnsi="Consolas"/>
+    </w:rPr>
   </w:style>
 </w:styles>
 </file>

</xml_diff>

<commit_message>
Afficher le loyer par mètre carré pour chaque type de financement
</commit_message>
<xml_diff>
--- a/documents/FicheCAF-template.docx
+++ b/documents/FicheCAF-template.docx
@@ -17,518 +17,126 @@
           <w:sz w:val="28"/>
           <w:szCs w:val="28"/>
         </w:rPr>
-        <w:t xml:space="preserve">{% if </w:t>
-      </w:r>
-      <w:proofErr w:type="spellStart"/>
-      <w:r>
+        <w:t>{% if convention.is_resiliation -%} Résiliation de la convention n° {{ convention.parent.numero }}</w:t>
+      </w:r>
+    </w:p>
+    <w:p>
+      <w:pPr>
         <w:rPr>
           <w:b/>
           <w:sz w:val="28"/>
           <w:szCs w:val="28"/>
         </w:rPr>
-        <w:t>convention.is_resiliation</w:t>
-      </w:r>
-      <w:proofErr w:type="spellEnd"/>
+      </w:pPr>
       <w:r>
         <w:rPr>
           <w:b/>
           <w:sz w:val="28"/>
           <w:szCs w:val="28"/>
         </w:rPr>
-        <w:t xml:space="preserve"> -%} Résiliation de la convention n° </w:t>
-      </w:r>
-      <w:proofErr w:type="gramStart"/>
-      <w:r>
+        <w:t>{% elif convention.is_denonciation -%} Dénonciation à la convention n° {{ convention.parent.numero }}</w:t>
+      </w:r>
+    </w:p>
+    <w:p>
+      <w:pPr>
         <w:rPr>
           <w:b/>
           <w:sz w:val="28"/>
           <w:szCs w:val="28"/>
         </w:rPr>
-        <w:t xml:space="preserve">{{ </w:t>
-      </w:r>
-      <w:proofErr w:type="spellStart"/>
+      </w:pPr>
       <w:r>
         <w:rPr>
           <w:b/>
           <w:sz w:val="28"/>
           <w:szCs w:val="28"/>
         </w:rPr>
-        <w:t>convention</w:t>
-      </w:r>
-      <w:proofErr w:type="gramEnd"/>
-      <w:r>
+        <w:t>{% elif convention.is_avenant() -%}</w:t>
+      </w:r>
+    </w:p>
+    <w:p>
+      <w:pPr>
         <w:rPr>
           <w:b/>
           <w:sz w:val="28"/>
           <w:szCs w:val="28"/>
         </w:rPr>
-        <w:t>.</w:t>
-      </w:r>
-      <w:proofErr w:type="gramStart"/>
+      </w:pPr>
       <w:r>
         <w:rPr>
           <w:b/>
           <w:sz w:val="28"/>
           <w:szCs w:val="28"/>
         </w:rPr>
-        <w:t>parent.numero</w:t>
-      </w:r>
-      <w:proofErr w:type="spellEnd"/>
-      <w:proofErr w:type="gramEnd"/>
-      <w:r>
+        <w:t>Avenant n° {{convention.numero}} à la convention n° {{ convention.parent.numero }}</w:t>
+      </w:r>
+    </w:p>
+    <w:p>
+      <w:pPr>
         <w:rPr>
           <w:b/>
           <w:sz w:val="28"/>
           <w:szCs w:val="28"/>
         </w:rPr>
-        <w:t xml:space="preserve"> }}</w:t>
-      </w:r>
-    </w:p>
-    <w:p>
-      <w:pPr>
+      </w:pPr>
+      <w:r>
         <w:rPr>
           <w:b/>
           <w:sz w:val="28"/>
           <w:szCs w:val="28"/>
         </w:rPr>
-      </w:pPr>
-      <w:r>
+        <w:t>{%- else -%}</w:t>
+      </w:r>
+    </w:p>
+    <w:p>
+      <w:pPr>
         <w:rPr>
           <w:b/>
           <w:sz w:val="28"/>
           <w:szCs w:val="28"/>
         </w:rPr>
-        <w:t xml:space="preserve">{% </w:t>
-      </w:r>
-      <w:proofErr w:type="spellStart"/>
+      </w:pPr>
       <w:r>
         <w:rPr>
           <w:b/>
           <w:sz w:val="28"/>
           <w:szCs w:val="28"/>
         </w:rPr>
-        <w:t>elif</w:t>
-      </w:r>
-      <w:proofErr w:type="spellEnd"/>
-      <w:r>
+        <w:t>Convention n° {{ convention.numero}}</w:t>
+      </w:r>
+    </w:p>
+    <w:p>
+      <w:pPr>
         <w:rPr>
           <w:b/>
           <w:sz w:val="28"/>
           <w:szCs w:val="28"/>
         </w:rPr>
-        <w:t xml:space="preserve"> </w:t>
-      </w:r>
-      <w:proofErr w:type="spellStart"/>
+      </w:pPr>
       <w:r>
         <w:rPr>
           <w:b/>
           <w:sz w:val="28"/>
           <w:szCs w:val="28"/>
         </w:rPr>
-        <w:t>convention.is_denonciation</w:t>
-      </w:r>
-      <w:proofErr w:type="spellEnd"/>
-      <w:r>
+        <w:t>{%- endif %}</w:t>
+      </w:r>
+    </w:p>
+    <w:p>
+      <w:pPr>
         <w:rPr>
           <w:b/>
           <w:sz w:val="28"/>
           <w:szCs w:val="28"/>
         </w:rPr>
-        <w:t xml:space="preserve"> -%} Dénonciation à la convention n° </w:t>
-      </w:r>
-      <w:proofErr w:type="gramStart"/>
+      </w:pPr>
       <w:r>
         <w:rPr>
           <w:b/>
           <w:sz w:val="28"/>
           <w:szCs w:val="28"/>
         </w:rPr>
-        <w:t xml:space="preserve">{{ </w:t>
-      </w:r>
-      <w:proofErr w:type="spellStart"/>
-      <w:r>
-        <w:rPr>
-          <w:b/>
-          <w:sz w:val="28"/>
-          <w:szCs w:val="28"/>
-        </w:rPr>
-        <w:t>convention</w:t>
-      </w:r>
-      <w:proofErr w:type="gramEnd"/>
-      <w:r>
-        <w:rPr>
-          <w:b/>
-          <w:sz w:val="28"/>
-          <w:szCs w:val="28"/>
-        </w:rPr>
-        <w:t>.</w:t>
-      </w:r>
-      <w:proofErr w:type="gramStart"/>
-      <w:r>
-        <w:rPr>
-          <w:b/>
-          <w:sz w:val="28"/>
-          <w:szCs w:val="28"/>
-        </w:rPr>
-        <w:t>parent.numero</w:t>
-      </w:r>
-      <w:proofErr w:type="spellEnd"/>
-      <w:proofErr w:type="gramEnd"/>
-      <w:r>
-        <w:rPr>
-          <w:b/>
-          <w:sz w:val="28"/>
-          <w:szCs w:val="28"/>
-        </w:rPr>
-        <w:t xml:space="preserve"> }}</w:t>
-      </w:r>
-    </w:p>
-    <w:p>
-      <w:pPr>
-        <w:rPr>
-          <w:b/>
-          <w:sz w:val="28"/>
-          <w:szCs w:val="28"/>
-        </w:rPr>
-      </w:pPr>
-      <w:r>
-        <w:rPr>
-          <w:b/>
-          <w:sz w:val="28"/>
-          <w:szCs w:val="28"/>
-        </w:rPr>
-        <w:t xml:space="preserve">{% </w:t>
-      </w:r>
-      <w:proofErr w:type="spellStart"/>
-      <w:r>
-        <w:rPr>
-          <w:b/>
-          <w:sz w:val="28"/>
-          <w:szCs w:val="28"/>
-        </w:rPr>
-        <w:t>elif</w:t>
-      </w:r>
-      <w:proofErr w:type="spellEnd"/>
-      <w:r>
-        <w:rPr>
-          <w:b/>
-          <w:sz w:val="28"/>
-          <w:szCs w:val="28"/>
-        </w:rPr>
-        <w:t xml:space="preserve"> </w:t>
-      </w:r>
-      <w:proofErr w:type="spellStart"/>
-      <w:r>
-        <w:rPr>
-          <w:b/>
-          <w:sz w:val="28"/>
-          <w:szCs w:val="28"/>
-        </w:rPr>
-        <w:t>convention.is_</w:t>
-      </w:r>
-      <w:proofErr w:type="gramStart"/>
-      <w:r>
-        <w:rPr>
-          <w:b/>
-          <w:sz w:val="28"/>
-          <w:szCs w:val="28"/>
-        </w:rPr>
-        <w:t>avenant</w:t>
-      </w:r>
-      <w:proofErr w:type="spellEnd"/>
-      <w:r>
-        <w:rPr>
-          <w:b/>
-          <w:sz w:val="28"/>
-          <w:szCs w:val="28"/>
-        </w:rPr>
-        <w:t>(</w:t>
-      </w:r>
-      <w:proofErr w:type="gramEnd"/>
-      <w:r>
-        <w:rPr>
-          <w:b/>
-          <w:sz w:val="28"/>
-          <w:szCs w:val="28"/>
-        </w:rPr>
-        <w:t>) -%}</w:t>
-      </w:r>
-    </w:p>
-    <w:p>
-      <w:pPr>
-        <w:rPr>
-          <w:b/>
-          <w:sz w:val="28"/>
-          <w:szCs w:val="28"/>
-        </w:rPr>
-      </w:pPr>
-      <w:r>
-        <w:rPr>
-          <w:b/>
-          <w:sz w:val="28"/>
-          <w:szCs w:val="28"/>
-        </w:rPr>
-        <w:t>Avenant n° {{</w:t>
-      </w:r>
-      <w:proofErr w:type="spellStart"/>
-      <w:proofErr w:type="gramStart"/>
-      <w:r>
-        <w:rPr>
-          <w:b/>
-          <w:sz w:val="28"/>
-          <w:szCs w:val="28"/>
-        </w:rPr>
-        <w:t>convention.numero</w:t>
-      </w:r>
-      <w:proofErr w:type="spellEnd"/>
-      <w:proofErr w:type="gramEnd"/>
-      <w:r>
-        <w:rPr>
-          <w:b/>
-          <w:sz w:val="28"/>
-          <w:szCs w:val="28"/>
-        </w:rPr>
-        <w:t xml:space="preserve">}} à la convention n° </w:t>
-      </w:r>
-      <w:proofErr w:type="gramStart"/>
-      <w:r>
-        <w:rPr>
-          <w:b/>
-          <w:sz w:val="28"/>
-          <w:szCs w:val="28"/>
-        </w:rPr>
-        <w:t xml:space="preserve">{{ </w:t>
-      </w:r>
-      <w:proofErr w:type="spellStart"/>
-      <w:r>
-        <w:rPr>
-          <w:b/>
-          <w:sz w:val="28"/>
-          <w:szCs w:val="28"/>
-        </w:rPr>
-        <w:t>convention</w:t>
-      </w:r>
-      <w:proofErr w:type="gramEnd"/>
-      <w:r>
-        <w:rPr>
-          <w:b/>
-          <w:sz w:val="28"/>
-          <w:szCs w:val="28"/>
-        </w:rPr>
-        <w:t>.</w:t>
-      </w:r>
-      <w:proofErr w:type="gramStart"/>
-      <w:r>
-        <w:rPr>
-          <w:b/>
-          <w:sz w:val="28"/>
-          <w:szCs w:val="28"/>
-        </w:rPr>
-        <w:t>parent.numero</w:t>
-      </w:r>
-      <w:proofErr w:type="spellEnd"/>
-      <w:proofErr w:type="gramEnd"/>
-      <w:r>
-        <w:rPr>
-          <w:b/>
-          <w:sz w:val="28"/>
-          <w:szCs w:val="28"/>
-        </w:rPr>
-        <w:t xml:space="preserve"> }}</w:t>
-      </w:r>
-    </w:p>
-    <w:p>
-      <w:pPr>
-        <w:rPr>
-          <w:b/>
-          <w:sz w:val="28"/>
-          <w:szCs w:val="28"/>
-        </w:rPr>
-      </w:pPr>
-      <w:r>
-        <w:rPr>
-          <w:b/>
-          <w:sz w:val="28"/>
-          <w:szCs w:val="28"/>
-        </w:rPr>
-        <w:t xml:space="preserve">{%- </w:t>
-      </w:r>
-      <w:proofErr w:type="spellStart"/>
-      <w:r>
-        <w:rPr>
-          <w:b/>
-          <w:sz w:val="28"/>
-          <w:szCs w:val="28"/>
-        </w:rPr>
-        <w:t>else</w:t>
-      </w:r>
-      <w:proofErr w:type="spellEnd"/>
-      <w:r>
-        <w:rPr>
-          <w:b/>
-          <w:sz w:val="28"/>
-          <w:szCs w:val="28"/>
-        </w:rPr>
-        <w:t xml:space="preserve"> -%}</w:t>
-      </w:r>
-    </w:p>
-    <w:p>
-      <w:pPr>
-        <w:rPr>
-          <w:b/>
-          <w:sz w:val="28"/>
-          <w:szCs w:val="28"/>
-        </w:rPr>
-      </w:pPr>
-      <w:r>
-        <w:rPr>
-          <w:b/>
-          <w:sz w:val="28"/>
-          <w:szCs w:val="28"/>
-        </w:rPr>
-        <w:t xml:space="preserve">Convention n° </w:t>
-      </w:r>
-      <w:proofErr w:type="gramStart"/>
-      <w:r>
-        <w:rPr>
-          <w:b/>
-          <w:sz w:val="28"/>
-          <w:szCs w:val="28"/>
-        </w:rPr>
-        <w:t xml:space="preserve">{{ </w:t>
-      </w:r>
-      <w:proofErr w:type="spellStart"/>
-      <w:r>
-        <w:rPr>
-          <w:b/>
-          <w:sz w:val="28"/>
-          <w:szCs w:val="28"/>
-        </w:rPr>
-        <w:t>convention</w:t>
-      </w:r>
-      <w:proofErr w:type="gramEnd"/>
-      <w:r>
-        <w:rPr>
-          <w:b/>
-          <w:sz w:val="28"/>
-          <w:szCs w:val="28"/>
-        </w:rPr>
-        <w:t>.numero</w:t>
-      </w:r>
-      <w:proofErr w:type="spellEnd"/>
-      <w:r>
-        <w:rPr>
-          <w:b/>
-          <w:sz w:val="28"/>
-          <w:szCs w:val="28"/>
-        </w:rPr>
-        <w:t>}}</w:t>
-      </w:r>
-    </w:p>
-    <w:p>
-      <w:pPr>
-        <w:rPr>
-          <w:b/>
-          <w:sz w:val="28"/>
-          <w:szCs w:val="28"/>
-        </w:rPr>
-      </w:pPr>
-      <w:r>
-        <w:rPr>
-          <w:b/>
-          <w:sz w:val="28"/>
-          <w:szCs w:val="28"/>
-        </w:rPr>
-        <w:t xml:space="preserve">{%- </w:t>
-      </w:r>
-      <w:proofErr w:type="spellStart"/>
-      <w:r>
-        <w:rPr>
-          <w:b/>
-          <w:sz w:val="28"/>
-          <w:szCs w:val="28"/>
-        </w:rPr>
-        <w:t>endif</w:t>
-      </w:r>
-      <w:proofErr w:type="spellEnd"/>
-      <w:r>
-        <w:rPr>
-          <w:b/>
-          <w:sz w:val="28"/>
-          <w:szCs w:val="28"/>
-        </w:rPr>
-        <w:t xml:space="preserve"> %}</w:t>
-      </w:r>
-    </w:p>
-    <w:p>
-      <w:pPr>
-        <w:rPr>
-          <w:b/>
-          <w:sz w:val="28"/>
-          <w:szCs w:val="28"/>
-        </w:rPr>
-      </w:pPr>
-      <w:r>
-        <w:rPr>
-          <w:b/>
-          <w:sz w:val="28"/>
-          <w:szCs w:val="28"/>
-        </w:rPr>
-        <w:t xml:space="preserve">{% </w:t>
-      </w:r>
-      <w:proofErr w:type="gramStart"/>
-      <w:r>
-        <w:rPr>
-          <w:b/>
-          <w:sz w:val="28"/>
-          <w:szCs w:val="28"/>
-        </w:rPr>
-        <w:t xml:space="preserve">if  </w:t>
-      </w:r>
-      <w:proofErr w:type="spellStart"/>
-      <w:r>
-        <w:rPr>
-          <w:b/>
-          <w:sz w:val="28"/>
-          <w:szCs w:val="28"/>
-        </w:rPr>
-        <w:t>convention</w:t>
-      </w:r>
-      <w:proofErr w:type="gramEnd"/>
-      <w:r>
-        <w:rPr>
-          <w:b/>
-          <w:sz w:val="28"/>
-          <w:szCs w:val="28"/>
-        </w:rPr>
-        <w:t>.date_</w:t>
-      </w:r>
-      <w:proofErr w:type="gramStart"/>
-      <w:r>
-        <w:rPr>
-          <w:b/>
-          <w:sz w:val="28"/>
-          <w:szCs w:val="28"/>
-        </w:rPr>
-        <w:t>resiliation</w:t>
-      </w:r>
-      <w:proofErr w:type="spellEnd"/>
-      <w:r>
-        <w:rPr>
-          <w:b/>
-          <w:sz w:val="28"/>
-          <w:szCs w:val="28"/>
-        </w:rPr>
-        <w:t xml:space="preserve">  %</w:t>
-      </w:r>
-      <w:proofErr w:type="gramEnd"/>
-      <w:r>
-        <w:rPr>
-          <w:b/>
-          <w:sz w:val="28"/>
-          <w:szCs w:val="28"/>
-        </w:rPr>
-        <w:t xml:space="preserve">} </w:t>
+        <w:t xml:space="preserve">{% if  convention.date_resiliation  %} </w:t>
       </w:r>
     </w:p>
     <w:tbl>
@@ -576,35 +184,7 @@
                 <w:sz w:val="28"/>
                 <w:szCs w:val="28"/>
               </w:rPr>
-              <w:t>La convention et ses avenants sont résiliés à partir du {{</w:t>
-            </w:r>
-            <w:proofErr w:type="spellStart"/>
-            <w:proofErr w:type="gramStart"/>
-            <w:r>
-              <w:rPr>
-                <w:b/>
-                <w:sz w:val="28"/>
-                <w:szCs w:val="28"/>
-              </w:rPr>
-              <w:t>convention.date</w:t>
-            </w:r>
-            <w:proofErr w:type="gramEnd"/>
-            <w:r>
-              <w:rPr>
-                <w:b/>
-                <w:sz w:val="28"/>
-                <w:szCs w:val="28"/>
-              </w:rPr>
-              <w:t>_resiliation|d</w:t>
-            </w:r>
-            <w:proofErr w:type="spellEnd"/>
-            <w:r>
-              <w:rPr>
-                <w:b/>
-                <w:sz w:val="28"/>
-                <w:szCs w:val="28"/>
-              </w:rPr>
-              <w:t xml:space="preserve">}} </w:t>
+              <w:t xml:space="preserve">La convention et ses avenants sont résiliés à partir du {{convention.date_resiliation|d}} </w:t>
             </w:r>
           </w:p>
         </w:tc>
@@ -624,71 +204,7 @@
           <w:sz w:val="28"/>
           <w:szCs w:val="28"/>
         </w:rPr>
-        <w:t xml:space="preserve">{% </w:t>
-      </w:r>
-      <w:proofErr w:type="spellStart"/>
-      <w:proofErr w:type="gramStart"/>
-      <w:r>
-        <w:rPr>
-          <w:b/>
-          <w:sz w:val="28"/>
-          <w:szCs w:val="28"/>
-        </w:rPr>
-        <w:t>elif</w:t>
-      </w:r>
-      <w:proofErr w:type="spellEnd"/>
-      <w:r>
-        <w:rPr>
-          <w:b/>
-          <w:sz w:val="28"/>
-          <w:szCs w:val="28"/>
-        </w:rPr>
-        <w:t xml:space="preserve">  </w:t>
-      </w:r>
-      <w:proofErr w:type="spellStart"/>
-      <w:r>
-        <w:rPr>
-          <w:b/>
-          <w:sz w:val="28"/>
-          <w:szCs w:val="28"/>
-        </w:rPr>
-        <w:t>convention</w:t>
-      </w:r>
-      <w:proofErr w:type="gramEnd"/>
-      <w:r>
-        <w:rPr>
-          <w:b/>
-          <w:sz w:val="28"/>
-          <w:szCs w:val="28"/>
-        </w:rPr>
-        <w:t>.date_</w:t>
-      </w:r>
-      <w:proofErr w:type="gramStart"/>
-      <w:r>
-        <w:rPr>
-          <w:b/>
-          <w:sz w:val="28"/>
-          <w:szCs w:val="28"/>
-        </w:rPr>
-        <w:t>denonciation</w:t>
-      </w:r>
-      <w:proofErr w:type="spellEnd"/>
-      <w:r>
-        <w:rPr>
-          <w:b/>
-          <w:sz w:val="28"/>
-          <w:szCs w:val="28"/>
-        </w:rPr>
-        <w:t xml:space="preserve">  %</w:t>
-      </w:r>
-      <w:proofErr w:type="gramEnd"/>
-      <w:r>
-        <w:rPr>
-          <w:b/>
-          <w:sz w:val="28"/>
-          <w:szCs w:val="28"/>
-        </w:rPr>
-        <w:t xml:space="preserve">} </w:t>
+        <w:t xml:space="preserve">{% elif  convention.date_denonciation  %} </w:t>
       </w:r>
     </w:p>
     <w:tbl>
@@ -736,35 +252,7 @@
                 <w:sz w:val="28"/>
                 <w:szCs w:val="28"/>
               </w:rPr>
-              <w:t>La convention et ses avenants sont dénoncés à partir du {{</w:t>
-            </w:r>
-            <w:proofErr w:type="spellStart"/>
-            <w:proofErr w:type="gramStart"/>
-            <w:r>
-              <w:rPr>
-                <w:b/>
-                <w:sz w:val="28"/>
-                <w:szCs w:val="28"/>
-              </w:rPr>
-              <w:t>convention.date</w:t>
-            </w:r>
-            <w:proofErr w:type="gramEnd"/>
-            <w:r>
-              <w:rPr>
-                <w:b/>
-                <w:sz w:val="28"/>
-                <w:szCs w:val="28"/>
-              </w:rPr>
-              <w:t>_denonciation|d</w:t>
-            </w:r>
-            <w:proofErr w:type="spellEnd"/>
-            <w:r>
-              <w:rPr>
-                <w:b/>
-                <w:sz w:val="28"/>
-                <w:szCs w:val="28"/>
-              </w:rPr>
-              <w:t xml:space="preserve">}} </w:t>
+              <w:t xml:space="preserve">La convention et ses avenants sont dénoncés à partir du {{convention.date_denonciation|d}} </w:t>
             </w:r>
           </w:p>
         </w:tc>
@@ -784,25 +272,7 @@
           <w:sz w:val="28"/>
           <w:szCs w:val="28"/>
         </w:rPr>
-        <w:t xml:space="preserve">{% </w:t>
-      </w:r>
-      <w:proofErr w:type="spellStart"/>
-      <w:r>
-        <w:rPr>
-          <w:b/>
-          <w:sz w:val="28"/>
-          <w:szCs w:val="28"/>
-        </w:rPr>
-        <w:t>endif</w:t>
-      </w:r>
-      <w:proofErr w:type="spellEnd"/>
-      <w:r>
-        <w:rPr>
-          <w:b/>
-          <w:sz w:val="28"/>
-          <w:szCs w:val="28"/>
-        </w:rPr>
-        <w:t xml:space="preserve"> %}</w:t>
+        <w:t>{% endif %}</w:t>
       </w:r>
     </w:p>
     <w:p>
@@ -827,29 +297,7 @@
         <w:rPr>
           <w:rFonts w:cs="TimesNewRomanPSMT"/>
         </w:rPr>
-        <w:t xml:space="preserve"> </w:t>
-      </w:r>
-      <w:proofErr w:type="gramStart"/>
-      <w:r>
-        <w:rPr>
-          <w:rFonts w:cs="TimesNewRomanPSMT"/>
-        </w:rPr>
-        <w:t xml:space="preserve">{{ </w:t>
-      </w:r>
-      <w:proofErr w:type="spellStart"/>
-      <w:r>
-        <w:rPr>
-          <w:rFonts w:cs="TimesNewRomanPSMT"/>
-        </w:rPr>
-        <w:t>programme.nom</w:t>
-      </w:r>
-      <w:proofErr w:type="spellEnd"/>
-      <w:proofErr w:type="gramEnd"/>
-      <w:r>
-        <w:rPr>
-          <w:rFonts w:cs="TimesNewRomanPSMT"/>
-        </w:rPr>
-        <w:t xml:space="preserve"> }}</w:t>
+        <w:t xml:space="preserve"> {{ programme.nom }}</w:t>
       </w:r>
     </w:p>
     <w:p>
@@ -868,777 +316,380 @@
         </w:rPr>
         <w:t xml:space="preserve">Adresse(s) de l’opération : </w:t>
       </w:r>
-      <w:proofErr w:type="gramStart"/>
-      <w:r>
-        <w:rPr>
-          <w:rFonts w:cs="TimesNewRomanPSMT"/>
-        </w:rPr>
-        <w:t xml:space="preserve">{{ </w:t>
-      </w:r>
-      <w:proofErr w:type="spellStart"/>
-      <w:r>
-        <w:rPr>
-          <w:rFonts w:cs="TimesNewRomanPSMT"/>
-        </w:rPr>
-        <w:t>programme</w:t>
-      </w:r>
-      <w:proofErr w:type="gramEnd"/>
-      <w:r>
-        <w:rPr>
-          <w:rFonts w:cs="TimesNewRomanPSMT"/>
-        </w:rPr>
-        <w:t>.adresse|inline_text_</w:t>
-      </w:r>
-      <w:proofErr w:type="gramStart"/>
-      <w:r>
-        <w:rPr>
-          <w:rFonts w:cs="TimesNewRomanPSMT"/>
-        </w:rPr>
-        <w:t>multiline</w:t>
-      </w:r>
-      <w:proofErr w:type="spellEnd"/>
-      <w:r>
-        <w:rPr>
-          <w:rFonts w:cs="TimesNewRomanPSMT"/>
-        </w:rPr>
-        <w:t xml:space="preserve"> }</w:t>
-      </w:r>
-      <w:proofErr w:type="gramEnd"/>
-      <w:r>
-        <w:rPr>
-          <w:rFonts w:cs="TimesNewRomanPSMT"/>
-        </w:rPr>
-        <w:t xml:space="preserve">}, </w:t>
+      <w:r>
+        <w:rPr>
+          <w:rFonts w:cs="TimesNewRomanPSMT"/>
+        </w:rPr>
+        <w:t xml:space="preserve">{{ programme.adresse|inline_text_multiline }}, </w:t>
       </w:r>
       <w:bookmarkStart w:id="1" w:name="CodePostal2"/>
       <w:bookmarkEnd w:id="1"/>
-      <w:proofErr w:type="gramStart"/>
-      <w:r>
-        <w:rPr>
-          <w:rFonts w:cs="TimesNewRomanPSMT"/>
-        </w:rPr>
-        <w:t xml:space="preserve">{{ </w:t>
-      </w:r>
-      <w:proofErr w:type="spellStart"/>
-      <w:r>
-        <w:rPr>
-          <w:rFonts w:cs="TimesNewRomanPSMT"/>
-        </w:rPr>
-        <w:t>programme</w:t>
-      </w:r>
-      <w:proofErr w:type="gramEnd"/>
-      <w:r>
-        <w:rPr>
-          <w:rFonts w:cs="TimesNewRomanPSMT"/>
-        </w:rPr>
-        <w:t>.code_</w:t>
-      </w:r>
-      <w:proofErr w:type="gramStart"/>
-      <w:r>
-        <w:rPr>
-          <w:rFonts w:cs="TimesNewRomanPSMT"/>
-        </w:rPr>
-        <w:t>postal</w:t>
-      </w:r>
-      <w:proofErr w:type="spellEnd"/>
-      <w:r>
-        <w:rPr>
-          <w:rFonts w:cs="TimesNewRomanPSMT"/>
-        </w:rPr>
-        <w:t xml:space="preserve"> }</w:t>
-      </w:r>
-      <w:proofErr w:type="gramEnd"/>
-      <w:r>
-        <w:rPr>
-          <w:rFonts w:cs="TimesNewRomanPSMT"/>
-        </w:rPr>
-        <w:t xml:space="preserve">} </w:t>
+      <w:r>
+        <w:rPr>
+          <w:rFonts w:cs="TimesNewRomanPSMT"/>
+        </w:rPr>
+        <w:t xml:space="preserve">{{ programme.code_postal }} </w:t>
       </w:r>
       <w:bookmarkStart w:id="2" w:name="Ville2"/>
       <w:bookmarkEnd w:id="2"/>
-      <w:proofErr w:type="gramStart"/>
+      <w:r>
+        <w:rPr>
+          <w:rFonts w:cs="TimesNewRomanPSMT"/>
+        </w:rPr>
+        <w:t>{{ programme.ville }}</w:t>
+      </w:r>
+    </w:p>
+    <w:p>
+      <w:pPr>
+        <w:rPr>
+          <w:rFonts w:cs="TimesNewRomanPSMT"/>
+        </w:rPr>
+      </w:pPr>
+    </w:p>
+    <w:p>
+      <w:pPr>
+        <w:rPr>
+          <w:rFonts w:cs="TimesNewRomanPSMT"/>
+        </w:rPr>
+      </w:pPr>
+      <w:r>
+        <w:rPr>
+          <w:rFonts w:cs="TimesNewRomanPSMT"/>
+          <w:b/>
+          <w:bCs/>
+        </w:rPr>
+        <w:t>Financement</w:t>
+      </w:r>
+      <w:r>
+        <w:rPr>
+          <w:rFonts w:cs="TimesNewRomanPSMT"/>
+          <w:b/>
+          <w:bCs/>
+        </w:rPr>
+        <w:t>{{</w:t>
+      </w:r>
+      <w:r>
+        <w:rPr>
+          <w:rFonts w:cs="TimesNewRomanPSMT"/>
+        </w:rPr>
+        <w:t xml:space="preserve"> </w:t>
+      </w:r>
+      <w:r>
+        <w:rPr>
+          <w:rFonts w:cs="TimesNewRomanPSMT"/>
+          <w:b/>
+          <w:bCs/>
+        </w:rPr>
+        <w:t>convention.get_financements</w:t>
+      </w:r>
+      <w:r>
+        <w:rPr>
+          <w:rFonts w:cs="TimesNewRomanPSMT"/>
+          <w:b/>
+          <w:bCs/>
+        </w:rPr>
+        <w:t>|length</w:t>
+      </w:r>
+      <w:r>
+        <w:rPr>
+          <w:rFonts w:cs="TimesNewRomanPSMT"/>
+          <w:b/>
+          <w:bCs/>
+        </w:rPr>
+        <w:t>|pl</w:t>
+      </w:r>
+      <w:r>
+        <w:rPr>
+          <w:b/>
+          <w:bCs/>
+        </w:rPr>
+        <w:t xml:space="preserve"> }}</w:t>
+      </w:r>
+      <w:r>
+        <w:rPr>
+          <w:rFonts w:cs="TimesNewRomanPSMT"/>
+          <w:b/>
+          <w:bCs/>
+        </w:rPr>
+        <w:t> :</w:t>
+      </w:r>
+      <w:r>
+        <w:rPr>
+          <w:rFonts w:cs="TimesNewRomanPSMT"/>
+        </w:rPr>
+        <w:t xml:space="preserve"> {{ </w:t>
+      </w:r>
+      <w:r>
+        <w:rPr>
+          <w:rFonts w:cs="TimesNewRomanPSMT"/>
+        </w:rPr>
+        <w:t>convention.</w:t>
+      </w:r>
+      <w:r>
+        <w:rPr>
+          <w:rFonts w:cs="TimesNewRomanPSMT"/>
+        </w:rPr>
+        <w:t>get_financement_display</w:t>
+      </w:r>
+    </w:p>
+    <w:p>
+      <w:r>
+        <w:rPr>
+          <w:rFonts w:cs="TimesNewRomanPSMT"/>
+        </w:rPr>
+        <w:t xml:space="preserve"> }}</w:t>
+      </w:r>
+    </w:p>
+    <w:p>
+      <w:pPr>
+        <w:rPr>
+          <w:rFonts w:cs="TimesNewRomanPSMT"/>
+        </w:rPr>
+      </w:pPr>
+    </w:p>
+    <w:p>
+      <w:pPr>
+        <w:rPr>
+          <w:rFonts w:cs="TimesNewRomanPSMT"/>
+        </w:rPr>
+      </w:pPr>
+      <w:r>
+        <w:rPr>
+          <w:rFonts w:cs="TimesNewRomanPSMT"/>
+          <w:b/>
+          <w:bCs/>
+        </w:rPr>
+        <w:t xml:space="preserve">Date d’expiration de la convention APL : </w:t>
+      </w:r>
+      <w:r>
+        <w:rPr>
+          <w:rFonts w:cs="TimesNewRomanPSMT"/>
+        </w:rPr>
+        <w:t>{{ convention.date_fin_conventionnement|d }}</w:t>
+      </w:r>
+    </w:p>
+    <w:p>
+      <w:pPr>
+        <w:rPr>
+          <w:rFonts w:cs="TimesNewRomanPSMT"/>
+        </w:rPr>
+      </w:pPr>
+    </w:p>
+    <w:p>
+      <w:pPr>
+        <w:rPr>
+          <w:rFonts w:cs="TimesNewRomanPSMT"/>
+        </w:rPr>
+      </w:pPr>
+      <w:r>
+        <w:rPr>
+          <w:rFonts w:cs="TimesNewRomanPSMT"/>
+          <w:b/>
+          <w:bCs/>
+        </w:rPr>
+        <w:t xml:space="preserve">Type de la convention : </w:t>
+      </w:r>
+      <w:r>
+        <w:rPr>
+          <w:rFonts w:cs="TimesNewRomanPSMT"/>
+        </w:rPr>
+        <w:t>{{ convention.</w:t>
+      </w:r>
+      <w:r>
+        <w:rPr>
+          <w:rFonts w:cs="TimesNewRomanPSMT"/>
+        </w:rPr>
+        <w:t>programme.</w:t>
+      </w:r>
+      <w:r>
+        <w:rPr>
+          <w:rFonts w:cs="TimesNewRomanPSMT"/>
+        </w:rPr>
+        <w:t>get_</w:t>
+      </w:r>
+      <w:r>
+        <w:rPr>
+          <w:rFonts w:cs="TimesNewRomanPSMT"/>
+        </w:rPr>
+        <w:t>nature_logement</w:t>
+      </w:r>
+      <w:r>
+        <w:rPr>
+          <w:rFonts w:cs="TimesNewRomanPSMT"/>
+        </w:rPr>
+        <w:t>_display()</w:t>
+      </w:r>
+      <w:r>
+        <w:rPr>
+          <w:rFonts w:cs="TimesNewRomanPSMT"/>
+        </w:rPr>
+        <w:t xml:space="preserve"> }}</w:t>
+      </w:r>
+    </w:p>
+    <w:p>
+      <w:pPr>
+        <w:rPr>
+          <w:rFonts w:cs="TimesNewRomanPSMT"/>
+        </w:rPr>
+      </w:pPr>
+    </w:p>
+    <w:p>
+      <w:pPr>
+        <w:rPr>
+          <w:rFonts w:cs="TimesNewRomanPSMT"/>
+        </w:rPr>
+      </w:pPr>
+      <w:r>
+        <w:rPr>
+          <w:rFonts w:cs="TimesNewRomanPSMT"/>
+        </w:rPr>
+        <w:t>{% if convention.programme.is_residence %}</w:t>
+      </w:r>
+      <w:r>
+        <w:rPr>
+          <w:rFonts w:cs="TimesNewRomanPSMT"/>
+          <w:b/>
+          <w:bCs/>
+        </w:rPr>
+        <w:t xml:space="preserve">Détail </w:t>
+      </w:r>
+      <w:r>
+        <w:rPr>
+          <w:rFonts w:cs="TimesNewRomanPSMT"/>
+          <w:b/>
+          <w:bCs/>
+        </w:rPr>
+        <w:t xml:space="preserve">du type de résidence </w:t>
+      </w:r>
+      <w:r>
+        <w:rPr>
+          <w:rFonts w:cs="TimesNewRomanPSMT"/>
+          <w:b/>
+          <w:bCs/>
+        </w:rPr>
+        <w:t xml:space="preserve">: </w:t>
+      </w:r>
+      <w:r>
+        <w:rPr>
+          <w:rFonts w:cs="TimesNewRomanPSMT"/>
+        </w:rPr>
+        <w:t>{</w:t>
+      </w:r>
+      <w:r>
+        <w:rPr>
+          <w:rFonts w:cs="TimesNewRomanPSMT"/>
+        </w:rPr>
+        <w:t>{ residence</w:t>
+      </w:r>
+      <w:r>
+        <w:rPr>
+          <w:rFonts w:cs="TimesNewRomanPSMT"/>
+        </w:rPr>
+        <w:t>_attributions</w:t>
+      </w:r>
+      <w:r>
+        <w:rPr>
+          <w:rFonts w:cs="TimesNewRomanPSMT"/>
+        </w:rPr>
+        <w:t xml:space="preserve"> }}</w:t>
+      </w:r>
+      <w:r>
+        <w:rPr>
+          <w:rFonts w:cs="TimesNewRomanPSMT"/>
+        </w:rPr>
+        <w:t>{% endif %}{% if convention.programme.is_foyer %}</w:t>
+      </w:r>
+      <w:r>
+        <w:rPr>
+          <w:rFonts w:cs="TimesNewRomanPSMT"/>
+          <w:b/>
+          <w:bCs/>
+        </w:rPr>
+        <w:t>Détail</w:t>
+      </w:r>
+      <w:r>
+        <w:rPr>
+          <w:rFonts w:cs="TimesNewRomanPSMT"/>
+          <w:b/>
+          <w:bCs/>
+        </w:rPr>
+        <w:t xml:space="preserve"> du type de foyer </w:t>
+      </w:r>
+      <w:r>
+        <w:rPr>
+          <w:rFonts w:cs="TimesNewRomanPSMT"/>
+          <w:b/>
+          <w:bCs/>
+        </w:rPr>
+        <w:t xml:space="preserve">: </w:t>
+      </w:r>
       <w:r>
         <w:rPr>
           <w:rFonts w:cs="TimesNewRomanPSMT"/>
         </w:rPr>
         <w:t xml:space="preserve">{{ </w:t>
       </w:r>
-      <w:proofErr w:type="spellStart"/>
-      <w:r>
-        <w:rPr>
-          <w:rFonts w:cs="TimesNewRomanPSMT"/>
-        </w:rPr>
-        <w:t>programme</w:t>
-      </w:r>
-      <w:proofErr w:type="gramEnd"/>
-      <w:r>
-        <w:rPr>
-          <w:rFonts w:cs="TimesNewRomanPSMT"/>
-        </w:rPr>
-        <w:t>.</w:t>
-      </w:r>
-      <w:proofErr w:type="gramStart"/>
-      <w:r>
-        <w:rPr>
-          <w:rFonts w:cs="TimesNewRomanPSMT"/>
-        </w:rPr>
-        <w:t>ville</w:t>
-      </w:r>
-      <w:proofErr w:type="spellEnd"/>
-      <w:r>
-        <w:rPr>
-          <w:rFonts w:cs="TimesNewRomanPSMT"/>
-        </w:rPr>
-        <w:t xml:space="preserve"> }</w:t>
-      </w:r>
-      <w:proofErr w:type="gramEnd"/>
-      <w:r>
-        <w:rPr>
-          <w:rFonts w:cs="TimesNewRomanPSMT"/>
-        </w:rPr>
-        <w:t>}</w:t>
-      </w:r>
-    </w:p>
-    <w:p>
-      <w:pPr>
-        <w:rPr>
-          <w:rFonts w:cs="TimesNewRomanPSMT"/>
-        </w:rPr>
-      </w:pPr>
-    </w:p>
-    <w:p>
-      <w:pPr>
-        <w:rPr>
-          <w:rFonts w:cs="TimesNewRomanPSMT"/>
-        </w:rPr>
-      </w:pPr>
-      <w:proofErr w:type="gramStart"/>
+      <w:r>
+        <w:rPr>
+          <w:rFonts w:cs="TimesNewRomanPSMT"/>
+        </w:rPr>
+        <w:t>foyer_</w:t>
+      </w:r>
+      <w:r>
+        <w:rPr>
+          <w:rFonts w:cs="TimesNewRomanPSMT"/>
+        </w:rPr>
+        <w:t>attribution</w:t>
+      </w:r>
+      <w:r>
+        <w:rPr>
+          <w:rFonts w:cs="TimesNewRomanPSMT"/>
+        </w:rPr>
+        <w:t>s</w:t>
+      </w:r>
+      <w:r>
+        <w:rPr>
+          <w:rFonts w:cs="TimesNewRomanPSMT"/>
+        </w:rPr>
+        <w:t xml:space="preserve"> }}</w:t>
+      </w:r>
+      <w:r>
+        <w:rPr>
+          <w:rFonts w:cs="TimesNewRomanPSMT"/>
+        </w:rPr>
+        <w:t>{% endif %}</w:t>
+      </w:r>
+    </w:p>
+    <w:p>
+      <w:pPr>
+        <w:rPr>
+          <w:rFonts w:cs="TimesNewRomanPSMT"/>
+        </w:rPr>
+      </w:pPr>
+    </w:p>
+    <w:p>
       <w:r>
         <w:rPr>
           <w:rFonts w:cs="TimesNewRomanPSMT"/>
           <w:b/>
           <w:bCs/>
         </w:rPr>
-        <w:t>Financement</w:t>
-      </w:r>
-      <w:r>
-        <w:rPr>
-          <w:rFonts w:cs="TimesNewRomanPSMT"/>
-          <w:b/>
-          <w:bCs/>
-        </w:rPr>
-        <w:t>{{</w:t>
-      </w:r>
-      <w:r>
-        <w:rPr>
-          <w:rFonts w:cs="TimesNewRomanPSMT"/>
-        </w:rPr>
+        <w:t xml:space="preserve">Date de signature de la convention APL : </w:t>
+      </w:r>
+      <w:r>
+        <w:rPr>
+          <w:rFonts w:cs="TimesNewRomanPSMT"/>
+        </w:rPr>
+        <w:t>{{ convention</w:t>
+      </w:r>
+      <w:r>
         <w:t xml:space="preserve"> </w:t>
       </w:r>
-      <w:proofErr w:type="spellStart"/>
-      <w:r>
-        <w:rPr>
-          <w:rFonts w:cs="TimesNewRomanPSMT"/>
-          <w:b/>
-          <w:bCs/>
-        </w:rPr>
-        <w:t>convention.get</w:t>
-      </w:r>
-      <w:proofErr w:type="gramEnd"/>
-      <w:r>
-        <w:rPr>
-          <w:rFonts w:cs="TimesNewRomanPSMT"/>
-          <w:b/>
-          <w:bCs/>
-        </w:rPr>
-        <w:t>_financements</w:t>
-      </w:r>
-      <w:r>
-        <w:rPr>
-          <w:rFonts w:cs="TimesNewRomanPSMT"/>
-          <w:b/>
-          <w:bCs/>
-        </w:rPr>
-        <w:t>|length</w:t>
-      </w:r>
-      <w:r>
-        <w:rPr>
-          <w:rFonts w:cs="TimesNewRomanPSMT"/>
-          <w:b/>
-          <w:bCs/>
-        </w:rPr>
-        <w:t>|</w:t>
-      </w:r>
-      <w:proofErr w:type="gramStart"/>
-      <w:r>
-        <w:rPr>
-          <w:rFonts w:cs="TimesNewRomanPSMT"/>
-          <w:b/>
-          <w:bCs/>
-        </w:rPr>
-        <w:t>pl</w:t>
-      </w:r>
-      <w:proofErr w:type="spellEnd"/>
-      <w:r>
-        <w:rPr>
-          <w:b/>
-          <w:bCs/>
-        </w:rPr>
-        <w:t xml:space="preserve"> }</w:t>
-      </w:r>
-      <w:proofErr w:type="gramEnd"/>
-      <w:r>
-        <w:rPr>
-          <w:b/>
-          <w:bCs/>
-        </w:rPr>
-        <w:t>}</w:t>
-      </w:r>
-      <w:r>
-        <w:rPr>
-          <w:rFonts w:cs="TimesNewRomanPSMT"/>
-          <w:b/>
-          <w:bCs/>
-        </w:rPr>
-        <w:t> :</w:t>
-      </w:r>
-      <w:r>
-        <w:rPr>
-          <w:rFonts w:cs="TimesNewRomanPSMT"/>
-        </w:rPr>
-        <w:t xml:space="preserve"> </w:t>
-      </w:r>
-      <w:proofErr w:type="gramStart"/>
-      <w:r>
-        <w:rPr>
-          <w:rFonts w:cs="TimesNewRomanPSMT"/>
-        </w:rPr>
-        <w:t xml:space="preserve">{{ </w:t>
-      </w:r>
-      <w:proofErr w:type="spellStart"/>
-      <w:r>
-        <w:rPr>
-          <w:rFonts w:cs="TimesNewRomanPSMT"/>
-        </w:rPr>
-        <w:t>convention.</w:t>
-      </w:r>
-      <w:r>
-        <w:rPr>
-          <w:rFonts w:cs="TimesNewRomanPSMT"/>
-        </w:rPr>
-        <w:t>get</w:t>
-      </w:r>
-      <w:proofErr w:type="gramEnd"/>
-      <w:r>
-        <w:rPr>
-          <w:rFonts w:cs="TimesNewRomanPSMT"/>
-        </w:rPr>
-        <w:t>_financement_display</w:t>
-      </w:r>
-      <w:proofErr w:type="spellEnd"/>
-    </w:p>
-    <w:p>
-      <w:r>
-        <w:rPr>
-          <w:rFonts w:cs="TimesNewRomanPSMT"/>
-        </w:rPr>
-        <w:t xml:space="preserve"> }}</w:t>
-      </w:r>
-    </w:p>
-    <w:p>
-      <w:pPr>
-        <w:rPr>
-          <w:rFonts w:cs="TimesNewRomanPSMT"/>
-        </w:rPr>
-      </w:pPr>
-    </w:p>
-    <w:p>
-      <w:pPr>
-        <w:rPr>
-          <w:rFonts w:cs="TimesNewRomanPSMT"/>
-        </w:rPr>
-      </w:pPr>
-      <w:r>
-        <w:rPr>
-          <w:rFonts w:cs="TimesNewRomanPSMT"/>
-          <w:b/>
-          <w:bCs/>
-        </w:rPr>
-        <w:t xml:space="preserve">Date d’expiration de la convention APL : </w:t>
-      </w:r>
-      <w:proofErr w:type="gramStart"/>
-      <w:r>
-        <w:rPr>
-          <w:rFonts w:cs="TimesNewRomanPSMT"/>
-        </w:rPr>
-        <w:t xml:space="preserve">{{ </w:t>
-      </w:r>
-      <w:proofErr w:type="spellStart"/>
-      <w:r>
-        <w:rPr>
-          <w:rFonts w:cs="TimesNewRomanPSMT"/>
-        </w:rPr>
-        <w:t>convention</w:t>
-      </w:r>
-      <w:proofErr w:type="gramEnd"/>
-      <w:r>
-        <w:rPr>
-          <w:rFonts w:cs="TimesNewRomanPSMT"/>
-        </w:rPr>
-        <w:t>.date_fin_conventionnement|</w:t>
-      </w:r>
-      <w:proofErr w:type="gramStart"/>
-      <w:r>
-        <w:rPr>
-          <w:rFonts w:cs="TimesNewRomanPSMT"/>
-        </w:rPr>
-        <w:t>d</w:t>
-      </w:r>
-      <w:proofErr w:type="spellEnd"/>
-      <w:r>
-        <w:rPr>
-          <w:rFonts w:cs="TimesNewRomanPSMT"/>
-        </w:rPr>
-        <w:t xml:space="preserve"> }</w:t>
-      </w:r>
-      <w:proofErr w:type="gramEnd"/>
-      <w:r>
-        <w:rPr>
-          <w:rFonts w:cs="TimesNewRomanPSMT"/>
-        </w:rPr>
-        <w:t>}</w:t>
-      </w:r>
-    </w:p>
-    <w:p>
-      <w:pPr>
-        <w:rPr>
-          <w:rFonts w:cs="TimesNewRomanPSMT"/>
-        </w:rPr>
-      </w:pPr>
-    </w:p>
-    <w:p>
-      <w:pPr>
-        <w:rPr>
-          <w:rFonts w:cs="TimesNewRomanPSMT"/>
-        </w:rPr>
-      </w:pPr>
-      <w:r>
-        <w:rPr>
-          <w:rFonts w:cs="TimesNewRomanPSMT"/>
-          <w:b/>
-          <w:bCs/>
-        </w:rPr>
-        <w:t xml:space="preserve">Type de la convention : </w:t>
-      </w:r>
-      <w:proofErr w:type="gramStart"/>
-      <w:r>
-        <w:rPr>
-          <w:rFonts w:cs="TimesNewRomanPSMT"/>
-        </w:rPr>
-        <w:t xml:space="preserve">{{ </w:t>
-      </w:r>
-      <w:proofErr w:type="spellStart"/>
-      <w:r>
-        <w:rPr>
-          <w:rFonts w:cs="TimesNewRomanPSMT"/>
-        </w:rPr>
-        <w:t>convention.</w:t>
-      </w:r>
-      <w:r>
-        <w:rPr>
-          <w:rFonts w:cs="TimesNewRomanPSMT"/>
-        </w:rPr>
-        <w:t>programme.</w:t>
-      </w:r>
-      <w:r>
-        <w:rPr>
-          <w:rFonts w:cs="TimesNewRomanPSMT"/>
-        </w:rPr>
-        <w:t>get</w:t>
-      </w:r>
-      <w:proofErr w:type="gramEnd"/>
-      <w:r>
-        <w:rPr>
-          <w:rFonts w:cs="TimesNewRomanPSMT"/>
-        </w:rPr>
-        <w:t>_</w:t>
-      </w:r>
-      <w:r>
-        <w:rPr>
-          <w:rFonts w:cs="TimesNewRomanPSMT"/>
-        </w:rPr>
-        <w:t>nature_logement</w:t>
-      </w:r>
-      <w:r>
-        <w:rPr>
-          <w:rFonts w:cs="TimesNewRomanPSMT"/>
-        </w:rPr>
-        <w:t>_</w:t>
-      </w:r>
-      <w:proofErr w:type="gramStart"/>
-      <w:r>
-        <w:rPr>
-          <w:rFonts w:cs="TimesNewRomanPSMT"/>
-        </w:rPr>
-        <w:t>display</w:t>
-      </w:r>
-      <w:proofErr w:type="spellEnd"/>
-      <w:r>
-        <w:rPr>
-          <w:rFonts w:cs="TimesNewRomanPSMT"/>
-        </w:rPr>
-        <w:t>()</w:t>
-      </w:r>
-      <w:r>
-        <w:rPr>
-          <w:rFonts w:cs="TimesNewRomanPSMT"/>
-        </w:rPr>
-        <w:t xml:space="preserve"> }</w:t>
-      </w:r>
-      <w:proofErr w:type="gramEnd"/>
-      <w:r>
-        <w:rPr>
-          <w:rFonts w:cs="TimesNewRomanPSMT"/>
-        </w:rPr>
-        <w:t>}</w:t>
-      </w:r>
-    </w:p>
-    <w:p>
-      <w:pPr>
-        <w:rPr>
-          <w:rFonts w:cs="TimesNewRomanPSMT"/>
-        </w:rPr>
-      </w:pPr>
-    </w:p>
-    <w:p>
-      <w:pPr>
-        <w:rPr>
-          <w:rFonts w:cs="TimesNewRomanPSMT"/>
-        </w:rPr>
-      </w:pPr>
-      <w:r>
-        <w:rPr>
-          <w:rFonts w:cs="TimesNewRomanPSMT"/>
-        </w:rPr>
-        <w:t xml:space="preserve">{% if </w:t>
-      </w:r>
-      <w:proofErr w:type="spellStart"/>
-      <w:r>
-        <w:rPr>
-          <w:rFonts w:cs="TimesNewRomanPSMT"/>
-        </w:rPr>
-        <w:t>convention.programme.is_residence</w:t>
-      </w:r>
-      <w:proofErr w:type="spellEnd"/>
-      <w:r>
-        <w:rPr>
-          <w:rFonts w:cs="TimesNewRomanPSMT"/>
-        </w:rPr>
-        <w:t xml:space="preserve"> </w:t>
-      </w:r>
-      <w:proofErr w:type="gramStart"/>
-      <w:r>
-        <w:rPr>
-          <w:rFonts w:cs="TimesNewRomanPSMT"/>
-        </w:rPr>
-        <w:t>%}</w:t>
-      </w:r>
-      <w:r>
-        <w:rPr>
-          <w:rFonts w:cs="TimesNewRomanPSMT"/>
-          <w:b/>
-          <w:bCs/>
-        </w:rPr>
-        <w:t>Détail</w:t>
-      </w:r>
-      <w:proofErr w:type="gramEnd"/>
-      <w:r>
-        <w:rPr>
-          <w:rFonts w:cs="TimesNewRomanPSMT"/>
-          <w:b/>
-          <w:bCs/>
-        </w:rPr>
-        <w:t xml:space="preserve"> </w:t>
-      </w:r>
-      <w:r>
-        <w:rPr>
-          <w:rFonts w:cs="TimesNewRomanPSMT"/>
-          <w:b/>
-          <w:bCs/>
-        </w:rPr>
-        <w:t xml:space="preserve">du type de résidence </w:t>
-      </w:r>
-      <w:r>
-        <w:rPr>
-          <w:rFonts w:cs="TimesNewRomanPSMT"/>
-          <w:b/>
-          <w:bCs/>
-        </w:rPr>
-        <w:t xml:space="preserve">: </w:t>
-      </w:r>
-      <w:proofErr w:type="gramStart"/>
-      <w:r>
-        <w:rPr>
-          <w:rFonts w:cs="TimesNewRomanPSMT"/>
-        </w:rPr>
-        <w:t>{</w:t>
-      </w:r>
-      <w:r>
-        <w:rPr>
-          <w:rFonts w:cs="TimesNewRomanPSMT"/>
-        </w:rPr>
-        <w:t xml:space="preserve">{ </w:t>
-      </w:r>
-      <w:proofErr w:type="spellStart"/>
-      <w:r>
-        <w:rPr>
-          <w:rFonts w:cs="TimesNewRomanPSMT"/>
-        </w:rPr>
-        <w:t>residence</w:t>
-      </w:r>
-      <w:proofErr w:type="gramEnd"/>
-      <w:r>
-        <w:rPr>
-          <w:rFonts w:cs="TimesNewRomanPSMT"/>
-        </w:rPr>
-        <w:t>_</w:t>
-      </w:r>
-      <w:proofErr w:type="gramStart"/>
-      <w:r>
-        <w:rPr>
-          <w:rFonts w:cs="TimesNewRomanPSMT"/>
-        </w:rPr>
-        <w:t>attributions</w:t>
-      </w:r>
-      <w:proofErr w:type="spellEnd"/>
-      <w:r>
-        <w:rPr>
-          <w:rFonts w:cs="TimesNewRomanPSMT"/>
-        </w:rPr>
-        <w:t xml:space="preserve"> }}</w:t>
-      </w:r>
-      <w:r>
-        <w:rPr>
-          <w:rFonts w:cs="TimesNewRomanPSMT"/>
-        </w:rPr>
-        <w:t>{</w:t>
-      </w:r>
-      <w:proofErr w:type="gramEnd"/>
-      <w:r>
-        <w:rPr>
-          <w:rFonts w:cs="TimesNewRomanPSMT"/>
-        </w:rPr>
-        <w:t xml:space="preserve">% </w:t>
-      </w:r>
-      <w:proofErr w:type="spellStart"/>
-      <w:r>
-        <w:rPr>
-          <w:rFonts w:cs="TimesNewRomanPSMT"/>
-        </w:rPr>
-        <w:t>endif</w:t>
-      </w:r>
-      <w:proofErr w:type="spellEnd"/>
-      <w:r>
-        <w:rPr>
-          <w:rFonts w:cs="TimesNewRomanPSMT"/>
-        </w:rPr>
-        <w:t xml:space="preserve"> </w:t>
-      </w:r>
-      <w:proofErr w:type="gramStart"/>
-      <w:r>
-        <w:rPr>
-          <w:rFonts w:cs="TimesNewRomanPSMT"/>
-        </w:rPr>
-        <w:t>%}{</w:t>
-      </w:r>
-      <w:proofErr w:type="gramEnd"/>
-      <w:r>
-        <w:rPr>
-          <w:rFonts w:cs="TimesNewRomanPSMT"/>
-        </w:rPr>
-        <w:t xml:space="preserve">% if </w:t>
-      </w:r>
-      <w:proofErr w:type="spellStart"/>
-      <w:r>
-        <w:rPr>
-          <w:rFonts w:cs="TimesNewRomanPSMT"/>
-        </w:rPr>
-        <w:t>convention.programme.is_foyer</w:t>
-      </w:r>
-      <w:proofErr w:type="spellEnd"/>
-      <w:r>
-        <w:rPr>
-          <w:rFonts w:cs="TimesNewRomanPSMT"/>
-        </w:rPr>
-        <w:t xml:space="preserve"> </w:t>
-      </w:r>
-      <w:proofErr w:type="gramStart"/>
-      <w:r>
-        <w:rPr>
-          <w:rFonts w:cs="TimesNewRomanPSMT"/>
-        </w:rPr>
-        <w:t>%}</w:t>
-      </w:r>
-      <w:r>
-        <w:rPr>
-          <w:rFonts w:cs="TimesNewRomanPSMT"/>
-          <w:b/>
-          <w:bCs/>
-        </w:rPr>
-        <w:t>Détail</w:t>
-      </w:r>
-      <w:proofErr w:type="gramEnd"/>
-      <w:r>
-        <w:rPr>
-          <w:rFonts w:cs="TimesNewRomanPSMT"/>
-          <w:b/>
-          <w:bCs/>
-        </w:rPr>
-        <w:t xml:space="preserve"> du type de foyer </w:t>
-      </w:r>
-      <w:r>
-        <w:rPr>
-          <w:rFonts w:cs="TimesNewRomanPSMT"/>
-          <w:b/>
-          <w:bCs/>
-        </w:rPr>
-        <w:t xml:space="preserve">: </w:t>
-      </w:r>
-      <w:proofErr w:type="gramStart"/>
-      <w:r>
-        <w:rPr>
-          <w:rFonts w:cs="TimesNewRomanPSMT"/>
-        </w:rPr>
-        <w:t xml:space="preserve">{{ </w:t>
-      </w:r>
-      <w:proofErr w:type="spellStart"/>
-      <w:r>
-        <w:rPr>
-          <w:rFonts w:cs="TimesNewRomanPSMT"/>
-        </w:rPr>
-        <w:t>foyer</w:t>
-      </w:r>
-      <w:proofErr w:type="gramEnd"/>
-      <w:r>
-        <w:rPr>
-          <w:rFonts w:cs="TimesNewRomanPSMT"/>
-        </w:rPr>
-        <w:t>_</w:t>
-      </w:r>
-      <w:proofErr w:type="gramStart"/>
-      <w:r>
-        <w:rPr>
-          <w:rFonts w:cs="TimesNewRomanPSMT"/>
-        </w:rPr>
-        <w:t>attribution</w:t>
-      </w:r>
-      <w:r>
-        <w:rPr>
-          <w:rFonts w:cs="TimesNewRomanPSMT"/>
-        </w:rPr>
-        <w:t>s</w:t>
-      </w:r>
-      <w:proofErr w:type="spellEnd"/>
-      <w:r>
-        <w:rPr>
-          <w:rFonts w:cs="TimesNewRomanPSMT"/>
-        </w:rPr>
-        <w:t xml:space="preserve"> }}</w:t>
-      </w:r>
-      <w:r>
-        <w:rPr>
-          <w:rFonts w:cs="TimesNewRomanPSMT"/>
-        </w:rPr>
-        <w:t>{</w:t>
-      </w:r>
-      <w:proofErr w:type="gramEnd"/>
-      <w:r>
-        <w:rPr>
-          <w:rFonts w:cs="TimesNewRomanPSMT"/>
-        </w:rPr>
-        <w:t xml:space="preserve">% </w:t>
-      </w:r>
-      <w:proofErr w:type="spellStart"/>
-      <w:r>
-        <w:rPr>
-          <w:rFonts w:cs="TimesNewRomanPSMT"/>
-        </w:rPr>
-        <w:t>endif</w:t>
-      </w:r>
-      <w:proofErr w:type="spellEnd"/>
-      <w:r>
-        <w:rPr>
-          <w:rFonts w:cs="TimesNewRomanPSMT"/>
-        </w:rPr>
-        <w:t xml:space="preserve"> %}</w:t>
-      </w:r>
-    </w:p>
-    <w:p>
-      <w:pPr>
-        <w:rPr>
-          <w:rFonts w:cs="TimesNewRomanPSMT"/>
-        </w:rPr>
-      </w:pPr>
-    </w:p>
-    <w:p>
-      <w:r>
-        <w:rPr>
-          <w:rFonts w:cs="TimesNewRomanPSMT"/>
-          <w:b/>
-          <w:bCs/>
-        </w:rPr>
-        <w:t xml:space="preserve">Date de signature de la convention APL : </w:t>
-      </w:r>
-      <w:proofErr w:type="gramStart"/>
-      <w:r>
-        <w:rPr>
-          <w:rFonts w:cs="TimesNewRomanPSMT"/>
-        </w:rPr>
-        <w:t>{{ convention</w:t>
-      </w:r>
-      <w:r>
-        <w:t xml:space="preserve"> </w:t>
-      </w:r>
-      <w:r>
-        <w:rPr>
-          <w:rFonts w:cs="TimesNewRomanPSMT"/>
-        </w:rPr>
-        <w:t>.</w:t>
-      </w:r>
-      <w:proofErr w:type="spellStart"/>
-      <w:r>
-        <w:rPr>
-          <w:rFonts w:cs="TimesNewRomanPSMT"/>
-        </w:rPr>
-        <w:t>televersement</w:t>
-      </w:r>
-      <w:proofErr w:type="gramEnd"/>
-      <w:r>
-        <w:rPr>
-          <w:rFonts w:cs="TimesNewRomanPSMT"/>
-        </w:rPr>
-        <w:t>_convention_signee_le|</w:t>
-      </w:r>
-      <w:proofErr w:type="gramStart"/>
-      <w:r>
-        <w:rPr>
-          <w:rFonts w:cs="TimesNewRomanPSMT"/>
-        </w:rPr>
-        <w:t>d</w:t>
-      </w:r>
-      <w:proofErr w:type="spellEnd"/>
-      <w:r>
-        <w:rPr>
-          <w:rFonts w:cs="TimesNewRomanPSMT"/>
-        </w:rPr>
-        <w:t xml:space="preserve"> }</w:t>
-      </w:r>
-      <w:proofErr w:type="gramEnd"/>
-      <w:r>
-        <w:rPr>
-          <w:rFonts w:cs="TimesNewRomanPSMT"/>
-        </w:rPr>
-        <w:t>}</w:t>
+      <w:r>
+        <w:rPr>
+          <w:rFonts w:cs="TimesNewRomanPSMT"/>
+        </w:rPr>
+        <w:t>.televersement_convention_signee_le|d }}</w:t>
       </w:r>
     </w:p>
     <w:p>
@@ -1658,47 +709,11 @@
         <w:lastRenderedPageBreak/>
         <w:t xml:space="preserve">Coordonnées du propriétaire : </w:t>
       </w:r>
-      <w:proofErr w:type="gramStart"/>
-      <w:r>
-        <w:rPr>
-          <w:rFonts w:cs="TimesNewRomanPSMT"/>
-        </w:rPr>
-        <w:t xml:space="preserve">{{ </w:t>
-      </w:r>
-      <w:proofErr w:type="spellStart"/>
-      <w:r>
-        <w:rPr>
-          <w:rFonts w:cs="TimesNewRomanPSMT"/>
-        </w:rPr>
-        <w:t>bailleur.nom</w:t>
-      </w:r>
-      <w:proofErr w:type="gramEnd"/>
-      <w:r>
-        <w:rPr>
-          <w:rFonts w:cs="TimesNewRomanPSMT"/>
-        </w:rPr>
-        <w:t>|</w:t>
-      </w:r>
-      <w:proofErr w:type="gramStart"/>
-      <w:r>
-        <w:rPr>
-          <w:rFonts w:cs="TimesNewRomanPSMT"/>
-        </w:rPr>
-        <w:t>upper</w:t>
-      </w:r>
-      <w:proofErr w:type="spellEnd"/>
-      <w:r>
-        <w:rPr>
-          <w:rFonts w:cs="TimesNewRomanPSMT"/>
-        </w:rPr>
-        <w:t xml:space="preserve"> }</w:t>
-      </w:r>
-      <w:proofErr w:type="gramEnd"/>
-      <w:r>
-        <w:rPr>
-          <w:rFonts w:cs="TimesNewRomanPSMT"/>
-        </w:rPr>
-        <w:t>}</w:t>
+      <w:r>
+        <w:rPr>
+          <w:rFonts w:cs="TimesNewRomanPSMT"/>
+        </w:rPr>
+        <w:t>{{ bailleur.nom|upper }}</w:t>
       </w:r>
       <w:bookmarkStart w:id="3" w:name="NomProgramme1"/>
       <w:bookmarkEnd w:id="3"/>
@@ -1706,133 +721,7 @@
         <w:rPr>
           <w:rFonts w:cs="TimesNewRomanPSMT"/>
         </w:rPr>
-        <w:t xml:space="preserve">, </w:t>
-      </w:r>
-      <w:proofErr w:type="gramStart"/>
-      <w:r>
-        <w:rPr>
-          <w:rFonts w:cs="TimesNewRomanPSMT"/>
-        </w:rPr>
-        <w:t xml:space="preserve">{{ </w:t>
-      </w:r>
-      <w:proofErr w:type="spellStart"/>
-      <w:r>
-        <w:rPr>
-          <w:rFonts w:cs="TimesNewRomanPSMT"/>
-        </w:rPr>
-        <w:t>bailleur</w:t>
-      </w:r>
-      <w:proofErr w:type="gramEnd"/>
-      <w:r>
-        <w:rPr>
-          <w:rFonts w:cs="TimesNewRomanPSMT"/>
-        </w:rPr>
-        <w:t>.</w:t>
-      </w:r>
-      <w:proofErr w:type="gramStart"/>
-      <w:r>
-        <w:rPr>
-          <w:rFonts w:cs="TimesNewRomanPSMT"/>
-        </w:rPr>
-        <w:t>adresse</w:t>
-      </w:r>
-      <w:proofErr w:type="spellEnd"/>
-      <w:r>
-        <w:rPr>
-          <w:rFonts w:cs="TimesNewRomanPSMT"/>
-        </w:rPr>
-        <w:t xml:space="preserve"> }</w:t>
-      </w:r>
-      <w:proofErr w:type="gramEnd"/>
-      <w:r>
-        <w:rPr>
-          <w:rFonts w:cs="TimesNewRomanPSMT"/>
-        </w:rPr>
-        <w:t xml:space="preserve">}, </w:t>
-      </w:r>
-      <w:proofErr w:type="gramStart"/>
-      <w:r>
-        <w:rPr>
-          <w:rFonts w:cs="TimesNewRomanPSMT"/>
-        </w:rPr>
-        <w:t xml:space="preserve">{{ </w:t>
-      </w:r>
-      <w:proofErr w:type="spellStart"/>
-      <w:r>
-        <w:rPr>
-          <w:rFonts w:cs="TimesNewRomanPSMT"/>
-        </w:rPr>
-        <w:t>bailleur</w:t>
-      </w:r>
-      <w:proofErr w:type="gramEnd"/>
-      <w:r>
-        <w:rPr>
-          <w:rFonts w:cs="TimesNewRomanPSMT"/>
-        </w:rPr>
-        <w:t>.code_</w:t>
-      </w:r>
-      <w:proofErr w:type="gramStart"/>
-      <w:r>
-        <w:rPr>
-          <w:rFonts w:cs="TimesNewRomanPSMT"/>
-        </w:rPr>
-        <w:t>postal</w:t>
-      </w:r>
-      <w:proofErr w:type="spellEnd"/>
-      <w:r>
-        <w:rPr>
-          <w:rFonts w:cs="TimesNewRomanPSMT"/>
-        </w:rPr>
-        <w:t xml:space="preserve"> }</w:t>
-      </w:r>
-      <w:proofErr w:type="gramEnd"/>
-      <w:r>
-        <w:rPr>
-          <w:rFonts w:cs="TimesNewRomanPSMT"/>
-        </w:rPr>
-        <w:t xml:space="preserve">} </w:t>
-      </w:r>
-      <w:proofErr w:type="gramStart"/>
-      <w:r>
-        <w:rPr>
-          <w:rFonts w:cs="TimesNewRomanPSMT"/>
-        </w:rPr>
-        <w:t xml:space="preserve">{{ </w:t>
-      </w:r>
-      <w:proofErr w:type="spellStart"/>
-      <w:r>
-        <w:rPr>
-          <w:rFonts w:cs="TimesNewRomanPSMT"/>
-        </w:rPr>
-        <w:t>bailleur</w:t>
-      </w:r>
-      <w:proofErr w:type="gramEnd"/>
-      <w:r>
-        <w:rPr>
-          <w:rFonts w:cs="TimesNewRomanPSMT"/>
-        </w:rPr>
-        <w:t>.</w:t>
-      </w:r>
-      <w:proofErr w:type="gramStart"/>
-      <w:r>
-        <w:rPr>
-          <w:rFonts w:cs="TimesNewRomanPSMT"/>
-        </w:rPr>
-        <w:t>ville</w:t>
-      </w:r>
-      <w:proofErr w:type="spellEnd"/>
-      <w:r>
-        <w:rPr>
-          <w:rFonts w:cs="TimesNewRomanPSMT"/>
-        </w:rPr>
-        <w:t xml:space="preserve"> }</w:t>
-      </w:r>
-      <w:proofErr w:type="gramEnd"/>
-      <w:r>
-        <w:rPr>
-          <w:rFonts w:cs="TimesNewRomanPSMT"/>
-        </w:rPr>
-        <w:t>}</w:t>
+        <w:t>, {{ bailleur.adresse }}, {{ bailleur.code_postal }} {{ bailleur.ville }}</w:t>
       </w:r>
     </w:p>
     <w:p>
@@ -1851,173 +740,11 @@
         </w:rPr>
         <w:t xml:space="preserve">Coordonnées du gestionnaire : </w:t>
       </w:r>
-      <w:proofErr w:type="gramStart"/>
-      <w:r>
-        <w:rPr>
-          <w:rFonts w:cs="TimesNewRomanPSMT"/>
-        </w:rPr>
-        <w:t xml:space="preserve">{{ </w:t>
-      </w:r>
-      <w:proofErr w:type="spellStart"/>
-      <w:r>
-        <w:rPr>
-          <w:rFonts w:cs="TimesNewRomanPSMT"/>
-        </w:rPr>
-        <w:t>bailleur.nom</w:t>
-      </w:r>
-      <w:proofErr w:type="gramEnd"/>
-      <w:r>
-        <w:rPr>
-          <w:rFonts w:cs="TimesNewRomanPSMT"/>
-        </w:rPr>
-        <w:t>|</w:t>
-      </w:r>
-      <w:proofErr w:type="gramStart"/>
-      <w:r>
-        <w:rPr>
-          <w:rFonts w:cs="TimesNewRomanPSMT"/>
-        </w:rPr>
-        <w:t>upper</w:t>
-      </w:r>
-      <w:proofErr w:type="spellEnd"/>
-      <w:r>
-        <w:rPr>
-          <w:rFonts w:cs="TimesNewRomanPSMT"/>
-        </w:rPr>
-        <w:t xml:space="preserve"> }</w:t>
-      </w:r>
-      <w:proofErr w:type="gramEnd"/>
-      <w:r>
-        <w:rPr>
-          <w:rFonts w:cs="TimesNewRomanPSMT"/>
-        </w:rPr>
-        <w:t xml:space="preserve">}, </w:t>
-      </w:r>
-      <w:proofErr w:type="gramStart"/>
-      <w:r>
-        <w:rPr>
-          <w:rFonts w:cs="TimesNewRomanPSMT"/>
-        </w:rPr>
-        <w:t xml:space="preserve">{{ </w:t>
-      </w:r>
-      <w:proofErr w:type="spellStart"/>
-      <w:r>
-        <w:rPr>
-          <w:rFonts w:cs="TimesNewRomanPSMT"/>
-        </w:rPr>
-        <w:t>bailleur</w:t>
-      </w:r>
-      <w:proofErr w:type="gramEnd"/>
-      <w:r>
-        <w:rPr>
-          <w:rFonts w:cs="TimesNewRomanPSMT"/>
-        </w:rPr>
-        <w:t>.</w:t>
-      </w:r>
-      <w:proofErr w:type="gramStart"/>
-      <w:r>
-        <w:rPr>
-          <w:rFonts w:cs="TimesNewRomanPSMT"/>
-        </w:rPr>
-        <w:t>adresse</w:t>
-      </w:r>
-      <w:proofErr w:type="spellEnd"/>
-      <w:r>
-        <w:rPr>
-          <w:rFonts w:cs="TimesNewRomanPSMT"/>
-        </w:rPr>
-        <w:t xml:space="preserve"> }</w:t>
-      </w:r>
-      <w:proofErr w:type="gramEnd"/>
-      <w:r>
-        <w:rPr>
-          <w:rFonts w:cs="TimesNewRomanPSMT"/>
-        </w:rPr>
-        <w:t xml:space="preserve">}, </w:t>
-      </w:r>
-      <w:proofErr w:type="gramStart"/>
-      <w:r>
-        <w:rPr>
-          <w:rFonts w:cs="TimesNewRomanPSMT"/>
-        </w:rPr>
-        <w:t xml:space="preserve">{{ </w:t>
-      </w:r>
-      <w:proofErr w:type="spellStart"/>
-      <w:r>
-        <w:rPr>
-          <w:rFonts w:cs="TimesNewRomanPSMT"/>
-        </w:rPr>
-        <w:t>bailleur</w:t>
-      </w:r>
-      <w:proofErr w:type="gramEnd"/>
-      <w:r>
-        <w:rPr>
-          <w:rFonts w:cs="TimesNewRomanPSMT"/>
-        </w:rPr>
-        <w:t>.code_</w:t>
-      </w:r>
-      <w:proofErr w:type="gramStart"/>
-      <w:r>
-        <w:rPr>
-          <w:rFonts w:cs="TimesNewRomanPSMT"/>
-        </w:rPr>
-        <w:t>postal</w:t>
-      </w:r>
-      <w:proofErr w:type="spellEnd"/>
-      <w:r>
-        <w:rPr>
-          <w:rFonts w:cs="TimesNewRomanPSMT"/>
-        </w:rPr>
-        <w:t xml:space="preserve"> }</w:t>
-      </w:r>
-      <w:proofErr w:type="gramEnd"/>
-      <w:r>
-        <w:rPr>
-          <w:rFonts w:cs="TimesNewRomanPSMT"/>
-        </w:rPr>
-        <w:t xml:space="preserve">} </w:t>
-      </w:r>
-      <w:proofErr w:type="gramStart"/>
-      <w:r>
-        <w:rPr>
-          <w:rFonts w:cs="TimesNewRomanPSMT"/>
-        </w:rPr>
-        <w:t xml:space="preserve">{{ </w:t>
-      </w:r>
-      <w:proofErr w:type="spellStart"/>
-      <w:r>
-        <w:rPr>
-          <w:rFonts w:cs="TimesNewRomanPSMT"/>
-        </w:rPr>
-        <w:t>bailleur</w:t>
-      </w:r>
-      <w:proofErr w:type="gramEnd"/>
-      <w:r>
-        <w:rPr>
-          <w:rFonts w:cs="TimesNewRomanPSMT"/>
-        </w:rPr>
-        <w:t>.</w:t>
-      </w:r>
-      <w:proofErr w:type="gramStart"/>
-      <w:r>
-        <w:rPr>
-          <w:rFonts w:cs="TimesNewRomanPSMT"/>
-        </w:rPr>
-        <w:t>ville</w:t>
-      </w:r>
-      <w:proofErr w:type="spellEnd"/>
-      <w:r>
-        <w:rPr>
-          <w:rFonts w:cs="TimesNewRomanPSMT"/>
-        </w:rPr>
-        <w:t xml:space="preserve"> }</w:t>
-      </w:r>
-      <w:proofErr w:type="gramEnd"/>
-      <w:r>
-        <w:rPr>
-          <w:rFonts w:cs="TimesNewRomanPSMT"/>
-        </w:rPr>
-        <w:t>}</w:t>
+      <w:r>
+        <w:rPr>
+          <w:rFonts w:cs="TimesNewRomanPSMT"/>
+        </w:rPr>
+        <w:t>{{ bailleur.nom|upper }}, {{ bailleur.adresse }}, {{ bailleur.code_postal }} {{ bailleur.ville }}</w:t>
       </w:r>
     </w:p>
     <w:p>
@@ -2041,47 +768,11 @@
         </w:rPr>
         <w:t xml:space="preserve">{% for lot in lots %} </w:t>
       </w:r>
-      <w:proofErr w:type="gramStart"/>
-      <w:r>
-        <w:rPr>
-          <w:rFonts w:cs="TimesNewRomanPSMT"/>
-        </w:rPr>
-        <w:t xml:space="preserve">{{ </w:t>
-      </w:r>
-      <w:proofErr w:type="spellStart"/>
-      <w:r>
-        <w:rPr>
-          <w:rFonts w:cs="TimesNewRomanPSMT"/>
-        </w:rPr>
-        <w:t>lot</w:t>
-      </w:r>
-      <w:proofErr w:type="gramEnd"/>
-      <w:r>
-        <w:rPr>
-          <w:rFonts w:cs="TimesNewRomanPSMT"/>
-        </w:rPr>
-        <w:t>.</w:t>
-      </w:r>
-      <w:proofErr w:type="gramStart"/>
-      <w:r>
-        <w:rPr>
-          <w:rFonts w:cs="TimesNewRomanPSMT"/>
-        </w:rPr>
-        <w:t>financement</w:t>
-      </w:r>
-      <w:proofErr w:type="spellEnd"/>
-      <w:r>
-        <w:rPr>
-          <w:rFonts w:cs="TimesNewRomanPSMT"/>
-        </w:rPr>
-        <w:t xml:space="preserve"> }</w:t>
-      </w:r>
-      <w:proofErr w:type="gramEnd"/>
-      <w:r>
-        <w:rPr>
-          <w:rFonts w:cs="TimesNewRomanPSMT"/>
-        </w:rPr>
-        <w:t>}</w:t>
+      <w:r>
+        <w:rPr>
+          <w:rFonts w:cs="TimesNewRomanPSMT"/>
+        </w:rPr>
+        <w:t>{{ lot.financement }}</w:t>
       </w:r>
       <w:r>
         <w:rPr>
@@ -2089,35 +780,8 @@
         </w:rPr>
         <w:t xml:space="preserve"> : </w:t>
       </w:r>
-      <w:proofErr w:type="gramStart"/>
-      <w:r>
-        <w:t xml:space="preserve">{{ </w:t>
-      </w:r>
-      <w:proofErr w:type="spellStart"/>
-      <w:r>
-        <w:t>lot.get</w:t>
-      </w:r>
-      <w:proofErr w:type="gramEnd"/>
-      <w:r>
-        <w:t>_type_habitat_advanced_display</w:t>
-      </w:r>
-      <w:proofErr w:type="spellEnd"/>
-      <w:r>
-        <w:t>(</w:t>
-      </w:r>
-      <w:proofErr w:type="spellStart"/>
-      <w:proofErr w:type="gramStart"/>
-      <w:r>
-        <w:t>lot.nb</w:t>
-      </w:r>
-      <w:proofErr w:type="gramEnd"/>
-      <w:r>
-        <w:t>_logements</w:t>
-      </w:r>
-      <w:proofErr w:type="spellEnd"/>
-      <w:proofErr w:type="gramStart"/>
-      <w:r>
-        <w:t>) }}</w:t>
+      <w:r>
+        <w:t>{{ lot.get_type_habitat_advanced_display(lot.nb_logements) }}</w:t>
       </w:r>
       <w:bookmarkStart w:id="4" w:name="Fi4"/>
       <w:bookmarkEnd w:id="4"/>
@@ -2125,72 +789,7 @@
         <w:rPr>
           <w:rFonts w:cs="TimesNewRomanPSMT"/>
         </w:rPr>
-        <w:t>{</w:t>
-      </w:r>
-      <w:proofErr w:type="gramEnd"/>
-      <w:r>
-        <w:rPr>
-          <w:rFonts w:cs="TimesNewRomanPSMT"/>
-        </w:rPr>
-        <w:t xml:space="preserve">% if not </w:t>
-      </w:r>
-      <w:proofErr w:type="spellStart"/>
-      <w:proofErr w:type="gramStart"/>
-      <w:r>
-        <w:rPr>
-          <w:rFonts w:cs="TimesNewRomanPSMT"/>
-        </w:rPr>
-        <w:t>loop.last</w:t>
-      </w:r>
-      <w:proofErr w:type="spellEnd"/>
-      <w:proofErr w:type="gramEnd"/>
-      <w:r>
-        <w:rPr>
-          <w:rFonts w:cs="TimesNewRomanPSMT"/>
-        </w:rPr>
-        <w:t xml:space="preserve"> %}, {% </w:t>
-      </w:r>
-      <w:proofErr w:type="spellStart"/>
-      <w:r>
-        <w:rPr>
-          <w:rFonts w:cs="TimesNewRomanPSMT"/>
-        </w:rPr>
-        <w:t>endif</w:t>
-      </w:r>
-      <w:proofErr w:type="spellEnd"/>
-      <w:r>
-        <w:rPr>
-          <w:rFonts w:cs="TimesNewRomanPSMT"/>
-        </w:rPr>
-        <w:t xml:space="preserve"> </w:t>
-      </w:r>
-      <w:proofErr w:type="gramStart"/>
-      <w:r>
-        <w:rPr>
-          <w:rFonts w:cs="TimesNewRomanPSMT"/>
-        </w:rPr>
-        <w:t>%}{</w:t>
-      </w:r>
-      <w:proofErr w:type="gramEnd"/>
-      <w:r>
-        <w:rPr>
-          <w:rFonts w:cs="TimesNewRomanPSMT"/>
-        </w:rPr>
-        <w:t xml:space="preserve">% </w:t>
-      </w:r>
-      <w:proofErr w:type="spellStart"/>
-      <w:r>
-        <w:rPr>
-          <w:rFonts w:cs="TimesNewRomanPSMT"/>
-        </w:rPr>
-        <w:t>endfor</w:t>
-      </w:r>
-      <w:proofErr w:type="spellEnd"/>
-      <w:r>
-        <w:rPr>
-          <w:rFonts w:cs="TimesNewRomanPSMT"/>
-        </w:rPr>
-        <w:t xml:space="preserve"> %}</w:t>
+        <w:t>{% if not loop.last %}, {% endif %}{% endfor %}</w:t>
       </w:r>
     </w:p>
     <w:p>
@@ -2213,295 +812,121 @@
           <w:bCs/>
           <w:lang w:val="en-US"/>
         </w:rPr>
-        <w:t xml:space="preserve">Nature </w:t>
-      </w:r>
-      <w:proofErr w:type="spellStart"/>
-      <w:proofErr w:type="gramStart"/>
-      <w:r>
+        <w:t>Nature l’opération :</w:t>
+      </w:r>
+      <w:r>
+        <w:rPr>
+          <w:lang w:val="en-US"/>
+        </w:rPr>
+        <w:t xml:space="preserve">  {{ programme.get_type_operation_advanced_display() }}</w:t>
+      </w:r>
+    </w:p>
+    <w:p>
+      <w:pPr>
         <w:rPr>
           <w:b/>
           <w:bCs/>
           <w:lang w:val="en-US"/>
         </w:rPr>
-        <w:t>l’opération</w:t>
-      </w:r>
-      <w:proofErr w:type="spellEnd"/>
+      </w:pPr>
+    </w:p>
+    <w:p>
+      <w:pPr>
+        <w:rPr>
+          <w:rFonts w:cs="TimesNewRomanPSMT"/>
+          <w:lang w:val="en-US"/>
+        </w:rPr>
+      </w:pPr>
       <w:r>
         <w:rPr>
           <w:b/>
           <w:bCs/>
           <w:lang w:val="en-US"/>
         </w:rPr>
-        <w:t> :</w:t>
-      </w:r>
-      <w:proofErr w:type="gramEnd"/>
-      <w:r>
-        <w:rPr>
+        <w:t xml:space="preserve">Nombre de logements : </w:t>
+      </w:r>
+      <w:r>
+        <w:rPr>
+          <w:rFonts w:cs="TimesNewRomanPSMT"/>
           <w:lang w:val="en-US"/>
         </w:rPr>
-        <w:t xml:space="preserve">  </w:t>
-      </w:r>
-      <w:proofErr w:type="gramStart"/>
-      <w:r>
-        <w:rPr>
-          <w:lang w:val="en-US"/>
-        </w:rPr>
-        <w:t xml:space="preserve">{{ </w:t>
-      </w:r>
-      <w:proofErr w:type="spellStart"/>
-      <w:r>
-        <w:rPr>
-          <w:lang w:val="en-US"/>
-        </w:rPr>
-        <w:t>programme.get</w:t>
-      </w:r>
-      <w:proofErr w:type="gramEnd"/>
-      <w:r>
-        <w:rPr>
-          <w:lang w:val="en-US"/>
-        </w:rPr>
-        <w:t>_type_operation_advanced_</w:t>
-      </w:r>
-      <w:proofErr w:type="gramStart"/>
-      <w:r>
-        <w:rPr>
-          <w:lang w:val="en-US"/>
-        </w:rPr>
-        <w:t>display</w:t>
-      </w:r>
-      <w:proofErr w:type="spellEnd"/>
-      <w:r>
-        <w:rPr>
-          <w:lang w:val="en-US"/>
-        </w:rPr>
-        <w:t>() }</w:t>
-      </w:r>
-      <w:proofErr w:type="gramEnd"/>
-      <w:r>
-        <w:rPr>
-          <w:lang w:val="en-US"/>
-        </w:rPr>
-        <w:t>}</w:t>
-      </w:r>
-    </w:p>
-    <w:p>
-      <w:pPr>
-        <w:rPr>
-          <w:b/>
+        <w:t>{% for lot in lots %} {{ lot.financement }} : {{lot.nb_logements}}{% if not loop.last %}, {% endif %}{% endfor %}</w:t>
+      </w:r>
+      <w:r>
+        <w:rPr>
+          <w:rFonts w:cs="TimesNewRomanPSMT"/>
           <w:bCs/>
           <w:lang w:val="en-US"/>
         </w:rPr>
-      </w:pPr>
-    </w:p>
-    <w:p>
-      <w:r>
+        <w:t>.</w:t>
+      </w:r>
+    </w:p>
+    <w:p>
+      <w:pPr>
         <w:rPr>
           <w:b/>
           <w:bCs/>
-        </w:rPr>
-        <w:t xml:space="preserve">Nombre de logements : </w:t>
-      </w:r>
-      <w:proofErr w:type="gramStart"/>
-      <w:r>
-        <w:t xml:space="preserve">{{ </w:t>
-      </w:r>
-      <w:proofErr w:type="spellStart"/>
-      <w:r>
-        <w:t>convention</w:t>
-      </w:r>
-      <w:proofErr w:type="gramEnd"/>
-      <w:r>
-        <w:t>.nb_</w:t>
-      </w:r>
-      <w:proofErr w:type="gramStart"/>
-      <w:r>
-        <w:t>logements</w:t>
-      </w:r>
-      <w:proofErr w:type="spellEnd"/>
-      <w:r>
-        <w:t xml:space="preserve"> }</w:t>
-      </w:r>
-      <w:proofErr w:type="gramEnd"/>
-      <w:r>
-        <w:t>}</w:t>
-      </w:r>
-    </w:p>
-    <w:p>
-      <w:pPr>
+          <w:lang w:val="en-US"/>
+        </w:rPr>
+      </w:pPr>
+    </w:p>
+    <w:p>
+      <w:r>
         <w:rPr>
           <w:b/>
           <w:bCs/>
         </w:rPr>
-      </w:pPr>
-    </w:p>
-    <w:p>
+        <w:t xml:space="preserve">Surface utile totale : </w:t>
+      </w:r>
+      <w:r>
+        <w:t>{{su_totale|f}}</w:t>
+      </w:r>
+    </w:p>
+    <w:p/>
+    <w:p>
+      <w:pPr>
+        <w:rPr>
+          <w:rFonts w:cs="TimesNewRomanPSMT"/>
+        </w:rPr>
+      </w:pPr>
       <w:r>
         <w:rPr>
           <w:b/>
           <w:bCs/>
         </w:rPr>
-        <w:t xml:space="preserve">Surface utile totale : </w:t>
-      </w:r>
-      <w:r>
-        <w:t>{{</w:t>
-      </w:r>
-      <w:proofErr w:type="spellStart"/>
-      <w:r>
-        <w:t>su_totale|f</w:t>
-      </w:r>
-      <w:proofErr w:type="spellEnd"/>
-      <w:r>
-        <w:t>}}</w:t>
-      </w:r>
-    </w:p>
-    <w:p/>
-    <w:p>
-      <w:r>
-        <w:rPr>
-          <w:b/>
+        <w:t>{% if programme.is_foyer or programme.is_residence %}Redevance{% else %}Loyer{% endif %} maximum mensuel :</w:t>
+      </w:r>
+      <w:r>
+        <w:rPr>
+          <w:rFonts w:cs="TimesNewRomanPSMT"/>
+        </w:rPr>
+        <w:t xml:space="preserve"> {% for lot in lots %} {{ lot.financement }} : {{lot._get_loyer_par_metre_carre()}}</w:t>
+      </w:r>
+      <w:r>
+        <w:rPr>
+          <w:rFonts w:cs="TimesNewRomanPSMT"/>
           <w:bCs/>
         </w:rPr>
-        <w:t xml:space="preserve">{% if </w:t>
-      </w:r>
-      <w:proofErr w:type="spellStart"/>
-      <w:r>
-        <w:rPr>
-          <w:b/>
+        <w:t xml:space="preserve"> € le mètre carré par mois</w:t>
+      </w:r>
+      <w:r>
+        <w:rPr>
+          <w:rFonts w:cs="TimesNewRomanPSMT"/>
+        </w:rPr>
+        <w:t xml:space="preserve"> </w:t>
+      </w:r>
+      <w:r>
+        <w:rPr>
+          <w:rFonts w:cs="TimesNewRomanPSMT"/>
+        </w:rPr>
+        <w:t>{% if not loop.last %}, {% endif %}{% endfor %}</w:t>
+      </w:r>
+      <w:r>
+        <w:rPr>
+          <w:rFonts w:cs="TimesNewRomanPSMT"/>
           <w:bCs/>
         </w:rPr>
-        <w:t>programme.is_foyer</w:t>
-      </w:r>
-      <w:proofErr w:type="spellEnd"/>
-      <w:r>
-        <w:rPr>
-          <w:b/>
-          <w:bCs/>
-        </w:rPr>
-        <w:t xml:space="preserve"> or </w:t>
-      </w:r>
-      <w:proofErr w:type="spellStart"/>
-      <w:r>
-        <w:rPr>
-          <w:b/>
-          <w:bCs/>
-        </w:rPr>
-        <w:t>programme.is_residence</w:t>
-      </w:r>
-      <w:proofErr w:type="spellEnd"/>
-      <w:r>
-        <w:rPr>
-          <w:b/>
-          <w:bCs/>
-        </w:rPr>
-        <w:t xml:space="preserve"> </w:t>
-      </w:r>
-      <w:proofErr w:type="gramStart"/>
-      <w:r>
-        <w:rPr>
-          <w:b/>
-          <w:bCs/>
-        </w:rPr>
-        <w:t>%}Redevance</w:t>
-      </w:r>
-      <w:proofErr w:type="gramEnd"/>
-      <w:r>
-        <w:rPr>
-          <w:b/>
-          <w:bCs/>
-        </w:rPr>
-        <w:t xml:space="preserve">{% </w:t>
-      </w:r>
-      <w:proofErr w:type="spellStart"/>
-      <w:r>
-        <w:rPr>
-          <w:b/>
-          <w:bCs/>
-        </w:rPr>
-        <w:t>else</w:t>
-      </w:r>
-      <w:proofErr w:type="spellEnd"/>
-      <w:r>
-        <w:rPr>
-          <w:b/>
-          <w:bCs/>
-        </w:rPr>
-        <w:t xml:space="preserve"> </w:t>
-      </w:r>
-      <w:proofErr w:type="gramStart"/>
-      <w:r>
-        <w:rPr>
-          <w:b/>
-          <w:bCs/>
-        </w:rPr>
-        <w:t>%}Loyer</w:t>
-      </w:r>
-      <w:proofErr w:type="gramEnd"/>
-      <w:r>
-        <w:rPr>
-          <w:b/>
-          <w:bCs/>
-        </w:rPr>
-        <w:t xml:space="preserve">{% </w:t>
-      </w:r>
-      <w:proofErr w:type="spellStart"/>
-      <w:r>
-        <w:rPr>
-          <w:b/>
-          <w:bCs/>
-        </w:rPr>
-        <w:t>endif</w:t>
-      </w:r>
-      <w:proofErr w:type="spellEnd"/>
-      <w:r>
-        <w:rPr>
-          <w:b/>
-          <w:bCs/>
-        </w:rPr>
-        <w:t xml:space="preserve"> %} maximum mensuel :</w:t>
-      </w:r>
-      <w:r>
-        <w:rPr>
-          <w:rFonts w:cs="TimesNewRomanPSMT"/>
-        </w:rPr>
-        <w:t xml:space="preserve"> </w:t>
-      </w:r>
-      <w:proofErr w:type="gramStart"/>
-      <w:r>
-        <w:rPr>
-          <w:rFonts w:cs="TimesNewRomanPSMT"/>
-          <w:bCs/>
-        </w:rPr>
-        <w:t>{{ loyer</w:t>
-      </w:r>
-      <w:proofErr w:type="gramEnd"/>
-      <w:r>
-        <w:rPr>
-          <w:rFonts w:cs="TimesNewRomanPSMT"/>
-          <w:bCs/>
-        </w:rPr>
-        <w:t>_m2|</w:t>
-      </w:r>
-      <w:proofErr w:type="gramStart"/>
-      <w:r>
-        <w:rPr>
-          <w:rFonts w:cs="TimesNewRomanPSMT"/>
-          <w:bCs/>
-        </w:rPr>
-        <w:t>f }</w:t>
-      </w:r>
-      <w:proofErr w:type="gramEnd"/>
-      <w:r>
-        <w:rPr>
-          <w:rFonts w:cs="TimesNewRomanPSMT"/>
-          <w:bCs/>
-        </w:rPr>
-        <w:t>} € le mètre carré par mois.</w:t>
-      </w:r>
-      <w:r>
-        <w:rPr>
-          <w:rFonts w:cs="TimesNewRomanPSMT"/>
-        </w:rPr>
-        <w:t xml:space="preserve"> </w:t>
+        <w:t>.</w:t>
       </w:r>
     </w:p>
     <w:p/>
@@ -2596,45 +1021,7 @@
               <w:rPr>
                 <w:lang w:val="en-US"/>
               </w:rPr>
-              <w:t xml:space="preserve">{%tr for </w:t>
-            </w:r>
-            <w:proofErr w:type="spellStart"/>
-            <w:proofErr w:type="gramStart"/>
-            <w:r>
-              <w:rPr>
-                <w:lang w:val="en-US"/>
-              </w:rPr>
-              <w:t>k,v</w:t>
-            </w:r>
-            <w:proofErr w:type="spellEnd"/>
-            <w:proofErr w:type="gramEnd"/>
-            <w:r>
-              <w:rPr>
-                <w:lang w:val="en-US"/>
-              </w:rPr>
-              <w:t xml:space="preserve"> in </w:t>
-            </w:r>
-            <w:proofErr w:type="spellStart"/>
-            <w:r>
-              <w:rPr>
-                <w:lang w:val="en-US"/>
-              </w:rPr>
-              <w:t>nb_logements_par_</w:t>
-            </w:r>
-            <w:proofErr w:type="gramStart"/>
-            <w:r>
-              <w:rPr>
-                <w:lang w:val="en-US"/>
-              </w:rPr>
-              <w:t>type.items</w:t>
-            </w:r>
-            <w:proofErr w:type="spellEnd"/>
-            <w:proofErr w:type="gramEnd"/>
-            <w:r>
-              <w:rPr>
-                <w:lang w:val="en-US"/>
-              </w:rPr>
-              <w:t>() %}</w:t>
+              <w:t>{%tr for k,v in nb_logements_par_type.items() %}</w:t>
             </w:r>
           </w:p>
         </w:tc>
@@ -2690,15 +1077,7 @@
               </w:rPr>
             </w:pPr>
             <w:r>
-              <w:t xml:space="preserve">{%tr </w:t>
-            </w:r>
-            <w:proofErr w:type="spellStart"/>
-            <w:r>
-              <w:t>endfor</w:t>
-            </w:r>
-            <w:proofErr w:type="spellEnd"/>
-            <w:r>
-              <w:t xml:space="preserve"> %}</w:t>
+              <w:t>{%tr endfor %}</w:t>
             </w:r>
           </w:p>
         </w:tc>
@@ -4437,7 +2816,6 @@
   <w:style w:type="character" w:default="1" w:styleId="Policepardfaut">
     <w:name w:val="Default Paragraph Font"/>
     <w:uiPriority w:val="1"/>
-    <w:semiHidden/>
     <w:unhideWhenUsed/>
   </w:style>
   <w:style w:type="table" w:default="1" w:styleId="TableauNormal">

</xml_diff>

<commit_message>
Afficher le loyer par mètre carré pour chaque type de financement (#2096)
Co-authored-by: Ayoub BOUCHACHIA <ayoub.bouchachia@sully-group.com>
</commit_message>
<xml_diff>
--- a/documents/FicheCAF-template.docx
+++ b/documents/FicheCAF-template.docx
@@ -17,518 +17,126 @@
           <w:sz w:val="28"/>
           <w:szCs w:val="28"/>
         </w:rPr>
-        <w:t xml:space="preserve">{% if </w:t>
-      </w:r>
-      <w:proofErr w:type="spellStart"/>
-      <w:r>
+        <w:t>{% if convention.is_resiliation -%} Résiliation de la convention n° {{ convention.parent.numero }}</w:t>
+      </w:r>
+    </w:p>
+    <w:p>
+      <w:pPr>
         <w:rPr>
           <w:b/>
           <w:sz w:val="28"/>
           <w:szCs w:val="28"/>
         </w:rPr>
-        <w:t>convention.is_resiliation</w:t>
-      </w:r>
-      <w:proofErr w:type="spellEnd"/>
+      </w:pPr>
       <w:r>
         <w:rPr>
           <w:b/>
           <w:sz w:val="28"/>
           <w:szCs w:val="28"/>
         </w:rPr>
-        <w:t xml:space="preserve"> -%} Résiliation de la convention n° </w:t>
-      </w:r>
-      <w:proofErr w:type="gramStart"/>
-      <w:r>
+        <w:t>{% elif convention.is_denonciation -%} Dénonciation à la convention n° {{ convention.parent.numero }}</w:t>
+      </w:r>
+    </w:p>
+    <w:p>
+      <w:pPr>
         <w:rPr>
           <w:b/>
           <w:sz w:val="28"/>
           <w:szCs w:val="28"/>
         </w:rPr>
-        <w:t xml:space="preserve">{{ </w:t>
-      </w:r>
-      <w:proofErr w:type="spellStart"/>
+      </w:pPr>
       <w:r>
         <w:rPr>
           <w:b/>
           <w:sz w:val="28"/>
           <w:szCs w:val="28"/>
         </w:rPr>
-        <w:t>convention</w:t>
-      </w:r>
-      <w:proofErr w:type="gramEnd"/>
-      <w:r>
+        <w:t>{% elif convention.is_avenant() -%}</w:t>
+      </w:r>
+    </w:p>
+    <w:p>
+      <w:pPr>
         <w:rPr>
           <w:b/>
           <w:sz w:val="28"/>
           <w:szCs w:val="28"/>
         </w:rPr>
-        <w:t>.</w:t>
-      </w:r>
-      <w:proofErr w:type="gramStart"/>
+      </w:pPr>
       <w:r>
         <w:rPr>
           <w:b/>
           <w:sz w:val="28"/>
           <w:szCs w:val="28"/>
         </w:rPr>
-        <w:t>parent.numero</w:t>
-      </w:r>
-      <w:proofErr w:type="spellEnd"/>
-      <w:proofErr w:type="gramEnd"/>
-      <w:r>
+        <w:t>Avenant n° {{convention.numero}} à la convention n° {{ convention.parent.numero }}</w:t>
+      </w:r>
+    </w:p>
+    <w:p>
+      <w:pPr>
         <w:rPr>
           <w:b/>
           <w:sz w:val="28"/>
           <w:szCs w:val="28"/>
         </w:rPr>
-        <w:t xml:space="preserve"> }}</w:t>
-      </w:r>
-    </w:p>
-    <w:p>
-      <w:pPr>
+      </w:pPr>
+      <w:r>
         <w:rPr>
           <w:b/>
           <w:sz w:val="28"/>
           <w:szCs w:val="28"/>
         </w:rPr>
-      </w:pPr>
-      <w:r>
+        <w:t>{%- else -%}</w:t>
+      </w:r>
+    </w:p>
+    <w:p>
+      <w:pPr>
         <w:rPr>
           <w:b/>
           <w:sz w:val="28"/>
           <w:szCs w:val="28"/>
         </w:rPr>
-        <w:t xml:space="preserve">{% </w:t>
-      </w:r>
-      <w:proofErr w:type="spellStart"/>
+      </w:pPr>
       <w:r>
         <w:rPr>
           <w:b/>
           <w:sz w:val="28"/>
           <w:szCs w:val="28"/>
         </w:rPr>
-        <w:t>elif</w:t>
-      </w:r>
-      <w:proofErr w:type="spellEnd"/>
-      <w:r>
+        <w:t>Convention n° {{ convention.numero}}</w:t>
+      </w:r>
+    </w:p>
+    <w:p>
+      <w:pPr>
         <w:rPr>
           <w:b/>
           <w:sz w:val="28"/>
           <w:szCs w:val="28"/>
         </w:rPr>
-        <w:t xml:space="preserve"> </w:t>
-      </w:r>
-      <w:proofErr w:type="spellStart"/>
+      </w:pPr>
       <w:r>
         <w:rPr>
           <w:b/>
           <w:sz w:val="28"/>
           <w:szCs w:val="28"/>
         </w:rPr>
-        <w:t>convention.is_denonciation</w:t>
-      </w:r>
-      <w:proofErr w:type="spellEnd"/>
-      <w:r>
+        <w:t>{%- endif %}</w:t>
+      </w:r>
+    </w:p>
+    <w:p>
+      <w:pPr>
         <w:rPr>
           <w:b/>
           <w:sz w:val="28"/>
           <w:szCs w:val="28"/>
         </w:rPr>
-        <w:t xml:space="preserve"> -%} Dénonciation à la convention n° </w:t>
-      </w:r>
-      <w:proofErr w:type="gramStart"/>
+      </w:pPr>
       <w:r>
         <w:rPr>
           <w:b/>
           <w:sz w:val="28"/>
           <w:szCs w:val="28"/>
         </w:rPr>
-        <w:t xml:space="preserve">{{ </w:t>
-      </w:r>
-      <w:proofErr w:type="spellStart"/>
-      <w:r>
-        <w:rPr>
-          <w:b/>
-          <w:sz w:val="28"/>
-          <w:szCs w:val="28"/>
-        </w:rPr>
-        <w:t>convention</w:t>
-      </w:r>
-      <w:proofErr w:type="gramEnd"/>
-      <w:r>
-        <w:rPr>
-          <w:b/>
-          <w:sz w:val="28"/>
-          <w:szCs w:val="28"/>
-        </w:rPr>
-        <w:t>.</w:t>
-      </w:r>
-      <w:proofErr w:type="gramStart"/>
-      <w:r>
-        <w:rPr>
-          <w:b/>
-          <w:sz w:val="28"/>
-          <w:szCs w:val="28"/>
-        </w:rPr>
-        <w:t>parent.numero</w:t>
-      </w:r>
-      <w:proofErr w:type="spellEnd"/>
-      <w:proofErr w:type="gramEnd"/>
-      <w:r>
-        <w:rPr>
-          <w:b/>
-          <w:sz w:val="28"/>
-          <w:szCs w:val="28"/>
-        </w:rPr>
-        <w:t xml:space="preserve"> }}</w:t>
-      </w:r>
-    </w:p>
-    <w:p>
-      <w:pPr>
-        <w:rPr>
-          <w:b/>
-          <w:sz w:val="28"/>
-          <w:szCs w:val="28"/>
-        </w:rPr>
-      </w:pPr>
-      <w:r>
-        <w:rPr>
-          <w:b/>
-          <w:sz w:val="28"/>
-          <w:szCs w:val="28"/>
-        </w:rPr>
-        <w:t xml:space="preserve">{% </w:t>
-      </w:r>
-      <w:proofErr w:type="spellStart"/>
-      <w:r>
-        <w:rPr>
-          <w:b/>
-          <w:sz w:val="28"/>
-          <w:szCs w:val="28"/>
-        </w:rPr>
-        <w:t>elif</w:t>
-      </w:r>
-      <w:proofErr w:type="spellEnd"/>
-      <w:r>
-        <w:rPr>
-          <w:b/>
-          <w:sz w:val="28"/>
-          <w:szCs w:val="28"/>
-        </w:rPr>
-        <w:t xml:space="preserve"> </w:t>
-      </w:r>
-      <w:proofErr w:type="spellStart"/>
-      <w:r>
-        <w:rPr>
-          <w:b/>
-          <w:sz w:val="28"/>
-          <w:szCs w:val="28"/>
-        </w:rPr>
-        <w:t>convention.is_</w:t>
-      </w:r>
-      <w:proofErr w:type="gramStart"/>
-      <w:r>
-        <w:rPr>
-          <w:b/>
-          <w:sz w:val="28"/>
-          <w:szCs w:val="28"/>
-        </w:rPr>
-        <w:t>avenant</w:t>
-      </w:r>
-      <w:proofErr w:type="spellEnd"/>
-      <w:r>
-        <w:rPr>
-          <w:b/>
-          <w:sz w:val="28"/>
-          <w:szCs w:val="28"/>
-        </w:rPr>
-        <w:t>(</w:t>
-      </w:r>
-      <w:proofErr w:type="gramEnd"/>
-      <w:r>
-        <w:rPr>
-          <w:b/>
-          <w:sz w:val="28"/>
-          <w:szCs w:val="28"/>
-        </w:rPr>
-        <w:t>) -%}</w:t>
-      </w:r>
-    </w:p>
-    <w:p>
-      <w:pPr>
-        <w:rPr>
-          <w:b/>
-          <w:sz w:val="28"/>
-          <w:szCs w:val="28"/>
-        </w:rPr>
-      </w:pPr>
-      <w:r>
-        <w:rPr>
-          <w:b/>
-          <w:sz w:val="28"/>
-          <w:szCs w:val="28"/>
-        </w:rPr>
-        <w:t>Avenant n° {{</w:t>
-      </w:r>
-      <w:proofErr w:type="spellStart"/>
-      <w:proofErr w:type="gramStart"/>
-      <w:r>
-        <w:rPr>
-          <w:b/>
-          <w:sz w:val="28"/>
-          <w:szCs w:val="28"/>
-        </w:rPr>
-        <w:t>convention.numero</w:t>
-      </w:r>
-      <w:proofErr w:type="spellEnd"/>
-      <w:proofErr w:type="gramEnd"/>
-      <w:r>
-        <w:rPr>
-          <w:b/>
-          <w:sz w:val="28"/>
-          <w:szCs w:val="28"/>
-        </w:rPr>
-        <w:t xml:space="preserve">}} à la convention n° </w:t>
-      </w:r>
-      <w:proofErr w:type="gramStart"/>
-      <w:r>
-        <w:rPr>
-          <w:b/>
-          <w:sz w:val="28"/>
-          <w:szCs w:val="28"/>
-        </w:rPr>
-        <w:t xml:space="preserve">{{ </w:t>
-      </w:r>
-      <w:proofErr w:type="spellStart"/>
-      <w:r>
-        <w:rPr>
-          <w:b/>
-          <w:sz w:val="28"/>
-          <w:szCs w:val="28"/>
-        </w:rPr>
-        <w:t>convention</w:t>
-      </w:r>
-      <w:proofErr w:type="gramEnd"/>
-      <w:r>
-        <w:rPr>
-          <w:b/>
-          <w:sz w:val="28"/>
-          <w:szCs w:val="28"/>
-        </w:rPr>
-        <w:t>.</w:t>
-      </w:r>
-      <w:proofErr w:type="gramStart"/>
-      <w:r>
-        <w:rPr>
-          <w:b/>
-          <w:sz w:val="28"/>
-          <w:szCs w:val="28"/>
-        </w:rPr>
-        <w:t>parent.numero</w:t>
-      </w:r>
-      <w:proofErr w:type="spellEnd"/>
-      <w:proofErr w:type="gramEnd"/>
-      <w:r>
-        <w:rPr>
-          <w:b/>
-          <w:sz w:val="28"/>
-          <w:szCs w:val="28"/>
-        </w:rPr>
-        <w:t xml:space="preserve"> }}</w:t>
-      </w:r>
-    </w:p>
-    <w:p>
-      <w:pPr>
-        <w:rPr>
-          <w:b/>
-          <w:sz w:val="28"/>
-          <w:szCs w:val="28"/>
-        </w:rPr>
-      </w:pPr>
-      <w:r>
-        <w:rPr>
-          <w:b/>
-          <w:sz w:val="28"/>
-          <w:szCs w:val="28"/>
-        </w:rPr>
-        <w:t xml:space="preserve">{%- </w:t>
-      </w:r>
-      <w:proofErr w:type="spellStart"/>
-      <w:r>
-        <w:rPr>
-          <w:b/>
-          <w:sz w:val="28"/>
-          <w:szCs w:val="28"/>
-        </w:rPr>
-        <w:t>else</w:t>
-      </w:r>
-      <w:proofErr w:type="spellEnd"/>
-      <w:r>
-        <w:rPr>
-          <w:b/>
-          <w:sz w:val="28"/>
-          <w:szCs w:val="28"/>
-        </w:rPr>
-        <w:t xml:space="preserve"> -%}</w:t>
-      </w:r>
-    </w:p>
-    <w:p>
-      <w:pPr>
-        <w:rPr>
-          <w:b/>
-          <w:sz w:val="28"/>
-          <w:szCs w:val="28"/>
-        </w:rPr>
-      </w:pPr>
-      <w:r>
-        <w:rPr>
-          <w:b/>
-          <w:sz w:val="28"/>
-          <w:szCs w:val="28"/>
-        </w:rPr>
-        <w:t xml:space="preserve">Convention n° </w:t>
-      </w:r>
-      <w:proofErr w:type="gramStart"/>
-      <w:r>
-        <w:rPr>
-          <w:b/>
-          <w:sz w:val="28"/>
-          <w:szCs w:val="28"/>
-        </w:rPr>
-        <w:t xml:space="preserve">{{ </w:t>
-      </w:r>
-      <w:proofErr w:type="spellStart"/>
-      <w:r>
-        <w:rPr>
-          <w:b/>
-          <w:sz w:val="28"/>
-          <w:szCs w:val="28"/>
-        </w:rPr>
-        <w:t>convention</w:t>
-      </w:r>
-      <w:proofErr w:type="gramEnd"/>
-      <w:r>
-        <w:rPr>
-          <w:b/>
-          <w:sz w:val="28"/>
-          <w:szCs w:val="28"/>
-        </w:rPr>
-        <w:t>.numero</w:t>
-      </w:r>
-      <w:proofErr w:type="spellEnd"/>
-      <w:r>
-        <w:rPr>
-          <w:b/>
-          <w:sz w:val="28"/>
-          <w:szCs w:val="28"/>
-        </w:rPr>
-        <w:t>}}</w:t>
-      </w:r>
-    </w:p>
-    <w:p>
-      <w:pPr>
-        <w:rPr>
-          <w:b/>
-          <w:sz w:val="28"/>
-          <w:szCs w:val="28"/>
-        </w:rPr>
-      </w:pPr>
-      <w:r>
-        <w:rPr>
-          <w:b/>
-          <w:sz w:val="28"/>
-          <w:szCs w:val="28"/>
-        </w:rPr>
-        <w:t xml:space="preserve">{%- </w:t>
-      </w:r>
-      <w:proofErr w:type="spellStart"/>
-      <w:r>
-        <w:rPr>
-          <w:b/>
-          <w:sz w:val="28"/>
-          <w:szCs w:val="28"/>
-        </w:rPr>
-        <w:t>endif</w:t>
-      </w:r>
-      <w:proofErr w:type="spellEnd"/>
-      <w:r>
-        <w:rPr>
-          <w:b/>
-          <w:sz w:val="28"/>
-          <w:szCs w:val="28"/>
-        </w:rPr>
-        <w:t xml:space="preserve"> %}</w:t>
-      </w:r>
-    </w:p>
-    <w:p>
-      <w:pPr>
-        <w:rPr>
-          <w:b/>
-          <w:sz w:val="28"/>
-          <w:szCs w:val="28"/>
-        </w:rPr>
-      </w:pPr>
-      <w:r>
-        <w:rPr>
-          <w:b/>
-          <w:sz w:val="28"/>
-          <w:szCs w:val="28"/>
-        </w:rPr>
-        <w:t xml:space="preserve">{% </w:t>
-      </w:r>
-      <w:proofErr w:type="gramStart"/>
-      <w:r>
-        <w:rPr>
-          <w:b/>
-          <w:sz w:val="28"/>
-          <w:szCs w:val="28"/>
-        </w:rPr>
-        <w:t xml:space="preserve">if  </w:t>
-      </w:r>
-      <w:proofErr w:type="spellStart"/>
-      <w:r>
-        <w:rPr>
-          <w:b/>
-          <w:sz w:val="28"/>
-          <w:szCs w:val="28"/>
-        </w:rPr>
-        <w:t>convention</w:t>
-      </w:r>
-      <w:proofErr w:type="gramEnd"/>
-      <w:r>
-        <w:rPr>
-          <w:b/>
-          <w:sz w:val="28"/>
-          <w:szCs w:val="28"/>
-        </w:rPr>
-        <w:t>.date_</w:t>
-      </w:r>
-      <w:proofErr w:type="gramStart"/>
-      <w:r>
-        <w:rPr>
-          <w:b/>
-          <w:sz w:val="28"/>
-          <w:szCs w:val="28"/>
-        </w:rPr>
-        <w:t>resiliation</w:t>
-      </w:r>
-      <w:proofErr w:type="spellEnd"/>
-      <w:r>
-        <w:rPr>
-          <w:b/>
-          <w:sz w:val="28"/>
-          <w:szCs w:val="28"/>
-        </w:rPr>
-        <w:t xml:space="preserve">  %</w:t>
-      </w:r>
-      <w:proofErr w:type="gramEnd"/>
-      <w:r>
-        <w:rPr>
-          <w:b/>
-          <w:sz w:val="28"/>
-          <w:szCs w:val="28"/>
-        </w:rPr>
-        <w:t xml:space="preserve">} </w:t>
+        <w:t xml:space="preserve">{% if  convention.date_resiliation  %} </w:t>
       </w:r>
     </w:p>
     <w:tbl>
@@ -576,35 +184,7 @@
                 <w:sz w:val="28"/>
                 <w:szCs w:val="28"/>
               </w:rPr>
-              <w:t>La convention et ses avenants sont résiliés à partir du {{</w:t>
-            </w:r>
-            <w:proofErr w:type="spellStart"/>
-            <w:proofErr w:type="gramStart"/>
-            <w:r>
-              <w:rPr>
-                <w:b/>
-                <w:sz w:val="28"/>
-                <w:szCs w:val="28"/>
-              </w:rPr>
-              <w:t>convention.date</w:t>
-            </w:r>
-            <w:proofErr w:type="gramEnd"/>
-            <w:r>
-              <w:rPr>
-                <w:b/>
-                <w:sz w:val="28"/>
-                <w:szCs w:val="28"/>
-              </w:rPr>
-              <w:t>_resiliation|d</w:t>
-            </w:r>
-            <w:proofErr w:type="spellEnd"/>
-            <w:r>
-              <w:rPr>
-                <w:b/>
-                <w:sz w:val="28"/>
-                <w:szCs w:val="28"/>
-              </w:rPr>
-              <w:t xml:space="preserve">}} </w:t>
+              <w:t xml:space="preserve">La convention et ses avenants sont résiliés à partir du {{convention.date_resiliation|d}} </w:t>
             </w:r>
           </w:p>
         </w:tc>
@@ -624,71 +204,7 @@
           <w:sz w:val="28"/>
           <w:szCs w:val="28"/>
         </w:rPr>
-        <w:t xml:space="preserve">{% </w:t>
-      </w:r>
-      <w:proofErr w:type="spellStart"/>
-      <w:proofErr w:type="gramStart"/>
-      <w:r>
-        <w:rPr>
-          <w:b/>
-          <w:sz w:val="28"/>
-          <w:szCs w:val="28"/>
-        </w:rPr>
-        <w:t>elif</w:t>
-      </w:r>
-      <w:proofErr w:type="spellEnd"/>
-      <w:r>
-        <w:rPr>
-          <w:b/>
-          <w:sz w:val="28"/>
-          <w:szCs w:val="28"/>
-        </w:rPr>
-        <w:t xml:space="preserve">  </w:t>
-      </w:r>
-      <w:proofErr w:type="spellStart"/>
-      <w:r>
-        <w:rPr>
-          <w:b/>
-          <w:sz w:val="28"/>
-          <w:szCs w:val="28"/>
-        </w:rPr>
-        <w:t>convention</w:t>
-      </w:r>
-      <w:proofErr w:type="gramEnd"/>
-      <w:r>
-        <w:rPr>
-          <w:b/>
-          <w:sz w:val="28"/>
-          <w:szCs w:val="28"/>
-        </w:rPr>
-        <w:t>.date_</w:t>
-      </w:r>
-      <w:proofErr w:type="gramStart"/>
-      <w:r>
-        <w:rPr>
-          <w:b/>
-          <w:sz w:val="28"/>
-          <w:szCs w:val="28"/>
-        </w:rPr>
-        <w:t>denonciation</w:t>
-      </w:r>
-      <w:proofErr w:type="spellEnd"/>
-      <w:r>
-        <w:rPr>
-          <w:b/>
-          <w:sz w:val="28"/>
-          <w:szCs w:val="28"/>
-        </w:rPr>
-        <w:t xml:space="preserve">  %</w:t>
-      </w:r>
-      <w:proofErr w:type="gramEnd"/>
-      <w:r>
-        <w:rPr>
-          <w:b/>
-          <w:sz w:val="28"/>
-          <w:szCs w:val="28"/>
-        </w:rPr>
-        <w:t xml:space="preserve">} </w:t>
+        <w:t xml:space="preserve">{% elif  convention.date_denonciation  %} </w:t>
       </w:r>
     </w:p>
     <w:tbl>
@@ -736,35 +252,7 @@
                 <w:sz w:val="28"/>
                 <w:szCs w:val="28"/>
               </w:rPr>
-              <w:t>La convention et ses avenants sont dénoncés à partir du {{</w:t>
-            </w:r>
-            <w:proofErr w:type="spellStart"/>
-            <w:proofErr w:type="gramStart"/>
-            <w:r>
-              <w:rPr>
-                <w:b/>
-                <w:sz w:val="28"/>
-                <w:szCs w:val="28"/>
-              </w:rPr>
-              <w:t>convention.date</w:t>
-            </w:r>
-            <w:proofErr w:type="gramEnd"/>
-            <w:r>
-              <w:rPr>
-                <w:b/>
-                <w:sz w:val="28"/>
-                <w:szCs w:val="28"/>
-              </w:rPr>
-              <w:t>_denonciation|d</w:t>
-            </w:r>
-            <w:proofErr w:type="spellEnd"/>
-            <w:r>
-              <w:rPr>
-                <w:b/>
-                <w:sz w:val="28"/>
-                <w:szCs w:val="28"/>
-              </w:rPr>
-              <w:t xml:space="preserve">}} </w:t>
+              <w:t xml:space="preserve">La convention et ses avenants sont dénoncés à partir du {{convention.date_denonciation|d}} </w:t>
             </w:r>
           </w:p>
         </w:tc>
@@ -784,25 +272,7 @@
           <w:sz w:val="28"/>
           <w:szCs w:val="28"/>
         </w:rPr>
-        <w:t xml:space="preserve">{% </w:t>
-      </w:r>
-      <w:proofErr w:type="spellStart"/>
-      <w:r>
-        <w:rPr>
-          <w:b/>
-          <w:sz w:val="28"/>
-          <w:szCs w:val="28"/>
-        </w:rPr>
-        <w:t>endif</w:t>
-      </w:r>
-      <w:proofErr w:type="spellEnd"/>
-      <w:r>
-        <w:rPr>
-          <w:b/>
-          <w:sz w:val="28"/>
-          <w:szCs w:val="28"/>
-        </w:rPr>
-        <w:t xml:space="preserve"> %}</w:t>
+        <w:t>{% endif %}</w:t>
       </w:r>
     </w:p>
     <w:p>
@@ -827,29 +297,7 @@
         <w:rPr>
           <w:rFonts w:cs="TimesNewRomanPSMT"/>
         </w:rPr>
-        <w:t xml:space="preserve"> </w:t>
-      </w:r>
-      <w:proofErr w:type="gramStart"/>
-      <w:r>
-        <w:rPr>
-          <w:rFonts w:cs="TimesNewRomanPSMT"/>
-        </w:rPr>
-        <w:t xml:space="preserve">{{ </w:t>
-      </w:r>
-      <w:proofErr w:type="spellStart"/>
-      <w:r>
-        <w:rPr>
-          <w:rFonts w:cs="TimesNewRomanPSMT"/>
-        </w:rPr>
-        <w:t>programme.nom</w:t>
-      </w:r>
-      <w:proofErr w:type="spellEnd"/>
-      <w:proofErr w:type="gramEnd"/>
-      <w:r>
-        <w:rPr>
-          <w:rFonts w:cs="TimesNewRomanPSMT"/>
-        </w:rPr>
-        <w:t xml:space="preserve"> }}</w:t>
+        <w:t xml:space="preserve"> {{ programme.nom }}</w:t>
       </w:r>
     </w:p>
     <w:p>
@@ -868,777 +316,380 @@
         </w:rPr>
         <w:t xml:space="preserve">Adresse(s) de l’opération : </w:t>
       </w:r>
-      <w:proofErr w:type="gramStart"/>
-      <w:r>
-        <w:rPr>
-          <w:rFonts w:cs="TimesNewRomanPSMT"/>
-        </w:rPr>
-        <w:t xml:space="preserve">{{ </w:t>
-      </w:r>
-      <w:proofErr w:type="spellStart"/>
-      <w:r>
-        <w:rPr>
-          <w:rFonts w:cs="TimesNewRomanPSMT"/>
-        </w:rPr>
-        <w:t>programme</w:t>
-      </w:r>
-      <w:proofErr w:type="gramEnd"/>
-      <w:r>
-        <w:rPr>
-          <w:rFonts w:cs="TimesNewRomanPSMT"/>
-        </w:rPr>
-        <w:t>.adresse|inline_text_</w:t>
-      </w:r>
-      <w:proofErr w:type="gramStart"/>
-      <w:r>
-        <w:rPr>
-          <w:rFonts w:cs="TimesNewRomanPSMT"/>
-        </w:rPr>
-        <w:t>multiline</w:t>
-      </w:r>
-      <w:proofErr w:type="spellEnd"/>
-      <w:r>
-        <w:rPr>
-          <w:rFonts w:cs="TimesNewRomanPSMT"/>
-        </w:rPr>
-        <w:t xml:space="preserve"> }</w:t>
-      </w:r>
-      <w:proofErr w:type="gramEnd"/>
-      <w:r>
-        <w:rPr>
-          <w:rFonts w:cs="TimesNewRomanPSMT"/>
-        </w:rPr>
-        <w:t xml:space="preserve">}, </w:t>
+      <w:r>
+        <w:rPr>
+          <w:rFonts w:cs="TimesNewRomanPSMT"/>
+        </w:rPr>
+        <w:t xml:space="preserve">{{ programme.adresse|inline_text_multiline }}, </w:t>
       </w:r>
       <w:bookmarkStart w:id="1" w:name="CodePostal2"/>
       <w:bookmarkEnd w:id="1"/>
-      <w:proofErr w:type="gramStart"/>
-      <w:r>
-        <w:rPr>
-          <w:rFonts w:cs="TimesNewRomanPSMT"/>
-        </w:rPr>
-        <w:t xml:space="preserve">{{ </w:t>
-      </w:r>
-      <w:proofErr w:type="spellStart"/>
-      <w:r>
-        <w:rPr>
-          <w:rFonts w:cs="TimesNewRomanPSMT"/>
-        </w:rPr>
-        <w:t>programme</w:t>
-      </w:r>
-      <w:proofErr w:type="gramEnd"/>
-      <w:r>
-        <w:rPr>
-          <w:rFonts w:cs="TimesNewRomanPSMT"/>
-        </w:rPr>
-        <w:t>.code_</w:t>
-      </w:r>
-      <w:proofErr w:type="gramStart"/>
-      <w:r>
-        <w:rPr>
-          <w:rFonts w:cs="TimesNewRomanPSMT"/>
-        </w:rPr>
-        <w:t>postal</w:t>
-      </w:r>
-      <w:proofErr w:type="spellEnd"/>
-      <w:r>
-        <w:rPr>
-          <w:rFonts w:cs="TimesNewRomanPSMT"/>
-        </w:rPr>
-        <w:t xml:space="preserve"> }</w:t>
-      </w:r>
-      <w:proofErr w:type="gramEnd"/>
-      <w:r>
-        <w:rPr>
-          <w:rFonts w:cs="TimesNewRomanPSMT"/>
-        </w:rPr>
-        <w:t xml:space="preserve">} </w:t>
+      <w:r>
+        <w:rPr>
+          <w:rFonts w:cs="TimesNewRomanPSMT"/>
+        </w:rPr>
+        <w:t xml:space="preserve">{{ programme.code_postal }} </w:t>
       </w:r>
       <w:bookmarkStart w:id="2" w:name="Ville2"/>
       <w:bookmarkEnd w:id="2"/>
-      <w:proofErr w:type="gramStart"/>
+      <w:r>
+        <w:rPr>
+          <w:rFonts w:cs="TimesNewRomanPSMT"/>
+        </w:rPr>
+        <w:t>{{ programme.ville }}</w:t>
+      </w:r>
+    </w:p>
+    <w:p>
+      <w:pPr>
+        <w:rPr>
+          <w:rFonts w:cs="TimesNewRomanPSMT"/>
+        </w:rPr>
+      </w:pPr>
+    </w:p>
+    <w:p>
+      <w:pPr>
+        <w:rPr>
+          <w:rFonts w:cs="TimesNewRomanPSMT"/>
+        </w:rPr>
+      </w:pPr>
+      <w:r>
+        <w:rPr>
+          <w:rFonts w:cs="TimesNewRomanPSMT"/>
+          <w:b/>
+          <w:bCs/>
+        </w:rPr>
+        <w:t>Financement</w:t>
+      </w:r>
+      <w:r>
+        <w:rPr>
+          <w:rFonts w:cs="TimesNewRomanPSMT"/>
+          <w:b/>
+          <w:bCs/>
+        </w:rPr>
+        <w:t>{{</w:t>
+      </w:r>
+      <w:r>
+        <w:rPr>
+          <w:rFonts w:cs="TimesNewRomanPSMT"/>
+        </w:rPr>
+        <w:t xml:space="preserve"> </w:t>
+      </w:r>
+      <w:r>
+        <w:rPr>
+          <w:rFonts w:cs="TimesNewRomanPSMT"/>
+          <w:b/>
+          <w:bCs/>
+        </w:rPr>
+        <w:t>convention.get_financements</w:t>
+      </w:r>
+      <w:r>
+        <w:rPr>
+          <w:rFonts w:cs="TimesNewRomanPSMT"/>
+          <w:b/>
+          <w:bCs/>
+        </w:rPr>
+        <w:t>|length</w:t>
+      </w:r>
+      <w:r>
+        <w:rPr>
+          <w:rFonts w:cs="TimesNewRomanPSMT"/>
+          <w:b/>
+          <w:bCs/>
+        </w:rPr>
+        <w:t>|pl</w:t>
+      </w:r>
+      <w:r>
+        <w:rPr>
+          <w:b/>
+          <w:bCs/>
+        </w:rPr>
+        <w:t xml:space="preserve"> }}</w:t>
+      </w:r>
+      <w:r>
+        <w:rPr>
+          <w:rFonts w:cs="TimesNewRomanPSMT"/>
+          <w:b/>
+          <w:bCs/>
+        </w:rPr>
+        <w:t> :</w:t>
+      </w:r>
+      <w:r>
+        <w:rPr>
+          <w:rFonts w:cs="TimesNewRomanPSMT"/>
+        </w:rPr>
+        <w:t xml:space="preserve"> {{ </w:t>
+      </w:r>
+      <w:r>
+        <w:rPr>
+          <w:rFonts w:cs="TimesNewRomanPSMT"/>
+        </w:rPr>
+        <w:t>convention.</w:t>
+      </w:r>
+      <w:r>
+        <w:rPr>
+          <w:rFonts w:cs="TimesNewRomanPSMT"/>
+        </w:rPr>
+        <w:t>get_financement_display</w:t>
+      </w:r>
+    </w:p>
+    <w:p>
+      <w:r>
+        <w:rPr>
+          <w:rFonts w:cs="TimesNewRomanPSMT"/>
+        </w:rPr>
+        <w:t xml:space="preserve"> }}</w:t>
+      </w:r>
+    </w:p>
+    <w:p>
+      <w:pPr>
+        <w:rPr>
+          <w:rFonts w:cs="TimesNewRomanPSMT"/>
+        </w:rPr>
+      </w:pPr>
+    </w:p>
+    <w:p>
+      <w:pPr>
+        <w:rPr>
+          <w:rFonts w:cs="TimesNewRomanPSMT"/>
+        </w:rPr>
+      </w:pPr>
+      <w:r>
+        <w:rPr>
+          <w:rFonts w:cs="TimesNewRomanPSMT"/>
+          <w:b/>
+          <w:bCs/>
+        </w:rPr>
+        <w:t xml:space="preserve">Date d’expiration de la convention APL : </w:t>
+      </w:r>
+      <w:r>
+        <w:rPr>
+          <w:rFonts w:cs="TimesNewRomanPSMT"/>
+        </w:rPr>
+        <w:t>{{ convention.date_fin_conventionnement|d }}</w:t>
+      </w:r>
+    </w:p>
+    <w:p>
+      <w:pPr>
+        <w:rPr>
+          <w:rFonts w:cs="TimesNewRomanPSMT"/>
+        </w:rPr>
+      </w:pPr>
+    </w:p>
+    <w:p>
+      <w:pPr>
+        <w:rPr>
+          <w:rFonts w:cs="TimesNewRomanPSMT"/>
+        </w:rPr>
+      </w:pPr>
+      <w:r>
+        <w:rPr>
+          <w:rFonts w:cs="TimesNewRomanPSMT"/>
+          <w:b/>
+          <w:bCs/>
+        </w:rPr>
+        <w:t xml:space="preserve">Type de la convention : </w:t>
+      </w:r>
+      <w:r>
+        <w:rPr>
+          <w:rFonts w:cs="TimesNewRomanPSMT"/>
+        </w:rPr>
+        <w:t>{{ convention.</w:t>
+      </w:r>
+      <w:r>
+        <w:rPr>
+          <w:rFonts w:cs="TimesNewRomanPSMT"/>
+        </w:rPr>
+        <w:t>programme.</w:t>
+      </w:r>
+      <w:r>
+        <w:rPr>
+          <w:rFonts w:cs="TimesNewRomanPSMT"/>
+        </w:rPr>
+        <w:t>get_</w:t>
+      </w:r>
+      <w:r>
+        <w:rPr>
+          <w:rFonts w:cs="TimesNewRomanPSMT"/>
+        </w:rPr>
+        <w:t>nature_logement</w:t>
+      </w:r>
+      <w:r>
+        <w:rPr>
+          <w:rFonts w:cs="TimesNewRomanPSMT"/>
+        </w:rPr>
+        <w:t>_display()</w:t>
+      </w:r>
+      <w:r>
+        <w:rPr>
+          <w:rFonts w:cs="TimesNewRomanPSMT"/>
+        </w:rPr>
+        <w:t xml:space="preserve"> }}</w:t>
+      </w:r>
+    </w:p>
+    <w:p>
+      <w:pPr>
+        <w:rPr>
+          <w:rFonts w:cs="TimesNewRomanPSMT"/>
+        </w:rPr>
+      </w:pPr>
+    </w:p>
+    <w:p>
+      <w:pPr>
+        <w:rPr>
+          <w:rFonts w:cs="TimesNewRomanPSMT"/>
+        </w:rPr>
+      </w:pPr>
+      <w:r>
+        <w:rPr>
+          <w:rFonts w:cs="TimesNewRomanPSMT"/>
+        </w:rPr>
+        <w:t>{% if convention.programme.is_residence %}</w:t>
+      </w:r>
+      <w:r>
+        <w:rPr>
+          <w:rFonts w:cs="TimesNewRomanPSMT"/>
+          <w:b/>
+          <w:bCs/>
+        </w:rPr>
+        <w:t xml:space="preserve">Détail </w:t>
+      </w:r>
+      <w:r>
+        <w:rPr>
+          <w:rFonts w:cs="TimesNewRomanPSMT"/>
+          <w:b/>
+          <w:bCs/>
+        </w:rPr>
+        <w:t xml:space="preserve">du type de résidence </w:t>
+      </w:r>
+      <w:r>
+        <w:rPr>
+          <w:rFonts w:cs="TimesNewRomanPSMT"/>
+          <w:b/>
+          <w:bCs/>
+        </w:rPr>
+        <w:t xml:space="preserve">: </w:t>
+      </w:r>
+      <w:r>
+        <w:rPr>
+          <w:rFonts w:cs="TimesNewRomanPSMT"/>
+        </w:rPr>
+        <w:t>{</w:t>
+      </w:r>
+      <w:r>
+        <w:rPr>
+          <w:rFonts w:cs="TimesNewRomanPSMT"/>
+        </w:rPr>
+        <w:t>{ residence</w:t>
+      </w:r>
+      <w:r>
+        <w:rPr>
+          <w:rFonts w:cs="TimesNewRomanPSMT"/>
+        </w:rPr>
+        <w:t>_attributions</w:t>
+      </w:r>
+      <w:r>
+        <w:rPr>
+          <w:rFonts w:cs="TimesNewRomanPSMT"/>
+        </w:rPr>
+        <w:t xml:space="preserve"> }}</w:t>
+      </w:r>
+      <w:r>
+        <w:rPr>
+          <w:rFonts w:cs="TimesNewRomanPSMT"/>
+        </w:rPr>
+        <w:t>{% endif %}{% if convention.programme.is_foyer %}</w:t>
+      </w:r>
+      <w:r>
+        <w:rPr>
+          <w:rFonts w:cs="TimesNewRomanPSMT"/>
+          <w:b/>
+          <w:bCs/>
+        </w:rPr>
+        <w:t>Détail</w:t>
+      </w:r>
+      <w:r>
+        <w:rPr>
+          <w:rFonts w:cs="TimesNewRomanPSMT"/>
+          <w:b/>
+          <w:bCs/>
+        </w:rPr>
+        <w:t xml:space="preserve"> du type de foyer </w:t>
+      </w:r>
+      <w:r>
+        <w:rPr>
+          <w:rFonts w:cs="TimesNewRomanPSMT"/>
+          <w:b/>
+          <w:bCs/>
+        </w:rPr>
+        <w:t xml:space="preserve">: </w:t>
+      </w:r>
       <w:r>
         <w:rPr>
           <w:rFonts w:cs="TimesNewRomanPSMT"/>
         </w:rPr>
         <w:t xml:space="preserve">{{ </w:t>
       </w:r>
-      <w:proofErr w:type="spellStart"/>
-      <w:r>
-        <w:rPr>
-          <w:rFonts w:cs="TimesNewRomanPSMT"/>
-        </w:rPr>
-        <w:t>programme</w:t>
-      </w:r>
-      <w:proofErr w:type="gramEnd"/>
-      <w:r>
-        <w:rPr>
-          <w:rFonts w:cs="TimesNewRomanPSMT"/>
-        </w:rPr>
-        <w:t>.</w:t>
-      </w:r>
-      <w:proofErr w:type="gramStart"/>
-      <w:r>
-        <w:rPr>
-          <w:rFonts w:cs="TimesNewRomanPSMT"/>
-        </w:rPr>
-        <w:t>ville</w:t>
-      </w:r>
-      <w:proofErr w:type="spellEnd"/>
-      <w:r>
-        <w:rPr>
-          <w:rFonts w:cs="TimesNewRomanPSMT"/>
-        </w:rPr>
-        <w:t xml:space="preserve"> }</w:t>
-      </w:r>
-      <w:proofErr w:type="gramEnd"/>
-      <w:r>
-        <w:rPr>
-          <w:rFonts w:cs="TimesNewRomanPSMT"/>
-        </w:rPr>
-        <w:t>}</w:t>
-      </w:r>
-    </w:p>
-    <w:p>
-      <w:pPr>
-        <w:rPr>
-          <w:rFonts w:cs="TimesNewRomanPSMT"/>
-        </w:rPr>
-      </w:pPr>
-    </w:p>
-    <w:p>
-      <w:pPr>
-        <w:rPr>
-          <w:rFonts w:cs="TimesNewRomanPSMT"/>
-        </w:rPr>
-      </w:pPr>
-      <w:proofErr w:type="gramStart"/>
+      <w:r>
+        <w:rPr>
+          <w:rFonts w:cs="TimesNewRomanPSMT"/>
+        </w:rPr>
+        <w:t>foyer_</w:t>
+      </w:r>
+      <w:r>
+        <w:rPr>
+          <w:rFonts w:cs="TimesNewRomanPSMT"/>
+        </w:rPr>
+        <w:t>attribution</w:t>
+      </w:r>
+      <w:r>
+        <w:rPr>
+          <w:rFonts w:cs="TimesNewRomanPSMT"/>
+        </w:rPr>
+        <w:t>s</w:t>
+      </w:r>
+      <w:r>
+        <w:rPr>
+          <w:rFonts w:cs="TimesNewRomanPSMT"/>
+        </w:rPr>
+        <w:t xml:space="preserve"> }}</w:t>
+      </w:r>
+      <w:r>
+        <w:rPr>
+          <w:rFonts w:cs="TimesNewRomanPSMT"/>
+        </w:rPr>
+        <w:t>{% endif %}</w:t>
+      </w:r>
+    </w:p>
+    <w:p>
+      <w:pPr>
+        <w:rPr>
+          <w:rFonts w:cs="TimesNewRomanPSMT"/>
+        </w:rPr>
+      </w:pPr>
+    </w:p>
+    <w:p>
       <w:r>
         <w:rPr>
           <w:rFonts w:cs="TimesNewRomanPSMT"/>
           <w:b/>
           <w:bCs/>
         </w:rPr>
-        <w:t>Financement</w:t>
-      </w:r>
-      <w:r>
-        <w:rPr>
-          <w:rFonts w:cs="TimesNewRomanPSMT"/>
-          <w:b/>
-          <w:bCs/>
-        </w:rPr>
-        <w:t>{{</w:t>
-      </w:r>
-      <w:r>
-        <w:rPr>
-          <w:rFonts w:cs="TimesNewRomanPSMT"/>
-        </w:rPr>
+        <w:t xml:space="preserve">Date de signature de la convention APL : </w:t>
+      </w:r>
+      <w:r>
+        <w:rPr>
+          <w:rFonts w:cs="TimesNewRomanPSMT"/>
+        </w:rPr>
+        <w:t>{{ convention</w:t>
+      </w:r>
+      <w:r>
         <w:t xml:space="preserve"> </w:t>
       </w:r>
-      <w:proofErr w:type="spellStart"/>
-      <w:r>
-        <w:rPr>
-          <w:rFonts w:cs="TimesNewRomanPSMT"/>
-          <w:b/>
-          <w:bCs/>
-        </w:rPr>
-        <w:t>convention.get</w:t>
-      </w:r>
-      <w:proofErr w:type="gramEnd"/>
-      <w:r>
-        <w:rPr>
-          <w:rFonts w:cs="TimesNewRomanPSMT"/>
-          <w:b/>
-          <w:bCs/>
-        </w:rPr>
-        <w:t>_financements</w:t>
-      </w:r>
-      <w:r>
-        <w:rPr>
-          <w:rFonts w:cs="TimesNewRomanPSMT"/>
-          <w:b/>
-          <w:bCs/>
-        </w:rPr>
-        <w:t>|length</w:t>
-      </w:r>
-      <w:r>
-        <w:rPr>
-          <w:rFonts w:cs="TimesNewRomanPSMT"/>
-          <w:b/>
-          <w:bCs/>
-        </w:rPr>
-        <w:t>|</w:t>
-      </w:r>
-      <w:proofErr w:type="gramStart"/>
-      <w:r>
-        <w:rPr>
-          <w:rFonts w:cs="TimesNewRomanPSMT"/>
-          <w:b/>
-          <w:bCs/>
-        </w:rPr>
-        <w:t>pl</w:t>
-      </w:r>
-      <w:proofErr w:type="spellEnd"/>
-      <w:r>
-        <w:rPr>
-          <w:b/>
-          <w:bCs/>
-        </w:rPr>
-        <w:t xml:space="preserve"> }</w:t>
-      </w:r>
-      <w:proofErr w:type="gramEnd"/>
-      <w:r>
-        <w:rPr>
-          <w:b/>
-          <w:bCs/>
-        </w:rPr>
-        <w:t>}</w:t>
-      </w:r>
-      <w:r>
-        <w:rPr>
-          <w:rFonts w:cs="TimesNewRomanPSMT"/>
-          <w:b/>
-          <w:bCs/>
-        </w:rPr>
-        <w:t> :</w:t>
-      </w:r>
-      <w:r>
-        <w:rPr>
-          <w:rFonts w:cs="TimesNewRomanPSMT"/>
-        </w:rPr>
-        <w:t xml:space="preserve"> </w:t>
-      </w:r>
-      <w:proofErr w:type="gramStart"/>
-      <w:r>
-        <w:rPr>
-          <w:rFonts w:cs="TimesNewRomanPSMT"/>
-        </w:rPr>
-        <w:t xml:space="preserve">{{ </w:t>
-      </w:r>
-      <w:proofErr w:type="spellStart"/>
-      <w:r>
-        <w:rPr>
-          <w:rFonts w:cs="TimesNewRomanPSMT"/>
-        </w:rPr>
-        <w:t>convention.</w:t>
-      </w:r>
-      <w:r>
-        <w:rPr>
-          <w:rFonts w:cs="TimesNewRomanPSMT"/>
-        </w:rPr>
-        <w:t>get</w:t>
-      </w:r>
-      <w:proofErr w:type="gramEnd"/>
-      <w:r>
-        <w:rPr>
-          <w:rFonts w:cs="TimesNewRomanPSMT"/>
-        </w:rPr>
-        <w:t>_financement_display</w:t>
-      </w:r>
-      <w:proofErr w:type="spellEnd"/>
-    </w:p>
-    <w:p>
-      <w:r>
-        <w:rPr>
-          <w:rFonts w:cs="TimesNewRomanPSMT"/>
-        </w:rPr>
-        <w:t xml:space="preserve"> }}</w:t>
-      </w:r>
-    </w:p>
-    <w:p>
-      <w:pPr>
-        <w:rPr>
-          <w:rFonts w:cs="TimesNewRomanPSMT"/>
-        </w:rPr>
-      </w:pPr>
-    </w:p>
-    <w:p>
-      <w:pPr>
-        <w:rPr>
-          <w:rFonts w:cs="TimesNewRomanPSMT"/>
-        </w:rPr>
-      </w:pPr>
-      <w:r>
-        <w:rPr>
-          <w:rFonts w:cs="TimesNewRomanPSMT"/>
-          <w:b/>
-          <w:bCs/>
-        </w:rPr>
-        <w:t xml:space="preserve">Date d’expiration de la convention APL : </w:t>
-      </w:r>
-      <w:proofErr w:type="gramStart"/>
-      <w:r>
-        <w:rPr>
-          <w:rFonts w:cs="TimesNewRomanPSMT"/>
-        </w:rPr>
-        <w:t xml:space="preserve">{{ </w:t>
-      </w:r>
-      <w:proofErr w:type="spellStart"/>
-      <w:r>
-        <w:rPr>
-          <w:rFonts w:cs="TimesNewRomanPSMT"/>
-        </w:rPr>
-        <w:t>convention</w:t>
-      </w:r>
-      <w:proofErr w:type="gramEnd"/>
-      <w:r>
-        <w:rPr>
-          <w:rFonts w:cs="TimesNewRomanPSMT"/>
-        </w:rPr>
-        <w:t>.date_fin_conventionnement|</w:t>
-      </w:r>
-      <w:proofErr w:type="gramStart"/>
-      <w:r>
-        <w:rPr>
-          <w:rFonts w:cs="TimesNewRomanPSMT"/>
-        </w:rPr>
-        <w:t>d</w:t>
-      </w:r>
-      <w:proofErr w:type="spellEnd"/>
-      <w:r>
-        <w:rPr>
-          <w:rFonts w:cs="TimesNewRomanPSMT"/>
-        </w:rPr>
-        <w:t xml:space="preserve"> }</w:t>
-      </w:r>
-      <w:proofErr w:type="gramEnd"/>
-      <w:r>
-        <w:rPr>
-          <w:rFonts w:cs="TimesNewRomanPSMT"/>
-        </w:rPr>
-        <w:t>}</w:t>
-      </w:r>
-    </w:p>
-    <w:p>
-      <w:pPr>
-        <w:rPr>
-          <w:rFonts w:cs="TimesNewRomanPSMT"/>
-        </w:rPr>
-      </w:pPr>
-    </w:p>
-    <w:p>
-      <w:pPr>
-        <w:rPr>
-          <w:rFonts w:cs="TimesNewRomanPSMT"/>
-        </w:rPr>
-      </w:pPr>
-      <w:r>
-        <w:rPr>
-          <w:rFonts w:cs="TimesNewRomanPSMT"/>
-          <w:b/>
-          <w:bCs/>
-        </w:rPr>
-        <w:t xml:space="preserve">Type de la convention : </w:t>
-      </w:r>
-      <w:proofErr w:type="gramStart"/>
-      <w:r>
-        <w:rPr>
-          <w:rFonts w:cs="TimesNewRomanPSMT"/>
-        </w:rPr>
-        <w:t xml:space="preserve">{{ </w:t>
-      </w:r>
-      <w:proofErr w:type="spellStart"/>
-      <w:r>
-        <w:rPr>
-          <w:rFonts w:cs="TimesNewRomanPSMT"/>
-        </w:rPr>
-        <w:t>convention.</w:t>
-      </w:r>
-      <w:r>
-        <w:rPr>
-          <w:rFonts w:cs="TimesNewRomanPSMT"/>
-        </w:rPr>
-        <w:t>programme.</w:t>
-      </w:r>
-      <w:r>
-        <w:rPr>
-          <w:rFonts w:cs="TimesNewRomanPSMT"/>
-        </w:rPr>
-        <w:t>get</w:t>
-      </w:r>
-      <w:proofErr w:type="gramEnd"/>
-      <w:r>
-        <w:rPr>
-          <w:rFonts w:cs="TimesNewRomanPSMT"/>
-        </w:rPr>
-        <w:t>_</w:t>
-      </w:r>
-      <w:r>
-        <w:rPr>
-          <w:rFonts w:cs="TimesNewRomanPSMT"/>
-        </w:rPr>
-        <w:t>nature_logement</w:t>
-      </w:r>
-      <w:r>
-        <w:rPr>
-          <w:rFonts w:cs="TimesNewRomanPSMT"/>
-        </w:rPr>
-        <w:t>_</w:t>
-      </w:r>
-      <w:proofErr w:type="gramStart"/>
-      <w:r>
-        <w:rPr>
-          <w:rFonts w:cs="TimesNewRomanPSMT"/>
-        </w:rPr>
-        <w:t>display</w:t>
-      </w:r>
-      <w:proofErr w:type="spellEnd"/>
-      <w:r>
-        <w:rPr>
-          <w:rFonts w:cs="TimesNewRomanPSMT"/>
-        </w:rPr>
-        <w:t>()</w:t>
-      </w:r>
-      <w:r>
-        <w:rPr>
-          <w:rFonts w:cs="TimesNewRomanPSMT"/>
-        </w:rPr>
-        <w:t xml:space="preserve"> }</w:t>
-      </w:r>
-      <w:proofErr w:type="gramEnd"/>
-      <w:r>
-        <w:rPr>
-          <w:rFonts w:cs="TimesNewRomanPSMT"/>
-        </w:rPr>
-        <w:t>}</w:t>
-      </w:r>
-    </w:p>
-    <w:p>
-      <w:pPr>
-        <w:rPr>
-          <w:rFonts w:cs="TimesNewRomanPSMT"/>
-        </w:rPr>
-      </w:pPr>
-    </w:p>
-    <w:p>
-      <w:pPr>
-        <w:rPr>
-          <w:rFonts w:cs="TimesNewRomanPSMT"/>
-        </w:rPr>
-      </w:pPr>
-      <w:r>
-        <w:rPr>
-          <w:rFonts w:cs="TimesNewRomanPSMT"/>
-        </w:rPr>
-        <w:t xml:space="preserve">{% if </w:t>
-      </w:r>
-      <w:proofErr w:type="spellStart"/>
-      <w:r>
-        <w:rPr>
-          <w:rFonts w:cs="TimesNewRomanPSMT"/>
-        </w:rPr>
-        <w:t>convention.programme.is_residence</w:t>
-      </w:r>
-      <w:proofErr w:type="spellEnd"/>
-      <w:r>
-        <w:rPr>
-          <w:rFonts w:cs="TimesNewRomanPSMT"/>
-        </w:rPr>
-        <w:t xml:space="preserve"> </w:t>
-      </w:r>
-      <w:proofErr w:type="gramStart"/>
-      <w:r>
-        <w:rPr>
-          <w:rFonts w:cs="TimesNewRomanPSMT"/>
-        </w:rPr>
-        <w:t>%}</w:t>
-      </w:r>
-      <w:r>
-        <w:rPr>
-          <w:rFonts w:cs="TimesNewRomanPSMT"/>
-          <w:b/>
-          <w:bCs/>
-        </w:rPr>
-        <w:t>Détail</w:t>
-      </w:r>
-      <w:proofErr w:type="gramEnd"/>
-      <w:r>
-        <w:rPr>
-          <w:rFonts w:cs="TimesNewRomanPSMT"/>
-          <w:b/>
-          <w:bCs/>
-        </w:rPr>
-        <w:t xml:space="preserve"> </w:t>
-      </w:r>
-      <w:r>
-        <w:rPr>
-          <w:rFonts w:cs="TimesNewRomanPSMT"/>
-          <w:b/>
-          <w:bCs/>
-        </w:rPr>
-        <w:t xml:space="preserve">du type de résidence </w:t>
-      </w:r>
-      <w:r>
-        <w:rPr>
-          <w:rFonts w:cs="TimesNewRomanPSMT"/>
-          <w:b/>
-          <w:bCs/>
-        </w:rPr>
-        <w:t xml:space="preserve">: </w:t>
-      </w:r>
-      <w:proofErr w:type="gramStart"/>
-      <w:r>
-        <w:rPr>
-          <w:rFonts w:cs="TimesNewRomanPSMT"/>
-        </w:rPr>
-        <w:t>{</w:t>
-      </w:r>
-      <w:r>
-        <w:rPr>
-          <w:rFonts w:cs="TimesNewRomanPSMT"/>
-        </w:rPr>
-        <w:t xml:space="preserve">{ </w:t>
-      </w:r>
-      <w:proofErr w:type="spellStart"/>
-      <w:r>
-        <w:rPr>
-          <w:rFonts w:cs="TimesNewRomanPSMT"/>
-        </w:rPr>
-        <w:t>residence</w:t>
-      </w:r>
-      <w:proofErr w:type="gramEnd"/>
-      <w:r>
-        <w:rPr>
-          <w:rFonts w:cs="TimesNewRomanPSMT"/>
-        </w:rPr>
-        <w:t>_</w:t>
-      </w:r>
-      <w:proofErr w:type="gramStart"/>
-      <w:r>
-        <w:rPr>
-          <w:rFonts w:cs="TimesNewRomanPSMT"/>
-        </w:rPr>
-        <w:t>attributions</w:t>
-      </w:r>
-      <w:proofErr w:type="spellEnd"/>
-      <w:r>
-        <w:rPr>
-          <w:rFonts w:cs="TimesNewRomanPSMT"/>
-        </w:rPr>
-        <w:t xml:space="preserve"> }}</w:t>
-      </w:r>
-      <w:r>
-        <w:rPr>
-          <w:rFonts w:cs="TimesNewRomanPSMT"/>
-        </w:rPr>
-        <w:t>{</w:t>
-      </w:r>
-      <w:proofErr w:type="gramEnd"/>
-      <w:r>
-        <w:rPr>
-          <w:rFonts w:cs="TimesNewRomanPSMT"/>
-        </w:rPr>
-        <w:t xml:space="preserve">% </w:t>
-      </w:r>
-      <w:proofErr w:type="spellStart"/>
-      <w:r>
-        <w:rPr>
-          <w:rFonts w:cs="TimesNewRomanPSMT"/>
-        </w:rPr>
-        <w:t>endif</w:t>
-      </w:r>
-      <w:proofErr w:type="spellEnd"/>
-      <w:r>
-        <w:rPr>
-          <w:rFonts w:cs="TimesNewRomanPSMT"/>
-        </w:rPr>
-        <w:t xml:space="preserve"> </w:t>
-      </w:r>
-      <w:proofErr w:type="gramStart"/>
-      <w:r>
-        <w:rPr>
-          <w:rFonts w:cs="TimesNewRomanPSMT"/>
-        </w:rPr>
-        <w:t>%}{</w:t>
-      </w:r>
-      <w:proofErr w:type="gramEnd"/>
-      <w:r>
-        <w:rPr>
-          <w:rFonts w:cs="TimesNewRomanPSMT"/>
-        </w:rPr>
-        <w:t xml:space="preserve">% if </w:t>
-      </w:r>
-      <w:proofErr w:type="spellStart"/>
-      <w:r>
-        <w:rPr>
-          <w:rFonts w:cs="TimesNewRomanPSMT"/>
-        </w:rPr>
-        <w:t>convention.programme.is_foyer</w:t>
-      </w:r>
-      <w:proofErr w:type="spellEnd"/>
-      <w:r>
-        <w:rPr>
-          <w:rFonts w:cs="TimesNewRomanPSMT"/>
-        </w:rPr>
-        <w:t xml:space="preserve"> </w:t>
-      </w:r>
-      <w:proofErr w:type="gramStart"/>
-      <w:r>
-        <w:rPr>
-          <w:rFonts w:cs="TimesNewRomanPSMT"/>
-        </w:rPr>
-        <w:t>%}</w:t>
-      </w:r>
-      <w:r>
-        <w:rPr>
-          <w:rFonts w:cs="TimesNewRomanPSMT"/>
-          <w:b/>
-          <w:bCs/>
-        </w:rPr>
-        <w:t>Détail</w:t>
-      </w:r>
-      <w:proofErr w:type="gramEnd"/>
-      <w:r>
-        <w:rPr>
-          <w:rFonts w:cs="TimesNewRomanPSMT"/>
-          <w:b/>
-          <w:bCs/>
-        </w:rPr>
-        <w:t xml:space="preserve"> du type de foyer </w:t>
-      </w:r>
-      <w:r>
-        <w:rPr>
-          <w:rFonts w:cs="TimesNewRomanPSMT"/>
-          <w:b/>
-          <w:bCs/>
-        </w:rPr>
-        <w:t xml:space="preserve">: </w:t>
-      </w:r>
-      <w:proofErr w:type="gramStart"/>
-      <w:r>
-        <w:rPr>
-          <w:rFonts w:cs="TimesNewRomanPSMT"/>
-        </w:rPr>
-        <w:t xml:space="preserve">{{ </w:t>
-      </w:r>
-      <w:proofErr w:type="spellStart"/>
-      <w:r>
-        <w:rPr>
-          <w:rFonts w:cs="TimesNewRomanPSMT"/>
-        </w:rPr>
-        <w:t>foyer</w:t>
-      </w:r>
-      <w:proofErr w:type="gramEnd"/>
-      <w:r>
-        <w:rPr>
-          <w:rFonts w:cs="TimesNewRomanPSMT"/>
-        </w:rPr>
-        <w:t>_</w:t>
-      </w:r>
-      <w:proofErr w:type="gramStart"/>
-      <w:r>
-        <w:rPr>
-          <w:rFonts w:cs="TimesNewRomanPSMT"/>
-        </w:rPr>
-        <w:t>attribution</w:t>
-      </w:r>
-      <w:r>
-        <w:rPr>
-          <w:rFonts w:cs="TimesNewRomanPSMT"/>
-        </w:rPr>
-        <w:t>s</w:t>
-      </w:r>
-      <w:proofErr w:type="spellEnd"/>
-      <w:r>
-        <w:rPr>
-          <w:rFonts w:cs="TimesNewRomanPSMT"/>
-        </w:rPr>
-        <w:t xml:space="preserve"> }}</w:t>
-      </w:r>
-      <w:r>
-        <w:rPr>
-          <w:rFonts w:cs="TimesNewRomanPSMT"/>
-        </w:rPr>
-        <w:t>{</w:t>
-      </w:r>
-      <w:proofErr w:type="gramEnd"/>
-      <w:r>
-        <w:rPr>
-          <w:rFonts w:cs="TimesNewRomanPSMT"/>
-        </w:rPr>
-        <w:t xml:space="preserve">% </w:t>
-      </w:r>
-      <w:proofErr w:type="spellStart"/>
-      <w:r>
-        <w:rPr>
-          <w:rFonts w:cs="TimesNewRomanPSMT"/>
-        </w:rPr>
-        <w:t>endif</w:t>
-      </w:r>
-      <w:proofErr w:type="spellEnd"/>
-      <w:r>
-        <w:rPr>
-          <w:rFonts w:cs="TimesNewRomanPSMT"/>
-        </w:rPr>
-        <w:t xml:space="preserve"> %}</w:t>
-      </w:r>
-    </w:p>
-    <w:p>
-      <w:pPr>
-        <w:rPr>
-          <w:rFonts w:cs="TimesNewRomanPSMT"/>
-        </w:rPr>
-      </w:pPr>
-    </w:p>
-    <w:p>
-      <w:r>
-        <w:rPr>
-          <w:rFonts w:cs="TimesNewRomanPSMT"/>
-          <w:b/>
-          <w:bCs/>
-        </w:rPr>
-        <w:t xml:space="preserve">Date de signature de la convention APL : </w:t>
-      </w:r>
-      <w:proofErr w:type="gramStart"/>
-      <w:r>
-        <w:rPr>
-          <w:rFonts w:cs="TimesNewRomanPSMT"/>
-        </w:rPr>
-        <w:t>{{ convention</w:t>
-      </w:r>
-      <w:r>
-        <w:t xml:space="preserve"> </w:t>
-      </w:r>
-      <w:r>
-        <w:rPr>
-          <w:rFonts w:cs="TimesNewRomanPSMT"/>
-        </w:rPr>
-        <w:t>.</w:t>
-      </w:r>
-      <w:proofErr w:type="spellStart"/>
-      <w:r>
-        <w:rPr>
-          <w:rFonts w:cs="TimesNewRomanPSMT"/>
-        </w:rPr>
-        <w:t>televersement</w:t>
-      </w:r>
-      <w:proofErr w:type="gramEnd"/>
-      <w:r>
-        <w:rPr>
-          <w:rFonts w:cs="TimesNewRomanPSMT"/>
-        </w:rPr>
-        <w:t>_convention_signee_le|</w:t>
-      </w:r>
-      <w:proofErr w:type="gramStart"/>
-      <w:r>
-        <w:rPr>
-          <w:rFonts w:cs="TimesNewRomanPSMT"/>
-        </w:rPr>
-        <w:t>d</w:t>
-      </w:r>
-      <w:proofErr w:type="spellEnd"/>
-      <w:r>
-        <w:rPr>
-          <w:rFonts w:cs="TimesNewRomanPSMT"/>
-        </w:rPr>
-        <w:t xml:space="preserve"> }</w:t>
-      </w:r>
-      <w:proofErr w:type="gramEnd"/>
-      <w:r>
-        <w:rPr>
-          <w:rFonts w:cs="TimesNewRomanPSMT"/>
-        </w:rPr>
-        <w:t>}</w:t>
+      <w:r>
+        <w:rPr>
+          <w:rFonts w:cs="TimesNewRomanPSMT"/>
+        </w:rPr>
+        <w:t>.televersement_convention_signee_le|d }}</w:t>
       </w:r>
     </w:p>
     <w:p>
@@ -1658,47 +709,11 @@
         <w:lastRenderedPageBreak/>
         <w:t xml:space="preserve">Coordonnées du propriétaire : </w:t>
       </w:r>
-      <w:proofErr w:type="gramStart"/>
-      <w:r>
-        <w:rPr>
-          <w:rFonts w:cs="TimesNewRomanPSMT"/>
-        </w:rPr>
-        <w:t xml:space="preserve">{{ </w:t>
-      </w:r>
-      <w:proofErr w:type="spellStart"/>
-      <w:r>
-        <w:rPr>
-          <w:rFonts w:cs="TimesNewRomanPSMT"/>
-        </w:rPr>
-        <w:t>bailleur.nom</w:t>
-      </w:r>
-      <w:proofErr w:type="gramEnd"/>
-      <w:r>
-        <w:rPr>
-          <w:rFonts w:cs="TimesNewRomanPSMT"/>
-        </w:rPr>
-        <w:t>|</w:t>
-      </w:r>
-      <w:proofErr w:type="gramStart"/>
-      <w:r>
-        <w:rPr>
-          <w:rFonts w:cs="TimesNewRomanPSMT"/>
-        </w:rPr>
-        <w:t>upper</w:t>
-      </w:r>
-      <w:proofErr w:type="spellEnd"/>
-      <w:r>
-        <w:rPr>
-          <w:rFonts w:cs="TimesNewRomanPSMT"/>
-        </w:rPr>
-        <w:t xml:space="preserve"> }</w:t>
-      </w:r>
-      <w:proofErr w:type="gramEnd"/>
-      <w:r>
-        <w:rPr>
-          <w:rFonts w:cs="TimesNewRomanPSMT"/>
-        </w:rPr>
-        <w:t>}</w:t>
+      <w:r>
+        <w:rPr>
+          <w:rFonts w:cs="TimesNewRomanPSMT"/>
+        </w:rPr>
+        <w:t>{{ bailleur.nom|upper }}</w:t>
       </w:r>
       <w:bookmarkStart w:id="3" w:name="NomProgramme1"/>
       <w:bookmarkEnd w:id="3"/>
@@ -1706,133 +721,7 @@
         <w:rPr>
           <w:rFonts w:cs="TimesNewRomanPSMT"/>
         </w:rPr>
-        <w:t xml:space="preserve">, </w:t>
-      </w:r>
-      <w:proofErr w:type="gramStart"/>
-      <w:r>
-        <w:rPr>
-          <w:rFonts w:cs="TimesNewRomanPSMT"/>
-        </w:rPr>
-        <w:t xml:space="preserve">{{ </w:t>
-      </w:r>
-      <w:proofErr w:type="spellStart"/>
-      <w:r>
-        <w:rPr>
-          <w:rFonts w:cs="TimesNewRomanPSMT"/>
-        </w:rPr>
-        <w:t>bailleur</w:t>
-      </w:r>
-      <w:proofErr w:type="gramEnd"/>
-      <w:r>
-        <w:rPr>
-          <w:rFonts w:cs="TimesNewRomanPSMT"/>
-        </w:rPr>
-        <w:t>.</w:t>
-      </w:r>
-      <w:proofErr w:type="gramStart"/>
-      <w:r>
-        <w:rPr>
-          <w:rFonts w:cs="TimesNewRomanPSMT"/>
-        </w:rPr>
-        <w:t>adresse</w:t>
-      </w:r>
-      <w:proofErr w:type="spellEnd"/>
-      <w:r>
-        <w:rPr>
-          <w:rFonts w:cs="TimesNewRomanPSMT"/>
-        </w:rPr>
-        <w:t xml:space="preserve"> }</w:t>
-      </w:r>
-      <w:proofErr w:type="gramEnd"/>
-      <w:r>
-        <w:rPr>
-          <w:rFonts w:cs="TimesNewRomanPSMT"/>
-        </w:rPr>
-        <w:t xml:space="preserve">}, </w:t>
-      </w:r>
-      <w:proofErr w:type="gramStart"/>
-      <w:r>
-        <w:rPr>
-          <w:rFonts w:cs="TimesNewRomanPSMT"/>
-        </w:rPr>
-        <w:t xml:space="preserve">{{ </w:t>
-      </w:r>
-      <w:proofErr w:type="spellStart"/>
-      <w:r>
-        <w:rPr>
-          <w:rFonts w:cs="TimesNewRomanPSMT"/>
-        </w:rPr>
-        <w:t>bailleur</w:t>
-      </w:r>
-      <w:proofErr w:type="gramEnd"/>
-      <w:r>
-        <w:rPr>
-          <w:rFonts w:cs="TimesNewRomanPSMT"/>
-        </w:rPr>
-        <w:t>.code_</w:t>
-      </w:r>
-      <w:proofErr w:type="gramStart"/>
-      <w:r>
-        <w:rPr>
-          <w:rFonts w:cs="TimesNewRomanPSMT"/>
-        </w:rPr>
-        <w:t>postal</w:t>
-      </w:r>
-      <w:proofErr w:type="spellEnd"/>
-      <w:r>
-        <w:rPr>
-          <w:rFonts w:cs="TimesNewRomanPSMT"/>
-        </w:rPr>
-        <w:t xml:space="preserve"> }</w:t>
-      </w:r>
-      <w:proofErr w:type="gramEnd"/>
-      <w:r>
-        <w:rPr>
-          <w:rFonts w:cs="TimesNewRomanPSMT"/>
-        </w:rPr>
-        <w:t xml:space="preserve">} </w:t>
-      </w:r>
-      <w:proofErr w:type="gramStart"/>
-      <w:r>
-        <w:rPr>
-          <w:rFonts w:cs="TimesNewRomanPSMT"/>
-        </w:rPr>
-        <w:t xml:space="preserve">{{ </w:t>
-      </w:r>
-      <w:proofErr w:type="spellStart"/>
-      <w:r>
-        <w:rPr>
-          <w:rFonts w:cs="TimesNewRomanPSMT"/>
-        </w:rPr>
-        <w:t>bailleur</w:t>
-      </w:r>
-      <w:proofErr w:type="gramEnd"/>
-      <w:r>
-        <w:rPr>
-          <w:rFonts w:cs="TimesNewRomanPSMT"/>
-        </w:rPr>
-        <w:t>.</w:t>
-      </w:r>
-      <w:proofErr w:type="gramStart"/>
-      <w:r>
-        <w:rPr>
-          <w:rFonts w:cs="TimesNewRomanPSMT"/>
-        </w:rPr>
-        <w:t>ville</w:t>
-      </w:r>
-      <w:proofErr w:type="spellEnd"/>
-      <w:r>
-        <w:rPr>
-          <w:rFonts w:cs="TimesNewRomanPSMT"/>
-        </w:rPr>
-        <w:t xml:space="preserve"> }</w:t>
-      </w:r>
-      <w:proofErr w:type="gramEnd"/>
-      <w:r>
-        <w:rPr>
-          <w:rFonts w:cs="TimesNewRomanPSMT"/>
-        </w:rPr>
-        <w:t>}</w:t>
+        <w:t>, {{ bailleur.adresse }}, {{ bailleur.code_postal }} {{ bailleur.ville }}</w:t>
       </w:r>
     </w:p>
     <w:p>
@@ -1851,173 +740,11 @@
         </w:rPr>
         <w:t xml:space="preserve">Coordonnées du gestionnaire : </w:t>
       </w:r>
-      <w:proofErr w:type="gramStart"/>
-      <w:r>
-        <w:rPr>
-          <w:rFonts w:cs="TimesNewRomanPSMT"/>
-        </w:rPr>
-        <w:t xml:space="preserve">{{ </w:t>
-      </w:r>
-      <w:proofErr w:type="spellStart"/>
-      <w:r>
-        <w:rPr>
-          <w:rFonts w:cs="TimesNewRomanPSMT"/>
-        </w:rPr>
-        <w:t>bailleur.nom</w:t>
-      </w:r>
-      <w:proofErr w:type="gramEnd"/>
-      <w:r>
-        <w:rPr>
-          <w:rFonts w:cs="TimesNewRomanPSMT"/>
-        </w:rPr>
-        <w:t>|</w:t>
-      </w:r>
-      <w:proofErr w:type="gramStart"/>
-      <w:r>
-        <w:rPr>
-          <w:rFonts w:cs="TimesNewRomanPSMT"/>
-        </w:rPr>
-        <w:t>upper</w:t>
-      </w:r>
-      <w:proofErr w:type="spellEnd"/>
-      <w:r>
-        <w:rPr>
-          <w:rFonts w:cs="TimesNewRomanPSMT"/>
-        </w:rPr>
-        <w:t xml:space="preserve"> }</w:t>
-      </w:r>
-      <w:proofErr w:type="gramEnd"/>
-      <w:r>
-        <w:rPr>
-          <w:rFonts w:cs="TimesNewRomanPSMT"/>
-        </w:rPr>
-        <w:t xml:space="preserve">}, </w:t>
-      </w:r>
-      <w:proofErr w:type="gramStart"/>
-      <w:r>
-        <w:rPr>
-          <w:rFonts w:cs="TimesNewRomanPSMT"/>
-        </w:rPr>
-        <w:t xml:space="preserve">{{ </w:t>
-      </w:r>
-      <w:proofErr w:type="spellStart"/>
-      <w:r>
-        <w:rPr>
-          <w:rFonts w:cs="TimesNewRomanPSMT"/>
-        </w:rPr>
-        <w:t>bailleur</w:t>
-      </w:r>
-      <w:proofErr w:type="gramEnd"/>
-      <w:r>
-        <w:rPr>
-          <w:rFonts w:cs="TimesNewRomanPSMT"/>
-        </w:rPr>
-        <w:t>.</w:t>
-      </w:r>
-      <w:proofErr w:type="gramStart"/>
-      <w:r>
-        <w:rPr>
-          <w:rFonts w:cs="TimesNewRomanPSMT"/>
-        </w:rPr>
-        <w:t>adresse</w:t>
-      </w:r>
-      <w:proofErr w:type="spellEnd"/>
-      <w:r>
-        <w:rPr>
-          <w:rFonts w:cs="TimesNewRomanPSMT"/>
-        </w:rPr>
-        <w:t xml:space="preserve"> }</w:t>
-      </w:r>
-      <w:proofErr w:type="gramEnd"/>
-      <w:r>
-        <w:rPr>
-          <w:rFonts w:cs="TimesNewRomanPSMT"/>
-        </w:rPr>
-        <w:t xml:space="preserve">}, </w:t>
-      </w:r>
-      <w:proofErr w:type="gramStart"/>
-      <w:r>
-        <w:rPr>
-          <w:rFonts w:cs="TimesNewRomanPSMT"/>
-        </w:rPr>
-        <w:t xml:space="preserve">{{ </w:t>
-      </w:r>
-      <w:proofErr w:type="spellStart"/>
-      <w:r>
-        <w:rPr>
-          <w:rFonts w:cs="TimesNewRomanPSMT"/>
-        </w:rPr>
-        <w:t>bailleur</w:t>
-      </w:r>
-      <w:proofErr w:type="gramEnd"/>
-      <w:r>
-        <w:rPr>
-          <w:rFonts w:cs="TimesNewRomanPSMT"/>
-        </w:rPr>
-        <w:t>.code_</w:t>
-      </w:r>
-      <w:proofErr w:type="gramStart"/>
-      <w:r>
-        <w:rPr>
-          <w:rFonts w:cs="TimesNewRomanPSMT"/>
-        </w:rPr>
-        <w:t>postal</w:t>
-      </w:r>
-      <w:proofErr w:type="spellEnd"/>
-      <w:r>
-        <w:rPr>
-          <w:rFonts w:cs="TimesNewRomanPSMT"/>
-        </w:rPr>
-        <w:t xml:space="preserve"> }</w:t>
-      </w:r>
-      <w:proofErr w:type="gramEnd"/>
-      <w:r>
-        <w:rPr>
-          <w:rFonts w:cs="TimesNewRomanPSMT"/>
-        </w:rPr>
-        <w:t xml:space="preserve">} </w:t>
-      </w:r>
-      <w:proofErr w:type="gramStart"/>
-      <w:r>
-        <w:rPr>
-          <w:rFonts w:cs="TimesNewRomanPSMT"/>
-        </w:rPr>
-        <w:t xml:space="preserve">{{ </w:t>
-      </w:r>
-      <w:proofErr w:type="spellStart"/>
-      <w:r>
-        <w:rPr>
-          <w:rFonts w:cs="TimesNewRomanPSMT"/>
-        </w:rPr>
-        <w:t>bailleur</w:t>
-      </w:r>
-      <w:proofErr w:type="gramEnd"/>
-      <w:r>
-        <w:rPr>
-          <w:rFonts w:cs="TimesNewRomanPSMT"/>
-        </w:rPr>
-        <w:t>.</w:t>
-      </w:r>
-      <w:proofErr w:type="gramStart"/>
-      <w:r>
-        <w:rPr>
-          <w:rFonts w:cs="TimesNewRomanPSMT"/>
-        </w:rPr>
-        <w:t>ville</w:t>
-      </w:r>
-      <w:proofErr w:type="spellEnd"/>
-      <w:r>
-        <w:rPr>
-          <w:rFonts w:cs="TimesNewRomanPSMT"/>
-        </w:rPr>
-        <w:t xml:space="preserve"> }</w:t>
-      </w:r>
-      <w:proofErr w:type="gramEnd"/>
-      <w:r>
-        <w:rPr>
-          <w:rFonts w:cs="TimesNewRomanPSMT"/>
-        </w:rPr>
-        <w:t>}</w:t>
+      <w:r>
+        <w:rPr>
+          <w:rFonts w:cs="TimesNewRomanPSMT"/>
+        </w:rPr>
+        <w:t>{{ bailleur.nom|upper }}, {{ bailleur.adresse }}, {{ bailleur.code_postal }} {{ bailleur.ville }}</w:t>
       </w:r>
     </w:p>
     <w:p>
@@ -2041,47 +768,11 @@
         </w:rPr>
         <w:t xml:space="preserve">{% for lot in lots %} </w:t>
       </w:r>
-      <w:proofErr w:type="gramStart"/>
-      <w:r>
-        <w:rPr>
-          <w:rFonts w:cs="TimesNewRomanPSMT"/>
-        </w:rPr>
-        <w:t xml:space="preserve">{{ </w:t>
-      </w:r>
-      <w:proofErr w:type="spellStart"/>
-      <w:r>
-        <w:rPr>
-          <w:rFonts w:cs="TimesNewRomanPSMT"/>
-        </w:rPr>
-        <w:t>lot</w:t>
-      </w:r>
-      <w:proofErr w:type="gramEnd"/>
-      <w:r>
-        <w:rPr>
-          <w:rFonts w:cs="TimesNewRomanPSMT"/>
-        </w:rPr>
-        <w:t>.</w:t>
-      </w:r>
-      <w:proofErr w:type="gramStart"/>
-      <w:r>
-        <w:rPr>
-          <w:rFonts w:cs="TimesNewRomanPSMT"/>
-        </w:rPr>
-        <w:t>financement</w:t>
-      </w:r>
-      <w:proofErr w:type="spellEnd"/>
-      <w:r>
-        <w:rPr>
-          <w:rFonts w:cs="TimesNewRomanPSMT"/>
-        </w:rPr>
-        <w:t xml:space="preserve"> }</w:t>
-      </w:r>
-      <w:proofErr w:type="gramEnd"/>
-      <w:r>
-        <w:rPr>
-          <w:rFonts w:cs="TimesNewRomanPSMT"/>
-        </w:rPr>
-        <w:t>}</w:t>
+      <w:r>
+        <w:rPr>
+          <w:rFonts w:cs="TimesNewRomanPSMT"/>
+        </w:rPr>
+        <w:t>{{ lot.financement }}</w:t>
       </w:r>
       <w:r>
         <w:rPr>
@@ -2089,35 +780,8 @@
         </w:rPr>
         <w:t xml:space="preserve"> : </w:t>
       </w:r>
-      <w:proofErr w:type="gramStart"/>
-      <w:r>
-        <w:t xml:space="preserve">{{ </w:t>
-      </w:r>
-      <w:proofErr w:type="spellStart"/>
-      <w:r>
-        <w:t>lot.get</w:t>
-      </w:r>
-      <w:proofErr w:type="gramEnd"/>
-      <w:r>
-        <w:t>_type_habitat_advanced_display</w:t>
-      </w:r>
-      <w:proofErr w:type="spellEnd"/>
-      <w:r>
-        <w:t>(</w:t>
-      </w:r>
-      <w:proofErr w:type="spellStart"/>
-      <w:proofErr w:type="gramStart"/>
-      <w:r>
-        <w:t>lot.nb</w:t>
-      </w:r>
-      <w:proofErr w:type="gramEnd"/>
-      <w:r>
-        <w:t>_logements</w:t>
-      </w:r>
-      <w:proofErr w:type="spellEnd"/>
-      <w:proofErr w:type="gramStart"/>
-      <w:r>
-        <w:t>) }}</w:t>
+      <w:r>
+        <w:t>{{ lot.get_type_habitat_advanced_display(lot.nb_logements) }}</w:t>
       </w:r>
       <w:bookmarkStart w:id="4" w:name="Fi4"/>
       <w:bookmarkEnd w:id="4"/>
@@ -2125,72 +789,7 @@
         <w:rPr>
           <w:rFonts w:cs="TimesNewRomanPSMT"/>
         </w:rPr>
-        <w:t>{</w:t>
-      </w:r>
-      <w:proofErr w:type="gramEnd"/>
-      <w:r>
-        <w:rPr>
-          <w:rFonts w:cs="TimesNewRomanPSMT"/>
-        </w:rPr>
-        <w:t xml:space="preserve">% if not </w:t>
-      </w:r>
-      <w:proofErr w:type="spellStart"/>
-      <w:proofErr w:type="gramStart"/>
-      <w:r>
-        <w:rPr>
-          <w:rFonts w:cs="TimesNewRomanPSMT"/>
-        </w:rPr>
-        <w:t>loop.last</w:t>
-      </w:r>
-      <w:proofErr w:type="spellEnd"/>
-      <w:proofErr w:type="gramEnd"/>
-      <w:r>
-        <w:rPr>
-          <w:rFonts w:cs="TimesNewRomanPSMT"/>
-        </w:rPr>
-        <w:t xml:space="preserve"> %}, {% </w:t>
-      </w:r>
-      <w:proofErr w:type="spellStart"/>
-      <w:r>
-        <w:rPr>
-          <w:rFonts w:cs="TimesNewRomanPSMT"/>
-        </w:rPr>
-        <w:t>endif</w:t>
-      </w:r>
-      <w:proofErr w:type="spellEnd"/>
-      <w:r>
-        <w:rPr>
-          <w:rFonts w:cs="TimesNewRomanPSMT"/>
-        </w:rPr>
-        <w:t xml:space="preserve"> </w:t>
-      </w:r>
-      <w:proofErr w:type="gramStart"/>
-      <w:r>
-        <w:rPr>
-          <w:rFonts w:cs="TimesNewRomanPSMT"/>
-        </w:rPr>
-        <w:t>%}{</w:t>
-      </w:r>
-      <w:proofErr w:type="gramEnd"/>
-      <w:r>
-        <w:rPr>
-          <w:rFonts w:cs="TimesNewRomanPSMT"/>
-        </w:rPr>
-        <w:t xml:space="preserve">% </w:t>
-      </w:r>
-      <w:proofErr w:type="spellStart"/>
-      <w:r>
-        <w:rPr>
-          <w:rFonts w:cs="TimesNewRomanPSMT"/>
-        </w:rPr>
-        <w:t>endfor</w:t>
-      </w:r>
-      <w:proofErr w:type="spellEnd"/>
-      <w:r>
-        <w:rPr>
-          <w:rFonts w:cs="TimesNewRomanPSMT"/>
-        </w:rPr>
-        <w:t xml:space="preserve"> %}</w:t>
+        <w:t>{% if not loop.last %}, {% endif %}{% endfor %}</w:t>
       </w:r>
     </w:p>
     <w:p>
@@ -2213,295 +812,121 @@
           <w:bCs/>
           <w:lang w:val="en-US"/>
         </w:rPr>
-        <w:t xml:space="preserve">Nature </w:t>
-      </w:r>
-      <w:proofErr w:type="spellStart"/>
-      <w:proofErr w:type="gramStart"/>
-      <w:r>
+        <w:t>Nature l’opération :</w:t>
+      </w:r>
+      <w:r>
+        <w:rPr>
+          <w:lang w:val="en-US"/>
+        </w:rPr>
+        <w:t xml:space="preserve">  {{ programme.get_type_operation_advanced_display() }}</w:t>
+      </w:r>
+    </w:p>
+    <w:p>
+      <w:pPr>
         <w:rPr>
           <w:b/>
           <w:bCs/>
           <w:lang w:val="en-US"/>
         </w:rPr>
-        <w:t>l’opération</w:t>
-      </w:r>
-      <w:proofErr w:type="spellEnd"/>
+      </w:pPr>
+    </w:p>
+    <w:p>
+      <w:pPr>
+        <w:rPr>
+          <w:rFonts w:cs="TimesNewRomanPSMT"/>
+          <w:lang w:val="en-US"/>
+        </w:rPr>
+      </w:pPr>
       <w:r>
         <w:rPr>
           <w:b/>
           <w:bCs/>
           <w:lang w:val="en-US"/>
         </w:rPr>
-        <w:t> :</w:t>
-      </w:r>
-      <w:proofErr w:type="gramEnd"/>
-      <w:r>
-        <w:rPr>
+        <w:t xml:space="preserve">Nombre de logements : </w:t>
+      </w:r>
+      <w:r>
+        <w:rPr>
+          <w:rFonts w:cs="TimesNewRomanPSMT"/>
           <w:lang w:val="en-US"/>
         </w:rPr>
-        <w:t xml:space="preserve">  </w:t>
-      </w:r>
-      <w:proofErr w:type="gramStart"/>
-      <w:r>
-        <w:rPr>
-          <w:lang w:val="en-US"/>
-        </w:rPr>
-        <w:t xml:space="preserve">{{ </w:t>
-      </w:r>
-      <w:proofErr w:type="spellStart"/>
-      <w:r>
-        <w:rPr>
-          <w:lang w:val="en-US"/>
-        </w:rPr>
-        <w:t>programme.get</w:t>
-      </w:r>
-      <w:proofErr w:type="gramEnd"/>
-      <w:r>
-        <w:rPr>
-          <w:lang w:val="en-US"/>
-        </w:rPr>
-        <w:t>_type_operation_advanced_</w:t>
-      </w:r>
-      <w:proofErr w:type="gramStart"/>
-      <w:r>
-        <w:rPr>
-          <w:lang w:val="en-US"/>
-        </w:rPr>
-        <w:t>display</w:t>
-      </w:r>
-      <w:proofErr w:type="spellEnd"/>
-      <w:r>
-        <w:rPr>
-          <w:lang w:val="en-US"/>
-        </w:rPr>
-        <w:t>() }</w:t>
-      </w:r>
-      <w:proofErr w:type="gramEnd"/>
-      <w:r>
-        <w:rPr>
-          <w:lang w:val="en-US"/>
-        </w:rPr>
-        <w:t>}</w:t>
-      </w:r>
-    </w:p>
-    <w:p>
-      <w:pPr>
-        <w:rPr>
-          <w:b/>
+        <w:t>{% for lot in lots %} {{ lot.financement }} : {{lot.nb_logements}}{% if not loop.last %}, {% endif %}{% endfor %}</w:t>
+      </w:r>
+      <w:r>
+        <w:rPr>
+          <w:rFonts w:cs="TimesNewRomanPSMT"/>
           <w:bCs/>
           <w:lang w:val="en-US"/>
         </w:rPr>
-      </w:pPr>
-    </w:p>
-    <w:p>
-      <w:r>
+        <w:t>.</w:t>
+      </w:r>
+    </w:p>
+    <w:p>
+      <w:pPr>
         <w:rPr>
           <w:b/>
           <w:bCs/>
-        </w:rPr>
-        <w:t xml:space="preserve">Nombre de logements : </w:t>
-      </w:r>
-      <w:proofErr w:type="gramStart"/>
-      <w:r>
-        <w:t xml:space="preserve">{{ </w:t>
-      </w:r>
-      <w:proofErr w:type="spellStart"/>
-      <w:r>
-        <w:t>convention</w:t>
-      </w:r>
-      <w:proofErr w:type="gramEnd"/>
-      <w:r>
-        <w:t>.nb_</w:t>
-      </w:r>
-      <w:proofErr w:type="gramStart"/>
-      <w:r>
-        <w:t>logements</w:t>
-      </w:r>
-      <w:proofErr w:type="spellEnd"/>
-      <w:r>
-        <w:t xml:space="preserve"> }</w:t>
-      </w:r>
-      <w:proofErr w:type="gramEnd"/>
-      <w:r>
-        <w:t>}</w:t>
-      </w:r>
-    </w:p>
-    <w:p>
-      <w:pPr>
+          <w:lang w:val="en-US"/>
+        </w:rPr>
+      </w:pPr>
+    </w:p>
+    <w:p>
+      <w:r>
         <w:rPr>
           <w:b/>
           <w:bCs/>
         </w:rPr>
-      </w:pPr>
-    </w:p>
-    <w:p>
+        <w:t xml:space="preserve">Surface utile totale : </w:t>
+      </w:r>
+      <w:r>
+        <w:t>{{su_totale|f}}</w:t>
+      </w:r>
+    </w:p>
+    <w:p/>
+    <w:p>
+      <w:pPr>
+        <w:rPr>
+          <w:rFonts w:cs="TimesNewRomanPSMT"/>
+        </w:rPr>
+      </w:pPr>
       <w:r>
         <w:rPr>
           <w:b/>
           <w:bCs/>
         </w:rPr>
-        <w:t xml:space="preserve">Surface utile totale : </w:t>
-      </w:r>
-      <w:r>
-        <w:t>{{</w:t>
-      </w:r>
-      <w:proofErr w:type="spellStart"/>
-      <w:r>
-        <w:t>su_totale|f</w:t>
-      </w:r>
-      <w:proofErr w:type="spellEnd"/>
-      <w:r>
-        <w:t>}}</w:t>
-      </w:r>
-    </w:p>
-    <w:p/>
-    <w:p>
-      <w:r>
-        <w:rPr>
-          <w:b/>
+        <w:t>{% if programme.is_foyer or programme.is_residence %}Redevance{% else %}Loyer{% endif %} maximum mensuel :</w:t>
+      </w:r>
+      <w:r>
+        <w:rPr>
+          <w:rFonts w:cs="TimesNewRomanPSMT"/>
+        </w:rPr>
+        <w:t xml:space="preserve"> {% for lot in lots %} {{ lot.financement }} : {{lot._get_loyer_par_metre_carre()}}</w:t>
+      </w:r>
+      <w:r>
+        <w:rPr>
+          <w:rFonts w:cs="TimesNewRomanPSMT"/>
           <w:bCs/>
         </w:rPr>
-        <w:t xml:space="preserve">{% if </w:t>
-      </w:r>
-      <w:proofErr w:type="spellStart"/>
-      <w:r>
-        <w:rPr>
-          <w:b/>
+        <w:t xml:space="preserve"> € le mètre carré par mois</w:t>
+      </w:r>
+      <w:r>
+        <w:rPr>
+          <w:rFonts w:cs="TimesNewRomanPSMT"/>
+        </w:rPr>
+        <w:t xml:space="preserve"> </w:t>
+      </w:r>
+      <w:r>
+        <w:rPr>
+          <w:rFonts w:cs="TimesNewRomanPSMT"/>
+        </w:rPr>
+        <w:t>{% if not loop.last %}, {% endif %}{% endfor %}</w:t>
+      </w:r>
+      <w:r>
+        <w:rPr>
+          <w:rFonts w:cs="TimesNewRomanPSMT"/>
           <w:bCs/>
         </w:rPr>
-        <w:t>programme.is_foyer</w:t>
-      </w:r>
-      <w:proofErr w:type="spellEnd"/>
-      <w:r>
-        <w:rPr>
-          <w:b/>
-          <w:bCs/>
-        </w:rPr>
-        <w:t xml:space="preserve"> or </w:t>
-      </w:r>
-      <w:proofErr w:type="spellStart"/>
-      <w:r>
-        <w:rPr>
-          <w:b/>
-          <w:bCs/>
-        </w:rPr>
-        <w:t>programme.is_residence</w:t>
-      </w:r>
-      <w:proofErr w:type="spellEnd"/>
-      <w:r>
-        <w:rPr>
-          <w:b/>
-          <w:bCs/>
-        </w:rPr>
-        <w:t xml:space="preserve"> </w:t>
-      </w:r>
-      <w:proofErr w:type="gramStart"/>
-      <w:r>
-        <w:rPr>
-          <w:b/>
-          <w:bCs/>
-        </w:rPr>
-        <w:t>%}Redevance</w:t>
-      </w:r>
-      <w:proofErr w:type="gramEnd"/>
-      <w:r>
-        <w:rPr>
-          <w:b/>
-          <w:bCs/>
-        </w:rPr>
-        <w:t xml:space="preserve">{% </w:t>
-      </w:r>
-      <w:proofErr w:type="spellStart"/>
-      <w:r>
-        <w:rPr>
-          <w:b/>
-          <w:bCs/>
-        </w:rPr>
-        <w:t>else</w:t>
-      </w:r>
-      <w:proofErr w:type="spellEnd"/>
-      <w:r>
-        <w:rPr>
-          <w:b/>
-          <w:bCs/>
-        </w:rPr>
-        <w:t xml:space="preserve"> </w:t>
-      </w:r>
-      <w:proofErr w:type="gramStart"/>
-      <w:r>
-        <w:rPr>
-          <w:b/>
-          <w:bCs/>
-        </w:rPr>
-        <w:t>%}Loyer</w:t>
-      </w:r>
-      <w:proofErr w:type="gramEnd"/>
-      <w:r>
-        <w:rPr>
-          <w:b/>
-          <w:bCs/>
-        </w:rPr>
-        <w:t xml:space="preserve">{% </w:t>
-      </w:r>
-      <w:proofErr w:type="spellStart"/>
-      <w:r>
-        <w:rPr>
-          <w:b/>
-          <w:bCs/>
-        </w:rPr>
-        <w:t>endif</w:t>
-      </w:r>
-      <w:proofErr w:type="spellEnd"/>
-      <w:r>
-        <w:rPr>
-          <w:b/>
-          <w:bCs/>
-        </w:rPr>
-        <w:t xml:space="preserve"> %} maximum mensuel :</w:t>
-      </w:r>
-      <w:r>
-        <w:rPr>
-          <w:rFonts w:cs="TimesNewRomanPSMT"/>
-        </w:rPr>
-        <w:t xml:space="preserve"> </w:t>
-      </w:r>
-      <w:proofErr w:type="gramStart"/>
-      <w:r>
-        <w:rPr>
-          <w:rFonts w:cs="TimesNewRomanPSMT"/>
-          <w:bCs/>
-        </w:rPr>
-        <w:t>{{ loyer</w:t>
-      </w:r>
-      <w:proofErr w:type="gramEnd"/>
-      <w:r>
-        <w:rPr>
-          <w:rFonts w:cs="TimesNewRomanPSMT"/>
-          <w:bCs/>
-        </w:rPr>
-        <w:t>_m2|</w:t>
-      </w:r>
-      <w:proofErr w:type="gramStart"/>
-      <w:r>
-        <w:rPr>
-          <w:rFonts w:cs="TimesNewRomanPSMT"/>
-          <w:bCs/>
-        </w:rPr>
-        <w:t>f }</w:t>
-      </w:r>
-      <w:proofErr w:type="gramEnd"/>
-      <w:r>
-        <w:rPr>
-          <w:rFonts w:cs="TimesNewRomanPSMT"/>
-          <w:bCs/>
-        </w:rPr>
-        <w:t>} € le mètre carré par mois.</w:t>
-      </w:r>
-      <w:r>
-        <w:rPr>
-          <w:rFonts w:cs="TimesNewRomanPSMT"/>
-        </w:rPr>
-        <w:t xml:space="preserve"> </w:t>
+        <w:t>.</w:t>
       </w:r>
     </w:p>
     <w:p/>
@@ -2596,45 +1021,7 @@
               <w:rPr>
                 <w:lang w:val="en-US"/>
               </w:rPr>
-              <w:t xml:space="preserve">{%tr for </w:t>
-            </w:r>
-            <w:proofErr w:type="spellStart"/>
-            <w:proofErr w:type="gramStart"/>
-            <w:r>
-              <w:rPr>
-                <w:lang w:val="en-US"/>
-              </w:rPr>
-              <w:t>k,v</w:t>
-            </w:r>
-            <w:proofErr w:type="spellEnd"/>
-            <w:proofErr w:type="gramEnd"/>
-            <w:r>
-              <w:rPr>
-                <w:lang w:val="en-US"/>
-              </w:rPr>
-              <w:t xml:space="preserve"> in </w:t>
-            </w:r>
-            <w:proofErr w:type="spellStart"/>
-            <w:r>
-              <w:rPr>
-                <w:lang w:val="en-US"/>
-              </w:rPr>
-              <w:t>nb_logements_par_</w:t>
-            </w:r>
-            <w:proofErr w:type="gramStart"/>
-            <w:r>
-              <w:rPr>
-                <w:lang w:val="en-US"/>
-              </w:rPr>
-              <w:t>type.items</w:t>
-            </w:r>
-            <w:proofErr w:type="spellEnd"/>
-            <w:proofErr w:type="gramEnd"/>
-            <w:r>
-              <w:rPr>
-                <w:lang w:val="en-US"/>
-              </w:rPr>
-              <w:t>() %}</w:t>
+              <w:t>{%tr for k,v in nb_logements_par_type.items() %}</w:t>
             </w:r>
           </w:p>
         </w:tc>
@@ -2690,15 +1077,7 @@
               </w:rPr>
             </w:pPr>
             <w:r>
-              <w:t xml:space="preserve">{%tr </w:t>
-            </w:r>
-            <w:proofErr w:type="spellStart"/>
-            <w:r>
-              <w:t>endfor</w:t>
-            </w:r>
-            <w:proofErr w:type="spellEnd"/>
-            <w:r>
-              <w:t xml:space="preserve"> %}</w:t>
+              <w:t>{%tr endfor %}</w:t>
             </w:r>
           </w:p>
         </w:tc>
@@ -4437,7 +2816,6 @@
   <w:style w:type="character" w:default="1" w:styleId="Policepardfaut">
     <w:name w:val="Default Paragraph Font"/>
     <w:uiPriority w:val="1"/>
-    <w:semiHidden/>
     <w:unhideWhenUsed/>
   </w:style>
   <w:style w:type="table" w:default="1" w:styleId="TableauNormal">

</xml_diff>

<commit_message>
Include misign featurs (#2104)
* ajout de colonnes dans export excel tableau conventions

* correction mumeration

* correction tests

* correction tests

* greatly improved accessibility for user settings pages and admin settings pages

* added p tags when needed

* Correction de la logique métier de résiliation des conventions et sécurisation du processus

* fixup! Mise à jour du template de la fiche CAF pour s'adapter aux conventions mixte (#2091)

* Afficher le loyer par mètre carré pour chaque type de financement

* pre commit hooks

---------

Co-authored-by: adrien.abescat <adrien.abescat@sullly-group.fr>
Co-authored-by: allegal <alexandre.legal@sully-group.fr>
Co-authored-by: Ayoub BOUCHACHIA <ayoub.bouchachia@sully-group.com>
</commit_message>
<xml_diff>
--- a/documents/FicheCAF-template.docx
+++ b/documents/FicheCAF-template.docx
@@ -17,518 +17,126 @@
           <w:sz w:val="28"/>
           <w:szCs w:val="28"/>
         </w:rPr>
-        <w:t xml:space="preserve">{% if </w:t>
-      </w:r>
-      <w:proofErr w:type="spellStart"/>
-      <w:r>
+        <w:t>{% if convention.is_resiliation -%} Résiliation de la convention n° {{ convention.parent.numero }}</w:t>
+      </w:r>
+    </w:p>
+    <w:p>
+      <w:pPr>
         <w:rPr>
           <w:b/>
           <w:sz w:val="28"/>
           <w:szCs w:val="28"/>
         </w:rPr>
-        <w:t>convention.is_resiliation</w:t>
-      </w:r>
-      <w:proofErr w:type="spellEnd"/>
+      </w:pPr>
       <w:r>
         <w:rPr>
           <w:b/>
           <w:sz w:val="28"/>
           <w:szCs w:val="28"/>
         </w:rPr>
-        <w:t xml:space="preserve"> -%} Résiliation de la convention n° </w:t>
-      </w:r>
-      <w:proofErr w:type="gramStart"/>
-      <w:r>
+        <w:t>{% elif convention.is_denonciation -%} Dénonciation à la convention n° {{ convention.parent.numero }}</w:t>
+      </w:r>
+    </w:p>
+    <w:p>
+      <w:pPr>
         <w:rPr>
           <w:b/>
           <w:sz w:val="28"/>
           <w:szCs w:val="28"/>
         </w:rPr>
-        <w:t xml:space="preserve">{{ </w:t>
-      </w:r>
-      <w:proofErr w:type="spellStart"/>
+      </w:pPr>
       <w:r>
         <w:rPr>
           <w:b/>
           <w:sz w:val="28"/>
           <w:szCs w:val="28"/>
         </w:rPr>
-        <w:t>convention</w:t>
-      </w:r>
-      <w:proofErr w:type="gramEnd"/>
-      <w:r>
+        <w:t>{% elif convention.is_avenant() -%}</w:t>
+      </w:r>
+    </w:p>
+    <w:p>
+      <w:pPr>
         <w:rPr>
           <w:b/>
           <w:sz w:val="28"/>
           <w:szCs w:val="28"/>
         </w:rPr>
-        <w:t>.</w:t>
-      </w:r>
-      <w:proofErr w:type="gramStart"/>
+      </w:pPr>
       <w:r>
         <w:rPr>
           <w:b/>
           <w:sz w:val="28"/>
           <w:szCs w:val="28"/>
         </w:rPr>
-        <w:t>parent.numero</w:t>
-      </w:r>
-      <w:proofErr w:type="spellEnd"/>
-      <w:proofErr w:type="gramEnd"/>
-      <w:r>
+        <w:t>Avenant n° {{convention.numero}} à la convention n° {{ convention.parent.numero }}</w:t>
+      </w:r>
+    </w:p>
+    <w:p>
+      <w:pPr>
         <w:rPr>
           <w:b/>
           <w:sz w:val="28"/>
           <w:szCs w:val="28"/>
         </w:rPr>
-        <w:t xml:space="preserve"> }}</w:t>
-      </w:r>
-    </w:p>
-    <w:p>
-      <w:pPr>
+      </w:pPr>
+      <w:r>
         <w:rPr>
           <w:b/>
           <w:sz w:val="28"/>
           <w:szCs w:val="28"/>
         </w:rPr>
-      </w:pPr>
-      <w:r>
+        <w:t>{%- else -%}</w:t>
+      </w:r>
+    </w:p>
+    <w:p>
+      <w:pPr>
         <w:rPr>
           <w:b/>
           <w:sz w:val="28"/>
           <w:szCs w:val="28"/>
         </w:rPr>
-        <w:t xml:space="preserve">{% </w:t>
-      </w:r>
-      <w:proofErr w:type="spellStart"/>
+      </w:pPr>
       <w:r>
         <w:rPr>
           <w:b/>
           <w:sz w:val="28"/>
           <w:szCs w:val="28"/>
         </w:rPr>
-        <w:t>elif</w:t>
-      </w:r>
-      <w:proofErr w:type="spellEnd"/>
-      <w:r>
+        <w:t>Convention n° {{ convention.numero}}</w:t>
+      </w:r>
+    </w:p>
+    <w:p>
+      <w:pPr>
         <w:rPr>
           <w:b/>
           <w:sz w:val="28"/>
           <w:szCs w:val="28"/>
         </w:rPr>
-        <w:t xml:space="preserve"> </w:t>
-      </w:r>
-      <w:proofErr w:type="spellStart"/>
+      </w:pPr>
       <w:r>
         <w:rPr>
           <w:b/>
           <w:sz w:val="28"/>
           <w:szCs w:val="28"/>
         </w:rPr>
-        <w:t>convention.is_denonciation</w:t>
-      </w:r>
-      <w:proofErr w:type="spellEnd"/>
-      <w:r>
+        <w:t>{%- endif %}</w:t>
+      </w:r>
+    </w:p>
+    <w:p>
+      <w:pPr>
         <w:rPr>
           <w:b/>
           <w:sz w:val="28"/>
           <w:szCs w:val="28"/>
         </w:rPr>
-        <w:t xml:space="preserve"> -%} Dénonciation à la convention n° </w:t>
-      </w:r>
-      <w:proofErr w:type="gramStart"/>
+      </w:pPr>
       <w:r>
         <w:rPr>
           <w:b/>
           <w:sz w:val="28"/>
           <w:szCs w:val="28"/>
         </w:rPr>
-        <w:t xml:space="preserve">{{ </w:t>
-      </w:r>
-      <w:proofErr w:type="spellStart"/>
-      <w:r>
-        <w:rPr>
-          <w:b/>
-          <w:sz w:val="28"/>
-          <w:szCs w:val="28"/>
-        </w:rPr>
-        <w:t>convention</w:t>
-      </w:r>
-      <w:proofErr w:type="gramEnd"/>
-      <w:r>
-        <w:rPr>
-          <w:b/>
-          <w:sz w:val="28"/>
-          <w:szCs w:val="28"/>
-        </w:rPr>
-        <w:t>.</w:t>
-      </w:r>
-      <w:proofErr w:type="gramStart"/>
-      <w:r>
-        <w:rPr>
-          <w:b/>
-          <w:sz w:val="28"/>
-          <w:szCs w:val="28"/>
-        </w:rPr>
-        <w:t>parent.numero</w:t>
-      </w:r>
-      <w:proofErr w:type="spellEnd"/>
-      <w:proofErr w:type="gramEnd"/>
-      <w:r>
-        <w:rPr>
-          <w:b/>
-          <w:sz w:val="28"/>
-          <w:szCs w:val="28"/>
-        </w:rPr>
-        <w:t xml:space="preserve"> }}</w:t>
-      </w:r>
-    </w:p>
-    <w:p>
-      <w:pPr>
-        <w:rPr>
-          <w:b/>
-          <w:sz w:val="28"/>
-          <w:szCs w:val="28"/>
-        </w:rPr>
-      </w:pPr>
-      <w:r>
-        <w:rPr>
-          <w:b/>
-          <w:sz w:val="28"/>
-          <w:szCs w:val="28"/>
-        </w:rPr>
-        <w:t xml:space="preserve">{% </w:t>
-      </w:r>
-      <w:proofErr w:type="spellStart"/>
-      <w:r>
-        <w:rPr>
-          <w:b/>
-          <w:sz w:val="28"/>
-          <w:szCs w:val="28"/>
-        </w:rPr>
-        <w:t>elif</w:t>
-      </w:r>
-      <w:proofErr w:type="spellEnd"/>
-      <w:r>
-        <w:rPr>
-          <w:b/>
-          <w:sz w:val="28"/>
-          <w:szCs w:val="28"/>
-        </w:rPr>
-        <w:t xml:space="preserve"> </w:t>
-      </w:r>
-      <w:proofErr w:type="spellStart"/>
-      <w:r>
-        <w:rPr>
-          <w:b/>
-          <w:sz w:val="28"/>
-          <w:szCs w:val="28"/>
-        </w:rPr>
-        <w:t>convention.is_</w:t>
-      </w:r>
-      <w:proofErr w:type="gramStart"/>
-      <w:r>
-        <w:rPr>
-          <w:b/>
-          <w:sz w:val="28"/>
-          <w:szCs w:val="28"/>
-        </w:rPr>
-        <w:t>avenant</w:t>
-      </w:r>
-      <w:proofErr w:type="spellEnd"/>
-      <w:r>
-        <w:rPr>
-          <w:b/>
-          <w:sz w:val="28"/>
-          <w:szCs w:val="28"/>
-        </w:rPr>
-        <w:t>(</w:t>
-      </w:r>
-      <w:proofErr w:type="gramEnd"/>
-      <w:r>
-        <w:rPr>
-          <w:b/>
-          <w:sz w:val="28"/>
-          <w:szCs w:val="28"/>
-        </w:rPr>
-        <w:t>) -%}</w:t>
-      </w:r>
-    </w:p>
-    <w:p>
-      <w:pPr>
-        <w:rPr>
-          <w:b/>
-          <w:sz w:val="28"/>
-          <w:szCs w:val="28"/>
-        </w:rPr>
-      </w:pPr>
-      <w:r>
-        <w:rPr>
-          <w:b/>
-          <w:sz w:val="28"/>
-          <w:szCs w:val="28"/>
-        </w:rPr>
-        <w:t>Avenant n° {{</w:t>
-      </w:r>
-      <w:proofErr w:type="spellStart"/>
-      <w:proofErr w:type="gramStart"/>
-      <w:r>
-        <w:rPr>
-          <w:b/>
-          <w:sz w:val="28"/>
-          <w:szCs w:val="28"/>
-        </w:rPr>
-        <w:t>convention.numero</w:t>
-      </w:r>
-      <w:proofErr w:type="spellEnd"/>
-      <w:proofErr w:type="gramEnd"/>
-      <w:r>
-        <w:rPr>
-          <w:b/>
-          <w:sz w:val="28"/>
-          <w:szCs w:val="28"/>
-        </w:rPr>
-        <w:t xml:space="preserve">}} à la convention n° </w:t>
-      </w:r>
-      <w:proofErr w:type="gramStart"/>
-      <w:r>
-        <w:rPr>
-          <w:b/>
-          <w:sz w:val="28"/>
-          <w:szCs w:val="28"/>
-        </w:rPr>
-        <w:t xml:space="preserve">{{ </w:t>
-      </w:r>
-      <w:proofErr w:type="spellStart"/>
-      <w:r>
-        <w:rPr>
-          <w:b/>
-          <w:sz w:val="28"/>
-          <w:szCs w:val="28"/>
-        </w:rPr>
-        <w:t>convention</w:t>
-      </w:r>
-      <w:proofErr w:type="gramEnd"/>
-      <w:r>
-        <w:rPr>
-          <w:b/>
-          <w:sz w:val="28"/>
-          <w:szCs w:val="28"/>
-        </w:rPr>
-        <w:t>.</w:t>
-      </w:r>
-      <w:proofErr w:type="gramStart"/>
-      <w:r>
-        <w:rPr>
-          <w:b/>
-          <w:sz w:val="28"/>
-          <w:szCs w:val="28"/>
-        </w:rPr>
-        <w:t>parent.numero</w:t>
-      </w:r>
-      <w:proofErr w:type="spellEnd"/>
-      <w:proofErr w:type="gramEnd"/>
-      <w:r>
-        <w:rPr>
-          <w:b/>
-          <w:sz w:val="28"/>
-          <w:szCs w:val="28"/>
-        </w:rPr>
-        <w:t xml:space="preserve"> }}</w:t>
-      </w:r>
-    </w:p>
-    <w:p>
-      <w:pPr>
-        <w:rPr>
-          <w:b/>
-          <w:sz w:val="28"/>
-          <w:szCs w:val="28"/>
-        </w:rPr>
-      </w:pPr>
-      <w:r>
-        <w:rPr>
-          <w:b/>
-          <w:sz w:val="28"/>
-          <w:szCs w:val="28"/>
-        </w:rPr>
-        <w:t xml:space="preserve">{%- </w:t>
-      </w:r>
-      <w:proofErr w:type="spellStart"/>
-      <w:r>
-        <w:rPr>
-          <w:b/>
-          <w:sz w:val="28"/>
-          <w:szCs w:val="28"/>
-        </w:rPr>
-        <w:t>else</w:t>
-      </w:r>
-      <w:proofErr w:type="spellEnd"/>
-      <w:r>
-        <w:rPr>
-          <w:b/>
-          <w:sz w:val="28"/>
-          <w:szCs w:val="28"/>
-        </w:rPr>
-        <w:t xml:space="preserve"> -%}</w:t>
-      </w:r>
-    </w:p>
-    <w:p>
-      <w:pPr>
-        <w:rPr>
-          <w:b/>
-          <w:sz w:val="28"/>
-          <w:szCs w:val="28"/>
-        </w:rPr>
-      </w:pPr>
-      <w:r>
-        <w:rPr>
-          <w:b/>
-          <w:sz w:val="28"/>
-          <w:szCs w:val="28"/>
-        </w:rPr>
-        <w:t xml:space="preserve">Convention n° </w:t>
-      </w:r>
-      <w:proofErr w:type="gramStart"/>
-      <w:r>
-        <w:rPr>
-          <w:b/>
-          <w:sz w:val="28"/>
-          <w:szCs w:val="28"/>
-        </w:rPr>
-        <w:t xml:space="preserve">{{ </w:t>
-      </w:r>
-      <w:proofErr w:type="spellStart"/>
-      <w:r>
-        <w:rPr>
-          <w:b/>
-          <w:sz w:val="28"/>
-          <w:szCs w:val="28"/>
-        </w:rPr>
-        <w:t>convention</w:t>
-      </w:r>
-      <w:proofErr w:type="gramEnd"/>
-      <w:r>
-        <w:rPr>
-          <w:b/>
-          <w:sz w:val="28"/>
-          <w:szCs w:val="28"/>
-        </w:rPr>
-        <w:t>.numero</w:t>
-      </w:r>
-      <w:proofErr w:type="spellEnd"/>
-      <w:r>
-        <w:rPr>
-          <w:b/>
-          <w:sz w:val="28"/>
-          <w:szCs w:val="28"/>
-        </w:rPr>
-        <w:t>}}</w:t>
-      </w:r>
-    </w:p>
-    <w:p>
-      <w:pPr>
-        <w:rPr>
-          <w:b/>
-          <w:sz w:val="28"/>
-          <w:szCs w:val="28"/>
-        </w:rPr>
-      </w:pPr>
-      <w:r>
-        <w:rPr>
-          <w:b/>
-          <w:sz w:val="28"/>
-          <w:szCs w:val="28"/>
-        </w:rPr>
-        <w:t xml:space="preserve">{%- </w:t>
-      </w:r>
-      <w:proofErr w:type="spellStart"/>
-      <w:r>
-        <w:rPr>
-          <w:b/>
-          <w:sz w:val="28"/>
-          <w:szCs w:val="28"/>
-        </w:rPr>
-        <w:t>endif</w:t>
-      </w:r>
-      <w:proofErr w:type="spellEnd"/>
-      <w:r>
-        <w:rPr>
-          <w:b/>
-          <w:sz w:val="28"/>
-          <w:szCs w:val="28"/>
-        </w:rPr>
-        <w:t xml:space="preserve"> %}</w:t>
-      </w:r>
-    </w:p>
-    <w:p>
-      <w:pPr>
-        <w:rPr>
-          <w:b/>
-          <w:sz w:val="28"/>
-          <w:szCs w:val="28"/>
-        </w:rPr>
-      </w:pPr>
-      <w:r>
-        <w:rPr>
-          <w:b/>
-          <w:sz w:val="28"/>
-          <w:szCs w:val="28"/>
-        </w:rPr>
-        <w:t xml:space="preserve">{% </w:t>
-      </w:r>
-      <w:proofErr w:type="gramStart"/>
-      <w:r>
-        <w:rPr>
-          <w:b/>
-          <w:sz w:val="28"/>
-          <w:szCs w:val="28"/>
-        </w:rPr>
-        <w:t xml:space="preserve">if  </w:t>
-      </w:r>
-      <w:proofErr w:type="spellStart"/>
-      <w:r>
-        <w:rPr>
-          <w:b/>
-          <w:sz w:val="28"/>
-          <w:szCs w:val="28"/>
-        </w:rPr>
-        <w:t>convention</w:t>
-      </w:r>
-      <w:proofErr w:type="gramEnd"/>
-      <w:r>
-        <w:rPr>
-          <w:b/>
-          <w:sz w:val="28"/>
-          <w:szCs w:val="28"/>
-        </w:rPr>
-        <w:t>.date_</w:t>
-      </w:r>
-      <w:proofErr w:type="gramStart"/>
-      <w:r>
-        <w:rPr>
-          <w:b/>
-          <w:sz w:val="28"/>
-          <w:szCs w:val="28"/>
-        </w:rPr>
-        <w:t>resiliation</w:t>
-      </w:r>
-      <w:proofErr w:type="spellEnd"/>
-      <w:r>
-        <w:rPr>
-          <w:b/>
-          <w:sz w:val="28"/>
-          <w:szCs w:val="28"/>
-        </w:rPr>
-        <w:t xml:space="preserve">  %</w:t>
-      </w:r>
-      <w:proofErr w:type="gramEnd"/>
-      <w:r>
-        <w:rPr>
-          <w:b/>
-          <w:sz w:val="28"/>
-          <w:szCs w:val="28"/>
-        </w:rPr>
-        <w:t xml:space="preserve">} </w:t>
+        <w:t xml:space="preserve">{% if  convention.date_resiliation  %} </w:t>
       </w:r>
     </w:p>
     <w:tbl>
@@ -576,35 +184,7 @@
                 <w:sz w:val="28"/>
                 <w:szCs w:val="28"/>
               </w:rPr>
-              <w:t>La convention et ses avenants sont résiliés à partir du {{</w:t>
-            </w:r>
-            <w:proofErr w:type="spellStart"/>
-            <w:proofErr w:type="gramStart"/>
-            <w:r>
-              <w:rPr>
-                <w:b/>
-                <w:sz w:val="28"/>
-                <w:szCs w:val="28"/>
-              </w:rPr>
-              <w:t>convention.date</w:t>
-            </w:r>
-            <w:proofErr w:type="gramEnd"/>
-            <w:r>
-              <w:rPr>
-                <w:b/>
-                <w:sz w:val="28"/>
-                <w:szCs w:val="28"/>
-              </w:rPr>
-              <w:t>_resiliation|d</w:t>
-            </w:r>
-            <w:proofErr w:type="spellEnd"/>
-            <w:r>
-              <w:rPr>
-                <w:b/>
-                <w:sz w:val="28"/>
-                <w:szCs w:val="28"/>
-              </w:rPr>
-              <w:t xml:space="preserve">}} </w:t>
+              <w:t xml:space="preserve">La convention et ses avenants sont résiliés à partir du {{convention.date_resiliation|d}} </w:t>
             </w:r>
           </w:p>
         </w:tc>
@@ -624,71 +204,7 @@
           <w:sz w:val="28"/>
           <w:szCs w:val="28"/>
         </w:rPr>
-        <w:t xml:space="preserve">{% </w:t>
-      </w:r>
-      <w:proofErr w:type="spellStart"/>
-      <w:proofErr w:type="gramStart"/>
-      <w:r>
-        <w:rPr>
-          <w:b/>
-          <w:sz w:val="28"/>
-          <w:szCs w:val="28"/>
-        </w:rPr>
-        <w:t>elif</w:t>
-      </w:r>
-      <w:proofErr w:type="spellEnd"/>
-      <w:r>
-        <w:rPr>
-          <w:b/>
-          <w:sz w:val="28"/>
-          <w:szCs w:val="28"/>
-        </w:rPr>
-        <w:t xml:space="preserve">  </w:t>
-      </w:r>
-      <w:proofErr w:type="spellStart"/>
-      <w:r>
-        <w:rPr>
-          <w:b/>
-          <w:sz w:val="28"/>
-          <w:szCs w:val="28"/>
-        </w:rPr>
-        <w:t>convention</w:t>
-      </w:r>
-      <w:proofErr w:type="gramEnd"/>
-      <w:r>
-        <w:rPr>
-          <w:b/>
-          <w:sz w:val="28"/>
-          <w:szCs w:val="28"/>
-        </w:rPr>
-        <w:t>.date_</w:t>
-      </w:r>
-      <w:proofErr w:type="gramStart"/>
-      <w:r>
-        <w:rPr>
-          <w:b/>
-          <w:sz w:val="28"/>
-          <w:szCs w:val="28"/>
-        </w:rPr>
-        <w:t>denonciation</w:t>
-      </w:r>
-      <w:proofErr w:type="spellEnd"/>
-      <w:r>
-        <w:rPr>
-          <w:b/>
-          <w:sz w:val="28"/>
-          <w:szCs w:val="28"/>
-        </w:rPr>
-        <w:t xml:space="preserve">  %</w:t>
-      </w:r>
-      <w:proofErr w:type="gramEnd"/>
-      <w:r>
-        <w:rPr>
-          <w:b/>
-          <w:sz w:val="28"/>
-          <w:szCs w:val="28"/>
-        </w:rPr>
-        <w:t xml:space="preserve">} </w:t>
+        <w:t xml:space="preserve">{% elif  convention.date_denonciation  %} </w:t>
       </w:r>
     </w:p>
     <w:tbl>
@@ -736,35 +252,7 @@
                 <w:sz w:val="28"/>
                 <w:szCs w:val="28"/>
               </w:rPr>
-              <w:t>La convention et ses avenants sont dénoncés à partir du {{</w:t>
-            </w:r>
-            <w:proofErr w:type="spellStart"/>
-            <w:proofErr w:type="gramStart"/>
-            <w:r>
-              <w:rPr>
-                <w:b/>
-                <w:sz w:val="28"/>
-                <w:szCs w:val="28"/>
-              </w:rPr>
-              <w:t>convention.date</w:t>
-            </w:r>
-            <w:proofErr w:type="gramEnd"/>
-            <w:r>
-              <w:rPr>
-                <w:b/>
-                <w:sz w:val="28"/>
-                <w:szCs w:val="28"/>
-              </w:rPr>
-              <w:t>_denonciation|d</w:t>
-            </w:r>
-            <w:proofErr w:type="spellEnd"/>
-            <w:r>
-              <w:rPr>
-                <w:b/>
-                <w:sz w:val="28"/>
-                <w:szCs w:val="28"/>
-              </w:rPr>
-              <w:t xml:space="preserve">}} </w:t>
+              <w:t xml:space="preserve">La convention et ses avenants sont dénoncés à partir du {{convention.date_denonciation|d}} </w:t>
             </w:r>
           </w:p>
         </w:tc>
@@ -784,25 +272,7 @@
           <w:sz w:val="28"/>
           <w:szCs w:val="28"/>
         </w:rPr>
-        <w:t xml:space="preserve">{% </w:t>
-      </w:r>
-      <w:proofErr w:type="spellStart"/>
-      <w:r>
-        <w:rPr>
-          <w:b/>
-          <w:sz w:val="28"/>
-          <w:szCs w:val="28"/>
-        </w:rPr>
-        <w:t>endif</w:t>
-      </w:r>
-      <w:proofErr w:type="spellEnd"/>
-      <w:r>
-        <w:rPr>
-          <w:b/>
-          <w:sz w:val="28"/>
-          <w:szCs w:val="28"/>
-        </w:rPr>
-        <w:t xml:space="preserve"> %}</w:t>
+        <w:t>{% endif %}</w:t>
       </w:r>
     </w:p>
     <w:p>
@@ -827,29 +297,7 @@
         <w:rPr>
           <w:rFonts w:cs="TimesNewRomanPSMT"/>
         </w:rPr>
-        <w:t xml:space="preserve"> </w:t>
-      </w:r>
-      <w:proofErr w:type="gramStart"/>
-      <w:r>
-        <w:rPr>
-          <w:rFonts w:cs="TimesNewRomanPSMT"/>
-        </w:rPr>
-        <w:t xml:space="preserve">{{ </w:t>
-      </w:r>
-      <w:proofErr w:type="spellStart"/>
-      <w:r>
-        <w:rPr>
-          <w:rFonts w:cs="TimesNewRomanPSMT"/>
-        </w:rPr>
-        <w:t>programme.nom</w:t>
-      </w:r>
-      <w:proofErr w:type="spellEnd"/>
-      <w:proofErr w:type="gramEnd"/>
-      <w:r>
-        <w:rPr>
-          <w:rFonts w:cs="TimesNewRomanPSMT"/>
-        </w:rPr>
-        <w:t xml:space="preserve"> }}</w:t>
+        <w:t xml:space="preserve"> {{ programme.nom }}</w:t>
       </w:r>
     </w:p>
     <w:p>
@@ -868,777 +316,380 @@
         </w:rPr>
         <w:t xml:space="preserve">Adresse(s) de l’opération : </w:t>
       </w:r>
-      <w:proofErr w:type="gramStart"/>
-      <w:r>
-        <w:rPr>
-          <w:rFonts w:cs="TimesNewRomanPSMT"/>
-        </w:rPr>
-        <w:t xml:space="preserve">{{ </w:t>
-      </w:r>
-      <w:proofErr w:type="spellStart"/>
-      <w:r>
-        <w:rPr>
-          <w:rFonts w:cs="TimesNewRomanPSMT"/>
-        </w:rPr>
-        <w:t>programme</w:t>
-      </w:r>
-      <w:proofErr w:type="gramEnd"/>
-      <w:r>
-        <w:rPr>
-          <w:rFonts w:cs="TimesNewRomanPSMT"/>
-        </w:rPr>
-        <w:t>.adresse|inline_text_</w:t>
-      </w:r>
-      <w:proofErr w:type="gramStart"/>
-      <w:r>
-        <w:rPr>
-          <w:rFonts w:cs="TimesNewRomanPSMT"/>
-        </w:rPr>
-        <w:t>multiline</w:t>
-      </w:r>
-      <w:proofErr w:type="spellEnd"/>
-      <w:r>
-        <w:rPr>
-          <w:rFonts w:cs="TimesNewRomanPSMT"/>
-        </w:rPr>
-        <w:t xml:space="preserve"> }</w:t>
-      </w:r>
-      <w:proofErr w:type="gramEnd"/>
-      <w:r>
-        <w:rPr>
-          <w:rFonts w:cs="TimesNewRomanPSMT"/>
-        </w:rPr>
-        <w:t xml:space="preserve">}, </w:t>
+      <w:r>
+        <w:rPr>
+          <w:rFonts w:cs="TimesNewRomanPSMT"/>
+        </w:rPr>
+        <w:t xml:space="preserve">{{ programme.adresse|inline_text_multiline }}, </w:t>
       </w:r>
       <w:bookmarkStart w:id="1" w:name="CodePostal2"/>
       <w:bookmarkEnd w:id="1"/>
-      <w:proofErr w:type="gramStart"/>
-      <w:r>
-        <w:rPr>
-          <w:rFonts w:cs="TimesNewRomanPSMT"/>
-        </w:rPr>
-        <w:t xml:space="preserve">{{ </w:t>
-      </w:r>
-      <w:proofErr w:type="spellStart"/>
-      <w:r>
-        <w:rPr>
-          <w:rFonts w:cs="TimesNewRomanPSMT"/>
-        </w:rPr>
-        <w:t>programme</w:t>
-      </w:r>
-      <w:proofErr w:type="gramEnd"/>
-      <w:r>
-        <w:rPr>
-          <w:rFonts w:cs="TimesNewRomanPSMT"/>
-        </w:rPr>
-        <w:t>.code_</w:t>
-      </w:r>
-      <w:proofErr w:type="gramStart"/>
-      <w:r>
-        <w:rPr>
-          <w:rFonts w:cs="TimesNewRomanPSMT"/>
-        </w:rPr>
-        <w:t>postal</w:t>
-      </w:r>
-      <w:proofErr w:type="spellEnd"/>
-      <w:r>
-        <w:rPr>
-          <w:rFonts w:cs="TimesNewRomanPSMT"/>
-        </w:rPr>
-        <w:t xml:space="preserve"> }</w:t>
-      </w:r>
-      <w:proofErr w:type="gramEnd"/>
-      <w:r>
-        <w:rPr>
-          <w:rFonts w:cs="TimesNewRomanPSMT"/>
-        </w:rPr>
-        <w:t xml:space="preserve">} </w:t>
+      <w:r>
+        <w:rPr>
+          <w:rFonts w:cs="TimesNewRomanPSMT"/>
+        </w:rPr>
+        <w:t xml:space="preserve">{{ programme.code_postal }} </w:t>
       </w:r>
       <w:bookmarkStart w:id="2" w:name="Ville2"/>
       <w:bookmarkEnd w:id="2"/>
-      <w:proofErr w:type="gramStart"/>
+      <w:r>
+        <w:rPr>
+          <w:rFonts w:cs="TimesNewRomanPSMT"/>
+        </w:rPr>
+        <w:t>{{ programme.ville }}</w:t>
+      </w:r>
+    </w:p>
+    <w:p>
+      <w:pPr>
+        <w:rPr>
+          <w:rFonts w:cs="TimesNewRomanPSMT"/>
+        </w:rPr>
+      </w:pPr>
+    </w:p>
+    <w:p>
+      <w:pPr>
+        <w:rPr>
+          <w:rFonts w:cs="TimesNewRomanPSMT"/>
+        </w:rPr>
+      </w:pPr>
+      <w:r>
+        <w:rPr>
+          <w:rFonts w:cs="TimesNewRomanPSMT"/>
+          <w:b/>
+          <w:bCs/>
+        </w:rPr>
+        <w:t>Financement</w:t>
+      </w:r>
+      <w:r>
+        <w:rPr>
+          <w:rFonts w:cs="TimesNewRomanPSMT"/>
+          <w:b/>
+          <w:bCs/>
+        </w:rPr>
+        <w:t>{{</w:t>
+      </w:r>
+      <w:r>
+        <w:rPr>
+          <w:rFonts w:cs="TimesNewRomanPSMT"/>
+        </w:rPr>
+        <w:t xml:space="preserve"> </w:t>
+      </w:r>
+      <w:r>
+        <w:rPr>
+          <w:rFonts w:cs="TimesNewRomanPSMT"/>
+          <w:b/>
+          <w:bCs/>
+        </w:rPr>
+        <w:t>convention.get_financements</w:t>
+      </w:r>
+      <w:r>
+        <w:rPr>
+          <w:rFonts w:cs="TimesNewRomanPSMT"/>
+          <w:b/>
+          <w:bCs/>
+        </w:rPr>
+        <w:t>|length</w:t>
+      </w:r>
+      <w:r>
+        <w:rPr>
+          <w:rFonts w:cs="TimesNewRomanPSMT"/>
+          <w:b/>
+          <w:bCs/>
+        </w:rPr>
+        <w:t>|pl</w:t>
+      </w:r>
+      <w:r>
+        <w:rPr>
+          <w:b/>
+          <w:bCs/>
+        </w:rPr>
+        <w:t xml:space="preserve"> }}</w:t>
+      </w:r>
+      <w:r>
+        <w:rPr>
+          <w:rFonts w:cs="TimesNewRomanPSMT"/>
+          <w:b/>
+          <w:bCs/>
+        </w:rPr>
+        <w:t> :</w:t>
+      </w:r>
+      <w:r>
+        <w:rPr>
+          <w:rFonts w:cs="TimesNewRomanPSMT"/>
+        </w:rPr>
+        <w:t xml:space="preserve"> {{ </w:t>
+      </w:r>
+      <w:r>
+        <w:rPr>
+          <w:rFonts w:cs="TimesNewRomanPSMT"/>
+        </w:rPr>
+        <w:t>convention.</w:t>
+      </w:r>
+      <w:r>
+        <w:rPr>
+          <w:rFonts w:cs="TimesNewRomanPSMT"/>
+        </w:rPr>
+        <w:t>get_financement_display</w:t>
+      </w:r>
+    </w:p>
+    <w:p>
+      <w:r>
+        <w:rPr>
+          <w:rFonts w:cs="TimesNewRomanPSMT"/>
+        </w:rPr>
+        <w:t xml:space="preserve"> }}</w:t>
+      </w:r>
+    </w:p>
+    <w:p>
+      <w:pPr>
+        <w:rPr>
+          <w:rFonts w:cs="TimesNewRomanPSMT"/>
+        </w:rPr>
+      </w:pPr>
+    </w:p>
+    <w:p>
+      <w:pPr>
+        <w:rPr>
+          <w:rFonts w:cs="TimesNewRomanPSMT"/>
+        </w:rPr>
+      </w:pPr>
+      <w:r>
+        <w:rPr>
+          <w:rFonts w:cs="TimesNewRomanPSMT"/>
+          <w:b/>
+          <w:bCs/>
+        </w:rPr>
+        <w:t xml:space="preserve">Date d’expiration de la convention APL : </w:t>
+      </w:r>
+      <w:r>
+        <w:rPr>
+          <w:rFonts w:cs="TimesNewRomanPSMT"/>
+        </w:rPr>
+        <w:t>{{ convention.date_fin_conventionnement|d }}</w:t>
+      </w:r>
+    </w:p>
+    <w:p>
+      <w:pPr>
+        <w:rPr>
+          <w:rFonts w:cs="TimesNewRomanPSMT"/>
+        </w:rPr>
+      </w:pPr>
+    </w:p>
+    <w:p>
+      <w:pPr>
+        <w:rPr>
+          <w:rFonts w:cs="TimesNewRomanPSMT"/>
+        </w:rPr>
+      </w:pPr>
+      <w:r>
+        <w:rPr>
+          <w:rFonts w:cs="TimesNewRomanPSMT"/>
+          <w:b/>
+          <w:bCs/>
+        </w:rPr>
+        <w:t xml:space="preserve">Type de la convention : </w:t>
+      </w:r>
+      <w:r>
+        <w:rPr>
+          <w:rFonts w:cs="TimesNewRomanPSMT"/>
+        </w:rPr>
+        <w:t>{{ convention.</w:t>
+      </w:r>
+      <w:r>
+        <w:rPr>
+          <w:rFonts w:cs="TimesNewRomanPSMT"/>
+        </w:rPr>
+        <w:t>programme.</w:t>
+      </w:r>
+      <w:r>
+        <w:rPr>
+          <w:rFonts w:cs="TimesNewRomanPSMT"/>
+        </w:rPr>
+        <w:t>get_</w:t>
+      </w:r>
+      <w:r>
+        <w:rPr>
+          <w:rFonts w:cs="TimesNewRomanPSMT"/>
+        </w:rPr>
+        <w:t>nature_logement</w:t>
+      </w:r>
+      <w:r>
+        <w:rPr>
+          <w:rFonts w:cs="TimesNewRomanPSMT"/>
+        </w:rPr>
+        <w:t>_display()</w:t>
+      </w:r>
+      <w:r>
+        <w:rPr>
+          <w:rFonts w:cs="TimesNewRomanPSMT"/>
+        </w:rPr>
+        <w:t xml:space="preserve"> }}</w:t>
+      </w:r>
+    </w:p>
+    <w:p>
+      <w:pPr>
+        <w:rPr>
+          <w:rFonts w:cs="TimesNewRomanPSMT"/>
+        </w:rPr>
+      </w:pPr>
+    </w:p>
+    <w:p>
+      <w:pPr>
+        <w:rPr>
+          <w:rFonts w:cs="TimesNewRomanPSMT"/>
+        </w:rPr>
+      </w:pPr>
+      <w:r>
+        <w:rPr>
+          <w:rFonts w:cs="TimesNewRomanPSMT"/>
+        </w:rPr>
+        <w:t>{% if convention.programme.is_residence %}</w:t>
+      </w:r>
+      <w:r>
+        <w:rPr>
+          <w:rFonts w:cs="TimesNewRomanPSMT"/>
+          <w:b/>
+          <w:bCs/>
+        </w:rPr>
+        <w:t xml:space="preserve">Détail </w:t>
+      </w:r>
+      <w:r>
+        <w:rPr>
+          <w:rFonts w:cs="TimesNewRomanPSMT"/>
+          <w:b/>
+          <w:bCs/>
+        </w:rPr>
+        <w:t xml:space="preserve">du type de résidence </w:t>
+      </w:r>
+      <w:r>
+        <w:rPr>
+          <w:rFonts w:cs="TimesNewRomanPSMT"/>
+          <w:b/>
+          <w:bCs/>
+        </w:rPr>
+        <w:t xml:space="preserve">: </w:t>
+      </w:r>
+      <w:r>
+        <w:rPr>
+          <w:rFonts w:cs="TimesNewRomanPSMT"/>
+        </w:rPr>
+        <w:t>{</w:t>
+      </w:r>
+      <w:r>
+        <w:rPr>
+          <w:rFonts w:cs="TimesNewRomanPSMT"/>
+        </w:rPr>
+        <w:t>{ residence</w:t>
+      </w:r>
+      <w:r>
+        <w:rPr>
+          <w:rFonts w:cs="TimesNewRomanPSMT"/>
+        </w:rPr>
+        <w:t>_attributions</w:t>
+      </w:r>
+      <w:r>
+        <w:rPr>
+          <w:rFonts w:cs="TimesNewRomanPSMT"/>
+        </w:rPr>
+        <w:t xml:space="preserve"> }}</w:t>
+      </w:r>
+      <w:r>
+        <w:rPr>
+          <w:rFonts w:cs="TimesNewRomanPSMT"/>
+        </w:rPr>
+        <w:t>{% endif %}{% if convention.programme.is_foyer %}</w:t>
+      </w:r>
+      <w:r>
+        <w:rPr>
+          <w:rFonts w:cs="TimesNewRomanPSMT"/>
+          <w:b/>
+          <w:bCs/>
+        </w:rPr>
+        <w:t>Détail</w:t>
+      </w:r>
+      <w:r>
+        <w:rPr>
+          <w:rFonts w:cs="TimesNewRomanPSMT"/>
+          <w:b/>
+          <w:bCs/>
+        </w:rPr>
+        <w:t xml:space="preserve"> du type de foyer </w:t>
+      </w:r>
+      <w:r>
+        <w:rPr>
+          <w:rFonts w:cs="TimesNewRomanPSMT"/>
+          <w:b/>
+          <w:bCs/>
+        </w:rPr>
+        <w:t xml:space="preserve">: </w:t>
+      </w:r>
       <w:r>
         <w:rPr>
           <w:rFonts w:cs="TimesNewRomanPSMT"/>
         </w:rPr>
         <w:t xml:space="preserve">{{ </w:t>
       </w:r>
-      <w:proofErr w:type="spellStart"/>
-      <w:r>
-        <w:rPr>
-          <w:rFonts w:cs="TimesNewRomanPSMT"/>
-        </w:rPr>
-        <w:t>programme</w:t>
-      </w:r>
-      <w:proofErr w:type="gramEnd"/>
-      <w:r>
-        <w:rPr>
-          <w:rFonts w:cs="TimesNewRomanPSMT"/>
-        </w:rPr>
-        <w:t>.</w:t>
-      </w:r>
-      <w:proofErr w:type="gramStart"/>
-      <w:r>
-        <w:rPr>
-          <w:rFonts w:cs="TimesNewRomanPSMT"/>
-        </w:rPr>
-        <w:t>ville</w:t>
-      </w:r>
-      <w:proofErr w:type="spellEnd"/>
-      <w:r>
-        <w:rPr>
-          <w:rFonts w:cs="TimesNewRomanPSMT"/>
-        </w:rPr>
-        <w:t xml:space="preserve"> }</w:t>
-      </w:r>
-      <w:proofErr w:type="gramEnd"/>
-      <w:r>
-        <w:rPr>
-          <w:rFonts w:cs="TimesNewRomanPSMT"/>
-        </w:rPr>
-        <w:t>}</w:t>
-      </w:r>
-    </w:p>
-    <w:p>
-      <w:pPr>
-        <w:rPr>
-          <w:rFonts w:cs="TimesNewRomanPSMT"/>
-        </w:rPr>
-      </w:pPr>
-    </w:p>
-    <w:p>
-      <w:pPr>
-        <w:rPr>
-          <w:rFonts w:cs="TimesNewRomanPSMT"/>
-        </w:rPr>
-      </w:pPr>
-      <w:proofErr w:type="gramStart"/>
+      <w:r>
+        <w:rPr>
+          <w:rFonts w:cs="TimesNewRomanPSMT"/>
+        </w:rPr>
+        <w:t>foyer_</w:t>
+      </w:r>
+      <w:r>
+        <w:rPr>
+          <w:rFonts w:cs="TimesNewRomanPSMT"/>
+        </w:rPr>
+        <w:t>attribution</w:t>
+      </w:r>
+      <w:r>
+        <w:rPr>
+          <w:rFonts w:cs="TimesNewRomanPSMT"/>
+        </w:rPr>
+        <w:t>s</w:t>
+      </w:r>
+      <w:r>
+        <w:rPr>
+          <w:rFonts w:cs="TimesNewRomanPSMT"/>
+        </w:rPr>
+        <w:t xml:space="preserve"> }}</w:t>
+      </w:r>
+      <w:r>
+        <w:rPr>
+          <w:rFonts w:cs="TimesNewRomanPSMT"/>
+        </w:rPr>
+        <w:t>{% endif %}</w:t>
+      </w:r>
+    </w:p>
+    <w:p>
+      <w:pPr>
+        <w:rPr>
+          <w:rFonts w:cs="TimesNewRomanPSMT"/>
+        </w:rPr>
+      </w:pPr>
+    </w:p>
+    <w:p>
       <w:r>
         <w:rPr>
           <w:rFonts w:cs="TimesNewRomanPSMT"/>
           <w:b/>
           <w:bCs/>
         </w:rPr>
-        <w:t>Financement</w:t>
-      </w:r>
-      <w:r>
-        <w:rPr>
-          <w:rFonts w:cs="TimesNewRomanPSMT"/>
-          <w:b/>
-          <w:bCs/>
-        </w:rPr>
-        <w:t>{{</w:t>
-      </w:r>
-      <w:r>
-        <w:rPr>
-          <w:rFonts w:cs="TimesNewRomanPSMT"/>
-        </w:rPr>
+        <w:t xml:space="preserve">Date de signature de la convention APL : </w:t>
+      </w:r>
+      <w:r>
+        <w:rPr>
+          <w:rFonts w:cs="TimesNewRomanPSMT"/>
+        </w:rPr>
+        <w:t>{{ convention</w:t>
+      </w:r>
+      <w:r>
         <w:t xml:space="preserve"> </w:t>
       </w:r>
-      <w:proofErr w:type="spellStart"/>
-      <w:r>
-        <w:rPr>
-          <w:rFonts w:cs="TimesNewRomanPSMT"/>
-          <w:b/>
-          <w:bCs/>
-        </w:rPr>
-        <w:t>convention.get</w:t>
-      </w:r>
-      <w:proofErr w:type="gramEnd"/>
-      <w:r>
-        <w:rPr>
-          <w:rFonts w:cs="TimesNewRomanPSMT"/>
-          <w:b/>
-          <w:bCs/>
-        </w:rPr>
-        <w:t>_financements</w:t>
-      </w:r>
-      <w:r>
-        <w:rPr>
-          <w:rFonts w:cs="TimesNewRomanPSMT"/>
-          <w:b/>
-          <w:bCs/>
-        </w:rPr>
-        <w:t>|length</w:t>
-      </w:r>
-      <w:r>
-        <w:rPr>
-          <w:rFonts w:cs="TimesNewRomanPSMT"/>
-          <w:b/>
-          <w:bCs/>
-        </w:rPr>
-        <w:t>|</w:t>
-      </w:r>
-      <w:proofErr w:type="gramStart"/>
-      <w:r>
-        <w:rPr>
-          <w:rFonts w:cs="TimesNewRomanPSMT"/>
-          <w:b/>
-          <w:bCs/>
-        </w:rPr>
-        <w:t>pl</w:t>
-      </w:r>
-      <w:proofErr w:type="spellEnd"/>
-      <w:r>
-        <w:rPr>
-          <w:b/>
-          <w:bCs/>
-        </w:rPr>
-        <w:t xml:space="preserve"> }</w:t>
-      </w:r>
-      <w:proofErr w:type="gramEnd"/>
-      <w:r>
-        <w:rPr>
-          <w:b/>
-          <w:bCs/>
-        </w:rPr>
-        <w:t>}</w:t>
-      </w:r>
-      <w:r>
-        <w:rPr>
-          <w:rFonts w:cs="TimesNewRomanPSMT"/>
-          <w:b/>
-          <w:bCs/>
-        </w:rPr>
-        <w:t> :</w:t>
-      </w:r>
-      <w:r>
-        <w:rPr>
-          <w:rFonts w:cs="TimesNewRomanPSMT"/>
-        </w:rPr>
-        <w:t xml:space="preserve"> </w:t>
-      </w:r>
-      <w:proofErr w:type="gramStart"/>
-      <w:r>
-        <w:rPr>
-          <w:rFonts w:cs="TimesNewRomanPSMT"/>
-        </w:rPr>
-        <w:t xml:space="preserve">{{ </w:t>
-      </w:r>
-      <w:proofErr w:type="spellStart"/>
-      <w:r>
-        <w:rPr>
-          <w:rFonts w:cs="TimesNewRomanPSMT"/>
-        </w:rPr>
-        <w:t>convention.</w:t>
-      </w:r>
-      <w:r>
-        <w:rPr>
-          <w:rFonts w:cs="TimesNewRomanPSMT"/>
-        </w:rPr>
-        <w:t>get</w:t>
-      </w:r>
-      <w:proofErr w:type="gramEnd"/>
-      <w:r>
-        <w:rPr>
-          <w:rFonts w:cs="TimesNewRomanPSMT"/>
-        </w:rPr>
-        <w:t>_financement_display</w:t>
-      </w:r>
-      <w:proofErr w:type="spellEnd"/>
-    </w:p>
-    <w:p>
-      <w:r>
-        <w:rPr>
-          <w:rFonts w:cs="TimesNewRomanPSMT"/>
-        </w:rPr>
-        <w:t xml:space="preserve"> }}</w:t>
-      </w:r>
-    </w:p>
-    <w:p>
-      <w:pPr>
-        <w:rPr>
-          <w:rFonts w:cs="TimesNewRomanPSMT"/>
-        </w:rPr>
-      </w:pPr>
-    </w:p>
-    <w:p>
-      <w:pPr>
-        <w:rPr>
-          <w:rFonts w:cs="TimesNewRomanPSMT"/>
-        </w:rPr>
-      </w:pPr>
-      <w:r>
-        <w:rPr>
-          <w:rFonts w:cs="TimesNewRomanPSMT"/>
-          <w:b/>
-          <w:bCs/>
-        </w:rPr>
-        <w:t xml:space="preserve">Date d’expiration de la convention APL : </w:t>
-      </w:r>
-      <w:proofErr w:type="gramStart"/>
-      <w:r>
-        <w:rPr>
-          <w:rFonts w:cs="TimesNewRomanPSMT"/>
-        </w:rPr>
-        <w:t xml:space="preserve">{{ </w:t>
-      </w:r>
-      <w:proofErr w:type="spellStart"/>
-      <w:r>
-        <w:rPr>
-          <w:rFonts w:cs="TimesNewRomanPSMT"/>
-        </w:rPr>
-        <w:t>convention</w:t>
-      </w:r>
-      <w:proofErr w:type="gramEnd"/>
-      <w:r>
-        <w:rPr>
-          <w:rFonts w:cs="TimesNewRomanPSMT"/>
-        </w:rPr>
-        <w:t>.date_fin_conventionnement|</w:t>
-      </w:r>
-      <w:proofErr w:type="gramStart"/>
-      <w:r>
-        <w:rPr>
-          <w:rFonts w:cs="TimesNewRomanPSMT"/>
-        </w:rPr>
-        <w:t>d</w:t>
-      </w:r>
-      <w:proofErr w:type="spellEnd"/>
-      <w:r>
-        <w:rPr>
-          <w:rFonts w:cs="TimesNewRomanPSMT"/>
-        </w:rPr>
-        <w:t xml:space="preserve"> }</w:t>
-      </w:r>
-      <w:proofErr w:type="gramEnd"/>
-      <w:r>
-        <w:rPr>
-          <w:rFonts w:cs="TimesNewRomanPSMT"/>
-        </w:rPr>
-        <w:t>}</w:t>
-      </w:r>
-    </w:p>
-    <w:p>
-      <w:pPr>
-        <w:rPr>
-          <w:rFonts w:cs="TimesNewRomanPSMT"/>
-        </w:rPr>
-      </w:pPr>
-    </w:p>
-    <w:p>
-      <w:pPr>
-        <w:rPr>
-          <w:rFonts w:cs="TimesNewRomanPSMT"/>
-        </w:rPr>
-      </w:pPr>
-      <w:r>
-        <w:rPr>
-          <w:rFonts w:cs="TimesNewRomanPSMT"/>
-          <w:b/>
-          <w:bCs/>
-        </w:rPr>
-        <w:t xml:space="preserve">Type de la convention : </w:t>
-      </w:r>
-      <w:proofErr w:type="gramStart"/>
-      <w:r>
-        <w:rPr>
-          <w:rFonts w:cs="TimesNewRomanPSMT"/>
-        </w:rPr>
-        <w:t xml:space="preserve">{{ </w:t>
-      </w:r>
-      <w:proofErr w:type="spellStart"/>
-      <w:r>
-        <w:rPr>
-          <w:rFonts w:cs="TimesNewRomanPSMT"/>
-        </w:rPr>
-        <w:t>convention.</w:t>
-      </w:r>
-      <w:r>
-        <w:rPr>
-          <w:rFonts w:cs="TimesNewRomanPSMT"/>
-        </w:rPr>
-        <w:t>programme.</w:t>
-      </w:r>
-      <w:r>
-        <w:rPr>
-          <w:rFonts w:cs="TimesNewRomanPSMT"/>
-        </w:rPr>
-        <w:t>get</w:t>
-      </w:r>
-      <w:proofErr w:type="gramEnd"/>
-      <w:r>
-        <w:rPr>
-          <w:rFonts w:cs="TimesNewRomanPSMT"/>
-        </w:rPr>
-        <w:t>_</w:t>
-      </w:r>
-      <w:r>
-        <w:rPr>
-          <w:rFonts w:cs="TimesNewRomanPSMT"/>
-        </w:rPr>
-        <w:t>nature_logement</w:t>
-      </w:r>
-      <w:r>
-        <w:rPr>
-          <w:rFonts w:cs="TimesNewRomanPSMT"/>
-        </w:rPr>
-        <w:t>_</w:t>
-      </w:r>
-      <w:proofErr w:type="gramStart"/>
-      <w:r>
-        <w:rPr>
-          <w:rFonts w:cs="TimesNewRomanPSMT"/>
-        </w:rPr>
-        <w:t>display</w:t>
-      </w:r>
-      <w:proofErr w:type="spellEnd"/>
-      <w:r>
-        <w:rPr>
-          <w:rFonts w:cs="TimesNewRomanPSMT"/>
-        </w:rPr>
-        <w:t>()</w:t>
-      </w:r>
-      <w:r>
-        <w:rPr>
-          <w:rFonts w:cs="TimesNewRomanPSMT"/>
-        </w:rPr>
-        <w:t xml:space="preserve"> }</w:t>
-      </w:r>
-      <w:proofErr w:type="gramEnd"/>
-      <w:r>
-        <w:rPr>
-          <w:rFonts w:cs="TimesNewRomanPSMT"/>
-        </w:rPr>
-        <w:t>}</w:t>
-      </w:r>
-    </w:p>
-    <w:p>
-      <w:pPr>
-        <w:rPr>
-          <w:rFonts w:cs="TimesNewRomanPSMT"/>
-        </w:rPr>
-      </w:pPr>
-    </w:p>
-    <w:p>
-      <w:pPr>
-        <w:rPr>
-          <w:rFonts w:cs="TimesNewRomanPSMT"/>
-        </w:rPr>
-      </w:pPr>
-      <w:r>
-        <w:rPr>
-          <w:rFonts w:cs="TimesNewRomanPSMT"/>
-        </w:rPr>
-        <w:t xml:space="preserve">{% if </w:t>
-      </w:r>
-      <w:proofErr w:type="spellStart"/>
-      <w:r>
-        <w:rPr>
-          <w:rFonts w:cs="TimesNewRomanPSMT"/>
-        </w:rPr>
-        <w:t>convention.programme.is_residence</w:t>
-      </w:r>
-      <w:proofErr w:type="spellEnd"/>
-      <w:r>
-        <w:rPr>
-          <w:rFonts w:cs="TimesNewRomanPSMT"/>
-        </w:rPr>
-        <w:t xml:space="preserve"> </w:t>
-      </w:r>
-      <w:proofErr w:type="gramStart"/>
-      <w:r>
-        <w:rPr>
-          <w:rFonts w:cs="TimesNewRomanPSMT"/>
-        </w:rPr>
-        <w:t>%}</w:t>
-      </w:r>
-      <w:r>
-        <w:rPr>
-          <w:rFonts w:cs="TimesNewRomanPSMT"/>
-          <w:b/>
-          <w:bCs/>
-        </w:rPr>
-        <w:t>Détail</w:t>
-      </w:r>
-      <w:proofErr w:type="gramEnd"/>
-      <w:r>
-        <w:rPr>
-          <w:rFonts w:cs="TimesNewRomanPSMT"/>
-          <w:b/>
-          <w:bCs/>
-        </w:rPr>
-        <w:t xml:space="preserve"> </w:t>
-      </w:r>
-      <w:r>
-        <w:rPr>
-          <w:rFonts w:cs="TimesNewRomanPSMT"/>
-          <w:b/>
-          <w:bCs/>
-        </w:rPr>
-        <w:t xml:space="preserve">du type de résidence </w:t>
-      </w:r>
-      <w:r>
-        <w:rPr>
-          <w:rFonts w:cs="TimesNewRomanPSMT"/>
-          <w:b/>
-          <w:bCs/>
-        </w:rPr>
-        <w:t xml:space="preserve">: </w:t>
-      </w:r>
-      <w:proofErr w:type="gramStart"/>
-      <w:r>
-        <w:rPr>
-          <w:rFonts w:cs="TimesNewRomanPSMT"/>
-        </w:rPr>
-        <w:t>{</w:t>
-      </w:r>
-      <w:r>
-        <w:rPr>
-          <w:rFonts w:cs="TimesNewRomanPSMT"/>
-        </w:rPr>
-        <w:t xml:space="preserve">{ </w:t>
-      </w:r>
-      <w:proofErr w:type="spellStart"/>
-      <w:r>
-        <w:rPr>
-          <w:rFonts w:cs="TimesNewRomanPSMT"/>
-        </w:rPr>
-        <w:t>residence</w:t>
-      </w:r>
-      <w:proofErr w:type="gramEnd"/>
-      <w:r>
-        <w:rPr>
-          <w:rFonts w:cs="TimesNewRomanPSMT"/>
-        </w:rPr>
-        <w:t>_</w:t>
-      </w:r>
-      <w:proofErr w:type="gramStart"/>
-      <w:r>
-        <w:rPr>
-          <w:rFonts w:cs="TimesNewRomanPSMT"/>
-        </w:rPr>
-        <w:t>attributions</w:t>
-      </w:r>
-      <w:proofErr w:type="spellEnd"/>
-      <w:r>
-        <w:rPr>
-          <w:rFonts w:cs="TimesNewRomanPSMT"/>
-        </w:rPr>
-        <w:t xml:space="preserve"> }}</w:t>
-      </w:r>
-      <w:r>
-        <w:rPr>
-          <w:rFonts w:cs="TimesNewRomanPSMT"/>
-        </w:rPr>
-        <w:t>{</w:t>
-      </w:r>
-      <w:proofErr w:type="gramEnd"/>
-      <w:r>
-        <w:rPr>
-          <w:rFonts w:cs="TimesNewRomanPSMT"/>
-        </w:rPr>
-        <w:t xml:space="preserve">% </w:t>
-      </w:r>
-      <w:proofErr w:type="spellStart"/>
-      <w:r>
-        <w:rPr>
-          <w:rFonts w:cs="TimesNewRomanPSMT"/>
-        </w:rPr>
-        <w:t>endif</w:t>
-      </w:r>
-      <w:proofErr w:type="spellEnd"/>
-      <w:r>
-        <w:rPr>
-          <w:rFonts w:cs="TimesNewRomanPSMT"/>
-        </w:rPr>
-        <w:t xml:space="preserve"> </w:t>
-      </w:r>
-      <w:proofErr w:type="gramStart"/>
-      <w:r>
-        <w:rPr>
-          <w:rFonts w:cs="TimesNewRomanPSMT"/>
-        </w:rPr>
-        <w:t>%}{</w:t>
-      </w:r>
-      <w:proofErr w:type="gramEnd"/>
-      <w:r>
-        <w:rPr>
-          <w:rFonts w:cs="TimesNewRomanPSMT"/>
-        </w:rPr>
-        <w:t xml:space="preserve">% if </w:t>
-      </w:r>
-      <w:proofErr w:type="spellStart"/>
-      <w:r>
-        <w:rPr>
-          <w:rFonts w:cs="TimesNewRomanPSMT"/>
-        </w:rPr>
-        <w:t>convention.programme.is_foyer</w:t>
-      </w:r>
-      <w:proofErr w:type="spellEnd"/>
-      <w:r>
-        <w:rPr>
-          <w:rFonts w:cs="TimesNewRomanPSMT"/>
-        </w:rPr>
-        <w:t xml:space="preserve"> </w:t>
-      </w:r>
-      <w:proofErr w:type="gramStart"/>
-      <w:r>
-        <w:rPr>
-          <w:rFonts w:cs="TimesNewRomanPSMT"/>
-        </w:rPr>
-        <w:t>%}</w:t>
-      </w:r>
-      <w:r>
-        <w:rPr>
-          <w:rFonts w:cs="TimesNewRomanPSMT"/>
-          <w:b/>
-          <w:bCs/>
-        </w:rPr>
-        <w:t>Détail</w:t>
-      </w:r>
-      <w:proofErr w:type="gramEnd"/>
-      <w:r>
-        <w:rPr>
-          <w:rFonts w:cs="TimesNewRomanPSMT"/>
-          <w:b/>
-          <w:bCs/>
-        </w:rPr>
-        <w:t xml:space="preserve"> du type de foyer </w:t>
-      </w:r>
-      <w:r>
-        <w:rPr>
-          <w:rFonts w:cs="TimesNewRomanPSMT"/>
-          <w:b/>
-          <w:bCs/>
-        </w:rPr>
-        <w:t xml:space="preserve">: </w:t>
-      </w:r>
-      <w:proofErr w:type="gramStart"/>
-      <w:r>
-        <w:rPr>
-          <w:rFonts w:cs="TimesNewRomanPSMT"/>
-        </w:rPr>
-        <w:t xml:space="preserve">{{ </w:t>
-      </w:r>
-      <w:proofErr w:type="spellStart"/>
-      <w:r>
-        <w:rPr>
-          <w:rFonts w:cs="TimesNewRomanPSMT"/>
-        </w:rPr>
-        <w:t>foyer</w:t>
-      </w:r>
-      <w:proofErr w:type="gramEnd"/>
-      <w:r>
-        <w:rPr>
-          <w:rFonts w:cs="TimesNewRomanPSMT"/>
-        </w:rPr>
-        <w:t>_</w:t>
-      </w:r>
-      <w:proofErr w:type="gramStart"/>
-      <w:r>
-        <w:rPr>
-          <w:rFonts w:cs="TimesNewRomanPSMT"/>
-        </w:rPr>
-        <w:t>attribution</w:t>
-      </w:r>
-      <w:r>
-        <w:rPr>
-          <w:rFonts w:cs="TimesNewRomanPSMT"/>
-        </w:rPr>
-        <w:t>s</w:t>
-      </w:r>
-      <w:proofErr w:type="spellEnd"/>
-      <w:r>
-        <w:rPr>
-          <w:rFonts w:cs="TimesNewRomanPSMT"/>
-        </w:rPr>
-        <w:t xml:space="preserve"> }}</w:t>
-      </w:r>
-      <w:r>
-        <w:rPr>
-          <w:rFonts w:cs="TimesNewRomanPSMT"/>
-        </w:rPr>
-        <w:t>{</w:t>
-      </w:r>
-      <w:proofErr w:type="gramEnd"/>
-      <w:r>
-        <w:rPr>
-          <w:rFonts w:cs="TimesNewRomanPSMT"/>
-        </w:rPr>
-        <w:t xml:space="preserve">% </w:t>
-      </w:r>
-      <w:proofErr w:type="spellStart"/>
-      <w:r>
-        <w:rPr>
-          <w:rFonts w:cs="TimesNewRomanPSMT"/>
-        </w:rPr>
-        <w:t>endif</w:t>
-      </w:r>
-      <w:proofErr w:type="spellEnd"/>
-      <w:r>
-        <w:rPr>
-          <w:rFonts w:cs="TimesNewRomanPSMT"/>
-        </w:rPr>
-        <w:t xml:space="preserve"> %}</w:t>
-      </w:r>
-    </w:p>
-    <w:p>
-      <w:pPr>
-        <w:rPr>
-          <w:rFonts w:cs="TimesNewRomanPSMT"/>
-        </w:rPr>
-      </w:pPr>
-    </w:p>
-    <w:p>
-      <w:r>
-        <w:rPr>
-          <w:rFonts w:cs="TimesNewRomanPSMT"/>
-          <w:b/>
-          <w:bCs/>
-        </w:rPr>
-        <w:t xml:space="preserve">Date de signature de la convention APL : </w:t>
-      </w:r>
-      <w:proofErr w:type="gramStart"/>
-      <w:r>
-        <w:rPr>
-          <w:rFonts w:cs="TimesNewRomanPSMT"/>
-        </w:rPr>
-        <w:t>{{ convention</w:t>
-      </w:r>
-      <w:r>
-        <w:t xml:space="preserve"> </w:t>
-      </w:r>
-      <w:r>
-        <w:rPr>
-          <w:rFonts w:cs="TimesNewRomanPSMT"/>
-        </w:rPr>
-        <w:t>.</w:t>
-      </w:r>
-      <w:proofErr w:type="spellStart"/>
-      <w:r>
-        <w:rPr>
-          <w:rFonts w:cs="TimesNewRomanPSMT"/>
-        </w:rPr>
-        <w:t>televersement</w:t>
-      </w:r>
-      <w:proofErr w:type="gramEnd"/>
-      <w:r>
-        <w:rPr>
-          <w:rFonts w:cs="TimesNewRomanPSMT"/>
-        </w:rPr>
-        <w:t>_convention_signee_le|</w:t>
-      </w:r>
-      <w:proofErr w:type="gramStart"/>
-      <w:r>
-        <w:rPr>
-          <w:rFonts w:cs="TimesNewRomanPSMT"/>
-        </w:rPr>
-        <w:t>d</w:t>
-      </w:r>
-      <w:proofErr w:type="spellEnd"/>
-      <w:r>
-        <w:rPr>
-          <w:rFonts w:cs="TimesNewRomanPSMT"/>
-        </w:rPr>
-        <w:t xml:space="preserve"> }</w:t>
-      </w:r>
-      <w:proofErr w:type="gramEnd"/>
-      <w:r>
-        <w:rPr>
-          <w:rFonts w:cs="TimesNewRomanPSMT"/>
-        </w:rPr>
-        <w:t>}</w:t>
+      <w:r>
+        <w:rPr>
+          <w:rFonts w:cs="TimesNewRomanPSMT"/>
+        </w:rPr>
+        <w:t>.televersement_convention_signee_le|d }}</w:t>
       </w:r>
     </w:p>
     <w:p>
@@ -1658,47 +709,11 @@
         <w:lastRenderedPageBreak/>
         <w:t xml:space="preserve">Coordonnées du propriétaire : </w:t>
       </w:r>
-      <w:proofErr w:type="gramStart"/>
-      <w:r>
-        <w:rPr>
-          <w:rFonts w:cs="TimesNewRomanPSMT"/>
-        </w:rPr>
-        <w:t xml:space="preserve">{{ </w:t>
-      </w:r>
-      <w:proofErr w:type="spellStart"/>
-      <w:r>
-        <w:rPr>
-          <w:rFonts w:cs="TimesNewRomanPSMT"/>
-        </w:rPr>
-        <w:t>bailleur.nom</w:t>
-      </w:r>
-      <w:proofErr w:type="gramEnd"/>
-      <w:r>
-        <w:rPr>
-          <w:rFonts w:cs="TimesNewRomanPSMT"/>
-        </w:rPr>
-        <w:t>|</w:t>
-      </w:r>
-      <w:proofErr w:type="gramStart"/>
-      <w:r>
-        <w:rPr>
-          <w:rFonts w:cs="TimesNewRomanPSMT"/>
-        </w:rPr>
-        <w:t>upper</w:t>
-      </w:r>
-      <w:proofErr w:type="spellEnd"/>
-      <w:r>
-        <w:rPr>
-          <w:rFonts w:cs="TimesNewRomanPSMT"/>
-        </w:rPr>
-        <w:t xml:space="preserve"> }</w:t>
-      </w:r>
-      <w:proofErr w:type="gramEnd"/>
-      <w:r>
-        <w:rPr>
-          <w:rFonts w:cs="TimesNewRomanPSMT"/>
-        </w:rPr>
-        <w:t>}</w:t>
+      <w:r>
+        <w:rPr>
+          <w:rFonts w:cs="TimesNewRomanPSMT"/>
+        </w:rPr>
+        <w:t>{{ bailleur.nom|upper }}</w:t>
       </w:r>
       <w:bookmarkStart w:id="3" w:name="NomProgramme1"/>
       <w:bookmarkEnd w:id="3"/>
@@ -1706,133 +721,7 @@
         <w:rPr>
           <w:rFonts w:cs="TimesNewRomanPSMT"/>
         </w:rPr>
-        <w:t xml:space="preserve">, </w:t>
-      </w:r>
-      <w:proofErr w:type="gramStart"/>
-      <w:r>
-        <w:rPr>
-          <w:rFonts w:cs="TimesNewRomanPSMT"/>
-        </w:rPr>
-        <w:t xml:space="preserve">{{ </w:t>
-      </w:r>
-      <w:proofErr w:type="spellStart"/>
-      <w:r>
-        <w:rPr>
-          <w:rFonts w:cs="TimesNewRomanPSMT"/>
-        </w:rPr>
-        <w:t>bailleur</w:t>
-      </w:r>
-      <w:proofErr w:type="gramEnd"/>
-      <w:r>
-        <w:rPr>
-          <w:rFonts w:cs="TimesNewRomanPSMT"/>
-        </w:rPr>
-        <w:t>.</w:t>
-      </w:r>
-      <w:proofErr w:type="gramStart"/>
-      <w:r>
-        <w:rPr>
-          <w:rFonts w:cs="TimesNewRomanPSMT"/>
-        </w:rPr>
-        <w:t>adresse</w:t>
-      </w:r>
-      <w:proofErr w:type="spellEnd"/>
-      <w:r>
-        <w:rPr>
-          <w:rFonts w:cs="TimesNewRomanPSMT"/>
-        </w:rPr>
-        <w:t xml:space="preserve"> }</w:t>
-      </w:r>
-      <w:proofErr w:type="gramEnd"/>
-      <w:r>
-        <w:rPr>
-          <w:rFonts w:cs="TimesNewRomanPSMT"/>
-        </w:rPr>
-        <w:t xml:space="preserve">}, </w:t>
-      </w:r>
-      <w:proofErr w:type="gramStart"/>
-      <w:r>
-        <w:rPr>
-          <w:rFonts w:cs="TimesNewRomanPSMT"/>
-        </w:rPr>
-        <w:t xml:space="preserve">{{ </w:t>
-      </w:r>
-      <w:proofErr w:type="spellStart"/>
-      <w:r>
-        <w:rPr>
-          <w:rFonts w:cs="TimesNewRomanPSMT"/>
-        </w:rPr>
-        <w:t>bailleur</w:t>
-      </w:r>
-      <w:proofErr w:type="gramEnd"/>
-      <w:r>
-        <w:rPr>
-          <w:rFonts w:cs="TimesNewRomanPSMT"/>
-        </w:rPr>
-        <w:t>.code_</w:t>
-      </w:r>
-      <w:proofErr w:type="gramStart"/>
-      <w:r>
-        <w:rPr>
-          <w:rFonts w:cs="TimesNewRomanPSMT"/>
-        </w:rPr>
-        <w:t>postal</w:t>
-      </w:r>
-      <w:proofErr w:type="spellEnd"/>
-      <w:r>
-        <w:rPr>
-          <w:rFonts w:cs="TimesNewRomanPSMT"/>
-        </w:rPr>
-        <w:t xml:space="preserve"> }</w:t>
-      </w:r>
-      <w:proofErr w:type="gramEnd"/>
-      <w:r>
-        <w:rPr>
-          <w:rFonts w:cs="TimesNewRomanPSMT"/>
-        </w:rPr>
-        <w:t xml:space="preserve">} </w:t>
-      </w:r>
-      <w:proofErr w:type="gramStart"/>
-      <w:r>
-        <w:rPr>
-          <w:rFonts w:cs="TimesNewRomanPSMT"/>
-        </w:rPr>
-        <w:t xml:space="preserve">{{ </w:t>
-      </w:r>
-      <w:proofErr w:type="spellStart"/>
-      <w:r>
-        <w:rPr>
-          <w:rFonts w:cs="TimesNewRomanPSMT"/>
-        </w:rPr>
-        <w:t>bailleur</w:t>
-      </w:r>
-      <w:proofErr w:type="gramEnd"/>
-      <w:r>
-        <w:rPr>
-          <w:rFonts w:cs="TimesNewRomanPSMT"/>
-        </w:rPr>
-        <w:t>.</w:t>
-      </w:r>
-      <w:proofErr w:type="gramStart"/>
-      <w:r>
-        <w:rPr>
-          <w:rFonts w:cs="TimesNewRomanPSMT"/>
-        </w:rPr>
-        <w:t>ville</w:t>
-      </w:r>
-      <w:proofErr w:type="spellEnd"/>
-      <w:r>
-        <w:rPr>
-          <w:rFonts w:cs="TimesNewRomanPSMT"/>
-        </w:rPr>
-        <w:t xml:space="preserve"> }</w:t>
-      </w:r>
-      <w:proofErr w:type="gramEnd"/>
-      <w:r>
-        <w:rPr>
-          <w:rFonts w:cs="TimesNewRomanPSMT"/>
-        </w:rPr>
-        <w:t>}</w:t>
+        <w:t>, {{ bailleur.adresse }}, {{ bailleur.code_postal }} {{ bailleur.ville }}</w:t>
       </w:r>
     </w:p>
     <w:p>
@@ -1851,173 +740,11 @@
         </w:rPr>
         <w:t xml:space="preserve">Coordonnées du gestionnaire : </w:t>
       </w:r>
-      <w:proofErr w:type="gramStart"/>
-      <w:r>
-        <w:rPr>
-          <w:rFonts w:cs="TimesNewRomanPSMT"/>
-        </w:rPr>
-        <w:t xml:space="preserve">{{ </w:t>
-      </w:r>
-      <w:proofErr w:type="spellStart"/>
-      <w:r>
-        <w:rPr>
-          <w:rFonts w:cs="TimesNewRomanPSMT"/>
-        </w:rPr>
-        <w:t>bailleur.nom</w:t>
-      </w:r>
-      <w:proofErr w:type="gramEnd"/>
-      <w:r>
-        <w:rPr>
-          <w:rFonts w:cs="TimesNewRomanPSMT"/>
-        </w:rPr>
-        <w:t>|</w:t>
-      </w:r>
-      <w:proofErr w:type="gramStart"/>
-      <w:r>
-        <w:rPr>
-          <w:rFonts w:cs="TimesNewRomanPSMT"/>
-        </w:rPr>
-        <w:t>upper</w:t>
-      </w:r>
-      <w:proofErr w:type="spellEnd"/>
-      <w:r>
-        <w:rPr>
-          <w:rFonts w:cs="TimesNewRomanPSMT"/>
-        </w:rPr>
-        <w:t xml:space="preserve"> }</w:t>
-      </w:r>
-      <w:proofErr w:type="gramEnd"/>
-      <w:r>
-        <w:rPr>
-          <w:rFonts w:cs="TimesNewRomanPSMT"/>
-        </w:rPr>
-        <w:t xml:space="preserve">}, </w:t>
-      </w:r>
-      <w:proofErr w:type="gramStart"/>
-      <w:r>
-        <w:rPr>
-          <w:rFonts w:cs="TimesNewRomanPSMT"/>
-        </w:rPr>
-        <w:t xml:space="preserve">{{ </w:t>
-      </w:r>
-      <w:proofErr w:type="spellStart"/>
-      <w:r>
-        <w:rPr>
-          <w:rFonts w:cs="TimesNewRomanPSMT"/>
-        </w:rPr>
-        <w:t>bailleur</w:t>
-      </w:r>
-      <w:proofErr w:type="gramEnd"/>
-      <w:r>
-        <w:rPr>
-          <w:rFonts w:cs="TimesNewRomanPSMT"/>
-        </w:rPr>
-        <w:t>.</w:t>
-      </w:r>
-      <w:proofErr w:type="gramStart"/>
-      <w:r>
-        <w:rPr>
-          <w:rFonts w:cs="TimesNewRomanPSMT"/>
-        </w:rPr>
-        <w:t>adresse</w:t>
-      </w:r>
-      <w:proofErr w:type="spellEnd"/>
-      <w:r>
-        <w:rPr>
-          <w:rFonts w:cs="TimesNewRomanPSMT"/>
-        </w:rPr>
-        <w:t xml:space="preserve"> }</w:t>
-      </w:r>
-      <w:proofErr w:type="gramEnd"/>
-      <w:r>
-        <w:rPr>
-          <w:rFonts w:cs="TimesNewRomanPSMT"/>
-        </w:rPr>
-        <w:t xml:space="preserve">}, </w:t>
-      </w:r>
-      <w:proofErr w:type="gramStart"/>
-      <w:r>
-        <w:rPr>
-          <w:rFonts w:cs="TimesNewRomanPSMT"/>
-        </w:rPr>
-        <w:t xml:space="preserve">{{ </w:t>
-      </w:r>
-      <w:proofErr w:type="spellStart"/>
-      <w:r>
-        <w:rPr>
-          <w:rFonts w:cs="TimesNewRomanPSMT"/>
-        </w:rPr>
-        <w:t>bailleur</w:t>
-      </w:r>
-      <w:proofErr w:type="gramEnd"/>
-      <w:r>
-        <w:rPr>
-          <w:rFonts w:cs="TimesNewRomanPSMT"/>
-        </w:rPr>
-        <w:t>.code_</w:t>
-      </w:r>
-      <w:proofErr w:type="gramStart"/>
-      <w:r>
-        <w:rPr>
-          <w:rFonts w:cs="TimesNewRomanPSMT"/>
-        </w:rPr>
-        <w:t>postal</w:t>
-      </w:r>
-      <w:proofErr w:type="spellEnd"/>
-      <w:r>
-        <w:rPr>
-          <w:rFonts w:cs="TimesNewRomanPSMT"/>
-        </w:rPr>
-        <w:t xml:space="preserve"> }</w:t>
-      </w:r>
-      <w:proofErr w:type="gramEnd"/>
-      <w:r>
-        <w:rPr>
-          <w:rFonts w:cs="TimesNewRomanPSMT"/>
-        </w:rPr>
-        <w:t xml:space="preserve">} </w:t>
-      </w:r>
-      <w:proofErr w:type="gramStart"/>
-      <w:r>
-        <w:rPr>
-          <w:rFonts w:cs="TimesNewRomanPSMT"/>
-        </w:rPr>
-        <w:t xml:space="preserve">{{ </w:t>
-      </w:r>
-      <w:proofErr w:type="spellStart"/>
-      <w:r>
-        <w:rPr>
-          <w:rFonts w:cs="TimesNewRomanPSMT"/>
-        </w:rPr>
-        <w:t>bailleur</w:t>
-      </w:r>
-      <w:proofErr w:type="gramEnd"/>
-      <w:r>
-        <w:rPr>
-          <w:rFonts w:cs="TimesNewRomanPSMT"/>
-        </w:rPr>
-        <w:t>.</w:t>
-      </w:r>
-      <w:proofErr w:type="gramStart"/>
-      <w:r>
-        <w:rPr>
-          <w:rFonts w:cs="TimesNewRomanPSMT"/>
-        </w:rPr>
-        <w:t>ville</w:t>
-      </w:r>
-      <w:proofErr w:type="spellEnd"/>
-      <w:r>
-        <w:rPr>
-          <w:rFonts w:cs="TimesNewRomanPSMT"/>
-        </w:rPr>
-        <w:t xml:space="preserve"> }</w:t>
-      </w:r>
-      <w:proofErr w:type="gramEnd"/>
-      <w:r>
-        <w:rPr>
-          <w:rFonts w:cs="TimesNewRomanPSMT"/>
-        </w:rPr>
-        <w:t>}</w:t>
+      <w:r>
+        <w:rPr>
+          <w:rFonts w:cs="TimesNewRomanPSMT"/>
+        </w:rPr>
+        <w:t>{{ bailleur.nom|upper }}, {{ bailleur.adresse }}, {{ bailleur.code_postal }} {{ bailleur.ville }}</w:t>
       </w:r>
     </w:p>
     <w:p>
@@ -2041,47 +768,11 @@
         </w:rPr>
         <w:t xml:space="preserve">{% for lot in lots %} </w:t>
       </w:r>
-      <w:proofErr w:type="gramStart"/>
-      <w:r>
-        <w:rPr>
-          <w:rFonts w:cs="TimesNewRomanPSMT"/>
-        </w:rPr>
-        <w:t xml:space="preserve">{{ </w:t>
-      </w:r>
-      <w:proofErr w:type="spellStart"/>
-      <w:r>
-        <w:rPr>
-          <w:rFonts w:cs="TimesNewRomanPSMT"/>
-        </w:rPr>
-        <w:t>lot</w:t>
-      </w:r>
-      <w:proofErr w:type="gramEnd"/>
-      <w:r>
-        <w:rPr>
-          <w:rFonts w:cs="TimesNewRomanPSMT"/>
-        </w:rPr>
-        <w:t>.</w:t>
-      </w:r>
-      <w:proofErr w:type="gramStart"/>
-      <w:r>
-        <w:rPr>
-          <w:rFonts w:cs="TimesNewRomanPSMT"/>
-        </w:rPr>
-        <w:t>financement</w:t>
-      </w:r>
-      <w:proofErr w:type="spellEnd"/>
-      <w:r>
-        <w:rPr>
-          <w:rFonts w:cs="TimesNewRomanPSMT"/>
-        </w:rPr>
-        <w:t xml:space="preserve"> }</w:t>
-      </w:r>
-      <w:proofErr w:type="gramEnd"/>
-      <w:r>
-        <w:rPr>
-          <w:rFonts w:cs="TimesNewRomanPSMT"/>
-        </w:rPr>
-        <w:t>}</w:t>
+      <w:r>
+        <w:rPr>
+          <w:rFonts w:cs="TimesNewRomanPSMT"/>
+        </w:rPr>
+        <w:t>{{ lot.financement }}</w:t>
       </w:r>
       <w:r>
         <w:rPr>
@@ -2089,35 +780,8 @@
         </w:rPr>
         <w:t xml:space="preserve"> : </w:t>
       </w:r>
-      <w:proofErr w:type="gramStart"/>
-      <w:r>
-        <w:t xml:space="preserve">{{ </w:t>
-      </w:r>
-      <w:proofErr w:type="spellStart"/>
-      <w:r>
-        <w:t>lot.get</w:t>
-      </w:r>
-      <w:proofErr w:type="gramEnd"/>
-      <w:r>
-        <w:t>_type_habitat_advanced_display</w:t>
-      </w:r>
-      <w:proofErr w:type="spellEnd"/>
-      <w:r>
-        <w:t>(</w:t>
-      </w:r>
-      <w:proofErr w:type="spellStart"/>
-      <w:proofErr w:type="gramStart"/>
-      <w:r>
-        <w:t>lot.nb</w:t>
-      </w:r>
-      <w:proofErr w:type="gramEnd"/>
-      <w:r>
-        <w:t>_logements</w:t>
-      </w:r>
-      <w:proofErr w:type="spellEnd"/>
-      <w:proofErr w:type="gramStart"/>
-      <w:r>
-        <w:t>) }}</w:t>
+      <w:r>
+        <w:t>{{ lot.get_type_habitat_advanced_display(lot.nb_logements) }}</w:t>
       </w:r>
       <w:bookmarkStart w:id="4" w:name="Fi4"/>
       <w:bookmarkEnd w:id="4"/>
@@ -2125,72 +789,7 @@
         <w:rPr>
           <w:rFonts w:cs="TimesNewRomanPSMT"/>
         </w:rPr>
-        <w:t>{</w:t>
-      </w:r>
-      <w:proofErr w:type="gramEnd"/>
-      <w:r>
-        <w:rPr>
-          <w:rFonts w:cs="TimesNewRomanPSMT"/>
-        </w:rPr>
-        <w:t xml:space="preserve">% if not </w:t>
-      </w:r>
-      <w:proofErr w:type="spellStart"/>
-      <w:proofErr w:type="gramStart"/>
-      <w:r>
-        <w:rPr>
-          <w:rFonts w:cs="TimesNewRomanPSMT"/>
-        </w:rPr>
-        <w:t>loop.last</w:t>
-      </w:r>
-      <w:proofErr w:type="spellEnd"/>
-      <w:proofErr w:type="gramEnd"/>
-      <w:r>
-        <w:rPr>
-          <w:rFonts w:cs="TimesNewRomanPSMT"/>
-        </w:rPr>
-        <w:t xml:space="preserve"> %}, {% </w:t>
-      </w:r>
-      <w:proofErr w:type="spellStart"/>
-      <w:r>
-        <w:rPr>
-          <w:rFonts w:cs="TimesNewRomanPSMT"/>
-        </w:rPr>
-        <w:t>endif</w:t>
-      </w:r>
-      <w:proofErr w:type="spellEnd"/>
-      <w:r>
-        <w:rPr>
-          <w:rFonts w:cs="TimesNewRomanPSMT"/>
-        </w:rPr>
-        <w:t xml:space="preserve"> </w:t>
-      </w:r>
-      <w:proofErr w:type="gramStart"/>
-      <w:r>
-        <w:rPr>
-          <w:rFonts w:cs="TimesNewRomanPSMT"/>
-        </w:rPr>
-        <w:t>%}{</w:t>
-      </w:r>
-      <w:proofErr w:type="gramEnd"/>
-      <w:r>
-        <w:rPr>
-          <w:rFonts w:cs="TimesNewRomanPSMT"/>
-        </w:rPr>
-        <w:t xml:space="preserve">% </w:t>
-      </w:r>
-      <w:proofErr w:type="spellStart"/>
-      <w:r>
-        <w:rPr>
-          <w:rFonts w:cs="TimesNewRomanPSMT"/>
-        </w:rPr>
-        <w:t>endfor</w:t>
-      </w:r>
-      <w:proofErr w:type="spellEnd"/>
-      <w:r>
-        <w:rPr>
-          <w:rFonts w:cs="TimesNewRomanPSMT"/>
-        </w:rPr>
-        <w:t xml:space="preserve"> %}</w:t>
+        <w:t>{% if not loop.last %}, {% endif %}{% endfor %}</w:t>
       </w:r>
     </w:p>
     <w:p>
@@ -2213,295 +812,121 @@
           <w:bCs/>
           <w:lang w:val="en-US"/>
         </w:rPr>
-        <w:t xml:space="preserve">Nature </w:t>
-      </w:r>
-      <w:proofErr w:type="spellStart"/>
-      <w:proofErr w:type="gramStart"/>
-      <w:r>
+        <w:t>Nature l’opération :</w:t>
+      </w:r>
+      <w:r>
+        <w:rPr>
+          <w:lang w:val="en-US"/>
+        </w:rPr>
+        <w:t xml:space="preserve">  {{ programme.get_type_operation_advanced_display() }}</w:t>
+      </w:r>
+    </w:p>
+    <w:p>
+      <w:pPr>
         <w:rPr>
           <w:b/>
           <w:bCs/>
           <w:lang w:val="en-US"/>
         </w:rPr>
-        <w:t>l’opération</w:t>
-      </w:r>
-      <w:proofErr w:type="spellEnd"/>
+      </w:pPr>
+    </w:p>
+    <w:p>
+      <w:pPr>
+        <w:rPr>
+          <w:rFonts w:cs="TimesNewRomanPSMT"/>
+          <w:lang w:val="en-US"/>
+        </w:rPr>
+      </w:pPr>
       <w:r>
         <w:rPr>
           <w:b/>
           <w:bCs/>
           <w:lang w:val="en-US"/>
         </w:rPr>
-        <w:t> :</w:t>
-      </w:r>
-      <w:proofErr w:type="gramEnd"/>
-      <w:r>
-        <w:rPr>
+        <w:t xml:space="preserve">Nombre de logements : </w:t>
+      </w:r>
+      <w:r>
+        <w:rPr>
+          <w:rFonts w:cs="TimesNewRomanPSMT"/>
           <w:lang w:val="en-US"/>
         </w:rPr>
-        <w:t xml:space="preserve">  </w:t>
-      </w:r>
-      <w:proofErr w:type="gramStart"/>
-      <w:r>
-        <w:rPr>
-          <w:lang w:val="en-US"/>
-        </w:rPr>
-        <w:t xml:space="preserve">{{ </w:t>
-      </w:r>
-      <w:proofErr w:type="spellStart"/>
-      <w:r>
-        <w:rPr>
-          <w:lang w:val="en-US"/>
-        </w:rPr>
-        <w:t>programme.get</w:t>
-      </w:r>
-      <w:proofErr w:type="gramEnd"/>
-      <w:r>
-        <w:rPr>
-          <w:lang w:val="en-US"/>
-        </w:rPr>
-        <w:t>_type_operation_advanced_</w:t>
-      </w:r>
-      <w:proofErr w:type="gramStart"/>
-      <w:r>
-        <w:rPr>
-          <w:lang w:val="en-US"/>
-        </w:rPr>
-        <w:t>display</w:t>
-      </w:r>
-      <w:proofErr w:type="spellEnd"/>
-      <w:r>
-        <w:rPr>
-          <w:lang w:val="en-US"/>
-        </w:rPr>
-        <w:t>() }</w:t>
-      </w:r>
-      <w:proofErr w:type="gramEnd"/>
-      <w:r>
-        <w:rPr>
-          <w:lang w:val="en-US"/>
-        </w:rPr>
-        <w:t>}</w:t>
-      </w:r>
-    </w:p>
-    <w:p>
-      <w:pPr>
-        <w:rPr>
-          <w:b/>
+        <w:t>{% for lot in lots %} {{ lot.financement }} : {{lot.nb_logements}}{% if not loop.last %}, {% endif %}{% endfor %}</w:t>
+      </w:r>
+      <w:r>
+        <w:rPr>
+          <w:rFonts w:cs="TimesNewRomanPSMT"/>
           <w:bCs/>
           <w:lang w:val="en-US"/>
         </w:rPr>
-      </w:pPr>
-    </w:p>
-    <w:p>
-      <w:r>
+        <w:t>.</w:t>
+      </w:r>
+    </w:p>
+    <w:p>
+      <w:pPr>
         <w:rPr>
           <w:b/>
           <w:bCs/>
-        </w:rPr>
-        <w:t xml:space="preserve">Nombre de logements : </w:t>
-      </w:r>
-      <w:proofErr w:type="gramStart"/>
-      <w:r>
-        <w:t xml:space="preserve">{{ </w:t>
-      </w:r>
-      <w:proofErr w:type="spellStart"/>
-      <w:r>
-        <w:t>convention</w:t>
-      </w:r>
-      <w:proofErr w:type="gramEnd"/>
-      <w:r>
-        <w:t>.nb_</w:t>
-      </w:r>
-      <w:proofErr w:type="gramStart"/>
-      <w:r>
-        <w:t>logements</w:t>
-      </w:r>
-      <w:proofErr w:type="spellEnd"/>
-      <w:r>
-        <w:t xml:space="preserve"> }</w:t>
-      </w:r>
-      <w:proofErr w:type="gramEnd"/>
-      <w:r>
-        <w:t>}</w:t>
-      </w:r>
-    </w:p>
-    <w:p>
-      <w:pPr>
+          <w:lang w:val="en-US"/>
+        </w:rPr>
+      </w:pPr>
+    </w:p>
+    <w:p>
+      <w:r>
         <w:rPr>
           <w:b/>
           <w:bCs/>
         </w:rPr>
-      </w:pPr>
-    </w:p>
-    <w:p>
+        <w:t xml:space="preserve">Surface utile totale : </w:t>
+      </w:r>
+      <w:r>
+        <w:t>{{su_totale|f}}</w:t>
+      </w:r>
+    </w:p>
+    <w:p/>
+    <w:p>
+      <w:pPr>
+        <w:rPr>
+          <w:rFonts w:cs="TimesNewRomanPSMT"/>
+        </w:rPr>
+      </w:pPr>
       <w:r>
         <w:rPr>
           <w:b/>
           <w:bCs/>
         </w:rPr>
-        <w:t xml:space="preserve">Surface utile totale : </w:t>
-      </w:r>
-      <w:r>
-        <w:t>{{</w:t>
-      </w:r>
-      <w:proofErr w:type="spellStart"/>
-      <w:r>
-        <w:t>su_totale|f</w:t>
-      </w:r>
-      <w:proofErr w:type="spellEnd"/>
-      <w:r>
-        <w:t>}}</w:t>
-      </w:r>
-    </w:p>
-    <w:p/>
-    <w:p>
-      <w:r>
-        <w:rPr>
-          <w:b/>
+        <w:t>{% if programme.is_foyer or programme.is_residence %}Redevance{% else %}Loyer{% endif %} maximum mensuel :</w:t>
+      </w:r>
+      <w:r>
+        <w:rPr>
+          <w:rFonts w:cs="TimesNewRomanPSMT"/>
+        </w:rPr>
+        <w:t xml:space="preserve"> {% for lot in lots %} {{ lot.financement }} : {{lot._get_loyer_par_metre_carre()}}</w:t>
+      </w:r>
+      <w:r>
+        <w:rPr>
+          <w:rFonts w:cs="TimesNewRomanPSMT"/>
           <w:bCs/>
         </w:rPr>
-        <w:t xml:space="preserve">{% if </w:t>
-      </w:r>
-      <w:proofErr w:type="spellStart"/>
-      <w:r>
-        <w:rPr>
-          <w:b/>
+        <w:t xml:space="preserve"> € le mètre carré par mois</w:t>
+      </w:r>
+      <w:r>
+        <w:rPr>
+          <w:rFonts w:cs="TimesNewRomanPSMT"/>
+        </w:rPr>
+        <w:t xml:space="preserve"> </w:t>
+      </w:r>
+      <w:r>
+        <w:rPr>
+          <w:rFonts w:cs="TimesNewRomanPSMT"/>
+        </w:rPr>
+        <w:t>{% if not loop.last %}, {% endif %}{% endfor %}</w:t>
+      </w:r>
+      <w:r>
+        <w:rPr>
+          <w:rFonts w:cs="TimesNewRomanPSMT"/>
           <w:bCs/>
         </w:rPr>
-        <w:t>programme.is_foyer</w:t>
-      </w:r>
-      <w:proofErr w:type="spellEnd"/>
-      <w:r>
-        <w:rPr>
-          <w:b/>
-          <w:bCs/>
-        </w:rPr>
-        <w:t xml:space="preserve"> or </w:t>
-      </w:r>
-      <w:proofErr w:type="spellStart"/>
-      <w:r>
-        <w:rPr>
-          <w:b/>
-          <w:bCs/>
-        </w:rPr>
-        <w:t>programme.is_residence</w:t>
-      </w:r>
-      <w:proofErr w:type="spellEnd"/>
-      <w:r>
-        <w:rPr>
-          <w:b/>
-          <w:bCs/>
-        </w:rPr>
-        <w:t xml:space="preserve"> </w:t>
-      </w:r>
-      <w:proofErr w:type="gramStart"/>
-      <w:r>
-        <w:rPr>
-          <w:b/>
-          <w:bCs/>
-        </w:rPr>
-        <w:t>%}Redevance</w:t>
-      </w:r>
-      <w:proofErr w:type="gramEnd"/>
-      <w:r>
-        <w:rPr>
-          <w:b/>
-          <w:bCs/>
-        </w:rPr>
-        <w:t xml:space="preserve">{% </w:t>
-      </w:r>
-      <w:proofErr w:type="spellStart"/>
-      <w:r>
-        <w:rPr>
-          <w:b/>
-          <w:bCs/>
-        </w:rPr>
-        <w:t>else</w:t>
-      </w:r>
-      <w:proofErr w:type="spellEnd"/>
-      <w:r>
-        <w:rPr>
-          <w:b/>
-          <w:bCs/>
-        </w:rPr>
-        <w:t xml:space="preserve"> </w:t>
-      </w:r>
-      <w:proofErr w:type="gramStart"/>
-      <w:r>
-        <w:rPr>
-          <w:b/>
-          <w:bCs/>
-        </w:rPr>
-        <w:t>%}Loyer</w:t>
-      </w:r>
-      <w:proofErr w:type="gramEnd"/>
-      <w:r>
-        <w:rPr>
-          <w:b/>
-          <w:bCs/>
-        </w:rPr>
-        <w:t xml:space="preserve">{% </w:t>
-      </w:r>
-      <w:proofErr w:type="spellStart"/>
-      <w:r>
-        <w:rPr>
-          <w:b/>
-          <w:bCs/>
-        </w:rPr>
-        <w:t>endif</w:t>
-      </w:r>
-      <w:proofErr w:type="spellEnd"/>
-      <w:r>
-        <w:rPr>
-          <w:b/>
-          <w:bCs/>
-        </w:rPr>
-        <w:t xml:space="preserve"> %} maximum mensuel :</w:t>
-      </w:r>
-      <w:r>
-        <w:rPr>
-          <w:rFonts w:cs="TimesNewRomanPSMT"/>
-        </w:rPr>
-        <w:t xml:space="preserve"> </w:t>
-      </w:r>
-      <w:proofErr w:type="gramStart"/>
-      <w:r>
-        <w:rPr>
-          <w:rFonts w:cs="TimesNewRomanPSMT"/>
-          <w:bCs/>
-        </w:rPr>
-        <w:t>{{ loyer</w:t>
-      </w:r>
-      <w:proofErr w:type="gramEnd"/>
-      <w:r>
-        <w:rPr>
-          <w:rFonts w:cs="TimesNewRomanPSMT"/>
-          <w:bCs/>
-        </w:rPr>
-        <w:t>_m2|</w:t>
-      </w:r>
-      <w:proofErr w:type="gramStart"/>
-      <w:r>
-        <w:rPr>
-          <w:rFonts w:cs="TimesNewRomanPSMT"/>
-          <w:bCs/>
-        </w:rPr>
-        <w:t>f }</w:t>
-      </w:r>
-      <w:proofErr w:type="gramEnd"/>
-      <w:r>
-        <w:rPr>
-          <w:rFonts w:cs="TimesNewRomanPSMT"/>
-          <w:bCs/>
-        </w:rPr>
-        <w:t>} € le mètre carré par mois.</w:t>
-      </w:r>
-      <w:r>
-        <w:rPr>
-          <w:rFonts w:cs="TimesNewRomanPSMT"/>
-        </w:rPr>
-        <w:t xml:space="preserve"> </w:t>
+        <w:t>.</w:t>
       </w:r>
     </w:p>
     <w:p/>
@@ -2596,45 +1021,7 @@
               <w:rPr>
                 <w:lang w:val="en-US"/>
               </w:rPr>
-              <w:t xml:space="preserve">{%tr for </w:t>
-            </w:r>
-            <w:proofErr w:type="spellStart"/>
-            <w:proofErr w:type="gramStart"/>
-            <w:r>
-              <w:rPr>
-                <w:lang w:val="en-US"/>
-              </w:rPr>
-              <w:t>k,v</w:t>
-            </w:r>
-            <w:proofErr w:type="spellEnd"/>
-            <w:proofErr w:type="gramEnd"/>
-            <w:r>
-              <w:rPr>
-                <w:lang w:val="en-US"/>
-              </w:rPr>
-              <w:t xml:space="preserve"> in </w:t>
-            </w:r>
-            <w:proofErr w:type="spellStart"/>
-            <w:r>
-              <w:rPr>
-                <w:lang w:val="en-US"/>
-              </w:rPr>
-              <w:t>nb_logements_par_</w:t>
-            </w:r>
-            <w:proofErr w:type="gramStart"/>
-            <w:r>
-              <w:rPr>
-                <w:lang w:val="en-US"/>
-              </w:rPr>
-              <w:t>type.items</w:t>
-            </w:r>
-            <w:proofErr w:type="spellEnd"/>
-            <w:proofErr w:type="gramEnd"/>
-            <w:r>
-              <w:rPr>
-                <w:lang w:val="en-US"/>
-              </w:rPr>
-              <w:t>() %}</w:t>
+              <w:t>{%tr for k,v in nb_logements_par_type.items() %}</w:t>
             </w:r>
           </w:p>
         </w:tc>
@@ -2690,15 +1077,7 @@
               </w:rPr>
             </w:pPr>
             <w:r>
-              <w:t xml:space="preserve">{%tr </w:t>
-            </w:r>
-            <w:proofErr w:type="spellStart"/>
-            <w:r>
-              <w:t>endfor</w:t>
-            </w:r>
-            <w:proofErr w:type="spellEnd"/>
-            <w:r>
-              <w:t xml:space="preserve"> %}</w:t>
+              <w:t>{%tr endfor %}</w:t>
             </w:r>
           </w:p>
         </w:tc>
@@ -4437,7 +2816,6 @@
   <w:style w:type="character" w:default="1" w:styleId="Policepardfaut">
     <w:name w:val="Default Paragraph Font"/>
     <w:uiPriority w:val="1"/>
-    <w:semiHidden/>
     <w:unhideWhenUsed/>
   </w:style>
   <w:style w:type="table" w:default="1" w:styleId="TableauNormal">

</xml_diff>